<commit_message>
Dodaden Voved vo teoretskiot proekt
</commit_message>
<xml_diff>
--- a/teoretski proekt visoki normalni formi.docx
+++ b/teoretski proekt visoki normalni formi.docx
@@ -28,16 +28,8 @@
         <w:rPr>
           <w:lang w:val="mk-MK"/>
         </w:rPr>
-        <w:t xml:space="preserve">Високи нормални форми, 4-та, 5-та и </w:t>
-      </w:r>
-      <w:proofErr w:type="spellStart"/>
-      <w:r>
-        <w:rPr>
-          <w:lang w:val="mk-MK"/>
-        </w:rPr>
-        <w:t>домен-клуч</w:t>
-      </w:r>
-      <w:proofErr w:type="spellEnd"/>
+        <w:t>Високи нормални форми, 4-та, 5-та и домен-клуч</w:t>
+      </w:r>
     </w:p>
     <w:p>
       <w:pPr>
@@ -115,35 +107,7 @@
         <w:rPr>
           <w:lang w:val="mk-MK"/>
         </w:rPr>
-        <w:t xml:space="preserve"> За овој проект ќе ги дефинираме и опишеме 4-та нормална форма, 5-та нормална форма и форма на </w:t>
-      </w:r>
-      <w:proofErr w:type="spellStart"/>
-      <w:r>
-        <w:rPr>
-          <w:lang w:val="mk-MK"/>
-        </w:rPr>
-        <w:t>домен-клуч</w:t>
-      </w:r>
-      <w:proofErr w:type="spellEnd"/>
-      <w:r>
-        <w:rPr>
-          <w:lang w:val="mk-MK"/>
-        </w:rPr>
-        <w:t xml:space="preserve">. Заедно со нив и ќе ги дефинираме и опишеме на информативен и јасен начин </w:t>
-      </w:r>
-      <w:proofErr w:type="spellStart"/>
-      <w:r>
-        <w:rPr>
-          <w:lang w:val="mk-MK"/>
-        </w:rPr>
-        <w:t>повеќевредносни</w:t>
-      </w:r>
-      <w:proofErr w:type="spellEnd"/>
-      <w:r>
-        <w:rPr>
-          <w:lang w:val="mk-MK"/>
-        </w:rPr>
-        <w:t xml:space="preserve"> зависности</w:t>
+        <w:t xml:space="preserve"> За овој проект ќе ги дефинираме и опишеме 4-та нормална форма, 5-та нормална форма и форма на домен-клуч. Заедно со нив и ќе ги дефинираме и опишеме на информативен и јасен начин повеќевредносни зависности</w:t>
       </w:r>
       <w:r>
         <w:rPr>
@@ -185,40 +149,224 @@
         <w:rPr>
           <w:lang w:val="mk-MK"/>
         </w:rPr>
-        <w:t xml:space="preserve">нормализација, четврта нормална форма, петта нормална форма, нормална форма на </w:t>
-      </w:r>
-      <w:proofErr w:type="spellStart"/>
-      <w:r>
-        <w:rPr>
-          <w:lang w:val="mk-MK"/>
-        </w:rPr>
-        <w:t>домен-клуч</w:t>
-      </w:r>
-      <w:proofErr w:type="spellEnd"/>
-      <w:r>
-        <w:rPr>
-          <w:lang w:val="mk-MK"/>
-        </w:rPr>
-        <w:t xml:space="preserve">, </w:t>
-      </w:r>
-      <w:proofErr w:type="spellStart"/>
-      <w:r>
-        <w:rPr>
-          <w:lang w:val="mk-MK"/>
-        </w:rPr>
-        <w:t>повеќевредносни</w:t>
-      </w:r>
-      <w:proofErr w:type="spellEnd"/>
-      <w:r>
-        <w:rPr>
-          <w:lang w:val="mk-MK"/>
-        </w:rPr>
-        <w:t xml:space="preserve"> зависности, зависности на спојување.</w:t>
+        <w:t>нормализација, четврта нормална форма, петта нормална форма, нормална форма на домен-клуч, повеќевредносни зависности, зависности на спојување.</w:t>
       </w:r>
     </w:p>
     <w:p>
       <w:pPr>
         <w:pStyle w:val="heading1"/>
+        <w:rPr>
+          <w:lang w:val="mk-MK"/>
+        </w:rPr>
+      </w:pPr>
+      <w:r>
+        <w:rPr>
+          <w:lang w:val="mk-MK"/>
+        </w:rPr>
+        <w:t>Вовед</w:t>
+      </w:r>
+    </w:p>
+    <w:p>
+      <w:pPr>
+        <w:rPr>
+          <w:lang w:val="mk-MK"/>
+        </w:rPr>
+      </w:pPr>
+      <w:r>
+        <w:rPr>
+          <w:lang w:val="mk-MK"/>
+        </w:rPr>
+        <w:t>Кога беше предложен релациониот модел во 1970 од Е. Ф. Код, во истиот труд беше предложен неформален процес на нормализација, а со тоа беше дефинирана и првата нормална форма. Таму е наведено дека една релација може да има сложен домен</w:t>
+      </w:r>
+      <w:r>
+        <w:rPr>
+          <w:lang w:val="mk-MK"/>
+        </w:rPr>
+        <w:t xml:space="preserve"> во</w:t>
+      </w:r>
+      <w:r>
+        <w:rPr>
+          <w:lang w:val="mk-MK"/>
+        </w:rPr>
+        <w:t xml:space="preserve"> кој </w:t>
+      </w:r>
+      <w:r>
+        <w:rPr>
+          <w:lang w:val="mk-MK"/>
+        </w:rPr>
+        <w:t>елементите се</w:t>
+      </w:r>
+      <w:r>
+        <w:rPr>
+          <w:lang w:val="mk-MK"/>
+        </w:rPr>
+        <w:t xml:space="preserve"> исто така релација. Тоа значи дека елементот во некоја н-торка е множество од други н-торки. Било предложено од таквите релации сложените домени да се разделат како посебни релации и да се поврзат со првичната преку надворешни клучеви. Така би добиле табели каде сите домени се прости т.е. нивните елементи се атомични, не се множество од вредности туку се една вредност. Ваквите нормални релации се многу полесни за преставување, можат да се претстават како </w:t>
+      </w:r>
+      <w:r>
+        <w:rPr>
+          <w:lang w:val="mk-MK"/>
+        </w:rPr>
+        <w:t>дводимензионален</w:t>
+      </w:r>
+      <w:r>
+        <w:rPr>
+          <w:lang w:val="mk-MK"/>
+        </w:rPr>
+        <w:t xml:space="preserve"> низи односно табели</w:t>
+      </w:r>
+      <w:r>
+        <w:rPr>
+          <w:lang w:val="mk-MK"/>
+        </w:rPr>
+        <w:t xml:space="preserve"> (каде секоја ќелија содржи една вредност)</w:t>
+      </w:r>
+      <w:r>
+        <w:rPr>
+          <w:lang w:val="mk-MK"/>
+        </w:rPr>
+        <w:t>.</w:t>
+      </w:r>
+    </w:p>
+    <w:p>
+      <w:pPr>
+        <w:rPr>
+          <w:lang w:val="mk-MK"/>
+        </w:rPr>
+      </w:pPr>
+      <w:r>
+        <w:rPr>
+          <w:lang w:val="mk-MK"/>
+        </w:rPr>
+        <w:t>Подоцна процесот на нормализација е математички формализиран заедно со функциските зависности.</w:t>
+      </w:r>
+      <w:r>
+        <w:rPr>
+          <w:lang w:val="mk-MK"/>
+        </w:rPr>
+        <w:t xml:space="preserve"> Велиме дека кај ненормализирани табели или „до некаде“ нормализирани табели имаме повторување на податоци кое пак доведува до аномалии на внес, на ажурирање и на бришење</w:t>
+      </w:r>
+      <w:r>
+        <w:rPr>
+          <w:lang w:val="mk-MK"/>
+        </w:rPr>
+        <w:t xml:space="preserve"> и со нормализирање во повисока НФ отстрануваме некои аномалии</w:t>
+      </w:r>
+      <w:r>
+        <w:rPr>
+          <w:lang w:val="mk-MK"/>
+        </w:rPr>
+        <w:t>.</w:t>
+      </w:r>
+      <w:r>
+        <w:rPr>
+          <w:lang w:val="mk-MK"/>
+        </w:rPr>
+        <w:t xml:space="preserve"> Потоа задаваме ограничување дека релационите бази на податоци мора да содржат табели во прва нормална форма, односно не дозволуваме сложени домени т.е. повеќевредносни атрибути. Тука пак имаме повторување на податоци (само сме овозможиле релацијата да се да се прикажува во правоаголна табела) и пак може да се јават аномалиите. Над табели во прва нормална форма дефинираме функциска зависност која многу јасно ни кажува за кои атрибути може да видиме повторување</w:t>
+      </w:r>
+      <w:r>
+        <w:rPr>
+          <w:lang w:val="mk-MK"/>
+        </w:rPr>
+        <w:t xml:space="preserve">. Па секоја нормална форма </w:t>
+      </w:r>
+      <w:r>
+        <w:rPr>
+          <w:lang w:val="mk-MK"/>
+        </w:rPr>
+        <w:lastRenderedPageBreak/>
+        <w:t xml:space="preserve">е дефинирана преку постоењето на само одредени типови на ФЗ врз табела и непостоењето на сите останати. За проектов претпоставуваме дека </w:t>
+      </w:r>
+      <w:r>
+        <w:rPr>
+          <w:lang w:val="mk-MK"/>
+        </w:rPr>
+        <w:t>читателот</w:t>
+      </w:r>
+      <w:r>
+        <w:rPr>
+          <w:lang w:val="mk-MK"/>
+        </w:rPr>
+        <w:t xml:space="preserve"> е запознаен со прва, втора трета и нормална форма БКНФ,</w:t>
+      </w:r>
+      <w:r>
+        <w:rPr>
+          <w:lang w:val="mk-MK"/>
+        </w:rPr>
+        <w:t xml:space="preserve"> со</w:t>
+      </w:r>
+      <w:r>
+        <w:rPr>
+          <w:lang w:val="mk-MK"/>
+        </w:rPr>
+        <w:t xml:space="preserve"> нивните дефиниции преку функциски зависности или барем нивните информативни и неформални дефиниции, и </w:t>
+      </w:r>
+      <w:r>
+        <w:rPr>
+          <w:lang w:val="mk-MK"/>
+        </w:rPr>
+        <w:t>со</w:t>
+      </w:r>
+      <w:r>
+        <w:rPr>
+          <w:lang w:val="mk-MK"/>
+        </w:rPr>
+        <w:t xml:space="preserve"> теоријата на ФЗ која е понатаму развиена.</w:t>
+      </w:r>
+    </w:p>
+    <w:p>
+      <w:pPr>
+        <w:rPr>
+          <w:lang w:val="mk-MK"/>
+        </w:rPr>
+      </w:pPr>
+      <w:r>
+        <w:rPr>
+          <w:lang w:val="mk-MK"/>
+        </w:rPr>
+        <w:t>Од теорија на ФЗ посебно ќе ги спомнам 3-те аксиоми на Арм</w:t>
+      </w:r>
+      <w:r>
+        <w:rPr>
+          <w:lang w:val="mk-MK"/>
+        </w:rPr>
+        <w:t>стронг</w:t>
+      </w:r>
+      <w:r>
+        <w:rPr>
+          <w:lang w:val="mk-MK"/>
+        </w:rPr>
+        <w:t>, 3-те изведени својства од нив, затворач или покривка на ФЗ и минимална т.е. канонична покривка.</w:t>
+      </w:r>
+    </w:p>
+    <w:p>
+      <w:pPr>
+        <w:rPr>
+          <w:lang w:val="mk-MK"/>
+        </w:rPr>
+      </w:pPr>
+      <w:r>
+        <w:rPr>
+          <w:lang w:val="mk-MK"/>
+        </w:rPr>
+        <w:t>Во понатамошниот тек ќе дефинираме повеќевредносни зависности кои ни се потребни пак за дефиниција на 4-та нормална форма и зависности па проекција и спојување кои ни се потребни за 5-та нормална форма. На самиот крај ќе зборуваме и за НФ домен-клуч.</w:t>
+      </w:r>
+    </w:p>
+    <w:p>
+      <w:pPr>
+        <w:pStyle w:val="heading1"/>
+        <w:rPr>
+          <w:lang w:val="mk-MK"/>
+        </w:rPr>
+      </w:pPr>
+      <w:r>
+        <w:rPr>
+          <w:lang w:val="mk-MK"/>
+        </w:rPr>
+        <w:t>Повеќе-вредносни зависности</w:t>
+      </w:r>
+    </w:p>
+    <w:p>
+      <w:pPr>
         <w:rPr>
           <w:lang w:val="mk-MK"/>
         </w:rPr>
@@ -2135,6 +2283,7 @@
   <w:style w:type="character" w:default="1" w:styleId="a2">
     <w:name w:val="Default Paragraph Font"/>
     <w:uiPriority w:val="1"/>
+    <w:semiHidden/>
     <w:unhideWhenUsed/>
   </w:style>
   <w:style w:type="table" w:default="1" w:styleId="a3">
@@ -3116,7 +3265,7 @@
 </file>
 
 <file path=customXml/itemProps1.xml><?xml version="1.0" encoding="utf-8"?>
-<ds:datastoreItem xmlns:ds="http://schemas.openxmlformats.org/officeDocument/2006/customXml" ds:itemID="{E1682EBC-8405-4D69-83C6-88B479DA3661}">
+<ds:datastoreItem xmlns:ds="http://schemas.openxmlformats.org/officeDocument/2006/customXml" ds:itemID="{8BEDCBC3-961B-4AC7-B188-09E551535C90}">
   <ds:schemaRefs>
     <ds:schemaRef ds:uri="http://schemas.openxmlformats.org/officeDocument/2006/bibliography"/>
   </ds:schemaRefs>

</xml_diff>

<commit_message>
Dopolnet voved i staveni nekolku referenci vo teoretskiot proekt.
</commit_message>
<xml_diff>
--- a/teoretski proekt visoki normalni formi.docx
+++ b/teoretski proekt visoki normalni formi.docx
@@ -176,7 +176,16 @@
         <w:rPr>
           <w:lang w:val="mk-MK"/>
         </w:rPr>
-        <w:t>Кога беше предложен релациониот модел во 1970 од Е. Ф. Код, во истиот труд беше предложен неформален процес на нормализација, а со тоа беше дефинирана и првата нормална форма. Таму е наведено дека една релација може да има сложен домен</w:t>
+        <w:t>Кога беше предложен релациониот модел во 1970 од Е. Ф. Код</w:t>
+      </w:r>
+      <w:r>
+        <w:t xml:space="preserve"> [1]</w:t>
+      </w:r>
+      <w:r>
+        <w:rPr>
+          <w:lang w:val="mk-MK"/>
+        </w:rPr>
+        <w:t>, во истиот труд беше предложен неформален процес на нормализација, а со тоа беше дефинирана и првата нормална форма. Таму е наведено дека една релација може да има сложен домен</w:t>
       </w:r>
       <w:r>
         <w:rPr>
@@ -200,7 +209,67 @@
         <w:rPr>
           <w:lang w:val="mk-MK"/>
         </w:rPr>
-        <w:t xml:space="preserve"> исто така релација. Тоа значи дека елементот во некоја н-торка е множество од други н-торки. Било предложено од таквите релации сложените домени да се разделат како посебни релации и да се поврзат со првичната преку надворешни клучеви. Така би добиле табели каде сите домени се прости т.е. нивните елементи се атомични, не се множество од вредности туку се една вредност. Ваквите нормални релации се многу полесни за преставување, можат да се претстават како </w:t>
+        <w:t xml:space="preserve"> исто така релација.</w:t>
+      </w:r>
+      <w:r>
+        <w:rPr>
+          <w:lang w:val="mk-MK"/>
+        </w:rPr>
+        <w:t xml:space="preserve"> </w:t>
+      </w:r>
+      <w:r>
+        <w:rPr>
+          <w:lang w:val="mk-MK"/>
+        </w:rPr>
+        <w:t>Тоа значи дека елементот во некоја н-торк</w:t>
+      </w:r>
+      <w:r>
+        <w:rPr>
+          <w:lang w:val="mk-MK"/>
+        </w:rPr>
+        <w:t xml:space="preserve">а е множество од други н-торки. </w:t>
+      </w:r>
+      <w:r>
+        <w:rPr>
+          <w:lang w:val="mk-MK"/>
+        </w:rPr>
+        <w:t>Било предложено од таквите релации сложените домени да се разделат како посебни релации и да се поврзат со првичната преку надворешни клучеви. Така би добиле табели</w:t>
+      </w:r>
+      <w:r>
+        <w:rPr>
+          <w:lang w:val="mk-MK"/>
+        </w:rPr>
+        <w:t xml:space="preserve"> (релации)</w:t>
+      </w:r>
+      <w:r>
+        <w:rPr>
+          <w:lang w:val="mk-MK"/>
+        </w:rPr>
+        <w:t xml:space="preserve"> каде сите домени се прости т.е. </w:t>
+      </w:r>
+      <w:r>
+        <w:rPr>
+          <w:lang w:val="mk-MK"/>
+        </w:rPr>
+        <w:t xml:space="preserve">елементите во </w:t>
+      </w:r>
+      <w:r>
+        <w:rPr>
+          <w:lang w:val="mk-MK"/>
+        </w:rPr>
+        <w:t xml:space="preserve">нивните </w:t>
+      </w:r>
+      <w:r>
+        <w:rPr>
+          <w:lang w:val="mk-MK"/>
+        </w:rPr>
+        <w:t>н-торки</w:t>
+      </w:r>
+      <w:r>
+        <w:rPr>
+          <w:lang w:val="mk-MK"/>
+        </w:rPr>
+        <w:t xml:space="preserve"> се атомични, не се множество од вредности туку се една вредност. Ваквите нормални релации се многу полесни за преставување, можат да се претстават како </w:t>
       </w:r>
       <w:r>
         <w:rPr>
@@ -237,80 +306,166 @@
         <w:rPr>
           <w:lang w:val="mk-MK"/>
         </w:rPr>
-        <w:t>Подоцна процесот на нормализација е математички формализиран заедно со функциските зависности.</w:t>
-      </w:r>
-      <w:r>
-        <w:rPr>
-          <w:lang w:val="mk-MK"/>
-        </w:rPr>
-        <w:t xml:space="preserve"> Велиме дека кај ненормализирани табели или „до некаде“ нормализирани табели имаме повторување на податоци кое пак доведува до аномалии на внес, на ажурирање и на бришење</w:t>
-      </w:r>
-      <w:r>
-        <w:rPr>
-          <w:lang w:val="mk-MK"/>
-        </w:rPr>
-        <w:t xml:space="preserve"> и со нормализирање во повисока НФ отстрануваме некои аномалии</w:t>
-      </w:r>
-      <w:r>
-        <w:rPr>
-          <w:lang w:val="mk-MK"/>
-        </w:rPr>
-        <w:t>.</w:t>
-      </w:r>
-      <w:r>
-        <w:rPr>
-          <w:lang w:val="mk-MK"/>
-        </w:rPr>
-        <w:t xml:space="preserve"> Потоа задаваме ограничување дека релационите бази на податоци мора да содржат табели во прва нормална форма, односно не дозволуваме сложени домени т.е. повеќевредносни атрибути. Тука пак имаме повторување на податоци (само сме овозможиле релацијата да се да се прикажува во правоаголна табела) и пак може да се јават аномалиите. Над табели во прва нормална форма дефинираме функциска зависност која многу јасно ни кажува за кои атрибути може да видиме повторување</w:t>
-      </w:r>
-      <w:r>
-        <w:rPr>
-          <w:lang w:val="mk-MK"/>
-        </w:rPr>
-        <w:t xml:space="preserve">. Па секоја нормална форма </w:t>
-      </w:r>
-      <w:r>
-        <w:rPr>
-          <w:lang w:val="mk-MK"/>
-        </w:rPr>
-        <w:lastRenderedPageBreak/>
-        <w:t xml:space="preserve">е дефинирана преку постоењето на само одредени типови на ФЗ врз табела и непостоењето на сите останати. За проектов претпоставуваме дека </w:t>
-      </w:r>
-      <w:r>
-        <w:rPr>
-          <w:lang w:val="mk-MK"/>
-        </w:rPr>
-        <w:t>читателот</w:t>
-      </w:r>
-      <w:r>
-        <w:rPr>
-          <w:lang w:val="mk-MK"/>
-        </w:rPr>
-        <w:t xml:space="preserve"> е запознаен со прва, втора трета и нормална форма БКНФ,</w:t>
-      </w:r>
-      <w:r>
-        <w:rPr>
-          <w:lang w:val="mk-MK"/>
-        </w:rPr>
-        <w:t xml:space="preserve"> со</w:t>
-      </w:r>
-      <w:r>
-        <w:rPr>
-          <w:lang w:val="mk-MK"/>
-        </w:rPr>
-        <w:t xml:space="preserve"> нивните дефиниции преку функциски зависности или барем нивните информативни и неформални дефиниции, и </w:t>
-      </w:r>
-      <w:r>
-        <w:rPr>
-          <w:lang w:val="mk-MK"/>
-        </w:rPr>
-        <w:t>со</w:t>
-      </w:r>
-      <w:r>
-        <w:rPr>
-          <w:lang w:val="mk-MK"/>
-        </w:rPr>
-        <w:t xml:space="preserve"> теоријата на ФЗ која е понатаму развиена.</w:t>
+        <w:t>Тука да дадеме збор два за терминологијата</w:t>
+      </w:r>
+      <w:r>
+        <w:rPr>
+          <w:lang w:val="mk-MK"/>
+        </w:rPr>
+        <w:t xml:space="preserve"> </w:t>
+      </w:r>
+      <w:r>
+        <w:t>[2]</w:t>
+      </w:r>
+      <w:r>
+        <w:rPr>
+          <w:lang w:val="mk-MK"/>
+        </w:rPr>
+        <w:t xml:space="preserve">. Една релација </w:t>
+      </w:r>
+      <w:r>
+        <w:rPr>
+          <w:lang w:val="mk-MK"/>
+        </w:rPr>
+        <w:t>се две работи,</w:t>
+      </w:r>
+      <w:r>
+        <w:rPr>
+          <w:lang w:val="mk-MK"/>
+        </w:rPr>
+        <w:t xml:space="preserve"> множество од н-торки</w:t>
+      </w:r>
+      <w:r>
+        <w:rPr>
+          <w:lang w:val="mk-MK"/>
+        </w:rPr>
+        <w:t xml:space="preserve"> (</w:t>
+      </w:r>
+      <w:r>
+        <w:rPr>
+          <w:i/>
+          <w:lang w:val="mk-MK"/>
+        </w:rPr>
+        <w:t>инстанца</w:t>
+      </w:r>
+      <w:r>
+        <w:rPr>
+          <w:lang w:val="mk-MK"/>
+        </w:rPr>
+        <w:t>) и м</w:t>
+      </w:r>
+      <w:r>
+        <w:rPr>
+          <w:lang w:val="mk-MK"/>
+        </w:rPr>
+        <w:t>ножест</w:t>
+      </w:r>
+      <w:r>
+        <w:rPr>
+          <w:lang w:val="mk-MK"/>
+        </w:rPr>
+        <w:t xml:space="preserve">во од </w:t>
+      </w:r>
+      <w:r>
+        <w:rPr>
+          <w:i/>
+          <w:lang w:val="mk-MK"/>
+        </w:rPr>
+        <w:t>атрибути</w:t>
+      </w:r>
+      <w:r>
+        <w:rPr>
+          <w:lang w:val="mk-MK"/>
+        </w:rPr>
+        <w:t xml:space="preserve"> (</w:t>
+      </w:r>
+      <w:r>
+        <w:rPr>
+          <w:i/>
+          <w:lang w:val="mk-MK"/>
+        </w:rPr>
+        <w:t>шема</w:t>
+      </w:r>
+      <w:r>
+        <w:rPr>
+          <w:lang w:val="mk-MK"/>
+        </w:rPr>
+        <w:t>).</w:t>
+      </w:r>
+      <w:r>
+        <w:rPr>
+          <w:lang w:val="mk-MK"/>
+        </w:rPr>
+        <w:t xml:space="preserve"> </w:t>
+      </w:r>
+      <w:r>
+        <w:rPr>
+          <w:lang w:val="mk-MK"/>
+        </w:rPr>
+        <w:t>С</w:t>
+      </w:r>
+      <w:r>
+        <w:rPr>
+          <w:lang w:val="mk-MK"/>
+        </w:rPr>
+        <w:t>екој</w:t>
+      </w:r>
+      <w:r>
+        <w:rPr>
+          <w:lang w:val="mk-MK"/>
+        </w:rPr>
+        <w:t>а</w:t>
+      </w:r>
+      <w:r>
+        <w:rPr>
+          <w:lang w:val="mk-MK"/>
+        </w:rPr>
+        <w:t xml:space="preserve"> н-торка има </w:t>
+      </w:r>
+      <w:r>
+        <w:rPr>
+          <w:i/>
+          <w:lang w:val="mk-MK"/>
+        </w:rPr>
+        <w:t>елементи</w:t>
+      </w:r>
+      <w:r>
+        <w:rPr>
+          <w:lang w:val="mk-MK"/>
+        </w:rPr>
+        <w:t xml:space="preserve"> т.е. </w:t>
+      </w:r>
+      <w:r>
+        <w:rPr>
+          <w:i/>
+          <w:lang w:val="mk-MK"/>
+        </w:rPr>
+        <w:t>вредности на атрибути</w:t>
+      </w:r>
+      <w:r>
+        <w:rPr>
+          <w:lang w:val="mk-MK"/>
+        </w:rPr>
+        <w:t xml:space="preserve">. Сите можни вредности на еден атрибут го даваат </w:t>
+      </w:r>
+      <w:r>
+        <w:rPr>
+          <w:i/>
+          <w:lang w:val="mk-MK"/>
+        </w:rPr>
+        <w:t>доменот</w:t>
+      </w:r>
+      <w:r>
+        <w:rPr>
+          <w:lang w:val="mk-MK"/>
+        </w:rPr>
+        <w:t xml:space="preserve"> на тој атрибут. Па така зборовите атрибут и домен </w:t>
+      </w:r>
+      <w:r>
+        <w:rPr>
+          <w:lang w:val="mk-MK"/>
+        </w:rPr>
+        <w:t>често се користат наизменично, иако формално се различни, атрибут е само име, идентификација или значење на вредностите во една н-торка, додека домен на атрибут се сите негови вредности.</w:t>
       </w:r>
     </w:p>
     <w:p>
@@ -323,19 +478,95 @@
         <w:rPr>
           <w:lang w:val="mk-MK"/>
         </w:rPr>
-        <w:t>Од теорија на ФЗ посебно ќе ги спомнам 3-те аксиоми на Арм</w:t>
-      </w:r>
-      <w:r>
-        <w:rPr>
-          <w:lang w:val="mk-MK"/>
-        </w:rPr>
-        <w:t>стронг</w:t>
-      </w:r>
-      <w:r>
-        <w:rPr>
-          <w:lang w:val="mk-MK"/>
-        </w:rPr>
-        <w:t>, 3-те изведени својства од нив, затворач или покривка на ФЗ и минимална т.е. канонична покривка.</w:t>
+        <w:t>П</w:t>
+      </w:r>
+      <w:r>
+        <w:rPr>
+          <w:lang w:val="mk-MK"/>
+        </w:rPr>
+        <w:t>роцесот на нормализација е математички формализиран заедно со функциските зависности</w:t>
+      </w:r>
+      <w:r>
+        <w:t xml:space="preserve"> [3]</w:t>
+      </w:r>
+      <w:r>
+        <w:rPr>
+          <w:lang w:val="mk-MK"/>
+        </w:rPr>
+        <w:t>.</w:t>
+      </w:r>
+      <w:r>
+        <w:rPr>
+          <w:lang w:val="mk-MK"/>
+        </w:rPr>
+        <w:t xml:space="preserve"> Велиме дека кај ненормализирани табели или „до некаде“ нормализирани табели имаме повторување на податоци кое пак доведува </w:t>
+      </w:r>
+      <w:r>
+        <w:rPr>
+          <w:lang w:val="mk-MK"/>
+        </w:rPr>
+        <w:lastRenderedPageBreak/>
+        <w:t>до аномалии на внес, на ажурирање и на бришење</w:t>
+      </w:r>
+      <w:r>
+        <w:rPr>
+          <w:lang w:val="mk-MK"/>
+        </w:rPr>
+        <w:t xml:space="preserve"> и со нормализирање во повисока НФ отстрануваме некои аномалии</w:t>
+      </w:r>
+      <w:r>
+        <w:rPr>
+          <w:lang w:val="mk-MK"/>
+        </w:rPr>
+        <w:t>.</w:t>
+      </w:r>
+      <w:r>
+        <w:rPr>
+          <w:lang w:val="mk-MK"/>
+        </w:rPr>
+        <w:t xml:space="preserve"> Потоа задаваме ограничување дека релационите бази на податоци мора да содржат табели во прва нормална форма, односно не дозволуваме сложени домени т.е. повеќевредносни атрибути. Тука пак имаме повторување на податоци (само сме овозможиле релацијата да се да се прикажува во правоаголна табела) и пак може да се јават аномалиите. Над табели во прва нормална форма дефинираме функциска зависност која многу јасно ни кажува за кои атрибути може да видиме повторување</w:t>
+      </w:r>
+      <w:r>
+        <w:rPr>
+          <w:lang w:val="mk-MK"/>
+        </w:rPr>
+        <w:t xml:space="preserve">. Па секоја нормална форма е дефинирана преку постоењето на само одредени типови на ФЗ врз табела и непостоењето на сите останати. За проектов претпоставуваме дека </w:t>
+      </w:r>
+      <w:r>
+        <w:rPr>
+          <w:lang w:val="mk-MK"/>
+        </w:rPr>
+        <w:t>читателот</w:t>
+      </w:r>
+      <w:r>
+        <w:rPr>
+          <w:lang w:val="mk-MK"/>
+        </w:rPr>
+        <w:t xml:space="preserve"> е запознаен со прва, втора трета и нормална форма БКНФ,</w:t>
+      </w:r>
+      <w:r>
+        <w:rPr>
+          <w:lang w:val="mk-MK"/>
+        </w:rPr>
+        <w:t xml:space="preserve"> со</w:t>
+      </w:r>
+      <w:r>
+        <w:rPr>
+          <w:lang w:val="mk-MK"/>
+        </w:rPr>
+        <w:t xml:space="preserve"> нивните дефиниции преку функциски зависности или барем нивните информативни и неформални дефиниции, и </w:t>
+      </w:r>
+      <w:r>
+        <w:rPr>
+          <w:lang w:val="mk-MK"/>
+        </w:rPr>
+        <w:t>со</w:t>
+      </w:r>
+      <w:r>
+        <w:rPr>
+          <w:lang w:val="mk-MK"/>
+        </w:rPr>
+        <w:t xml:space="preserve"> теоријата на ФЗ која е понатаму развиена.</w:t>
       </w:r>
     </w:p>
     <w:p>
@@ -348,31 +579,297 @@
         <w:rPr>
           <w:lang w:val="mk-MK"/>
         </w:rPr>
-        <w:t>Во понатамошниот тек ќе дефинираме повеќевредносни зависности кои ни се потребни пак за дефиниција на 4-та нормална форма и зависности па проекција и спојување кои ни се потребни за 5-та нормална форма. На самиот крај ќе зборуваме и за НФ домен-клуч.</w:t>
+        <w:t>Од теорија на ФЗ посебно ќе ги спомнам 3-те аксиоми на Арм</w:t>
+      </w:r>
+      <w:r>
+        <w:rPr>
+          <w:lang w:val="mk-MK"/>
+        </w:rPr>
+        <w:t>стронг</w:t>
+      </w:r>
+      <w:r>
+        <w:rPr>
+          <w:lang w:val="mk-MK"/>
+        </w:rPr>
+        <w:t xml:space="preserve">, 3-те изведени својства од нив, затворач или </w:t>
+      </w:r>
+      <w:r>
+        <w:rPr>
+          <w:lang w:val="mk-MK"/>
+        </w:rPr>
+        <w:t>обвивка</w:t>
+      </w:r>
+      <w:r>
+        <w:rPr>
+          <w:lang w:val="mk-MK"/>
+        </w:rPr>
+        <w:t xml:space="preserve"> на ФЗ и минимална т.е. канонична покривка.</w:t>
       </w:r>
     </w:p>
     <w:p>
       <w:pPr>
-        <w:pStyle w:val="heading1"/>
-        <w:rPr>
-          <w:lang w:val="mk-MK"/>
-        </w:rPr>
-      </w:pPr>
-      <w:r>
-        <w:rPr>
-          <w:lang w:val="mk-MK"/>
-        </w:rPr>
-        <w:t>Повеќе-вредносни зависности</w:t>
+        <w:rPr>
+          <w:lang w:val="mk-MK"/>
+        </w:rPr>
+      </w:pPr>
+      <w:r>
+        <w:rPr>
+          <w:lang w:val="mk-MK"/>
+        </w:rPr>
+        <w:t>Во понатамошниот тек ќе дефинираме повеќевредносни зависности кои ни се потребни пак за дефиниција на 4-та нормална форма и зависности па проекција и спојување кои ни се потребни за 5-та нормална форма. На самиот крај ќе зборуваме и за НФ домен-клуч.</w:t>
       </w:r>
     </w:p>
     <w:p>
       <w:pPr>
+        <w:pStyle w:val="heading1"/>
+        <w:rPr>
+          <w:lang w:val="mk-MK"/>
+        </w:rPr>
+      </w:pPr>
+      <w:r>
+        <w:rPr>
+          <w:lang w:val="mk-MK"/>
+        </w:rPr>
+        <w:t>Факти со една вредност и факти со повеќе вредности</w:t>
+      </w:r>
+    </w:p>
+    <w:p>
+      <w:pPr>
         <w:rPr>
           <w:lang w:val="mk-MK"/>
         </w:rPr>
       </w:pPr>
       <w:bookmarkStart w:id="0" w:name="_GoBack"/>
       <w:bookmarkEnd w:id="0"/>
+    </w:p>
+    <w:p>
+      <w:pPr>
+        <w:pStyle w:val="heading1"/>
+        <w:rPr>
+          <w:lang w:val="mk-MK"/>
+        </w:rPr>
+      </w:pPr>
+      <w:r>
+        <w:t>4-</w:t>
+      </w:r>
+      <w:r>
+        <w:rPr>
+          <w:lang w:val="mk-MK"/>
+        </w:rPr>
+        <w:t>та нормална форма</w:t>
+      </w:r>
+    </w:p>
+    <w:p/>
+    <w:p>
+      <w:pPr>
+        <w:pStyle w:val="heading1"/>
+        <w:rPr>
+          <w:lang w:val="mk-MK"/>
+        </w:rPr>
+      </w:pPr>
+      <w:r>
+        <w:rPr>
+          <w:lang w:val="mk-MK"/>
+        </w:rPr>
+        <w:t>Референци</w:t>
+      </w:r>
+    </w:p>
+    <w:p>
+      <w:pPr>
+        <w:pStyle w:val="referenceitem"/>
+      </w:pPr>
+      <w:r>
+        <w:t>Codd, Edgar Frank. “A relational model of data for large shared data banks.” Communications of the ACM 13.6 (1970): 377-387.</w:t>
+      </w:r>
+    </w:p>
+    <w:p>
+      <w:pPr>
+        <w:pStyle w:val="referenceitem"/>
+        <w:rPr>
+          <w:noProof/>
+        </w:rPr>
+      </w:pPr>
+      <w:r>
+        <w:rPr>
+          <w:noProof/>
+        </w:rPr>
+        <w:t>Yang, Chao-Chih. “Relational Databases.” Englewood Cliffs, New Jersey: Prentice-Hall, 1986. 12-19.</w:t>
+      </w:r>
+    </w:p>
+    <w:p>
+      <w:pPr>
+        <w:pStyle w:val="referenceitem"/>
+        <w:rPr>
+          <w:lang w:val="mk-MK"/>
+        </w:rPr>
+      </w:pPr>
+      <w:r>
+        <w:t>Codd, Edgar Frank. “</w:t>
+      </w:r>
+      <w:r>
+        <w:t>Further</w:t>
+      </w:r>
+      <w:r>
+        <w:t xml:space="preserve"> </w:t>
+      </w:r>
+      <w:r>
+        <w:t>Normalization</w:t>
+      </w:r>
+      <w:r>
+        <w:t xml:space="preserve"> </w:t>
+      </w:r>
+      <w:r>
+        <w:t>of</w:t>
+      </w:r>
+      <w:r>
+        <w:t xml:space="preserve"> </w:t>
+      </w:r>
+      <w:r>
+        <w:t>the</w:t>
+      </w:r>
+      <w:r>
+        <w:t xml:space="preserve"> </w:t>
+      </w:r>
+      <w:r>
+        <w:t>Data</w:t>
+      </w:r>
+      <w:r>
+        <w:t xml:space="preserve"> </w:t>
+      </w:r>
+      <w:r>
+        <w:t>Base</w:t>
+      </w:r>
+      <w:r>
+        <w:t xml:space="preserve"> </w:t>
+      </w:r>
+      <w:r>
+        <w:t>Relational</w:t>
+      </w:r>
+      <w:r>
+        <w:t xml:space="preserve"> </w:t>
+      </w:r>
+      <w:r>
+        <w:t>Model</w:t>
+      </w:r>
+      <w:r>
+        <w:t>.</w:t>
+      </w:r>
+      <w:r>
+        <w:t>”</w:t>
+      </w:r>
+    </w:p>
+    <w:sdt>
+      <w:sdtPr>
+        <w:rPr>
+          <w:b w:val="0"/>
+          <w:sz w:val="20"/>
+          <w:lang w:val="mk-MK"/>
+        </w:rPr>
+        <w:id w:val="-1625684868"/>
+        <w:docPartObj>
+          <w:docPartGallery w:val="Bibliographies"/>
+          <w:docPartUnique/>
+        </w:docPartObj>
+      </w:sdtPr>
+      <w:sdtEndPr>
+        <w:rPr>
+          <w:lang w:val="en-US"/>
+        </w:rPr>
+      </w:sdtEndPr>
+      <w:sdtContent>
+        <w:p>
+          <w:pPr>
+            <w:pStyle w:val="1"/>
+          </w:pPr>
+          <w:r>
+            <w:rPr>
+              <w:lang w:val="mk-MK"/>
+            </w:rPr>
+            <w:t>Референци</w:t>
+          </w:r>
+        </w:p>
+        <w:sdt>
+          <w:sdtPr>
+            <w:id w:val="-573587230"/>
+            <w:bibliography/>
+          </w:sdtPr>
+          <w:sdtEndPr/>
+          <w:sdtContent>
+            <w:p>
+              <w:pPr>
+                <w:pStyle w:val="af0"/>
+                <w:ind w:left="720" w:hanging="720"/>
+                <w:rPr>
+                  <w:noProof/>
+                  <w:sz w:val="24"/>
+                  <w:szCs w:val="24"/>
+                </w:rPr>
+              </w:pPr>
+              <w:r>
+                <w:fldChar w:fldCharType="begin"/>
+              </w:r>
+              <w:r>
+                <w:instrText>BIBLIOGRAPHY</w:instrText>
+              </w:r>
+              <w:r>
+                <w:fldChar w:fldCharType="separate"/>
+              </w:r>
+              <w:r>
+                <w:rPr>
+                  <w:noProof/>
+                </w:rPr>
+                <w:t xml:space="preserve">Codd, Edgar Frank. “A relational model of data for large shared data banks.” </w:t>
+              </w:r>
+              <w:r>
+                <w:rPr>
+                  <w:i/>
+                  <w:iCs/>
+                  <w:noProof/>
+                </w:rPr>
+                <w:t>Communications of the ACM 13.6</w:t>
+              </w:r>
+              <w:r>
+                <w:rPr>
+                  <w:noProof/>
+                </w:rPr>
+                <w:t xml:space="preserve"> (1970): 377-387.</w:t>
+              </w:r>
+            </w:p>
+            <w:p>
+              <w:pPr>
+                <w:pStyle w:val="af0"/>
+                <w:ind w:left="720" w:hanging="720"/>
+                <w:rPr>
+                  <w:noProof/>
+                </w:rPr>
+              </w:pPr>
+              <w:r>
+                <w:rPr>
+                  <w:noProof/>
+                </w:rPr>
+                <w:t>Yang, Chao-Chih. “Relational Databases.” Englewood Cliffs, New Jersey: Prentice-Hall, 1986. 12-19.</w:t>
+              </w:r>
+            </w:p>
+            <w:p>
+              <w:r>
+                <w:rPr>
+                  <w:b/>
+                  <w:bCs/>
+                </w:rPr>
+                <w:lastRenderedPageBreak/>
+                <w:fldChar w:fldCharType="end"/>
+              </w:r>
+            </w:p>
+          </w:sdtContent>
+        </w:sdt>
+      </w:sdtContent>
+    </w:sdt>
+    <w:p>
+      <w:pPr>
+        <w:rPr>
+          <w:lang w:val="mk-MK"/>
+        </w:rPr>
+      </w:pPr>
     </w:p>
     <w:sectPr>
       <w:footerReference w:type="first" r:id="rId9"/>
@@ -1539,7 +2036,7 @@
   <w:abstractNum w:abstractNumId="16">
     <w:nsid w:val="7D9521C8"/>
     <w:multiLevelType w:val="multilevel"/>
-    <w:tmpl w:val="F35CB8F2"/>
+    <w:tmpl w:val="42E6BCDE"/>
     <w:styleLink w:val="referencelist"/>
     <w:lvl w:ilvl="0">
       <w:start w:val="1"/>
@@ -1564,9 +2061,9 @@
       <w:lvlJc w:val="left"/>
       <w:pPr>
         <w:tabs>
-          <w:tab w:val="num" w:pos="1896"/>
-        </w:tabs>
-        <w:ind w:left="1896" w:hanging="360"/>
+          <w:tab w:val="num" w:pos="2010"/>
+        </w:tabs>
+        <w:ind w:left="2010" w:hanging="360"/>
       </w:pPr>
       <w:rPr>
         <w:rFonts w:hint="default"/>
@@ -1579,9 +2076,9 @@
       <w:lvlJc w:val="right"/>
       <w:pPr>
         <w:tabs>
-          <w:tab w:val="num" w:pos="2616"/>
-        </w:tabs>
-        <w:ind w:left="2616" w:hanging="180"/>
+          <w:tab w:val="num" w:pos="2730"/>
+        </w:tabs>
+        <w:ind w:left="2730" w:hanging="180"/>
       </w:pPr>
       <w:rPr>
         <w:rFonts w:hint="default"/>
@@ -1594,9 +2091,9 @@
       <w:lvlJc w:val="left"/>
       <w:pPr>
         <w:tabs>
-          <w:tab w:val="num" w:pos="3336"/>
-        </w:tabs>
-        <w:ind w:left="3336" w:hanging="360"/>
+          <w:tab w:val="num" w:pos="3450"/>
+        </w:tabs>
+        <w:ind w:left="3450" w:hanging="360"/>
       </w:pPr>
       <w:rPr>
         <w:rFonts w:hint="default"/>
@@ -1609,9 +2106,9 @@
       <w:lvlJc w:val="left"/>
       <w:pPr>
         <w:tabs>
-          <w:tab w:val="num" w:pos="4056"/>
-        </w:tabs>
-        <w:ind w:left="4056" w:hanging="360"/>
+          <w:tab w:val="num" w:pos="4170"/>
+        </w:tabs>
+        <w:ind w:left="4170" w:hanging="360"/>
       </w:pPr>
       <w:rPr>
         <w:rFonts w:hint="default"/>
@@ -1624,9 +2121,9 @@
       <w:lvlJc w:val="right"/>
       <w:pPr>
         <w:tabs>
-          <w:tab w:val="num" w:pos="4776"/>
-        </w:tabs>
-        <w:ind w:left="4776" w:hanging="180"/>
+          <w:tab w:val="num" w:pos="4890"/>
+        </w:tabs>
+        <w:ind w:left="4890" w:hanging="180"/>
       </w:pPr>
       <w:rPr>
         <w:rFonts w:hint="default"/>
@@ -1639,9 +2136,9 @@
       <w:lvlJc w:val="left"/>
       <w:pPr>
         <w:tabs>
-          <w:tab w:val="num" w:pos="5496"/>
-        </w:tabs>
-        <w:ind w:left="5496" w:hanging="360"/>
+          <w:tab w:val="num" w:pos="5610"/>
+        </w:tabs>
+        <w:ind w:left="5610" w:hanging="360"/>
       </w:pPr>
       <w:rPr>
         <w:rFonts w:hint="default"/>
@@ -1654,9 +2151,9 @@
       <w:lvlJc w:val="left"/>
       <w:pPr>
         <w:tabs>
-          <w:tab w:val="num" w:pos="6216"/>
-        </w:tabs>
-        <w:ind w:left="6216" w:hanging="360"/>
+          <w:tab w:val="num" w:pos="6330"/>
+        </w:tabs>
+        <w:ind w:left="6330" w:hanging="360"/>
       </w:pPr>
       <w:rPr>
         <w:rFonts w:hint="default"/>
@@ -1669,9 +2166,9 @@
       <w:lvlJc w:val="right"/>
       <w:pPr>
         <w:tabs>
-          <w:tab w:val="num" w:pos="6936"/>
-        </w:tabs>
-        <w:ind w:left="6936" w:hanging="180"/>
+          <w:tab w:val="num" w:pos="7050"/>
+        </w:tabs>
+        <w:ind w:left="7050" w:hanging="180"/>
       </w:pPr>
       <w:rPr>
         <w:rFonts w:hint="default"/>
@@ -1764,7 +2261,7 @@
   </w:docDefaults>
   <w:latentStyles w:defLockedState="0" w:defUIPriority="0" w:defSemiHidden="0" w:defUnhideWhenUsed="0" w:defQFormat="0" w:count="371">
     <w:lsdException w:name="Normal" w:qFormat="1"/>
-    <w:lsdException w:name="heading 1" w:qFormat="1"/>
+    <w:lsdException w:name="heading 1" w:uiPriority="9" w:qFormat="1"/>
     <w:lsdException w:name="heading 2" w:qFormat="1"/>
     <w:lsdException w:name="heading 3" w:qFormat="1"/>
     <w:lsdException w:name="heading 4" w:qFormat="1"/>
@@ -2154,6 +2651,7 @@
     <w:basedOn w:val="a1"/>
     <w:next w:val="a1"/>
     <w:link w:val="10"/>
+    <w:uiPriority w:val="9"/>
     <w:qFormat/>
     <w:rsid w:val="00B17E0A"/>
     <w:pPr>
@@ -2683,7 +3181,7 @@
   <w:style w:type="paragraph" w:customStyle="1" w:styleId="referenceitem">
     <w:name w:val="referenceitem"/>
     <w:basedOn w:val="a1"/>
-    <w:rsid w:val="00B4592B"/>
+    <w:rsid w:val="00F34A8B"/>
     <w:pPr>
       <w:numPr>
         <w:numId w:val="10"/>
@@ -2722,6 +3220,7 @@
     <w:name w:val="Заглавие 1 Знак"/>
     <w:basedOn w:val="a2"/>
     <w:link w:val="1"/>
+    <w:uiPriority w:val="9"/>
     <w:rsid w:val="0090666A"/>
     <w:rPr>
       <w:rFonts w:ascii="Times New Roman" w:eastAsia="Times New Roman" w:hAnsi="Times New Roman"/>
@@ -2973,6 +3472,14 @@
     <w:rPr>
       <w:sz w:val="16"/>
     </w:rPr>
+  </w:style>
+  <w:style w:type="paragraph" w:styleId="af0">
+    <w:name w:val="Bibliography"/>
+    <w:basedOn w:val="a1"/>
+    <w:next w:val="a1"/>
+    <w:uiPriority w:val="37"/>
+    <w:unhideWhenUsed/>
+    <w:rsid w:val="00F34A8B"/>
   </w:style>
 </w:styles>
 </file>
@@ -3261,11 +3768,54 @@
 </file>
 
 <file path=customXml/item1.xml><?xml version="1.0" encoding="utf-8"?>
-<b:Sources xmlns:b="http://schemas.openxmlformats.org/officeDocument/2006/bibliography" xmlns="http://schemas.openxmlformats.org/officeDocument/2006/bibliography" SelectedStyle="\APA.XSL" StyleName="APA"/>
+<b:Sources xmlns:b="http://schemas.openxmlformats.org/officeDocument/2006/bibliography" xmlns="http://schemas.openxmlformats.org/officeDocument/2006/bibliography" SelectedStyle="\MLASeventhEditionOfficeOnline.xsl" StyleName="MLA" Version="7">
+  <b:Source>
+    <b:Tag>Cod70</b:Tag>
+    <b:SourceType>JournalArticle</b:SourceType>
+    <b:Guid>{86D06BB5-FA17-4E93-927F-89F565336D8D}</b:Guid>
+    <b:Author>
+      <b:Author>
+        <b:NameList>
+          <b:Person>
+            <b:Last>Codd</b:Last>
+            <b:First>Edgar</b:First>
+            <b:Middle>Frank</b:Middle>
+          </b:Person>
+        </b:NameList>
+      </b:Author>
+    </b:Author>
+    <b:Title>A relational model of data for large shared data banks</b:Title>
+    <b:Year>1970</b:Year>
+    <b:JournalName>Communications of the ACM 13.6</b:JournalName>
+    <b:Pages>377-387</b:Pages>
+    <b:RefOrder>1</b:RefOrder>
+  </b:Source>
+  <b:Source>
+    <b:Tag>Yan86</b:Tag>
+    <b:SourceType>BookSection</b:SourceType>
+    <b:Guid>{8FBDF101-9C27-4DEF-90BB-BEA27D5272D8}</b:Guid>
+    <b:Author>
+      <b:Author>
+        <b:NameList>
+          <b:Person>
+            <b:Last>Yang</b:Last>
+            <b:First>Chao-Chih</b:First>
+          </b:Person>
+        </b:NameList>
+      </b:Author>
+    </b:Author>
+    <b:Title>Relational Databases</b:Title>
+    <b:Year>1986</b:Year>
+    <b:Pages>12-19</b:Pages>
+    <b:City>Englewood Cliffs, New Jersey</b:City>
+    <b:Publisher>Prentice-Hall</b:Publisher>
+    <b:RefOrder>2</b:RefOrder>
+  </b:Source>
+</b:Sources>
 </file>
 
 <file path=customXml/itemProps1.xml><?xml version="1.0" encoding="utf-8"?>
-<ds:datastoreItem xmlns:ds="http://schemas.openxmlformats.org/officeDocument/2006/customXml" ds:itemID="{8BEDCBC3-961B-4AC7-B188-09E551535C90}">
+<ds:datastoreItem xmlns:ds="http://schemas.openxmlformats.org/officeDocument/2006/customXml" ds:itemID="{021FA970-B1D8-41AE-9FF9-9A476D02053E}">
   <ds:schemaRefs>
     <ds:schemaRef ds:uri="http://schemas.openxmlformats.org/officeDocument/2006/bibliography"/>
   </ds:schemaRefs>

</xml_diff>

<commit_message>
Teor. proekt, staveno vtoro poglavje za ednovrednosni i povekjerednosni fakti.
</commit_message>
<xml_diff>
--- a/teoretski proekt visoki normalni formi.docx
+++ b/teoretski proekt visoki normalni formi.docx
@@ -28,8 +28,16 @@
         <w:rPr>
           <w:lang w:val="mk-MK"/>
         </w:rPr>
-        <w:t>Високи нормални форми, 4-та, 5-та и домен-клуч</w:t>
-      </w:r>
+        <w:t xml:space="preserve">Високи нормални форми, 4-та, 5-та и </w:t>
+      </w:r>
+      <w:proofErr w:type="spellStart"/>
+      <w:r>
+        <w:rPr>
+          <w:lang w:val="mk-MK"/>
+        </w:rPr>
+        <w:t>домен-клуч</w:t>
+      </w:r>
+      <w:proofErr w:type="spellEnd"/>
     </w:p>
     <w:p>
       <w:pPr>
@@ -107,7 +115,35 @@
         <w:rPr>
           <w:lang w:val="mk-MK"/>
         </w:rPr>
-        <w:t xml:space="preserve"> За овој проект ќе ги дефинираме и опишеме 4-та нормална форма, 5-та нормална форма и форма на домен-клуч. Заедно со нив и ќе ги дефинираме и опишеме на информативен и јасен начин повеќевредносни зависности</w:t>
+        <w:t xml:space="preserve"> За овој проект ќе ги дефинираме и опишеме 4-та нормална форма, 5-та нормална форма и форма на </w:t>
+      </w:r>
+      <w:proofErr w:type="spellStart"/>
+      <w:r>
+        <w:rPr>
+          <w:lang w:val="mk-MK"/>
+        </w:rPr>
+        <w:t>домен-клуч</w:t>
+      </w:r>
+      <w:proofErr w:type="spellEnd"/>
+      <w:r>
+        <w:rPr>
+          <w:lang w:val="mk-MK"/>
+        </w:rPr>
+        <w:t xml:space="preserve">. Заедно со нив и ќе ги дефинираме и опишеме на информативен и јасен начин </w:t>
+      </w:r>
+      <w:proofErr w:type="spellStart"/>
+      <w:r>
+        <w:rPr>
+          <w:lang w:val="mk-MK"/>
+        </w:rPr>
+        <w:t>повеќевредносни</w:t>
+      </w:r>
+      <w:proofErr w:type="spellEnd"/>
+      <w:r>
+        <w:rPr>
+          <w:lang w:val="mk-MK"/>
+        </w:rPr>
+        <w:t xml:space="preserve"> зависности</w:t>
       </w:r>
       <w:r>
         <w:rPr>
@@ -149,7 +185,35 @@
         <w:rPr>
           <w:lang w:val="mk-MK"/>
         </w:rPr>
-        <w:t>нормализација, четврта нормална форма, петта нормална форма, нормална форма на домен-клуч, повеќевредносни зависности, зависности на спојување.</w:t>
+        <w:t xml:space="preserve">нормализација, четврта нормална форма, петта нормална форма, нормална форма на </w:t>
+      </w:r>
+      <w:proofErr w:type="spellStart"/>
+      <w:r>
+        <w:rPr>
+          <w:lang w:val="mk-MK"/>
+        </w:rPr>
+        <w:t>домен-клуч</w:t>
+      </w:r>
+      <w:proofErr w:type="spellEnd"/>
+      <w:r>
+        <w:rPr>
+          <w:lang w:val="mk-MK"/>
+        </w:rPr>
+        <w:t xml:space="preserve">, </w:t>
+      </w:r>
+      <w:proofErr w:type="spellStart"/>
+      <w:r>
+        <w:rPr>
+          <w:lang w:val="mk-MK"/>
+        </w:rPr>
+        <w:t>повеќевредносни</w:t>
+      </w:r>
+      <w:proofErr w:type="spellEnd"/>
+      <w:r>
+        <w:rPr>
+          <w:lang w:val="mk-MK"/>
+        </w:rPr>
+        <w:t xml:space="preserve"> зависности, зависности на спојување.</w:t>
       </w:r>
     </w:p>
     <w:p>
@@ -176,10 +240,42 @@
         <w:rPr>
           <w:lang w:val="mk-MK"/>
         </w:rPr>
-        <w:t>Кога беше предложен релациониот модел во 1970 од Е. Ф. Код</w:t>
-      </w:r>
-      <w:r>
-        <w:t xml:space="preserve"> [1]</w:t>
+        <w:t xml:space="preserve">Кога беше предложен </w:t>
+      </w:r>
+      <w:proofErr w:type="spellStart"/>
+      <w:r>
+        <w:rPr>
+          <w:lang w:val="mk-MK"/>
+        </w:rPr>
+        <w:t>релациониот</w:t>
+      </w:r>
+      <w:proofErr w:type="spellEnd"/>
+      <w:r>
+        <w:rPr>
+          <w:lang w:val="mk-MK"/>
+        </w:rPr>
+        <w:t xml:space="preserve"> модел во 1970 од Е. Ф. Код</w:t>
+      </w:r>
+      <w:r>
+        <w:t xml:space="preserve"> [</w:t>
+      </w:r>
+      <w:r>
+        <w:fldChar w:fldCharType="begin"/>
+      </w:r>
+      <w:r>
+        <w:instrText xml:space="preserve"> REF _Ref412843638 \r \h </w:instrText>
+      </w:r>
+      <w:r>
+        <w:fldChar w:fldCharType="separate"/>
+      </w:r>
+      <w:r>
+        <w:t>1</w:t>
+      </w:r>
+      <w:r>
+        <w:fldChar w:fldCharType="end"/>
+      </w:r>
+      <w:r>
+        <w:t>]</w:t>
       </w:r>
       <w:r>
         <w:rPr>
@@ -221,13 +317,41 @@
         <w:rPr>
           <w:lang w:val="mk-MK"/>
         </w:rPr>
-        <w:t>Тоа значи дека елементот во некоја н-торк</w:t>
-      </w:r>
-      <w:r>
-        <w:rPr>
-          <w:lang w:val="mk-MK"/>
-        </w:rPr>
-        <w:t xml:space="preserve">а е множество од други н-торки. </w:t>
+        <w:t xml:space="preserve">Тоа значи дека елементот во некоја </w:t>
+      </w:r>
+      <w:proofErr w:type="spellStart"/>
+      <w:r>
+        <w:rPr>
+          <w:lang w:val="mk-MK"/>
+        </w:rPr>
+        <w:t>н-торк</w:t>
+      </w:r>
+      <w:r>
+        <w:rPr>
+          <w:lang w:val="mk-MK"/>
+        </w:rPr>
+        <w:t>а</w:t>
+      </w:r>
+      <w:proofErr w:type="spellEnd"/>
+      <w:r>
+        <w:rPr>
+          <w:lang w:val="mk-MK"/>
+        </w:rPr>
+        <w:t xml:space="preserve"> е множество од други </w:t>
+      </w:r>
+      <w:proofErr w:type="spellStart"/>
+      <w:r>
+        <w:rPr>
+          <w:lang w:val="mk-MK"/>
+        </w:rPr>
+        <w:t>н-торки</w:t>
+      </w:r>
+      <w:proofErr w:type="spellEnd"/>
+      <w:r>
+        <w:rPr>
+          <w:lang w:val="mk-MK"/>
+        </w:rPr>
+        <w:t xml:space="preserve">. </w:t>
       </w:r>
       <w:r>
         <w:rPr>
@@ -259,17 +383,33 @@
         </w:rPr>
         <w:t xml:space="preserve">нивните </w:t>
       </w:r>
+      <w:proofErr w:type="spellStart"/>
       <w:r>
         <w:rPr>
           <w:lang w:val="mk-MK"/>
         </w:rPr>
         <w:t>н-торки</w:t>
       </w:r>
-      <w:r>
-        <w:rPr>
-          <w:lang w:val="mk-MK"/>
-        </w:rPr>
-        <w:t xml:space="preserve"> се атомични, не се множество од вредности туку се една вредност. Ваквите нормални релации се многу полесни за преставување, можат да се претстават како </w:t>
+      <w:proofErr w:type="spellEnd"/>
+      <w:r>
+        <w:rPr>
+          <w:lang w:val="mk-MK"/>
+        </w:rPr>
+        <w:t xml:space="preserve"> се </w:t>
+      </w:r>
+      <w:proofErr w:type="spellStart"/>
+      <w:r>
+        <w:rPr>
+          <w:lang w:val="mk-MK"/>
+        </w:rPr>
+        <w:t>атомични</w:t>
+      </w:r>
+      <w:proofErr w:type="spellEnd"/>
+      <w:r>
+        <w:rPr>
+          <w:lang w:val="mk-MK"/>
+        </w:rPr>
+        <w:t xml:space="preserve">, не се множество од вредности туку се една вредност. Ваквите нормални релации се многу полесни за преставување, можат да се претстават како </w:t>
       </w:r>
       <w:r>
         <w:rPr>
@@ -315,7 +455,25 @@
         <w:t xml:space="preserve"> </w:t>
       </w:r>
       <w:r>
-        <w:t>[2]</w:t>
+        <w:t>[</w:t>
+      </w:r>
+      <w:r>
+        <w:fldChar w:fldCharType="begin"/>
+      </w:r>
+      <w:r>
+        <w:instrText xml:space="preserve"> REF _Ref412843665 \r \h </w:instrText>
+      </w:r>
+      <w:r>
+        <w:fldChar w:fldCharType="separate"/>
+      </w:r>
+      <w:r>
+        <w:t>2</w:t>
+      </w:r>
+      <w:r>
+        <w:fldChar w:fldCharType="end"/>
+      </w:r>
+      <w:r>
+        <w:t>]</w:t>
       </w:r>
       <w:r>
         <w:rPr>
@@ -333,14 +491,23 @@
         <w:rPr>
           <w:lang w:val="mk-MK"/>
         </w:rPr>
-        <w:t xml:space="preserve"> множество од н-торки</w:t>
-      </w:r>
+        <w:t xml:space="preserve"> множество од </w:t>
+      </w:r>
+      <w:proofErr w:type="spellStart"/>
+      <w:r>
+        <w:rPr>
+          <w:lang w:val="mk-MK"/>
+        </w:rPr>
+        <w:t>н-торки</w:t>
+      </w:r>
+      <w:proofErr w:type="spellEnd"/>
       <w:r>
         <w:rPr>
           <w:lang w:val="mk-MK"/>
         </w:rPr>
         <w:t xml:space="preserve"> (</w:t>
       </w:r>
+      <w:proofErr w:type="spellStart"/>
       <w:r>
         <w:rPr>
           <w:i/>
@@ -348,6 +515,7 @@
         </w:rPr>
         <w:t>инстанца</w:t>
       </w:r>
+      <w:proofErr w:type="spellEnd"/>
       <w:r>
         <w:rPr>
           <w:lang w:val="mk-MK"/>
@@ -420,7 +588,21 @@
         <w:rPr>
           <w:lang w:val="mk-MK"/>
         </w:rPr>
-        <w:t xml:space="preserve"> н-торка има </w:t>
+        <w:t xml:space="preserve"> </w:t>
+      </w:r>
+      <w:proofErr w:type="spellStart"/>
+      <w:r>
+        <w:rPr>
+          <w:lang w:val="mk-MK"/>
+        </w:rPr>
+        <w:t>н-торка</w:t>
+      </w:r>
+      <w:proofErr w:type="spellEnd"/>
+      <w:r>
+        <w:rPr>
+          <w:lang w:val="mk-MK"/>
+        </w:rPr>
+        <w:t xml:space="preserve"> има </w:t>
       </w:r>
       <w:r>
         <w:rPr>
@@ -465,7 +647,21 @@
         <w:rPr>
           <w:lang w:val="mk-MK"/>
         </w:rPr>
-        <w:t>често се користат наизменично, иако формално се различни, атрибут е само име, идентификација или значење на вредностите во една н-торка, додека домен на атрибут се сите негови вредности.</w:t>
+        <w:t xml:space="preserve">често се користат наизменично, иако формално се различни, атрибут е само име, идентификација или значење на вредностите во една </w:t>
+      </w:r>
+      <w:proofErr w:type="spellStart"/>
+      <w:r>
+        <w:rPr>
+          <w:lang w:val="mk-MK"/>
+        </w:rPr>
+        <w:t>н-торка</w:t>
+      </w:r>
+      <w:proofErr w:type="spellEnd"/>
+      <w:r>
+        <w:rPr>
+          <w:lang w:val="mk-MK"/>
+        </w:rPr>
+        <w:t>, додека домен на атрибут се сите негови вредности.</w:t>
       </w:r>
     </w:p>
     <w:p>
@@ -487,7 +683,25 @@
         <w:t>роцесот на нормализација е математички формализиран заедно со функциските зависности</w:t>
       </w:r>
       <w:r>
-        <w:t xml:space="preserve"> [3]</w:t>
+        <w:t xml:space="preserve"> [</w:t>
+      </w:r>
+      <w:r>
+        <w:fldChar w:fldCharType="begin"/>
+      </w:r>
+      <w:r>
+        <w:instrText xml:space="preserve"> REF _Ref412843682 \r \h </w:instrText>
+      </w:r>
+      <w:r>
+        <w:fldChar w:fldCharType="separate"/>
+      </w:r>
+      <w:r>
+        <w:t>3</w:t>
+      </w:r>
+      <w:r>
+        <w:fldChar w:fldCharType="end"/>
+      </w:r>
+      <w:r>
+        <w:t>]</w:t>
       </w:r>
       <w:r>
         <w:rPr>
@@ -499,14 +713,42 @@
         <w:rPr>
           <w:lang w:val="mk-MK"/>
         </w:rPr>
-        <w:t xml:space="preserve"> Велиме дека кај ненормализирани табели или „до некаде“ нормализирани табели имаме повторување на податоци кое пак доведува </w:t>
+        <w:t xml:space="preserve"> Велиме дека кај </w:t>
+      </w:r>
+      <w:proofErr w:type="spellStart"/>
+      <w:r>
+        <w:rPr>
+          <w:lang w:val="mk-MK"/>
+        </w:rPr>
+        <w:t>ненормализирани</w:t>
+      </w:r>
+      <w:proofErr w:type="spellEnd"/>
+      <w:r>
+        <w:rPr>
+          <w:lang w:val="mk-MK"/>
+        </w:rPr>
+        <w:t xml:space="preserve"> табели или „до некаде“ нормализирани табели имаме повторување на податоци кое пак доведува </w:t>
       </w:r>
       <w:r>
         <w:rPr>
           <w:lang w:val="mk-MK"/>
         </w:rPr>
         <w:lastRenderedPageBreak/>
-        <w:t>до аномалии на внес, на ажурирање и на бришење</w:t>
+        <w:t xml:space="preserve">до аномалии на </w:t>
+      </w:r>
+      <w:proofErr w:type="spellStart"/>
+      <w:r>
+        <w:rPr>
+          <w:lang w:val="mk-MK"/>
+        </w:rPr>
+        <w:t>внес</w:t>
+      </w:r>
+      <w:proofErr w:type="spellEnd"/>
+      <w:r>
+        <w:rPr>
+          <w:lang w:val="mk-MK"/>
+        </w:rPr>
+        <w:t>, на ажурирање и на бришење</w:t>
       </w:r>
       <w:r>
         <w:rPr>
@@ -524,7 +766,35 @@
         <w:rPr>
           <w:lang w:val="mk-MK"/>
         </w:rPr>
-        <w:t xml:space="preserve"> Потоа задаваме ограничување дека релационите бази на податоци мора да содржат табели во прва нормална форма, односно не дозволуваме сложени домени т.е. повеќевредносни атрибути. Тука пак имаме повторување на податоци (само сме овозможиле релацијата да се да се прикажува во правоаголна табела) и пак може да се јават аномалиите. Над табели во прва нормална форма дефинираме функциска зависност која многу јасно ни кажува за кои атрибути може да видиме повторување</w:t>
+        <w:t xml:space="preserve"> Потоа задаваме ограничување дека </w:t>
+      </w:r>
+      <w:proofErr w:type="spellStart"/>
+      <w:r>
+        <w:rPr>
+          <w:lang w:val="mk-MK"/>
+        </w:rPr>
+        <w:t>релационите</w:t>
+      </w:r>
+      <w:proofErr w:type="spellEnd"/>
+      <w:r>
+        <w:rPr>
+          <w:lang w:val="mk-MK"/>
+        </w:rPr>
+        <w:t xml:space="preserve"> бази на податоци мора да содржат табели во прва нормална форма, односно не дозволуваме сложени домени т.е. </w:t>
+      </w:r>
+      <w:proofErr w:type="spellStart"/>
+      <w:r>
+        <w:rPr>
+          <w:lang w:val="mk-MK"/>
+        </w:rPr>
+        <w:t>повеќевредносни</w:t>
+      </w:r>
+      <w:proofErr w:type="spellEnd"/>
+      <w:r>
+        <w:rPr>
+          <w:lang w:val="mk-MK"/>
+        </w:rPr>
+        <w:t xml:space="preserve"> атрибути. Тука пак имаме повторување на податоци (само сме овозможиле релацијата да се да се прикажува во правоаголна табела) и пак може да се јават аномалиите. Над табели во прва нормална форма дефинираме функциска зависност која многу јасно ни кажува за кои атрибути може да видиме повторување</w:t>
       </w:r>
       <w:r>
         <w:rPr>
@@ -579,7 +849,14 @@
         <w:rPr>
           <w:lang w:val="mk-MK"/>
         </w:rPr>
-        <w:t>Од теорија на ФЗ посебно ќе ги спомнам 3-те аксиоми на Арм</w:t>
+        <w:t xml:space="preserve">Од теорија на ФЗ посебно ќе ги спомнам 3-те аксиоми на </w:t>
+      </w:r>
+      <w:proofErr w:type="spellStart"/>
+      <w:r>
+        <w:rPr>
+          <w:lang w:val="mk-MK"/>
+        </w:rPr>
+        <w:t>Арм</w:t>
       </w:r>
       <w:r>
         <w:rPr>
@@ -587,6 +864,7 @@
         </w:rPr>
         <w:t>стронг</w:t>
       </w:r>
+      <w:proofErr w:type="spellEnd"/>
       <w:r>
         <w:rPr>
           <w:lang w:val="mk-MK"/>
@@ -603,7 +881,21 @@
         <w:rPr>
           <w:lang w:val="mk-MK"/>
         </w:rPr>
-        <w:t xml:space="preserve"> на ФЗ и минимална т.е. канонична покривка.</w:t>
+        <w:t xml:space="preserve"> на ФЗ и минимална т.е. </w:t>
+      </w:r>
+      <w:proofErr w:type="spellStart"/>
+      <w:r>
+        <w:rPr>
+          <w:lang w:val="mk-MK"/>
+        </w:rPr>
+        <w:t>канонична</w:t>
+      </w:r>
+      <w:proofErr w:type="spellEnd"/>
+      <w:r>
+        <w:rPr>
+          <w:lang w:val="mk-MK"/>
+        </w:rPr>
+        <w:t xml:space="preserve"> покривка.</w:t>
       </w:r>
     </w:p>
     <w:p>
@@ -616,7 +908,35 @@
         <w:rPr>
           <w:lang w:val="mk-MK"/>
         </w:rPr>
-        <w:t>Во понатамошниот тек ќе дефинираме повеќевредносни зависности кои ни се потребни пак за дефиниција на 4-та нормална форма и зависности па проекција и спојување кои ни се потребни за 5-та нормална форма. На самиот крај ќе зборуваме и за НФ домен-клуч.</w:t>
+        <w:t xml:space="preserve">Во понатамошниот тек ќе дефинираме </w:t>
+      </w:r>
+      <w:proofErr w:type="spellStart"/>
+      <w:r>
+        <w:rPr>
+          <w:lang w:val="mk-MK"/>
+        </w:rPr>
+        <w:t>повеќевредносни</w:t>
+      </w:r>
+      <w:proofErr w:type="spellEnd"/>
+      <w:r>
+        <w:rPr>
+          <w:lang w:val="mk-MK"/>
+        </w:rPr>
+        <w:t xml:space="preserve"> зависности кои ни се потребни пак за дефиниција на 4-та нормална форма и зависности па проекција и спојување кои ни се потребни за 5-та нормална форма. На самиот крај ќе зборуваме и за НФ </w:t>
+      </w:r>
+      <w:proofErr w:type="spellStart"/>
+      <w:r>
+        <w:rPr>
+          <w:lang w:val="mk-MK"/>
+        </w:rPr>
+        <w:t>домен-клуч</w:t>
+      </w:r>
+      <w:proofErr w:type="spellEnd"/>
+      <w:r>
+        <w:rPr>
+          <w:lang w:val="mk-MK"/>
+        </w:rPr>
+        <w:t>.</w:t>
       </w:r>
     </w:p>
     <w:p>
@@ -639,6 +959,805 @@
           <w:lang w:val="mk-MK"/>
         </w:rPr>
       </w:pPr>
+      <w:r>
+        <w:rPr>
+          <w:lang w:val="mk-MK"/>
+        </w:rPr>
+        <w:t xml:space="preserve">Во </w:t>
+      </w:r>
+      <w:proofErr w:type="spellStart"/>
+      <w:r>
+        <w:rPr>
+          <w:lang w:val="mk-MK"/>
+        </w:rPr>
+        <w:t>ЕР-модел</w:t>
+      </w:r>
+      <w:proofErr w:type="spellEnd"/>
+      <w:r>
+        <w:rPr>
+          <w:lang w:val="mk-MK"/>
+        </w:rPr>
+        <w:t xml:space="preserve"> разликуваме ентитети и врски. Врските можат да имаат различни </w:t>
+      </w:r>
+      <w:proofErr w:type="spellStart"/>
+      <w:r>
+        <w:rPr>
+          <w:lang w:val="mk-MK"/>
+        </w:rPr>
+        <w:t>кардиналности</w:t>
+      </w:r>
+      <w:proofErr w:type="spellEnd"/>
+      <w:r>
+        <w:rPr>
+          <w:lang w:val="mk-MK"/>
+        </w:rPr>
+        <w:t xml:space="preserve"> и тоа: </w:t>
+      </w:r>
+      <w:proofErr w:type="spellStart"/>
+      <w:r>
+        <w:rPr>
+          <w:lang w:val="mk-MK"/>
+        </w:rPr>
+        <w:t>еден-еден</w:t>
+      </w:r>
+      <w:proofErr w:type="spellEnd"/>
+      <w:r>
+        <w:rPr>
+          <w:lang w:val="mk-MK"/>
+        </w:rPr>
+        <w:t xml:space="preserve">, </w:t>
+      </w:r>
+      <w:proofErr w:type="spellStart"/>
+      <w:r>
+        <w:rPr>
+          <w:lang w:val="mk-MK"/>
+        </w:rPr>
+        <w:t>еден-многу</w:t>
+      </w:r>
+      <w:proofErr w:type="spellEnd"/>
+      <w:r>
+        <w:rPr>
+          <w:lang w:val="mk-MK"/>
+        </w:rPr>
+        <w:t xml:space="preserve">, </w:t>
+      </w:r>
+      <w:proofErr w:type="spellStart"/>
+      <w:r>
+        <w:rPr>
+          <w:lang w:val="mk-MK"/>
+        </w:rPr>
+        <w:t>многу-еден</w:t>
+      </w:r>
+      <w:proofErr w:type="spellEnd"/>
+      <w:r>
+        <w:rPr>
+          <w:lang w:val="mk-MK"/>
+        </w:rPr>
+        <w:t xml:space="preserve"> и </w:t>
+      </w:r>
+      <w:proofErr w:type="spellStart"/>
+      <w:r>
+        <w:rPr>
+          <w:lang w:val="mk-MK"/>
+        </w:rPr>
+        <w:t>многу-многу</w:t>
+      </w:r>
+      <w:proofErr w:type="spellEnd"/>
+      <w:r>
+        <w:rPr>
+          <w:lang w:val="mk-MK"/>
+        </w:rPr>
+        <w:t xml:space="preserve">. Во </w:t>
+      </w:r>
+      <w:proofErr w:type="spellStart"/>
+      <w:r>
+        <w:rPr>
+          <w:lang w:val="mk-MK"/>
+        </w:rPr>
+        <w:t>релациониот</w:t>
+      </w:r>
+      <w:proofErr w:type="spellEnd"/>
+      <w:r>
+        <w:rPr>
+          <w:lang w:val="mk-MK"/>
+        </w:rPr>
+        <w:t xml:space="preserve"> модел имаме само релации – и ентитетите и врските се пресликуваат во релации. Тука можеме исто да зборуваме за врски, или факти, но не помеѓу ентитети туку помеѓу атрибути</w:t>
+      </w:r>
+      <w:r>
+        <w:rPr>
+          <w:lang w:val="mk-MK"/>
+        </w:rPr>
+        <w:t>. Ќе дадеме</w:t>
+      </w:r>
+      <w:r>
+        <w:rPr>
+          <w:lang w:val="mk-MK"/>
+        </w:rPr>
+        <w:t xml:space="preserve"> едноставен пример.</w:t>
+      </w:r>
+    </w:p>
+    <w:p>
+      <w:r>
+        <w:rPr>
+          <w:lang w:val="mk-MK"/>
+        </w:rPr>
+        <w:t>Нека е дадена релација</w:t>
+      </w:r>
+      <w:r>
+        <w:t xml:space="preserve"> </w:t>
+      </w:r>
+      <w:r>
+        <w:rPr>
+          <w:lang w:val="mk-MK"/>
+        </w:rPr>
+        <w:t xml:space="preserve">со два атрибути </w:t>
+      </w:r>
+      <w:r>
+        <w:rPr>
+          <w:i/>
+          <w:lang w:val="mk-MK"/>
+        </w:rPr>
+        <w:t>r(A,B)</w:t>
+      </w:r>
+      <w:r>
+        <w:rPr>
+          <w:lang w:val="mk-MK"/>
+        </w:rPr>
+        <w:t xml:space="preserve"> за која важи дека еден</w:t>
+      </w:r>
+      <w:r>
+        <w:t xml:space="preserve"> </w:t>
+      </w:r>
+      <w:r>
+        <w:rPr>
+          <w:lang w:val="mk-MK"/>
+        </w:rPr>
+        <w:t xml:space="preserve">елемент од </w:t>
+      </w:r>
+      <w:r>
+        <w:rPr>
+          <w:i/>
+        </w:rPr>
+        <w:t>A</w:t>
+      </w:r>
+      <w:r>
+        <w:t xml:space="preserve"> </w:t>
+      </w:r>
+      <w:r>
+        <w:rPr>
+          <w:lang w:val="mk-MK"/>
+        </w:rPr>
+        <w:t xml:space="preserve">може да се сретне заедно со повеќе елементи од </w:t>
+      </w:r>
+      <w:r>
+        <w:rPr>
+          <w:i/>
+        </w:rPr>
+        <w:t>B</w:t>
+      </w:r>
+      <w:r>
+        <w:t xml:space="preserve">, </w:t>
+      </w:r>
+      <w:r>
+        <w:rPr>
+          <w:lang w:val="mk-MK"/>
+        </w:rPr>
+        <w:t xml:space="preserve">додека еден елемент од </w:t>
+      </w:r>
+      <w:r>
+        <w:rPr>
+          <w:i/>
+        </w:rPr>
+        <w:t>B</w:t>
+      </w:r>
+      <w:r>
+        <w:t xml:space="preserve"> </w:t>
+      </w:r>
+      <w:r>
+        <w:rPr>
+          <w:lang w:val="mk-MK"/>
+        </w:rPr>
+        <w:t xml:space="preserve">е врзан со само еден елемент од </w:t>
+      </w:r>
+      <w:r>
+        <w:rPr>
+          <w:i/>
+        </w:rPr>
+        <w:t>A</w:t>
+      </w:r>
+      <w:r>
+        <w:t>.</w:t>
+      </w:r>
+    </w:p>
+    <w:p>
+      <w:r>
+        <w:rPr>
+          <w:lang w:val="mk-MK"/>
+        </w:rPr>
+        <w:t>Тоа може да го прочитаме како „</w:t>
+      </w:r>
+      <w:r>
+        <w:rPr>
+          <w:i/>
+        </w:rPr>
+        <w:t>A</w:t>
+      </w:r>
+      <w:r>
+        <w:rPr>
+          <w:lang w:val="mk-MK"/>
+        </w:rPr>
+        <w:t xml:space="preserve"> во однос на </w:t>
+      </w:r>
+      <w:r>
+        <w:rPr>
+          <w:i/>
+        </w:rPr>
+        <w:t>B</w:t>
+      </w:r>
+      <w:r>
+        <w:t xml:space="preserve"> </w:t>
+      </w:r>
+      <w:r>
+        <w:rPr>
+          <w:lang w:val="mk-MK"/>
+        </w:rPr>
+        <w:t xml:space="preserve">е </w:t>
+      </w:r>
+      <w:r>
+        <w:rPr>
+          <w:b/>
+          <w:lang w:val="mk-MK"/>
+        </w:rPr>
+        <w:t>еден спрема многу</w:t>
+      </w:r>
+      <w:r>
+        <w:rPr>
+          <w:lang w:val="mk-MK"/>
+        </w:rPr>
+        <w:t xml:space="preserve"> и </w:t>
+      </w:r>
+      <w:r>
+        <w:rPr>
+          <w:i/>
+        </w:rPr>
+        <w:t>A</w:t>
+      </w:r>
+      <w:r>
+        <w:t xml:space="preserve"> </w:t>
+      </w:r>
+      <w:r>
+        <w:rPr>
+          <w:lang w:val="mk-MK"/>
+        </w:rPr>
+        <w:t xml:space="preserve">е </w:t>
+      </w:r>
+      <w:r>
+        <w:rPr>
+          <w:b/>
+          <w:lang w:val="mk-MK"/>
+        </w:rPr>
+        <w:t>единичен</w:t>
+      </w:r>
+      <w:r>
+        <w:rPr>
+          <w:b/>
+          <w:lang w:val="mk-MK"/>
+        </w:rPr>
+        <w:t xml:space="preserve"> факт</w:t>
+      </w:r>
+      <w:r>
+        <w:rPr>
+          <w:lang w:val="mk-MK"/>
+        </w:rPr>
+        <w:t xml:space="preserve"> за </w:t>
+      </w:r>
+      <w:r>
+        <w:rPr>
+          <w:i/>
+        </w:rPr>
+        <w:t>B</w:t>
+      </w:r>
+      <w:r>
+        <w:rPr>
+          <w:lang w:val="mk-MK"/>
+        </w:rPr>
+        <w:t>“</w:t>
+      </w:r>
+      <w:r>
+        <w:t xml:space="preserve">. </w:t>
+      </w:r>
+      <w:r>
+        <w:rPr>
+          <w:lang w:val="mk-MK"/>
+        </w:rPr>
+        <w:t xml:space="preserve">Важи функциска зависност </w:t>
+      </w:r>
+      <w:r>
+        <w:t>B-&gt;A</w:t>
+      </w:r>
+      <w:r>
+        <w:t xml:space="preserve">, </w:t>
+      </w:r>
+      <w:r>
+        <w:rPr>
+          <w:lang w:val="mk-MK"/>
+        </w:rPr>
+        <w:t xml:space="preserve">па клуч би бил </w:t>
+      </w:r>
+      <w:r>
+        <w:rPr>
+          <w:i/>
+        </w:rPr>
+        <w:t>B</w:t>
+      </w:r>
+      <w:r>
+        <w:t>.</w:t>
+      </w:r>
+    </w:p>
+    <w:p>
+      <w:pPr>
+        <w:rPr>
+          <w:lang w:val="mk-MK"/>
+        </w:rPr>
+      </w:pPr>
+      <w:r>
+        <w:rPr>
+          <w:lang w:val="mk-MK"/>
+        </w:rPr>
+        <w:t>Читано обратно ќе добиеме „</w:t>
+      </w:r>
+      <w:r>
+        <w:rPr>
+          <w:i/>
+        </w:rPr>
+        <w:t>B</w:t>
+      </w:r>
+      <w:r>
+        <w:t xml:space="preserve"> </w:t>
+      </w:r>
+      <w:r>
+        <w:rPr>
+          <w:lang w:val="mk-MK"/>
+        </w:rPr>
+        <w:t>во однос на</w:t>
+      </w:r>
+      <w:r>
+        <w:t xml:space="preserve"> </w:t>
+      </w:r>
+      <w:r>
+        <w:rPr>
+          <w:i/>
+        </w:rPr>
+        <w:t>A</w:t>
+      </w:r>
+      <w:r>
+        <w:rPr>
+          <w:lang w:val="mk-MK"/>
+        </w:rPr>
+        <w:t xml:space="preserve"> е </w:t>
+      </w:r>
+      <w:r>
+        <w:rPr>
+          <w:b/>
+          <w:lang w:val="mk-MK"/>
+        </w:rPr>
+        <w:t>многу спрема еден</w:t>
+      </w:r>
+      <w:r>
+        <w:rPr>
+          <w:lang w:val="mk-MK"/>
+        </w:rPr>
+        <w:t xml:space="preserve"> и </w:t>
+      </w:r>
+      <w:r>
+        <w:rPr>
+          <w:i/>
+        </w:rPr>
+        <w:t>B</w:t>
+      </w:r>
+      <w:r>
+        <w:t xml:space="preserve"> e</w:t>
+      </w:r>
+      <w:r>
+        <w:t xml:space="preserve"> </w:t>
+      </w:r>
+      <w:r>
+        <w:rPr>
+          <w:b/>
+          <w:lang w:val="mk-MK"/>
+        </w:rPr>
+        <w:t>факт со повеќе вредности</w:t>
+      </w:r>
+      <w:r>
+        <w:rPr>
+          <w:lang w:val="mk-MK"/>
+        </w:rPr>
+        <w:t xml:space="preserve"> за А</w:t>
+      </w:r>
+      <w:r>
+        <w:rPr>
+          <w:lang w:val="mk-MK"/>
+        </w:rPr>
+        <w:t>“</w:t>
+      </w:r>
+      <w:r>
+        <w:rPr>
+          <w:lang w:val="mk-MK"/>
+        </w:rPr>
+        <w:t>. Не важи ФЗ A-&gt;B.</w:t>
+      </w:r>
+    </w:p>
+    <w:p>
+      <w:pPr>
+        <w:rPr>
+          <w:lang w:val="mk-MK"/>
+        </w:rPr>
+      </w:pPr>
+    </w:p>
+    <w:p>
+      <w:r>
+        <w:rPr>
+          <w:lang w:val="mk-MK"/>
+        </w:rPr>
+        <w:t xml:space="preserve">Да генерализираме, </w:t>
+      </w:r>
+      <w:r>
+        <w:rPr>
+          <w:lang w:val="mk-MK"/>
+        </w:rPr>
+        <w:t xml:space="preserve">за било кои два атрибути </w:t>
+      </w:r>
+      <w:r>
+        <w:t xml:space="preserve">X </w:t>
+      </w:r>
+      <w:r>
+        <w:rPr>
+          <w:lang w:val="mk-MK"/>
+        </w:rPr>
+        <w:t xml:space="preserve">и </w:t>
+      </w:r>
+      <w:r>
+        <w:t>Y</w:t>
+      </w:r>
+      <w:r>
+        <w:rPr>
+          <w:lang w:val="mk-MK"/>
+        </w:rPr>
+        <w:t xml:space="preserve"> во било која релација, </w:t>
+      </w:r>
+      <w:r>
+        <w:rPr>
+          <w:b/>
+          <w:lang w:val="mk-MK"/>
+        </w:rPr>
+        <w:t xml:space="preserve">ако </w:t>
+      </w:r>
+      <w:r>
+        <w:rPr>
+          <w:b/>
+        </w:rPr>
+        <w:t>Y</w:t>
+      </w:r>
+      <w:r>
+        <w:rPr>
+          <w:b/>
+          <w:lang w:val="mk-MK"/>
+        </w:rPr>
+        <w:t xml:space="preserve"> е единичен факт за </w:t>
+      </w:r>
+      <w:r>
+        <w:rPr>
+          <w:b/>
+        </w:rPr>
+        <w:t>X</w:t>
+      </w:r>
+      <w:r>
+        <w:rPr>
+          <w:lang w:val="mk-MK"/>
+        </w:rPr>
+        <w:t>, тогаш</w:t>
+      </w:r>
+      <w:r>
+        <w:t xml:space="preserve"> Y </w:t>
+      </w:r>
+      <w:r>
+        <w:rPr>
+          <w:lang w:val="mk-MK"/>
+        </w:rPr>
+        <w:t xml:space="preserve">во однос на </w:t>
+      </w:r>
+      <w:r>
+        <w:t>X</w:t>
+      </w:r>
+      <w:r>
+        <w:rPr>
+          <w:lang w:val="mk-MK"/>
+        </w:rPr>
+        <w:t xml:space="preserve"> е </w:t>
+      </w:r>
+      <w:proofErr w:type="spellStart"/>
+      <w:r>
+        <w:rPr>
+          <w:b/>
+          <w:lang w:val="mk-MK"/>
+        </w:rPr>
+        <w:t>еден-многу</w:t>
+      </w:r>
+      <w:proofErr w:type="spellEnd"/>
+      <w:r>
+        <w:rPr>
+          <w:b/>
+          <w:lang w:val="mk-MK"/>
+        </w:rPr>
+        <w:t xml:space="preserve"> </w:t>
+      </w:r>
+      <w:r>
+        <w:rPr>
+          <w:lang w:val="mk-MK"/>
+        </w:rPr>
+        <w:t xml:space="preserve">или </w:t>
+      </w:r>
+      <w:proofErr w:type="spellStart"/>
+      <w:r>
+        <w:rPr>
+          <w:b/>
+          <w:lang w:val="mk-MK"/>
+        </w:rPr>
+        <w:t>еден-еден</w:t>
+      </w:r>
+      <w:proofErr w:type="spellEnd"/>
+      <w:r>
+        <w:rPr>
+          <w:lang w:val="mk-MK"/>
+        </w:rPr>
+        <w:t xml:space="preserve"> и важи ФЗ </w:t>
+      </w:r>
+      <w:r>
+        <w:t>X-&gt;Y.</w:t>
+      </w:r>
+    </w:p>
+    <w:p>
+      <w:r>
+        <w:rPr>
+          <w:lang w:val="mk-MK"/>
+        </w:rPr>
+        <w:t xml:space="preserve">Исто, </w:t>
+      </w:r>
+      <w:r>
+        <w:rPr>
+          <w:lang w:val="mk-MK"/>
+        </w:rPr>
+        <w:t xml:space="preserve">за било кои два атрибути </w:t>
+      </w:r>
+      <w:r>
+        <w:t xml:space="preserve">X </w:t>
+      </w:r>
+      <w:r>
+        <w:rPr>
+          <w:lang w:val="mk-MK"/>
+        </w:rPr>
+        <w:t xml:space="preserve">и </w:t>
+      </w:r>
+      <w:r>
+        <w:t>Y</w:t>
+      </w:r>
+      <w:r>
+        <w:rPr>
+          <w:lang w:val="mk-MK"/>
+        </w:rPr>
+        <w:t xml:space="preserve"> во било која релација</w:t>
+      </w:r>
+      <w:r>
+        <w:rPr>
+          <w:lang w:val="mk-MK"/>
+        </w:rPr>
+        <w:t xml:space="preserve">, </w:t>
+      </w:r>
+      <w:r>
+        <w:rPr>
+          <w:b/>
+          <w:lang w:val="mk-MK"/>
+        </w:rPr>
+        <w:t xml:space="preserve">ако </w:t>
+      </w:r>
+      <w:r>
+        <w:rPr>
+          <w:b/>
+        </w:rPr>
+        <w:t xml:space="preserve">Y e </w:t>
+      </w:r>
+      <w:proofErr w:type="spellStart"/>
+      <w:r>
+        <w:rPr>
+          <w:b/>
+          <w:lang w:val="mk-MK"/>
+        </w:rPr>
+        <w:t>повеќевредносен</w:t>
+      </w:r>
+      <w:proofErr w:type="spellEnd"/>
+      <w:r>
+        <w:rPr>
+          <w:b/>
+          <w:lang w:val="mk-MK"/>
+        </w:rPr>
+        <w:t xml:space="preserve"> факт за</w:t>
+      </w:r>
+      <w:r>
+        <w:rPr>
+          <w:b/>
+        </w:rPr>
+        <w:t xml:space="preserve"> X</w:t>
+      </w:r>
+      <w:r>
+        <w:rPr>
+          <w:lang w:val="mk-MK"/>
+        </w:rPr>
+        <w:t xml:space="preserve">, тогаш </w:t>
+      </w:r>
+      <w:r>
+        <w:t xml:space="preserve">Y </w:t>
+      </w:r>
+      <w:r>
+        <w:rPr>
+          <w:lang w:val="mk-MK"/>
+        </w:rPr>
+        <w:t xml:space="preserve">во однос на </w:t>
+      </w:r>
+      <w:r>
+        <w:t>X</w:t>
+      </w:r>
+      <w:r>
+        <w:rPr>
+          <w:lang w:val="mk-MK"/>
+        </w:rPr>
+        <w:t xml:space="preserve"> е </w:t>
+      </w:r>
+      <w:proofErr w:type="spellStart"/>
+      <w:r>
+        <w:rPr>
+          <w:b/>
+          <w:lang w:val="mk-MK"/>
+        </w:rPr>
+        <w:t>многу-еден</w:t>
+      </w:r>
+      <w:proofErr w:type="spellEnd"/>
+      <w:r>
+        <w:rPr>
+          <w:lang w:val="mk-MK"/>
+        </w:rPr>
+        <w:t xml:space="preserve"> или </w:t>
+      </w:r>
+      <w:proofErr w:type="spellStart"/>
+      <w:r>
+        <w:rPr>
+          <w:b/>
+          <w:lang w:val="mk-MK"/>
+        </w:rPr>
+        <w:t>многу-многу</w:t>
+      </w:r>
+      <w:proofErr w:type="spellEnd"/>
+      <w:r>
+        <w:rPr>
+          <w:b/>
+          <w:lang w:val="mk-MK"/>
+        </w:rPr>
+        <w:t xml:space="preserve"> </w:t>
+      </w:r>
+      <w:r>
+        <w:rPr>
+          <w:lang w:val="mk-MK"/>
+        </w:rPr>
+        <w:t xml:space="preserve">и не важи ФЗ </w:t>
+      </w:r>
+      <w:r>
+        <w:t>X-&gt;Y.</w:t>
+      </w:r>
+    </w:p>
+    <w:p/>
+    <w:p>
+      <w:pPr>
+        <w:rPr>
+          <w:lang w:val="mk-MK"/>
+        </w:rPr>
+      </w:pPr>
+      <w:r>
+        <w:rPr>
+          <w:lang w:val="mk-MK"/>
+        </w:rPr>
+        <w:lastRenderedPageBreak/>
+        <w:t xml:space="preserve">Треба да забележиме дека </w:t>
+      </w:r>
+      <w:proofErr w:type="spellStart"/>
+      <w:r>
+        <w:rPr>
+          <w:lang w:val="mk-MK"/>
+        </w:rPr>
+        <w:t>функцски</w:t>
+      </w:r>
+      <w:proofErr w:type="spellEnd"/>
+      <w:r>
+        <w:rPr>
+          <w:lang w:val="mk-MK"/>
+        </w:rPr>
+        <w:t xml:space="preserve"> зависности се јавуваат кај единичните факти и не се јавуваат кај фактите со повеќе вредности, па така прва, втора, трета и </w:t>
+      </w:r>
+      <w:proofErr w:type="spellStart"/>
+      <w:r>
+        <w:rPr>
+          <w:lang w:val="mk-MK"/>
+        </w:rPr>
+        <w:t>Бојс-Кодова</w:t>
+      </w:r>
+      <w:proofErr w:type="spellEnd"/>
+      <w:r>
+        <w:rPr>
+          <w:lang w:val="mk-MK"/>
+        </w:rPr>
+        <w:t xml:space="preserve"> нормална форма се занимаваат само со ваквите факти.</w:t>
+      </w:r>
+    </w:p>
+    <w:p>
+      <w:pPr>
+        <w:rPr>
+          <w:lang w:val="mk-MK"/>
+        </w:rPr>
+      </w:pPr>
+      <w:r>
+        <w:rPr>
+          <w:lang w:val="mk-MK"/>
+        </w:rPr>
+        <w:t>Четврта и петта нормална форма се занимаваат со факти со повеќе вредности</w:t>
+      </w:r>
+      <w:r>
+        <w:rPr>
+          <w:lang w:val="mk-MK"/>
+        </w:rPr>
+        <w:t xml:space="preserve"> </w:t>
+      </w:r>
+      <w:r>
+        <w:t>[</w:t>
+      </w:r>
+      <w:r>
+        <w:fldChar w:fldCharType="begin"/>
+      </w:r>
+      <w:r>
+        <w:instrText xml:space="preserve"> REF _Ref412843698 \r \h </w:instrText>
+      </w:r>
+      <w:r>
+        <w:fldChar w:fldCharType="separate"/>
+      </w:r>
+      <w:r>
+        <w:t>4</w:t>
+      </w:r>
+      <w:r>
+        <w:fldChar w:fldCharType="end"/>
+      </w:r>
+      <w:r>
+        <w:t>]</w:t>
+      </w:r>
+      <w:r>
+        <w:rPr>
+          <w:lang w:val="mk-MK"/>
+        </w:rPr>
+        <w:t>.</w:t>
+      </w:r>
+    </w:p>
+    <w:p>
+      <w:pPr>
+        <w:pStyle w:val="heading1"/>
+        <w:rPr>
+          <w:lang w:val="mk-MK"/>
+        </w:rPr>
+      </w:pPr>
+      <w:r>
+        <w:t>4-</w:t>
+      </w:r>
+      <w:r>
+        <w:rPr>
+          <w:lang w:val="mk-MK"/>
+        </w:rPr>
+        <w:t>та нормална форма</w:t>
+      </w:r>
       <w:bookmarkStart w:id="0" w:name="_GoBack"/>
       <w:bookmarkEnd w:id="0"/>
     </w:p>
@@ -649,38 +1768,50 @@
           <w:lang w:val="mk-MK"/>
         </w:rPr>
       </w:pPr>
-      <w:r>
-        <w:t>4-</w:t>
-      </w:r>
-      <w:r>
-        <w:rPr>
-          <w:lang w:val="mk-MK"/>
-        </w:rPr>
-        <w:t>та нормална форма</w:t>
-      </w:r>
-    </w:p>
-    <w:p/>
-    <w:p>
-      <w:pPr>
-        <w:pStyle w:val="heading1"/>
-        <w:rPr>
-          <w:lang w:val="mk-MK"/>
-        </w:rPr>
-      </w:pPr>
+      <w:proofErr w:type="spellStart"/>
       <w:r>
         <w:rPr>
           <w:lang w:val="mk-MK"/>
         </w:rPr>
         <w:t>Референци</w:t>
       </w:r>
+      <w:proofErr w:type="spellEnd"/>
     </w:p>
     <w:p>
       <w:pPr>
         <w:pStyle w:val="referenceitem"/>
       </w:pPr>
-      <w:r>
-        <w:t>Codd, Edgar Frank. “A relational model of data for large shared data banks.” Communications of the ACM 13.6 (1970): 377-387.</w:t>
-      </w:r>
+      <w:bookmarkStart w:id="1" w:name="_Ref412843638"/>
+      <w:proofErr w:type="spellStart"/>
+      <w:r>
+        <w:t>Codd</w:t>
+      </w:r>
+      <w:proofErr w:type="spellEnd"/>
+      <w:r>
+        <w:t xml:space="preserve">, Edgar Frank. “A relational model of data for large shared data banks.” </w:t>
+      </w:r>
+      <w:r>
+        <w:rPr>
+          <w:i/>
+        </w:rPr>
+        <w:t>Communications of the ACM</w:t>
+      </w:r>
+      <w:r>
+        <w:rPr>
+          <w:i/>
+        </w:rPr>
+        <w:t>,</w:t>
+      </w:r>
+      <w:r>
+        <w:rPr>
+          <w:i/>
+        </w:rPr>
+        <w:t xml:space="preserve"> 13.6</w:t>
+      </w:r>
+      <w:r>
+        <w:t xml:space="preserve"> (1970): 377-387.</w:t>
+      </w:r>
+      <w:bookmarkEnd w:id="1"/>
     </w:p>
     <w:p>
       <w:pPr>
@@ -689,12 +1820,14 @@
           <w:noProof/>
         </w:rPr>
       </w:pPr>
+      <w:bookmarkStart w:id="2" w:name="_Ref412843665"/>
       <w:r>
         <w:rPr>
           <w:noProof/>
         </w:rPr>
         <w:t>Yang, Chao-Chih. “Relational Databases.” Englewood Cliffs, New Jersey: Prentice-Hall, 1986. 12-19.</w:t>
       </w:r>
+      <w:bookmarkEnd w:id="2"/>
     </w:p>
     <w:p>
       <w:pPr>
@@ -703,8 +1836,14 @@
           <w:lang w:val="mk-MK"/>
         </w:rPr>
       </w:pPr>
-      <w:r>
-        <w:t>Codd, Edgar Frank. “</w:t>
+      <w:bookmarkStart w:id="3" w:name="_Ref412843682"/>
+      <w:proofErr w:type="spellStart"/>
+      <w:r>
+        <w:t>Codd</w:t>
+      </w:r>
+      <w:proofErr w:type="spellEnd"/>
+      <w:r>
+        <w:t>, Edgar Frank. “</w:t>
       </w:r>
       <w:r>
         <w:t>Further</w:t>
@@ -757,6 +1896,38 @@
       <w:r>
         <w:t>”</w:t>
       </w:r>
+      <w:bookmarkEnd w:id="3"/>
+    </w:p>
+    <w:p>
+      <w:pPr>
+        <w:pStyle w:val="referenceitem"/>
+        <w:rPr>
+          <w:lang w:val="mk-MK"/>
+        </w:rPr>
+      </w:pPr>
+      <w:bookmarkStart w:id="4" w:name="_Ref412843698"/>
+      <w:r>
+        <w:t xml:space="preserve">Kent, William. “A Simple Guide to Five Normal Forms in Relational Database Theory.” </w:t>
+      </w:r>
+      <w:r>
+        <w:rPr>
+          <w:i/>
+          <w:iCs/>
+        </w:rPr>
+        <w:t>Computing Practices, 2.26</w:t>
+      </w:r>
+      <w:r>
+        <w:t xml:space="preserve"> (1983): 120-125.</w:t>
+      </w:r>
+      <w:bookmarkEnd w:id="4"/>
+    </w:p>
+    <w:p>
+      <w:pPr>
+        <w:pStyle w:val="referenceitem"/>
+        <w:rPr>
+          <w:lang w:val="mk-MK"/>
+        </w:rPr>
+      </w:pPr>
     </w:p>
     <w:sdt>
       <w:sdtPr>
@@ -781,12 +1952,14 @@
           <w:pPr>
             <w:pStyle w:val="1"/>
           </w:pPr>
+          <w:proofErr w:type="spellStart"/>
           <w:r>
             <w:rPr>
               <w:lang w:val="mk-MK"/>
             </w:rPr>
             <w:t>Референци</w:t>
           </w:r>
+          <w:proofErr w:type="spellEnd"/>
         </w:p>
         <w:sdt>
           <w:sdtPr>
@@ -826,13 +1999,57 @@
                   <w:iCs/>
                   <w:noProof/>
                 </w:rPr>
-                <w:t>Communications of the ACM 13.6</w:t>
+                <w:t>Communications of the ACM, 13.6</w:t>
               </w:r>
               <w:r>
                 <w:rPr>
                   <w:noProof/>
                 </w:rPr>
                 <w:t xml:space="preserve"> (1970): 377-387.</w:t>
+              </w:r>
+            </w:p>
+            <w:p>
+              <w:pPr>
+                <w:pStyle w:val="af0"/>
+                <w:ind w:left="720" w:hanging="720"/>
+                <w:rPr>
+                  <w:noProof/>
+                </w:rPr>
+              </w:pPr>
+              <w:r>
+                <w:rPr>
+                  <w:noProof/>
+                </w:rPr>
+                <w:t>—. “Further Normalization of the Data Base Relational Model.” (1972).</w:t>
+              </w:r>
+            </w:p>
+            <w:p>
+              <w:pPr>
+                <w:pStyle w:val="af0"/>
+                <w:ind w:left="720" w:hanging="720"/>
+                <w:rPr>
+                  <w:noProof/>
+                </w:rPr>
+              </w:pPr>
+              <w:r>
+                <w:rPr>
+                  <w:noProof/>
+                </w:rPr>
+                <w:t xml:space="preserve">Kent, William. “A Simple Guide to Five Normal Forms in Relational Database Theory.” </w:t>
+              </w:r>
+              <w:r>
+                <w:rPr>
+                  <w:i/>
+                  <w:iCs/>
+                  <w:noProof/>
+                </w:rPr>
+                <w:t>Computing Practices, 2.26</w:t>
+              </w:r>
+              <w:r>
+                <w:rPr>
+                  <w:noProof/>
+                </w:rPr>
+                <w:t xml:space="preserve"> (1983): 120-125.</w:t>
               </w:r>
             </w:p>
             <w:p>
@@ -856,7 +2073,6 @@
                   <w:b/>
                   <w:bCs/>
                 </w:rPr>
-                <w:lastRenderedPageBreak/>
                 <w:fldChar w:fldCharType="end"/>
               </w:r>
             </w:p>
@@ -2781,7 +3997,6 @@
   <w:style w:type="character" w:default="1" w:styleId="a2">
     <w:name w:val="Default Paragraph Font"/>
     <w:uiPriority w:val="1"/>
-    <w:semiHidden/>
     <w:unhideWhenUsed/>
   </w:style>
   <w:style w:type="table" w:default="1" w:styleId="a3">
@@ -3481,7 +4696,570 @@
     <w:unhideWhenUsed/>
     <w:rsid w:val="00F34A8B"/>
   </w:style>
+  <w:style w:type="character" w:styleId="af1">
+    <w:name w:val="Placeholder Text"/>
+    <w:basedOn w:val="a2"/>
+    <w:uiPriority w:val="99"/>
+    <w:semiHidden/>
+    <w:rsid w:val="00F67D3C"/>
+    <w:rPr>
+      <w:color w:val="808080"/>
+    </w:rPr>
+  </w:style>
 </w:styles>
+</file>
+
+<file path=word/glossary/document.xml><?xml version="1.0" encoding="utf-8"?>
+<w:glossaryDocument xmlns:wpc="http://schemas.microsoft.com/office/word/2010/wordprocessingCanvas" xmlns:mc="http://schemas.openxmlformats.org/markup-compatibility/2006" xmlns:o="urn:schemas-microsoft-com:office:office" xmlns:r="http://schemas.openxmlformats.org/officeDocument/2006/relationships" xmlns:m="http://schemas.openxmlformats.org/officeDocument/2006/math" xmlns:v="urn:schemas-microsoft-com:vml" xmlns:wp14="http://schemas.microsoft.com/office/word/2010/wordprocessingDrawing" xmlns:wp="http://schemas.openxmlformats.org/drawingml/2006/wordprocessingDrawing" xmlns:w10="urn:schemas-microsoft-com:office:word" xmlns:w="http://schemas.openxmlformats.org/wordprocessingml/2006/main" xmlns:w14="http://schemas.microsoft.com/office/word/2010/wordml" xmlns:w15="http://schemas.microsoft.com/office/word/2012/wordml" xmlns:wpg="http://schemas.microsoft.com/office/word/2010/wordprocessingGroup" xmlns:wpi="http://schemas.microsoft.com/office/word/2010/wordprocessingInk" xmlns:wne="http://schemas.microsoft.com/office/word/2006/wordml" xmlns:wps="http://schemas.microsoft.com/office/word/2010/wordprocessingShape" mc:Ignorable="w14 w15 wp14"/>
+</file>
+
+<file path=word/glossary/fontTable.xml><?xml version="1.0" encoding="utf-8"?>
+<w:fonts xmlns:mc="http://schemas.openxmlformats.org/markup-compatibility/2006" xmlns:r="http://schemas.openxmlformats.org/officeDocument/2006/relationships" xmlns:w="http://schemas.openxmlformats.org/wordprocessingml/2006/main" xmlns:w14="http://schemas.microsoft.com/office/word/2010/wordml" xmlns:w15="http://schemas.microsoft.com/office/word/2012/wordml" mc:Ignorable="w14 w15">
+  <w:font w:name="Symbol">
+    <w:panose1 w:val="05050102010706020507"/>
+    <w:charset w:val="02"/>
+    <w:family w:val="roman"/>
+    <w:pitch w:val="variable"/>
+    <w:sig w:usb0="00000000" w:usb1="10000000" w:usb2="00000000" w:usb3="00000000" w:csb0="80000000" w:csb1="00000000"/>
+  </w:font>
+  <w:font w:name="Times New Roman">
+    <w:panose1 w:val="02020603050405020304"/>
+    <w:charset w:val="CC"/>
+    <w:family w:val="roman"/>
+    <w:pitch w:val="variable"/>
+    <w:sig w:usb0="E0002EFF" w:usb1="C0007843" w:usb2="00000009" w:usb3="00000000" w:csb0="000001FF" w:csb1="00000000"/>
+  </w:font>
+  <w:font w:name="Courier New">
+    <w:panose1 w:val="02070309020205020404"/>
+    <w:charset w:val="CC"/>
+    <w:family w:val="modern"/>
+    <w:pitch w:val="fixed"/>
+    <w:sig w:usb0="E0002AFF" w:usb1="C0007843" w:usb2="00000009" w:usb3="00000000" w:csb0="000001FF" w:csb1="00000000"/>
+  </w:font>
+  <w:font w:name="Wingdings">
+    <w:panose1 w:val="05000000000000000000"/>
+    <w:charset w:val="02"/>
+    <w:family w:val="auto"/>
+    <w:pitch w:val="variable"/>
+    <w:sig w:usb0="00000000" w:usb1="10000000" w:usb2="00000000" w:usb3="00000000" w:csb0="80000000" w:csb1="00000000"/>
+  </w:font>
+  <w:font w:name="Calibri">
+    <w:panose1 w:val="020F0502020204030204"/>
+    <w:charset w:val="CC"/>
+    <w:family w:val="swiss"/>
+    <w:pitch w:val="variable"/>
+    <w:sig w:usb0="E00002FF" w:usb1="4000ACFF" w:usb2="00000001" w:usb3="00000000" w:csb0="0000019F" w:csb1="00000000"/>
+  </w:font>
+  <w:font w:name="Courier">
+    <w:panose1 w:val="02070409020205020404"/>
+    <w:charset w:val="00"/>
+    <w:family w:val="modern"/>
+    <w:notTrueType/>
+    <w:pitch w:val="fixed"/>
+    <w:sig w:usb0="00000003" w:usb1="00000000" w:usb2="00000000" w:usb3="00000000" w:csb0="00000001" w:csb1="00000000"/>
+  </w:font>
+  <w:font w:name="Tahoma">
+    <w:panose1 w:val="020B0604030504040204"/>
+    <w:charset w:val="CC"/>
+    <w:family w:val="swiss"/>
+    <w:pitch w:val="variable"/>
+    <w:sig w:usb0="E1002EFF" w:usb1="C000605B" w:usb2="00000029" w:usb3="00000000" w:csb0="000101FF" w:csb1="00000000"/>
+  </w:font>
+  <w:font w:name="Cambria">
+    <w:panose1 w:val="02040503050406030204"/>
+    <w:charset w:val="CC"/>
+    <w:family w:val="roman"/>
+    <w:pitch w:val="variable"/>
+    <w:sig w:usb0="E00002FF" w:usb1="400004FF" w:usb2="00000000" w:usb3="00000000" w:csb0="0000019F" w:csb1="00000000"/>
+  </w:font>
+  <w:font w:name="Calibri Light">
+    <w:panose1 w:val="020F0302020204030204"/>
+    <w:charset w:val="CC"/>
+    <w:family w:val="swiss"/>
+    <w:pitch w:val="variable"/>
+    <w:sig w:usb0="A00002EF" w:usb1="4000207B" w:usb2="00000000" w:usb3="00000000" w:csb0="0000019F" w:csb1="00000000"/>
+  </w:font>
+</w:fonts>
+</file>
+
+<file path=word/glossary/settings.xml><?xml version="1.0" encoding="utf-8"?>
+<w:settings xmlns:mc="http://schemas.openxmlformats.org/markup-compatibility/2006" xmlns:o="urn:schemas-microsoft-com:office:office" xmlns:r="http://schemas.openxmlformats.org/officeDocument/2006/relationships" xmlns:m="http://schemas.openxmlformats.org/officeDocument/2006/math" xmlns:v="urn:schemas-microsoft-com:vml" xmlns:w10="urn:schemas-microsoft-com:office:word" xmlns:w="http://schemas.openxmlformats.org/wordprocessingml/2006/main" xmlns:w14="http://schemas.microsoft.com/office/word/2010/wordml" xmlns:w15="http://schemas.microsoft.com/office/word/2012/wordml" xmlns:sl="http://schemas.openxmlformats.org/schemaLibrary/2006/main" mc:Ignorable="w14 w15">
+  <w:view w:val="normal"/>
+  <w:defaultTabStop w:val="720"/>
+  <w:characterSpacingControl w:val="doNotCompress"/>
+  <w:compat>
+    <w:useFELayout/>
+    <w:compatSetting w:name="compatibilityMode" w:uri="http://schemas.microsoft.com/office/word" w:val="15"/>
+    <w:compatSetting w:name="overrideTableStyleFontSizeAndJustification" w:uri="http://schemas.microsoft.com/office/word" w:val="1"/>
+    <w:compatSetting w:name="enableOpenTypeFeatures" w:uri="http://schemas.microsoft.com/office/word" w:val="1"/>
+    <w:compatSetting w:name="doNotFlipMirrorIndents" w:uri="http://schemas.microsoft.com/office/word" w:val="1"/>
+    <w:compatSetting w:name="differentiateMultirowTableHeaders" w:uri="http://schemas.microsoft.com/office/word" w:val="1"/>
+  </w:compat>
+  <w:rsids>
+    <w:rsidRoot w:val="007F149B"/>
+    <w:rsid w:val="007F149B"/>
+    <w:rsid w:val="00D93527"/>
+  </w:rsids>
+  <m:mathPr>
+    <m:mathFont m:val="Cambria Math"/>
+    <m:brkBin m:val="before"/>
+    <m:brkBinSub m:val="--"/>
+    <m:smallFrac m:val="0"/>
+    <m:dispDef/>
+    <m:lMargin m:val="0"/>
+    <m:rMargin m:val="0"/>
+    <m:defJc m:val="centerGroup"/>
+    <m:wrapIndent m:val="1440"/>
+    <m:intLim m:val="subSup"/>
+    <m:naryLim m:val="undOvr"/>
+  </m:mathPr>
+  <w:themeFontLang w:val="mk-MK"/>
+  <w:clrSchemeMapping w:bg1="light1" w:t1="dark1" w:bg2="light2" w:t2="dark2" w:accent1="accent1" w:accent2="accent2" w:accent3="accent3" w:accent4="accent4" w:accent5="accent5" w:accent6="accent6" w:hyperlink="hyperlink" w:followedHyperlink="followedHyperlink"/>
+  <w:decimalSymbol w:val=","/>
+  <w:listSeparator w:val=";"/>
+  <w15:chartTrackingRefBased/>
+</w:settings>
+</file>
+
+<file path=word/glossary/styles.xml><?xml version="1.0" encoding="utf-8"?>
+<w:styles xmlns:mc="http://schemas.openxmlformats.org/markup-compatibility/2006" xmlns:r="http://schemas.openxmlformats.org/officeDocument/2006/relationships" xmlns:w="http://schemas.openxmlformats.org/wordprocessingml/2006/main" xmlns:w14="http://schemas.microsoft.com/office/word/2010/wordml" xmlns:w15="http://schemas.microsoft.com/office/word/2012/wordml" mc:Ignorable="w14 w15">
+  <w:docDefaults>
+    <w:rPrDefault>
+      <w:rPr>
+        <w:rFonts w:asciiTheme="minorHAnsi" w:eastAsiaTheme="minorEastAsia" w:hAnsiTheme="minorHAnsi" w:cstheme="minorBidi"/>
+        <w:sz w:val="22"/>
+        <w:szCs w:val="22"/>
+        <w:lang w:val="mk-MK" w:eastAsia="mk-MK" w:bidi="ar-SA"/>
+      </w:rPr>
+    </w:rPrDefault>
+    <w:pPrDefault>
+      <w:pPr>
+        <w:spacing w:after="160" w:line="259" w:lineRule="auto"/>
+      </w:pPr>
+    </w:pPrDefault>
+  </w:docDefaults>
+  <w:latentStyles w:defLockedState="0" w:defUIPriority="99" w:defSemiHidden="0" w:defUnhideWhenUsed="0" w:defQFormat="0" w:count="371">
+    <w:lsdException w:name="Normal" w:uiPriority="0" w:qFormat="1"/>
+    <w:lsdException w:name="heading 1" w:uiPriority="9" w:qFormat="1"/>
+    <w:lsdException w:name="heading 2" w:semiHidden="1" w:uiPriority="9" w:unhideWhenUsed="1" w:qFormat="1"/>
+    <w:lsdException w:name="heading 3" w:semiHidden="1" w:uiPriority="9" w:unhideWhenUsed="1" w:qFormat="1"/>
+    <w:lsdException w:name="heading 4" w:semiHidden="1" w:uiPriority="9" w:unhideWhenUsed="1" w:qFormat="1"/>
+    <w:lsdException w:name="heading 5" w:semiHidden="1" w:uiPriority="9" w:unhideWhenUsed="1" w:qFormat="1"/>
+    <w:lsdException w:name="heading 6" w:semiHidden="1" w:uiPriority="9" w:unhideWhenUsed="1" w:qFormat="1"/>
+    <w:lsdException w:name="heading 7" w:semiHidden="1" w:uiPriority="9" w:unhideWhenUsed="1" w:qFormat="1"/>
+    <w:lsdException w:name="heading 8" w:semiHidden="1" w:uiPriority="9" w:unhideWhenUsed="1" w:qFormat="1"/>
+    <w:lsdException w:name="heading 9" w:semiHidden="1" w:uiPriority="9" w:unhideWhenUsed="1" w:qFormat="1"/>
+    <w:lsdException w:name="index 1" w:semiHidden="1" w:unhideWhenUsed="1"/>
+    <w:lsdException w:name="index 2" w:semiHidden="1" w:unhideWhenUsed="1"/>
+    <w:lsdException w:name="index 3" w:semiHidden="1" w:unhideWhenUsed="1"/>
+    <w:lsdException w:name="index 4" w:semiHidden="1" w:unhideWhenUsed="1"/>
+    <w:lsdException w:name="index 5" w:semiHidden="1" w:unhideWhenUsed="1"/>
+    <w:lsdException w:name="index 6" w:semiHidden="1" w:unhideWhenUsed="1"/>
+    <w:lsdException w:name="index 7" w:semiHidden="1" w:unhideWhenUsed="1"/>
+    <w:lsdException w:name="index 8" w:semiHidden="1" w:unhideWhenUsed="1"/>
+    <w:lsdException w:name="index 9" w:semiHidden="1" w:unhideWhenUsed="1"/>
+    <w:lsdException w:name="toc 1" w:semiHidden="1" w:uiPriority="39" w:unhideWhenUsed="1"/>
+    <w:lsdException w:name="toc 2" w:semiHidden="1" w:uiPriority="39" w:unhideWhenUsed="1"/>
+    <w:lsdException w:name="toc 3" w:semiHidden="1" w:uiPriority="39" w:unhideWhenUsed="1"/>
+    <w:lsdException w:name="toc 4" w:semiHidden="1" w:uiPriority="39" w:unhideWhenUsed="1"/>
+    <w:lsdException w:name="toc 5" w:semiHidden="1" w:uiPriority="39" w:unhideWhenUsed="1"/>
+    <w:lsdException w:name="toc 6" w:semiHidden="1" w:uiPriority="39" w:unhideWhenUsed="1"/>
+    <w:lsdException w:name="toc 7" w:semiHidden="1" w:uiPriority="39" w:unhideWhenUsed="1"/>
+    <w:lsdException w:name="toc 8" w:semiHidden="1" w:uiPriority="39" w:unhideWhenUsed="1"/>
+    <w:lsdException w:name="toc 9" w:semiHidden="1" w:uiPriority="39" w:unhideWhenUsed="1"/>
+    <w:lsdException w:name="Normal Indent" w:semiHidden="1" w:unhideWhenUsed="1"/>
+    <w:lsdException w:name="footnote text" w:semiHidden="1" w:unhideWhenUsed="1"/>
+    <w:lsdException w:name="annotation text" w:semiHidden="1" w:unhideWhenUsed="1"/>
+    <w:lsdException w:name="header" w:semiHidden="1" w:unhideWhenUsed="1"/>
+    <w:lsdException w:name="footer" w:semiHidden="1" w:unhideWhenUsed="1"/>
+    <w:lsdException w:name="index heading" w:semiHidden="1" w:unhideWhenUsed="1"/>
+    <w:lsdException w:name="caption" w:semiHidden="1" w:uiPriority="35" w:unhideWhenUsed="1" w:qFormat="1"/>
+    <w:lsdException w:name="table of figures" w:semiHidden="1" w:unhideWhenUsed="1"/>
+    <w:lsdException w:name="envelope address" w:semiHidden="1" w:unhideWhenUsed="1"/>
+    <w:lsdException w:name="envelope return" w:semiHidden="1" w:unhideWhenUsed="1"/>
+    <w:lsdException w:name="footnote reference" w:semiHidden="1" w:unhideWhenUsed="1"/>
+    <w:lsdException w:name="annotation reference" w:semiHidden="1" w:unhideWhenUsed="1"/>
+    <w:lsdException w:name="line number" w:semiHidden="1" w:unhideWhenUsed="1"/>
+    <w:lsdException w:name="page number" w:semiHidden="1" w:unhideWhenUsed="1"/>
+    <w:lsdException w:name="endnote reference" w:semiHidden="1" w:unhideWhenUsed="1"/>
+    <w:lsdException w:name="endnote text" w:semiHidden="1" w:unhideWhenUsed="1"/>
+    <w:lsdException w:name="table of authorities" w:semiHidden="1" w:unhideWhenUsed="1"/>
+    <w:lsdException w:name="macro" w:semiHidden="1" w:unhideWhenUsed="1"/>
+    <w:lsdException w:name="toa heading" w:semiHidden="1" w:unhideWhenUsed="1"/>
+    <w:lsdException w:name="List" w:semiHidden="1" w:unhideWhenUsed="1"/>
+    <w:lsdException w:name="List Bullet" w:semiHidden="1" w:unhideWhenUsed="1"/>
+    <w:lsdException w:name="List Number" w:semiHidden="1" w:unhideWhenUsed="1"/>
+    <w:lsdException w:name="List 2" w:semiHidden="1" w:unhideWhenUsed="1"/>
+    <w:lsdException w:name="List 3" w:semiHidden="1" w:unhideWhenUsed="1"/>
+    <w:lsdException w:name="List 4" w:semiHidden="1" w:unhideWhenUsed="1"/>
+    <w:lsdException w:name="List 5" w:semiHidden="1" w:unhideWhenUsed="1"/>
+    <w:lsdException w:name="List Bullet 2" w:semiHidden="1" w:unhideWhenUsed="1"/>
+    <w:lsdException w:name="List Bullet 3" w:semiHidden="1" w:unhideWhenUsed="1"/>
+    <w:lsdException w:name="List Bullet 4" w:semiHidden="1" w:unhideWhenUsed="1"/>
+    <w:lsdException w:name="List Bullet 5" w:semiHidden="1" w:unhideWhenUsed="1"/>
+    <w:lsdException w:name="List Number 2" w:semiHidden="1" w:unhideWhenUsed="1"/>
+    <w:lsdException w:name="List Number 3" w:semiHidden="1" w:unhideWhenUsed="1"/>
+    <w:lsdException w:name="List Number 4" w:semiHidden="1" w:unhideWhenUsed="1"/>
+    <w:lsdException w:name="List Number 5" w:semiHidden="1" w:unhideWhenUsed="1"/>
+    <w:lsdException w:name="Title" w:uiPriority="10" w:qFormat="1"/>
+    <w:lsdException w:name="Closing" w:semiHidden="1" w:unhideWhenUsed="1"/>
+    <w:lsdException w:name="Signature" w:semiHidden="1" w:unhideWhenUsed="1"/>
+    <w:lsdException w:name="Default Paragraph Font" w:semiHidden="1" w:uiPriority="1" w:unhideWhenUsed="1"/>
+    <w:lsdException w:name="Body Text" w:semiHidden="1" w:unhideWhenUsed="1"/>
+    <w:lsdException w:name="Body Text Indent" w:semiHidden="1" w:unhideWhenUsed="1"/>
+    <w:lsdException w:name="List Continue" w:semiHidden="1" w:unhideWhenUsed="1"/>
+    <w:lsdException w:name="List Continue 2" w:semiHidden="1" w:unhideWhenUsed="1"/>
+    <w:lsdException w:name="List Continue 3" w:semiHidden="1" w:unhideWhenUsed="1"/>
+    <w:lsdException w:name="List Continue 4" w:semiHidden="1" w:unhideWhenUsed="1"/>
+    <w:lsdException w:name="List Continue 5" w:semiHidden="1" w:unhideWhenUsed="1"/>
+    <w:lsdException w:name="Message Header" w:semiHidden="1" w:unhideWhenUsed="1"/>
+    <w:lsdException w:name="Subtitle" w:uiPriority="11" w:qFormat="1"/>
+    <w:lsdException w:name="Salutation" w:semiHidden="1" w:unhideWhenUsed="1"/>
+    <w:lsdException w:name="Date" w:semiHidden="1" w:unhideWhenUsed="1"/>
+    <w:lsdException w:name="Body Text First Indent" w:semiHidden="1" w:unhideWhenUsed="1"/>
+    <w:lsdException w:name="Body Text First Indent 2" w:semiHidden="1" w:unhideWhenUsed="1"/>
+    <w:lsdException w:name="Note Heading" w:semiHidden="1" w:unhideWhenUsed="1"/>
+    <w:lsdException w:name="Body Text 2" w:semiHidden="1" w:unhideWhenUsed="1"/>
+    <w:lsdException w:name="Body Text 3" w:semiHidden="1" w:unhideWhenUsed="1"/>
+    <w:lsdException w:name="Body Text Indent 2" w:semiHidden="1" w:unhideWhenUsed="1"/>
+    <w:lsdException w:name="Body Text Indent 3" w:semiHidden="1" w:unhideWhenUsed="1"/>
+    <w:lsdException w:name="Block Text" w:semiHidden="1" w:unhideWhenUsed="1"/>
+    <w:lsdException w:name="Hyperlink" w:semiHidden="1" w:unhideWhenUsed="1"/>
+    <w:lsdException w:name="FollowedHyperlink" w:semiHidden="1" w:unhideWhenUsed="1"/>
+    <w:lsdException w:name="Strong" w:uiPriority="22" w:qFormat="1"/>
+    <w:lsdException w:name="Emphasis" w:uiPriority="20" w:qFormat="1"/>
+    <w:lsdException w:name="Document Map" w:semiHidden="1" w:unhideWhenUsed="1"/>
+    <w:lsdException w:name="Plain Text" w:semiHidden="1" w:unhideWhenUsed="1"/>
+    <w:lsdException w:name="E-mail Signature" w:semiHidden="1" w:unhideWhenUsed="1"/>
+    <w:lsdException w:name="HTML Top of Form" w:semiHidden="1" w:unhideWhenUsed="1"/>
+    <w:lsdException w:name="HTML Bottom of Form" w:semiHidden="1" w:unhideWhenUsed="1"/>
+    <w:lsdException w:name="Normal (Web)" w:semiHidden="1" w:unhideWhenUsed="1"/>
+    <w:lsdException w:name="HTML Acronym" w:semiHidden="1" w:unhideWhenUsed="1"/>
+    <w:lsdException w:name="HTML Address" w:semiHidden="1" w:unhideWhenUsed="1"/>
+    <w:lsdException w:name="HTML Cite" w:semiHidden="1" w:unhideWhenUsed="1"/>
+    <w:lsdException w:name="HTML Code" w:semiHidden="1" w:unhideWhenUsed="1"/>
+    <w:lsdException w:name="HTML Definition" w:semiHidden="1" w:unhideWhenUsed="1"/>
+    <w:lsdException w:name="HTML Keyboard" w:semiHidden="1" w:unhideWhenUsed="1"/>
+    <w:lsdException w:name="HTML Preformatted" w:semiHidden="1" w:unhideWhenUsed="1"/>
+    <w:lsdException w:name="HTML Sample" w:semiHidden="1" w:unhideWhenUsed="1"/>
+    <w:lsdException w:name="HTML Typewriter" w:semiHidden="1" w:unhideWhenUsed="1"/>
+    <w:lsdException w:name="HTML Variable" w:semiHidden="1" w:unhideWhenUsed="1"/>
+    <w:lsdException w:name="Normal Table" w:semiHidden="1" w:unhideWhenUsed="1"/>
+    <w:lsdException w:name="annotation subject" w:semiHidden="1" w:unhideWhenUsed="1"/>
+    <w:lsdException w:name="No List" w:semiHidden="1" w:unhideWhenUsed="1"/>
+    <w:lsdException w:name="Outline List 1" w:semiHidden="1" w:unhideWhenUsed="1"/>
+    <w:lsdException w:name="Outline List 2" w:semiHidden="1" w:unhideWhenUsed="1"/>
+    <w:lsdException w:name="Outline List 3" w:semiHidden="1" w:unhideWhenUsed="1"/>
+    <w:lsdException w:name="Table Simple 1" w:semiHidden="1" w:unhideWhenUsed="1"/>
+    <w:lsdException w:name="Table Simple 2" w:semiHidden="1" w:unhideWhenUsed="1"/>
+    <w:lsdException w:name="Table Simple 3" w:semiHidden="1" w:unhideWhenUsed="1"/>
+    <w:lsdException w:name="Table Classic 1" w:semiHidden="1" w:unhideWhenUsed="1"/>
+    <w:lsdException w:name="Table Classic 2" w:semiHidden="1" w:unhideWhenUsed="1"/>
+    <w:lsdException w:name="Table Classic 3" w:semiHidden="1" w:unhideWhenUsed="1"/>
+    <w:lsdException w:name="Table Classic 4" w:semiHidden="1" w:unhideWhenUsed="1"/>
+    <w:lsdException w:name="Table Colorful 1" w:semiHidden="1" w:unhideWhenUsed="1"/>
+    <w:lsdException w:name="Table Colorful 2" w:semiHidden="1" w:unhideWhenUsed="1"/>
+    <w:lsdException w:name="Table Colorful 3" w:semiHidden="1" w:unhideWhenUsed="1"/>
+    <w:lsdException w:name="Table Columns 1" w:semiHidden="1" w:unhideWhenUsed="1"/>
+    <w:lsdException w:name="Table Columns 2" w:semiHidden="1" w:unhideWhenUsed="1"/>
+    <w:lsdException w:name="Table Columns 3" w:semiHidden="1" w:unhideWhenUsed="1"/>
+    <w:lsdException w:name="Table Columns 4" w:semiHidden="1" w:unhideWhenUsed="1"/>
+    <w:lsdException w:name="Table Columns 5" w:semiHidden="1" w:unhideWhenUsed="1"/>
+    <w:lsdException w:name="Table Grid 1" w:semiHidden="1" w:unhideWhenUsed="1"/>
+    <w:lsdException w:name="Table Grid 2" w:semiHidden="1" w:unhideWhenUsed="1"/>
+    <w:lsdException w:name="Table Grid 3" w:semiHidden="1" w:unhideWhenUsed="1"/>
+    <w:lsdException w:name="Table Grid 4" w:semiHidden="1" w:unhideWhenUsed="1"/>
+    <w:lsdException w:name="Table Grid 5" w:semiHidden="1" w:unhideWhenUsed="1"/>
+    <w:lsdException w:name="Table Grid 6" w:semiHidden="1" w:unhideWhenUsed="1"/>
+    <w:lsdException w:name="Table Grid 7" w:semiHidden="1" w:unhideWhenUsed="1"/>
+    <w:lsdException w:name="Table Grid 8" w:semiHidden="1" w:unhideWhenUsed="1"/>
+    <w:lsdException w:name="Table List 1" w:semiHidden="1" w:unhideWhenUsed="1"/>
+    <w:lsdException w:name="Table List 2" w:semiHidden="1" w:unhideWhenUsed="1"/>
+    <w:lsdException w:name="Table List 3" w:semiHidden="1" w:unhideWhenUsed="1"/>
+    <w:lsdException w:name="Table List 4" w:semiHidden="1" w:unhideWhenUsed="1"/>
+    <w:lsdException w:name="Table List 5" w:semiHidden="1" w:unhideWhenUsed="1"/>
+    <w:lsdException w:name="Table List 6" w:semiHidden="1" w:unhideWhenUsed="1"/>
+    <w:lsdException w:name="Table List 7" w:semiHidden="1" w:unhideWhenUsed="1"/>
+    <w:lsdException w:name="Table List 8" w:semiHidden="1" w:unhideWhenUsed="1"/>
+    <w:lsdException w:name="Table 3D effects 1" w:semiHidden="1" w:unhideWhenUsed="1"/>
+    <w:lsdException w:name="Table 3D effects 2" w:semiHidden="1" w:unhideWhenUsed="1"/>
+    <w:lsdException w:name="Table 3D effects 3" w:semiHidden="1" w:unhideWhenUsed="1"/>
+    <w:lsdException w:name="Table Contemporary" w:semiHidden="1" w:unhideWhenUsed="1"/>
+    <w:lsdException w:name="Table Elegant" w:semiHidden="1" w:unhideWhenUsed="1"/>
+    <w:lsdException w:name="Table Professional" w:semiHidden="1" w:unhideWhenUsed="1"/>
+    <w:lsdException w:name="Table Subtle 1" w:semiHidden="1" w:unhideWhenUsed="1"/>
+    <w:lsdException w:name="Table Subtle 2" w:semiHidden="1" w:unhideWhenUsed="1"/>
+    <w:lsdException w:name="Table Web 1" w:semiHidden="1" w:unhideWhenUsed="1"/>
+    <w:lsdException w:name="Table Web 2" w:semiHidden="1" w:unhideWhenUsed="1"/>
+    <w:lsdException w:name="Table Web 3" w:semiHidden="1" w:unhideWhenUsed="1"/>
+    <w:lsdException w:name="Balloon Text" w:semiHidden="1" w:unhideWhenUsed="1"/>
+    <w:lsdException w:name="Table Grid" w:uiPriority="39"/>
+    <w:lsdException w:name="Table Theme" w:semiHidden="1" w:unhideWhenUsed="1"/>
+    <w:lsdException w:name="Placeholder Text" w:semiHidden="1"/>
+    <w:lsdException w:name="No Spacing" w:uiPriority="1" w:qFormat="1"/>
+    <w:lsdException w:name="Light Shading" w:uiPriority="60"/>
+    <w:lsdException w:name="Light List" w:uiPriority="61"/>
+    <w:lsdException w:name="Light Grid" w:uiPriority="62"/>
+    <w:lsdException w:name="Medium Shading 1" w:uiPriority="63"/>
+    <w:lsdException w:name="Medium Shading 2" w:uiPriority="64"/>
+    <w:lsdException w:name="Medium List 1" w:uiPriority="65"/>
+    <w:lsdException w:name="Medium List 2" w:uiPriority="66"/>
+    <w:lsdException w:name="Medium Grid 1" w:uiPriority="67"/>
+    <w:lsdException w:name="Medium Grid 2" w:uiPriority="68"/>
+    <w:lsdException w:name="Medium Grid 3" w:uiPriority="69"/>
+    <w:lsdException w:name="Dark List" w:uiPriority="70"/>
+    <w:lsdException w:name="Colorful Shading" w:uiPriority="71"/>
+    <w:lsdException w:name="Colorful List" w:uiPriority="72"/>
+    <w:lsdException w:name="Colorful Grid" w:uiPriority="73"/>
+    <w:lsdException w:name="Light Shading Accent 1" w:uiPriority="60"/>
+    <w:lsdException w:name="Light List Accent 1" w:uiPriority="61"/>
+    <w:lsdException w:name="Light Grid Accent 1" w:uiPriority="62"/>
+    <w:lsdException w:name="Medium Shading 1 Accent 1" w:uiPriority="63"/>
+    <w:lsdException w:name="Medium Shading 2 Accent 1" w:uiPriority="64"/>
+    <w:lsdException w:name="Medium List 1 Accent 1" w:uiPriority="65"/>
+    <w:lsdException w:name="Revision" w:semiHidden="1"/>
+    <w:lsdException w:name="List Paragraph" w:uiPriority="34" w:qFormat="1"/>
+    <w:lsdException w:name="Quote" w:uiPriority="29" w:qFormat="1"/>
+    <w:lsdException w:name="Intense Quote" w:uiPriority="30" w:qFormat="1"/>
+    <w:lsdException w:name="Medium List 2 Accent 1" w:uiPriority="66"/>
+    <w:lsdException w:name="Medium Grid 1 Accent 1" w:uiPriority="67"/>
+    <w:lsdException w:name="Medium Grid 2 Accent 1" w:uiPriority="68"/>
+    <w:lsdException w:name="Medium Grid 3 Accent 1" w:uiPriority="69"/>
+    <w:lsdException w:name="Dark List Accent 1" w:uiPriority="70"/>
+    <w:lsdException w:name="Colorful Shading Accent 1" w:uiPriority="71"/>
+    <w:lsdException w:name="Colorful List Accent 1" w:uiPriority="72"/>
+    <w:lsdException w:name="Colorful Grid Accent 1" w:uiPriority="73"/>
+    <w:lsdException w:name="Light Shading Accent 2" w:uiPriority="60"/>
+    <w:lsdException w:name="Light List Accent 2" w:uiPriority="61"/>
+    <w:lsdException w:name="Light Grid Accent 2" w:uiPriority="62"/>
+    <w:lsdException w:name="Medium Shading 1 Accent 2" w:uiPriority="63"/>
+    <w:lsdException w:name="Medium Shading 2 Accent 2" w:uiPriority="64"/>
+    <w:lsdException w:name="Medium List 1 Accent 2" w:uiPriority="65"/>
+    <w:lsdException w:name="Medium List 2 Accent 2" w:uiPriority="66"/>
+    <w:lsdException w:name="Medium Grid 1 Accent 2" w:uiPriority="67"/>
+    <w:lsdException w:name="Medium Grid 2 Accent 2" w:uiPriority="68"/>
+    <w:lsdException w:name="Medium Grid 3 Accent 2" w:uiPriority="69"/>
+    <w:lsdException w:name="Dark List Accent 2" w:uiPriority="70"/>
+    <w:lsdException w:name="Colorful Shading Accent 2" w:uiPriority="71"/>
+    <w:lsdException w:name="Colorful List Accent 2" w:uiPriority="72"/>
+    <w:lsdException w:name="Colorful Grid Accent 2" w:uiPriority="73"/>
+    <w:lsdException w:name="Light Shading Accent 3" w:uiPriority="60"/>
+    <w:lsdException w:name="Light List Accent 3" w:uiPriority="61"/>
+    <w:lsdException w:name="Light Grid Accent 3" w:uiPriority="62"/>
+    <w:lsdException w:name="Medium Shading 1 Accent 3" w:uiPriority="63"/>
+    <w:lsdException w:name="Medium Shading 2 Accent 3" w:uiPriority="64"/>
+    <w:lsdException w:name="Medium List 1 Accent 3" w:uiPriority="65"/>
+    <w:lsdException w:name="Medium List 2 Accent 3" w:uiPriority="66"/>
+    <w:lsdException w:name="Medium Grid 1 Accent 3" w:uiPriority="67"/>
+    <w:lsdException w:name="Medium Grid 2 Accent 3" w:uiPriority="68"/>
+    <w:lsdException w:name="Medium Grid 3 Accent 3" w:uiPriority="69"/>
+    <w:lsdException w:name="Dark List Accent 3" w:uiPriority="70"/>
+    <w:lsdException w:name="Colorful Shading Accent 3" w:uiPriority="71"/>
+    <w:lsdException w:name="Colorful List Accent 3" w:uiPriority="72"/>
+    <w:lsdException w:name="Colorful Grid Accent 3" w:uiPriority="73"/>
+    <w:lsdException w:name="Light Shading Accent 4" w:uiPriority="60"/>
+    <w:lsdException w:name="Light List Accent 4" w:uiPriority="61"/>
+    <w:lsdException w:name="Light Grid Accent 4" w:uiPriority="62"/>
+    <w:lsdException w:name="Medium Shading 1 Accent 4" w:uiPriority="63"/>
+    <w:lsdException w:name="Medium Shading 2 Accent 4" w:uiPriority="64"/>
+    <w:lsdException w:name="Medium List 1 Accent 4" w:uiPriority="65"/>
+    <w:lsdException w:name="Medium List 2 Accent 4" w:uiPriority="66"/>
+    <w:lsdException w:name="Medium Grid 1 Accent 4" w:uiPriority="67"/>
+    <w:lsdException w:name="Medium Grid 2 Accent 4" w:uiPriority="68"/>
+    <w:lsdException w:name="Medium Grid 3 Accent 4" w:uiPriority="69"/>
+    <w:lsdException w:name="Dark List Accent 4" w:uiPriority="70"/>
+    <w:lsdException w:name="Colorful Shading Accent 4" w:uiPriority="71"/>
+    <w:lsdException w:name="Colorful List Accent 4" w:uiPriority="72"/>
+    <w:lsdException w:name="Colorful Grid Accent 4" w:uiPriority="73"/>
+    <w:lsdException w:name="Light Shading Accent 5" w:uiPriority="60"/>
+    <w:lsdException w:name="Light List Accent 5" w:uiPriority="61"/>
+    <w:lsdException w:name="Light Grid Accent 5" w:uiPriority="62"/>
+    <w:lsdException w:name="Medium Shading 1 Accent 5" w:uiPriority="63"/>
+    <w:lsdException w:name="Medium Shading 2 Accent 5" w:uiPriority="64"/>
+    <w:lsdException w:name="Medium List 1 Accent 5" w:uiPriority="65"/>
+    <w:lsdException w:name="Medium List 2 Accent 5" w:uiPriority="66"/>
+    <w:lsdException w:name="Medium Grid 1 Accent 5" w:uiPriority="67"/>
+    <w:lsdException w:name="Medium Grid 2 Accent 5" w:uiPriority="68"/>
+    <w:lsdException w:name="Medium Grid 3 Accent 5" w:uiPriority="69"/>
+    <w:lsdException w:name="Dark List Accent 5" w:uiPriority="70"/>
+    <w:lsdException w:name="Colorful Shading Accent 5" w:uiPriority="71"/>
+    <w:lsdException w:name="Colorful List Accent 5" w:uiPriority="72"/>
+    <w:lsdException w:name="Colorful Grid Accent 5" w:uiPriority="73"/>
+    <w:lsdException w:name="Light Shading Accent 6" w:uiPriority="60"/>
+    <w:lsdException w:name="Light List Accent 6" w:uiPriority="61"/>
+    <w:lsdException w:name="Light Grid Accent 6" w:uiPriority="62"/>
+    <w:lsdException w:name="Medium Shading 1 Accent 6" w:uiPriority="63"/>
+    <w:lsdException w:name="Medium Shading 2 Accent 6" w:uiPriority="64"/>
+    <w:lsdException w:name="Medium List 1 Accent 6" w:uiPriority="65"/>
+    <w:lsdException w:name="Medium List 2 Accent 6" w:uiPriority="66"/>
+    <w:lsdException w:name="Medium Grid 1 Accent 6" w:uiPriority="67"/>
+    <w:lsdException w:name="Medium Grid 2 Accent 6" w:uiPriority="68"/>
+    <w:lsdException w:name="Medium Grid 3 Accent 6" w:uiPriority="69"/>
+    <w:lsdException w:name="Dark List Accent 6" w:uiPriority="70"/>
+    <w:lsdException w:name="Colorful Shading Accent 6" w:uiPriority="71"/>
+    <w:lsdException w:name="Colorful List Accent 6" w:uiPriority="72"/>
+    <w:lsdException w:name="Colorful Grid Accent 6" w:uiPriority="73"/>
+    <w:lsdException w:name="Subtle Emphasis" w:uiPriority="19" w:qFormat="1"/>
+    <w:lsdException w:name="Intense Emphasis" w:uiPriority="21" w:qFormat="1"/>
+    <w:lsdException w:name="Subtle Reference" w:uiPriority="31" w:qFormat="1"/>
+    <w:lsdException w:name="Intense Reference" w:uiPriority="32" w:qFormat="1"/>
+    <w:lsdException w:name="Book Title" w:uiPriority="33" w:qFormat="1"/>
+    <w:lsdException w:name="Bibliography" w:semiHidden="1" w:uiPriority="37" w:unhideWhenUsed="1"/>
+    <w:lsdException w:name="TOC Heading" w:semiHidden="1" w:uiPriority="39" w:unhideWhenUsed="1" w:qFormat="1"/>
+    <w:lsdException w:name="Plain Table 1" w:uiPriority="41"/>
+    <w:lsdException w:name="Plain Table 2" w:uiPriority="42"/>
+    <w:lsdException w:name="Plain Table 3" w:uiPriority="43"/>
+    <w:lsdException w:name="Plain Table 4" w:uiPriority="44"/>
+    <w:lsdException w:name="Plain Table 5" w:uiPriority="45"/>
+    <w:lsdException w:name="Grid Table Light" w:uiPriority="40"/>
+    <w:lsdException w:name="Grid Table 1 Light" w:uiPriority="46"/>
+    <w:lsdException w:name="Grid Table 2" w:uiPriority="47"/>
+    <w:lsdException w:name="Grid Table 3" w:uiPriority="48"/>
+    <w:lsdException w:name="Grid Table 4" w:uiPriority="49"/>
+    <w:lsdException w:name="Grid Table 5 Dark" w:uiPriority="50"/>
+    <w:lsdException w:name="Grid Table 6 Colorful" w:uiPriority="51"/>
+    <w:lsdException w:name="Grid Table 7 Colorful" w:uiPriority="52"/>
+    <w:lsdException w:name="Grid Table 1 Light Accent 1" w:uiPriority="46"/>
+    <w:lsdException w:name="Grid Table 2 Accent 1" w:uiPriority="47"/>
+    <w:lsdException w:name="Grid Table 3 Accent 1" w:uiPriority="48"/>
+    <w:lsdException w:name="Grid Table 4 Accent 1" w:uiPriority="49"/>
+    <w:lsdException w:name="Grid Table 5 Dark Accent 1" w:uiPriority="50"/>
+    <w:lsdException w:name="Grid Table 6 Colorful Accent 1" w:uiPriority="51"/>
+    <w:lsdException w:name="Grid Table 7 Colorful Accent 1" w:uiPriority="52"/>
+    <w:lsdException w:name="Grid Table 1 Light Accent 2" w:uiPriority="46"/>
+    <w:lsdException w:name="Grid Table 2 Accent 2" w:uiPriority="47"/>
+    <w:lsdException w:name="Grid Table 3 Accent 2" w:uiPriority="48"/>
+    <w:lsdException w:name="Grid Table 4 Accent 2" w:uiPriority="49"/>
+    <w:lsdException w:name="Grid Table 5 Dark Accent 2" w:uiPriority="50"/>
+    <w:lsdException w:name="Grid Table 6 Colorful Accent 2" w:uiPriority="51"/>
+    <w:lsdException w:name="Grid Table 7 Colorful Accent 2" w:uiPriority="52"/>
+    <w:lsdException w:name="Grid Table 1 Light Accent 3" w:uiPriority="46"/>
+    <w:lsdException w:name="Grid Table 2 Accent 3" w:uiPriority="47"/>
+    <w:lsdException w:name="Grid Table 3 Accent 3" w:uiPriority="48"/>
+    <w:lsdException w:name="Grid Table 4 Accent 3" w:uiPriority="49"/>
+    <w:lsdException w:name="Grid Table 5 Dark Accent 3" w:uiPriority="50"/>
+    <w:lsdException w:name="Grid Table 6 Colorful Accent 3" w:uiPriority="51"/>
+    <w:lsdException w:name="Grid Table 7 Colorful Accent 3" w:uiPriority="52"/>
+    <w:lsdException w:name="Grid Table 1 Light Accent 4" w:uiPriority="46"/>
+    <w:lsdException w:name="Grid Table 2 Accent 4" w:uiPriority="47"/>
+    <w:lsdException w:name="Grid Table 3 Accent 4" w:uiPriority="48"/>
+    <w:lsdException w:name="Grid Table 4 Accent 4" w:uiPriority="49"/>
+    <w:lsdException w:name="Grid Table 5 Dark Accent 4" w:uiPriority="50"/>
+    <w:lsdException w:name="Grid Table 6 Colorful Accent 4" w:uiPriority="51"/>
+    <w:lsdException w:name="Grid Table 7 Colorful Accent 4" w:uiPriority="52"/>
+    <w:lsdException w:name="Grid Table 1 Light Accent 5" w:uiPriority="46"/>
+    <w:lsdException w:name="Grid Table 2 Accent 5" w:uiPriority="47"/>
+    <w:lsdException w:name="Grid Table 3 Accent 5" w:uiPriority="48"/>
+    <w:lsdException w:name="Grid Table 4 Accent 5" w:uiPriority="49"/>
+    <w:lsdException w:name="Grid Table 5 Dark Accent 5" w:uiPriority="50"/>
+    <w:lsdException w:name="Grid Table 6 Colorful Accent 5" w:uiPriority="51"/>
+    <w:lsdException w:name="Grid Table 7 Colorful Accent 5" w:uiPriority="52"/>
+    <w:lsdException w:name="Grid Table 1 Light Accent 6" w:uiPriority="46"/>
+    <w:lsdException w:name="Grid Table 2 Accent 6" w:uiPriority="47"/>
+    <w:lsdException w:name="Grid Table 3 Accent 6" w:uiPriority="48"/>
+    <w:lsdException w:name="Grid Table 4 Accent 6" w:uiPriority="49"/>
+    <w:lsdException w:name="Grid Table 5 Dark Accent 6" w:uiPriority="50"/>
+    <w:lsdException w:name="Grid Table 6 Colorful Accent 6" w:uiPriority="51"/>
+    <w:lsdException w:name="Grid Table 7 Colorful Accent 6" w:uiPriority="52"/>
+    <w:lsdException w:name="List Table 1 Light" w:uiPriority="46"/>
+    <w:lsdException w:name="List Table 2" w:uiPriority="47"/>
+    <w:lsdException w:name="List Table 3" w:uiPriority="48"/>
+    <w:lsdException w:name="List Table 4" w:uiPriority="49"/>
+    <w:lsdException w:name="List Table 5 Dark" w:uiPriority="50"/>
+    <w:lsdException w:name="List Table 6 Colorful" w:uiPriority="51"/>
+    <w:lsdException w:name="List Table 7 Colorful" w:uiPriority="52"/>
+    <w:lsdException w:name="List Table 1 Light Accent 1" w:uiPriority="46"/>
+    <w:lsdException w:name="List Table 2 Accent 1" w:uiPriority="47"/>
+    <w:lsdException w:name="List Table 3 Accent 1" w:uiPriority="48"/>
+    <w:lsdException w:name="List Table 4 Accent 1" w:uiPriority="49"/>
+    <w:lsdException w:name="List Table 5 Dark Accent 1" w:uiPriority="50"/>
+    <w:lsdException w:name="List Table 6 Colorful Accent 1" w:uiPriority="51"/>
+    <w:lsdException w:name="List Table 7 Colorful Accent 1" w:uiPriority="52"/>
+    <w:lsdException w:name="List Table 1 Light Accent 2" w:uiPriority="46"/>
+    <w:lsdException w:name="List Table 2 Accent 2" w:uiPriority="47"/>
+    <w:lsdException w:name="List Table 3 Accent 2" w:uiPriority="48"/>
+    <w:lsdException w:name="List Table 4 Accent 2" w:uiPriority="49"/>
+    <w:lsdException w:name="List Table 5 Dark Accent 2" w:uiPriority="50"/>
+    <w:lsdException w:name="List Table 6 Colorful Accent 2" w:uiPriority="51"/>
+    <w:lsdException w:name="List Table 7 Colorful Accent 2" w:uiPriority="52"/>
+    <w:lsdException w:name="List Table 1 Light Accent 3" w:uiPriority="46"/>
+    <w:lsdException w:name="List Table 2 Accent 3" w:uiPriority="47"/>
+    <w:lsdException w:name="List Table 3 Accent 3" w:uiPriority="48"/>
+    <w:lsdException w:name="List Table 4 Accent 3" w:uiPriority="49"/>
+    <w:lsdException w:name="List Table 5 Dark Accent 3" w:uiPriority="50"/>
+    <w:lsdException w:name="List Table 6 Colorful Accent 3" w:uiPriority="51"/>
+    <w:lsdException w:name="List Table 7 Colorful Accent 3" w:uiPriority="52"/>
+    <w:lsdException w:name="List Table 1 Light Accent 4" w:uiPriority="46"/>
+    <w:lsdException w:name="List Table 2 Accent 4" w:uiPriority="47"/>
+    <w:lsdException w:name="List Table 3 Accent 4" w:uiPriority="48"/>
+    <w:lsdException w:name="List Table 4 Accent 4" w:uiPriority="49"/>
+    <w:lsdException w:name="List Table 5 Dark Accent 4" w:uiPriority="50"/>
+    <w:lsdException w:name="List Table 6 Colorful Accent 4" w:uiPriority="51"/>
+    <w:lsdException w:name="List Table 7 Colorful Accent 4" w:uiPriority="52"/>
+    <w:lsdException w:name="List Table 1 Light Accent 5" w:uiPriority="46"/>
+    <w:lsdException w:name="List Table 2 Accent 5" w:uiPriority="47"/>
+    <w:lsdException w:name="List Table 3 Accent 5" w:uiPriority="48"/>
+    <w:lsdException w:name="List Table 4 Accent 5" w:uiPriority="49"/>
+    <w:lsdException w:name="List Table 5 Dark Accent 5" w:uiPriority="50"/>
+    <w:lsdException w:name="List Table 6 Colorful Accent 5" w:uiPriority="51"/>
+    <w:lsdException w:name="List Table 7 Colorful Accent 5" w:uiPriority="52"/>
+    <w:lsdException w:name="List Table 1 Light Accent 6" w:uiPriority="46"/>
+    <w:lsdException w:name="List Table 2 Accent 6" w:uiPriority="47"/>
+    <w:lsdException w:name="List Table 3 Accent 6" w:uiPriority="48"/>
+    <w:lsdException w:name="List Table 4 Accent 6" w:uiPriority="49"/>
+    <w:lsdException w:name="List Table 5 Dark Accent 6" w:uiPriority="50"/>
+    <w:lsdException w:name="List Table 6 Colorful Accent 6" w:uiPriority="51"/>
+    <w:lsdException w:name="List Table 7 Colorful Accent 6" w:uiPriority="52"/>
+  </w:latentStyles>
+  <w:style w:type="paragraph" w:default="1" w:styleId="a">
+    <w:name w:val="Normal"/>
+    <w:qFormat/>
+  </w:style>
+  <w:style w:type="character" w:default="1" w:styleId="a0">
+    <w:name w:val="Default Paragraph Font"/>
+    <w:uiPriority w:val="1"/>
+    <w:semiHidden/>
+    <w:unhideWhenUsed/>
+  </w:style>
+  <w:style w:type="table" w:default="1" w:styleId="a1">
+    <w:name w:val="Normal Table"/>
+    <w:uiPriority w:val="99"/>
+    <w:semiHidden/>
+    <w:unhideWhenUsed/>
+    <w:tblPr>
+      <w:tblInd w:w="0" w:type="dxa"/>
+      <w:tblCellMar>
+        <w:top w:w="0" w:type="dxa"/>
+        <w:left w:w="108" w:type="dxa"/>
+        <w:bottom w:w="0" w:type="dxa"/>
+        <w:right w:w="108" w:type="dxa"/>
+      </w:tblCellMar>
+    </w:tblPr>
+  </w:style>
+  <w:style w:type="numbering" w:default="1" w:styleId="a2">
+    <w:name w:val="No List"/>
+    <w:uiPriority w:val="99"/>
+    <w:semiHidden/>
+    <w:unhideWhenUsed/>
+  </w:style>
+  <w:style w:type="character" w:styleId="a3">
+    <w:name w:val="Placeholder Text"/>
+    <w:basedOn w:val="a0"/>
+    <w:uiPriority w:val="99"/>
+    <w:semiHidden/>
+    <w:rsid w:val="007F149B"/>
+    <w:rPr>
+      <w:color w:val="808080"/>
+    </w:rPr>
+  </w:style>
+</w:styles>
+</file>
+
+<file path=word/glossary/webSettings.xml><?xml version="1.0" encoding="utf-8"?>
+<w:webSettings xmlns:mc="http://schemas.openxmlformats.org/markup-compatibility/2006" xmlns:r="http://schemas.openxmlformats.org/officeDocument/2006/relationships" xmlns:w="http://schemas.openxmlformats.org/wordprocessingml/2006/main" xmlns:w14="http://schemas.microsoft.com/office/word/2010/wordml" xmlns:w15="http://schemas.microsoft.com/office/word/2012/wordml" mc:Ignorable="w14 w15">
+  <w:optimizeForBrowser/>
+  <w:allowPNG/>
+</w:webSettings>
 </file>
 
 <file path=word/theme/theme1.xml><?xml version="1.0" encoding="utf-8"?>
@@ -3770,27 +5548,6 @@
 <file path=customXml/item1.xml><?xml version="1.0" encoding="utf-8"?>
 <b:Sources xmlns:b="http://schemas.openxmlformats.org/officeDocument/2006/bibliography" xmlns="http://schemas.openxmlformats.org/officeDocument/2006/bibliography" SelectedStyle="\MLASeventhEditionOfficeOnline.xsl" StyleName="MLA" Version="7">
   <b:Source>
-    <b:Tag>Cod70</b:Tag>
-    <b:SourceType>JournalArticle</b:SourceType>
-    <b:Guid>{86D06BB5-FA17-4E93-927F-89F565336D8D}</b:Guid>
-    <b:Author>
-      <b:Author>
-        <b:NameList>
-          <b:Person>
-            <b:Last>Codd</b:Last>
-            <b:First>Edgar</b:First>
-            <b:Middle>Frank</b:Middle>
-          </b:Person>
-        </b:NameList>
-      </b:Author>
-    </b:Author>
-    <b:Title>A relational model of data for large shared data banks</b:Title>
-    <b:Year>1970</b:Year>
-    <b:JournalName>Communications of the ACM 13.6</b:JournalName>
-    <b:Pages>377-387</b:Pages>
-    <b:RefOrder>1</b:RefOrder>
-  </b:Source>
-  <b:Source>
     <b:Tag>Yan86</b:Tag>
     <b:SourceType>BookSection</b:SourceType>
     <b:Guid>{8FBDF101-9C27-4DEF-90BB-BEA27D5272D8}</b:Guid>
@@ -3809,13 +5566,73 @@
     <b:Pages>12-19</b:Pages>
     <b:City>Englewood Cliffs, New Jersey</b:City>
     <b:Publisher>Prentice-Hall</b:Publisher>
+    <b:RefOrder>1</b:RefOrder>
+  </b:Source>
+  <b:Source>
+    <b:Tag>Cod72</b:Tag>
+    <b:SourceType>JournalArticle</b:SourceType>
+    <b:Guid>{6E65C9C7-FA44-474F-B3F9-3D6C7EEFBC1A}</b:Guid>
+    <b:Author>
+      <b:Author>
+        <b:NameList>
+          <b:Person>
+            <b:Last>Codd</b:Last>
+            <b:First>Edgar</b:First>
+            <b:Middle>Frank</b:Middle>
+          </b:Person>
+        </b:NameList>
+      </b:Author>
+    </b:Author>
+    <b:Title>Further Normalization of the Data Base Relational Model</b:Title>
+    <b:Year>1972</b:Year>
     <b:RefOrder>2</b:RefOrder>
+  </b:Source>
+  <b:Source>
+    <b:Tag>Ken83</b:Tag>
+    <b:SourceType>JournalArticle</b:SourceType>
+    <b:Guid>{0025708B-9539-43C5-8F90-3EE7C9FDEACB}</b:Guid>
+    <b:Author>
+      <b:Author>
+        <b:NameList>
+          <b:Person>
+            <b:Last>Kent</b:Last>
+            <b:First>William</b:First>
+          </b:Person>
+        </b:NameList>
+      </b:Author>
+    </b:Author>
+    <b:Title>A Simple Guide to Five Normal Forms in Relational Database Theory</b:Title>
+    <b:JournalName>Computing Practices, 2.26</b:JournalName>
+    <b:Year>1983</b:Year>
+    <b:Pages>120-125</b:Pages>
+    <b:RefOrder>3</b:RefOrder>
+  </b:Source>
+  <b:Source>
+    <b:Tag>Cod70</b:Tag>
+    <b:SourceType>JournalArticle</b:SourceType>
+    <b:Guid>{45521B55-29B1-430D-A357-B22C1DDE400E}</b:Guid>
+    <b:Author>
+      <b:Author>
+        <b:NameList>
+          <b:Person>
+            <b:Last>Codd</b:Last>
+            <b:First>Edgar</b:First>
+            <b:Middle>Frank</b:Middle>
+          </b:Person>
+        </b:NameList>
+      </b:Author>
+    </b:Author>
+    <b:Title>A relational model of data for large shared data banks</b:Title>
+    <b:Year>1970</b:Year>
+    <b:JournalName>Communications of the ACM, 13.6</b:JournalName>
+    <b:Pages>377-387</b:Pages>
+    <b:RefOrder>4</b:RefOrder>
   </b:Source>
 </b:Sources>
 </file>
 
 <file path=customXml/itemProps1.xml><?xml version="1.0" encoding="utf-8"?>
-<ds:datastoreItem xmlns:ds="http://schemas.openxmlformats.org/officeDocument/2006/customXml" ds:itemID="{021FA970-B1D8-41AE-9FF9-9A476D02053E}">
+<ds:datastoreItem xmlns:ds="http://schemas.openxmlformats.org/officeDocument/2006/customXml" ds:itemID="{DA864BA5-8BBF-4DC8-BB6A-1F988F5116C6}">
   <ds:schemaRefs>
     <ds:schemaRef ds:uri="http://schemas.openxmlformats.org/officeDocument/2006/bibliography"/>
   </ds:schemaRefs>

</xml_diff>

<commit_message>
Zavrseno vtoro poglavje vo teor. proekt.
</commit_message>
<xml_diff>
--- a/teoretski proekt visoki normalni formi.docx
+++ b/teoretski proekt visoki normalni formi.docx
@@ -28,16 +28,8 @@
         <w:rPr>
           <w:lang w:val="mk-MK"/>
         </w:rPr>
-        <w:t xml:space="preserve">Високи нормални форми, 4-та, 5-та и </w:t>
-      </w:r>
-      <w:proofErr w:type="spellStart"/>
-      <w:r>
-        <w:rPr>
-          <w:lang w:val="mk-MK"/>
-        </w:rPr>
-        <w:t>домен-клуч</w:t>
-      </w:r>
-      <w:proofErr w:type="spellEnd"/>
+        <w:t>Високи нормални форми, 4-та, 5-та и домен-клуч</w:t>
+      </w:r>
     </w:p>
     <w:p>
       <w:pPr>
@@ -115,35 +107,7 @@
         <w:rPr>
           <w:lang w:val="mk-MK"/>
         </w:rPr>
-        <w:t xml:space="preserve"> За овој проект ќе ги дефинираме и опишеме 4-та нормална форма, 5-та нормална форма и форма на </w:t>
-      </w:r>
-      <w:proofErr w:type="spellStart"/>
-      <w:r>
-        <w:rPr>
-          <w:lang w:val="mk-MK"/>
-        </w:rPr>
-        <w:t>домен-клуч</w:t>
-      </w:r>
-      <w:proofErr w:type="spellEnd"/>
-      <w:r>
-        <w:rPr>
-          <w:lang w:val="mk-MK"/>
-        </w:rPr>
-        <w:t xml:space="preserve">. Заедно со нив и ќе ги дефинираме и опишеме на информативен и јасен начин </w:t>
-      </w:r>
-      <w:proofErr w:type="spellStart"/>
-      <w:r>
-        <w:rPr>
-          <w:lang w:val="mk-MK"/>
-        </w:rPr>
-        <w:t>повеќевредносни</w:t>
-      </w:r>
-      <w:proofErr w:type="spellEnd"/>
-      <w:r>
-        <w:rPr>
-          <w:lang w:val="mk-MK"/>
-        </w:rPr>
-        <w:t xml:space="preserve"> зависности</w:t>
+        <w:t xml:space="preserve"> За овој проект ќе ги дефинираме и опишеме 4-та нормална форма, 5-та нормална форма и форма на домен-клуч. Заедно со нив и ќе ги дефинираме и опишеме на информативен и јасен начин повеќевредносни зависности</w:t>
       </w:r>
       <w:r>
         <w:rPr>
@@ -185,35 +149,7 @@
         <w:rPr>
           <w:lang w:val="mk-MK"/>
         </w:rPr>
-        <w:t xml:space="preserve">нормализација, четврта нормална форма, петта нормална форма, нормална форма на </w:t>
-      </w:r>
-      <w:proofErr w:type="spellStart"/>
-      <w:r>
-        <w:rPr>
-          <w:lang w:val="mk-MK"/>
-        </w:rPr>
-        <w:t>домен-клуч</w:t>
-      </w:r>
-      <w:proofErr w:type="spellEnd"/>
-      <w:r>
-        <w:rPr>
-          <w:lang w:val="mk-MK"/>
-        </w:rPr>
-        <w:t xml:space="preserve">, </w:t>
-      </w:r>
-      <w:proofErr w:type="spellStart"/>
-      <w:r>
-        <w:rPr>
-          <w:lang w:val="mk-MK"/>
-        </w:rPr>
-        <w:t>повеќевредносни</w:t>
-      </w:r>
-      <w:proofErr w:type="spellEnd"/>
-      <w:r>
-        <w:rPr>
-          <w:lang w:val="mk-MK"/>
-        </w:rPr>
-        <w:t xml:space="preserve"> зависности, зависности на спојување.</w:t>
+        <w:t>нормализација, четврта нормална форма, петта нормална форма, нормална форма на домен-клуч, повеќевредносни зависности, зависности на спојување.</w:t>
       </w:r>
     </w:p>
     <w:p>
@@ -240,21 +176,7 @@
         <w:rPr>
           <w:lang w:val="mk-MK"/>
         </w:rPr>
-        <w:t xml:space="preserve">Кога беше предложен </w:t>
-      </w:r>
-      <w:proofErr w:type="spellStart"/>
-      <w:r>
-        <w:rPr>
-          <w:lang w:val="mk-MK"/>
-        </w:rPr>
-        <w:t>релациониот</w:t>
-      </w:r>
-      <w:proofErr w:type="spellEnd"/>
-      <w:r>
-        <w:rPr>
-          <w:lang w:val="mk-MK"/>
-        </w:rPr>
-        <w:t xml:space="preserve"> модел во 1970 од Е. Ф. Код</w:t>
+        <w:t>Кога беше предложен релациониот модел во 1970 од Е. Ф. Код</w:t>
       </w:r>
       <w:r>
         <w:t xml:space="preserve"> [</w:t>
@@ -317,99 +239,55 @@
         <w:rPr>
           <w:lang w:val="mk-MK"/>
         </w:rPr>
-        <w:t xml:space="preserve">Тоа значи дека елементот во некоја </w:t>
-      </w:r>
-      <w:proofErr w:type="spellStart"/>
-      <w:r>
-        <w:rPr>
-          <w:lang w:val="mk-MK"/>
-        </w:rPr>
-        <w:t>н-торк</w:t>
-      </w:r>
-      <w:r>
-        <w:rPr>
-          <w:lang w:val="mk-MK"/>
-        </w:rPr>
-        <w:t>а</w:t>
-      </w:r>
-      <w:proofErr w:type="spellEnd"/>
-      <w:r>
-        <w:rPr>
-          <w:lang w:val="mk-MK"/>
-        </w:rPr>
-        <w:t xml:space="preserve"> е множество од други </w:t>
-      </w:r>
-      <w:proofErr w:type="spellStart"/>
+        <w:t>Тоа значи дека елементот во некоја н-торк</w:t>
+      </w:r>
+      <w:r>
+        <w:rPr>
+          <w:lang w:val="mk-MK"/>
+        </w:rPr>
+        <w:t xml:space="preserve">а е множество од други н-торки. </w:t>
+      </w:r>
+      <w:r>
+        <w:rPr>
+          <w:lang w:val="mk-MK"/>
+        </w:rPr>
+        <w:t>Било предложено од таквите релации сложените домени да се разделат како посебни релации и да се поврзат со првичната преку надворешни клучеви. Така би добиле табели</w:t>
+      </w:r>
+      <w:r>
+        <w:rPr>
+          <w:lang w:val="mk-MK"/>
+        </w:rPr>
+        <w:t xml:space="preserve"> (релации)</w:t>
+      </w:r>
+      <w:r>
+        <w:rPr>
+          <w:lang w:val="mk-MK"/>
+        </w:rPr>
+        <w:t xml:space="preserve"> каде сите домени се прости т.е. </w:t>
+      </w:r>
+      <w:r>
+        <w:rPr>
+          <w:lang w:val="mk-MK"/>
+        </w:rPr>
+        <w:t xml:space="preserve">елементите во </w:t>
+      </w:r>
+      <w:r>
+        <w:rPr>
+          <w:lang w:val="mk-MK"/>
+        </w:rPr>
+        <w:t xml:space="preserve">нивните </w:t>
+      </w:r>
       <w:r>
         <w:rPr>
           <w:lang w:val="mk-MK"/>
         </w:rPr>
         <w:t>н-торки</w:t>
       </w:r>
-      <w:proofErr w:type="spellEnd"/>
-      <w:r>
-        <w:rPr>
-          <w:lang w:val="mk-MK"/>
-        </w:rPr>
-        <w:t xml:space="preserve">. </w:t>
-      </w:r>
-      <w:r>
-        <w:rPr>
-          <w:lang w:val="mk-MK"/>
-        </w:rPr>
-        <w:t>Било предложено од таквите релации сложените домени да се разделат како посебни релации и да се поврзат со првичната преку надворешни клучеви. Така би добиле табели</w:t>
-      </w:r>
-      <w:r>
-        <w:rPr>
-          <w:lang w:val="mk-MK"/>
-        </w:rPr>
-        <w:t xml:space="preserve"> (релации)</w:t>
-      </w:r>
-      <w:r>
-        <w:rPr>
-          <w:lang w:val="mk-MK"/>
-        </w:rPr>
-        <w:t xml:space="preserve"> каде сите домени се прости т.е. </w:t>
-      </w:r>
-      <w:r>
-        <w:rPr>
-          <w:lang w:val="mk-MK"/>
-        </w:rPr>
-        <w:t xml:space="preserve">елементите во </w:t>
-      </w:r>
-      <w:r>
-        <w:rPr>
-          <w:lang w:val="mk-MK"/>
-        </w:rPr>
-        <w:t xml:space="preserve">нивните </w:t>
-      </w:r>
-      <w:proofErr w:type="spellStart"/>
-      <w:r>
-        <w:rPr>
-          <w:lang w:val="mk-MK"/>
-        </w:rPr>
-        <w:t>н-торки</w:t>
-      </w:r>
-      <w:proofErr w:type="spellEnd"/>
-      <w:r>
-        <w:rPr>
-          <w:lang w:val="mk-MK"/>
-        </w:rPr>
-        <w:t xml:space="preserve"> се </w:t>
-      </w:r>
-      <w:proofErr w:type="spellStart"/>
-      <w:r>
-        <w:rPr>
-          <w:lang w:val="mk-MK"/>
-        </w:rPr>
-        <w:t>атомични</w:t>
-      </w:r>
-      <w:proofErr w:type="spellEnd"/>
-      <w:r>
-        <w:rPr>
-          <w:lang w:val="mk-MK"/>
-        </w:rPr>
-        <w:t xml:space="preserve">, не се множество од вредности туку се една вредност. Ваквите нормални релации се многу полесни за преставување, можат да се претстават како </w:t>
+      <w:r>
+        <w:rPr>
+          <w:lang w:val="mk-MK"/>
+        </w:rPr>
+        <w:t xml:space="preserve"> се атомични, не се множество од вредности туку се една вредност. Ваквите нормални релации се многу полесни за преставување, можат да се претстават како </w:t>
       </w:r>
       <w:r>
         <w:rPr>
@@ -491,23 +369,14 @@
         <w:rPr>
           <w:lang w:val="mk-MK"/>
         </w:rPr>
-        <w:t xml:space="preserve"> множество од </w:t>
-      </w:r>
-      <w:proofErr w:type="spellStart"/>
-      <w:r>
-        <w:rPr>
-          <w:lang w:val="mk-MK"/>
-        </w:rPr>
-        <w:t>н-торки</w:t>
-      </w:r>
-      <w:proofErr w:type="spellEnd"/>
+        <w:t xml:space="preserve"> множество од н-торки</w:t>
+      </w:r>
       <w:r>
         <w:rPr>
           <w:lang w:val="mk-MK"/>
         </w:rPr>
         <w:t xml:space="preserve"> (</w:t>
       </w:r>
-      <w:proofErr w:type="spellStart"/>
       <w:r>
         <w:rPr>
           <w:i/>
@@ -515,7 +384,6 @@
         </w:rPr>
         <w:t>инстанца</w:t>
       </w:r>
-      <w:proofErr w:type="spellEnd"/>
       <w:r>
         <w:rPr>
           <w:lang w:val="mk-MK"/>
@@ -588,21 +456,7 @@
         <w:rPr>
           <w:lang w:val="mk-MK"/>
         </w:rPr>
-        <w:t xml:space="preserve"> </w:t>
-      </w:r>
-      <w:proofErr w:type="spellStart"/>
-      <w:r>
-        <w:rPr>
-          <w:lang w:val="mk-MK"/>
-        </w:rPr>
-        <w:t>н-торка</w:t>
-      </w:r>
-      <w:proofErr w:type="spellEnd"/>
-      <w:r>
-        <w:rPr>
-          <w:lang w:val="mk-MK"/>
-        </w:rPr>
-        <w:t xml:space="preserve"> има </w:t>
+        <w:t xml:space="preserve"> н-торка има </w:t>
       </w:r>
       <w:r>
         <w:rPr>
@@ -647,21 +501,7 @@
         <w:rPr>
           <w:lang w:val="mk-MK"/>
         </w:rPr>
-        <w:t xml:space="preserve">често се користат наизменично, иако формално се различни, атрибут е само име, идентификација или значење на вредностите во една </w:t>
-      </w:r>
-      <w:proofErr w:type="spellStart"/>
-      <w:r>
-        <w:rPr>
-          <w:lang w:val="mk-MK"/>
-        </w:rPr>
-        <w:t>н-торка</w:t>
-      </w:r>
-      <w:proofErr w:type="spellEnd"/>
-      <w:r>
-        <w:rPr>
-          <w:lang w:val="mk-MK"/>
-        </w:rPr>
-        <w:t>, додека домен на атрибут се сите негови вредности.</w:t>
+        <w:t>често се користат наизменично, иако формално се различни, атрибут е само име, идентификација или значење на вредностите во една н-торка, додека домен на атрибут се сите негови вредности.</w:t>
       </w:r>
     </w:p>
     <w:p>
@@ -713,42 +553,14 @@
         <w:rPr>
           <w:lang w:val="mk-MK"/>
         </w:rPr>
-        <w:t xml:space="preserve"> Велиме дека кај </w:t>
-      </w:r>
-      <w:proofErr w:type="spellStart"/>
-      <w:r>
-        <w:rPr>
-          <w:lang w:val="mk-MK"/>
-        </w:rPr>
-        <w:t>ненормализирани</w:t>
-      </w:r>
-      <w:proofErr w:type="spellEnd"/>
-      <w:r>
-        <w:rPr>
-          <w:lang w:val="mk-MK"/>
-        </w:rPr>
-        <w:t xml:space="preserve"> табели или „до некаде“ нормализирани табели имаме повторување на податоци кое пак доведува </w:t>
+        <w:t xml:space="preserve"> Велиме дека кај ненормализирани табели или „до некаде“ нормализирани табели имаме повторување на податоци кое пак доведува </w:t>
       </w:r>
       <w:r>
         <w:rPr>
           <w:lang w:val="mk-MK"/>
         </w:rPr>
         <w:lastRenderedPageBreak/>
-        <w:t xml:space="preserve">до аномалии на </w:t>
-      </w:r>
-      <w:proofErr w:type="spellStart"/>
-      <w:r>
-        <w:rPr>
-          <w:lang w:val="mk-MK"/>
-        </w:rPr>
-        <w:t>внес</w:t>
-      </w:r>
-      <w:proofErr w:type="spellEnd"/>
-      <w:r>
-        <w:rPr>
-          <w:lang w:val="mk-MK"/>
-        </w:rPr>
-        <w:t>, на ажурирање и на бришење</w:t>
+        <w:t>до аномалии на внес, на ажурирање и на бришење</w:t>
       </w:r>
       <w:r>
         <w:rPr>
@@ -766,35 +578,7 @@
         <w:rPr>
           <w:lang w:val="mk-MK"/>
         </w:rPr>
-        <w:t xml:space="preserve"> Потоа задаваме ограничување дека </w:t>
-      </w:r>
-      <w:proofErr w:type="spellStart"/>
-      <w:r>
-        <w:rPr>
-          <w:lang w:val="mk-MK"/>
-        </w:rPr>
-        <w:t>релационите</w:t>
-      </w:r>
-      <w:proofErr w:type="spellEnd"/>
-      <w:r>
-        <w:rPr>
-          <w:lang w:val="mk-MK"/>
-        </w:rPr>
-        <w:t xml:space="preserve"> бази на податоци мора да содржат табели во прва нормална форма, односно не дозволуваме сложени домени т.е. </w:t>
-      </w:r>
-      <w:proofErr w:type="spellStart"/>
-      <w:r>
-        <w:rPr>
-          <w:lang w:val="mk-MK"/>
-        </w:rPr>
-        <w:t>повеќевредносни</w:t>
-      </w:r>
-      <w:proofErr w:type="spellEnd"/>
-      <w:r>
-        <w:rPr>
-          <w:lang w:val="mk-MK"/>
-        </w:rPr>
-        <w:t xml:space="preserve"> атрибути. Тука пак имаме повторување на податоци (само сме овозможиле релацијата да се да се прикажува во правоаголна табела) и пак може да се јават аномалиите. Над табели во прва нормална форма дефинираме функциска зависност која многу јасно ни кажува за кои атрибути може да видиме повторување</w:t>
+        <w:t xml:space="preserve"> Потоа задаваме ограничување дека релационите бази на податоци мора да содржат табели во прва нормална форма, односно не дозволуваме сложени домени т.е. повеќевредносни атрибути. Тука пак имаме повторување на податоци (само сме овозможиле релацијата да се да се прикажува во правоаголна табела) и пак може да се јават аномалиите. Над табели во прва нормална форма дефинираме функциска зависност која многу јасно ни кажува за кои атрибути може да видиме повторување</w:t>
       </w:r>
       <w:r>
         <w:rPr>
@@ -849,14 +633,7 @@
         <w:rPr>
           <w:lang w:val="mk-MK"/>
         </w:rPr>
-        <w:t xml:space="preserve">Од теорија на ФЗ посебно ќе ги спомнам 3-те аксиоми на </w:t>
-      </w:r>
-      <w:proofErr w:type="spellStart"/>
-      <w:r>
-        <w:rPr>
-          <w:lang w:val="mk-MK"/>
-        </w:rPr>
-        <w:t>Арм</w:t>
+        <w:t>Од теорија на ФЗ посебно ќе ги спомнам 3-те аксиоми на Арм</w:t>
       </w:r>
       <w:r>
         <w:rPr>
@@ -864,7 +641,6 @@
         </w:rPr>
         <w:t>стронг</w:t>
       </w:r>
-      <w:proofErr w:type="spellEnd"/>
       <w:r>
         <w:rPr>
           <w:lang w:val="mk-MK"/>
@@ -881,21 +657,7 @@
         <w:rPr>
           <w:lang w:val="mk-MK"/>
         </w:rPr>
-        <w:t xml:space="preserve"> на ФЗ и минимална т.е. </w:t>
-      </w:r>
-      <w:proofErr w:type="spellStart"/>
-      <w:r>
-        <w:rPr>
-          <w:lang w:val="mk-MK"/>
-        </w:rPr>
-        <w:t>канонична</w:t>
-      </w:r>
-      <w:proofErr w:type="spellEnd"/>
-      <w:r>
-        <w:rPr>
-          <w:lang w:val="mk-MK"/>
-        </w:rPr>
-        <w:t xml:space="preserve"> покривка.</w:t>
+        <w:t xml:space="preserve"> на ФЗ и минимална т.е. канонична покривка.</w:t>
       </w:r>
     </w:p>
     <w:p>
@@ -908,35 +670,7 @@
         <w:rPr>
           <w:lang w:val="mk-MK"/>
         </w:rPr>
-        <w:t xml:space="preserve">Во понатамошниот тек ќе дефинираме </w:t>
-      </w:r>
-      <w:proofErr w:type="spellStart"/>
-      <w:r>
-        <w:rPr>
-          <w:lang w:val="mk-MK"/>
-        </w:rPr>
-        <w:t>повеќевредносни</w:t>
-      </w:r>
-      <w:proofErr w:type="spellEnd"/>
-      <w:r>
-        <w:rPr>
-          <w:lang w:val="mk-MK"/>
-        </w:rPr>
-        <w:t xml:space="preserve"> зависности кои ни се потребни пак за дефиниција на 4-та нормална форма и зависности па проекција и спојување кои ни се потребни за 5-та нормална форма. На самиот крај ќе зборуваме и за НФ </w:t>
-      </w:r>
-      <w:proofErr w:type="spellStart"/>
-      <w:r>
-        <w:rPr>
-          <w:lang w:val="mk-MK"/>
-        </w:rPr>
-        <w:t>домен-клуч</w:t>
-      </w:r>
-      <w:proofErr w:type="spellEnd"/>
-      <w:r>
-        <w:rPr>
-          <w:lang w:val="mk-MK"/>
-        </w:rPr>
-        <w:t>.</w:t>
+        <w:t>Во понатамошниот тек ќе дефинираме повеќевредносни зависности кои ни се потребни пак за дефиниција на 4-та нормална форма и зависности па проекција и спојување кои ни се потребни за 5-та нормална форма. На самиот крај ќе зборуваме и за НФ домен-клуч.</w:t>
       </w:r>
     </w:p>
     <w:p>
@@ -963,105 +697,7 @@
         <w:rPr>
           <w:lang w:val="mk-MK"/>
         </w:rPr>
-        <w:t xml:space="preserve">Во </w:t>
-      </w:r>
-      <w:proofErr w:type="spellStart"/>
-      <w:r>
-        <w:rPr>
-          <w:lang w:val="mk-MK"/>
-        </w:rPr>
-        <w:t>ЕР-модел</w:t>
-      </w:r>
-      <w:proofErr w:type="spellEnd"/>
-      <w:r>
-        <w:rPr>
-          <w:lang w:val="mk-MK"/>
-        </w:rPr>
-        <w:t xml:space="preserve"> разликуваме ентитети и врски. Врските можат да имаат различни </w:t>
-      </w:r>
-      <w:proofErr w:type="spellStart"/>
-      <w:r>
-        <w:rPr>
-          <w:lang w:val="mk-MK"/>
-        </w:rPr>
-        <w:t>кардиналности</w:t>
-      </w:r>
-      <w:proofErr w:type="spellEnd"/>
-      <w:r>
-        <w:rPr>
-          <w:lang w:val="mk-MK"/>
-        </w:rPr>
-        <w:t xml:space="preserve"> и тоа: </w:t>
-      </w:r>
-      <w:proofErr w:type="spellStart"/>
-      <w:r>
-        <w:rPr>
-          <w:lang w:val="mk-MK"/>
-        </w:rPr>
-        <w:t>еден-еден</w:t>
-      </w:r>
-      <w:proofErr w:type="spellEnd"/>
-      <w:r>
-        <w:rPr>
-          <w:lang w:val="mk-MK"/>
-        </w:rPr>
-        <w:t xml:space="preserve">, </w:t>
-      </w:r>
-      <w:proofErr w:type="spellStart"/>
-      <w:r>
-        <w:rPr>
-          <w:lang w:val="mk-MK"/>
-        </w:rPr>
-        <w:t>еден-многу</w:t>
-      </w:r>
-      <w:proofErr w:type="spellEnd"/>
-      <w:r>
-        <w:rPr>
-          <w:lang w:val="mk-MK"/>
-        </w:rPr>
-        <w:t xml:space="preserve">, </w:t>
-      </w:r>
-      <w:proofErr w:type="spellStart"/>
-      <w:r>
-        <w:rPr>
-          <w:lang w:val="mk-MK"/>
-        </w:rPr>
-        <w:t>многу-еден</w:t>
-      </w:r>
-      <w:proofErr w:type="spellEnd"/>
-      <w:r>
-        <w:rPr>
-          <w:lang w:val="mk-MK"/>
-        </w:rPr>
-        <w:t xml:space="preserve"> и </w:t>
-      </w:r>
-      <w:proofErr w:type="spellStart"/>
-      <w:r>
-        <w:rPr>
-          <w:lang w:val="mk-MK"/>
-        </w:rPr>
-        <w:t>многу-многу</w:t>
-      </w:r>
-      <w:proofErr w:type="spellEnd"/>
-      <w:r>
-        <w:rPr>
-          <w:lang w:val="mk-MK"/>
-        </w:rPr>
-        <w:t xml:space="preserve">. Во </w:t>
-      </w:r>
-      <w:proofErr w:type="spellStart"/>
-      <w:r>
-        <w:rPr>
-          <w:lang w:val="mk-MK"/>
-        </w:rPr>
-        <w:t>релациониот</w:t>
-      </w:r>
-      <w:proofErr w:type="spellEnd"/>
-      <w:r>
-        <w:rPr>
-          <w:lang w:val="mk-MK"/>
-        </w:rPr>
-        <w:t xml:space="preserve"> модел имаме само релации – и ентитетите и врските се пресликуваат во релации. Тука можеме исто да зборуваме за врски, или факти, но не помеѓу ентитети туку помеѓу атрибути</w:t>
+        <w:t>Во ЕР-модел разликуваме ентитети и врски. Врските можат да имаат различни кардиналности и тоа: еден-еден, еден-многу, многу-еден и многу-многу. Во релациониот модел имаме само релации – и ентитетите и врските се пресликуваат во релации. Тука можеме исто да зборуваме за врски, или факти, но не помеѓу ентитети туку помеѓу атрибути</w:t>
       </w:r>
       <w:r>
         <w:rPr>
@@ -1475,7 +1111,6 @@
         </w:rPr>
         <w:t xml:space="preserve"> е </w:t>
       </w:r>
-      <w:proofErr w:type="spellStart"/>
       <w:r>
         <w:rPr>
           <w:b/>
@@ -1483,7 +1118,6 @@
         </w:rPr>
         <w:t>еден-многу</w:t>
       </w:r>
-      <w:proofErr w:type="spellEnd"/>
       <w:r>
         <w:rPr>
           <w:b/>
@@ -1497,7 +1131,6 @@
         </w:rPr>
         <w:t xml:space="preserve">или </w:t>
       </w:r>
-      <w:proofErr w:type="spellStart"/>
       <w:r>
         <w:rPr>
           <w:b/>
@@ -1505,7 +1138,6 @@
         </w:rPr>
         <w:t>еден-еден</w:t>
       </w:r>
-      <w:proofErr w:type="spellEnd"/>
       <w:r>
         <w:rPr>
           <w:lang w:val="mk-MK"/>
@@ -1554,81 +1186,68 @@
         </w:rPr>
         <w:t xml:space="preserve">Y e </w:t>
       </w:r>
-      <w:proofErr w:type="spellStart"/>
       <w:r>
         <w:rPr>
           <w:b/>
           <w:lang w:val="mk-MK"/>
         </w:rPr>
-        <w:t>повеќевредносен</w:t>
-      </w:r>
-      <w:proofErr w:type="spellEnd"/>
+        <w:t>повеќевредносен факт за</w:t>
+      </w:r>
       <w:r>
         <w:rPr>
           <w:b/>
-          <w:lang w:val="mk-MK"/>
-        </w:rPr>
-        <w:t xml:space="preserve"> факт за</w:t>
+        </w:rPr>
+        <w:t xml:space="preserve"> X</w:t>
+      </w:r>
+      <w:r>
+        <w:rPr>
+          <w:lang w:val="mk-MK"/>
+        </w:rPr>
+        <w:t xml:space="preserve">, тогаш </w:t>
+      </w:r>
+      <w:r>
+        <w:t xml:space="preserve">Y </w:t>
+      </w:r>
+      <w:r>
+        <w:rPr>
+          <w:lang w:val="mk-MK"/>
+        </w:rPr>
+        <w:t xml:space="preserve">во однос на </w:t>
+      </w:r>
+      <w:r>
+        <w:t>X</w:t>
+      </w:r>
+      <w:r>
+        <w:rPr>
+          <w:lang w:val="mk-MK"/>
+        </w:rPr>
+        <w:t xml:space="preserve"> е </w:t>
       </w:r>
       <w:r>
         <w:rPr>
           <w:b/>
-        </w:rPr>
-        <w:t xml:space="preserve"> X</w:t>
-      </w:r>
-      <w:r>
-        <w:rPr>
-          <w:lang w:val="mk-MK"/>
-        </w:rPr>
-        <w:t xml:space="preserve">, тогаш </w:t>
-      </w:r>
-      <w:r>
-        <w:t xml:space="preserve">Y </w:t>
-      </w:r>
-      <w:r>
-        <w:rPr>
-          <w:lang w:val="mk-MK"/>
-        </w:rPr>
-        <w:t xml:space="preserve">во однос на </w:t>
-      </w:r>
-      <w:r>
-        <w:t>X</w:t>
-      </w:r>
-      <w:r>
-        <w:rPr>
-          <w:lang w:val="mk-MK"/>
-        </w:rPr>
-        <w:t xml:space="preserve"> е </w:t>
-      </w:r>
-      <w:proofErr w:type="spellStart"/>
+          <w:lang w:val="mk-MK"/>
+        </w:rPr>
+        <w:t>многу-еден</w:t>
+      </w:r>
+      <w:r>
+        <w:rPr>
+          <w:lang w:val="mk-MK"/>
+        </w:rPr>
+        <w:t xml:space="preserve"> или </w:t>
+      </w:r>
       <w:r>
         <w:rPr>
           <w:b/>
           <w:lang w:val="mk-MK"/>
         </w:rPr>
-        <w:t>многу-еден</w:t>
-      </w:r>
-      <w:proofErr w:type="spellEnd"/>
-      <w:r>
-        <w:rPr>
-          <w:lang w:val="mk-MK"/>
-        </w:rPr>
-        <w:t xml:space="preserve"> или </w:t>
-      </w:r>
-      <w:proofErr w:type="spellStart"/>
+        <w:t>многу-многу</w:t>
+      </w:r>
       <w:r>
         <w:rPr>
           <w:b/>
           <w:lang w:val="mk-MK"/>
         </w:rPr>
-        <w:t>многу-многу</w:t>
-      </w:r>
-      <w:proofErr w:type="spellEnd"/>
-      <w:r>
-        <w:rPr>
-          <w:b/>
-          <w:lang w:val="mk-MK"/>
-        </w:rPr>
         <w:t xml:space="preserve"> </w:t>
       </w:r>
       <w:r>
@@ -1639,49 +1258,6 @@
       </w:r>
       <w:r>
         <w:t>X-&gt;Y.</w:t>
-      </w:r>
-    </w:p>
-    <w:p/>
-    <w:p>
-      <w:pPr>
-        <w:rPr>
-          <w:lang w:val="mk-MK"/>
-        </w:rPr>
-      </w:pPr>
-      <w:r>
-        <w:rPr>
-          <w:lang w:val="mk-MK"/>
-        </w:rPr>
-        <w:lastRenderedPageBreak/>
-        <w:t xml:space="preserve">Треба да забележиме дека </w:t>
-      </w:r>
-      <w:proofErr w:type="spellStart"/>
-      <w:r>
-        <w:rPr>
-          <w:lang w:val="mk-MK"/>
-        </w:rPr>
-        <w:t>функцски</w:t>
-      </w:r>
-      <w:proofErr w:type="spellEnd"/>
-      <w:r>
-        <w:rPr>
-          <w:lang w:val="mk-MK"/>
-        </w:rPr>
-        <w:t xml:space="preserve"> зависности се јавуваат кај единичните факти и не се јавуваат кај фактите со повеќе вредности, па така прва, втора, трета и </w:t>
-      </w:r>
-      <w:proofErr w:type="spellStart"/>
-      <w:r>
-        <w:rPr>
-          <w:lang w:val="mk-MK"/>
-        </w:rPr>
-        <w:t>Бојс-Кодова</w:t>
-      </w:r>
-      <w:proofErr w:type="spellEnd"/>
-      <w:r>
-        <w:rPr>
-          <w:lang w:val="mk-MK"/>
-        </w:rPr>
-        <w:t xml:space="preserve"> нормална форма се занимаваат само со ваквите факти.</w:t>
       </w:r>
     </w:p>
     <w:p>
@@ -1694,124 +1270,425 @@
         <w:rPr>
           <w:lang w:val="mk-MK"/>
         </w:rPr>
-        <w:t>Четврта и петта нормална форма се занимаваат со факти со повеќе вредности</w:t>
-      </w:r>
-      <w:r>
-        <w:rPr>
-          <w:lang w:val="mk-MK"/>
-        </w:rPr>
-        <w:t xml:space="preserve"> </w:t>
-      </w:r>
-      <w:r>
-        <w:t>[</w:t>
-      </w:r>
-      <w:r>
-        <w:fldChar w:fldCharType="begin"/>
-      </w:r>
-      <w:r>
-        <w:instrText xml:space="preserve"> REF _Ref412843698 \r \h </w:instrText>
-      </w:r>
-      <w:r>
-        <w:fldChar w:fldCharType="separate"/>
-      </w:r>
-      <w:r>
-        <w:t>4</w:t>
-      </w:r>
-      <w:r>
-        <w:fldChar w:fldCharType="end"/>
-      </w:r>
-      <w:r>
-        <w:t>]</w:t>
-      </w:r>
-      <w:r>
-        <w:rPr>
-          <w:lang w:val="mk-MK"/>
-        </w:rPr>
-        <w:t>.</w:t>
+        <w:t xml:space="preserve">Забележуваме имаме три различни изрази за иста работа, факти, функциски зависности и </w:t>
+      </w:r>
+      <w:r>
+        <w:rPr>
+          <w:lang w:val="mk-MK"/>
+        </w:rPr>
+        <w:t>кардиналности на врски. Ќе поставиме поврзување меѓу сите три.</w:t>
       </w:r>
     </w:p>
     <w:p>
       <w:pPr>
-        <w:pStyle w:val="heading1"/>
-        <w:rPr>
-          <w:lang w:val="mk-MK"/>
-        </w:rPr>
-      </w:pPr>
-      <w:r>
-        <w:t>4-</w:t>
-      </w:r>
-      <w:r>
-        <w:rPr>
-          <w:lang w:val="mk-MK"/>
-        </w:rPr>
-        <w:t>та нормална форма</w:t>
+        <w:rPr>
+          <w:lang w:val="mk-MK"/>
+        </w:rPr>
+      </w:pPr>
+      <w:r>
+        <w:rPr>
+          <w:lang w:val="mk-MK"/>
+        </w:rPr>
+        <w:lastRenderedPageBreak/>
+        <w:t xml:space="preserve">Нека </w:t>
+      </w:r>
+      <w:r>
+        <w:t>Q,</w:t>
+      </w:r>
+      <w:r>
+        <w:rPr>
+          <w:lang w:val="mk-MK"/>
+        </w:rPr>
+        <w:t xml:space="preserve"> </w:t>
+      </w:r>
+      <w:r>
+        <w:t xml:space="preserve">W </w:t>
+      </w:r>
+      <w:r>
+        <w:rPr>
+          <w:lang w:val="mk-MK"/>
+        </w:rPr>
+        <w:t>се атрибути во некоја релација. Имаме четири различни случаи:</w:t>
       </w:r>
     </w:p>
     <w:p>
       <w:pPr>
-        <w:pStyle w:val="heading1"/>
-        <w:rPr>
-          <w:lang w:val="mk-MK"/>
-        </w:rPr>
-      </w:pPr>
-      <w:proofErr w:type="spellStart"/>
-      <w:r>
-        <w:rPr>
-          <w:lang w:val="mk-MK"/>
-        </w:rPr>
-        <w:t>Референци</w:t>
-      </w:r>
-      <w:proofErr w:type="spellEnd"/>
+        <w:pStyle w:val="numitem"/>
+        <w:rPr>
+          <w:lang w:val="mk-MK"/>
+        </w:rPr>
+      </w:pPr>
+      <w:r>
+        <w:t xml:space="preserve">Q </w:t>
+      </w:r>
+      <w:r>
+        <w:rPr>
+          <w:lang w:val="mk-MK"/>
+        </w:rPr>
+        <w:t xml:space="preserve">во однос на </w:t>
+      </w:r>
+      <w:r>
+        <w:t xml:space="preserve">E </w:t>
+      </w:r>
+      <w:r>
+        <w:rPr>
+          <w:lang w:val="mk-MK"/>
+        </w:rPr>
+        <w:t>е еден-еден, што е еквивалентно на „</w:t>
+      </w:r>
+      <w:r>
+        <w:t xml:space="preserve">Q e </w:t>
+      </w:r>
+      <w:r>
+        <w:rPr>
+          <w:lang w:val="mk-MK"/>
+        </w:rPr>
+        <w:t xml:space="preserve">единичен факт за </w:t>
+      </w:r>
+      <w:r>
+        <w:t>E</w:t>
+      </w:r>
+      <w:r>
+        <w:rPr>
+          <w:lang w:val="mk-MK"/>
+        </w:rPr>
+        <w:t xml:space="preserve"> и</w:t>
+      </w:r>
+      <w:r>
+        <w:t xml:space="preserve"> E</w:t>
+      </w:r>
+      <w:r>
+        <w:rPr>
+          <w:lang w:val="mk-MK"/>
+        </w:rPr>
+        <w:t xml:space="preserve"> е единичен факт за </w:t>
+      </w:r>
+      <w:r>
+        <w:t xml:space="preserve">Q </w:t>
+      </w:r>
+      <w:r>
+        <w:rPr>
+          <w:lang w:val="mk-MK"/>
+        </w:rPr>
+        <w:t xml:space="preserve">што пак е еквивалентно со ФЗ </w:t>
+      </w:r>
+      <w:r>
+        <w:t xml:space="preserve">Q-&gt;E </w:t>
+      </w:r>
+      <w:r>
+        <w:rPr>
+          <w:lang w:val="mk-MK"/>
+        </w:rPr>
+        <w:t xml:space="preserve">и </w:t>
+      </w:r>
+      <w:r>
+        <w:t>E-&gt;Q.</w:t>
+      </w:r>
     </w:p>
     <w:p>
       <w:pPr>
-        <w:pStyle w:val="referenceitem"/>
-      </w:pPr>
-      <w:bookmarkStart w:id="0" w:name="_Ref412843638"/>
-      <w:proofErr w:type="spellStart"/>
-      <w:r>
-        <w:t>Codd</w:t>
-      </w:r>
-      <w:proofErr w:type="spellEnd"/>
-      <w:r>
-        <w:t xml:space="preserve">, Edgar Frank. “A relational model of data for large shared data banks.” </w:t>
-      </w:r>
-      <w:r>
-        <w:rPr>
-          <w:i/>
-        </w:rPr>
-        <w:t>Communications of the ACM</w:t>
-      </w:r>
-      <w:r>
-        <w:rPr>
-          <w:i/>
+        <w:pStyle w:val="numitem"/>
+        <w:rPr>
+          <w:lang w:val="mk-MK"/>
+        </w:rPr>
+      </w:pPr>
+      <w:r>
+        <w:t xml:space="preserve">Q </w:t>
+      </w:r>
+      <w:r>
+        <w:rPr>
+          <w:lang w:val="mk-MK"/>
+        </w:rPr>
+        <w:t xml:space="preserve">во однос на </w:t>
+      </w:r>
+      <w:r>
+        <w:t xml:space="preserve">E </w:t>
+      </w:r>
+      <w:r>
+        <w:rPr>
+          <w:lang w:val="mk-MK"/>
+        </w:rPr>
+        <w:t>е еден-</w:t>
+      </w:r>
+      <w:r>
+        <w:rPr>
+          <w:lang w:val="mk-MK"/>
+        </w:rPr>
+        <w:t>многу што е еквивалентно на „</w:t>
+      </w:r>
+      <w:r>
+        <w:t xml:space="preserve">Q e </w:t>
+      </w:r>
+      <w:r>
+        <w:rPr>
+          <w:lang w:val="mk-MK"/>
+        </w:rPr>
+        <w:t xml:space="preserve">единичен факт за </w:t>
+      </w:r>
+      <w:r>
+        <w:t>E</w:t>
+      </w:r>
+      <w:r>
+        <w:rPr>
+          <w:lang w:val="mk-MK"/>
+        </w:rPr>
+        <w:t xml:space="preserve"> и</w:t>
+      </w:r>
+      <w:r>
+        <w:t xml:space="preserve"> E</w:t>
+      </w:r>
+      <w:r>
+        <w:rPr>
+          <w:lang w:val="mk-MK"/>
+        </w:rPr>
+        <w:t xml:space="preserve"> е </w:t>
+      </w:r>
+      <w:r>
+        <w:rPr>
+          <w:lang w:val="mk-MK"/>
+        </w:rPr>
+        <w:t>повеќевредносен факт</w:t>
+      </w:r>
+      <w:r>
+        <w:rPr>
+          <w:lang w:val="mk-MK"/>
+        </w:rPr>
+        <w:t xml:space="preserve"> за </w:t>
+      </w:r>
+      <w:r>
+        <w:t>Q</w:t>
+      </w:r>
+      <w:r>
+        <w:rPr>
+          <w:lang w:val="mk-MK"/>
+        </w:rPr>
+        <w:t xml:space="preserve">“ што пак е еквивалето со „важи ФЗ </w:t>
+      </w:r>
+      <w:r>
+        <w:t>E-&gt;Q</w:t>
+      </w:r>
+      <w:r>
+        <w:rPr>
+          <w:lang w:val="mk-MK"/>
         </w:rPr>
         <w:t>,</w:t>
       </w:r>
       <w:r>
-        <w:rPr>
-          <w:i/>
-        </w:rPr>
-        <w:t xml:space="preserve"> 13.6</w:t>
-      </w:r>
-      <w:r>
-        <w:t xml:space="preserve"> (1970): 377-387.</w:t>
-      </w:r>
+        <w:t xml:space="preserve"> </w:t>
+      </w:r>
+      <w:r>
+        <w:rPr>
+          <w:lang w:val="mk-MK"/>
+        </w:rPr>
+        <w:t xml:space="preserve">но не важи </w:t>
+      </w:r>
+      <w:r>
+        <w:t>Q-&gt;E</w:t>
+      </w:r>
+      <w:r>
+        <w:rPr>
+          <w:lang w:val="mk-MK"/>
+        </w:rPr>
+        <w:t>“</w:t>
+      </w:r>
+    </w:p>
+    <w:p>
+      <w:pPr>
+        <w:pStyle w:val="numitem"/>
+        <w:rPr>
+          <w:lang w:val="mk-MK"/>
+        </w:rPr>
+      </w:pPr>
+      <w:r>
+        <w:t xml:space="preserve">Q </w:t>
+      </w:r>
+      <w:r>
+        <w:rPr>
+          <w:lang w:val="mk-MK"/>
+        </w:rPr>
+        <w:t xml:space="preserve">во однос на </w:t>
+      </w:r>
+      <w:r>
+        <w:t xml:space="preserve">E </w:t>
+      </w:r>
+      <w:r>
+        <w:rPr>
+          <w:lang w:val="mk-MK"/>
+        </w:rPr>
+        <w:t xml:space="preserve">е </w:t>
+      </w:r>
+      <w:r>
+        <w:rPr>
+          <w:lang w:val="mk-MK"/>
+        </w:rPr>
+        <w:t>многу-еден, обратното од точка 2.</w:t>
+      </w:r>
+    </w:p>
+    <w:p>
+      <w:pPr>
+        <w:pStyle w:val="numitem"/>
+        <w:rPr>
+          <w:lang w:val="mk-MK"/>
+        </w:rPr>
+      </w:pPr>
+      <w:r>
+        <w:t xml:space="preserve">Q </w:t>
+      </w:r>
+      <w:r>
+        <w:rPr>
+          <w:lang w:val="mk-MK"/>
+        </w:rPr>
+        <w:t xml:space="preserve">во однос на </w:t>
+      </w:r>
+      <w:r>
+        <w:t xml:space="preserve">E </w:t>
+      </w:r>
+      <w:r>
+        <w:rPr>
+          <w:lang w:val="mk-MK"/>
+        </w:rPr>
+        <w:t xml:space="preserve">е </w:t>
+      </w:r>
+      <w:r>
+        <w:rPr>
+          <w:lang w:val="mk-MK"/>
+        </w:rPr>
+        <w:t>многу-многу што е значи едното е повеќевредносен факт за другото и другото е за првото. Поинаку кажано меѓу двата атрибути нема никаква функциска зависност.</w:t>
+      </w:r>
+    </w:p>
+    <w:p>
+      <w:pPr>
+        <w:rPr>
+          <w:lang w:val="mk-MK"/>
+        </w:rPr>
+      </w:pPr>
+      <w:r>
+        <w:rPr>
+          <w:lang w:val="mk-MK"/>
+        </w:rPr>
+        <w:t>Треба да забележиме дека функцски зависности се јавуваат кај единичните факти и не се јавуваат кај фактите со повеќе вредности, па така прва, втора, трета и Бојс-Кодова нормална форма се занимаваат само со ваквите факти.</w:t>
+      </w:r>
+    </w:p>
+    <w:p>
+      <w:pPr>
+        <w:rPr>
+          <w:lang w:val="mk-MK"/>
+        </w:rPr>
+      </w:pPr>
+      <w:r>
+        <w:rPr>
+          <w:lang w:val="mk-MK"/>
+        </w:rPr>
+        <w:t>Четврта и петта нормална форма се занимаваат со факти со повеќе вредности</w:t>
+      </w:r>
+      <w:r>
+        <w:rPr>
+          <w:lang w:val="mk-MK"/>
+        </w:rPr>
+        <w:t xml:space="preserve"> </w:t>
+      </w:r>
+      <w:r>
+        <w:t>[</w:t>
+      </w:r>
+      <w:r>
+        <w:fldChar w:fldCharType="begin"/>
+      </w:r>
+      <w:r>
+        <w:instrText xml:space="preserve"> REF _Ref412843698 \r \h </w:instrText>
+      </w:r>
+      <w:r>
+        <w:fldChar w:fldCharType="separate"/>
+      </w:r>
+      <w:r>
+        <w:t>4</w:t>
+      </w:r>
+      <w:r>
+        <w:fldChar w:fldCharType="end"/>
+      </w:r>
+      <w:r>
+        <w:t>]</w:t>
+      </w:r>
+      <w:r>
+        <w:rPr>
+          <w:lang w:val="mk-MK"/>
+        </w:rPr>
+        <w:t>.</w:t>
+      </w:r>
+    </w:p>
+    <w:p>
+      <w:pPr>
+        <w:pStyle w:val="heading1"/>
+        <w:rPr>
+          <w:lang w:val="mk-MK"/>
+        </w:rPr>
+      </w:pPr>
+      <w:r>
+        <w:t>4-</w:t>
+      </w:r>
+      <w:r>
+        <w:rPr>
+          <w:lang w:val="mk-MK"/>
+        </w:rPr>
+        <w:t>та нормална форма</w:t>
+      </w:r>
+    </w:p>
+    <w:p>
+      <w:r>
+        <w:rPr>
+          <w:lang w:val="mk-MK"/>
+        </w:rPr>
+        <w:t xml:space="preserve">Неформално оваа НФ вели дека една релација не смее да содржи два независни повеќевредносни факти. Ќе дадеме примери извадени и преведени од труд на Кент </w:t>
+      </w:r>
+      <w:r>
+        <w:t>[4].</w:t>
+      </w:r>
+    </w:p>
+    <w:p>
+      <w:bookmarkStart w:id="0" w:name="_GoBack"/>
       <w:bookmarkEnd w:id="0"/>
     </w:p>
     <w:p>
       <w:pPr>
+        <w:pStyle w:val="heading1"/>
+        <w:rPr>
+          <w:lang w:val="mk-MK"/>
+        </w:rPr>
+      </w:pPr>
+      <w:r>
+        <w:rPr>
+          <w:lang w:val="mk-MK"/>
+        </w:rPr>
+        <w:t>Референци</w:t>
+      </w:r>
+    </w:p>
+    <w:p>
+      <w:pPr>
         <w:pStyle w:val="referenceitem"/>
-        <w:rPr>
-          <w:noProof/>
-        </w:rPr>
-      </w:pPr>
-      <w:bookmarkStart w:id="1" w:name="_Ref412843665"/>
-      <w:r>
-        <w:rPr>
-          <w:noProof/>
-        </w:rPr>
-        <w:t>Yang, Chao-Chih. “Relational Databases.” Englewood Cliffs: Prentice-Hall, 1986. 12-19.</w:t>
+      </w:pPr>
+      <w:bookmarkStart w:id="1" w:name="_Ref412843638"/>
+      <w:r>
+        <w:t xml:space="preserve">Codd, Edgar Frank. “A relational model of data for large shared data banks.” </w:t>
+      </w:r>
+      <w:r>
+        <w:rPr>
+          <w:i/>
+        </w:rPr>
+        <w:t>Communications of the ACM</w:t>
+      </w:r>
+      <w:r>
+        <w:rPr>
+          <w:i/>
+        </w:rPr>
+        <w:t>,</w:t>
+      </w:r>
+      <w:r>
+        <w:rPr>
+          <w:i/>
+        </w:rPr>
+        <w:t xml:space="preserve"> 13.6</w:t>
+      </w:r>
+      <w:r>
+        <w:t xml:space="preserve"> (1970): 377-387.</w:t>
       </w:r>
       <w:bookmarkEnd w:id="1"/>
     </w:p>
@@ -1819,68 +1696,15 @@
       <w:pPr>
         <w:pStyle w:val="referenceitem"/>
         <w:rPr>
-          <w:lang w:val="mk-MK"/>
-        </w:rPr>
-      </w:pPr>
-      <w:bookmarkStart w:id="2" w:name="_Ref412843682"/>
-      <w:proofErr w:type="spellStart"/>
-      <w:r>
-        <w:t>Codd</w:t>
-      </w:r>
-      <w:proofErr w:type="spellEnd"/>
-      <w:r>
-        <w:t>, Edgar Frank. “</w:t>
-      </w:r>
-      <w:r>
-        <w:t>Further</w:t>
-      </w:r>
-      <w:r>
-        <w:t xml:space="preserve"> </w:t>
-      </w:r>
-      <w:r>
-        <w:t>Normalization</w:t>
-      </w:r>
-      <w:r>
-        <w:t xml:space="preserve"> </w:t>
-      </w:r>
-      <w:r>
-        <w:t>of</w:t>
-      </w:r>
-      <w:r>
-        <w:t xml:space="preserve"> </w:t>
-      </w:r>
-      <w:r>
-        <w:t>the</w:t>
-      </w:r>
-      <w:r>
-        <w:t xml:space="preserve"> </w:t>
-      </w:r>
-      <w:r>
-        <w:t>Data</w:t>
-      </w:r>
-      <w:r>
-        <w:t xml:space="preserve"> </w:t>
-      </w:r>
-      <w:r>
-        <w:t>Base</w:t>
-      </w:r>
-      <w:r>
-        <w:t xml:space="preserve"> </w:t>
-      </w:r>
-      <w:r>
-        <w:t>Relational</w:t>
-      </w:r>
-      <w:r>
-        <w:t xml:space="preserve"> </w:t>
-      </w:r>
-      <w:r>
-        <w:t>Model</w:t>
-      </w:r>
-      <w:r>
-        <w:t>.</w:t>
-      </w:r>
-      <w:r>
-        <w:t>”</w:t>
+          <w:noProof/>
+        </w:rPr>
+      </w:pPr>
+      <w:bookmarkStart w:id="2" w:name="_Ref412843665"/>
+      <w:r>
+        <w:rPr>
+          <w:noProof/>
+        </w:rPr>
+        <w:t>Yang, Chao-Chih. “Relational Databases.” Englewood Cliffs: Prentice-Hall, 1986. 12-19.</w:t>
       </w:r>
       <w:bookmarkEnd w:id="2"/>
     </w:p>
@@ -1891,7 +1715,71 @@
           <w:lang w:val="mk-MK"/>
         </w:rPr>
       </w:pPr>
-      <w:bookmarkStart w:id="3" w:name="_Ref412843698"/>
+      <w:bookmarkStart w:id="3" w:name="_Ref412843682"/>
+      <w:r>
+        <w:t>Codd, Edgar Frank. “</w:t>
+      </w:r>
+      <w:r>
+        <w:t>Further</w:t>
+      </w:r>
+      <w:r>
+        <w:t xml:space="preserve"> </w:t>
+      </w:r>
+      <w:r>
+        <w:t>Normalization</w:t>
+      </w:r>
+      <w:r>
+        <w:t xml:space="preserve"> </w:t>
+      </w:r>
+      <w:r>
+        <w:t>of</w:t>
+      </w:r>
+      <w:r>
+        <w:t xml:space="preserve"> </w:t>
+      </w:r>
+      <w:r>
+        <w:t>the</w:t>
+      </w:r>
+      <w:r>
+        <w:t xml:space="preserve"> </w:t>
+      </w:r>
+      <w:r>
+        <w:t>Data</w:t>
+      </w:r>
+      <w:r>
+        <w:t xml:space="preserve"> </w:t>
+      </w:r>
+      <w:r>
+        <w:t>Base</w:t>
+      </w:r>
+      <w:r>
+        <w:t xml:space="preserve"> </w:t>
+      </w:r>
+      <w:r>
+        <w:t>Relational</w:t>
+      </w:r>
+      <w:r>
+        <w:t xml:space="preserve"> </w:t>
+      </w:r>
+      <w:r>
+        <w:t>Model</w:t>
+      </w:r>
+      <w:r>
+        <w:t>.</w:t>
+      </w:r>
+      <w:r>
+        <w:t>”</w:t>
+      </w:r>
+      <w:bookmarkEnd w:id="3"/>
+    </w:p>
+    <w:p>
+      <w:pPr>
+        <w:pStyle w:val="referenceitem"/>
+        <w:rPr>
+          <w:lang w:val="mk-MK"/>
+        </w:rPr>
+      </w:pPr>
+      <w:bookmarkStart w:id="4" w:name="_Ref412843698"/>
       <w:r>
         <w:t xml:space="preserve">Kent, William. “A Simple Guide to Five Normal Forms in Relational Database Theory.” </w:t>
       </w:r>
@@ -1910,14 +1798,9 @@
         <w:t xml:space="preserve"> </w:t>
       </w:r>
       <w:r>
-        <w:t>(1983</w:t>
-      </w:r>
-      <w:bookmarkStart w:id="4" w:name="_GoBack"/>
+        <w:t>(1983): 120-125.</w:t>
+      </w:r>
       <w:bookmarkEnd w:id="4"/>
-      <w:r>
-        <w:t>): 120-125.</w:t>
-      </w:r>
-      <w:bookmarkEnd w:id="3"/>
     </w:p>
     <w:p>
       <w:pPr>
@@ -1930,6 +1813,8 @@
     <w:sdt>
       <w:sdtPr>
         <w:rPr>
+          <w:b w:val="0"/>
+          <w:sz w:val="20"/>
           <w:lang w:val="mk-MK"/>
         </w:rPr>
         <w:id w:val="538246896"/>
@@ -1940,8 +1825,6 @@
       </w:sdtPr>
       <w:sdtEndPr>
         <w:rPr>
-          <w:b w:val="0"/>
-          <w:sz w:val="20"/>
           <w:lang w:val="en-US"/>
         </w:rPr>
       </w:sdtEndPr>
@@ -1950,20 +1833,19 @@
           <w:pPr>
             <w:pStyle w:val="1"/>
           </w:pPr>
-          <w:proofErr w:type="spellStart"/>
           <w:r>
             <w:rPr>
               <w:lang w:val="mk-MK"/>
             </w:rPr>
             <w:t>Референци</w:t>
           </w:r>
-          <w:proofErr w:type="spellEnd"/>
         </w:p>
         <w:sdt>
           <w:sdtPr>
             <w:id w:val="-573587230"/>
             <w:bibliography/>
           </w:sdtPr>
+          <w:sdtEndPr/>
           <w:sdtContent>
             <w:p>
               <w:pPr>
@@ -2070,6 +1952,7 @@
                   <w:b/>
                   <w:bCs/>
                 </w:rPr>
+                <w:lastRenderedPageBreak/>
                 <w:fldChar w:fldCharType="end"/>
               </w:r>
             </w:p>
@@ -5079,7 +4962,7 @@
 </file>
 
 <file path=customXml/itemProps1.xml><?xml version="1.0" encoding="utf-8"?>
-<ds:datastoreItem xmlns:ds="http://schemas.openxmlformats.org/officeDocument/2006/customXml" ds:itemID="{17285DD9-0CD2-417F-8F2D-F395E9F34088}">
+<ds:datastoreItem xmlns:ds="http://schemas.openxmlformats.org/officeDocument/2006/customXml" ds:itemID="{5A2EA327-5204-4B8C-A420-CD1EBB830801}">
   <ds:schemaRefs>
     <ds:schemaRef ds:uri="http://schemas.openxmlformats.org/officeDocument/2006/bibliography"/>
   </ds:schemaRefs>

</xml_diff>

<commit_message>
Pocnato poglavje za 4ta NF vo teor. proekt.
</commit_message>
<xml_diff>
--- a/teoretski proekt visoki normalni formi.docx
+++ b/teoretski proekt visoki normalni formi.docx
@@ -28,8 +28,16 @@
         <w:rPr>
           <w:lang w:val="mk-MK"/>
         </w:rPr>
-        <w:t>Високи нормални форми, 4-та, 5-та и домен-клуч</w:t>
-      </w:r>
+        <w:t xml:space="preserve">Високи нормални форми, 4-та, 5-та и </w:t>
+      </w:r>
+      <w:proofErr w:type="spellStart"/>
+      <w:r>
+        <w:rPr>
+          <w:lang w:val="mk-MK"/>
+        </w:rPr>
+        <w:t>домен-клуч</w:t>
+      </w:r>
+      <w:proofErr w:type="spellEnd"/>
     </w:p>
     <w:p>
       <w:pPr>
@@ -107,7 +115,35 @@
         <w:rPr>
           <w:lang w:val="mk-MK"/>
         </w:rPr>
-        <w:t xml:space="preserve"> За овој проект ќе ги дефинираме и опишеме 4-та нормална форма, 5-та нормална форма и форма на домен-клуч. Заедно со нив и ќе ги дефинираме и опишеме на информативен и јасен начин повеќевредносни зависности</w:t>
+        <w:t xml:space="preserve"> За овој проект ќе ги дефинираме и опишеме 4-та нормална форма, 5-та нормална форма и форма на </w:t>
+      </w:r>
+      <w:proofErr w:type="spellStart"/>
+      <w:r>
+        <w:rPr>
+          <w:lang w:val="mk-MK"/>
+        </w:rPr>
+        <w:t>домен-клуч</w:t>
+      </w:r>
+      <w:proofErr w:type="spellEnd"/>
+      <w:r>
+        <w:rPr>
+          <w:lang w:val="mk-MK"/>
+        </w:rPr>
+        <w:t xml:space="preserve">. Заедно со нив и ќе ги дефинираме и опишеме на информативен и јасен начин </w:t>
+      </w:r>
+      <w:proofErr w:type="spellStart"/>
+      <w:r>
+        <w:rPr>
+          <w:lang w:val="mk-MK"/>
+        </w:rPr>
+        <w:t>повеќевредносни</w:t>
+      </w:r>
+      <w:proofErr w:type="spellEnd"/>
+      <w:r>
+        <w:rPr>
+          <w:lang w:val="mk-MK"/>
+        </w:rPr>
+        <w:t xml:space="preserve"> зависности</w:t>
       </w:r>
       <w:r>
         <w:rPr>
@@ -149,7 +185,35 @@
         <w:rPr>
           <w:lang w:val="mk-MK"/>
         </w:rPr>
-        <w:t>нормализација, четврта нормална форма, петта нормална форма, нормална форма на домен-клуч, повеќевредносни зависности, зависности на спојување.</w:t>
+        <w:t xml:space="preserve">нормализација, четврта нормална форма, петта нормална форма, нормална форма на </w:t>
+      </w:r>
+      <w:proofErr w:type="spellStart"/>
+      <w:r>
+        <w:rPr>
+          <w:lang w:val="mk-MK"/>
+        </w:rPr>
+        <w:t>домен-клуч</w:t>
+      </w:r>
+      <w:proofErr w:type="spellEnd"/>
+      <w:r>
+        <w:rPr>
+          <w:lang w:val="mk-MK"/>
+        </w:rPr>
+        <w:t xml:space="preserve">, </w:t>
+      </w:r>
+      <w:proofErr w:type="spellStart"/>
+      <w:r>
+        <w:rPr>
+          <w:lang w:val="mk-MK"/>
+        </w:rPr>
+        <w:t>повеќевредносни</w:t>
+      </w:r>
+      <w:proofErr w:type="spellEnd"/>
+      <w:r>
+        <w:rPr>
+          <w:lang w:val="mk-MK"/>
+        </w:rPr>
+        <w:t xml:space="preserve"> зависности, зависности на спојување.</w:t>
       </w:r>
     </w:p>
     <w:p>
@@ -176,7 +240,21 @@
         <w:rPr>
           <w:lang w:val="mk-MK"/>
         </w:rPr>
-        <w:t>Кога беше предложен релациониот модел во 1970 од Е. Ф. Код</w:t>
+        <w:t xml:space="preserve">Кога беше предложен </w:t>
+      </w:r>
+      <w:proofErr w:type="spellStart"/>
+      <w:r>
+        <w:rPr>
+          <w:lang w:val="mk-MK"/>
+        </w:rPr>
+        <w:t>релациониот</w:t>
+      </w:r>
+      <w:proofErr w:type="spellEnd"/>
+      <w:r>
+        <w:rPr>
+          <w:lang w:val="mk-MK"/>
+        </w:rPr>
+        <w:t xml:space="preserve"> модел во 1970 од Е. Ф. Код</w:t>
       </w:r>
       <w:r>
         <w:t xml:space="preserve"> [</w:t>
@@ -239,13 +317,41 @@
         <w:rPr>
           <w:lang w:val="mk-MK"/>
         </w:rPr>
-        <w:t>Тоа значи дека елементот во некоја н-торк</w:t>
-      </w:r>
-      <w:r>
-        <w:rPr>
-          <w:lang w:val="mk-MK"/>
-        </w:rPr>
-        <w:t xml:space="preserve">а е множество од други н-торки. </w:t>
+        <w:t xml:space="preserve">Тоа значи дека елементот во некоја </w:t>
+      </w:r>
+      <w:proofErr w:type="spellStart"/>
+      <w:r>
+        <w:rPr>
+          <w:lang w:val="mk-MK"/>
+        </w:rPr>
+        <w:t>н-торк</w:t>
+      </w:r>
+      <w:r>
+        <w:rPr>
+          <w:lang w:val="mk-MK"/>
+        </w:rPr>
+        <w:t>а</w:t>
+      </w:r>
+      <w:proofErr w:type="spellEnd"/>
+      <w:r>
+        <w:rPr>
+          <w:lang w:val="mk-MK"/>
+        </w:rPr>
+        <w:t xml:space="preserve"> е множество од други </w:t>
+      </w:r>
+      <w:proofErr w:type="spellStart"/>
+      <w:r>
+        <w:rPr>
+          <w:lang w:val="mk-MK"/>
+        </w:rPr>
+        <w:t>н-торки</w:t>
+      </w:r>
+      <w:proofErr w:type="spellEnd"/>
+      <w:r>
+        <w:rPr>
+          <w:lang w:val="mk-MK"/>
+        </w:rPr>
+        <w:t xml:space="preserve">. </w:t>
       </w:r>
       <w:r>
         <w:rPr>
@@ -277,17 +383,33 @@
         </w:rPr>
         <w:t xml:space="preserve">нивните </w:t>
       </w:r>
+      <w:proofErr w:type="spellStart"/>
       <w:r>
         <w:rPr>
           <w:lang w:val="mk-MK"/>
         </w:rPr>
         <w:t>н-торки</w:t>
       </w:r>
-      <w:r>
-        <w:rPr>
-          <w:lang w:val="mk-MK"/>
-        </w:rPr>
-        <w:t xml:space="preserve"> се атомични, не се множество од вредности туку се една вредност. Ваквите нормални релации се многу полесни за преставување, можат да се претстават како </w:t>
+      <w:proofErr w:type="spellEnd"/>
+      <w:r>
+        <w:rPr>
+          <w:lang w:val="mk-MK"/>
+        </w:rPr>
+        <w:t xml:space="preserve"> се </w:t>
+      </w:r>
+      <w:proofErr w:type="spellStart"/>
+      <w:r>
+        <w:rPr>
+          <w:lang w:val="mk-MK"/>
+        </w:rPr>
+        <w:t>атомични</w:t>
+      </w:r>
+      <w:proofErr w:type="spellEnd"/>
+      <w:r>
+        <w:rPr>
+          <w:lang w:val="mk-MK"/>
+        </w:rPr>
+        <w:t xml:space="preserve">, не се множество од вредности туку се една вредност. Ваквите нормални релации се многу полесни за преставување, можат да се претстават како </w:t>
       </w:r>
       <w:r>
         <w:rPr>
@@ -369,14 +491,23 @@
         <w:rPr>
           <w:lang w:val="mk-MK"/>
         </w:rPr>
-        <w:t xml:space="preserve"> множество од н-торки</w:t>
-      </w:r>
+        <w:t xml:space="preserve"> множество од </w:t>
+      </w:r>
+      <w:proofErr w:type="spellStart"/>
+      <w:r>
+        <w:rPr>
+          <w:lang w:val="mk-MK"/>
+        </w:rPr>
+        <w:t>н-торки</w:t>
+      </w:r>
+      <w:proofErr w:type="spellEnd"/>
       <w:r>
         <w:rPr>
           <w:lang w:val="mk-MK"/>
         </w:rPr>
         <w:t xml:space="preserve"> (</w:t>
       </w:r>
+      <w:proofErr w:type="spellStart"/>
       <w:r>
         <w:rPr>
           <w:i/>
@@ -384,6 +515,7 @@
         </w:rPr>
         <w:t>инстанца</w:t>
       </w:r>
+      <w:proofErr w:type="spellEnd"/>
       <w:r>
         <w:rPr>
           <w:lang w:val="mk-MK"/>
@@ -456,7 +588,21 @@
         <w:rPr>
           <w:lang w:val="mk-MK"/>
         </w:rPr>
-        <w:t xml:space="preserve"> н-торка има </w:t>
+        <w:t xml:space="preserve"> </w:t>
+      </w:r>
+      <w:proofErr w:type="spellStart"/>
+      <w:r>
+        <w:rPr>
+          <w:lang w:val="mk-MK"/>
+        </w:rPr>
+        <w:t>н-торка</w:t>
+      </w:r>
+      <w:proofErr w:type="spellEnd"/>
+      <w:r>
+        <w:rPr>
+          <w:lang w:val="mk-MK"/>
+        </w:rPr>
+        <w:t xml:space="preserve"> има </w:t>
       </w:r>
       <w:r>
         <w:rPr>
@@ -501,7 +647,21 @@
         <w:rPr>
           <w:lang w:val="mk-MK"/>
         </w:rPr>
-        <w:t>често се користат наизменично, иако формално се различни, атрибут е само име, идентификација или значење на вредностите во една н-торка, додека домен на атрибут се сите негови вредности.</w:t>
+        <w:t xml:space="preserve">често се користат наизменично, иако формално се различни, атрибут е само име, идентификација или значење на вредностите во една </w:t>
+      </w:r>
+      <w:proofErr w:type="spellStart"/>
+      <w:r>
+        <w:rPr>
+          <w:lang w:val="mk-MK"/>
+        </w:rPr>
+        <w:t>н-торка</w:t>
+      </w:r>
+      <w:proofErr w:type="spellEnd"/>
+      <w:r>
+        <w:rPr>
+          <w:lang w:val="mk-MK"/>
+        </w:rPr>
+        <w:t>, додека домен на атрибут се сите негови вредности.</w:t>
       </w:r>
     </w:p>
     <w:p>
@@ -520,7 +680,19 @@
         <w:rPr>
           <w:lang w:val="mk-MK"/>
         </w:rPr>
-        <w:t>роцесот на нормализација е математички формализиран заедно со функциските зависности</w:t>
+        <w:t>роцесот на нормализација</w:t>
+      </w:r>
+      <w:r>
+        <w:rPr>
+          <w:lang w:val="mk-MK"/>
+        </w:rPr>
+        <w:t xml:space="preserve"> подоцна</w:t>
+      </w:r>
+      <w:r>
+        <w:rPr>
+          <w:lang w:val="mk-MK"/>
+        </w:rPr>
+        <w:t xml:space="preserve"> е математички формализиран заедно со функциските зависности</w:t>
       </w:r>
       <w:r>
         <w:t xml:space="preserve"> [</w:t>
@@ -553,14 +725,42 @@
         <w:rPr>
           <w:lang w:val="mk-MK"/>
         </w:rPr>
-        <w:t xml:space="preserve"> Велиме дека кај ненормализирани табели или „до некаде“ нормализирани табели имаме повторување на податоци кое пак доведува </w:t>
+        <w:t xml:space="preserve"> Велиме дека кај </w:t>
+      </w:r>
+      <w:proofErr w:type="spellStart"/>
+      <w:r>
+        <w:rPr>
+          <w:lang w:val="mk-MK"/>
+        </w:rPr>
+        <w:t>ненормализирани</w:t>
+      </w:r>
+      <w:proofErr w:type="spellEnd"/>
+      <w:r>
+        <w:rPr>
+          <w:lang w:val="mk-MK"/>
+        </w:rPr>
+        <w:t xml:space="preserve"> табели имаме повторување на податоци кое пак доведува до аномалии на </w:t>
+      </w:r>
+      <w:proofErr w:type="spellStart"/>
+      <w:r>
+        <w:rPr>
+          <w:lang w:val="mk-MK"/>
+        </w:rPr>
+        <w:t>внес</w:t>
+      </w:r>
+      <w:proofErr w:type="spellEnd"/>
+      <w:r>
+        <w:rPr>
+          <w:lang w:val="mk-MK"/>
+        </w:rPr>
+        <w:t xml:space="preserve">, на ажурирање и </w:t>
       </w:r>
       <w:r>
         <w:rPr>
           <w:lang w:val="mk-MK"/>
         </w:rPr>
         <w:lastRenderedPageBreak/>
-        <w:t>до аномалии на внес, на ажурирање и на бришење</w:t>
+        <w:t>на бришење</w:t>
       </w:r>
       <w:r>
         <w:rPr>
@@ -578,7 +778,35 @@
         <w:rPr>
           <w:lang w:val="mk-MK"/>
         </w:rPr>
-        <w:t xml:space="preserve"> Потоа задаваме ограничување дека релационите бази на податоци мора да содржат табели во прва нормална форма, односно не дозволуваме сложени домени т.е. повеќевредносни атрибути. Тука пак имаме повторување на податоци (само сме овозможиле релацијата да се да се прикажува во правоаголна табела) и пак може да се јават аномалиите. Над табели во прва нормална форма дефинираме функциска зависност која многу јасно ни кажува за кои атрибути може да видиме повторување</w:t>
+        <w:t xml:space="preserve"> Потоа задаваме ограничување дека </w:t>
+      </w:r>
+      <w:proofErr w:type="spellStart"/>
+      <w:r>
+        <w:rPr>
+          <w:lang w:val="mk-MK"/>
+        </w:rPr>
+        <w:t>релационите</w:t>
+      </w:r>
+      <w:proofErr w:type="spellEnd"/>
+      <w:r>
+        <w:rPr>
+          <w:lang w:val="mk-MK"/>
+        </w:rPr>
+        <w:t xml:space="preserve"> бази на податоци мора да содржат табели во прва нормална форма, односно не дозволуваме сложени домени т.е. </w:t>
+      </w:r>
+      <w:proofErr w:type="spellStart"/>
+      <w:r>
+        <w:rPr>
+          <w:lang w:val="mk-MK"/>
+        </w:rPr>
+        <w:t>повеќевредносни</w:t>
+      </w:r>
+      <w:proofErr w:type="spellEnd"/>
+      <w:r>
+        <w:rPr>
+          <w:lang w:val="mk-MK"/>
+        </w:rPr>
+        <w:t xml:space="preserve"> атрибути. Тука пак имаме повторување на податоци (само сме овозможиле релацијата да се да се прикажува во правоаголна табела) и пак може да се јават аномалиите. Над табели во прва нормална форма дефинираме функциска зависност која многу јасно ни кажува за кои атрибути може да видиме повторување</w:t>
       </w:r>
       <w:r>
         <w:rPr>
@@ -633,7 +861,14 @@
         <w:rPr>
           <w:lang w:val="mk-MK"/>
         </w:rPr>
-        <w:t>Од теорија на ФЗ посебно ќе ги спомнам 3-те аксиоми на Арм</w:t>
+        <w:t xml:space="preserve">Од теорија на ФЗ посебно ќе ги спомнам 3-те аксиоми на </w:t>
+      </w:r>
+      <w:proofErr w:type="spellStart"/>
+      <w:r>
+        <w:rPr>
+          <w:lang w:val="mk-MK"/>
+        </w:rPr>
+        <w:t>Арм</w:t>
       </w:r>
       <w:r>
         <w:rPr>
@@ -641,6 +876,7 @@
         </w:rPr>
         <w:t>стронг</w:t>
       </w:r>
+      <w:proofErr w:type="spellEnd"/>
       <w:r>
         <w:rPr>
           <w:lang w:val="mk-MK"/>
@@ -657,7 +893,21 @@
         <w:rPr>
           <w:lang w:val="mk-MK"/>
         </w:rPr>
-        <w:t xml:space="preserve"> на ФЗ и минимална т.е. канонична покривка.</w:t>
+        <w:t xml:space="preserve"> на ФЗ и минимална т.е. </w:t>
+      </w:r>
+      <w:proofErr w:type="spellStart"/>
+      <w:r>
+        <w:rPr>
+          <w:lang w:val="mk-MK"/>
+        </w:rPr>
+        <w:t>канонична</w:t>
+      </w:r>
+      <w:proofErr w:type="spellEnd"/>
+      <w:r>
+        <w:rPr>
+          <w:lang w:val="mk-MK"/>
+        </w:rPr>
+        <w:t xml:space="preserve"> покривка.</w:t>
       </w:r>
     </w:p>
     <w:p>
@@ -670,7 +920,35 @@
         <w:rPr>
           <w:lang w:val="mk-MK"/>
         </w:rPr>
-        <w:t>Во понатамошниот тек ќе дефинираме повеќевредносни зависности кои ни се потребни пак за дефиниција на 4-та нормална форма и зависности па проекција и спојување кои ни се потребни за 5-та нормална форма. На самиот крај ќе зборуваме и за НФ домен-клуч.</w:t>
+        <w:t xml:space="preserve">Во понатамошниот тек ќе дефинираме </w:t>
+      </w:r>
+      <w:proofErr w:type="spellStart"/>
+      <w:r>
+        <w:rPr>
+          <w:lang w:val="mk-MK"/>
+        </w:rPr>
+        <w:t>повеќевредносни</w:t>
+      </w:r>
+      <w:proofErr w:type="spellEnd"/>
+      <w:r>
+        <w:rPr>
+          <w:lang w:val="mk-MK"/>
+        </w:rPr>
+        <w:t xml:space="preserve"> зависности кои ни се потребни пак за дефиниција на 4-та нормална форма и зависности па проекција и спојување кои ни се потребни за 5-та нормална форма. На самиот крај ќе зборуваме и за НФ </w:t>
+      </w:r>
+      <w:proofErr w:type="spellStart"/>
+      <w:r>
+        <w:rPr>
+          <w:lang w:val="mk-MK"/>
+        </w:rPr>
+        <w:t>домен-клуч</w:t>
+      </w:r>
+      <w:proofErr w:type="spellEnd"/>
+      <w:r>
+        <w:rPr>
+          <w:lang w:val="mk-MK"/>
+        </w:rPr>
+        <w:t>.</w:t>
       </w:r>
     </w:p>
     <w:p>
@@ -697,7 +975,105 @@
         <w:rPr>
           <w:lang w:val="mk-MK"/>
         </w:rPr>
-        <w:t>Во ЕР-модел разликуваме ентитети и врски. Врските можат да имаат различни кардиналности и тоа: еден-еден, еден-многу, многу-еден и многу-многу. Во релациониот модел имаме само релации – и ентитетите и врските се пресликуваат во релации. Тука можеме исто да зборуваме за врски, или факти, но не помеѓу ентитети туку помеѓу атрибути</w:t>
+        <w:t xml:space="preserve">Во </w:t>
+      </w:r>
+      <w:proofErr w:type="spellStart"/>
+      <w:r>
+        <w:rPr>
+          <w:lang w:val="mk-MK"/>
+        </w:rPr>
+        <w:t>ЕР-модел</w:t>
+      </w:r>
+      <w:proofErr w:type="spellEnd"/>
+      <w:r>
+        <w:rPr>
+          <w:lang w:val="mk-MK"/>
+        </w:rPr>
+        <w:t xml:space="preserve"> разликуваме ентитети и врски. Врските можат да имаат различни </w:t>
+      </w:r>
+      <w:proofErr w:type="spellStart"/>
+      <w:r>
+        <w:rPr>
+          <w:lang w:val="mk-MK"/>
+        </w:rPr>
+        <w:t>кардиналности</w:t>
+      </w:r>
+      <w:proofErr w:type="spellEnd"/>
+      <w:r>
+        <w:rPr>
+          <w:lang w:val="mk-MK"/>
+        </w:rPr>
+        <w:t xml:space="preserve"> и тоа: </w:t>
+      </w:r>
+      <w:proofErr w:type="spellStart"/>
+      <w:r>
+        <w:rPr>
+          <w:lang w:val="mk-MK"/>
+        </w:rPr>
+        <w:t>еден-еден</w:t>
+      </w:r>
+      <w:proofErr w:type="spellEnd"/>
+      <w:r>
+        <w:rPr>
+          <w:lang w:val="mk-MK"/>
+        </w:rPr>
+        <w:t xml:space="preserve">, </w:t>
+      </w:r>
+      <w:proofErr w:type="spellStart"/>
+      <w:r>
+        <w:rPr>
+          <w:lang w:val="mk-MK"/>
+        </w:rPr>
+        <w:t>еден-многу</w:t>
+      </w:r>
+      <w:proofErr w:type="spellEnd"/>
+      <w:r>
+        <w:rPr>
+          <w:lang w:val="mk-MK"/>
+        </w:rPr>
+        <w:t xml:space="preserve">, </w:t>
+      </w:r>
+      <w:proofErr w:type="spellStart"/>
+      <w:r>
+        <w:rPr>
+          <w:lang w:val="mk-MK"/>
+        </w:rPr>
+        <w:t>многу-еден</w:t>
+      </w:r>
+      <w:proofErr w:type="spellEnd"/>
+      <w:r>
+        <w:rPr>
+          <w:lang w:val="mk-MK"/>
+        </w:rPr>
+        <w:t xml:space="preserve"> и </w:t>
+      </w:r>
+      <w:proofErr w:type="spellStart"/>
+      <w:r>
+        <w:rPr>
+          <w:lang w:val="mk-MK"/>
+        </w:rPr>
+        <w:t>многу-многу</w:t>
+      </w:r>
+      <w:proofErr w:type="spellEnd"/>
+      <w:r>
+        <w:rPr>
+          <w:lang w:val="mk-MK"/>
+        </w:rPr>
+        <w:t xml:space="preserve">. Во </w:t>
+      </w:r>
+      <w:proofErr w:type="spellStart"/>
+      <w:r>
+        <w:rPr>
+          <w:lang w:val="mk-MK"/>
+        </w:rPr>
+        <w:t>релациониот</w:t>
+      </w:r>
+      <w:proofErr w:type="spellEnd"/>
+      <w:r>
+        <w:rPr>
+          <w:lang w:val="mk-MK"/>
+        </w:rPr>
+        <w:t xml:space="preserve"> модел имаме само релации – и ентитетите и врските се пресликуваат во релации. Тука можеме исто да зборуваме за врски, или факти, но не помеѓу ентитети туку помеѓу атрибути</w:t>
       </w:r>
       <w:r>
         <w:rPr>
@@ -1111,6 +1487,7 @@
         </w:rPr>
         <w:t xml:space="preserve"> е </w:t>
       </w:r>
+      <w:proofErr w:type="spellStart"/>
       <w:r>
         <w:rPr>
           <w:b/>
@@ -1118,6 +1495,7 @@
         </w:rPr>
         <w:t>еден-многу</w:t>
       </w:r>
+      <w:proofErr w:type="spellEnd"/>
       <w:r>
         <w:rPr>
           <w:b/>
@@ -1131,6 +1509,7 @@
         </w:rPr>
         <w:t xml:space="preserve">или </w:t>
       </w:r>
+      <w:proofErr w:type="spellStart"/>
       <w:r>
         <w:rPr>
           <w:b/>
@@ -1138,6 +1517,7 @@
         </w:rPr>
         <w:t>еден-еден</w:t>
       </w:r>
+      <w:proofErr w:type="spellEnd"/>
       <w:r>
         <w:rPr>
           <w:lang w:val="mk-MK"/>
@@ -1186,16 +1566,25 @@
         </w:rPr>
         <w:t xml:space="preserve">Y e </w:t>
       </w:r>
+      <w:proofErr w:type="spellStart"/>
       <w:r>
         <w:rPr>
           <w:b/>
           <w:lang w:val="mk-MK"/>
         </w:rPr>
-        <w:t>повеќевредносен факт за</w:t>
-      </w:r>
+        <w:t>повеќевредносен</w:t>
+      </w:r>
+      <w:proofErr w:type="spellEnd"/>
       <w:r>
         <w:rPr>
           <w:b/>
+          <w:lang w:val="mk-MK"/>
+        </w:rPr>
+        <w:t xml:space="preserve"> факт за</w:t>
+      </w:r>
+      <w:r>
+        <w:rPr>
+          <w:b/>
         </w:rPr>
         <w:t xml:space="preserve"> X</w:t>
       </w:r>
@@ -1223,6 +1612,7 @@
         </w:rPr>
         <w:t xml:space="preserve"> е </w:t>
       </w:r>
+      <w:proofErr w:type="spellStart"/>
       <w:r>
         <w:rPr>
           <w:b/>
@@ -1230,12 +1620,14 @@
         </w:rPr>
         <w:t>многу-еден</w:t>
       </w:r>
+      <w:proofErr w:type="spellEnd"/>
       <w:r>
         <w:rPr>
           <w:lang w:val="mk-MK"/>
         </w:rPr>
         <w:t xml:space="preserve"> или </w:t>
       </w:r>
+      <w:proofErr w:type="spellStart"/>
       <w:r>
         <w:rPr>
           <w:b/>
@@ -1243,6 +1635,7 @@
         </w:rPr>
         <w:t>многу-многу</w:t>
       </w:r>
+      <w:proofErr w:type="spellEnd"/>
       <w:r>
         <w:rPr>
           <w:b/>
@@ -1272,11 +1665,19 @@
         </w:rPr>
         <w:t xml:space="preserve">Забележуваме имаме три различни изрази за иста работа, факти, функциски зависности и </w:t>
       </w:r>
-      <w:r>
-        <w:rPr>
-          <w:lang w:val="mk-MK"/>
-        </w:rPr>
-        <w:t>кардиналности на врски. Ќе поставиме поврзување меѓу сите три.</w:t>
+      <w:proofErr w:type="spellStart"/>
+      <w:r>
+        <w:rPr>
+          <w:lang w:val="mk-MK"/>
+        </w:rPr>
+        <w:t>кардиналности</w:t>
+      </w:r>
+      <w:proofErr w:type="spellEnd"/>
+      <w:r>
+        <w:rPr>
+          <w:lang w:val="mk-MK"/>
+        </w:rPr>
+        <w:t xml:space="preserve"> на врски. Ќе поставиме поврзување меѓу сите три.</w:t>
       </w:r>
     </w:p>
     <w:p>
@@ -1334,7 +1735,21 @@
         <w:rPr>
           <w:lang w:val="mk-MK"/>
         </w:rPr>
-        <w:t>е еден-еден, што е еквивалентно на „</w:t>
+        <w:t xml:space="preserve">е </w:t>
+      </w:r>
+      <w:proofErr w:type="spellStart"/>
+      <w:r>
+        <w:rPr>
+          <w:lang w:val="mk-MK"/>
+        </w:rPr>
+        <w:t>еден-еден</w:t>
+      </w:r>
+      <w:proofErr w:type="spellEnd"/>
+      <w:r>
+        <w:rPr>
+          <w:lang w:val="mk-MK"/>
+        </w:rPr>
+        <w:t>, што е еквивалентно на „</w:t>
       </w:r>
       <w:r>
         <w:t xml:space="preserve">Q e </w:t>
@@ -1364,7 +1779,16 @@
         <w:t xml:space="preserve"> е единичен факт за </w:t>
       </w:r>
       <w:r>
-        <w:t xml:space="preserve">Q </w:t>
+        <w:t>Q</w:t>
+      </w:r>
+      <w:r>
+        <w:rPr>
+          <w:lang w:val="mk-MK"/>
+        </w:rPr>
+        <w:t>“</w:t>
+      </w:r>
+      <w:r>
+        <w:t xml:space="preserve"> </w:t>
       </w:r>
       <w:r>
         <w:rPr>
@@ -1408,13 +1832,27 @@
         <w:rPr>
           <w:lang w:val="mk-MK"/>
         </w:rPr>
-        <w:t>е еден-</w:t>
-      </w:r>
-      <w:r>
-        <w:rPr>
-          <w:lang w:val="mk-MK"/>
-        </w:rPr>
-        <w:t>многу што е еквивалентно на „</w:t>
+        <w:t xml:space="preserve">е </w:t>
+      </w:r>
+      <w:proofErr w:type="spellStart"/>
+      <w:r>
+        <w:rPr>
+          <w:lang w:val="mk-MK"/>
+        </w:rPr>
+        <w:t>еден-</w:t>
+      </w:r>
+      <w:r>
+        <w:rPr>
+          <w:lang w:val="mk-MK"/>
+        </w:rPr>
+        <w:t>многу</w:t>
+      </w:r>
+      <w:proofErr w:type="spellEnd"/>
+      <w:r>
+        <w:rPr>
+          <w:lang w:val="mk-MK"/>
+        </w:rPr>
+        <w:t xml:space="preserve"> што е еквивалентно на „</w:t>
       </w:r>
       <w:r>
         <w:t xml:space="preserve">Q e </w:t>
@@ -1443,11 +1881,19 @@
         </w:rPr>
         <w:t xml:space="preserve"> е </w:t>
       </w:r>
-      <w:r>
-        <w:rPr>
-          <w:lang w:val="mk-MK"/>
-        </w:rPr>
-        <w:t>повеќевредносен факт</w:t>
+      <w:proofErr w:type="spellStart"/>
+      <w:r>
+        <w:rPr>
+          <w:lang w:val="mk-MK"/>
+        </w:rPr>
+        <w:t>повеќевредносен</w:t>
+      </w:r>
+      <w:proofErr w:type="spellEnd"/>
+      <w:r>
+        <w:rPr>
+          <w:lang w:val="mk-MK"/>
+        </w:rPr>
+        <w:t xml:space="preserve"> факт</w:t>
       </w:r>
       <w:r>
         <w:rPr>
@@ -1462,7 +1908,21 @@
         <w:rPr>
           <w:lang w:val="mk-MK"/>
         </w:rPr>
-        <w:t xml:space="preserve">“ што пак е еквивалето со „важи ФЗ </w:t>
+        <w:t xml:space="preserve">“ што пак е </w:t>
+      </w:r>
+      <w:proofErr w:type="spellStart"/>
+      <w:r>
+        <w:rPr>
+          <w:lang w:val="mk-MK"/>
+        </w:rPr>
+        <w:t>еквивалето</w:t>
+      </w:r>
+      <w:proofErr w:type="spellEnd"/>
+      <w:r>
+        <w:rPr>
+          <w:lang w:val="mk-MK"/>
+        </w:rPr>
+        <w:t xml:space="preserve"> со „важи ФЗ </w:t>
       </w:r>
       <w:r>
         <w:t>E-&gt;Q</w:t>
@@ -1517,11 +1977,19 @@
         </w:rPr>
         <w:t xml:space="preserve">е </w:t>
       </w:r>
-      <w:r>
-        <w:rPr>
-          <w:lang w:val="mk-MK"/>
-        </w:rPr>
-        <w:t>многу-еден, обратното од точка 2.</w:t>
+      <w:proofErr w:type="spellStart"/>
+      <w:r>
+        <w:rPr>
+          <w:lang w:val="mk-MK"/>
+        </w:rPr>
+        <w:t>многу-еден</w:t>
+      </w:r>
+      <w:proofErr w:type="spellEnd"/>
+      <w:r>
+        <w:rPr>
+          <w:lang w:val="mk-MK"/>
+        </w:rPr>
+        <w:t>, обратното од точка 2.</w:t>
       </w:r>
     </w:p>
     <w:p>
@@ -1549,11 +2017,33 @@
         </w:rPr>
         <w:t xml:space="preserve">е </w:t>
       </w:r>
-      <w:r>
-        <w:rPr>
-          <w:lang w:val="mk-MK"/>
-        </w:rPr>
-        <w:t>многу-многу што е значи едното е повеќевредносен факт за другото и другото е за првото. Поинаку кажано меѓу двата атрибути нема никаква функциска зависност.</w:t>
+      <w:proofErr w:type="spellStart"/>
+      <w:r>
+        <w:rPr>
+          <w:lang w:val="mk-MK"/>
+        </w:rPr>
+        <w:t>многу-многу</w:t>
+      </w:r>
+      <w:proofErr w:type="spellEnd"/>
+      <w:r>
+        <w:rPr>
+          <w:lang w:val="mk-MK"/>
+        </w:rPr>
+        <w:t xml:space="preserve"> што е значи едното е </w:t>
+      </w:r>
+      <w:proofErr w:type="spellStart"/>
+      <w:r>
+        <w:rPr>
+          <w:lang w:val="mk-MK"/>
+        </w:rPr>
+        <w:t>повеќевредносен</w:t>
+      </w:r>
+      <w:proofErr w:type="spellEnd"/>
+      <w:r>
+        <w:rPr>
+          <w:lang w:val="mk-MK"/>
+        </w:rPr>
+        <w:t xml:space="preserve"> факт за другото и другото е за првото. Поинаку кажано меѓу двата атрибути нема никаква функциска зависност.</w:t>
       </w:r>
     </w:p>
     <w:p>
@@ -1566,7 +2056,35 @@
         <w:rPr>
           <w:lang w:val="mk-MK"/>
         </w:rPr>
-        <w:t>Треба да забележиме дека функцски зависности се јавуваат кај единичните факти и не се јавуваат кај фактите со повеќе вредности, па така прва, втора, трета и Бојс-Кодова нормална форма се занимаваат само со ваквите факти.</w:t>
+        <w:t xml:space="preserve">Треба да забележиме дека </w:t>
+      </w:r>
+      <w:proofErr w:type="spellStart"/>
+      <w:r>
+        <w:rPr>
+          <w:lang w:val="mk-MK"/>
+        </w:rPr>
+        <w:t>функцски</w:t>
+      </w:r>
+      <w:proofErr w:type="spellEnd"/>
+      <w:r>
+        <w:rPr>
+          <w:lang w:val="mk-MK"/>
+        </w:rPr>
+        <w:t xml:space="preserve"> зависности се јавуваат кај единичните факти и не се јавуваат кај фактите со повеќе вредности, па така прва, втора, трета и </w:t>
+      </w:r>
+      <w:proofErr w:type="spellStart"/>
+      <w:r>
+        <w:rPr>
+          <w:lang w:val="mk-MK"/>
+        </w:rPr>
+        <w:t>Бојс-Кодова</w:t>
+      </w:r>
+      <w:proofErr w:type="spellEnd"/>
+      <w:r>
+        <w:rPr>
+          <w:lang w:val="mk-MK"/>
+        </w:rPr>
+        <w:t xml:space="preserve"> нормална форма се занимаваат само со ваквите факти.</w:t>
       </w:r>
     </w:p>
     <w:p>
@@ -1637,13 +2155,584 @@
         <w:rPr>
           <w:lang w:val="mk-MK"/>
         </w:rPr>
-        <w:t xml:space="preserve">Неформално оваа НФ вели дека една релација не смее да содржи два независни повеќевредносни факти. Ќе дадеме примери извадени и преведени од труд на Кент </w:t>
+        <w:t xml:space="preserve">Неформално оваа НФ вели дека една релација не смее да содржи два независни </w:t>
+      </w:r>
+      <w:proofErr w:type="spellStart"/>
+      <w:r>
+        <w:rPr>
+          <w:lang w:val="mk-MK"/>
+        </w:rPr>
+        <w:t>повеќевредносни</w:t>
+      </w:r>
+      <w:proofErr w:type="spellEnd"/>
+      <w:r>
+        <w:rPr>
+          <w:lang w:val="mk-MK"/>
+        </w:rPr>
+        <w:t xml:space="preserve"> факти. Ќе дадеме примери извадени и преведени од труд на </w:t>
+      </w:r>
+      <w:proofErr w:type="spellStart"/>
+      <w:r>
+        <w:rPr>
+          <w:lang w:val="mk-MK"/>
+        </w:rPr>
+        <w:t>Кент</w:t>
+      </w:r>
+      <w:proofErr w:type="spellEnd"/>
+      <w:r>
+        <w:rPr>
+          <w:lang w:val="mk-MK"/>
+        </w:rPr>
+        <w:t xml:space="preserve"> </w:t>
       </w:r>
       <w:r>
         <w:t>[4].</w:t>
       </w:r>
     </w:p>
     <w:p>
+      <w:pPr>
+        <w:pStyle w:val="tablecaption"/>
+        <w:rPr>
+          <w:lang w:val="mk-MK"/>
+        </w:rPr>
+      </w:pPr>
+      <w:r>
+        <w:rPr>
+          <w:b/>
+          <w:lang w:val="mk-MK"/>
+        </w:rPr>
+        <w:t>Табела</w:t>
+      </w:r>
+      <w:r>
+        <w:rPr>
+          <w:b/>
+        </w:rPr>
+        <w:t xml:space="preserve"> </w:t>
+      </w:r>
+      <w:r>
+        <w:rPr>
+          <w:b/>
+        </w:rPr>
+        <w:fldChar w:fldCharType="begin"/>
+      </w:r>
+      <w:r>
+        <w:rPr>
+          <w:b/>
+        </w:rPr>
+        <w:instrText xml:space="preserve"> SEQ "Table" \* MERGEFORMAT </w:instrText>
+      </w:r>
+      <w:r>
+        <w:rPr>
+          <w:b/>
+        </w:rPr>
+        <w:fldChar w:fldCharType="separate"/>
+      </w:r>
+      <w:r>
+        <w:rPr>
+          <w:b/>
+          <w:noProof/>
+        </w:rPr>
+        <w:t>1</w:t>
+      </w:r>
+      <w:r>
+        <w:rPr>
+          <w:b/>
+        </w:rPr>
+        <w:fldChar w:fldCharType="end"/>
+      </w:r>
+      <w:r>
+        <w:rPr>
+          <w:b/>
+        </w:rPr>
+        <w:t>.</w:t>
+      </w:r>
+      <w:r>
+        <w:rPr>
+          <w:b/>
+          <w:lang w:val="mk-MK"/>
+        </w:rPr>
+        <w:t xml:space="preserve"> </w:t>
+      </w:r>
+      <w:r>
+        <w:rPr>
+          <w:lang w:val="mk-MK"/>
+        </w:rPr>
+        <w:t xml:space="preserve">Пример за табела со два независни </w:t>
+      </w:r>
+      <w:proofErr w:type="spellStart"/>
+      <w:r>
+        <w:rPr>
+          <w:lang w:val="mk-MK"/>
+        </w:rPr>
+        <w:t>повеќевредносни</w:t>
+      </w:r>
+      <w:proofErr w:type="spellEnd"/>
+      <w:r>
+        <w:rPr>
+          <w:lang w:val="mk-MK"/>
+        </w:rPr>
+        <w:t xml:space="preserve"> факти</w:t>
+      </w:r>
+      <w:r>
+        <w:rPr>
+          <w:lang w:val="mk-MK"/>
+        </w:rPr>
+        <w:t>.</w:t>
+      </w:r>
+    </w:p>
+    <w:tbl>
+      <w:tblPr>
+        <w:tblStyle w:val="af2"/>
+        <w:tblW w:w="0" w:type="auto"/>
+        <w:jc w:val="center"/>
+        <w:tblLook w:val="04A0" w:firstRow="1" w:lastRow="0" w:firstColumn="1" w:lastColumn="0" w:noHBand="0" w:noVBand="1"/>
+      </w:tblPr>
+      <w:tblGrid>
+        <w:gridCol w:w="1254"/>
+        <w:gridCol w:w="1229"/>
+        <w:gridCol w:w="817"/>
+      </w:tblGrid>
+      <w:tr>
+        <w:trPr>
+          <w:jc w:val="center"/>
+        </w:trPr>
+        <w:tc>
+          <w:tcPr>
+            <w:tcW w:w="0" w:type="auto"/>
+            <w:tcBorders>
+              <w:bottom w:val="single" w:sz="4" w:space="0" w:color="auto"/>
+            </w:tcBorders>
+          </w:tcPr>
+          <w:p>
+            <w:pPr>
+              <w:ind w:firstLine="0"/>
+              <w:rPr>
+                <w:lang w:val="mk-MK"/>
+              </w:rPr>
+            </w:pPr>
+            <w:r>
+              <w:rPr>
+                <w:lang w:val="mk-MK"/>
+              </w:rPr>
+              <w:t>ВРАБОТЕН</w:t>
+            </w:r>
+          </w:p>
+        </w:tc>
+        <w:tc>
+          <w:tcPr>
+            <w:tcW w:w="0" w:type="auto"/>
+            <w:tcBorders>
+              <w:bottom w:val="single" w:sz="4" w:space="0" w:color="auto"/>
+            </w:tcBorders>
+          </w:tcPr>
+          <w:p>
+            <w:pPr>
+              <w:ind w:firstLine="0"/>
+              <w:rPr>
+                <w:lang w:val="mk-MK"/>
+              </w:rPr>
+            </w:pPr>
+            <w:r>
+              <w:rPr>
+                <w:lang w:val="mk-MK"/>
+              </w:rPr>
+              <w:t>ВЕШТИНА</w:t>
+            </w:r>
+          </w:p>
+        </w:tc>
+        <w:tc>
+          <w:tcPr>
+            <w:tcW w:w="0" w:type="auto"/>
+            <w:tcBorders>
+              <w:bottom w:val="single" w:sz="4" w:space="0" w:color="auto"/>
+            </w:tcBorders>
+          </w:tcPr>
+          <w:p>
+            <w:pPr>
+              <w:ind w:firstLine="0"/>
+              <w:rPr>
+                <w:lang w:val="mk-MK"/>
+              </w:rPr>
+            </w:pPr>
+            <w:r>
+              <w:rPr>
+                <w:lang w:val="mk-MK"/>
+              </w:rPr>
+              <w:t>ЈАЗИК</w:t>
+            </w:r>
+          </w:p>
+        </w:tc>
+      </w:tr>
+      <w:tr>
+        <w:trPr>
+          <w:jc w:val="center"/>
+        </w:trPr>
+        <w:tc>
+          <w:tcPr>
+            <w:tcW w:w="0" w:type="auto"/>
+            <w:gridSpan w:val="3"/>
+            <w:tcBorders>
+              <w:top w:val="single" w:sz="4" w:space="0" w:color="auto"/>
+              <w:left w:val="nil"/>
+              <w:bottom w:val="nil"/>
+              <w:right w:val="nil"/>
+            </w:tcBorders>
+          </w:tcPr>
+          <w:p>
+            <w:pPr>
+              <w:ind w:firstLine="0"/>
+              <w:jc w:val="center"/>
+              <w:rPr>
+                <w:lang w:val="mk-MK"/>
+              </w:rPr>
+            </w:pPr>
+            <w:r>
+              <w:rPr>
+                <w:lang w:val="mk-MK"/>
+              </w:rPr>
+              <w:t>--------------------</w:t>
+            </w:r>
+            <w:r>
+              <w:rPr>
+                <w:lang w:val="mk-MK"/>
+              </w:rPr>
+              <w:t>клуч</w:t>
+            </w:r>
+            <w:r>
+              <w:rPr>
+                <w:lang w:val="mk-MK"/>
+              </w:rPr>
+              <w:t>--------------------</w:t>
+            </w:r>
+          </w:p>
+        </w:tc>
+      </w:tr>
+    </w:tbl>
+    <w:p>
+      <w:pPr>
+        <w:rPr>
+          <w:lang w:val="mk-MK"/>
+        </w:rPr>
+      </w:pPr>
+      <w:r>
+        <w:rPr>
+          <w:lang w:val="mk-MK"/>
+        </w:rPr>
+        <w:t xml:space="preserve">Во табела 1 имаме две </w:t>
+      </w:r>
+      <w:r>
+        <w:rPr>
+          <w:lang w:val="mk-MK"/>
+        </w:rPr>
+        <w:t>независни</w:t>
+      </w:r>
+      <w:r>
+        <w:rPr>
+          <w:lang w:val="mk-MK"/>
+        </w:rPr>
+        <w:t xml:space="preserve"> </w:t>
+      </w:r>
+      <w:proofErr w:type="spellStart"/>
+      <w:r>
+        <w:rPr>
+          <w:lang w:val="mk-MK"/>
+        </w:rPr>
+        <w:t>многу-многу</w:t>
+      </w:r>
+      <w:proofErr w:type="spellEnd"/>
+      <w:r>
+        <w:rPr>
+          <w:lang w:val="mk-MK"/>
+        </w:rPr>
+        <w:t xml:space="preserve"> врски, едната е вработен има некакви вештини, а другата е дека вработен зборува одредени јазици. Четврта нормална форма вели дека таквите врски треба да се наоѓаат во посебни релации прикажани во табела 2.</w:t>
+      </w:r>
+    </w:p>
+    <w:p>
+      <w:pPr>
+        <w:pStyle w:val="tablecaption"/>
+        <w:rPr>
+          <w:lang w:val="mk-MK"/>
+        </w:rPr>
+      </w:pPr>
+      <w:r>
+        <w:rPr>
+          <w:b/>
+          <w:lang w:val="mk-MK"/>
+        </w:rPr>
+        <w:t>Табела</w:t>
+      </w:r>
+      <w:r>
+        <w:rPr>
+          <w:b/>
+        </w:rPr>
+        <w:t xml:space="preserve"> </w:t>
+      </w:r>
+      <w:r>
+        <w:rPr>
+          <w:b/>
+        </w:rPr>
+        <w:fldChar w:fldCharType="begin"/>
+      </w:r>
+      <w:r>
+        <w:rPr>
+          <w:b/>
+        </w:rPr>
+        <w:instrText xml:space="preserve"> SEQ "Table" \* MERGEFORMAT </w:instrText>
+      </w:r>
+      <w:r>
+        <w:rPr>
+          <w:b/>
+        </w:rPr>
+        <w:fldChar w:fldCharType="separate"/>
+      </w:r>
+      <w:r>
+        <w:rPr>
+          <w:b/>
+          <w:noProof/>
+        </w:rPr>
+        <w:t>2</w:t>
+      </w:r>
+      <w:r>
+        <w:rPr>
+          <w:b/>
+        </w:rPr>
+        <w:fldChar w:fldCharType="end"/>
+      </w:r>
+      <w:r>
+        <w:rPr>
+          <w:b/>
+        </w:rPr>
+        <w:t>.</w:t>
+      </w:r>
+      <w:r>
+        <w:t xml:space="preserve"> </w:t>
+      </w:r>
+      <w:r>
+        <w:rPr>
+          <w:lang w:val="mk-MK"/>
+        </w:rPr>
+        <w:t xml:space="preserve">Претходната релација е раздвоена </w:t>
+      </w:r>
+      <w:r>
+        <w:rPr>
+          <w:lang w:val="mk-MK"/>
+        </w:rPr>
+        <w:t>на две кои задоволуваат 4-та НФ</w:t>
+      </w:r>
+      <w:r>
+        <w:t>.</w:t>
+      </w:r>
+    </w:p>
+    <w:tbl>
+      <w:tblPr>
+        <w:tblStyle w:val="af2"/>
+        <w:tblW w:w="0" w:type="auto"/>
+        <w:jc w:val="center"/>
+        <w:tblLook w:val="04A0" w:firstRow="1" w:lastRow="0" w:firstColumn="1" w:lastColumn="0" w:noHBand="0" w:noVBand="1"/>
+      </w:tblPr>
+      <w:tblGrid>
+        <w:gridCol w:w="1254"/>
+        <w:gridCol w:w="1229"/>
+        <w:gridCol w:w="1038"/>
+        <w:gridCol w:w="1421"/>
+        <w:gridCol w:w="925"/>
+      </w:tblGrid>
+      <w:tr>
+        <w:trPr>
+          <w:jc w:val="center"/>
+        </w:trPr>
+        <w:tc>
+          <w:tcPr>
+            <w:tcW w:w="0" w:type="auto"/>
+            <w:tcBorders>
+              <w:bottom w:val="single" w:sz="4" w:space="0" w:color="auto"/>
+            </w:tcBorders>
+          </w:tcPr>
+          <w:p>
+            <w:pPr>
+              <w:ind w:firstLine="0"/>
+              <w:rPr>
+                <w:lang w:val="mk-MK"/>
+              </w:rPr>
+            </w:pPr>
+            <w:r>
+              <w:rPr>
+                <w:lang w:val="mk-MK"/>
+              </w:rPr>
+              <w:t>ВРАБОТЕН</w:t>
+            </w:r>
+          </w:p>
+        </w:tc>
+        <w:tc>
+          <w:tcPr>
+            <w:tcW w:w="0" w:type="auto"/>
+            <w:tcBorders>
+              <w:bottom w:val="single" w:sz="4" w:space="0" w:color="auto"/>
+            </w:tcBorders>
+          </w:tcPr>
+          <w:p>
+            <w:pPr>
+              <w:ind w:firstLine="0"/>
+              <w:rPr>
+                <w:lang w:val="mk-MK"/>
+              </w:rPr>
+            </w:pPr>
+            <w:r>
+              <w:rPr>
+                <w:lang w:val="mk-MK"/>
+              </w:rPr>
+              <w:t>ВЕШТИНА</w:t>
+            </w:r>
+          </w:p>
+        </w:tc>
+        <w:tc>
+          <w:tcPr>
+            <w:tcW w:w="0" w:type="auto"/>
+            <w:tcBorders>
+              <w:top w:val="nil"/>
+              <w:bottom w:val="nil"/>
+            </w:tcBorders>
+          </w:tcPr>
+          <w:p>
+            <w:pPr>
+              <w:ind w:firstLine="0"/>
+              <w:rPr>
+                <w:lang w:val="mk-MK"/>
+              </w:rPr>
+            </w:pPr>
+          </w:p>
+        </w:tc>
+        <w:tc>
+          <w:tcPr>
+            <w:tcW w:w="0" w:type="auto"/>
+            <w:tcBorders>
+              <w:bottom w:val="single" w:sz="4" w:space="0" w:color="auto"/>
+            </w:tcBorders>
+          </w:tcPr>
+          <w:p>
+            <w:pPr>
+              <w:ind w:firstLine="0"/>
+              <w:rPr>
+                <w:lang w:val="mk-MK"/>
+              </w:rPr>
+            </w:pPr>
+            <w:r>
+              <w:rPr>
+                <w:lang w:val="mk-MK"/>
+              </w:rPr>
+              <w:t>ВРАБОТЕН</w:t>
+            </w:r>
+          </w:p>
+        </w:tc>
+        <w:tc>
+          <w:tcPr>
+            <w:tcW w:w="0" w:type="auto"/>
+            <w:tcBorders>
+              <w:bottom w:val="single" w:sz="4" w:space="0" w:color="auto"/>
+            </w:tcBorders>
+          </w:tcPr>
+          <w:p>
+            <w:pPr>
+              <w:ind w:firstLine="0"/>
+              <w:rPr>
+                <w:lang w:val="mk-MK"/>
+              </w:rPr>
+            </w:pPr>
+            <w:r>
+              <w:rPr>
+                <w:lang w:val="mk-MK"/>
+              </w:rPr>
+              <w:t>ЈАЗИК</w:t>
+            </w:r>
+          </w:p>
+        </w:tc>
+      </w:tr>
+      <w:tr>
+        <w:trPr>
+          <w:jc w:val="center"/>
+        </w:trPr>
+        <w:tc>
+          <w:tcPr>
+            <w:tcW w:w="2483" w:type="dxa"/>
+            <w:gridSpan w:val="2"/>
+            <w:tcBorders>
+              <w:top w:val="single" w:sz="4" w:space="0" w:color="auto"/>
+              <w:left w:val="nil"/>
+              <w:bottom w:val="nil"/>
+              <w:right w:val="nil"/>
+            </w:tcBorders>
+          </w:tcPr>
+          <w:p>
+            <w:pPr>
+              <w:ind w:firstLine="0"/>
+              <w:jc w:val="center"/>
+              <w:rPr>
+                <w:lang w:val="mk-MK"/>
+              </w:rPr>
+            </w:pPr>
+            <w:r>
+              <w:rPr>
+                <w:lang w:val="mk-MK"/>
+              </w:rPr>
+              <w:t>--------------клуч------------</w:t>
+            </w:r>
+          </w:p>
+        </w:tc>
+        <w:tc>
+          <w:tcPr>
+            <w:tcW w:w="1038" w:type="dxa"/>
+            <w:tcBorders>
+              <w:top w:val="nil"/>
+              <w:left w:val="nil"/>
+              <w:bottom w:val="nil"/>
+              <w:right w:val="nil"/>
+            </w:tcBorders>
+          </w:tcPr>
+          <w:p>
+            <w:pPr>
+              <w:ind w:firstLine="0"/>
+              <w:jc w:val="center"/>
+              <w:rPr>
+                <w:lang w:val="mk-MK"/>
+              </w:rPr>
+            </w:pPr>
+          </w:p>
+        </w:tc>
+        <w:tc>
+          <w:tcPr>
+            <w:tcW w:w="0" w:type="auto"/>
+            <w:gridSpan w:val="2"/>
+            <w:tcBorders>
+              <w:top w:val="single" w:sz="4" w:space="0" w:color="auto"/>
+              <w:left w:val="nil"/>
+              <w:bottom w:val="nil"/>
+              <w:right w:val="nil"/>
+            </w:tcBorders>
+          </w:tcPr>
+          <w:p>
+            <w:pPr>
+              <w:ind w:firstLine="0"/>
+              <w:jc w:val="center"/>
+              <w:rPr>
+                <w:lang w:val="mk-MK"/>
+              </w:rPr>
+            </w:pPr>
+            <w:r>
+              <w:rPr>
+                <w:lang w:val="mk-MK"/>
+              </w:rPr>
+              <w:t>--------------клуч------------</w:t>
+            </w:r>
+          </w:p>
+        </w:tc>
+      </w:tr>
+    </w:tbl>
+    <w:p>
+      <w:pPr>
+        <w:rPr>
+          <w:lang w:val="mk-MK"/>
+        </w:rPr>
+      </w:pPr>
       <w:bookmarkStart w:id="0" w:name="_GoBack"/>
       <w:bookmarkEnd w:id="0"/>
     </w:p>
@@ -1654,20 +2743,27 @@
           <w:lang w:val="mk-MK"/>
         </w:rPr>
       </w:pPr>
+      <w:proofErr w:type="spellStart"/>
       <w:r>
         <w:rPr>
           <w:lang w:val="mk-MK"/>
         </w:rPr>
         <w:t>Референци</w:t>
       </w:r>
+      <w:proofErr w:type="spellEnd"/>
     </w:p>
     <w:p>
       <w:pPr>
         <w:pStyle w:val="referenceitem"/>
       </w:pPr>
       <w:bookmarkStart w:id="1" w:name="_Ref412843638"/>
-      <w:r>
-        <w:t xml:space="preserve">Codd, Edgar Frank. “A relational model of data for large shared data banks.” </w:t>
+      <w:proofErr w:type="spellStart"/>
+      <w:r>
+        <w:t>Codd</w:t>
+      </w:r>
+      <w:proofErr w:type="spellEnd"/>
+      <w:r>
+        <w:t xml:space="preserve">, Edgar Frank. “A relational model of data for large shared data banks.” </w:t>
       </w:r>
       <w:r>
         <w:rPr>
@@ -1716,8 +2812,13 @@
         </w:rPr>
       </w:pPr>
       <w:bookmarkStart w:id="3" w:name="_Ref412843682"/>
-      <w:r>
-        <w:t>Codd, Edgar Frank. “</w:t>
+      <w:proofErr w:type="spellStart"/>
+      <w:r>
+        <w:t>Codd</w:t>
+      </w:r>
+      <w:proofErr w:type="spellEnd"/>
+      <w:r>
+        <w:t>, Edgar Frank. “</w:t>
       </w:r>
       <w:r>
         <w:t>Further</w:t>
@@ -1781,6 +2882,7 @@
       </w:pPr>
       <w:bookmarkStart w:id="4" w:name="_Ref412843698"/>
       <w:r>
+        <w:lastRenderedPageBreak/>
         <w:t xml:space="preserve">Kent, William. “A Simple Guide to Five Normal Forms in Relational Database Theory.” </w:t>
       </w:r>
       <w:r>
@@ -1833,12 +2935,14 @@
           <w:pPr>
             <w:pStyle w:val="1"/>
           </w:pPr>
+          <w:proofErr w:type="spellStart"/>
           <w:r>
             <w:rPr>
               <w:lang w:val="mk-MK"/>
             </w:rPr>
             <w:t>Референци</w:t>
           </w:r>
+          <w:proofErr w:type="spellEnd"/>
         </w:p>
         <w:sdt>
           <w:sdtPr>
@@ -1952,7 +3056,6 @@
                   <w:b/>
                   <w:bCs/>
                 </w:rPr>
-                <w:lastRenderedPageBreak/>
                 <w:fldChar w:fldCharType="end"/>
               </w:r>
             </w:p>
@@ -3879,7 +4982,6 @@
   <w:style w:type="character" w:default="1" w:styleId="a2">
     <w:name w:val="Default Paragraph Font"/>
     <w:uiPriority w:val="1"/>
-    <w:semiHidden/>
     <w:unhideWhenUsed/>
   </w:style>
   <w:style w:type="table" w:default="1" w:styleId="a3">
@@ -4588,6 +5690,24 @@
     <w:rPr>
       <w:color w:val="808080"/>
     </w:rPr>
+  </w:style>
+  <w:style w:type="table" w:styleId="af2">
+    <w:name w:val="Table Grid"/>
+    <w:basedOn w:val="a3"/>
+    <w:rsid w:val="00111347"/>
+    <w:pPr>
+      <w:spacing w:after="0" w:line="240" w:lineRule="auto"/>
+    </w:pPr>
+    <w:tblPr>
+      <w:tblBorders>
+        <w:top w:val="single" w:sz="4" w:space="0" w:color="auto"/>
+        <w:left w:val="single" w:sz="4" w:space="0" w:color="auto"/>
+        <w:bottom w:val="single" w:sz="4" w:space="0" w:color="auto"/>
+        <w:right w:val="single" w:sz="4" w:space="0" w:color="auto"/>
+        <w:insideH w:val="single" w:sz="4" w:space="0" w:color="auto"/>
+        <w:insideV w:val="single" w:sz="4" w:space="0" w:color="auto"/>
+      </w:tblBorders>
+    </w:tblPr>
   </w:style>
 </w:styles>
 </file>
@@ -4962,7 +6082,7 @@
 </file>
 
 <file path=customXml/itemProps1.xml><?xml version="1.0" encoding="utf-8"?>
-<ds:datastoreItem xmlns:ds="http://schemas.openxmlformats.org/officeDocument/2006/customXml" ds:itemID="{5A2EA327-5204-4B8C-A420-CD1EBB830801}">
+<ds:datastoreItem xmlns:ds="http://schemas.openxmlformats.org/officeDocument/2006/customXml" ds:itemID="{F2A34A87-07CB-4793-A646-C46A6C6551B7}">
   <ds:schemaRefs>
     <ds:schemaRef ds:uri="http://schemas.openxmlformats.org/officeDocument/2006/bibliography"/>
   </ds:schemaRefs>

</xml_diff>

<commit_message>
Staveni primer tabeli za 4NF
</commit_message>
<xml_diff>
--- a/teoretski proekt visoki normalni formi.docx
+++ b/teoretski proekt visoki normalni formi.docx
@@ -28,16 +28,8 @@
         <w:rPr>
           <w:lang w:val="mk-MK"/>
         </w:rPr>
-        <w:t xml:space="preserve">Високи нормални форми, 4-та, 5-та и </w:t>
-      </w:r>
-      <w:proofErr w:type="spellStart"/>
-      <w:r>
-        <w:rPr>
-          <w:lang w:val="mk-MK"/>
-        </w:rPr>
-        <w:t>домен-клуч</w:t>
-      </w:r>
-      <w:proofErr w:type="spellEnd"/>
+        <w:t>Високи нормални форми, 4-та, 5-та и домен-клуч</w:t>
+      </w:r>
     </w:p>
     <w:p>
       <w:pPr>
@@ -115,35 +107,7 @@
         <w:rPr>
           <w:lang w:val="mk-MK"/>
         </w:rPr>
-        <w:t xml:space="preserve"> За овој проект ќе ги дефинираме и опишеме 4-та нормална форма, 5-та нормална форма и форма на </w:t>
-      </w:r>
-      <w:proofErr w:type="spellStart"/>
-      <w:r>
-        <w:rPr>
-          <w:lang w:val="mk-MK"/>
-        </w:rPr>
-        <w:t>домен-клуч</w:t>
-      </w:r>
-      <w:proofErr w:type="spellEnd"/>
-      <w:r>
-        <w:rPr>
-          <w:lang w:val="mk-MK"/>
-        </w:rPr>
-        <w:t xml:space="preserve">. Заедно со нив и ќе ги дефинираме и опишеме на информативен и јасен начин </w:t>
-      </w:r>
-      <w:proofErr w:type="spellStart"/>
-      <w:r>
-        <w:rPr>
-          <w:lang w:val="mk-MK"/>
-        </w:rPr>
-        <w:t>повеќевредносни</w:t>
-      </w:r>
-      <w:proofErr w:type="spellEnd"/>
-      <w:r>
-        <w:rPr>
-          <w:lang w:val="mk-MK"/>
-        </w:rPr>
-        <w:t xml:space="preserve"> зависности</w:t>
+        <w:t xml:space="preserve"> За овој проект ќе ги дефинираме и опишеме 4-та нормална форма, 5-та нормална форма и форма на домен-клуч. Заедно со нив и ќе ги дефинираме и опишеме на информативен и јасен начин повеќевредносни зависности</w:t>
       </w:r>
       <w:r>
         <w:rPr>
@@ -185,35 +149,7 @@
         <w:rPr>
           <w:lang w:val="mk-MK"/>
         </w:rPr>
-        <w:t xml:space="preserve">нормализација, четврта нормална форма, петта нормална форма, нормална форма на </w:t>
-      </w:r>
-      <w:proofErr w:type="spellStart"/>
-      <w:r>
-        <w:rPr>
-          <w:lang w:val="mk-MK"/>
-        </w:rPr>
-        <w:t>домен-клуч</w:t>
-      </w:r>
-      <w:proofErr w:type="spellEnd"/>
-      <w:r>
-        <w:rPr>
-          <w:lang w:val="mk-MK"/>
-        </w:rPr>
-        <w:t xml:space="preserve">, </w:t>
-      </w:r>
-      <w:proofErr w:type="spellStart"/>
-      <w:r>
-        <w:rPr>
-          <w:lang w:val="mk-MK"/>
-        </w:rPr>
-        <w:t>повеќевредносни</w:t>
-      </w:r>
-      <w:proofErr w:type="spellEnd"/>
-      <w:r>
-        <w:rPr>
-          <w:lang w:val="mk-MK"/>
-        </w:rPr>
-        <w:t xml:space="preserve"> зависности, зависности на спојување.</w:t>
+        <w:t>нормализација, четврта нормална форма, петта нормална форма, нормална форма на домен-клуч, повеќевредносни зависности, зависности на спојување.</w:t>
       </w:r>
     </w:p>
     <w:p>
@@ -240,21 +176,7 @@
         <w:rPr>
           <w:lang w:val="mk-MK"/>
         </w:rPr>
-        <w:t xml:space="preserve">Кога беше предложен </w:t>
-      </w:r>
-      <w:proofErr w:type="spellStart"/>
-      <w:r>
-        <w:rPr>
-          <w:lang w:val="mk-MK"/>
-        </w:rPr>
-        <w:t>релациониот</w:t>
-      </w:r>
-      <w:proofErr w:type="spellEnd"/>
-      <w:r>
-        <w:rPr>
-          <w:lang w:val="mk-MK"/>
-        </w:rPr>
-        <w:t xml:space="preserve"> модел во 1970 од Е. Ф. Код</w:t>
+        <w:t>Кога беше предложен релациониот модел во 1970 од Е. Ф. Код</w:t>
       </w:r>
       <w:r>
         <w:t xml:space="preserve"> [</w:t>
@@ -317,99 +239,55 @@
         <w:rPr>
           <w:lang w:val="mk-MK"/>
         </w:rPr>
-        <w:t xml:space="preserve">Тоа значи дека елементот во некоја </w:t>
-      </w:r>
-      <w:proofErr w:type="spellStart"/>
-      <w:r>
-        <w:rPr>
-          <w:lang w:val="mk-MK"/>
-        </w:rPr>
-        <w:t>н-торк</w:t>
-      </w:r>
-      <w:r>
-        <w:rPr>
-          <w:lang w:val="mk-MK"/>
-        </w:rPr>
-        <w:t>а</w:t>
-      </w:r>
-      <w:proofErr w:type="spellEnd"/>
-      <w:r>
-        <w:rPr>
-          <w:lang w:val="mk-MK"/>
-        </w:rPr>
-        <w:t xml:space="preserve"> е множество од други </w:t>
-      </w:r>
-      <w:proofErr w:type="spellStart"/>
+        <w:t>Тоа значи дека елементот во некоја н-торк</w:t>
+      </w:r>
+      <w:r>
+        <w:rPr>
+          <w:lang w:val="mk-MK"/>
+        </w:rPr>
+        <w:t xml:space="preserve">а е множество од други н-торки. </w:t>
+      </w:r>
+      <w:r>
+        <w:rPr>
+          <w:lang w:val="mk-MK"/>
+        </w:rPr>
+        <w:t>Било предложено од таквите релации сложените домени да се разделат како посебни релации и да се поврзат со првичната преку надворешни клучеви. Така би добиле табели</w:t>
+      </w:r>
+      <w:r>
+        <w:rPr>
+          <w:lang w:val="mk-MK"/>
+        </w:rPr>
+        <w:t xml:space="preserve"> (релации)</w:t>
+      </w:r>
+      <w:r>
+        <w:rPr>
+          <w:lang w:val="mk-MK"/>
+        </w:rPr>
+        <w:t xml:space="preserve"> каде сите домени се прости т.е. </w:t>
+      </w:r>
+      <w:r>
+        <w:rPr>
+          <w:lang w:val="mk-MK"/>
+        </w:rPr>
+        <w:t xml:space="preserve">елементите во </w:t>
+      </w:r>
+      <w:r>
+        <w:rPr>
+          <w:lang w:val="mk-MK"/>
+        </w:rPr>
+        <w:t xml:space="preserve">нивните </w:t>
+      </w:r>
       <w:r>
         <w:rPr>
           <w:lang w:val="mk-MK"/>
         </w:rPr>
         <w:t>н-торки</w:t>
       </w:r>
-      <w:proofErr w:type="spellEnd"/>
-      <w:r>
-        <w:rPr>
-          <w:lang w:val="mk-MK"/>
-        </w:rPr>
-        <w:t xml:space="preserve">. </w:t>
-      </w:r>
-      <w:r>
-        <w:rPr>
-          <w:lang w:val="mk-MK"/>
-        </w:rPr>
-        <w:t>Било предложено од таквите релации сложените домени да се разделат како посебни релации и да се поврзат со првичната преку надворешни клучеви. Така би добиле табели</w:t>
-      </w:r>
-      <w:r>
-        <w:rPr>
-          <w:lang w:val="mk-MK"/>
-        </w:rPr>
-        <w:t xml:space="preserve"> (релации)</w:t>
-      </w:r>
-      <w:r>
-        <w:rPr>
-          <w:lang w:val="mk-MK"/>
-        </w:rPr>
-        <w:t xml:space="preserve"> каде сите домени се прости т.е. </w:t>
-      </w:r>
-      <w:r>
-        <w:rPr>
-          <w:lang w:val="mk-MK"/>
-        </w:rPr>
-        <w:t xml:space="preserve">елементите во </w:t>
-      </w:r>
-      <w:r>
-        <w:rPr>
-          <w:lang w:val="mk-MK"/>
-        </w:rPr>
-        <w:t xml:space="preserve">нивните </w:t>
-      </w:r>
-      <w:proofErr w:type="spellStart"/>
-      <w:r>
-        <w:rPr>
-          <w:lang w:val="mk-MK"/>
-        </w:rPr>
-        <w:t>н-торки</w:t>
-      </w:r>
-      <w:proofErr w:type="spellEnd"/>
-      <w:r>
-        <w:rPr>
-          <w:lang w:val="mk-MK"/>
-        </w:rPr>
-        <w:t xml:space="preserve"> се </w:t>
-      </w:r>
-      <w:proofErr w:type="spellStart"/>
-      <w:r>
-        <w:rPr>
-          <w:lang w:val="mk-MK"/>
-        </w:rPr>
-        <w:t>атомични</w:t>
-      </w:r>
-      <w:proofErr w:type="spellEnd"/>
-      <w:r>
-        <w:rPr>
-          <w:lang w:val="mk-MK"/>
-        </w:rPr>
-        <w:t xml:space="preserve">, не се множество од вредности туку се една вредност. Ваквите нормални релации се многу полесни за преставување, можат да се претстават како </w:t>
+      <w:r>
+        <w:rPr>
+          <w:lang w:val="mk-MK"/>
+        </w:rPr>
+        <w:t xml:space="preserve"> се атомични, не се множество од вредности туку се една вредност. Ваквите нормални релации се многу полесни за преставување, можат да се претстават како </w:t>
       </w:r>
       <w:r>
         <w:rPr>
@@ -491,23 +369,14 @@
         <w:rPr>
           <w:lang w:val="mk-MK"/>
         </w:rPr>
-        <w:t xml:space="preserve"> множество од </w:t>
-      </w:r>
-      <w:proofErr w:type="spellStart"/>
-      <w:r>
-        <w:rPr>
-          <w:lang w:val="mk-MK"/>
-        </w:rPr>
-        <w:t>н-торки</w:t>
-      </w:r>
-      <w:proofErr w:type="spellEnd"/>
+        <w:t xml:space="preserve"> множество од н-торки</w:t>
+      </w:r>
       <w:r>
         <w:rPr>
           <w:lang w:val="mk-MK"/>
         </w:rPr>
         <w:t xml:space="preserve"> (</w:t>
       </w:r>
-      <w:proofErr w:type="spellStart"/>
       <w:r>
         <w:rPr>
           <w:i/>
@@ -515,7 +384,6 @@
         </w:rPr>
         <w:t>инстанца</w:t>
       </w:r>
-      <w:proofErr w:type="spellEnd"/>
       <w:r>
         <w:rPr>
           <w:lang w:val="mk-MK"/>
@@ -588,21 +456,7 @@
         <w:rPr>
           <w:lang w:val="mk-MK"/>
         </w:rPr>
-        <w:t xml:space="preserve"> </w:t>
-      </w:r>
-      <w:proofErr w:type="spellStart"/>
-      <w:r>
-        <w:rPr>
-          <w:lang w:val="mk-MK"/>
-        </w:rPr>
-        <w:t>н-торка</w:t>
-      </w:r>
-      <w:proofErr w:type="spellEnd"/>
-      <w:r>
-        <w:rPr>
-          <w:lang w:val="mk-MK"/>
-        </w:rPr>
-        <w:t xml:space="preserve"> има </w:t>
+        <w:t xml:space="preserve"> н-торка има </w:t>
       </w:r>
       <w:r>
         <w:rPr>
@@ -647,21 +501,7 @@
         <w:rPr>
           <w:lang w:val="mk-MK"/>
         </w:rPr>
-        <w:t xml:space="preserve">често се користат наизменично, иако формално се различни, атрибут е само име, идентификација или значење на вредностите во една </w:t>
-      </w:r>
-      <w:proofErr w:type="spellStart"/>
-      <w:r>
-        <w:rPr>
-          <w:lang w:val="mk-MK"/>
-        </w:rPr>
-        <w:t>н-торка</w:t>
-      </w:r>
-      <w:proofErr w:type="spellEnd"/>
-      <w:r>
-        <w:rPr>
-          <w:lang w:val="mk-MK"/>
-        </w:rPr>
-        <w:t>, додека домен на атрибут се сите негови вредности.</w:t>
+        <w:t>често се користат наизменично, иако формално се различни, атрибут е само име, идентификација или значење на вредностите во една н-торка, додека домен на атрибут се сите негови вредности.</w:t>
       </w:r>
     </w:p>
     <w:p>
@@ -725,35 +565,7 @@
         <w:rPr>
           <w:lang w:val="mk-MK"/>
         </w:rPr>
-        <w:t xml:space="preserve"> Велиме дека кај </w:t>
-      </w:r>
-      <w:proofErr w:type="spellStart"/>
-      <w:r>
-        <w:rPr>
-          <w:lang w:val="mk-MK"/>
-        </w:rPr>
-        <w:t>ненормализирани</w:t>
-      </w:r>
-      <w:proofErr w:type="spellEnd"/>
-      <w:r>
-        <w:rPr>
-          <w:lang w:val="mk-MK"/>
-        </w:rPr>
-        <w:t xml:space="preserve"> табели имаме повторување на податоци кое пак доведува до аномалии на </w:t>
-      </w:r>
-      <w:proofErr w:type="spellStart"/>
-      <w:r>
-        <w:rPr>
-          <w:lang w:val="mk-MK"/>
-        </w:rPr>
-        <w:t>внес</w:t>
-      </w:r>
-      <w:proofErr w:type="spellEnd"/>
-      <w:r>
-        <w:rPr>
-          <w:lang w:val="mk-MK"/>
-        </w:rPr>
-        <w:t xml:space="preserve">, на ажурирање и </w:t>
+        <w:t xml:space="preserve"> Велиме дека кај ненормализирани табели имаме повторување на податоци кое пак доведува до аномалии на внес, на ажурирање и </w:t>
       </w:r>
       <w:r>
         <w:rPr>
@@ -778,35 +590,7 @@
         <w:rPr>
           <w:lang w:val="mk-MK"/>
         </w:rPr>
-        <w:t xml:space="preserve"> Потоа задаваме ограничување дека </w:t>
-      </w:r>
-      <w:proofErr w:type="spellStart"/>
-      <w:r>
-        <w:rPr>
-          <w:lang w:val="mk-MK"/>
-        </w:rPr>
-        <w:t>релационите</w:t>
-      </w:r>
-      <w:proofErr w:type="spellEnd"/>
-      <w:r>
-        <w:rPr>
-          <w:lang w:val="mk-MK"/>
-        </w:rPr>
-        <w:t xml:space="preserve"> бази на податоци мора да содржат табели во прва нормална форма, односно не дозволуваме сложени домени т.е. </w:t>
-      </w:r>
-      <w:proofErr w:type="spellStart"/>
-      <w:r>
-        <w:rPr>
-          <w:lang w:val="mk-MK"/>
-        </w:rPr>
-        <w:t>повеќевредносни</w:t>
-      </w:r>
-      <w:proofErr w:type="spellEnd"/>
-      <w:r>
-        <w:rPr>
-          <w:lang w:val="mk-MK"/>
-        </w:rPr>
-        <w:t xml:space="preserve"> атрибути. Тука пак имаме повторување на податоци (само сме овозможиле релацијата да се да се прикажува во правоаголна табела) и пак може да се јават аномалиите. Над табели во прва нормална форма дефинираме функциска зависност која многу јасно ни кажува за кои атрибути може да видиме повторување</w:t>
+        <w:t xml:space="preserve"> Потоа задаваме ограничување дека релационите бази на податоци мора да содржат табели во прва нормална форма, односно не дозволуваме сложени домени т.е. повеќевредносни атрибути. Тука пак имаме повторување на податоци (само сме овозможиле релацијата да се да се прикажува во правоаголна табела) и пак може да се јават аномалиите. Над табели во прва нормална форма дефинираме функциска зависност која многу јасно ни кажува за кои атрибути може да видиме повторување</w:t>
       </w:r>
       <w:r>
         <w:rPr>
@@ -861,14 +645,7 @@
         <w:rPr>
           <w:lang w:val="mk-MK"/>
         </w:rPr>
-        <w:t xml:space="preserve">Од теорија на ФЗ посебно ќе ги спомнам 3-те аксиоми на </w:t>
-      </w:r>
-      <w:proofErr w:type="spellStart"/>
-      <w:r>
-        <w:rPr>
-          <w:lang w:val="mk-MK"/>
-        </w:rPr>
-        <w:t>Арм</w:t>
+        <w:t>Од теорија на ФЗ посебно ќе ги спомнам 3-те аксиоми на Арм</w:t>
       </w:r>
       <w:r>
         <w:rPr>
@@ -876,7 +653,6 @@
         </w:rPr>
         <w:t>стронг</w:t>
       </w:r>
-      <w:proofErr w:type="spellEnd"/>
       <w:r>
         <w:rPr>
           <w:lang w:val="mk-MK"/>
@@ -893,21 +669,7 @@
         <w:rPr>
           <w:lang w:val="mk-MK"/>
         </w:rPr>
-        <w:t xml:space="preserve"> на ФЗ и минимална т.е. </w:t>
-      </w:r>
-      <w:proofErr w:type="spellStart"/>
-      <w:r>
-        <w:rPr>
-          <w:lang w:val="mk-MK"/>
-        </w:rPr>
-        <w:t>канонична</w:t>
-      </w:r>
-      <w:proofErr w:type="spellEnd"/>
-      <w:r>
-        <w:rPr>
-          <w:lang w:val="mk-MK"/>
-        </w:rPr>
-        <w:t xml:space="preserve"> покривка.</w:t>
+        <w:t xml:space="preserve"> на ФЗ и минимална т.е. канонична покривка.</w:t>
       </w:r>
     </w:p>
     <w:p>
@@ -920,35 +682,7 @@
         <w:rPr>
           <w:lang w:val="mk-MK"/>
         </w:rPr>
-        <w:t xml:space="preserve">Во понатамошниот тек ќе дефинираме </w:t>
-      </w:r>
-      <w:proofErr w:type="spellStart"/>
-      <w:r>
-        <w:rPr>
-          <w:lang w:val="mk-MK"/>
-        </w:rPr>
-        <w:t>повеќевредносни</w:t>
-      </w:r>
-      <w:proofErr w:type="spellEnd"/>
-      <w:r>
-        <w:rPr>
-          <w:lang w:val="mk-MK"/>
-        </w:rPr>
-        <w:t xml:space="preserve"> зависности кои ни се потребни пак за дефиниција на 4-та нормална форма и зависности па проекција и спојување кои ни се потребни за 5-та нормална форма. На самиот крај ќе зборуваме и за НФ </w:t>
-      </w:r>
-      <w:proofErr w:type="spellStart"/>
-      <w:r>
-        <w:rPr>
-          <w:lang w:val="mk-MK"/>
-        </w:rPr>
-        <w:t>домен-клуч</w:t>
-      </w:r>
-      <w:proofErr w:type="spellEnd"/>
-      <w:r>
-        <w:rPr>
-          <w:lang w:val="mk-MK"/>
-        </w:rPr>
-        <w:t>.</w:t>
+        <w:t>Во понатамошниот тек ќе дефинираме повеќевредносни зависности кои ни се потребни пак за дефиниција на 4-та нормална форма и зависности па проекција и спојување кои ни се потребни за 5-та нормална форма. На самиот крај ќе зборуваме и за НФ домен-клуч.</w:t>
       </w:r>
     </w:p>
     <w:p>
@@ -975,105 +709,7 @@
         <w:rPr>
           <w:lang w:val="mk-MK"/>
         </w:rPr>
-        <w:t xml:space="preserve">Во </w:t>
-      </w:r>
-      <w:proofErr w:type="spellStart"/>
-      <w:r>
-        <w:rPr>
-          <w:lang w:val="mk-MK"/>
-        </w:rPr>
-        <w:t>ЕР-модел</w:t>
-      </w:r>
-      <w:proofErr w:type="spellEnd"/>
-      <w:r>
-        <w:rPr>
-          <w:lang w:val="mk-MK"/>
-        </w:rPr>
-        <w:t xml:space="preserve"> разликуваме ентитети и врски. Врските можат да имаат различни </w:t>
-      </w:r>
-      <w:proofErr w:type="spellStart"/>
-      <w:r>
-        <w:rPr>
-          <w:lang w:val="mk-MK"/>
-        </w:rPr>
-        <w:t>кардиналности</w:t>
-      </w:r>
-      <w:proofErr w:type="spellEnd"/>
-      <w:r>
-        <w:rPr>
-          <w:lang w:val="mk-MK"/>
-        </w:rPr>
-        <w:t xml:space="preserve"> и тоа: </w:t>
-      </w:r>
-      <w:proofErr w:type="spellStart"/>
-      <w:r>
-        <w:rPr>
-          <w:lang w:val="mk-MK"/>
-        </w:rPr>
-        <w:t>еден-еден</w:t>
-      </w:r>
-      <w:proofErr w:type="spellEnd"/>
-      <w:r>
-        <w:rPr>
-          <w:lang w:val="mk-MK"/>
-        </w:rPr>
-        <w:t xml:space="preserve">, </w:t>
-      </w:r>
-      <w:proofErr w:type="spellStart"/>
-      <w:r>
-        <w:rPr>
-          <w:lang w:val="mk-MK"/>
-        </w:rPr>
-        <w:t>еден-многу</w:t>
-      </w:r>
-      <w:proofErr w:type="spellEnd"/>
-      <w:r>
-        <w:rPr>
-          <w:lang w:val="mk-MK"/>
-        </w:rPr>
-        <w:t xml:space="preserve">, </w:t>
-      </w:r>
-      <w:proofErr w:type="spellStart"/>
-      <w:r>
-        <w:rPr>
-          <w:lang w:val="mk-MK"/>
-        </w:rPr>
-        <w:t>многу-еден</w:t>
-      </w:r>
-      <w:proofErr w:type="spellEnd"/>
-      <w:r>
-        <w:rPr>
-          <w:lang w:val="mk-MK"/>
-        </w:rPr>
-        <w:t xml:space="preserve"> и </w:t>
-      </w:r>
-      <w:proofErr w:type="spellStart"/>
-      <w:r>
-        <w:rPr>
-          <w:lang w:val="mk-MK"/>
-        </w:rPr>
-        <w:t>многу-многу</w:t>
-      </w:r>
-      <w:proofErr w:type="spellEnd"/>
-      <w:r>
-        <w:rPr>
-          <w:lang w:val="mk-MK"/>
-        </w:rPr>
-        <w:t xml:space="preserve">. Во </w:t>
-      </w:r>
-      <w:proofErr w:type="spellStart"/>
-      <w:r>
-        <w:rPr>
-          <w:lang w:val="mk-MK"/>
-        </w:rPr>
-        <w:t>релациониот</w:t>
-      </w:r>
-      <w:proofErr w:type="spellEnd"/>
-      <w:r>
-        <w:rPr>
-          <w:lang w:val="mk-MK"/>
-        </w:rPr>
-        <w:t xml:space="preserve"> модел имаме само релации – и ентитетите и врските се пресликуваат во релации. Тука можеме исто да зборуваме за врски, или факти, но не помеѓу ентитети туку помеѓу атрибути</w:t>
+        <w:t>Во ЕР-модел разликуваме ентитети и врски. Врските можат да имаат различни кардиналности и тоа: еден-еден, еден-многу, многу-еден и многу-многу. Во релациониот модел имаме само релации – и ентитетите и врските се пресликуваат во релации. Тука можеме исто да зборуваме за врски, или факти, но не помеѓу ентитети туку помеѓу атрибути</w:t>
       </w:r>
       <w:r>
         <w:rPr>
@@ -1487,7 +1123,6 @@
         </w:rPr>
         <w:t xml:space="preserve"> е </w:t>
       </w:r>
-      <w:proofErr w:type="spellStart"/>
       <w:r>
         <w:rPr>
           <w:b/>
@@ -1495,7 +1130,6 @@
         </w:rPr>
         <w:t>еден-многу</w:t>
       </w:r>
-      <w:proofErr w:type="spellEnd"/>
       <w:r>
         <w:rPr>
           <w:b/>
@@ -1509,7 +1143,6 @@
         </w:rPr>
         <w:t xml:space="preserve">или </w:t>
       </w:r>
-      <w:proofErr w:type="spellStart"/>
       <w:r>
         <w:rPr>
           <w:b/>
@@ -1517,7 +1150,6 @@
         </w:rPr>
         <w:t>еден-еден</w:t>
       </w:r>
-      <w:proofErr w:type="spellEnd"/>
       <w:r>
         <w:rPr>
           <w:lang w:val="mk-MK"/>
@@ -1566,21 +1198,12 @@
         </w:rPr>
         <w:t xml:space="preserve">Y e </w:t>
       </w:r>
-      <w:proofErr w:type="spellStart"/>
-      <w:r>
-        <w:rPr>
-          <w:b/>
-          <w:lang w:val="mk-MK"/>
-        </w:rPr>
-        <w:t>повеќевредносен</w:t>
-      </w:r>
-      <w:proofErr w:type="spellEnd"/>
-      <w:r>
-        <w:rPr>
-          <w:b/>
-          <w:lang w:val="mk-MK"/>
-        </w:rPr>
-        <w:t xml:space="preserve"> факт за</w:t>
+      <w:r>
+        <w:rPr>
+          <w:b/>
+          <w:lang w:val="mk-MK"/>
+        </w:rPr>
+        <w:t>повеќевредносен факт за</w:t>
       </w:r>
       <w:r>
         <w:rPr>
@@ -1612,7 +1235,6 @@
         </w:rPr>
         <w:t xml:space="preserve"> е </w:t>
       </w:r>
-      <w:proofErr w:type="spellStart"/>
       <w:r>
         <w:rPr>
           <w:b/>
@@ -1620,14 +1242,12 @@
         </w:rPr>
         <w:t>многу-еден</w:t>
       </w:r>
-      <w:proofErr w:type="spellEnd"/>
       <w:r>
         <w:rPr>
           <w:lang w:val="mk-MK"/>
         </w:rPr>
         <w:t xml:space="preserve"> или </w:t>
       </w:r>
-      <w:proofErr w:type="spellStart"/>
       <w:r>
         <w:rPr>
           <w:b/>
@@ -1635,7 +1255,6 @@
         </w:rPr>
         <w:t>многу-многу</w:t>
       </w:r>
-      <w:proofErr w:type="spellEnd"/>
       <w:r>
         <w:rPr>
           <w:b/>
@@ -1665,19 +1284,11 @@
         </w:rPr>
         <w:t xml:space="preserve">Забележуваме имаме три различни изрази за иста работа, факти, функциски зависности и </w:t>
       </w:r>
-      <w:proofErr w:type="spellStart"/>
-      <w:r>
-        <w:rPr>
-          <w:lang w:val="mk-MK"/>
-        </w:rPr>
-        <w:t>кардиналности</w:t>
-      </w:r>
-      <w:proofErr w:type="spellEnd"/>
-      <w:r>
-        <w:rPr>
-          <w:lang w:val="mk-MK"/>
-        </w:rPr>
-        <w:t xml:space="preserve"> на врски. Ќе поставиме поврзување меѓу сите три.</w:t>
+      <w:r>
+        <w:rPr>
+          <w:lang w:val="mk-MK"/>
+        </w:rPr>
+        <w:t>кардиналности на врски. Ќе поставиме поврзување меѓу сите три.</w:t>
       </w:r>
     </w:p>
     <w:p>
@@ -1735,21 +1346,7 @@
         <w:rPr>
           <w:lang w:val="mk-MK"/>
         </w:rPr>
-        <w:t xml:space="preserve">е </w:t>
-      </w:r>
-      <w:proofErr w:type="spellStart"/>
-      <w:r>
-        <w:rPr>
-          <w:lang w:val="mk-MK"/>
-        </w:rPr>
-        <w:t>еден-еден</w:t>
-      </w:r>
-      <w:proofErr w:type="spellEnd"/>
-      <w:r>
-        <w:rPr>
-          <w:lang w:val="mk-MK"/>
-        </w:rPr>
-        <w:t>, што е еквивалентно на „</w:t>
+        <w:t>е еден-еден, што е еквивалентно на „</w:t>
       </w:r>
       <w:r>
         <w:t xml:space="preserve">Q e </w:t>
@@ -1832,27 +1429,7 @@
         <w:rPr>
           <w:lang w:val="mk-MK"/>
         </w:rPr>
-        <w:t xml:space="preserve">е </w:t>
-      </w:r>
-      <w:proofErr w:type="spellStart"/>
-      <w:r>
-        <w:rPr>
-          <w:lang w:val="mk-MK"/>
-        </w:rPr>
-        <w:t>еден-</w:t>
-      </w:r>
-      <w:r>
-        <w:rPr>
-          <w:lang w:val="mk-MK"/>
-        </w:rPr>
-        <w:t>многу</w:t>
-      </w:r>
-      <w:proofErr w:type="spellEnd"/>
-      <w:r>
-        <w:rPr>
-          <w:lang w:val="mk-MK"/>
-        </w:rPr>
-        <w:t xml:space="preserve"> што е еквивалентно на „</w:t>
+        <w:t>е еден-многу што е еквивалентно на „</w:t>
       </w:r>
       <w:r>
         <w:t xml:space="preserve">Q e </w:t>
@@ -1879,27 +1456,7 @@
         <w:rPr>
           <w:lang w:val="mk-MK"/>
         </w:rPr>
-        <w:t xml:space="preserve"> е </w:t>
-      </w:r>
-      <w:proofErr w:type="spellStart"/>
-      <w:r>
-        <w:rPr>
-          <w:lang w:val="mk-MK"/>
-        </w:rPr>
-        <w:t>повеќевредносен</w:t>
-      </w:r>
-      <w:proofErr w:type="spellEnd"/>
-      <w:r>
-        <w:rPr>
-          <w:lang w:val="mk-MK"/>
-        </w:rPr>
-        <w:t xml:space="preserve"> факт</w:t>
-      </w:r>
-      <w:r>
-        <w:rPr>
-          <w:lang w:val="mk-MK"/>
-        </w:rPr>
-        <w:t xml:space="preserve"> за </w:t>
+        <w:t xml:space="preserve"> е повеќевредносен факт за </w:t>
       </w:r>
       <w:r>
         <w:t>Q</w:t>
@@ -1908,21 +1465,7 @@
         <w:rPr>
           <w:lang w:val="mk-MK"/>
         </w:rPr>
-        <w:t xml:space="preserve">“ што пак е </w:t>
-      </w:r>
-      <w:proofErr w:type="spellStart"/>
-      <w:r>
-        <w:rPr>
-          <w:lang w:val="mk-MK"/>
-        </w:rPr>
-        <w:t>еквивалето</w:t>
-      </w:r>
-      <w:proofErr w:type="spellEnd"/>
-      <w:r>
-        <w:rPr>
-          <w:lang w:val="mk-MK"/>
-        </w:rPr>
-        <w:t xml:space="preserve"> со „важи ФЗ </w:t>
+        <w:t xml:space="preserve">“ што пак е еквивалето со „важи ФЗ </w:t>
       </w:r>
       <w:r>
         <w:t>E-&gt;Q</w:t>
@@ -1975,21 +1518,7 @@
         <w:rPr>
           <w:lang w:val="mk-MK"/>
         </w:rPr>
-        <w:t xml:space="preserve">е </w:t>
-      </w:r>
-      <w:proofErr w:type="spellStart"/>
-      <w:r>
-        <w:rPr>
-          <w:lang w:val="mk-MK"/>
-        </w:rPr>
-        <w:t>многу-еден</w:t>
-      </w:r>
-      <w:proofErr w:type="spellEnd"/>
-      <w:r>
-        <w:rPr>
-          <w:lang w:val="mk-MK"/>
-        </w:rPr>
-        <w:t>, обратното од точка 2.</w:t>
+        <w:t>е многу-еден, обратното од точка 2.</w:t>
       </w:r>
     </w:p>
     <w:p>
@@ -2015,35 +1544,7 @@
         <w:rPr>
           <w:lang w:val="mk-MK"/>
         </w:rPr>
-        <w:t xml:space="preserve">е </w:t>
-      </w:r>
-      <w:proofErr w:type="spellStart"/>
-      <w:r>
-        <w:rPr>
-          <w:lang w:val="mk-MK"/>
-        </w:rPr>
-        <w:t>многу-многу</w:t>
-      </w:r>
-      <w:proofErr w:type="spellEnd"/>
-      <w:r>
-        <w:rPr>
-          <w:lang w:val="mk-MK"/>
-        </w:rPr>
-        <w:t xml:space="preserve"> што е значи едното е </w:t>
-      </w:r>
-      <w:proofErr w:type="spellStart"/>
-      <w:r>
-        <w:rPr>
-          <w:lang w:val="mk-MK"/>
-        </w:rPr>
-        <w:t>повеќевредносен</w:t>
-      </w:r>
-      <w:proofErr w:type="spellEnd"/>
-      <w:r>
-        <w:rPr>
-          <w:lang w:val="mk-MK"/>
-        </w:rPr>
-        <w:t xml:space="preserve"> факт за другото и другото е за првото. Поинаку кажано меѓу двата атрибути нема никаква функциска зависност.</w:t>
+        <w:t>е многу-многу што е значи едното е повеќевредносен факт за другото и другото е за првото. Поинаку кажано меѓу двата атрибути нема никаква функциска зависност.</w:t>
       </w:r>
     </w:p>
     <w:p>
@@ -2056,35 +1557,7 @@
         <w:rPr>
           <w:lang w:val="mk-MK"/>
         </w:rPr>
-        <w:t xml:space="preserve">Треба да забележиме дека </w:t>
-      </w:r>
-      <w:proofErr w:type="spellStart"/>
-      <w:r>
-        <w:rPr>
-          <w:lang w:val="mk-MK"/>
-        </w:rPr>
-        <w:t>функцски</w:t>
-      </w:r>
-      <w:proofErr w:type="spellEnd"/>
-      <w:r>
-        <w:rPr>
-          <w:lang w:val="mk-MK"/>
-        </w:rPr>
-        <w:t xml:space="preserve"> зависности се јавуваат кај единичните факти и не се јавуваат кај фактите со повеќе вредности, па така прва, втора, трета и </w:t>
-      </w:r>
-      <w:proofErr w:type="spellStart"/>
-      <w:r>
-        <w:rPr>
-          <w:lang w:val="mk-MK"/>
-        </w:rPr>
-        <w:t>Бојс-Кодова</w:t>
-      </w:r>
-      <w:proofErr w:type="spellEnd"/>
-      <w:r>
-        <w:rPr>
-          <w:lang w:val="mk-MK"/>
-        </w:rPr>
-        <w:t xml:space="preserve"> нормална форма се занимаваат само со ваквите факти.</w:t>
+        <w:t>Треба да забележиме дека функцски зависности се јавуваат кај единичните факти и не се јавуваат кај фактите со повеќе вредности, па така прва, втора, трета и Бојс-Кодова нормална форма се занимаваат само со ваквите факти.</w:t>
       </w:r>
     </w:p>
     <w:p>
@@ -2155,35 +1628,7 @@
         <w:rPr>
           <w:lang w:val="mk-MK"/>
         </w:rPr>
-        <w:t xml:space="preserve">Неформално оваа НФ вели дека една релација не смее да содржи два независни </w:t>
-      </w:r>
-      <w:proofErr w:type="spellStart"/>
-      <w:r>
-        <w:rPr>
-          <w:lang w:val="mk-MK"/>
-        </w:rPr>
-        <w:t>повеќевредносни</w:t>
-      </w:r>
-      <w:proofErr w:type="spellEnd"/>
-      <w:r>
-        <w:rPr>
-          <w:lang w:val="mk-MK"/>
-        </w:rPr>
-        <w:t xml:space="preserve"> факти. Ќе дадеме примери извадени и преведени од труд на </w:t>
-      </w:r>
-      <w:proofErr w:type="spellStart"/>
-      <w:r>
-        <w:rPr>
-          <w:lang w:val="mk-MK"/>
-        </w:rPr>
-        <w:t>Кент</w:t>
-      </w:r>
-      <w:proofErr w:type="spellEnd"/>
-      <w:r>
-        <w:rPr>
-          <w:lang w:val="mk-MK"/>
-        </w:rPr>
-        <w:t xml:space="preserve"> </w:t>
+        <w:t xml:space="preserve">Неформално оваа НФ вели дека една релација не смее да содржи два независни повеќевредносни факти. Ќе дадеме примери извадени и преведени од труд на Кент </w:t>
       </w:r>
       <w:r>
         <w:t>[4].</w:t>
@@ -2201,29 +1646,33 @@
           <w:b/>
           <w:lang w:val="mk-MK"/>
         </w:rPr>
-        <w:t>Табела</w:t>
-      </w:r>
-      <w:r>
-        <w:rPr>
-          <w:b/>
+        <w:t>Скица</w:t>
+      </w:r>
+      <w:r>
+        <w:rPr>
+          <w:b/>
+          <w:lang w:val="mk-MK"/>
         </w:rPr>
         <w:t xml:space="preserve"> </w:t>
       </w:r>
       <w:r>
         <w:rPr>
           <w:b/>
+          <w:lang w:val="mk-MK"/>
         </w:rPr>
         <w:fldChar w:fldCharType="begin"/>
       </w:r>
       <w:r>
         <w:rPr>
           <w:b/>
+          <w:lang w:val="mk-MK"/>
         </w:rPr>
         <w:instrText xml:space="preserve"> SEQ "Table" \* MERGEFORMAT </w:instrText>
       </w:r>
       <w:r>
         <w:rPr>
           <w:b/>
+          <w:lang w:val="mk-MK"/>
         </w:rPr>
         <w:fldChar w:fldCharType="separate"/>
       </w:r>
@@ -2231,47 +1680,29 @@
         <w:rPr>
           <w:b/>
           <w:noProof/>
+          <w:lang w:val="mk-MK"/>
         </w:rPr>
         <w:t>1</w:t>
       </w:r>
       <w:r>
         <w:rPr>
           <w:b/>
+          <w:lang w:val="mk-MK"/>
         </w:rPr>
         <w:fldChar w:fldCharType="end"/>
       </w:r>
       <w:r>
         <w:rPr>
           <w:b/>
-        </w:rPr>
-        <w:t>.</w:t>
-      </w:r>
-      <w:r>
-        <w:rPr>
-          <w:b/>
-          <w:lang w:val="mk-MK"/>
-        </w:rPr>
-        <w:t xml:space="preserve"> </w:t>
-      </w:r>
-      <w:r>
-        <w:rPr>
-          <w:lang w:val="mk-MK"/>
-        </w:rPr>
-        <w:t xml:space="preserve">Пример за табела со два независни </w:t>
-      </w:r>
-      <w:proofErr w:type="spellStart"/>
-      <w:r>
-        <w:rPr>
-          <w:lang w:val="mk-MK"/>
-        </w:rPr>
-        <w:t>повеќевредносни</w:t>
-      </w:r>
-      <w:proofErr w:type="spellEnd"/>
-      <w:r>
-        <w:rPr>
-          <w:lang w:val="mk-MK"/>
-        </w:rPr>
-        <w:t xml:space="preserve"> факти</w:t>
+          <w:lang w:val="mk-MK"/>
+        </w:rPr>
+        <w:t xml:space="preserve">. </w:t>
+      </w:r>
+      <w:r>
+        <w:rPr>
+          <w:lang w:val="mk-MK"/>
+        </w:rPr>
+        <w:t>Пример за табела со два независни повеќевредносни факти</w:t>
       </w:r>
       <w:r>
         <w:rPr>
@@ -2430,21 +1861,21 @@
         <w:rPr>
           <w:lang w:val="mk-MK"/>
         </w:rPr>
-        <w:t xml:space="preserve"> </w:t>
-      </w:r>
-      <w:proofErr w:type="spellStart"/>
-      <w:r>
-        <w:rPr>
-          <w:lang w:val="mk-MK"/>
-        </w:rPr>
-        <w:t>многу-многу</w:t>
-      </w:r>
-      <w:proofErr w:type="spellEnd"/>
-      <w:r>
-        <w:rPr>
-          <w:lang w:val="mk-MK"/>
-        </w:rPr>
-        <w:t xml:space="preserve"> врски, едната е вработен има некакви вештини, а другата е дека вработен зборува одредени јазици. Четврта нормална форма вели дека таквите врски треба да се наоѓаат во посебни релации прикажани во табела 2.</w:t>
+        <w:t xml:space="preserve"> многу-многу врски, едната е вработен има некакви вештини, а другата е дека вработен зборува одредени јазици. Четврта нормална форма вели дека таквите врски треба да се наоѓаат во посебни релации прикажани во </w:t>
+      </w:r>
+      <w:r>
+        <w:rPr>
+          <w:lang w:val="mk-MK"/>
+        </w:rPr>
+        <w:t>скица</w:t>
+      </w:r>
+      <w:bookmarkStart w:id="0" w:name="_GoBack"/>
+      <w:bookmarkEnd w:id="0"/>
+      <w:r>
+        <w:rPr>
+          <w:lang w:val="mk-MK"/>
+        </w:rPr>
+        <w:t xml:space="preserve"> 2.</w:t>
       </w:r>
     </w:p>
     <w:p>
@@ -2459,29 +1890,33 @@
           <w:b/>
           <w:lang w:val="mk-MK"/>
         </w:rPr>
-        <w:t>Табела</w:t>
-      </w:r>
-      <w:r>
-        <w:rPr>
-          <w:b/>
+        <w:t>Скица</w:t>
+      </w:r>
+      <w:r>
+        <w:rPr>
+          <w:b/>
+          <w:lang w:val="mk-MK"/>
         </w:rPr>
         <w:t xml:space="preserve"> </w:t>
       </w:r>
       <w:r>
         <w:rPr>
           <w:b/>
+          <w:lang w:val="mk-MK"/>
         </w:rPr>
         <w:fldChar w:fldCharType="begin"/>
       </w:r>
       <w:r>
         <w:rPr>
           <w:b/>
+          <w:lang w:val="mk-MK"/>
         </w:rPr>
         <w:instrText xml:space="preserve"> SEQ "Table" \* MERGEFORMAT </w:instrText>
       </w:r>
       <w:r>
         <w:rPr>
           <w:b/>
+          <w:lang w:val="mk-MK"/>
         </w:rPr>
         <w:fldChar w:fldCharType="separate"/>
       </w:r>
@@ -2489,18 +1924,21 @@
         <w:rPr>
           <w:b/>
           <w:noProof/>
+          <w:lang w:val="mk-MK"/>
         </w:rPr>
         <w:t>2</w:t>
       </w:r>
       <w:r>
         <w:rPr>
           <w:b/>
+          <w:lang w:val="mk-MK"/>
         </w:rPr>
         <w:fldChar w:fldCharType="end"/>
       </w:r>
       <w:r>
         <w:rPr>
           <w:b/>
+          <w:lang w:val="mk-MK"/>
         </w:rPr>
         <w:t>.</w:t>
       </w:r>
@@ -2511,13 +1949,7 @@
         <w:rPr>
           <w:lang w:val="mk-MK"/>
         </w:rPr>
-        <w:t xml:space="preserve">Претходната релација е раздвоена </w:t>
-      </w:r>
-      <w:r>
-        <w:rPr>
-          <w:lang w:val="mk-MK"/>
-        </w:rPr>
-        <w:t>на две кои задоволуваат 4-та НФ</w:t>
+        <w:t>Претходната релација е раздвоена на две кои задоволуваат 4-та НФ</w:t>
       </w:r>
       <w:r>
         <w:t>.</w:t>
@@ -2733,37 +2165,2089 @@
           <w:lang w:val="mk-MK"/>
         </w:rPr>
       </w:pPr>
-      <w:bookmarkStart w:id="0" w:name="_GoBack"/>
-      <w:bookmarkEnd w:id="0"/>
+      <w:r>
+        <w:rPr>
+          <w:lang w:val="mk-MK"/>
+        </w:rPr>
+        <w:t>Доколку би ја задржале табелата во скица 1, тогаш имаме повеќе начини да ја зачуваме информацијата од двете врски. Ќе наведеме 5.</w:t>
+      </w:r>
     </w:p>
     <w:p>
       <w:pPr>
-        <w:pStyle w:val="heading1"/>
-        <w:rPr>
-          <w:lang w:val="mk-MK"/>
-        </w:rPr>
-      </w:pPr>
-      <w:proofErr w:type="spellStart"/>
-      <w:r>
-        <w:rPr>
-          <w:lang w:val="mk-MK"/>
-        </w:rPr>
-        <w:t>Референци</w:t>
-      </w:r>
-      <w:proofErr w:type="spellEnd"/>
+        <w:pStyle w:val="tablecaption"/>
+        <w:rPr>
+          <w:b/>
+          <w:lang w:val="mk-MK"/>
+        </w:rPr>
+      </w:pPr>
+      <w:r>
+        <w:rPr>
+          <w:b/>
+          <w:lang w:val="mk-MK"/>
+        </w:rPr>
+        <w:t xml:space="preserve">Скица </w:t>
+      </w:r>
+      <w:r>
+        <w:rPr>
+          <w:b/>
+          <w:lang w:val="mk-MK"/>
+        </w:rPr>
+        <w:fldChar w:fldCharType="begin"/>
+      </w:r>
+      <w:r>
+        <w:rPr>
+          <w:b/>
+          <w:lang w:val="mk-MK"/>
+        </w:rPr>
+        <w:instrText xml:space="preserve"> SEQ "Table" \* MERGEFORMAT </w:instrText>
+      </w:r>
+      <w:r>
+        <w:rPr>
+          <w:b/>
+          <w:lang w:val="mk-MK"/>
+        </w:rPr>
+        <w:fldChar w:fldCharType="separate"/>
+      </w:r>
+      <w:r>
+        <w:rPr>
+          <w:b/>
+          <w:noProof/>
+          <w:lang w:val="mk-MK"/>
+        </w:rPr>
+        <w:t>3</w:t>
+      </w:r>
+      <w:r>
+        <w:rPr>
+          <w:b/>
+          <w:lang w:val="mk-MK"/>
+        </w:rPr>
+        <w:fldChar w:fldCharType="end"/>
+      </w:r>
+      <w:r>
+        <w:rPr>
+          <w:b/>
+          <w:lang w:val="mk-MK"/>
+        </w:rPr>
+        <w:t>.</w:t>
+      </w:r>
+      <w:r>
+        <w:rPr>
+          <w:b/>
+          <w:lang w:val="mk-MK"/>
+        </w:rPr>
+        <w:t xml:space="preserve"> Дисјунктна форма, еден запис има инфрмација само за една врска</w:t>
+      </w:r>
+    </w:p>
+    <w:tbl>
+      <w:tblPr>
+        <w:tblStyle w:val="af2"/>
+        <w:tblW w:w="0" w:type="auto"/>
+        <w:jc w:val="center"/>
+        <w:tblLook w:val="04A0" w:firstRow="1" w:lastRow="0" w:firstColumn="1" w:lastColumn="0" w:noHBand="0" w:noVBand="1"/>
+      </w:tblPr>
+      <w:tblGrid>
+        <w:gridCol w:w="1254"/>
+        <w:gridCol w:w="1229"/>
+        <w:gridCol w:w="1271"/>
+      </w:tblGrid>
+      <w:tr>
+        <w:trPr>
+          <w:jc w:val="center"/>
+        </w:trPr>
+        <w:tc>
+          <w:tcPr>
+            <w:tcW w:w="0" w:type="auto"/>
+          </w:tcPr>
+          <w:p>
+            <w:pPr>
+              <w:ind w:firstLine="0"/>
+              <w:rPr>
+                <w:lang w:val="mk-MK"/>
+              </w:rPr>
+            </w:pPr>
+            <w:r>
+              <w:rPr>
+                <w:lang w:val="mk-MK"/>
+              </w:rPr>
+              <w:t>ВРАБОТЕН</w:t>
+            </w:r>
+          </w:p>
+        </w:tc>
+        <w:tc>
+          <w:tcPr>
+            <w:tcW w:w="0" w:type="auto"/>
+          </w:tcPr>
+          <w:p>
+            <w:pPr>
+              <w:ind w:firstLine="0"/>
+              <w:rPr>
+                <w:lang w:val="mk-MK"/>
+              </w:rPr>
+            </w:pPr>
+            <w:r>
+              <w:rPr>
+                <w:lang w:val="mk-MK"/>
+              </w:rPr>
+              <w:t>ВЕШТИНА</w:t>
+            </w:r>
+          </w:p>
+        </w:tc>
+        <w:tc>
+          <w:tcPr>
+            <w:tcW w:w="0" w:type="auto"/>
+          </w:tcPr>
+          <w:p>
+            <w:pPr>
+              <w:ind w:firstLine="0"/>
+              <w:rPr>
+                <w:lang w:val="mk-MK"/>
+              </w:rPr>
+            </w:pPr>
+            <w:r>
+              <w:rPr>
+                <w:lang w:val="mk-MK"/>
+              </w:rPr>
+              <w:t>ЈАЗИК</w:t>
+            </w:r>
+          </w:p>
+        </w:tc>
+      </w:tr>
+      <w:tr>
+        <w:trPr>
+          <w:jc w:val="center"/>
+        </w:trPr>
+        <w:tc>
+          <w:tcPr>
+            <w:tcW w:w="0" w:type="auto"/>
+          </w:tcPr>
+          <w:p>
+            <w:pPr>
+              <w:ind w:firstLine="0"/>
+              <w:rPr>
+                <w:lang w:val="mk-MK"/>
+              </w:rPr>
+            </w:pPr>
+            <w:r>
+              <w:rPr>
+                <w:lang w:val="mk-MK"/>
+              </w:rPr>
+              <w:t>Трпе</w:t>
+            </w:r>
+          </w:p>
+        </w:tc>
+        <w:tc>
+          <w:tcPr>
+            <w:tcW w:w="0" w:type="auto"/>
+          </w:tcPr>
+          <w:p>
+            <w:pPr>
+              <w:ind w:firstLine="0"/>
+              <w:rPr>
+                <w:lang w:val="mk-MK"/>
+              </w:rPr>
+            </w:pPr>
+            <w:r>
+              <w:rPr>
+                <w:lang w:val="mk-MK"/>
+              </w:rPr>
+              <w:t>Г</w:t>
+            </w:r>
+            <w:r>
+              <w:rPr>
+                <w:lang w:val="mk-MK"/>
+              </w:rPr>
+              <w:t>отви</w:t>
+            </w:r>
+          </w:p>
+        </w:tc>
+        <w:tc>
+          <w:tcPr>
+            <w:tcW w:w="0" w:type="auto"/>
+          </w:tcPr>
+          <w:p>
+            <w:pPr>
+              <w:ind w:firstLine="0"/>
+              <w:rPr>
+                <w:lang w:val="mk-MK"/>
+              </w:rPr>
+            </w:pPr>
+          </w:p>
+        </w:tc>
+      </w:tr>
+      <w:tr>
+        <w:trPr>
+          <w:jc w:val="center"/>
+        </w:trPr>
+        <w:tc>
+          <w:tcPr>
+            <w:tcW w:w="0" w:type="auto"/>
+          </w:tcPr>
+          <w:p>
+            <w:pPr>
+              <w:ind w:firstLine="0"/>
+              <w:rPr>
+                <w:lang w:val="mk-MK"/>
+              </w:rPr>
+            </w:pPr>
+            <w:r>
+              <w:rPr>
+                <w:lang w:val="mk-MK"/>
+              </w:rPr>
+              <w:t>Трпе</w:t>
+            </w:r>
+          </w:p>
+        </w:tc>
+        <w:tc>
+          <w:tcPr>
+            <w:tcW w:w="0" w:type="auto"/>
+          </w:tcPr>
+          <w:p>
+            <w:pPr>
+              <w:ind w:firstLine="0"/>
+              <w:rPr>
+                <w:lang w:val="mk-MK"/>
+              </w:rPr>
+            </w:pPr>
+            <w:r>
+              <w:rPr>
+                <w:lang w:val="mk-MK"/>
+              </w:rPr>
+              <w:t>П</w:t>
+            </w:r>
+            <w:r>
+              <w:rPr>
+                <w:lang w:val="mk-MK"/>
+              </w:rPr>
+              <w:t>ишува</w:t>
+            </w:r>
+          </w:p>
+        </w:tc>
+        <w:tc>
+          <w:tcPr>
+            <w:tcW w:w="0" w:type="auto"/>
+          </w:tcPr>
+          <w:p>
+            <w:pPr>
+              <w:ind w:firstLine="0"/>
+              <w:rPr>
+                <w:lang w:val="mk-MK"/>
+              </w:rPr>
+            </w:pPr>
+          </w:p>
+        </w:tc>
+      </w:tr>
+      <w:tr>
+        <w:trPr>
+          <w:jc w:val="center"/>
+        </w:trPr>
+        <w:tc>
+          <w:tcPr>
+            <w:tcW w:w="0" w:type="auto"/>
+          </w:tcPr>
+          <w:p>
+            <w:pPr>
+              <w:ind w:firstLine="0"/>
+              <w:rPr>
+                <w:lang w:val="mk-MK"/>
+              </w:rPr>
+            </w:pPr>
+            <w:r>
+              <w:rPr>
+                <w:lang w:val="mk-MK"/>
+              </w:rPr>
+              <w:t>Трпе</w:t>
+            </w:r>
+          </w:p>
+        </w:tc>
+        <w:tc>
+          <w:tcPr>
+            <w:tcW w:w="0" w:type="auto"/>
+          </w:tcPr>
+          <w:p>
+            <w:pPr>
+              <w:ind w:firstLine="0"/>
+              <w:rPr>
+                <w:lang w:val="mk-MK"/>
+              </w:rPr>
+            </w:pPr>
+          </w:p>
+        </w:tc>
+        <w:tc>
+          <w:tcPr>
+            <w:tcW w:w="0" w:type="auto"/>
+          </w:tcPr>
+          <w:p>
+            <w:pPr>
+              <w:ind w:firstLine="0"/>
+              <w:rPr>
+                <w:lang w:val="mk-MK"/>
+              </w:rPr>
+            </w:pPr>
+            <w:r>
+              <w:rPr>
+                <w:lang w:val="mk-MK"/>
+              </w:rPr>
+              <w:t>Македонски</w:t>
+            </w:r>
+          </w:p>
+        </w:tc>
+      </w:tr>
+      <w:tr>
+        <w:trPr>
+          <w:jc w:val="center"/>
+        </w:trPr>
+        <w:tc>
+          <w:tcPr>
+            <w:tcW w:w="0" w:type="auto"/>
+          </w:tcPr>
+          <w:p>
+            <w:pPr>
+              <w:ind w:firstLine="0"/>
+              <w:rPr>
+                <w:lang w:val="mk-MK"/>
+              </w:rPr>
+            </w:pPr>
+            <w:r>
+              <w:rPr>
+                <w:lang w:val="mk-MK"/>
+              </w:rPr>
+              <w:lastRenderedPageBreak/>
+              <w:t>Трпе</w:t>
+            </w:r>
+          </w:p>
+        </w:tc>
+        <w:tc>
+          <w:tcPr>
+            <w:tcW w:w="0" w:type="auto"/>
+          </w:tcPr>
+          <w:p>
+            <w:pPr>
+              <w:ind w:firstLine="0"/>
+              <w:rPr>
+                <w:lang w:val="mk-MK"/>
+              </w:rPr>
+            </w:pPr>
+          </w:p>
+        </w:tc>
+        <w:tc>
+          <w:tcPr>
+            <w:tcW w:w="0" w:type="auto"/>
+          </w:tcPr>
+          <w:p>
+            <w:pPr>
+              <w:ind w:firstLine="0"/>
+              <w:rPr>
+                <w:lang w:val="mk-MK"/>
+              </w:rPr>
+            </w:pPr>
+            <w:r>
+              <w:rPr>
+                <w:lang w:val="mk-MK"/>
+              </w:rPr>
+              <w:t>Шпански</w:t>
+            </w:r>
+          </w:p>
+        </w:tc>
+      </w:tr>
+      <w:tr>
+        <w:trPr>
+          <w:jc w:val="center"/>
+        </w:trPr>
+        <w:tc>
+          <w:tcPr>
+            <w:tcW w:w="0" w:type="auto"/>
+          </w:tcPr>
+          <w:p>
+            <w:pPr>
+              <w:ind w:firstLine="0"/>
+              <w:rPr>
+                <w:lang w:val="mk-MK"/>
+              </w:rPr>
+            </w:pPr>
+            <w:r>
+              <w:rPr>
+                <w:lang w:val="mk-MK"/>
+              </w:rPr>
+              <w:t>Трпе</w:t>
+            </w:r>
+          </w:p>
+        </w:tc>
+        <w:tc>
+          <w:tcPr>
+            <w:tcW w:w="0" w:type="auto"/>
+          </w:tcPr>
+          <w:p>
+            <w:pPr>
+              <w:ind w:firstLine="0"/>
+              <w:rPr>
+                <w:lang w:val="mk-MK"/>
+              </w:rPr>
+            </w:pPr>
+          </w:p>
+        </w:tc>
+        <w:tc>
+          <w:tcPr>
+            <w:tcW w:w="0" w:type="auto"/>
+          </w:tcPr>
+          <w:p>
+            <w:pPr>
+              <w:ind w:firstLine="0"/>
+              <w:rPr>
+                <w:lang w:val="mk-MK"/>
+              </w:rPr>
+            </w:pPr>
+            <w:r>
+              <w:rPr>
+                <w:lang w:val="mk-MK"/>
+              </w:rPr>
+              <w:t>Руски</w:t>
+            </w:r>
+          </w:p>
+        </w:tc>
+      </w:tr>
+    </w:tbl>
+    <w:p>
+      <w:pPr>
+        <w:pStyle w:val="tablecaption"/>
+        <w:rPr>
+          <w:b/>
+          <w:lang w:val="mk-MK"/>
+        </w:rPr>
+      </w:pPr>
+      <w:r>
+        <w:rPr>
+          <w:lang w:val="mk-MK"/>
+        </w:rPr>
+        <w:t xml:space="preserve"> </w:t>
+      </w:r>
+      <w:r>
+        <w:rPr>
+          <w:b/>
+          <w:lang w:val="mk-MK"/>
+        </w:rPr>
+        <w:t xml:space="preserve">Скица </w:t>
+      </w:r>
+      <w:r>
+        <w:rPr>
+          <w:b/>
+          <w:lang w:val="mk-MK"/>
+        </w:rPr>
+        <w:fldChar w:fldCharType="begin"/>
+      </w:r>
+      <w:r>
+        <w:rPr>
+          <w:b/>
+          <w:lang w:val="mk-MK"/>
+        </w:rPr>
+        <w:instrText xml:space="preserve"> SEQ "Table" \* MERGEFORMAT </w:instrText>
+      </w:r>
+      <w:r>
+        <w:rPr>
+          <w:b/>
+          <w:lang w:val="mk-MK"/>
+        </w:rPr>
+        <w:fldChar w:fldCharType="separate"/>
+      </w:r>
+      <w:r>
+        <w:rPr>
+          <w:b/>
+          <w:noProof/>
+          <w:lang w:val="mk-MK"/>
+        </w:rPr>
+        <w:t>4</w:t>
+      </w:r>
+      <w:r>
+        <w:rPr>
+          <w:b/>
+          <w:lang w:val="mk-MK"/>
+        </w:rPr>
+        <w:fldChar w:fldCharType="end"/>
+      </w:r>
+      <w:r>
+        <w:rPr>
+          <w:b/>
+          <w:lang w:val="mk-MK"/>
+        </w:rPr>
+        <w:t>.</w:t>
+      </w:r>
+      <w:r>
+        <w:rPr>
+          <w:b/>
+          <w:lang w:val="mk-MK"/>
+        </w:rPr>
+        <w:t xml:space="preserve"> </w:t>
+      </w:r>
+      <w:r>
+        <w:rPr>
+          <w:b/>
+          <w:lang w:val="mk-MK"/>
+        </w:rPr>
+        <w:t>Случајна мешавина, минимален број на записи, без НУЛ т.е. дозволени повторувања</w:t>
+      </w:r>
+      <w:r>
+        <w:rPr>
+          <w:b/>
+          <w:lang w:val="mk-MK"/>
+        </w:rPr>
+        <w:t>.</w:t>
+      </w:r>
+    </w:p>
+    <w:tbl>
+      <w:tblPr>
+        <w:tblStyle w:val="af2"/>
+        <w:tblW w:w="0" w:type="auto"/>
+        <w:jc w:val="center"/>
+        <w:tblLook w:val="04A0" w:firstRow="1" w:lastRow="0" w:firstColumn="1" w:lastColumn="0" w:noHBand="0" w:noVBand="1"/>
+      </w:tblPr>
+      <w:tblGrid>
+        <w:gridCol w:w="1254"/>
+        <w:gridCol w:w="1229"/>
+        <w:gridCol w:w="1271"/>
+      </w:tblGrid>
+      <w:tr>
+        <w:trPr>
+          <w:jc w:val="center"/>
+        </w:trPr>
+        <w:tc>
+          <w:tcPr>
+            <w:tcW w:w="0" w:type="auto"/>
+          </w:tcPr>
+          <w:p>
+            <w:pPr>
+              <w:ind w:firstLine="0"/>
+              <w:rPr>
+                <w:lang w:val="mk-MK"/>
+              </w:rPr>
+            </w:pPr>
+            <w:r>
+              <w:rPr>
+                <w:lang w:val="mk-MK"/>
+              </w:rPr>
+              <w:t>ВРАБОТЕН</w:t>
+            </w:r>
+          </w:p>
+        </w:tc>
+        <w:tc>
+          <w:tcPr>
+            <w:tcW w:w="0" w:type="auto"/>
+          </w:tcPr>
+          <w:p>
+            <w:pPr>
+              <w:ind w:firstLine="0"/>
+              <w:rPr>
+                <w:lang w:val="mk-MK"/>
+              </w:rPr>
+            </w:pPr>
+            <w:r>
+              <w:rPr>
+                <w:lang w:val="mk-MK"/>
+              </w:rPr>
+              <w:t>ВЕШТИНА</w:t>
+            </w:r>
+          </w:p>
+        </w:tc>
+        <w:tc>
+          <w:tcPr>
+            <w:tcW w:w="0" w:type="auto"/>
+          </w:tcPr>
+          <w:p>
+            <w:pPr>
+              <w:ind w:firstLine="0"/>
+              <w:rPr>
+                <w:lang w:val="mk-MK"/>
+              </w:rPr>
+            </w:pPr>
+            <w:r>
+              <w:rPr>
+                <w:lang w:val="mk-MK"/>
+              </w:rPr>
+              <w:t>ЈАЗИК</w:t>
+            </w:r>
+          </w:p>
+        </w:tc>
+      </w:tr>
+      <w:tr>
+        <w:trPr>
+          <w:jc w:val="center"/>
+        </w:trPr>
+        <w:tc>
+          <w:tcPr>
+            <w:tcW w:w="0" w:type="auto"/>
+          </w:tcPr>
+          <w:p>
+            <w:pPr>
+              <w:ind w:firstLine="0"/>
+              <w:rPr>
+                <w:lang w:val="mk-MK"/>
+              </w:rPr>
+            </w:pPr>
+            <w:r>
+              <w:rPr>
+                <w:lang w:val="mk-MK"/>
+              </w:rPr>
+              <w:t>Трпе</w:t>
+            </w:r>
+          </w:p>
+        </w:tc>
+        <w:tc>
+          <w:tcPr>
+            <w:tcW w:w="0" w:type="auto"/>
+          </w:tcPr>
+          <w:p>
+            <w:pPr>
+              <w:ind w:firstLine="0"/>
+              <w:rPr>
+                <w:lang w:val="mk-MK"/>
+              </w:rPr>
+            </w:pPr>
+            <w:r>
+              <w:rPr>
+                <w:lang w:val="mk-MK"/>
+              </w:rPr>
+              <w:t>Готви</w:t>
+            </w:r>
+          </w:p>
+        </w:tc>
+        <w:tc>
+          <w:tcPr>
+            <w:tcW w:w="0" w:type="auto"/>
+          </w:tcPr>
+          <w:p>
+            <w:pPr>
+              <w:ind w:firstLine="0"/>
+              <w:rPr>
+                <w:lang w:val="mk-MK"/>
+              </w:rPr>
+            </w:pPr>
+            <w:r>
+              <w:rPr>
+                <w:lang w:val="mk-MK"/>
+              </w:rPr>
+              <w:t>Македонски</w:t>
+            </w:r>
+          </w:p>
+        </w:tc>
+      </w:tr>
+      <w:tr>
+        <w:trPr>
+          <w:jc w:val="center"/>
+        </w:trPr>
+        <w:tc>
+          <w:tcPr>
+            <w:tcW w:w="0" w:type="auto"/>
+          </w:tcPr>
+          <w:p>
+            <w:pPr>
+              <w:ind w:firstLine="0"/>
+              <w:rPr>
+                <w:lang w:val="mk-MK"/>
+              </w:rPr>
+            </w:pPr>
+            <w:r>
+              <w:rPr>
+                <w:lang w:val="mk-MK"/>
+              </w:rPr>
+              <w:t>Трпе</w:t>
+            </w:r>
+          </w:p>
+        </w:tc>
+        <w:tc>
+          <w:tcPr>
+            <w:tcW w:w="0" w:type="auto"/>
+          </w:tcPr>
+          <w:p>
+            <w:pPr>
+              <w:ind w:firstLine="0"/>
+              <w:rPr>
+                <w:lang w:val="mk-MK"/>
+              </w:rPr>
+            </w:pPr>
+            <w:r>
+              <w:rPr>
+                <w:lang w:val="mk-MK"/>
+              </w:rPr>
+              <w:t>Пишува</w:t>
+            </w:r>
+          </w:p>
+        </w:tc>
+        <w:tc>
+          <w:tcPr>
+            <w:tcW w:w="0" w:type="auto"/>
+          </w:tcPr>
+          <w:p>
+            <w:pPr>
+              <w:ind w:firstLine="0"/>
+              <w:rPr>
+                <w:lang w:val="mk-MK"/>
+              </w:rPr>
+            </w:pPr>
+            <w:r>
+              <w:rPr>
+                <w:lang w:val="mk-MK"/>
+              </w:rPr>
+              <w:t>Шпански</w:t>
+            </w:r>
+          </w:p>
+        </w:tc>
+      </w:tr>
+      <w:tr>
+        <w:trPr>
+          <w:jc w:val="center"/>
+        </w:trPr>
+        <w:tc>
+          <w:tcPr>
+            <w:tcW w:w="0" w:type="auto"/>
+          </w:tcPr>
+          <w:p>
+            <w:pPr>
+              <w:ind w:firstLine="0"/>
+              <w:rPr>
+                <w:lang w:val="mk-MK"/>
+              </w:rPr>
+            </w:pPr>
+            <w:r>
+              <w:rPr>
+                <w:lang w:val="mk-MK"/>
+              </w:rPr>
+              <w:t>Трпе</w:t>
+            </w:r>
+          </w:p>
+        </w:tc>
+        <w:tc>
+          <w:tcPr>
+            <w:tcW w:w="0" w:type="auto"/>
+          </w:tcPr>
+          <w:p>
+            <w:pPr>
+              <w:ind w:firstLine="0"/>
+              <w:rPr>
+                <w:lang w:val="mk-MK"/>
+              </w:rPr>
+            </w:pPr>
+            <w:r>
+              <w:rPr>
+                <w:lang w:val="mk-MK"/>
+              </w:rPr>
+              <w:t>Пишува</w:t>
+            </w:r>
+          </w:p>
+        </w:tc>
+        <w:tc>
+          <w:tcPr>
+            <w:tcW w:w="0" w:type="auto"/>
+          </w:tcPr>
+          <w:p>
+            <w:pPr>
+              <w:ind w:firstLine="0"/>
+              <w:rPr>
+                <w:lang w:val="mk-MK"/>
+              </w:rPr>
+            </w:pPr>
+            <w:r>
+              <w:rPr>
+                <w:lang w:val="mk-MK"/>
+              </w:rPr>
+              <w:t>Руски</w:t>
+            </w:r>
+          </w:p>
+        </w:tc>
+      </w:tr>
+    </w:tbl>
+    <w:p>
+      <w:pPr>
+        <w:pStyle w:val="tablecaption"/>
+        <w:rPr>
+          <w:b/>
+          <w:lang w:val="mk-MK"/>
+        </w:rPr>
+      </w:pPr>
+      <w:r>
+        <w:rPr>
+          <w:b/>
+          <w:lang w:val="mk-MK"/>
+        </w:rPr>
+        <w:t xml:space="preserve">Скица </w:t>
+      </w:r>
+      <w:r>
+        <w:rPr>
+          <w:b/>
+          <w:lang w:val="mk-MK"/>
+        </w:rPr>
+        <w:fldChar w:fldCharType="begin"/>
+      </w:r>
+      <w:r>
+        <w:rPr>
+          <w:b/>
+          <w:lang w:val="mk-MK"/>
+        </w:rPr>
+        <w:instrText xml:space="preserve"> SEQ "Table" \* MERGEFORMAT  \* MERGEFORMAT </w:instrText>
+      </w:r>
+      <w:r>
+        <w:rPr>
+          <w:b/>
+          <w:lang w:val="mk-MK"/>
+        </w:rPr>
+        <w:fldChar w:fldCharType="separate"/>
+      </w:r>
+      <w:r>
+        <w:rPr>
+          <w:b/>
+          <w:noProof/>
+          <w:lang w:val="mk-MK"/>
+        </w:rPr>
+        <w:t>5</w:t>
+      </w:r>
+      <w:r>
+        <w:rPr>
+          <w:b/>
+          <w:lang w:val="mk-MK"/>
+        </w:rPr>
+        <w:fldChar w:fldCharType="end"/>
+      </w:r>
+      <w:r>
+        <w:rPr>
+          <w:b/>
+          <w:lang w:val="mk-MK"/>
+        </w:rPr>
+        <w:t>.</w:t>
+      </w:r>
+      <w:r>
+        <w:rPr>
+          <w:b/>
+          <w:lang w:val="mk-MK"/>
+        </w:rPr>
+        <w:t xml:space="preserve"> Случајна мешавина, минимален број на записи, </w:t>
+      </w:r>
+      <w:r>
+        <w:rPr>
+          <w:b/>
+          <w:lang w:val="mk-MK"/>
+        </w:rPr>
+        <w:t>со</w:t>
+      </w:r>
+      <w:r>
+        <w:rPr>
+          <w:b/>
+          <w:lang w:val="mk-MK"/>
+        </w:rPr>
+        <w:t xml:space="preserve"> НУЛ т.е. </w:t>
+      </w:r>
+      <w:r>
+        <w:rPr>
+          <w:b/>
+          <w:lang w:val="mk-MK"/>
+        </w:rPr>
+        <w:t>без</w:t>
+      </w:r>
+      <w:r>
+        <w:rPr>
+          <w:b/>
+          <w:lang w:val="mk-MK"/>
+        </w:rPr>
+        <w:t xml:space="preserve"> повторувања</w:t>
+      </w:r>
+      <w:r>
+        <w:rPr>
+          <w:b/>
+          <w:lang w:val="mk-MK"/>
+        </w:rPr>
+        <w:t>.</w:t>
+      </w:r>
+    </w:p>
+    <w:tbl>
+      <w:tblPr>
+        <w:tblStyle w:val="af2"/>
+        <w:tblW w:w="0" w:type="auto"/>
+        <w:jc w:val="center"/>
+        <w:tblLook w:val="04A0" w:firstRow="1" w:lastRow="0" w:firstColumn="1" w:lastColumn="0" w:noHBand="0" w:noVBand="1"/>
+      </w:tblPr>
+      <w:tblGrid>
+        <w:gridCol w:w="1254"/>
+        <w:gridCol w:w="1229"/>
+        <w:gridCol w:w="1271"/>
+      </w:tblGrid>
+      <w:tr>
+        <w:trPr>
+          <w:jc w:val="center"/>
+        </w:trPr>
+        <w:tc>
+          <w:tcPr>
+            <w:tcW w:w="0" w:type="auto"/>
+          </w:tcPr>
+          <w:p>
+            <w:pPr>
+              <w:ind w:firstLine="0"/>
+              <w:rPr>
+                <w:lang w:val="mk-MK"/>
+              </w:rPr>
+            </w:pPr>
+            <w:r>
+              <w:rPr>
+                <w:lang w:val="mk-MK"/>
+              </w:rPr>
+              <w:t>ВРАБОТЕН</w:t>
+            </w:r>
+          </w:p>
+        </w:tc>
+        <w:tc>
+          <w:tcPr>
+            <w:tcW w:w="0" w:type="auto"/>
+          </w:tcPr>
+          <w:p>
+            <w:pPr>
+              <w:ind w:firstLine="0"/>
+              <w:rPr>
+                <w:lang w:val="mk-MK"/>
+              </w:rPr>
+            </w:pPr>
+            <w:r>
+              <w:rPr>
+                <w:lang w:val="mk-MK"/>
+              </w:rPr>
+              <w:t>ВЕШТИНА</w:t>
+            </w:r>
+          </w:p>
+        </w:tc>
+        <w:tc>
+          <w:tcPr>
+            <w:tcW w:w="0" w:type="auto"/>
+          </w:tcPr>
+          <w:p>
+            <w:pPr>
+              <w:ind w:firstLine="0"/>
+              <w:rPr>
+                <w:lang w:val="mk-MK"/>
+              </w:rPr>
+            </w:pPr>
+            <w:r>
+              <w:rPr>
+                <w:lang w:val="mk-MK"/>
+              </w:rPr>
+              <w:t>ЈАЗИК</w:t>
+            </w:r>
+          </w:p>
+        </w:tc>
+      </w:tr>
+      <w:tr>
+        <w:trPr>
+          <w:jc w:val="center"/>
+        </w:trPr>
+        <w:tc>
+          <w:tcPr>
+            <w:tcW w:w="0" w:type="auto"/>
+          </w:tcPr>
+          <w:p>
+            <w:pPr>
+              <w:ind w:firstLine="0"/>
+              <w:rPr>
+                <w:lang w:val="mk-MK"/>
+              </w:rPr>
+            </w:pPr>
+            <w:r>
+              <w:rPr>
+                <w:lang w:val="mk-MK"/>
+              </w:rPr>
+              <w:t>Трпе</w:t>
+            </w:r>
+          </w:p>
+        </w:tc>
+        <w:tc>
+          <w:tcPr>
+            <w:tcW w:w="0" w:type="auto"/>
+          </w:tcPr>
+          <w:p>
+            <w:pPr>
+              <w:ind w:firstLine="0"/>
+              <w:rPr>
+                <w:lang w:val="mk-MK"/>
+              </w:rPr>
+            </w:pPr>
+            <w:r>
+              <w:rPr>
+                <w:lang w:val="mk-MK"/>
+              </w:rPr>
+              <w:t>Готви</w:t>
+            </w:r>
+          </w:p>
+        </w:tc>
+        <w:tc>
+          <w:tcPr>
+            <w:tcW w:w="0" w:type="auto"/>
+          </w:tcPr>
+          <w:p>
+            <w:pPr>
+              <w:ind w:firstLine="0"/>
+              <w:rPr>
+                <w:lang w:val="mk-MK"/>
+              </w:rPr>
+            </w:pPr>
+            <w:r>
+              <w:rPr>
+                <w:lang w:val="mk-MK"/>
+              </w:rPr>
+              <w:t>Македонски</w:t>
+            </w:r>
+          </w:p>
+        </w:tc>
+      </w:tr>
+      <w:tr>
+        <w:trPr>
+          <w:jc w:val="center"/>
+        </w:trPr>
+        <w:tc>
+          <w:tcPr>
+            <w:tcW w:w="0" w:type="auto"/>
+          </w:tcPr>
+          <w:p>
+            <w:pPr>
+              <w:ind w:firstLine="0"/>
+              <w:rPr>
+                <w:lang w:val="mk-MK"/>
+              </w:rPr>
+            </w:pPr>
+            <w:r>
+              <w:rPr>
+                <w:lang w:val="mk-MK"/>
+              </w:rPr>
+              <w:t>Трпе</w:t>
+            </w:r>
+          </w:p>
+        </w:tc>
+        <w:tc>
+          <w:tcPr>
+            <w:tcW w:w="0" w:type="auto"/>
+          </w:tcPr>
+          <w:p>
+            <w:pPr>
+              <w:ind w:firstLine="0"/>
+              <w:rPr>
+                <w:lang w:val="mk-MK"/>
+              </w:rPr>
+            </w:pPr>
+            <w:r>
+              <w:rPr>
+                <w:lang w:val="mk-MK"/>
+              </w:rPr>
+              <w:t>Пишува</w:t>
+            </w:r>
+          </w:p>
+        </w:tc>
+        <w:tc>
+          <w:tcPr>
+            <w:tcW w:w="0" w:type="auto"/>
+          </w:tcPr>
+          <w:p>
+            <w:pPr>
+              <w:ind w:firstLine="0"/>
+              <w:rPr>
+                <w:lang w:val="mk-MK"/>
+              </w:rPr>
+            </w:pPr>
+            <w:r>
+              <w:rPr>
+                <w:lang w:val="mk-MK"/>
+              </w:rPr>
+              <w:t>Шпански</w:t>
+            </w:r>
+          </w:p>
+        </w:tc>
+      </w:tr>
+      <w:tr>
+        <w:trPr>
+          <w:jc w:val="center"/>
+        </w:trPr>
+        <w:tc>
+          <w:tcPr>
+            <w:tcW w:w="0" w:type="auto"/>
+          </w:tcPr>
+          <w:p>
+            <w:pPr>
+              <w:ind w:firstLine="0"/>
+              <w:rPr>
+                <w:lang w:val="mk-MK"/>
+              </w:rPr>
+            </w:pPr>
+            <w:r>
+              <w:rPr>
+                <w:lang w:val="mk-MK"/>
+              </w:rPr>
+              <w:t>Трпе</w:t>
+            </w:r>
+          </w:p>
+        </w:tc>
+        <w:tc>
+          <w:tcPr>
+            <w:tcW w:w="0" w:type="auto"/>
+          </w:tcPr>
+          <w:p>
+            <w:pPr>
+              <w:ind w:firstLine="0"/>
+              <w:rPr>
+                <w:lang w:val="mk-MK"/>
+              </w:rPr>
+            </w:pPr>
+          </w:p>
+        </w:tc>
+        <w:tc>
+          <w:tcPr>
+            <w:tcW w:w="0" w:type="auto"/>
+          </w:tcPr>
+          <w:p>
+            <w:pPr>
+              <w:ind w:firstLine="0"/>
+              <w:rPr>
+                <w:lang w:val="mk-MK"/>
+              </w:rPr>
+            </w:pPr>
+            <w:r>
+              <w:rPr>
+                <w:lang w:val="mk-MK"/>
+              </w:rPr>
+              <w:t>Руски</w:t>
+            </w:r>
+          </w:p>
+        </w:tc>
+      </w:tr>
+    </w:tbl>
+    <w:p>
+      <w:pPr>
+        <w:pStyle w:val="tablecaption"/>
+        <w:rPr>
+          <w:b/>
+          <w:lang w:val="mk-MK"/>
+        </w:rPr>
+      </w:pPr>
+      <w:r>
+        <w:rPr>
+          <w:b/>
+          <w:lang w:val="mk-MK"/>
+        </w:rPr>
+        <w:t xml:space="preserve">Скица </w:t>
+      </w:r>
+      <w:r>
+        <w:rPr>
+          <w:b/>
+          <w:lang w:val="mk-MK"/>
+        </w:rPr>
+        <w:fldChar w:fldCharType="begin"/>
+      </w:r>
+      <w:r>
+        <w:rPr>
+          <w:b/>
+          <w:lang w:val="mk-MK"/>
+        </w:rPr>
+        <w:instrText xml:space="preserve"> SEQ "Table" \* MERGEFORMAT </w:instrText>
+      </w:r>
+      <w:r>
+        <w:rPr>
+          <w:b/>
+          <w:lang w:val="mk-MK"/>
+        </w:rPr>
+        <w:fldChar w:fldCharType="separate"/>
+      </w:r>
+      <w:r>
+        <w:rPr>
+          <w:b/>
+          <w:noProof/>
+          <w:lang w:val="mk-MK"/>
+        </w:rPr>
+        <w:t>6</w:t>
+      </w:r>
+      <w:r>
+        <w:rPr>
+          <w:b/>
+          <w:lang w:val="mk-MK"/>
+        </w:rPr>
+        <w:fldChar w:fldCharType="end"/>
+      </w:r>
+      <w:r>
+        <w:rPr>
+          <w:b/>
+          <w:lang w:val="mk-MK"/>
+        </w:rPr>
+        <w:t>.</w:t>
+      </w:r>
+      <w:r>
+        <w:rPr>
+          <w:b/>
+          <w:lang w:val="mk-MK"/>
+        </w:rPr>
+        <w:t xml:space="preserve"> </w:t>
+      </w:r>
+      <w:r>
+        <w:rPr>
+          <w:b/>
+          <w:lang w:val="mk-MK"/>
+        </w:rPr>
+        <w:t>Целосно случајна мешавина, некои записи имаат НУЛ некои немаат.</w:t>
+      </w:r>
+    </w:p>
+    <w:tbl>
+      <w:tblPr>
+        <w:tblStyle w:val="af2"/>
+        <w:tblW w:w="0" w:type="auto"/>
+        <w:jc w:val="center"/>
+        <w:tblLook w:val="04A0" w:firstRow="1" w:lastRow="0" w:firstColumn="1" w:lastColumn="0" w:noHBand="0" w:noVBand="1"/>
+      </w:tblPr>
+      <w:tblGrid>
+        <w:gridCol w:w="1254"/>
+        <w:gridCol w:w="1229"/>
+        <w:gridCol w:w="1271"/>
+      </w:tblGrid>
+      <w:tr>
+        <w:trPr>
+          <w:jc w:val="center"/>
+        </w:trPr>
+        <w:tc>
+          <w:tcPr>
+            <w:tcW w:w="0" w:type="auto"/>
+          </w:tcPr>
+          <w:p>
+            <w:pPr>
+              <w:ind w:firstLine="0"/>
+              <w:rPr>
+                <w:lang w:val="mk-MK"/>
+              </w:rPr>
+            </w:pPr>
+            <w:r>
+              <w:rPr>
+                <w:lang w:val="mk-MK"/>
+              </w:rPr>
+              <w:t>ВРАБОТЕН</w:t>
+            </w:r>
+          </w:p>
+        </w:tc>
+        <w:tc>
+          <w:tcPr>
+            <w:tcW w:w="0" w:type="auto"/>
+          </w:tcPr>
+          <w:p>
+            <w:pPr>
+              <w:ind w:firstLine="0"/>
+              <w:rPr>
+                <w:lang w:val="mk-MK"/>
+              </w:rPr>
+            </w:pPr>
+            <w:r>
+              <w:rPr>
+                <w:lang w:val="mk-MK"/>
+              </w:rPr>
+              <w:t>ВЕШТИНА</w:t>
+            </w:r>
+          </w:p>
+        </w:tc>
+        <w:tc>
+          <w:tcPr>
+            <w:tcW w:w="0" w:type="auto"/>
+          </w:tcPr>
+          <w:p>
+            <w:pPr>
+              <w:ind w:firstLine="0"/>
+              <w:rPr>
+                <w:lang w:val="mk-MK"/>
+              </w:rPr>
+            </w:pPr>
+            <w:r>
+              <w:rPr>
+                <w:lang w:val="mk-MK"/>
+              </w:rPr>
+              <w:t>ЈАЗИК</w:t>
+            </w:r>
+          </w:p>
+        </w:tc>
+      </w:tr>
+      <w:tr>
+        <w:trPr>
+          <w:jc w:val="center"/>
+        </w:trPr>
+        <w:tc>
+          <w:tcPr>
+            <w:tcW w:w="0" w:type="auto"/>
+          </w:tcPr>
+          <w:p>
+            <w:pPr>
+              <w:ind w:firstLine="0"/>
+              <w:rPr>
+                <w:lang w:val="mk-MK"/>
+              </w:rPr>
+            </w:pPr>
+            <w:r>
+              <w:rPr>
+                <w:lang w:val="mk-MK"/>
+              </w:rPr>
+              <w:t>Трпе</w:t>
+            </w:r>
+          </w:p>
+        </w:tc>
+        <w:tc>
+          <w:tcPr>
+            <w:tcW w:w="0" w:type="auto"/>
+          </w:tcPr>
+          <w:p>
+            <w:pPr>
+              <w:ind w:firstLine="0"/>
+              <w:rPr>
+                <w:lang w:val="mk-MK"/>
+              </w:rPr>
+            </w:pPr>
+            <w:r>
+              <w:rPr>
+                <w:lang w:val="mk-MK"/>
+              </w:rPr>
+              <w:t>Готви</w:t>
+            </w:r>
+          </w:p>
+        </w:tc>
+        <w:tc>
+          <w:tcPr>
+            <w:tcW w:w="0" w:type="auto"/>
+          </w:tcPr>
+          <w:p>
+            <w:pPr>
+              <w:ind w:firstLine="0"/>
+              <w:rPr>
+                <w:lang w:val="mk-MK"/>
+              </w:rPr>
+            </w:pPr>
+            <w:r>
+              <w:rPr>
+                <w:lang w:val="mk-MK"/>
+              </w:rPr>
+              <w:t>Македонски</w:t>
+            </w:r>
+          </w:p>
+        </w:tc>
+      </w:tr>
+      <w:tr>
+        <w:trPr>
+          <w:jc w:val="center"/>
+        </w:trPr>
+        <w:tc>
+          <w:tcPr>
+            <w:tcW w:w="0" w:type="auto"/>
+          </w:tcPr>
+          <w:p>
+            <w:pPr>
+              <w:ind w:firstLine="0"/>
+              <w:rPr>
+                <w:lang w:val="mk-MK"/>
+              </w:rPr>
+            </w:pPr>
+            <w:r>
+              <w:rPr>
+                <w:lang w:val="mk-MK"/>
+              </w:rPr>
+              <w:t>Трпе</w:t>
+            </w:r>
+          </w:p>
+        </w:tc>
+        <w:tc>
+          <w:tcPr>
+            <w:tcW w:w="0" w:type="auto"/>
+          </w:tcPr>
+          <w:p>
+            <w:pPr>
+              <w:ind w:firstLine="0"/>
+              <w:rPr>
+                <w:lang w:val="mk-MK"/>
+              </w:rPr>
+            </w:pPr>
+            <w:r>
+              <w:rPr>
+                <w:lang w:val="mk-MK"/>
+              </w:rPr>
+              <w:t>Пишува</w:t>
+            </w:r>
+          </w:p>
+        </w:tc>
+        <w:tc>
+          <w:tcPr>
+            <w:tcW w:w="0" w:type="auto"/>
+          </w:tcPr>
+          <w:p>
+            <w:pPr>
+              <w:ind w:firstLine="0"/>
+              <w:rPr>
+                <w:lang w:val="mk-MK"/>
+              </w:rPr>
+            </w:pPr>
+          </w:p>
+        </w:tc>
+      </w:tr>
+      <w:tr>
+        <w:trPr>
+          <w:jc w:val="center"/>
+        </w:trPr>
+        <w:tc>
+          <w:tcPr>
+            <w:tcW w:w="0" w:type="auto"/>
+          </w:tcPr>
+          <w:p>
+            <w:pPr>
+              <w:ind w:firstLine="0"/>
+              <w:rPr>
+                <w:lang w:val="mk-MK"/>
+              </w:rPr>
+            </w:pPr>
+            <w:r>
+              <w:rPr>
+                <w:lang w:val="mk-MK"/>
+              </w:rPr>
+              <w:t>Трпе</w:t>
+            </w:r>
+          </w:p>
+        </w:tc>
+        <w:tc>
+          <w:tcPr>
+            <w:tcW w:w="0" w:type="auto"/>
+          </w:tcPr>
+          <w:p>
+            <w:pPr>
+              <w:ind w:firstLine="0"/>
+              <w:rPr>
+                <w:lang w:val="mk-MK"/>
+              </w:rPr>
+            </w:pPr>
+          </w:p>
+        </w:tc>
+        <w:tc>
+          <w:tcPr>
+            <w:tcW w:w="0" w:type="auto"/>
+          </w:tcPr>
+          <w:p>
+            <w:pPr>
+              <w:ind w:firstLine="0"/>
+              <w:rPr>
+                <w:lang w:val="mk-MK"/>
+              </w:rPr>
+            </w:pPr>
+            <w:r>
+              <w:rPr>
+                <w:lang w:val="mk-MK"/>
+              </w:rPr>
+              <w:t>Шпански</w:t>
+            </w:r>
+          </w:p>
+        </w:tc>
+      </w:tr>
+      <w:tr>
+        <w:trPr>
+          <w:jc w:val="center"/>
+        </w:trPr>
+        <w:tc>
+          <w:tcPr>
+            <w:tcW w:w="0" w:type="auto"/>
+          </w:tcPr>
+          <w:p>
+            <w:pPr>
+              <w:ind w:firstLine="0"/>
+              <w:rPr>
+                <w:lang w:val="mk-MK"/>
+              </w:rPr>
+            </w:pPr>
+            <w:r>
+              <w:rPr>
+                <w:lang w:val="mk-MK"/>
+              </w:rPr>
+              <w:t>Трпе</w:t>
+            </w:r>
+          </w:p>
+        </w:tc>
+        <w:tc>
+          <w:tcPr>
+            <w:tcW w:w="0" w:type="auto"/>
+          </w:tcPr>
+          <w:p>
+            <w:pPr>
+              <w:ind w:firstLine="0"/>
+              <w:rPr>
+                <w:lang w:val="mk-MK"/>
+              </w:rPr>
+            </w:pPr>
+            <w:r>
+              <w:rPr>
+                <w:lang w:val="mk-MK"/>
+              </w:rPr>
+              <w:t>Пишува</w:t>
+            </w:r>
+          </w:p>
+        </w:tc>
+        <w:tc>
+          <w:tcPr>
+            <w:tcW w:w="0" w:type="auto"/>
+          </w:tcPr>
+          <w:p>
+            <w:pPr>
+              <w:ind w:firstLine="0"/>
+              <w:rPr>
+                <w:lang w:val="mk-MK"/>
+              </w:rPr>
+            </w:pPr>
+            <w:r>
+              <w:rPr>
+                <w:lang w:val="mk-MK"/>
+              </w:rPr>
+              <w:t>Руски</w:t>
+            </w:r>
+          </w:p>
+        </w:tc>
+      </w:tr>
+    </w:tbl>
+    <w:p>
+      <w:pPr>
+        <w:pStyle w:val="tablecaption"/>
+        <w:rPr>
+          <w:b/>
+          <w:lang w:val="mk-MK"/>
+        </w:rPr>
+      </w:pPr>
+      <w:r>
+        <w:rPr>
+          <w:b/>
+          <w:lang w:val="mk-MK"/>
+        </w:rPr>
+        <w:t xml:space="preserve">Скица </w:t>
+      </w:r>
+      <w:r>
+        <w:rPr>
+          <w:b/>
+          <w:lang w:val="mk-MK"/>
+        </w:rPr>
+        <w:fldChar w:fldCharType="begin"/>
+      </w:r>
+      <w:r>
+        <w:rPr>
+          <w:b/>
+          <w:lang w:val="mk-MK"/>
+        </w:rPr>
+        <w:instrText xml:space="preserve"> SEQ "Table" \* MERGEFORMAT </w:instrText>
+      </w:r>
+      <w:r>
+        <w:rPr>
+          <w:b/>
+          <w:lang w:val="mk-MK"/>
+        </w:rPr>
+        <w:fldChar w:fldCharType="separate"/>
+      </w:r>
+      <w:r>
+        <w:rPr>
+          <w:b/>
+          <w:noProof/>
+          <w:lang w:val="mk-MK"/>
+        </w:rPr>
+        <w:t>6</w:t>
+      </w:r>
+      <w:r>
+        <w:rPr>
+          <w:b/>
+          <w:lang w:val="mk-MK"/>
+        </w:rPr>
+        <w:fldChar w:fldCharType="end"/>
+      </w:r>
+      <w:r>
+        <w:rPr>
+          <w:b/>
+          <w:lang w:val="mk-MK"/>
+        </w:rPr>
+        <w:t>.</w:t>
+      </w:r>
+      <w:r>
+        <w:rPr>
+          <w:b/>
+          <w:lang w:val="mk-MK"/>
+        </w:rPr>
+        <w:t xml:space="preserve"> </w:t>
+      </w:r>
+      <w:r>
+        <w:rPr>
+          <w:b/>
+          <w:lang w:val="mk-MK"/>
+        </w:rPr>
+        <w:t>Декартов производ на двете разделени релации од скица 2</w:t>
+      </w:r>
+      <w:r>
+        <w:rPr>
+          <w:b/>
+          <w:lang w:val="mk-MK"/>
+        </w:rPr>
+        <w:t>.</w:t>
+      </w:r>
+    </w:p>
+    <w:tbl>
+      <w:tblPr>
+        <w:tblStyle w:val="af2"/>
+        <w:tblW w:w="0" w:type="auto"/>
+        <w:jc w:val="center"/>
+        <w:tblLook w:val="04A0" w:firstRow="1" w:lastRow="0" w:firstColumn="1" w:lastColumn="0" w:noHBand="0" w:noVBand="1"/>
+      </w:tblPr>
+      <w:tblGrid>
+        <w:gridCol w:w="1254"/>
+        <w:gridCol w:w="1229"/>
+        <w:gridCol w:w="1271"/>
+      </w:tblGrid>
+      <w:tr>
+        <w:trPr>
+          <w:jc w:val="center"/>
+        </w:trPr>
+        <w:tc>
+          <w:tcPr>
+            <w:tcW w:w="0" w:type="auto"/>
+          </w:tcPr>
+          <w:p>
+            <w:pPr>
+              <w:ind w:firstLine="0"/>
+              <w:rPr>
+                <w:lang w:val="mk-MK"/>
+              </w:rPr>
+            </w:pPr>
+            <w:r>
+              <w:rPr>
+                <w:lang w:val="mk-MK"/>
+              </w:rPr>
+              <w:t>ВРАБОТЕН</w:t>
+            </w:r>
+          </w:p>
+        </w:tc>
+        <w:tc>
+          <w:tcPr>
+            <w:tcW w:w="0" w:type="auto"/>
+          </w:tcPr>
+          <w:p>
+            <w:pPr>
+              <w:ind w:firstLine="0"/>
+              <w:rPr>
+                <w:lang w:val="mk-MK"/>
+              </w:rPr>
+            </w:pPr>
+            <w:r>
+              <w:rPr>
+                <w:lang w:val="mk-MK"/>
+              </w:rPr>
+              <w:t>ВЕШТИНА</w:t>
+            </w:r>
+          </w:p>
+        </w:tc>
+        <w:tc>
+          <w:tcPr>
+            <w:tcW w:w="0" w:type="auto"/>
+          </w:tcPr>
+          <w:p>
+            <w:pPr>
+              <w:ind w:firstLine="0"/>
+              <w:rPr>
+                <w:lang w:val="mk-MK"/>
+              </w:rPr>
+            </w:pPr>
+            <w:r>
+              <w:rPr>
+                <w:lang w:val="mk-MK"/>
+              </w:rPr>
+              <w:t>ЈАЗИК</w:t>
+            </w:r>
+          </w:p>
+        </w:tc>
+      </w:tr>
+      <w:tr>
+        <w:trPr>
+          <w:jc w:val="center"/>
+        </w:trPr>
+        <w:tc>
+          <w:tcPr>
+            <w:tcW w:w="0" w:type="auto"/>
+          </w:tcPr>
+          <w:p>
+            <w:pPr>
+              <w:ind w:firstLine="0"/>
+              <w:rPr>
+                <w:lang w:val="mk-MK"/>
+              </w:rPr>
+            </w:pPr>
+            <w:r>
+              <w:rPr>
+                <w:lang w:val="mk-MK"/>
+              </w:rPr>
+              <w:t>Трпе</w:t>
+            </w:r>
+          </w:p>
+        </w:tc>
+        <w:tc>
+          <w:tcPr>
+            <w:tcW w:w="0" w:type="auto"/>
+          </w:tcPr>
+          <w:p>
+            <w:pPr>
+              <w:ind w:firstLine="0"/>
+              <w:rPr>
+                <w:lang w:val="mk-MK"/>
+              </w:rPr>
+            </w:pPr>
+            <w:r>
+              <w:rPr>
+                <w:lang w:val="mk-MK"/>
+              </w:rPr>
+              <w:t>Готви</w:t>
+            </w:r>
+          </w:p>
+        </w:tc>
+        <w:tc>
+          <w:tcPr>
+            <w:tcW w:w="0" w:type="auto"/>
+          </w:tcPr>
+          <w:p>
+            <w:pPr>
+              <w:ind w:firstLine="0"/>
+              <w:rPr>
+                <w:lang w:val="mk-MK"/>
+              </w:rPr>
+            </w:pPr>
+            <w:r>
+              <w:rPr>
+                <w:lang w:val="mk-MK"/>
+              </w:rPr>
+              <w:t>Македонски</w:t>
+            </w:r>
+          </w:p>
+        </w:tc>
+      </w:tr>
+      <w:tr>
+        <w:trPr>
+          <w:jc w:val="center"/>
+        </w:trPr>
+        <w:tc>
+          <w:tcPr>
+            <w:tcW w:w="0" w:type="auto"/>
+          </w:tcPr>
+          <w:p>
+            <w:pPr>
+              <w:ind w:firstLine="0"/>
+              <w:rPr>
+                <w:lang w:val="mk-MK"/>
+              </w:rPr>
+            </w:pPr>
+            <w:r>
+              <w:rPr>
+                <w:lang w:val="mk-MK"/>
+              </w:rPr>
+              <w:t>Трпе</w:t>
+            </w:r>
+          </w:p>
+        </w:tc>
+        <w:tc>
+          <w:tcPr>
+            <w:tcW w:w="0" w:type="auto"/>
+          </w:tcPr>
+          <w:p>
+            <w:pPr>
+              <w:ind w:firstLine="0"/>
+              <w:rPr>
+                <w:lang w:val="mk-MK"/>
+              </w:rPr>
+            </w:pPr>
+            <w:r>
+              <w:rPr>
+                <w:lang w:val="mk-MK"/>
+              </w:rPr>
+              <w:t>Готви</w:t>
+            </w:r>
+          </w:p>
+        </w:tc>
+        <w:tc>
+          <w:tcPr>
+            <w:tcW w:w="0" w:type="auto"/>
+          </w:tcPr>
+          <w:p>
+            <w:pPr>
+              <w:ind w:firstLine="0"/>
+              <w:rPr>
+                <w:lang w:val="mk-MK"/>
+              </w:rPr>
+            </w:pPr>
+            <w:r>
+              <w:rPr>
+                <w:lang w:val="mk-MK"/>
+              </w:rPr>
+              <w:t>Шпански</w:t>
+            </w:r>
+          </w:p>
+        </w:tc>
+      </w:tr>
+      <w:tr>
+        <w:trPr>
+          <w:jc w:val="center"/>
+        </w:trPr>
+        <w:tc>
+          <w:tcPr>
+            <w:tcW w:w="0" w:type="auto"/>
+          </w:tcPr>
+          <w:p>
+            <w:pPr>
+              <w:ind w:firstLine="0"/>
+              <w:rPr>
+                <w:lang w:val="mk-MK"/>
+              </w:rPr>
+            </w:pPr>
+            <w:r>
+              <w:rPr>
+                <w:lang w:val="mk-MK"/>
+              </w:rPr>
+              <w:t>Трпе</w:t>
+            </w:r>
+          </w:p>
+        </w:tc>
+        <w:tc>
+          <w:tcPr>
+            <w:tcW w:w="0" w:type="auto"/>
+          </w:tcPr>
+          <w:p>
+            <w:pPr>
+              <w:ind w:firstLine="0"/>
+              <w:rPr>
+                <w:lang w:val="mk-MK"/>
+              </w:rPr>
+            </w:pPr>
+            <w:r>
+              <w:rPr>
+                <w:lang w:val="mk-MK"/>
+              </w:rPr>
+              <w:t>Готви</w:t>
+            </w:r>
+          </w:p>
+        </w:tc>
+        <w:tc>
+          <w:tcPr>
+            <w:tcW w:w="0" w:type="auto"/>
+          </w:tcPr>
+          <w:p>
+            <w:pPr>
+              <w:ind w:firstLine="0"/>
+              <w:rPr>
+                <w:lang w:val="mk-MK"/>
+              </w:rPr>
+            </w:pPr>
+            <w:r>
+              <w:rPr>
+                <w:lang w:val="mk-MK"/>
+              </w:rPr>
+              <w:t>Руски</w:t>
+            </w:r>
+          </w:p>
+        </w:tc>
+      </w:tr>
+      <w:tr>
+        <w:trPr>
+          <w:jc w:val="center"/>
+        </w:trPr>
+        <w:tc>
+          <w:tcPr>
+            <w:tcW w:w="0" w:type="auto"/>
+          </w:tcPr>
+          <w:p>
+            <w:pPr>
+              <w:ind w:firstLine="0"/>
+              <w:rPr>
+                <w:lang w:val="mk-MK"/>
+              </w:rPr>
+            </w:pPr>
+            <w:r>
+              <w:rPr>
+                <w:lang w:val="mk-MK"/>
+              </w:rPr>
+              <w:t>Трпе</w:t>
+            </w:r>
+          </w:p>
+        </w:tc>
+        <w:tc>
+          <w:tcPr>
+            <w:tcW w:w="0" w:type="auto"/>
+          </w:tcPr>
+          <w:p>
+            <w:pPr>
+              <w:ind w:firstLine="0"/>
+              <w:rPr>
+                <w:lang w:val="mk-MK"/>
+              </w:rPr>
+            </w:pPr>
+            <w:r>
+              <w:rPr>
+                <w:lang w:val="mk-MK"/>
+              </w:rPr>
+              <w:t>Пишува</w:t>
+            </w:r>
+          </w:p>
+        </w:tc>
+        <w:tc>
+          <w:tcPr>
+            <w:tcW w:w="0" w:type="auto"/>
+          </w:tcPr>
+          <w:p>
+            <w:pPr>
+              <w:ind w:firstLine="0"/>
+              <w:rPr>
+                <w:lang w:val="mk-MK"/>
+              </w:rPr>
+            </w:pPr>
+            <w:r>
+              <w:rPr>
+                <w:lang w:val="mk-MK"/>
+              </w:rPr>
+              <w:t>Македонски</w:t>
+            </w:r>
+          </w:p>
+        </w:tc>
+      </w:tr>
+      <w:tr>
+        <w:trPr>
+          <w:jc w:val="center"/>
+        </w:trPr>
+        <w:tc>
+          <w:tcPr>
+            <w:tcW w:w="0" w:type="auto"/>
+          </w:tcPr>
+          <w:p>
+            <w:pPr>
+              <w:ind w:firstLine="0"/>
+              <w:rPr>
+                <w:lang w:val="mk-MK"/>
+              </w:rPr>
+            </w:pPr>
+            <w:r>
+              <w:rPr>
+                <w:lang w:val="mk-MK"/>
+              </w:rPr>
+              <w:t>Трпе</w:t>
+            </w:r>
+          </w:p>
+        </w:tc>
+        <w:tc>
+          <w:tcPr>
+            <w:tcW w:w="0" w:type="auto"/>
+          </w:tcPr>
+          <w:p>
+            <w:pPr>
+              <w:ind w:firstLine="0"/>
+              <w:rPr>
+                <w:lang w:val="mk-MK"/>
+              </w:rPr>
+            </w:pPr>
+            <w:r>
+              <w:rPr>
+                <w:lang w:val="mk-MK"/>
+              </w:rPr>
+              <w:t>Пишува</w:t>
+            </w:r>
+          </w:p>
+        </w:tc>
+        <w:tc>
+          <w:tcPr>
+            <w:tcW w:w="0" w:type="auto"/>
+          </w:tcPr>
+          <w:p>
+            <w:pPr>
+              <w:ind w:firstLine="0"/>
+              <w:rPr>
+                <w:lang w:val="mk-MK"/>
+              </w:rPr>
+            </w:pPr>
+            <w:r>
+              <w:rPr>
+                <w:lang w:val="mk-MK"/>
+              </w:rPr>
+              <w:t>Шпански</w:t>
+            </w:r>
+          </w:p>
+        </w:tc>
+      </w:tr>
+      <w:tr>
+        <w:trPr>
+          <w:jc w:val="center"/>
+        </w:trPr>
+        <w:tc>
+          <w:tcPr>
+            <w:tcW w:w="0" w:type="auto"/>
+          </w:tcPr>
+          <w:p>
+            <w:pPr>
+              <w:ind w:firstLine="0"/>
+              <w:rPr>
+                <w:lang w:val="mk-MK"/>
+              </w:rPr>
+            </w:pPr>
+            <w:r>
+              <w:rPr>
+                <w:lang w:val="mk-MK"/>
+              </w:rPr>
+              <w:t>Трпе</w:t>
+            </w:r>
+          </w:p>
+        </w:tc>
+        <w:tc>
+          <w:tcPr>
+            <w:tcW w:w="0" w:type="auto"/>
+          </w:tcPr>
+          <w:p>
+            <w:pPr>
+              <w:ind w:firstLine="0"/>
+              <w:rPr>
+                <w:lang w:val="mk-MK"/>
+              </w:rPr>
+            </w:pPr>
+            <w:r>
+              <w:rPr>
+                <w:lang w:val="mk-MK"/>
+              </w:rPr>
+              <w:t>Пишува</w:t>
+            </w:r>
+          </w:p>
+        </w:tc>
+        <w:tc>
+          <w:tcPr>
+            <w:tcW w:w="0" w:type="auto"/>
+          </w:tcPr>
+          <w:p>
+            <w:pPr>
+              <w:ind w:firstLine="0"/>
+              <w:rPr>
+                <w:lang w:val="mk-MK"/>
+              </w:rPr>
+            </w:pPr>
+            <w:r>
+              <w:rPr>
+                <w:lang w:val="mk-MK"/>
+              </w:rPr>
+              <w:t>Руски</w:t>
+            </w:r>
+          </w:p>
+        </w:tc>
+      </w:tr>
+    </w:tbl>
+    <w:p>
+      <w:pPr>
+        <w:rPr>
+          <w:lang w:val="mk-MK"/>
+        </w:rPr>
+      </w:pPr>
     </w:p>
     <w:p>
       <w:pPr>
+        <w:pStyle w:val="heading1"/>
+        <w:rPr>
+          <w:lang w:val="mk-MK"/>
+        </w:rPr>
+      </w:pPr>
+      <w:r>
+        <w:rPr>
+          <w:lang w:val="mk-MK"/>
+        </w:rPr>
+        <w:t>Референции</w:t>
+      </w:r>
+    </w:p>
+    <w:p>
+      <w:pPr>
         <w:pStyle w:val="referenceitem"/>
       </w:pPr>
       <w:bookmarkStart w:id="1" w:name="_Ref412843638"/>
-      <w:proofErr w:type="spellStart"/>
-      <w:r>
-        <w:t>Codd</w:t>
-      </w:r>
-      <w:proofErr w:type="spellEnd"/>
-      <w:r>
-        <w:t xml:space="preserve">, Edgar Frank. “A relational model of data for large shared data banks.” </w:t>
+      <w:r>
+        <w:t xml:space="preserve">Codd, Edgar Frank. “A relational model of data for large shared data banks.” </w:t>
       </w:r>
       <w:r>
         <w:rPr>
@@ -2812,13 +4296,8 @@
         </w:rPr>
       </w:pPr>
       <w:bookmarkStart w:id="3" w:name="_Ref412843682"/>
-      <w:proofErr w:type="spellStart"/>
-      <w:r>
-        <w:t>Codd</w:t>
-      </w:r>
-      <w:proofErr w:type="spellEnd"/>
-      <w:r>
-        <w:t>, Edgar Frank. “</w:t>
+      <w:r>
+        <w:t>Codd, Edgar Frank. “</w:t>
       </w:r>
       <w:r>
         <w:t>Further</w:t>
@@ -2882,7 +4361,6 @@
       </w:pPr>
       <w:bookmarkStart w:id="4" w:name="_Ref412843698"/>
       <w:r>
-        <w:lastRenderedPageBreak/>
         <w:t xml:space="preserve">Kent, William. “A Simple Guide to Five Normal Forms in Relational Database Theory.” </w:t>
       </w:r>
       <w:r>
@@ -2935,14 +4413,12 @@
           <w:pPr>
             <w:pStyle w:val="1"/>
           </w:pPr>
-          <w:proofErr w:type="spellStart"/>
           <w:r>
             <w:rPr>
               <w:lang w:val="mk-MK"/>
             </w:rPr>
-            <w:t>Референци</w:t>
+            <w:t>Референции</w:t>
           </w:r>
-          <w:proofErr w:type="spellEnd"/>
         </w:p>
         <w:sdt>
           <w:sdtPr>
@@ -6082,7 +7558,7 @@
 </file>
 
 <file path=customXml/itemProps1.xml><?xml version="1.0" encoding="utf-8"?>
-<ds:datastoreItem xmlns:ds="http://schemas.openxmlformats.org/officeDocument/2006/customXml" ds:itemID="{F2A34A87-07CB-4793-A646-C46A6C6551B7}">
+<ds:datastoreItem xmlns:ds="http://schemas.openxmlformats.org/officeDocument/2006/customXml" ds:itemID="{B5D62531-1529-4ABD-BA85-07EFC6444753}">
   <ds:schemaRefs>
     <ds:schemaRef ds:uri="http://schemas.openxmlformats.org/officeDocument/2006/bibliography"/>
   </ds:schemaRefs>

</xml_diff>

<commit_message>
Napisana definicija za MVD
</commit_message>
<xml_diff>
--- a/teoretski proekt visoki normalni formi.docx
+++ b/teoretski proekt visoki normalni formi.docx
@@ -1869,8 +1869,6 @@
         </w:rPr>
         <w:t>скица</w:t>
       </w:r>
-      <w:bookmarkStart w:id="0" w:name="_GoBack"/>
-      <w:bookmarkEnd w:id="0"/>
       <w:r>
         <w:rPr>
           <w:lang w:val="mk-MK"/>
@@ -2675,14 +2673,7 @@
           <w:b/>
           <w:lang w:val="mk-MK"/>
         </w:rPr>
-        <w:t xml:space="preserve"> </w:t>
-      </w:r>
-      <w:r>
-        <w:rPr>
-          <w:b/>
-          <w:lang w:val="mk-MK"/>
-        </w:rPr>
-        <w:t>Случајна мешавина, минимален број на записи, без НУЛ т.е. дозволени повторувања</w:t>
+        <w:t xml:space="preserve"> Случајна мешавина, минимален број на записи, без НУЛ т.е. дозволени повторувања</w:t>
       </w:r>
       <w:r>
         <w:rPr>
@@ -3016,35 +3007,7 @@
           <w:b/>
           <w:lang w:val="mk-MK"/>
         </w:rPr>
-        <w:t xml:space="preserve"> Случајна мешавина, минимален број на записи, </w:t>
-      </w:r>
-      <w:r>
-        <w:rPr>
-          <w:b/>
-          <w:lang w:val="mk-MK"/>
-        </w:rPr>
-        <w:t>со</w:t>
-      </w:r>
-      <w:r>
-        <w:rPr>
-          <w:b/>
-          <w:lang w:val="mk-MK"/>
-        </w:rPr>
-        <w:t xml:space="preserve"> НУЛ т.е. </w:t>
-      </w:r>
-      <w:r>
-        <w:rPr>
-          <w:b/>
-          <w:lang w:val="mk-MK"/>
-        </w:rPr>
-        <w:t>без</w:t>
-      </w:r>
-      <w:r>
-        <w:rPr>
-          <w:b/>
-          <w:lang w:val="mk-MK"/>
-        </w:rPr>
-        <w:t xml:space="preserve"> повторувања</w:t>
+        <w:t xml:space="preserve"> Случајна мешавина, минимален број на записи, со НУЛ т.е. без повторувања</w:t>
       </w:r>
       <w:r>
         <w:rPr>
@@ -3372,14 +3335,7 @@
           <w:b/>
           <w:lang w:val="mk-MK"/>
         </w:rPr>
-        <w:t xml:space="preserve"> </w:t>
-      </w:r>
-      <w:r>
-        <w:rPr>
-          <w:b/>
-          <w:lang w:val="mk-MK"/>
-        </w:rPr>
-        <w:t>Целосно случајна мешавина, некои записи имаат НУЛ некои немаат.</w:t>
+        <w:t xml:space="preserve"> Целосно случајна мешавина, некои записи имаат НУЛ некои немаат.</w:t>
       </w:r>
     </w:p>
     <w:tbl>
@@ -3735,7 +3691,7 @@
           <w:noProof/>
           <w:lang w:val="mk-MK"/>
         </w:rPr>
-        <w:t>6</w:t>
+        <w:t>7</w:t>
       </w:r>
       <w:r>
         <w:rPr>
@@ -3756,21 +3712,7 @@
           <w:b/>
           <w:lang w:val="mk-MK"/>
         </w:rPr>
-        <w:t xml:space="preserve"> </w:t>
-      </w:r>
-      <w:r>
-        <w:rPr>
-          <w:b/>
-          <w:lang w:val="mk-MK"/>
-        </w:rPr>
-        <w:t>Декартов производ на двете разделени релации од скица 2</w:t>
-      </w:r>
-      <w:r>
-        <w:rPr>
-          <w:b/>
-          <w:lang w:val="mk-MK"/>
-        </w:rPr>
-        <w:t>.</w:t>
+        <w:t xml:space="preserve"> Декартов производ на двете разделени релации од скица 2.</w:t>
       </w:r>
     </w:p>
     <w:tbl>
@@ -4226,6 +4168,687 @@
           <w:lang w:val="mk-MK"/>
         </w:rPr>
       </w:pPr>
+    </w:p>
+    <w:p>
+      <w:pPr>
+        <w:rPr>
+          <w:lang w:val="mk-MK"/>
+        </w:rPr>
+      </w:pPr>
+      <w:r>
+        <w:rPr>
+          <w:lang w:val="mk-MK"/>
+        </w:rPr>
+        <w:t xml:space="preserve">Записите во скица 3 се слични како да водиме две посебни релации. Сепак тука можеме да имаме проблем со интерпретација на празните вредности односно вредноси </w:t>
+      </w:r>
+      <w:r>
+        <w:rPr>
+          <w:lang w:val="mk-MK"/>
+        </w:rPr>
+        <w:t>н</w:t>
+      </w:r>
+      <w:r>
+        <w:rPr>
+          <w:lang w:val="mk-MK"/>
+        </w:rPr>
+        <w:t xml:space="preserve">ул – дали нул значи дека вработениот нема вештина или нуловите ги игнорираме. Во скиците 4, 5 и 6 освен проблеми со интерпретација на нул ги имаме 3-те аномалии на внес, ажурирање и бришење. Во нив има и друг проблем на интерпретација што се јавува ако </w:t>
+      </w:r>
+      <w:r>
+        <w:rPr>
+          <w:lang w:val="mk-MK"/>
+        </w:rPr>
+        <w:t>двете независни бинарни врски ги интерпретираме како една терциерна</w:t>
+      </w:r>
+      <w:r>
+        <w:rPr>
+          <w:lang w:val="mk-MK"/>
+        </w:rPr>
+        <w:t>, пример „Трпе пишува руски“</w:t>
+      </w:r>
+      <w:r>
+        <w:rPr>
+          <w:lang w:val="mk-MK"/>
+        </w:rPr>
+        <w:t>, а всушност тоната информација ни е дека „Трпе знае да пишува на компјутер“ и дека „Трпе зборува руски јазик“.</w:t>
+      </w:r>
+    </w:p>
+    <w:p>
+      <w:pPr>
+        <w:rPr>
+          <w:lang w:val="mk-MK"/>
+        </w:rPr>
+      </w:pPr>
+      <w:r>
+        <w:rPr>
+          <w:lang w:val="mk-MK"/>
+        </w:rPr>
+        <w:lastRenderedPageBreak/>
+        <w:t>Скица 7 ни е од посебен интерес зашто не води кон следното поглавје. Тука секоја вештина на Трпе се јавува заедно со секој јазик што Трпе го зборува со што автоматски губиме било какво значење помеѓу вештини и јазици. За еден вработен секој негов јазик ќе биде поврзан со истите (сите) вештини и обратно, секоја негова вештина е поврзана со истите (сите) јазици. Табелата на скица 7 ни е добар пример за</w:t>
+      </w:r>
+      <w:r>
+        <w:rPr>
+          <w:lang w:val="mk-MK"/>
+        </w:rPr>
+        <w:t xml:space="preserve"> </w:t>
+      </w:r>
+      <w:r>
+        <w:rPr>
+          <w:lang w:val="mk-MK"/>
+        </w:rPr>
+        <w:t>табела што задоволува повеќевредносна зависност</w:t>
+      </w:r>
+      <w:r>
+        <w:rPr>
+          <w:lang w:val="mk-MK"/>
+        </w:rPr>
+        <w:t>.</w:t>
+      </w:r>
+    </w:p>
+    <w:p>
+      <w:pPr>
+        <w:pStyle w:val="heading1"/>
+        <w:rPr>
+          <w:lang w:val="mk-MK"/>
+        </w:rPr>
+      </w:pPr>
+      <w:r>
+        <w:rPr>
+          <w:lang w:val="mk-MK"/>
+        </w:rPr>
+        <w:t>Повеќевредносни зависности</w:t>
+      </w:r>
+    </w:p>
+    <w:p>
+      <w:pPr>
+        <w:rPr>
+          <w:lang w:val="mk-MK"/>
+        </w:rPr>
+      </w:pPr>
+      <w:r>
+        <w:rPr>
+          <w:lang w:val="mk-MK"/>
+        </w:rPr>
+        <w:t>Повеќевредносна зависност е дефинирана на следниов начин.</w:t>
+      </w:r>
+    </w:p>
+    <w:p>
+      <w:pPr>
+        <w:rPr>
+          <w:lang w:val="mk-MK"/>
+        </w:rPr>
+      </w:pPr>
+      <w:r>
+        <w:rPr>
+          <w:lang w:val="mk-MK"/>
+        </w:rPr>
+        <w:t xml:space="preserve">Нека е дадена релација </w:t>
+      </w:r>
+      <w:r>
+        <w:t>r(R)</w:t>
+      </w:r>
+      <w:r>
+        <w:rPr>
+          <w:lang w:val="mk-MK"/>
+        </w:rPr>
+        <w:t xml:space="preserve"> и </w:t>
+      </w:r>
+      <w:r>
+        <w:t xml:space="preserve">X, Y </w:t>
+      </w:r>
+      <w:r>
+        <w:rPr>
+          <w:lang w:val="mk-MK"/>
+        </w:rPr>
+        <w:t xml:space="preserve">се подмножества на атрибути, </w:t>
+      </w:r>
+      <m:oMath>
+        <m:r>
+          <w:rPr>
+            <w:rFonts w:ascii="Cambria Math" w:hAnsi="Cambria Math"/>
+          </w:rPr>
+          <m:t>X,Y</m:t>
+        </m:r>
+        <m:r>
+          <w:rPr>
+            <w:rFonts w:ascii="Cambria Math" w:hAnsi="Cambria Math"/>
+          </w:rPr>
+          <m:t>⊆R</m:t>
+        </m:r>
+      </m:oMath>
+      <w:r>
+        <w:t>.</w:t>
+      </w:r>
+      <w:r>
+        <w:rPr>
+          <w:lang w:val="mk-MK"/>
+        </w:rPr>
+        <w:t xml:space="preserve"> Нека </w:t>
+      </w:r>
+      <m:oMath>
+        <m:r>
+          <w:rPr>
+            <w:rFonts w:ascii="Cambria Math" w:hAnsi="Cambria Math"/>
+          </w:rPr>
+          <m:t>Z = R-XY</m:t>
+        </m:r>
+      </m:oMath>
+      <w:r>
+        <w:t>.</w:t>
+      </w:r>
+      <w:r>
+        <w:t xml:space="preserve"> </w:t>
+      </w:r>
+      <w:r>
+        <w:rPr>
+          <w:lang w:val="mk-MK"/>
+        </w:rPr>
+        <w:t xml:space="preserve">Велиме дека важи повеќевредносната зависност </w:t>
+      </w:r>
+      <m:oMath>
+        <m:r>
+          <w:rPr>
+            <w:rFonts w:ascii="Cambria Math" w:hAnsi="Cambria Math"/>
+            <w:lang w:val="mk-MK"/>
+          </w:rPr>
+          <m:t>X→→Y</m:t>
+        </m:r>
+      </m:oMath>
+      <w:r>
+        <w:t xml:space="preserve"> </w:t>
+      </w:r>
+      <w:r>
+        <w:rPr>
+          <w:lang w:val="mk-MK"/>
+        </w:rPr>
+        <w:t>врз релацијата</w:t>
+      </w:r>
+      <w:r>
+        <w:t xml:space="preserve"> r</w:t>
+      </w:r>
+      <w:r>
+        <w:rPr>
+          <w:lang w:val="mk-MK"/>
+        </w:rPr>
+        <w:t xml:space="preserve"> кога е исполенто следново:</w:t>
+      </w:r>
+    </w:p>
+    <w:p>
+      <w:pPr>
+        <w:pStyle w:val="af3"/>
+        <w:numPr>
+          <w:ilvl w:val="0"/>
+          <w:numId w:val="22"/>
+        </w:numPr>
+        <w:rPr>
+          <w:lang w:val="mk-MK"/>
+        </w:rPr>
+      </w:pPr>
+      <w:r>
+        <w:rPr>
+          <w:lang w:val="mk-MK"/>
+        </w:rPr>
+        <w:t xml:space="preserve">ако за било кои две н-торки </w:t>
+      </w:r>
+      <w:r>
+        <w:t xml:space="preserve">r1 </w:t>
+      </w:r>
+      <w:r>
+        <w:rPr>
+          <w:lang w:val="mk-MK"/>
+        </w:rPr>
+        <w:t xml:space="preserve">и </w:t>
+      </w:r>
+      <w:r>
+        <w:t xml:space="preserve">r2 </w:t>
+      </w:r>
+      <w:r>
+        <w:rPr>
+          <w:lang w:val="mk-MK"/>
+        </w:rPr>
+        <w:t xml:space="preserve">со исти вредности за </w:t>
+      </w:r>
+      <w:r>
+        <w:t>X,</w:t>
+      </w:r>
+    </w:p>
+    <w:p>
+      <w:pPr>
+        <w:pStyle w:val="af3"/>
+        <w:numPr>
+          <w:ilvl w:val="0"/>
+          <w:numId w:val="22"/>
+        </w:numPr>
+        <w:rPr>
+          <w:lang w:val="mk-MK"/>
+        </w:rPr>
+      </w:pPr>
+      <w:r>
+        <w:rPr>
+          <w:lang w:val="mk-MK"/>
+        </w:rPr>
+        <w:t xml:space="preserve">постои н-торка </w:t>
+      </w:r>
+      <w:r>
+        <w:t>r3</w:t>
+      </w:r>
+      <w:r>
+        <w:rPr>
+          <w:lang w:val="mk-MK"/>
+        </w:rPr>
+        <w:t xml:space="preserve"> која</w:t>
+      </w:r>
+    </w:p>
+    <w:p>
+      <w:pPr>
+        <w:pStyle w:val="af3"/>
+        <w:numPr>
+          <w:ilvl w:val="1"/>
+          <w:numId w:val="22"/>
+        </w:numPr>
+        <w:rPr>
+          <w:lang w:val="mk-MK"/>
+        </w:rPr>
+      </w:pPr>
+      <w:r>
+        <w:rPr>
+          <w:lang w:val="mk-MK"/>
+        </w:rPr>
+        <w:t xml:space="preserve">за </w:t>
+      </w:r>
+      <w:r>
+        <w:t>X</w:t>
+      </w:r>
+      <w:r>
+        <w:rPr>
+          <w:lang w:val="mk-MK"/>
+        </w:rPr>
+        <w:t xml:space="preserve"> има иста вредност како претходните;</w:t>
+      </w:r>
+    </w:p>
+    <w:p>
+      <w:pPr>
+        <w:pStyle w:val="af3"/>
+        <w:numPr>
+          <w:ilvl w:val="1"/>
+          <w:numId w:val="22"/>
+        </w:numPr>
+        <w:rPr>
+          <w:lang w:val="mk-MK"/>
+        </w:rPr>
+      </w:pPr>
+      <w:r>
+        <w:rPr>
+          <w:lang w:val="mk-MK"/>
+        </w:rPr>
+        <w:t xml:space="preserve">за </w:t>
+      </w:r>
+      <w:r>
+        <w:t>Y</w:t>
+      </w:r>
+      <w:r>
+        <w:rPr>
+          <w:lang w:val="mk-MK"/>
+        </w:rPr>
+        <w:t xml:space="preserve"> ја има истата вредност од </w:t>
+      </w:r>
+      <w:r>
+        <w:t>r1</w:t>
+      </w:r>
+      <w:r>
+        <w:rPr>
+          <w:lang w:val="mk-MK"/>
+        </w:rPr>
+        <w:t>;</w:t>
+      </w:r>
+    </w:p>
+    <w:p>
+      <w:pPr>
+        <w:pStyle w:val="af3"/>
+        <w:numPr>
+          <w:ilvl w:val="1"/>
+          <w:numId w:val="22"/>
+        </w:numPr>
+        <w:rPr>
+          <w:lang w:val="mk-MK"/>
+        </w:rPr>
+      </w:pPr>
+      <w:r>
+        <w:rPr>
+          <w:lang w:val="mk-MK"/>
+        </w:rPr>
+        <w:t xml:space="preserve">за </w:t>
+      </w:r>
+      <w:r>
+        <w:t>Z</w:t>
+      </w:r>
+      <w:r>
+        <w:rPr>
+          <w:lang w:val="mk-MK"/>
+        </w:rPr>
+        <w:t xml:space="preserve"> од</w:t>
+      </w:r>
+      <w:r>
+        <w:rPr>
+          <w:lang w:val="mk-MK"/>
+        </w:rPr>
+        <w:t xml:space="preserve"> </w:t>
+      </w:r>
+      <w:r>
+        <w:t xml:space="preserve">r2. </w:t>
+      </w:r>
+    </w:p>
+    <w:p>
+      <w:pPr>
+        <w:rPr>
+          <w:lang w:val="mk-MK"/>
+        </w:rPr>
+      </w:pPr>
+      <w:r>
+        <w:rPr>
+          <w:lang w:val="mk-MK"/>
+        </w:rPr>
+        <w:t xml:space="preserve">Последица од дефиницијата е и дека постои и н-торка </w:t>
+      </w:r>
+      <w:r>
+        <w:t>r4</w:t>
+      </w:r>
+      <w:r>
+        <w:rPr>
+          <w:lang w:val="mk-MK"/>
+        </w:rPr>
+        <w:t xml:space="preserve"> која има иста вредност за </w:t>
+      </w:r>
+      <w:r>
+        <w:t>X</w:t>
+      </w:r>
+      <w:r>
+        <w:rPr>
+          <w:lang w:val="mk-MK"/>
+        </w:rPr>
+        <w:t xml:space="preserve"> како претходните, за </w:t>
+      </w:r>
+      <w:r>
+        <w:t>Y</w:t>
+      </w:r>
+      <w:r>
+        <w:rPr>
+          <w:lang w:val="mk-MK"/>
+        </w:rPr>
+        <w:t xml:space="preserve"> ги зема вредностите од </w:t>
+      </w:r>
+      <w:r>
+        <w:t xml:space="preserve">r2, </w:t>
+      </w:r>
+      <w:r>
+        <w:rPr>
+          <w:lang w:val="mk-MK"/>
+        </w:rPr>
+        <w:t xml:space="preserve">а за </w:t>
+      </w:r>
+      <w:r>
+        <w:t>X</w:t>
+      </w:r>
+      <w:r>
+        <w:rPr>
+          <w:lang w:val="mk-MK"/>
+        </w:rPr>
+        <w:t xml:space="preserve"> од </w:t>
+      </w:r>
+      <w:r>
+        <w:t xml:space="preserve">r1. </w:t>
+      </w:r>
+      <w:r>
+        <w:rPr>
+          <w:lang w:val="mk-MK"/>
+        </w:rPr>
+        <w:t xml:space="preserve">Последицата се добива ако </w:t>
+      </w:r>
+      <w:r>
+        <w:rPr>
+          <w:lang w:val="mk-MK"/>
+        </w:rPr>
+        <w:t xml:space="preserve">на </w:t>
+      </w:r>
+      <w:r>
+        <w:t xml:space="preserve">r1 </w:t>
+      </w:r>
+      <w:r>
+        <w:rPr>
+          <w:lang w:val="mk-MK"/>
+        </w:rPr>
+        <w:t xml:space="preserve">и </w:t>
+      </w:r>
+      <w:r>
+        <w:t>r2</w:t>
+      </w:r>
+      <w:r>
+        <w:rPr>
+          <w:lang w:val="mk-MK"/>
+        </w:rPr>
+        <w:t xml:space="preserve"> им ги смениме местата.</w:t>
+      </w:r>
+    </w:p>
+    <w:p>
+      <w:r>
+        <w:rPr>
+          <w:lang w:val="mk-MK"/>
+        </w:rPr>
+        <w:t xml:space="preserve">За што всушност ни служат овие зависности? Тие означуваат повеќевредносни факти. </w:t>
+      </w:r>
+      <w:r>
+        <w:t xml:space="preserve">Y </w:t>
+      </w:r>
+      <w:r>
+        <w:rPr>
+          <w:lang w:val="mk-MK"/>
+        </w:rPr>
+        <w:t xml:space="preserve">да е едновредносен факт за </w:t>
+      </w:r>
+      <w:r>
+        <w:t xml:space="preserve">X </w:t>
+      </w:r>
+      <w:r>
+        <w:rPr>
+          <w:lang w:val="mk-MK"/>
+        </w:rPr>
+        <w:t xml:space="preserve">е еквивалентно со ФЗ </w:t>
+      </w:r>
+      <w:r>
+        <w:t>X-&gt;Y.</w:t>
+      </w:r>
+      <w:r>
+        <w:rPr>
+          <w:lang w:val="mk-MK"/>
+        </w:rPr>
+        <w:t xml:space="preserve"> Ако </w:t>
+      </w:r>
+      <w:r>
+        <w:t xml:space="preserve">Y </w:t>
+      </w:r>
+      <w:r>
+        <w:rPr>
+          <w:lang w:val="mk-MK"/>
+        </w:rPr>
+        <w:t xml:space="preserve">е повеќевредносен факт за </w:t>
+      </w:r>
+      <w:r>
+        <w:t xml:space="preserve">X, </w:t>
+      </w:r>
+      <w:r>
+        <w:rPr>
+          <w:lang w:val="mk-MK"/>
+        </w:rPr>
+        <w:t>тогаш</w:t>
+      </w:r>
+      <w:r>
+        <w:t xml:space="preserve"> </w:t>
+      </w:r>
+      <w:r>
+        <w:rPr>
+          <w:lang w:val="mk-MK"/>
+        </w:rPr>
+        <w:t>и</w:t>
+      </w:r>
+      <w:r>
+        <w:rPr>
+          <w:lang w:val="mk-MK"/>
+        </w:rPr>
+        <w:t xml:space="preserve">маме ПВЗ </w:t>
+      </w:r>
+      <w:r>
+        <w:t>X-&gt;-&gt;Y.</w:t>
+      </w:r>
+      <w:r>
+        <w:t xml:space="preserve"> </w:t>
+      </w:r>
+      <w:r>
+        <w:rPr>
+          <w:lang w:val="mk-MK"/>
+        </w:rPr>
+        <w:t xml:space="preserve">Оваа зависност ни гаранита дека фактот </w:t>
+      </w:r>
+      <w:r>
+        <w:t xml:space="preserve">Y </w:t>
+      </w:r>
+      <w:r>
+        <w:rPr>
+          <w:lang w:val="mk-MK"/>
+        </w:rPr>
+        <w:t xml:space="preserve">за </w:t>
+      </w:r>
+      <w:r>
+        <w:t xml:space="preserve">X </w:t>
+      </w:r>
+      <w:r>
+        <w:rPr>
+          <w:lang w:val="mk-MK"/>
+        </w:rPr>
+        <w:t xml:space="preserve">ќе остане независен така што секоја вредност од </w:t>
+      </w:r>
+      <w:r>
+        <w:t>Y</w:t>
+      </w:r>
+      <w:r>
+        <w:rPr>
+          <w:lang w:val="mk-MK"/>
+        </w:rPr>
+        <w:t xml:space="preserve"> </w:t>
+      </w:r>
+      <w:r>
+        <w:t>(</w:t>
+      </w:r>
+      <w:r>
+        <w:rPr>
+          <w:lang w:val="mk-MK"/>
+        </w:rPr>
+        <w:t xml:space="preserve">во рамките на исто </w:t>
+      </w:r>
+      <w:r>
+        <w:t xml:space="preserve">X) </w:t>
+      </w:r>
+      <w:r>
+        <w:rPr>
+          <w:lang w:val="mk-MK"/>
+        </w:rPr>
+        <w:t xml:space="preserve">ќе ја поврзе со секоја вредност од </w:t>
+      </w:r>
+      <w:r>
+        <w:t xml:space="preserve">Z </w:t>
+      </w:r>
+      <w:r>
+        <w:rPr>
+          <w:lang w:val="mk-MK"/>
+        </w:rPr>
+        <w:t xml:space="preserve">(исто во рамките на исто </w:t>
+      </w:r>
+      <w:r>
+        <w:t>X</w:t>
+      </w:r>
+      <w:r>
+        <w:rPr>
+          <w:lang w:val="mk-MK"/>
+        </w:rPr>
+        <w:t xml:space="preserve">), со што ефективно губиме било какво значење меѓу </w:t>
+      </w:r>
+      <w:r>
+        <w:t xml:space="preserve">Y </w:t>
+      </w:r>
+      <w:r>
+        <w:rPr>
+          <w:lang w:val="mk-MK"/>
+        </w:rPr>
+        <w:t xml:space="preserve">и </w:t>
+      </w:r>
+      <w:r>
+        <w:t>Z.</w:t>
+      </w:r>
+    </w:p>
+    <w:p>
+      <w:r>
+        <w:rPr>
+          <w:lang w:val="mk-MK"/>
+        </w:rPr>
+        <w:t xml:space="preserve">Треба да забележиме и дека во н-торките </w:t>
+      </w:r>
+      <w:r>
+        <w:t>r1</w:t>
+      </w:r>
+      <w:r>
+        <w:rPr>
+          <w:lang w:val="mk-MK"/>
+        </w:rPr>
+        <w:t xml:space="preserve">-r4 од дефиницијата и последицата имаме симетричност меѓу </w:t>
+      </w:r>
+      <w:r>
+        <w:t xml:space="preserve">Y </w:t>
+      </w:r>
+      <w:r>
+        <w:rPr>
+          <w:lang w:val="mk-MK"/>
+        </w:rPr>
+        <w:t xml:space="preserve">и </w:t>
+      </w:r>
+      <w:r>
+        <w:t>Z</w:t>
+      </w:r>
+      <w:r>
+        <w:rPr>
+          <w:lang w:val="mk-MK"/>
+        </w:rPr>
+        <w:t xml:space="preserve">, па автоматски важи и ПВД </w:t>
+      </w:r>
+      <w:r>
+        <w:t>X-&gt;-&gt;Z.</w:t>
+      </w:r>
+    </w:p>
+    <w:p>
+      <w:pPr>
+        <w:pStyle w:val="heading1"/>
+        <w:rPr>
+          <w:lang w:val="mk-MK"/>
+        </w:rPr>
+      </w:pPr>
+      <w:r>
+        <w:rPr>
+          <w:lang w:val="mk-MK"/>
+        </w:rPr>
+        <w:t>Четврта нор</w:t>
+      </w:r>
+      <w:r>
+        <w:rPr>
+          <w:lang w:val="mk-MK"/>
+        </w:rPr>
+        <w:t>млна форма, формално</w:t>
+      </w:r>
+    </w:p>
+    <w:p>
+      <w:pPr>
+        <w:rPr>
+          <w:lang w:val="mk-MK"/>
+        </w:rPr>
+      </w:pPr>
+      <w:bookmarkStart w:id="0" w:name="_GoBack"/>
+      <w:bookmarkEnd w:id="0"/>
     </w:p>
     <w:p>
       <w:pPr>
@@ -5142,6 +5765,119 @@
     </w:lvl>
   </w:abstractNum>
   <w:abstractNum w:abstractNumId="12">
+    <w:nsid w:val="6B1721A3"/>
+    <w:multiLevelType w:val="hybridMultilevel"/>
+    <w:tmpl w:val="313C494E"/>
+    <w:lvl w:ilvl="0" w:tplc="042F0001">
+      <w:start w:val="1"/>
+      <w:numFmt w:val="bullet"/>
+      <w:lvlText w:val=""/>
+      <w:lvlJc w:val="left"/>
+      <w:pPr>
+        <w:ind w:left="995" w:hanging="360"/>
+      </w:pPr>
+      <w:rPr>
+        <w:rFonts w:ascii="Symbol" w:hAnsi="Symbol" w:hint="default"/>
+      </w:rPr>
+    </w:lvl>
+    <w:lvl w:ilvl="1" w:tplc="042F0003">
+      <w:start w:val="1"/>
+      <w:numFmt w:val="bullet"/>
+      <w:lvlText w:val="o"/>
+      <w:lvlJc w:val="left"/>
+      <w:pPr>
+        <w:ind w:left="1715" w:hanging="360"/>
+      </w:pPr>
+      <w:rPr>
+        <w:rFonts w:ascii="Courier New" w:hAnsi="Courier New" w:cs="Courier New" w:hint="default"/>
+      </w:rPr>
+    </w:lvl>
+    <w:lvl w:ilvl="2" w:tplc="042F0005" w:tentative="1">
+      <w:start w:val="1"/>
+      <w:numFmt w:val="bullet"/>
+      <w:lvlText w:val=""/>
+      <w:lvlJc w:val="left"/>
+      <w:pPr>
+        <w:ind w:left="2435" w:hanging="360"/>
+      </w:pPr>
+      <w:rPr>
+        <w:rFonts w:ascii="Wingdings" w:hAnsi="Wingdings" w:hint="default"/>
+      </w:rPr>
+    </w:lvl>
+    <w:lvl w:ilvl="3" w:tplc="042F0001" w:tentative="1">
+      <w:start w:val="1"/>
+      <w:numFmt w:val="bullet"/>
+      <w:lvlText w:val=""/>
+      <w:lvlJc w:val="left"/>
+      <w:pPr>
+        <w:ind w:left="3155" w:hanging="360"/>
+      </w:pPr>
+      <w:rPr>
+        <w:rFonts w:ascii="Symbol" w:hAnsi="Symbol" w:hint="default"/>
+      </w:rPr>
+    </w:lvl>
+    <w:lvl w:ilvl="4" w:tplc="042F0003" w:tentative="1">
+      <w:start w:val="1"/>
+      <w:numFmt w:val="bullet"/>
+      <w:lvlText w:val="o"/>
+      <w:lvlJc w:val="left"/>
+      <w:pPr>
+        <w:ind w:left="3875" w:hanging="360"/>
+      </w:pPr>
+      <w:rPr>
+        <w:rFonts w:ascii="Courier New" w:hAnsi="Courier New" w:cs="Courier New" w:hint="default"/>
+      </w:rPr>
+    </w:lvl>
+    <w:lvl w:ilvl="5" w:tplc="042F0005" w:tentative="1">
+      <w:start w:val="1"/>
+      <w:numFmt w:val="bullet"/>
+      <w:lvlText w:val=""/>
+      <w:lvlJc w:val="left"/>
+      <w:pPr>
+        <w:ind w:left="4595" w:hanging="360"/>
+      </w:pPr>
+      <w:rPr>
+        <w:rFonts w:ascii="Wingdings" w:hAnsi="Wingdings" w:hint="default"/>
+      </w:rPr>
+    </w:lvl>
+    <w:lvl w:ilvl="6" w:tplc="042F0001" w:tentative="1">
+      <w:start w:val="1"/>
+      <w:numFmt w:val="bullet"/>
+      <w:lvlText w:val=""/>
+      <w:lvlJc w:val="left"/>
+      <w:pPr>
+        <w:ind w:left="5315" w:hanging="360"/>
+      </w:pPr>
+      <w:rPr>
+        <w:rFonts w:ascii="Symbol" w:hAnsi="Symbol" w:hint="default"/>
+      </w:rPr>
+    </w:lvl>
+    <w:lvl w:ilvl="7" w:tplc="042F0003" w:tentative="1">
+      <w:start w:val="1"/>
+      <w:numFmt w:val="bullet"/>
+      <w:lvlText w:val="o"/>
+      <w:lvlJc w:val="left"/>
+      <w:pPr>
+        <w:ind w:left="6035" w:hanging="360"/>
+      </w:pPr>
+      <w:rPr>
+        <w:rFonts w:ascii="Courier New" w:hAnsi="Courier New" w:cs="Courier New" w:hint="default"/>
+      </w:rPr>
+    </w:lvl>
+    <w:lvl w:ilvl="8" w:tplc="042F0005" w:tentative="1">
+      <w:start w:val="1"/>
+      <w:numFmt w:val="bullet"/>
+      <w:lvlText w:val=""/>
+      <w:lvlJc w:val="left"/>
+      <w:pPr>
+        <w:ind w:left="6755" w:hanging="360"/>
+      </w:pPr>
+      <w:rPr>
+        <w:rFonts w:ascii="Wingdings" w:hAnsi="Wingdings" w:hint="default"/>
+      </w:rPr>
+    </w:lvl>
+  </w:abstractNum>
+  <w:abstractNum w:abstractNumId="13">
     <w:nsid w:val="6C1B24C2"/>
     <w:multiLevelType w:val="multilevel"/>
     <w:tmpl w:val="30021730"/>
@@ -5281,7 +6017,7 @@
       </w:rPr>
     </w:lvl>
   </w:abstractNum>
-  <w:abstractNum w:abstractNumId="13">
+  <w:abstractNum w:abstractNumId="14">
     <w:nsid w:val="6F404C9F"/>
     <w:multiLevelType w:val="multilevel"/>
     <w:tmpl w:val="BEDA5F46"/>
@@ -5423,7 +6159,7 @@
       </w:rPr>
     </w:lvl>
   </w:abstractNum>
-  <w:abstractNum w:abstractNumId="14">
+  <w:abstractNum w:abstractNumId="15">
     <w:nsid w:val="7738779A"/>
     <w:multiLevelType w:val="multilevel"/>
     <w:tmpl w:val="77EC1FB2"/>
@@ -5569,7 +6305,7 @@
       </w:rPr>
     </w:lvl>
   </w:abstractNum>
-  <w:abstractNum w:abstractNumId="15">
+  <w:abstractNum w:abstractNumId="16">
     <w:nsid w:val="7B274BC8"/>
     <w:multiLevelType w:val="multilevel"/>
     <w:tmpl w:val="72E65396"/>
@@ -5710,7 +6446,7 @@
       </w:rPr>
     </w:lvl>
   </w:abstractNum>
-  <w:abstractNum w:abstractNumId="16">
+  <w:abstractNum w:abstractNumId="17">
     <w:nsid w:val="7D9521C8"/>
     <w:multiLevelType w:val="multilevel"/>
     <w:tmpl w:val="42E6BCDE"/>
@@ -5853,40 +6589,40 @@
     </w:lvl>
   </w:abstractNum>
   <w:num w:numId="1">
-    <w:abstractNumId w:val="15"/>
+    <w:abstractNumId w:val="16"/>
   </w:num>
   <w:num w:numId="2">
     <w:abstractNumId w:val="10"/>
   </w:num>
   <w:num w:numId="3">
-    <w:abstractNumId w:val="13"/>
+    <w:abstractNumId w:val="14"/>
   </w:num>
   <w:num w:numId="4">
-    <w:abstractNumId w:val="14"/>
+    <w:abstractNumId w:val="15"/>
   </w:num>
   <w:num w:numId="5">
-    <w:abstractNumId w:val="16"/>
+    <w:abstractNumId w:val="17"/>
   </w:num>
   <w:num w:numId="6">
-    <w:abstractNumId w:val="12"/>
+    <w:abstractNumId w:val="13"/>
   </w:num>
   <w:num w:numId="7">
     <w:abstractNumId w:val="9"/>
   </w:num>
   <w:num w:numId="8">
-    <w:abstractNumId w:val="14"/>
+    <w:abstractNumId w:val="15"/>
   </w:num>
   <w:num w:numId="9">
     <w:abstractNumId w:val="8"/>
   </w:num>
   <w:num w:numId="10">
-    <w:abstractNumId w:val="16"/>
+    <w:abstractNumId w:val="17"/>
   </w:num>
   <w:num w:numId="11">
     <w:abstractNumId w:val="10"/>
   </w:num>
   <w:num w:numId="12">
-    <w:abstractNumId w:val="13"/>
+    <w:abstractNumId w:val="14"/>
   </w:num>
   <w:num w:numId="13">
     <w:abstractNumId w:val="11"/>
@@ -5914,6 +6650,9 @@
   </w:num>
   <w:num w:numId="21">
     <w:abstractNumId w:val="0"/>
+  </w:num>
+  <w:num w:numId="22">
+    <w:abstractNumId w:val="12"/>
   </w:num>
   <w:numIdMacAtCleanup w:val="13"/>
 </w:numbering>
@@ -6458,6 +7197,7 @@
   <w:style w:type="character" w:default="1" w:styleId="a2">
     <w:name w:val="Default Paragraph Font"/>
     <w:uiPriority w:val="1"/>
+    <w:semiHidden/>
     <w:unhideWhenUsed/>
   </w:style>
   <w:style w:type="table" w:default="1" w:styleId="a3">
@@ -7185,7 +7925,578 @@
       </w:tblBorders>
     </w:tblPr>
   </w:style>
+  <w:style w:type="paragraph" w:styleId="af3">
+    <w:name w:val="List Paragraph"/>
+    <w:basedOn w:val="a1"/>
+    <w:uiPriority w:val="34"/>
+    <w:qFormat/>
+    <w:rsid w:val="003202E0"/>
+    <w:pPr>
+      <w:ind w:left="720"/>
+      <w:contextualSpacing/>
+    </w:pPr>
+  </w:style>
 </w:styles>
+</file>
+
+<file path=word/glossary/document.xml><?xml version="1.0" encoding="utf-8"?>
+<w:glossaryDocument xmlns:wpc="http://schemas.microsoft.com/office/word/2010/wordprocessingCanvas" xmlns:mc="http://schemas.openxmlformats.org/markup-compatibility/2006" xmlns:o="urn:schemas-microsoft-com:office:office" xmlns:r="http://schemas.openxmlformats.org/officeDocument/2006/relationships" xmlns:m="http://schemas.openxmlformats.org/officeDocument/2006/math" xmlns:v="urn:schemas-microsoft-com:vml" xmlns:wp14="http://schemas.microsoft.com/office/word/2010/wordprocessingDrawing" xmlns:wp="http://schemas.openxmlformats.org/drawingml/2006/wordprocessingDrawing" xmlns:w10="urn:schemas-microsoft-com:office:word" xmlns:w="http://schemas.openxmlformats.org/wordprocessingml/2006/main" xmlns:w14="http://schemas.microsoft.com/office/word/2010/wordml" xmlns:w15="http://schemas.microsoft.com/office/word/2012/wordml" xmlns:wpg="http://schemas.microsoft.com/office/word/2010/wordprocessingGroup" xmlns:wpi="http://schemas.microsoft.com/office/word/2010/wordprocessingInk" xmlns:wne="http://schemas.microsoft.com/office/word/2006/wordml" xmlns:wps="http://schemas.microsoft.com/office/word/2010/wordprocessingShape" mc:Ignorable="w14 w15 wp14"/>
+</file>
+
+<file path=word/glossary/fontTable.xml><?xml version="1.0" encoding="utf-8"?>
+<w:fonts xmlns:mc="http://schemas.openxmlformats.org/markup-compatibility/2006" xmlns:r="http://schemas.openxmlformats.org/officeDocument/2006/relationships" xmlns:w="http://schemas.openxmlformats.org/wordprocessingml/2006/main" xmlns:w14="http://schemas.microsoft.com/office/word/2010/wordml" xmlns:w15="http://schemas.microsoft.com/office/word/2012/wordml" mc:Ignorable="w14 w15">
+  <w:font w:name="Symbol">
+    <w:panose1 w:val="05050102010706020507"/>
+    <w:charset w:val="02"/>
+    <w:family w:val="roman"/>
+    <w:pitch w:val="variable"/>
+    <w:sig w:usb0="00000000" w:usb1="10000000" w:usb2="00000000" w:usb3="00000000" w:csb0="80000000" w:csb1="00000000"/>
+  </w:font>
+  <w:font w:name="Times New Roman">
+    <w:panose1 w:val="02020603050405020304"/>
+    <w:charset w:val="CC"/>
+    <w:family w:val="roman"/>
+    <w:pitch w:val="variable"/>
+    <w:sig w:usb0="E0002EFF" w:usb1="C0007843" w:usb2="00000009" w:usb3="00000000" w:csb0="000001FF" w:csb1="00000000"/>
+  </w:font>
+  <w:font w:name="Courier New">
+    <w:panose1 w:val="02070309020205020404"/>
+    <w:charset w:val="CC"/>
+    <w:family w:val="modern"/>
+    <w:pitch w:val="fixed"/>
+    <w:sig w:usb0="E0002AFF" w:usb1="C0007843" w:usb2="00000009" w:usb3="00000000" w:csb0="000001FF" w:csb1="00000000"/>
+  </w:font>
+  <w:font w:name="Wingdings">
+    <w:panose1 w:val="05000000000000000000"/>
+    <w:charset w:val="02"/>
+    <w:family w:val="auto"/>
+    <w:pitch w:val="variable"/>
+    <w:sig w:usb0="00000000" w:usb1="10000000" w:usb2="00000000" w:usb3="00000000" w:csb0="80000000" w:csb1="00000000"/>
+  </w:font>
+  <w:font w:name="Calibri">
+    <w:panose1 w:val="020F0502020204030204"/>
+    <w:charset w:val="CC"/>
+    <w:family w:val="swiss"/>
+    <w:pitch w:val="variable"/>
+    <w:sig w:usb0="E00002FF" w:usb1="4000ACFF" w:usb2="00000001" w:usb3="00000000" w:csb0="0000019F" w:csb1="00000000"/>
+  </w:font>
+  <w:font w:name="Courier">
+    <w:panose1 w:val="02070409020205020404"/>
+    <w:charset w:val="00"/>
+    <w:family w:val="modern"/>
+    <w:notTrueType/>
+    <w:pitch w:val="fixed"/>
+    <w:sig w:usb0="00000003" w:usb1="00000000" w:usb2="00000000" w:usb3="00000000" w:csb0="00000001" w:csb1="00000000"/>
+  </w:font>
+  <w:font w:name="Tahoma">
+    <w:panose1 w:val="020B0604030504040204"/>
+    <w:charset w:val="CC"/>
+    <w:family w:val="swiss"/>
+    <w:pitch w:val="variable"/>
+    <w:sig w:usb0="E1002EFF" w:usb1="C000605B" w:usb2="00000029" w:usb3="00000000" w:csb0="000101FF" w:csb1="00000000"/>
+  </w:font>
+  <w:font w:name="Cambria Math">
+    <w:panose1 w:val="02040503050406030204"/>
+    <w:charset w:val="CC"/>
+    <w:family w:val="roman"/>
+    <w:pitch w:val="variable"/>
+    <w:sig w:usb0="E00002FF" w:usb1="420024FF" w:usb2="00000000" w:usb3="00000000" w:csb0="0000019F" w:csb1="00000000"/>
+  </w:font>
+  <w:font w:name="Cambria">
+    <w:panose1 w:val="02040503050406030204"/>
+    <w:charset w:val="CC"/>
+    <w:family w:val="roman"/>
+    <w:pitch w:val="variable"/>
+    <w:sig w:usb0="E00002FF" w:usb1="400004FF" w:usb2="00000000" w:usb3="00000000" w:csb0="0000019F" w:csb1="00000000"/>
+  </w:font>
+  <w:font w:name="Calibri Light">
+    <w:panose1 w:val="020F0302020204030204"/>
+    <w:charset w:val="CC"/>
+    <w:family w:val="swiss"/>
+    <w:pitch w:val="variable"/>
+    <w:sig w:usb0="A00002EF" w:usb1="4000207B" w:usb2="00000000" w:usb3="00000000" w:csb0="0000019F" w:csb1="00000000"/>
+  </w:font>
+</w:fonts>
+</file>
+
+<file path=word/glossary/settings.xml><?xml version="1.0" encoding="utf-8"?>
+<w:settings xmlns:mc="http://schemas.openxmlformats.org/markup-compatibility/2006" xmlns:o="urn:schemas-microsoft-com:office:office" xmlns:r="http://schemas.openxmlformats.org/officeDocument/2006/relationships" xmlns:m="http://schemas.openxmlformats.org/officeDocument/2006/math" xmlns:v="urn:schemas-microsoft-com:vml" xmlns:w10="urn:schemas-microsoft-com:office:word" xmlns:w="http://schemas.openxmlformats.org/wordprocessingml/2006/main" xmlns:w14="http://schemas.microsoft.com/office/word/2010/wordml" xmlns:w15="http://schemas.microsoft.com/office/word/2012/wordml" xmlns:sl="http://schemas.openxmlformats.org/schemaLibrary/2006/main" mc:Ignorable="w14 w15">
+  <w:view w:val="normal"/>
+  <w:defaultTabStop w:val="720"/>
+  <w:characterSpacingControl w:val="doNotCompress"/>
+  <w:compat>
+    <w:useFELayout/>
+    <w:compatSetting w:name="compatibilityMode" w:uri="http://schemas.microsoft.com/office/word" w:val="15"/>
+    <w:compatSetting w:name="overrideTableStyleFontSizeAndJustification" w:uri="http://schemas.microsoft.com/office/word" w:val="1"/>
+    <w:compatSetting w:name="enableOpenTypeFeatures" w:uri="http://schemas.microsoft.com/office/word" w:val="1"/>
+    <w:compatSetting w:name="doNotFlipMirrorIndents" w:uri="http://schemas.microsoft.com/office/word" w:val="1"/>
+    <w:compatSetting w:name="differentiateMultirowTableHeaders" w:uri="http://schemas.microsoft.com/office/word" w:val="1"/>
+  </w:compat>
+  <w:rsids>
+    <w:rsidRoot w:val="00222904"/>
+    <w:rsid w:val="00222904"/>
+    <w:rsid w:val="00EE0AD1"/>
+  </w:rsids>
+  <m:mathPr>
+    <m:mathFont m:val="Cambria Math"/>
+    <m:brkBin m:val="before"/>
+    <m:brkBinSub m:val="--"/>
+    <m:smallFrac m:val="0"/>
+    <m:dispDef/>
+    <m:lMargin m:val="0"/>
+    <m:rMargin m:val="0"/>
+    <m:defJc m:val="centerGroup"/>
+    <m:wrapIndent m:val="1440"/>
+    <m:intLim m:val="subSup"/>
+    <m:naryLim m:val="undOvr"/>
+  </m:mathPr>
+  <w:themeFontLang w:val="mk-MK"/>
+  <w:clrSchemeMapping w:bg1="light1" w:t1="dark1" w:bg2="light2" w:t2="dark2" w:accent1="accent1" w:accent2="accent2" w:accent3="accent3" w:accent4="accent4" w:accent5="accent5" w:accent6="accent6" w:hyperlink="hyperlink" w:followedHyperlink="followedHyperlink"/>
+  <w:decimalSymbol w:val=","/>
+  <w:listSeparator w:val=";"/>
+  <w15:chartTrackingRefBased/>
+</w:settings>
+</file>
+
+<file path=word/glossary/styles.xml><?xml version="1.0" encoding="utf-8"?>
+<w:styles xmlns:mc="http://schemas.openxmlformats.org/markup-compatibility/2006" xmlns:r="http://schemas.openxmlformats.org/officeDocument/2006/relationships" xmlns:w="http://schemas.openxmlformats.org/wordprocessingml/2006/main" xmlns:w14="http://schemas.microsoft.com/office/word/2010/wordml" xmlns:w15="http://schemas.microsoft.com/office/word/2012/wordml" mc:Ignorable="w14 w15">
+  <w:docDefaults>
+    <w:rPrDefault>
+      <w:rPr>
+        <w:rFonts w:asciiTheme="minorHAnsi" w:eastAsiaTheme="minorEastAsia" w:hAnsiTheme="minorHAnsi" w:cstheme="minorBidi"/>
+        <w:sz w:val="22"/>
+        <w:szCs w:val="22"/>
+        <w:lang w:val="mk-MK" w:eastAsia="mk-MK" w:bidi="ar-SA"/>
+      </w:rPr>
+    </w:rPrDefault>
+    <w:pPrDefault>
+      <w:pPr>
+        <w:spacing w:after="160" w:line="259" w:lineRule="auto"/>
+      </w:pPr>
+    </w:pPrDefault>
+  </w:docDefaults>
+  <w:latentStyles w:defLockedState="0" w:defUIPriority="99" w:defSemiHidden="0" w:defUnhideWhenUsed="0" w:defQFormat="0" w:count="371">
+    <w:lsdException w:name="Normal" w:uiPriority="0" w:qFormat="1"/>
+    <w:lsdException w:name="heading 1" w:uiPriority="9" w:qFormat="1"/>
+    <w:lsdException w:name="heading 2" w:semiHidden="1" w:uiPriority="9" w:unhideWhenUsed="1" w:qFormat="1"/>
+    <w:lsdException w:name="heading 3" w:semiHidden="1" w:uiPriority="9" w:unhideWhenUsed="1" w:qFormat="1"/>
+    <w:lsdException w:name="heading 4" w:semiHidden="1" w:uiPriority="9" w:unhideWhenUsed="1" w:qFormat="1"/>
+    <w:lsdException w:name="heading 5" w:semiHidden="1" w:uiPriority="9" w:unhideWhenUsed="1" w:qFormat="1"/>
+    <w:lsdException w:name="heading 6" w:semiHidden="1" w:uiPriority="9" w:unhideWhenUsed="1" w:qFormat="1"/>
+    <w:lsdException w:name="heading 7" w:semiHidden="1" w:uiPriority="9" w:unhideWhenUsed="1" w:qFormat="1"/>
+    <w:lsdException w:name="heading 8" w:semiHidden="1" w:uiPriority="9" w:unhideWhenUsed="1" w:qFormat="1"/>
+    <w:lsdException w:name="heading 9" w:semiHidden="1" w:uiPriority="9" w:unhideWhenUsed="1" w:qFormat="1"/>
+    <w:lsdException w:name="index 1" w:semiHidden="1" w:unhideWhenUsed="1"/>
+    <w:lsdException w:name="index 2" w:semiHidden="1" w:unhideWhenUsed="1"/>
+    <w:lsdException w:name="index 3" w:semiHidden="1" w:unhideWhenUsed="1"/>
+    <w:lsdException w:name="index 4" w:semiHidden="1" w:unhideWhenUsed="1"/>
+    <w:lsdException w:name="index 5" w:semiHidden="1" w:unhideWhenUsed="1"/>
+    <w:lsdException w:name="index 6" w:semiHidden="1" w:unhideWhenUsed="1"/>
+    <w:lsdException w:name="index 7" w:semiHidden="1" w:unhideWhenUsed="1"/>
+    <w:lsdException w:name="index 8" w:semiHidden="1" w:unhideWhenUsed="1"/>
+    <w:lsdException w:name="index 9" w:semiHidden="1" w:unhideWhenUsed="1"/>
+    <w:lsdException w:name="toc 1" w:semiHidden="1" w:uiPriority="39" w:unhideWhenUsed="1"/>
+    <w:lsdException w:name="toc 2" w:semiHidden="1" w:uiPriority="39" w:unhideWhenUsed="1"/>
+    <w:lsdException w:name="toc 3" w:semiHidden="1" w:uiPriority="39" w:unhideWhenUsed="1"/>
+    <w:lsdException w:name="toc 4" w:semiHidden="1" w:uiPriority="39" w:unhideWhenUsed="1"/>
+    <w:lsdException w:name="toc 5" w:semiHidden="1" w:uiPriority="39" w:unhideWhenUsed="1"/>
+    <w:lsdException w:name="toc 6" w:semiHidden="1" w:uiPriority="39" w:unhideWhenUsed="1"/>
+    <w:lsdException w:name="toc 7" w:semiHidden="1" w:uiPriority="39" w:unhideWhenUsed="1"/>
+    <w:lsdException w:name="toc 8" w:semiHidden="1" w:uiPriority="39" w:unhideWhenUsed="1"/>
+    <w:lsdException w:name="toc 9" w:semiHidden="1" w:uiPriority="39" w:unhideWhenUsed="1"/>
+    <w:lsdException w:name="Normal Indent" w:semiHidden="1" w:unhideWhenUsed="1"/>
+    <w:lsdException w:name="footnote text" w:semiHidden="1" w:unhideWhenUsed="1"/>
+    <w:lsdException w:name="annotation text" w:semiHidden="1" w:unhideWhenUsed="1"/>
+    <w:lsdException w:name="header" w:semiHidden="1" w:unhideWhenUsed="1"/>
+    <w:lsdException w:name="footer" w:semiHidden="1" w:unhideWhenUsed="1"/>
+    <w:lsdException w:name="index heading" w:semiHidden="1" w:unhideWhenUsed="1"/>
+    <w:lsdException w:name="caption" w:semiHidden="1" w:uiPriority="35" w:unhideWhenUsed="1" w:qFormat="1"/>
+    <w:lsdException w:name="table of figures" w:semiHidden="1" w:unhideWhenUsed="1"/>
+    <w:lsdException w:name="envelope address" w:semiHidden="1" w:unhideWhenUsed="1"/>
+    <w:lsdException w:name="envelope return" w:semiHidden="1" w:unhideWhenUsed="1"/>
+    <w:lsdException w:name="footnote reference" w:semiHidden="1" w:unhideWhenUsed="1"/>
+    <w:lsdException w:name="annotation reference" w:semiHidden="1" w:unhideWhenUsed="1"/>
+    <w:lsdException w:name="line number" w:semiHidden="1" w:unhideWhenUsed="1"/>
+    <w:lsdException w:name="page number" w:semiHidden="1" w:unhideWhenUsed="1"/>
+    <w:lsdException w:name="endnote reference" w:semiHidden="1" w:unhideWhenUsed="1"/>
+    <w:lsdException w:name="endnote text" w:semiHidden="1" w:unhideWhenUsed="1"/>
+    <w:lsdException w:name="table of authorities" w:semiHidden="1" w:unhideWhenUsed="1"/>
+    <w:lsdException w:name="macro" w:semiHidden="1" w:unhideWhenUsed="1"/>
+    <w:lsdException w:name="toa heading" w:semiHidden="1" w:unhideWhenUsed="1"/>
+    <w:lsdException w:name="List" w:semiHidden="1" w:unhideWhenUsed="1"/>
+    <w:lsdException w:name="List Bullet" w:semiHidden="1" w:unhideWhenUsed="1"/>
+    <w:lsdException w:name="List Number" w:semiHidden="1" w:unhideWhenUsed="1"/>
+    <w:lsdException w:name="List 2" w:semiHidden="1" w:unhideWhenUsed="1"/>
+    <w:lsdException w:name="List 3" w:semiHidden="1" w:unhideWhenUsed="1"/>
+    <w:lsdException w:name="List 4" w:semiHidden="1" w:unhideWhenUsed="1"/>
+    <w:lsdException w:name="List 5" w:semiHidden="1" w:unhideWhenUsed="1"/>
+    <w:lsdException w:name="List Bullet 2" w:semiHidden="1" w:unhideWhenUsed="1"/>
+    <w:lsdException w:name="List Bullet 3" w:semiHidden="1" w:unhideWhenUsed="1"/>
+    <w:lsdException w:name="List Bullet 4" w:semiHidden="1" w:unhideWhenUsed="1"/>
+    <w:lsdException w:name="List Bullet 5" w:semiHidden="1" w:unhideWhenUsed="1"/>
+    <w:lsdException w:name="List Number 2" w:semiHidden="1" w:unhideWhenUsed="1"/>
+    <w:lsdException w:name="List Number 3" w:semiHidden="1" w:unhideWhenUsed="1"/>
+    <w:lsdException w:name="List Number 4" w:semiHidden="1" w:unhideWhenUsed="1"/>
+    <w:lsdException w:name="List Number 5" w:semiHidden="1" w:unhideWhenUsed="1"/>
+    <w:lsdException w:name="Title" w:uiPriority="10" w:qFormat="1"/>
+    <w:lsdException w:name="Closing" w:semiHidden="1" w:unhideWhenUsed="1"/>
+    <w:lsdException w:name="Signature" w:semiHidden="1" w:unhideWhenUsed="1"/>
+    <w:lsdException w:name="Default Paragraph Font" w:semiHidden="1" w:uiPriority="1" w:unhideWhenUsed="1"/>
+    <w:lsdException w:name="Body Text" w:semiHidden="1" w:unhideWhenUsed="1"/>
+    <w:lsdException w:name="Body Text Indent" w:semiHidden="1" w:unhideWhenUsed="1"/>
+    <w:lsdException w:name="List Continue" w:semiHidden="1" w:unhideWhenUsed="1"/>
+    <w:lsdException w:name="List Continue 2" w:semiHidden="1" w:unhideWhenUsed="1"/>
+    <w:lsdException w:name="List Continue 3" w:semiHidden="1" w:unhideWhenUsed="1"/>
+    <w:lsdException w:name="List Continue 4" w:semiHidden="1" w:unhideWhenUsed="1"/>
+    <w:lsdException w:name="List Continue 5" w:semiHidden="1" w:unhideWhenUsed="1"/>
+    <w:lsdException w:name="Message Header" w:semiHidden="1" w:unhideWhenUsed="1"/>
+    <w:lsdException w:name="Subtitle" w:uiPriority="11" w:qFormat="1"/>
+    <w:lsdException w:name="Salutation" w:semiHidden="1" w:unhideWhenUsed="1"/>
+    <w:lsdException w:name="Date" w:semiHidden="1" w:unhideWhenUsed="1"/>
+    <w:lsdException w:name="Body Text First Indent" w:semiHidden="1" w:unhideWhenUsed="1"/>
+    <w:lsdException w:name="Body Text First Indent 2" w:semiHidden="1" w:unhideWhenUsed="1"/>
+    <w:lsdException w:name="Note Heading" w:semiHidden="1" w:unhideWhenUsed="1"/>
+    <w:lsdException w:name="Body Text 2" w:semiHidden="1" w:unhideWhenUsed="1"/>
+    <w:lsdException w:name="Body Text 3" w:semiHidden="1" w:unhideWhenUsed="1"/>
+    <w:lsdException w:name="Body Text Indent 2" w:semiHidden="1" w:unhideWhenUsed="1"/>
+    <w:lsdException w:name="Body Text Indent 3" w:semiHidden="1" w:unhideWhenUsed="1"/>
+    <w:lsdException w:name="Block Text" w:semiHidden="1" w:unhideWhenUsed="1"/>
+    <w:lsdException w:name="Hyperlink" w:semiHidden="1" w:unhideWhenUsed="1"/>
+    <w:lsdException w:name="FollowedHyperlink" w:semiHidden="1" w:unhideWhenUsed="1"/>
+    <w:lsdException w:name="Strong" w:uiPriority="22" w:qFormat="1"/>
+    <w:lsdException w:name="Emphasis" w:uiPriority="20" w:qFormat="1"/>
+    <w:lsdException w:name="Document Map" w:semiHidden="1" w:unhideWhenUsed="1"/>
+    <w:lsdException w:name="Plain Text" w:semiHidden="1" w:unhideWhenUsed="1"/>
+    <w:lsdException w:name="E-mail Signature" w:semiHidden="1" w:unhideWhenUsed="1"/>
+    <w:lsdException w:name="HTML Top of Form" w:semiHidden="1" w:unhideWhenUsed="1"/>
+    <w:lsdException w:name="HTML Bottom of Form" w:semiHidden="1" w:unhideWhenUsed="1"/>
+    <w:lsdException w:name="Normal (Web)" w:semiHidden="1" w:unhideWhenUsed="1"/>
+    <w:lsdException w:name="HTML Acronym" w:semiHidden="1" w:unhideWhenUsed="1"/>
+    <w:lsdException w:name="HTML Address" w:semiHidden="1" w:unhideWhenUsed="1"/>
+    <w:lsdException w:name="HTML Cite" w:semiHidden="1" w:unhideWhenUsed="1"/>
+    <w:lsdException w:name="HTML Code" w:semiHidden="1" w:unhideWhenUsed="1"/>
+    <w:lsdException w:name="HTML Definition" w:semiHidden="1" w:unhideWhenUsed="1"/>
+    <w:lsdException w:name="HTML Keyboard" w:semiHidden="1" w:unhideWhenUsed="1"/>
+    <w:lsdException w:name="HTML Preformatted" w:semiHidden="1" w:unhideWhenUsed="1"/>
+    <w:lsdException w:name="HTML Sample" w:semiHidden="1" w:unhideWhenUsed="1"/>
+    <w:lsdException w:name="HTML Typewriter" w:semiHidden="1" w:unhideWhenUsed="1"/>
+    <w:lsdException w:name="HTML Variable" w:semiHidden="1" w:unhideWhenUsed="1"/>
+    <w:lsdException w:name="Normal Table" w:semiHidden="1" w:unhideWhenUsed="1"/>
+    <w:lsdException w:name="annotation subject" w:semiHidden="1" w:unhideWhenUsed="1"/>
+    <w:lsdException w:name="No List" w:semiHidden="1" w:unhideWhenUsed="1"/>
+    <w:lsdException w:name="Outline List 1" w:semiHidden="1" w:unhideWhenUsed="1"/>
+    <w:lsdException w:name="Outline List 2" w:semiHidden="1" w:unhideWhenUsed="1"/>
+    <w:lsdException w:name="Outline List 3" w:semiHidden="1" w:unhideWhenUsed="1"/>
+    <w:lsdException w:name="Table Simple 1" w:semiHidden="1" w:unhideWhenUsed="1"/>
+    <w:lsdException w:name="Table Simple 2" w:semiHidden="1" w:unhideWhenUsed="1"/>
+    <w:lsdException w:name="Table Simple 3" w:semiHidden="1" w:unhideWhenUsed="1"/>
+    <w:lsdException w:name="Table Classic 1" w:semiHidden="1" w:unhideWhenUsed="1"/>
+    <w:lsdException w:name="Table Classic 2" w:semiHidden="1" w:unhideWhenUsed="1"/>
+    <w:lsdException w:name="Table Classic 3" w:semiHidden="1" w:unhideWhenUsed="1"/>
+    <w:lsdException w:name="Table Classic 4" w:semiHidden="1" w:unhideWhenUsed="1"/>
+    <w:lsdException w:name="Table Colorful 1" w:semiHidden="1" w:unhideWhenUsed="1"/>
+    <w:lsdException w:name="Table Colorful 2" w:semiHidden="1" w:unhideWhenUsed="1"/>
+    <w:lsdException w:name="Table Colorful 3" w:semiHidden="1" w:unhideWhenUsed="1"/>
+    <w:lsdException w:name="Table Columns 1" w:semiHidden="1" w:unhideWhenUsed="1"/>
+    <w:lsdException w:name="Table Columns 2" w:semiHidden="1" w:unhideWhenUsed="1"/>
+    <w:lsdException w:name="Table Columns 3" w:semiHidden="1" w:unhideWhenUsed="1"/>
+    <w:lsdException w:name="Table Columns 4" w:semiHidden="1" w:unhideWhenUsed="1"/>
+    <w:lsdException w:name="Table Columns 5" w:semiHidden="1" w:unhideWhenUsed="1"/>
+    <w:lsdException w:name="Table Grid 1" w:semiHidden="1" w:unhideWhenUsed="1"/>
+    <w:lsdException w:name="Table Grid 2" w:semiHidden="1" w:unhideWhenUsed="1"/>
+    <w:lsdException w:name="Table Grid 3" w:semiHidden="1" w:unhideWhenUsed="1"/>
+    <w:lsdException w:name="Table Grid 4" w:semiHidden="1" w:unhideWhenUsed="1"/>
+    <w:lsdException w:name="Table Grid 5" w:semiHidden="1" w:unhideWhenUsed="1"/>
+    <w:lsdException w:name="Table Grid 6" w:semiHidden="1" w:unhideWhenUsed="1"/>
+    <w:lsdException w:name="Table Grid 7" w:semiHidden="1" w:unhideWhenUsed="1"/>
+    <w:lsdException w:name="Table Grid 8" w:semiHidden="1" w:unhideWhenUsed="1"/>
+    <w:lsdException w:name="Table List 1" w:semiHidden="1" w:unhideWhenUsed="1"/>
+    <w:lsdException w:name="Table List 2" w:semiHidden="1" w:unhideWhenUsed="1"/>
+    <w:lsdException w:name="Table List 3" w:semiHidden="1" w:unhideWhenUsed="1"/>
+    <w:lsdException w:name="Table List 4" w:semiHidden="1" w:unhideWhenUsed="1"/>
+    <w:lsdException w:name="Table List 5" w:semiHidden="1" w:unhideWhenUsed="1"/>
+    <w:lsdException w:name="Table List 6" w:semiHidden="1" w:unhideWhenUsed="1"/>
+    <w:lsdException w:name="Table List 7" w:semiHidden="1" w:unhideWhenUsed="1"/>
+    <w:lsdException w:name="Table List 8" w:semiHidden="1" w:unhideWhenUsed="1"/>
+    <w:lsdException w:name="Table 3D effects 1" w:semiHidden="1" w:unhideWhenUsed="1"/>
+    <w:lsdException w:name="Table 3D effects 2" w:semiHidden="1" w:unhideWhenUsed="1"/>
+    <w:lsdException w:name="Table 3D effects 3" w:semiHidden="1" w:unhideWhenUsed="1"/>
+    <w:lsdException w:name="Table Contemporary" w:semiHidden="1" w:unhideWhenUsed="1"/>
+    <w:lsdException w:name="Table Elegant" w:semiHidden="1" w:unhideWhenUsed="1"/>
+    <w:lsdException w:name="Table Professional" w:semiHidden="1" w:unhideWhenUsed="1"/>
+    <w:lsdException w:name="Table Subtle 1" w:semiHidden="1" w:unhideWhenUsed="1"/>
+    <w:lsdException w:name="Table Subtle 2" w:semiHidden="1" w:unhideWhenUsed="1"/>
+    <w:lsdException w:name="Table Web 1" w:semiHidden="1" w:unhideWhenUsed="1"/>
+    <w:lsdException w:name="Table Web 2" w:semiHidden="1" w:unhideWhenUsed="1"/>
+    <w:lsdException w:name="Table Web 3" w:semiHidden="1" w:unhideWhenUsed="1"/>
+    <w:lsdException w:name="Balloon Text" w:semiHidden="1" w:unhideWhenUsed="1"/>
+    <w:lsdException w:name="Table Grid" w:uiPriority="39"/>
+    <w:lsdException w:name="Table Theme" w:semiHidden="1" w:unhideWhenUsed="1"/>
+    <w:lsdException w:name="Placeholder Text" w:semiHidden="1"/>
+    <w:lsdException w:name="No Spacing" w:uiPriority="1" w:qFormat="1"/>
+    <w:lsdException w:name="Light Shading" w:uiPriority="60"/>
+    <w:lsdException w:name="Light List" w:uiPriority="61"/>
+    <w:lsdException w:name="Light Grid" w:uiPriority="62"/>
+    <w:lsdException w:name="Medium Shading 1" w:uiPriority="63"/>
+    <w:lsdException w:name="Medium Shading 2" w:uiPriority="64"/>
+    <w:lsdException w:name="Medium List 1" w:uiPriority="65"/>
+    <w:lsdException w:name="Medium List 2" w:uiPriority="66"/>
+    <w:lsdException w:name="Medium Grid 1" w:uiPriority="67"/>
+    <w:lsdException w:name="Medium Grid 2" w:uiPriority="68"/>
+    <w:lsdException w:name="Medium Grid 3" w:uiPriority="69"/>
+    <w:lsdException w:name="Dark List" w:uiPriority="70"/>
+    <w:lsdException w:name="Colorful Shading" w:uiPriority="71"/>
+    <w:lsdException w:name="Colorful List" w:uiPriority="72"/>
+    <w:lsdException w:name="Colorful Grid" w:uiPriority="73"/>
+    <w:lsdException w:name="Light Shading Accent 1" w:uiPriority="60"/>
+    <w:lsdException w:name="Light List Accent 1" w:uiPriority="61"/>
+    <w:lsdException w:name="Light Grid Accent 1" w:uiPriority="62"/>
+    <w:lsdException w:name="Medium Shading 1 Accent 1" w:uiPriority="63"/>
+    <w:lsdException w:name="Medium Shading 2 Accent 1" w:uiPriority="64"/>
+    <w:lsdException w:name="Medium List 1 Accent 1" w:uiPriority="65"/>
+    <w:lsdException w:name="Revision" w:semiHidden="1"/>
+    <w:lsdException w:name="List Paragraph" w:uiPriority="34" w:qFormat="1"/>
+    <w:lsdException w:name="Quote" w:uiPriority="29" w:qFormat="1"/>
+    <w:lsdException w:name="Intense Quote" w:uiPriority="30" w:qFormat="1"/>
+    <w:lsdException w:name="Medium List 2 Accent 1" w:uiPriority="66"/>
+    <w:lsdException w:name="Medium Grid 1 Accent 1" w:uiPriority="67"/>
+    <w:lsdException w:name="Medium Grid 2 Accent 1" w:uiPriority="68"/>
+    <w:lsdException w:name="Medium Grid 3 Accent 1" w:uiPriority="69"/>
+    <w:lsdException w:name="Dark List Accent 1" w:uiPriority="70"/>
+    <w:lsdException w:name="Colorful Shading Accent 1" w:uiPriority="71"/>
+    <w:lsdException w:name="Colorful List Accent 1" w:uiPriority="72"/>
+    <w:lsdException w:name="Colorful Grid Accent 1" w:uiPriority="73"/>
+    <w:lsdException w:name="Light Shading Accent 2" w:uiPriority="60"/>
+    <w:lsdException w:name="Light List Accent 2" w:uiPriority="61"/>
+    <w:lsdException w:name="Light Grid Accent 2" w:uiPriority="62"/>
+    <w:lsdException w:name="Medium Shading 1 Accent 2" w:uiPriority="63"/>
+    <w:lsdException w:name="Medium Shading 2 Accent 2" w:uiPriority="64"/>
+    <w:lsdException w:name="Medium List 1 Accent 2" w:uiPriority="65"/>
+    <w:lsdException w:name="Medium List 2 Accent 2" w:uiPriority="66"/>
+    <w:lsdException w:name="Medium Grid 1 Accent 2" w:uiPriority="67"/>
+    <w:lsdException w:name="Medium Grid 2 Accent 2" w:uiPriority="68"/>
+    <w:lsdException w:name="Medium Grid 3 Accent 2" w:uiPriority="69"/>
+    <w:lsdException w:name="Dark List Accent 2" w:uiPriority="70"/>
+    <w:lsdException w:name="Colorful Shading Accent 2" w:uiPriority="71"/>
+    <w:lsdException w:name="Colorful List Accent 2" w:uiPriority="72"/>
+    <w:lsdException w:name="Colorful Grid Accent 2" w:uiPriority="73"/>
+    <w:lsdException w:name="Light Shading Accent 3" w:uiPriority="60"/>
+    <w:lsdException w:name="Light List Accent 3" w:uiPriority="61"/>
+    <w:lsdException w:name="Light Grid Accent 3" w:uiPriority="62"/>
+    <w:lsdException w:name="Medium Shading 1 Accent 3" w:uiPriority="63"/>
+    <w:lsdException w:name="Medium Shading 2 Accent 3" w:uiPriority="64"/>
+    <w:lsdException w:name="Medium List 1 Accent 3" w:uiPriority="65"/>
+    <w:lsdException w:name="Medium List 2 Accent 3" w:uiPriority="66"/>
+    <w:lsdException w:name="Medium Grid 1 Accent 3" w:uiPriority="67"/>
+    <w:lsdException w:name="Medium Grid 2 Accent 3" w:uiPriority="68"/>
+    <w:lsdException w:name="Medium Grid 3 Accent 3" w:uiPriority="69"/>
+    <w:lsdException w:name="Dark List Accent 3" w:uiPriority="70"/>
+    <w:lsdException w:name="Colorful Shading Accent 3" w:uiPriority="71"/>
+    <w:lsdException w:name="Colorful List Accent 3" w:uiPriority="72"/>
+    <w:lsdException w:name="Colorful Grid Accent 3" w:uiPriority="73"/>
+    <w:lsdException w:name="Light Shading Accent 4" w:uiPriority="60"/>
+    <w:lsdException w:name="Light List Accent 4" w:uiPriority="61"/>
+    <w:lsdException w:name="Light Grid Accent 4" w:uiPriority="62"/>
+    <w:lsdException w:name="Medium Shading 1 Accent 4" w:uiPriority="63"/>
+    <w:lsdException w:name="Medium Shading 2 Accent 4" w:uiPriority="64"/>
+    <w:lsdException w:name="Medium List 1 Accent 4" w:uiPriority="65"/>
+    <w:lsdException w:name="Medium List 2 Accent 4" w:uiPriority="66"/>
+    <w:lsdException w:name="Medium Grid 1 Accent 4" w:uiPriority="67"/>
+    <w:lsdException w:name="Medium Grid 2 Accent 4" w:uiPriority="68"/>
+    <w:lsdException w:name="Medium Grid 3 Accent 4" w:uiPriority="69"/>
+    <w:lsdException w:name="Dark List Accent 4" w:uiPriority="70"/>
+    <w:lsdException w:name="Colorful Shading Accent 4" w:uiPriority="71"/>
+    <w:lsdException w:name="Colorful List Accent 4" w:uiPriority="72"/>
+    <w:lsdException w:name="Colorful Grid Accent 4" w:uiPriority="73"/>
+    <w:lsdException w:name="Light Shading Accent 5" w:uiPriority="60"/>
+    <w:lsdException w:name="Light List Accent 5" w:uiPriority="61"/>
+    <w:lsdException w:name="Light Grid Accent 5" w:uiPriority="62"/>
+    <w:lsdException w:name="Medium Shading 1 Accent 5" w:uiPriority="63"/>
+    <w:lsdException w:name="Medium Shading 2 Accent 5" w:uiPriority="64"/>
+    <w:lsdException w:name="Medium List 1 Accent 5" w:uiPriority="65"/>
+    <w:lsdException w:name="Medium List 2 Accent 5" w:uiPriority="66"/>
+    <w:lsdException w:name="Medium Grid 1 Accent 5" w:uiPriority="67"/>
+    <w:lsdException w:name="Medium Grid 2 Accent 5" w:uiPriority="68"/>
+    <w:lsdException w:name="Medium Grid 3 Accent 5" w:uiPriority="69"/>
+    <w:lsdException w:name="Dark List Accent 5" w:uiPriority="70"/>
+    <w:lsdException w:name="Colorful Shading Accent 5" w:uiPriority="71"/>
+    <w:lsdException w:name="Colorful List Accent 5" w:uiPriority="72"/>
+    <w:lsdException w:name="Colorful Grid Accent 5" w:uiPriority="73"/>
+    <w:lsdException w:name="Light Shading Accent 6" w:uiPriority="60"/>
+    <w:lsdException w:name="Light List Accent 6" w:uiPriority="61"/>
+    <w:lsdException w:name="Light Grid Accent 6" w:uiPriority="62"/>
+    <w:lsdException w:name="Medium Shading 1 Accent 6" w:uiPriority="63"/>
+    <w:lsdException w:name="Medium Shading 2 Accent 6" w:uiPriority="64"/>
+    <w:lsdException w:name="Medium List 1 Accent 6" w:uiPriority="65"/>
+    <w:lsdException w:name="Medium List 2 Accent 6" w:uiPriority="66"/>
+    <w:lsdException w:name="Medium Grid 1 Accent 6" w:uiPriority="67"/>
+    <w:lsdException w:name="Medium Grid 2 Accent 6" w:uiPriority="68"/>
+    <w:lsdException w:name="Medium Grid 3 Accent 6" w:uiPriority="69"/>
+    <w:lsdException w:name="Dark List Accent 6" w:uiPriority="70"/>
+    <w:lsdException w:name="Colorful Shading Accent 6" w:uiPriority="71"/>
+    <w:lsdException w:name="Colorful List Accent 6" w:uiPriority="72"/>
+    <w:lsdException w:name="Colorful Grid Accent 6" w:uiPriority="73"/>
+    <w:lsdException w:name="Subtle Emphasis" w:uiPriority="19" w:qFormat="1"/>
+    <w:lsdException w:name="Intense Emphasis" w:uiPriority="21" w:qFormat="1"/>
+    <w:lsdException w:name="Subtle Reference" w:uiPriority="31" w:qFormat="1"/>
+    <w:lsdException w:name="Intense Reference" w:uiPriority="32" w:qFormat="1"/>
+    <w:lsdException w:name="Book Title" w:uiPriority="33" w:qFormat="1"/>
+    <w:lsdException w:name="Bibliography" w:semiHidden="1" w:uiPriority="37" w:unhideWhenUsed="1"/>
+    <w:lsdException w:name="TOC Heading" w:semiHidden="1" w:uiPriority="39" w:unhideWhenUsed="1" w:qFormat="1"/>
+    <w:lsdException w:name="Plain Table 1" w:uiPriority="41"/>
+    <w:lsdException w:name="Plain Table 2" w:uiPriority="42"/>
+    <w:lsdException w:name="Plain Table 3" w:uiPriority="43"/>
+    <w:lsdException w:name="Plain Table 4" w:uiPriority="44"/>
+    <w:lsdException w:name="Plain Table 5" w:uiPriority="45"/>
+    <w:lsdException w:name="Grid Table Light" w:uiPriority="40"/>
+    <w:lsdException w:name="Grid Table 1 Light" w:uiPriority="46"/>
+    <w:lsdException w:name="Grid Table 2" w:uiPriority="47"/>
+    <w:lsdException w:name="Grid Table 3" w:uiPriority="48"/>
+    <w:lsdException w:name="Grid Table 4" w:uiPriority="49"/>
+    <w:lsdException w:name="Grid Table 5 Dark" w:uiPriority="50"/>
+    <w:lsdException w:name="Grid Table 6 Colorful" w:uiPriority="51"/>
+    <w:lsdException w:name="Grid Table 7 Colorful" w:uiPriority="52"/>
+    <w:lsdException w:name="Grid Table 1 Light Accent 1" w:uiPriority="46"/>
+    <w:lsdException w:name="Grid Table 2 Accent 1" w:uiPriority="47"/>
+    <w:lsdException w:name="Grid Table 3 Accent 1" w:uiPriority="48"/>
+    <w:lsdException w:name="Grid Table 4 Accent 1" w:uiPriority="49"/>
+    <w:lsdException w:name="Grid Table 5 Dark Accent 1" w:uiPriority="50"/>
+    <w:lsdException w:name="Grid Table 6 Colorful Accent 1" w:uiPriority="51"/>
+    <w:lsdException w:name="Grid Table 7 Colorful Accent 1" w:uiPriority="52"/>
+    <w:lsdException w:name="Grid Table 1 Light Accent 2" w:uiPriority="46"/>
+    <w:lsdException w:name="Grid Table 2 Accent 2" w:uiPriority="47"/>
+    <w:lsdException w:name="Grid Table 3 Accent 2" w:uiPriority="48"/>
+    <w:lsdException w:name="Grid Table 4 Accent 2" w:uiPriority="49"/>
+    <w:lsdException w:name="Grid Table 5 Dark Accent 2" w:uiPriority="50"/>
+    <w:lsdException w:name="Grid Table 6 Colorful Accent 2" w:uiPriority="51"/>
+    <w:lsdException w:name="Grid Table 7 Colorful Accent 2" w:uiPriority="52"/>
+    <w:lsdException w:name="Grid Table 1 Light Accent 3" w:uiPriority="46"/>
+    <w:lsdException w:name="Grid Table 2 Accent 3" w:uiPriority="47"/>
+    <w:lsdException w:name="Grid Table 3 Accent 3" w:uiPriority="48"/>
+    <w:lsdException w:name="Grid Table 4 Accent 3" w:uiPriority="49"/>
+    <w:lsdException w:name="Grid Table 5 Dark Accent 3" w:uiPriority="50"/>
+    <w:lsdException w:name="Grid Table 6 Colorful Accent 3" w:uiPriority="51"/>
+    <w:lsdException w:name="Grid Table 7 Colorful Accent 3" w:uiPriority="52"/>
+    <w:lsdException w:name="Grid Table 1 Light Accent 4" w:uiPriority="46"/>
+    <w:lsdException w:name="Grid Table 2 Accent 4" w:uiPriority="47"/>
+    <w:lsdException w:name="Grid Table 3 Accent 4" w:uiPriority="48"/>
+    <w:lsdException w:name="Grid Table 4 Accent 4" w:uiPriority="49"/>
+    <w:lsdException w:name="Grid Table 5 Dark Accent 4" w:uiPriority="50"/>
+    <w:lsdException w:name="Grid Table 6 Colorful Accent 4" w:uiPriority="51"/>
+    <w:lsdException w:name="Grid Table 7 Colorful Accent 4" w:uiPriority="52"/>
+    <w:lsdException w:name="Grid Table 1 Light Accent 5" w:uiPriority="46"/>
+    <w:lsdException w:name="Grid Table 2 Accent 5" w:uiPriority="47"/>
+    <w:lsdException w:name="Grid Table 3 Accent 5" w:uiPriority="48"/>
+    <w:lsdException w:name="Grid Table 4 Accent 5" w:uiPriority="49"/>
+    <w:lsdException w:name="Grid Table 5 Dark Accent 5" w:uiPriority="50"/>
+    <w:lsdException w:name="Grid Table 6 Colorful Accent 5" w:uiPriority="51"/>
+    <w:lsdException w:name="Grid Table 7 Colorful Accent 5" w:uiPriority="52"/>
+    <w:lsdException w:name="Grid Table 1 Light Accent 6" w:uiPriority="46"/>
+    <w:lsdException w:name="Grid Table 2 Accent 6" w:uiPriority="47"/>
+    <w:lsdException w:name="Grid Table 3 Accent 6" w:uiPriority="48"/>
+    <w:lsdException w:name="Grid Table 4 Accent 6" w:uiPriority="49"/>
+    <w:lsdException w:name="Grid Table 5 Dark Accent 6" w:uiPriority="50"/>
+    <w:lsdException w:name="Grid Table 6 Colorful Accent 6" w:uiPriority="51"/>
+    <w:lsdException w:name="Grid Table 7 Colorful Accent 6" w:uiPriority="52"/>
+    <w:lsdException w:name="List Table 1 Light" w:uiPriority="46"/>
+    <w:lsdException w:name="List Table 2" w:uiPriority="47"/>
+    <w:lsdException w:name="List Table 3" w:uiPriority="48"/>
+    <w:lsdException w:name="List Table 4" w:uiPriority="49"/>
+    <w:lsdException w:name="List Table 5 Dark" w:uiPriority="50"/>
+    <w:lsdException w:name="List Table 6 Colorful" w:uiPriority="51"/>
+    <w:lsdException w:name="List Table 7 Colorful" w:uiPriority="52"/>
+    <w:lsdException w:name="List Table 1 Light Accent 1" w:uiPriority="46"/>
+    <w:lsdException w:name="List Table 2 Accent 1" w:uiPriority="47"/>
+    <w:lsdException w:name="List Table 3 Accent 1" w:uiPriority="48"/>
+    <w:lsdException w:name="List Table 4 Accent 1" w:uiPriority="49"/>
+    <w:lsdException w:name="List Table 5 Dark Accent 1" w:uiPriority="50"/>
+    <w:lsdException w:name="List Table 6 Colorful Accent 1" w:uiPriority="51"/>
+    <w:lsdException w:name="List Table 7 Colorful Accent 1" w:uiPriority="52"/>
+    <w:lsdException w:name="List Table 1 Light Accent 2" w:uiPriority="46"/>
+    <w:lsdException w:name="List Table 2 Accent 2" w:uiPriority="47"/>
+    <w:lsdException w:name="List Table 3 Accent 2" w:uiPriority="48"/>
+    <w:lsdException w:name="List Table 4 Accent 2" w:uiPriority="49"/>
+    <w:lsdException w:name="List Table 5 Dark Accent 2" w:uiPriority="50"/>
+    <w:lsdException w:name="List Table 6 Colorful Accent 2" w:uiPriority="51"/>
+    <w:lsdException w:name="List Table 7 Colorful Accent 2" w:uiPriority="52"/>
+    <w:lsdException w:name="List Table 1 Light Accent 3" w:uiPriority="46"/>
+    <w:lsdException w:name="List Table 2 Accent 3" w:uiPriority="47"/>
+    <w:lsdException w:name="List Table 3 Accent 3" w:uiPriority="48"/>
+    <w:lsdException w:name="List Table 4 Accent 3" w:uiPriority="49"/>
+    <w:lsdException w:name="List Table 5 Dark Accent 3" w:uiPriority="50"/>
+    <w:lsdException w:name="List Table 6 Colorful Accent 3" w:uiPriority="51"/>
+    <w:lsdException w:name="List Table 7 Colorful Accent 3" w:uiPriority="52"/>
+    <w:lsdException w:name="List Table 1 Light Accent 4" w:uiPriority="46"/>
+    <w:lsdException w:name="List Table 2 Accent 4" w:uiPriority="47"/>
+    <w:lsdException w:name="List Table 3 Accent 4" w:uiPriority="48"/>
+    <w:lsdException w:name="List Table 4 Accent 4" w:uiPriority="49"/>
+    <w:lsdException w:name="List Table 5 Dark Accent 4" w:uiPriority="50"/>
+    <w:lsdException w:name="List Table 6 Colorful Accent 4" w:uiPriority="51"/>
+    <w:lsdException w:name="List Table 7 Colorful Accent 4" w:uiPriority="52"/>
+    <w:lsdException w:name="List Table 1 Light Accent 5" w:uiPriority="46"/>
+    <w:lsdException w:name="List Table 2 Accent 5" w:uiPriority="47"/>
+    <w:lsdException w:name="List Table 3 Accent 5" w:uiPriority="48"/>
+    <w:lsdException w:name="List Table 4 Accent 5" w:uiPriority="49"/>
+    <w:lsdException w:name="List Table 5 Dark Accent 5" w:uiPriority="50"/>
+    <w:lsdException w:name="List Table 6 Colorful Accent 5" w:uiPriority="51"/>
+    <w:lsdException w:name="List Table 7 Colorful Accent 5" w:uiPriority="52"/>
+    <w:lsdException w:name="List Table 1 Light Accent 6" w:uiPriority="46"/>
+    <w:lsdException w:name="List Table 2 Accent 6" w:uiPriority="47"/>
+    <w:lsdException w:name="List Table 3 Accent 6" w:uiPriority="48"/>
+    <w:lsdException w:name="List Table 4 Accent 6" w:uiPriority="49"/>
+    <w:lsdException w:name="List Table 5 Dark Accent 6" w:uiPriority="50"/>
+    <w:lsdException w:name="List Table 6 Colorful Accent 6" w:uiPriority="51"/>
+    <w:lsdException w:name="List Table 7 Colorful Accent 6" w:uiPriority="52"/>
+  </w:latentStyles>
+  <w:style w:type="paragraph" w:default="1" w:styleId="a">
+    <w:name w:val="Normal"/>
+    <w:qFormat/>
+  </w:style>
+  <w:style w:type="character" w:default="1" w:styleId="a0">
+    <w:name w:val="Default Paragraph Font"/>
+    <w:uiPriority w:val="1"/>
+    <w:semiHidden/>
+    <w:unhideWhenUsed/>
+  </w:style>
+  <w:style w:type="table" w:default="1" w:styleId="a1">
+    <w:name w:val="Normal Table"/>
+    <w:uiPriority w:val="99"/>
+    <w:semiHidden/>
+    <w:unhideWhenUsed/>
+    <w:tblPr>
+      <w:tblInd w:w="0" w:type="dxa"/>
+      <w:tblCellMar>
+        <w:top w:w="0" w:type="dxa"/>
+        <w:left w:w="108" w:type="dxa"/>
+        <w:bottom w:w="0" w:type="dxa"/>
+        <w:right w:w="108" w:type="dxa"/>
+      </w:tblCellMar>
+    </w:tblPr>
+  </w:style>
+  <w:style w:type="numbering" w:default="1" w:styleId="a2">
+    <w:name w:val="No List"/>
+    <w:uiPriority w:val="99"/>
+    <w:semiHidden/>
+    <w:unhideWhenUsed/>
+  </w:style>
+  <w:style w:type="character" w:styleId="a3">
+    <w:name w:val="Placeholder Text"/>
+    <w:basedOn w:val="a0"/>
+    <w:uiPriority w:val="99"/>
+    <w:semiHidden/>
+    <w:rsid w:val="00222904"/>
+    <w:rPr>
+      <w:color w:val="808080"/>
+    </w:rPr>
+  </w:style>
+</w:styles>
+</file>
+
+<file path=word/glossary/webSettings.xml><?xml version="1.0" encoding="utf-8"?>
+<w:webSettings xmlns:mc="http://schemas.openxmlformats.org/markup-compatibility/2006" xmlns:r="http://schemas.openxmlformats.org/officeDocument/2006/relationships" xmlns:w="http://schemas.openxmlformats.org/wordprocessingml/2006/main" xmlns:w14="http://schemas.microsoft.com/office/word/2010/wordml" xmlns:w15="http://schemas.microsoft.com/office/word/2012/wordml" mc:Ignorable="w14 w15">
+  <w:optimizeForBrowser/>
+  <w:allowPNG/>
+</w:webSettings>
 </file>
 
 <file path=word/theme/theme1.xml><?xml version="1.0" encoding="utf-8"?>
@@ -7558,7 +8869,7 @@
 </file>
 
 <file path=customXml/itemProps1.xml><?xml version="1.0" encoding="utf-8"?>
-<ds:datastoreItem xmlns:ds="http://schemas.openxmlformats.org/officeDocument/2006/customXml" ds:itemID="{B5D62531-1529-4ABD-BA85-07EFC6444753}">
+<ds:datastoreItem xmlns:ds="http://schemas.openxmlformats.org/officeDocument/2006/customXml" ds:itemID="{153B9BB0-AAC4-4EA6-90B0-4FDA88FA5CEA}">
   <ds:schemaRefs>
     <ds:schemaRef ds:uri="http://schemas.openxmlformats.org/officeDocument/2006/bibliography"/>
   </ds:schemaRefs>

</xml_diff>

<commit_message>
Zavrseno poglavje za MVD, pocnato za formalna def za 4NF
</commit_message>
<xml_diff>
--- a/teoretski proekt visoki normalni formi.docx
+++ b/teoretski proekt visoki normalni formi.docx
@@ -921,7 +921,13 @@
         <w:t xml:space="preserve">Важи функциска зависност </w:t>
       </w:r>
       <w:r>
-        <w:t>B-&gt;A</w:t>
+        <w:t>B</w:t>
+      </w:r>
+      <w:r>
+        <w:t>→</w:t>
+      </w:r>
+      <w:r>
+        <w:t>A</w:t>
       </w:r>
       <w:r>
         <w:t xml:space="preserve">, </w:t>
@@ -1032,7 +1038,19 @@
         <w:rPr>
           <w:lang w:val="mk-MK"/>
         </w:rPr>
-        <w:t>. Не важи ФЗ A-&gt;B.</w:t>
+        <w:t>. Не важи ФЗ A</w:t>
+      </w:r>
+      <w:r>
+        <w:rPr>
+          <w:lang w:val="mk-MK"/>
+        </w:rPr>
+        <w:t>→</w:t>
+      </w:r>
+      <w:r>
+        <w:rPr>
+          <w:lang w:val="mk-MK"/>
+        </w:rPr>
+        <w:t>B.</w:t>
       </w:r>
     </w:p>
     <w:p>
@@ -1157,7 +1175,13 @@
         <w:t xml:space="preserve"> и важи ФЗ </w:t>
       </w:r>
       <w:r>
-        <w:t>X-&gt;Y.</w:t>
+        <w:t>X</w:t>
+      </w:r>
+      <w:r>
+        <w:t>→</w:t>
+      </w:r>
+      <w:r>
+        <w:t>Y.</w:t>
       </w:r>
     </w:p>
     <w:p>
@@ -1269,7 +1293,13 @@
         <w:t xml:space="preserve">и не важи ФЗ </w:t>
       </w:r>
       <w:r>
-        <w:t>X-&gt;Y.</w:t>
+        <w:t>X</w:t>
+      </w:r>
+      <w:r>
+        <w:t>→</w:t>
+      </w:r>
+      <w:r>
+        <w:t>Y.</w:t>
       </w:r>
     </w:p>
     <w:p>
@@ -1394,7 +1424,13 @@
         <w:t xml:space="preserve">што пак е еквивалентно со ФЗ </w:t>
       </w:r>
       <w:r>
-        <w:t xml:space="preserve">Q-&gt;E </w:t>
+        <w:t>Q</w:t>
+      </w:r>
+      <w:r>
+        <w:t>→</w:t>
+      </w:r>
+      <w:r>
+        <w:t xml:space="preserve">E </w:t>
       </w:r>
       <w:r>
         <w:rPr>
@@ -1403,7 +1439,13 @@
         <w:t xml:space="preserve">и </w:t>
       </w:r>
       <w:r>
-        <w:t>E-&gt;Q.</w:t>
+        <w:t>E</w:t>
+      </w:r>
+      <w:r>
+        <w:t>→</w:t>
+      </w:r>
+      <w:r>
+        <w:t>Q.</w:t>
       </w:r>
     </w:p>
     <w:p>
@@ -1468,7 +1510,13 @@
         <w:t xml:space="preserve">“ што пак е еквивалето со „важи ФЗ </w:t>
       </w:r>
       <w:r>
-        <w:t>E-&gt;Q</w:t>
+        <w:t>E</w:t>
+      </w:r>
+      <w:r>
+        <w:t>→</w:t>
+      </w:r>
+      <w:r>
+        <w:t>Q</w:t>
       </w:r>
       <w:r>
         <w:rPr>
@@ -1486,7 +1534,13 @@
         <w:t xml:space="preserve">но не важи </w:t>
       </w:r>
       <w:r>
-        <w:t>Q-&gt;E</w:t>
+        <w:t>Q</w:t>
+      </w:r>
+      <w:r>
+        <w:t>→</w:t>
+      </w:r>
+      <w:r>
+        <w:t>E</w:t>
       </w:r>
       <w:r>
         <w:rPr>
@@ -4268,7 +4322,34 @@
         <w:rPr>
           <w:lang w:val="mk-MK"/>
         </w:rPr>
-        <w:t>Повеќевредносна зависност е дефинирана на следниов начин.</w:t>
+        <w:t>Повеќевредносна зависност</w:t>
+      </w:r>
+      <w:r>
+        <w:t xml:space="preserve"> [</w:t>
+      </w:r>
+      <w:r>
+        <w:fldChar w:fldCharType="begin"/>
+      </w:r>
+      <w:r>
+        <w:instrText xml:space="preserve"> REF _Ref413023280 \r \h </w:instrText>
+      </w:r>
+      <w:r>
+        <w:fldChar w:fldCharType="separate"/>
+      </w:r>
+      <w:r>
+        <w:t>5</w:t>
+      </w:r>
+      <w:r>
+        <w:fldChar w:fldCharType="end"/>
+      </w:r>
+      <w:r>
+        <w:t>]</w:t>
+      </w:r>
+      <w:r>
+        <w:rPr>
+          <w:lang w:val="mk-MK"/>
+        </w:rPr>
+        <w:t xml:space="preserve"> е дефинирана на следниов начин.</w:t>
       </w:r>
     </w:p>
     <w:p>
@@ -4284,6 +4365,9 @@
         <w:t xml:space="preserve">Нека е дадена релација </w:t>
       </w:r>
       <w:r>
+        <w:rPr>
+          <w:i/>
+        </w:rPr>
         <w:t>r(R)</w:t>
       </w:r>
       <w:r>
@@ -4293,7 +4377,13 @@
         <w:t xml:space="preserve"> и </w:t>
       </w:r>
       <w:r>
-        <w:t xml:space="preserve">X, Y </w:t>
+        <w:rPr>
+          <w:i/>
+        </w:rPr>
+        <w:t>X, Y</w:t>
+      </w:r>
+      <w:r>
+        <w:t xml:space="preserve"> </w:t>
       </w:r>
       <w:r>
         <w:rPr>
@@ -4301,20 +4391,30 @@
         </w:rPr>
         <w:t xml:space="preserve">се подмножества на атрибути, </w:t>
       </w:r>
-      <m:oMath>
-        <m:r>
-          <w:rPr>
-            <w:rFonts w:ascii="Cambria Math" w:hAnsi="Cambria Math"/>
-          </w:rPr>
-          <m:t>X,Y</m:t>
-        </m:r>
-        <m:r>
-          <w:rPr>
-            <w:rFonts w:ascii="Cambria Math" w:hAnsi="Cambria Math"/>
-          </w:rPr>
-          <m:t>⊆R</m:t>
-        </m:r>
-      </m:oMath>
+      <w:r>
+        <w:rPr>
+          <w:i/>
+        </w:rPr>
+        <w:t>X,Y</w:t>
+      </w:r>
+      <w:r>
+        <w:rPr>
+          <w:i/>
+        </w:rPr>
+        <w:t xml:space="preserve"> </w:t>
+      </w:r>
+      <w:r>
+        <w:rPr>
+          <w:rFonts w:ascii="Cambria Math" w:hAnsi="Cambria Math" w:cs="Cambria Math"/>
+        </w:rPr>
+        <w:t xml:space="preserve">⊆ </w:t>
+      </w:r>
+      <w:r>
+        <w:rPr>
+          <w:i/>
+        </w:rPr>
+        <w:t>R</w:t>
+      </w:r>
       <w:r>
         <w:t>.</w:t>
       </w:r>
@@ -4324,14 +4424,12 @@
         </w:rPr>
         <w:t xml:space="preserve"> Нека </w:t>
       </w:r>
-      <m:oMath>
-        <m:r>
-          <w:rPr>
-            <w:rFonts w:ascii="Cambria Math" w:hAnsi="Cambria Math"/>
-          </w:rPr>
-          <m:t>Z = R-XY</m:t>
-        </m:r>
-      </m:oMath>
+      <w:r>
+        <w:rPr>
+          <w:i/>
+        </w:rPr>
+        <w:t>Z = R-XY</w:t>
+      </w:r>
       <w:r>
         <w:t>.</w:t>
       </w:r>
@@ -4344,15 +4442,12 @@
         </w:rPr>
         <w:t xml:space="preserve">Велиме дека важи повеќевредносната зависност </w:t>
       </w:r>
-      <m:oMath>
-        <m:r>
-          <w:rPr>
-            <w:rFonts w:ascii="Cambria Math" w:hAnsi="Cambria Math"/>
-            <w:lang w:val="mk-MK"/>
-          </w:rPr>
-          <m:t>X→→Y</m:t>
-        </m:r>
-      </m:oMath>
+      <w:r>
+        <w:rPr>
+          <w:lang w:val="mk-MK"/>
+        </w:rPr>
+        <w:t>X→→Y</w:t>
+      </w:r>
       <w:r>
         <w:t xml:space="preserve"> </w:t>
       </w:r>
@@ -4369,7 +4464,19 @@
         <w:rPr>
           <w:lang w:val="mk-MK"/>
         </w:rPr>
-        <w:t xml:space="preserve"> кога е исполенто следново:</w:t>
+        <w:t xml:space="preserve"> кога е </w:t>
+      </w:r>
+      <w:r>
+        <w:rPr>
+          <w:lang w:val="mk-MK"/>
+        </w:rPr>
+        <w:t>исполнето</w:t>
+      </w:r>
+      <w:r>
+        <w:rPr>
+          <w:lang w:val="mk-MK"/>
+        </w:rPr>
+        <w:t xml:space="preserve"> следново:</w:t>
       </w:r>
     </w:p>
     <w:p>
@@ -4654,7 +4761,13 @@
         <w:t xml:space="preserve">е еквивалентно со ФЗ </w:t>
       </w:r>
       <w:r>
-        <w:t>X-&gt;Y.</w:t>
+        <w:t>X</w:t>
+      </w:r>
+      <w:r>
+        <w:t>→</w:t>
+      </w:r>
+      <w:r>
+        <w:t>Y.</w:t>
       </w:r>
       <w:r>
         <w:rPr>
@@ -4696,7 +4809,13 @@
         <w:t xml:space="preserve">маме ПВЗ </w:t>
       </w:r>
       <w:r>
-        <w:t>X-&gt;-&gt;Y.</w:t>
+        <w:t>X</w:t>
+      </w:r>
+      <w:r>
+        <w:t>→→</w:t>
+      </w:r>
+      <w:r>
+        <w:t>Y.</w:t>
       </w:r>
       <w:r>
         <w:t xml:space="preserve"> </w:t>
@@ -4705,7 +4824,25 @@
         <w:rPr>
           <w:lang w:val="mk-MK"/>
         </w:rPr>
-        <w:t xml:space="preserve">Оваа зависност ни гаранита дека фактот </w:t>
+        <w:t>Оваа зависност ни гаран</w:t>
+      </w:r>
+      <w:r>
+        <w:rPr>
+          <w:lang w:val="mk-MK"/>
+        </w:rPr>
+        <w:t>т</w:t>
+      </w:r>
+      <w:r>
+        <w:rPr>
+          <w:lang w:val="mk-MK"/>
+        </w:rPr>
+        <w:t>и</w:t>
+      </w:r>
+      <w:r>
+        <w:rPr>
+          <w:lang w:val="mk-MK"/>
+        </w:rPr>
+        <w:t xml:space="preserve">а дека фактот </w:t>
       </w:r>
       <w:r>
         <w:t xml:space="preserve">Y </w:t>
@@ -4797,7 +4934,19 @@
         <w:rPr>
           <w:lang w:val="mk-MK"/>
         </w:rPr>
-        <w:t xml:space="preserve">-r4 од дефиницијата и последицата имаме симетричност меѓу </w:t>
+        <w:t xml:space="preserve">-r4 </w:t>
+      </w:r>
+      <w:r>
+        <w:rPr>
+          <w:lang w:val="mk-MK"/>
+        </w:rPr>
+        <w:t>во</w:t>
+      </w:r>
+      <w:r>
+        <w:rPr>
+          <w:lang w:val="mk-MK"/>
+        </w:rPr>
+        <w:t xml:space="preserve"> дефиницијата и последицата имаме симетричност меѓу </w:t>
       </w:r>
       <w:r>
         <w:t xml:space="preserve">Y </w:t>
@@ -4818,54 +4967,163 @@
         <w:t xml:space="preserve">, па автоматски важи и ПВД </w:t>
       </w:r>
       <w:r>
-        <w:t>X-&gt;-&gt;Z.</w:t>
+        <w:t>X</w:t>
+      </w:r>
+      <w:r>
+        <w:t>→→</w:t>
+      </w:r>
+      <w:r>
+        <w:t>Z.</w:t>
       </w:r>
     </w:p>
     <w:p>
       <w:pPr>
-        <w:pStyle w:val="heading1"/>
-        <w:rPr>
-          <w:lang w:val="mk-MK"/>
-        </w:rPr>
-      </w:pPr>
-      <w:r>
-        <w:rPr>
-          <w:lang w:val="mk-MK"/>
-        </w:rPr>
-        <w:t>Четврта нор</w:t>
-      </w:r>
-      <w:r>
-        <w:rPr>
-          <w:lang w:val="mk-MK"/>
-        </w:rPr>
-        <w:t>млна форма, формално</w:t>
+        <w:rPr>
+          <w:lang w:val="mk-MK"/>
+        </w:rPr>
+      </w:pPr>
+      <w:r>
+        <w:rPr>
+          <w:lang w:val="mk-MK"/>
+        </w:rPr>
+        <w:t xml:space="preserve">Дополнително, од секоја ФЗ можеме да изведеме и ПВЗ така што ако важи </w:t>
+      </w:r>
+      <w:r>
+        <w:t>X</w:t>
+      </w:r>
+      <w:r>
+        <w:t>→</w:t>
+      </w:r>
+      <w:r>
+        <w:t xml:space="preserve">Y, </w:t>
+      </w:r>
+      <w:r>
+        <w:rPr>
+          <w:lang w:val="mk-MK"/>
+        </w:rPr>
+        <w:t xml:space="preserve">важи и </w:t>
+      </w:r>
+      <w:r>
+        <w:t>X</w:t>
+      </w:r>
+      <w:r>
+        <w:t>→→</w:t>
+      </w:r>
+      <w:r>
+        <w:t>Y (</w:t>
+      </w:r>
+      <w:r>
+        <w:rPr>
+          <w:lang w:val="mk-MK"/>
+        </w:rPr>
+        <w:t>обратното не важи</w:t>
+      </w:r>
+      <w:r>
+        <w:t>).</w:t>
+      </w:r>
+      <w:r>
+        <w:rPr>
+          <w:lang w:val="mk-MK"/>
+        </w:rPr>
+        <w:t xml:space="preserve"> </w:t>
+      </w:r>
+      <w:r>
+        <w:rPr>
+          <w:lang w:val="mk-MK"/>
+        </w:rPr>
+        <w:t>Тоа можеме да го прочитаме како „</w:t>
+      </w:r>
+      <w:r>
+        <w:t>Y</w:t>
+      </w:r>
+      <w:r>
+        <w:rPr>
+          <w:lang w:val="mk-MK"/>
+        </w:rPr>
+        <w:t xml:space="preserve"> е факт со повеќе вредности за </w:t>
+      </w:r>
+      <w:r>
+        <w:t xml:space="preserve">X, </w:t>
+      </w:r>
+      <w:r>
+        <w:rPr>
+          <w:lang w:val="mk-MK"/>
+        </w:rPr>
+        <w:t xml:space="preserve">но за секоја вредност од </w:t>
+      </w:r>
+      <w:r>
+        <w:t>X,</w:t>
+      </w:r>
+      <w:r>
+        <w:rPr>
+          <w:lang w:val="mk-MK"/>
+        </w:rPr>
+        <w:t xml:space="preserve"> фактот има најмногу 1 елемент.“</w:t>
       </w:r>
     </w:p>
     <w:p>
       <w:pPr>
-        <w:rPr>
-          <w:lang w:val="mk-MK"/>
-        </w:rPr>
-      </w:pPr>
+        <w:pStyle w:val="heading1"/>
+        <w:rPr>
+          <w:lang w:val="mk-MK"/>
+        </w:rPr>
+      </w:pPr>
+      <w:r>
+        <w:rPr>
+          <w:lang w:val="mk-MK"/>
+        </w:rPr>
+        <w:t>Че</w:t>
+      </w:r>
       <w:bookmarkStart w:id="0" w:name="_GoBack"/>
       <w:bookmarkEnd w:id="0"/>
+      <w:r>
+        <w:rPr>
+          <w:lang w:val="mk-MK"/>
+        </w:rPr>
+        <w:t xml:space="preserve">тврта </w:t>
+      </w:r>
+      <w:r>
+        <w:rPr>
+          <w:lang w:val="mk-MK"/>
+        </w:rPr>
+        <w:t>нормална</w:t>
+      </w:r>
+      <w:r>
+        <w:rPr>
+          <w:lang w:val="mk-MK"/>
+        </w:rPr>
+        <w:t xml:space="preserve"> форма, формално</w:t>
+      </w:r>
     </w:p>
     <w:p>
       <w:pPr>
-        <w:pStyle w:val="heading1"/>
-        <w:rPr>
-          <w:lang w:val="mk-MK"/>
-        </w:rPr>
-      </w:pPr>
-      <w:r>
-        <w:rPr>
-          <w:lang w:val="mk-MK"/>
-        </w:rPr>
-        <w:t>Референции</w:t>
+        <w:rPr>
+          <w:lang w:val="mk-MK"/>
+        </w:rPr>
+      </w:pPr>
+      <w:r>
+        <w:rPr>
+          <w:lang w:val="mk-MK"/>
+        </w:rPr>
+        <w:t>За да дефинираме четврта нормална форма ќе дефинираме и т.н. тривијални повеќевредносни зависности.</w:t>
       </w:r>
     </w:p>
     <w:p>
       <w:pPr>
+        <w:pStyle w:val="heading1"/>
+        <w:rPr>
+          <w:lang w:val="mk-MK"/>
+        </w:rPr>
+      </w:pPr>
+      <w:r>
+        <w:rPr>
+          <w:lang w:val="mk-MK"/>
+        </w:rPr>
+        <w:t>Референции</w:t>
+      </w:r>
+    </w:p>
+    <w:p>
+      <w:pPr>
         <w:pStyle w:val="referenceitem"/>
       </w:pPr>
       <w:bookmarkStart w:id="1" w:name="_Ref412843638"/>
@@ -4879,19 +5137,10 @@
         <w:t>Communications of the ACM</w:t>
       </w:r>
       <w:r>
-        <w:rPr>
-          <w:i/>
-        </w:rPr>
-        <w:t>,</w:t>
-      </w:r>
-      <w:r>
-        <w:rPr>
-          <w:i/>
-        </w:rPr>
-        <w:t xml:space="preserve"> 13.6</w:t>
-      </w:r>
-      <w:r>
-        <w:t xml:space="preserve"> (1970): 377-387.</w:t>
+        <w:t xml:space="preserve"> 13.6 </w:t>
+      </w:r>
+      <w:r>
+        <w:t>(1970): 377-387.</w:t>
       </w:r>
       <w:bookmarkEnd w:id="1"/>
     </w:p>
@@ -4907,7 +5156,28 @@
         <w:rPr>
           <w:noProof/>
         </w:rPr>
-        <w:t>Yang, Chao-Chih. “Relational Databases.” Englewood Cliffs: Prentice-Hall, 1986. 12-19.</w:t>
+        <w:lastRenderedPageBreak/>
+        <w:t xml:space="preserve">Yang, Chao-Chih. “The Relational Model of Databases.” </w:t>
+      </w:r>
+      <w:r>
+        <w:rPr>
+          <w:i/>
+          <w:iCs/>
+          <w:noProof/>
+        </w:rPr>
+        <w:t>Relational Databases</w:t>
+      </w:r>
+      <w:r>
+        <w:rPr>
+          <w:noProof/>
+        </w:rPr>
+        <w:t>.</w:t>
+      </w:r>
+      <w:r>
+        <w:rPr>
+          <w:noProof/>
+        </w:rPr>
+        <w:t xml:space="preserve"> Englewood Cliffs: Prentice-Hall, 1986. 12-19.</w:t>
       </w:r>
       <w:bookmarkEnd w:id="2"/>
     </w:p>
@@ -4920,60 +5190,21 @@
       </w:pPr>
       <w:bookmarkStart w:id="3" w:name="_Ref412843682"/>
       <w:r>
-        <w:t>Codd, Edgar Frank. “</w:t>
-      </w:r>
-      <w:r>
-        <w:t>Further</w:t>
-      </w:r>
-      <w:r>
-        <w:t xml:space="preserve"> </w:t>
-      </w:r>
-      <w:r>
-        <w:t>Normalization</w:t>
-      </w:r>
-      <w:r>
-        <w:t xml:space="preserve"> </w:t>
-      </w:r>
-      <w:r>
-        <w:t>of</w:t>
-      </w:r>
-      <w:r>
-        <w:t xml:space="preserve"> </w:t>
-      </w:r>
-      <w:r>
-        <w:t>the</w:t>
-      </w:r>
-      <w:r>
-        <w:t xml:space="preserve"> </w:t>
-      </w:r>
-      <w:r>
-        <w:t>Data</w:t>
-      </w:r>
-      <w:r>
-        <w:t xml:space="preserve"> </w:t>
-      </w:r>
-      <w:r>
-        <w:t>Base</w:t>
-      </w:r>
-      <w:r>
-        <w:t xml:space="preserve"> </w:t>
-      </w:r>
-      <w:r>
-        <w:t>Relational</w:t>
-      </w:r>
-      <w:r>
-        <w:t xml:space="preserve"> </w:t>
-      </w:r>
-      <w:r>
-        <w:t>Model</w:t>
-      </w:r>
-      <w:r>
-        <w:t>.</w:t>
-      </w:r>
-      <w:r>
-        <w:t>”</w:t>
+        <w:t xml:space="preserve">Codd, Edgar Frank. </w:t>
       </w:r>
       <w:bookmarkEnd w:id="3"/>
+      <w:r>
+        <w:t xml:space="preserve">“Further Normalization of the Data Base Relational Model.” </w:t>
+      </w:r>
+      <w:r>
+        <w:rPr>
+          <w:i/>
+        </w:rPr>
+        <w:t>Courant Computer Science Symposium 6: Data Base Systems</w:t>
+      </w:r>
+      <w:r>
+        <w:t xml:space="preserve"> (1972): 65-95.</w:t>
+      </w:r>
     </w:p>
     <w:p>
       <w:pPr>
@@ -4992,18 +5223,55 @@
           <w:iCs/>
           <w:noProof/>
         </w:rPr>
-        <w:t>Communications of the ACM, 26.2</w:t>
-      </w:r>
-      <w:r>
-        <w:rPr>
+        <w:t>Communications of the ACM</w:t>
+      </w:r>
+      <w:r>
+        <w:rPr>
+          <w:iCs/>
           <w:noProof/>
         </w:rPr>
+        <w:t xml:space="preserve"> 26.2</w:t>
+      </w:r>
+      <w:r>
+        <w:rPr>
+          <w:noProof/>
+        </w:rPr>
         <w:t xml:space="preserve"> </w:t>
       </w:r>
       <w:r>
         <w:t>(1983): 120-125.</w:t>
       </w:r>
       <w:bookmarkEnd w:id="4"/>
+    </w:p>
+    <w:p>
+      <w:pPr>
+        <w:pStyle w:val="referenceitem"/>
+        <w:rPr>
+          <w:noProof/>
+        </w:rPr>
+      </w:pPr>
+      <w:bookmarkStart w:id="5" w:name="_Ref413023280"/>
+      <w:r>
+        <w:rPr>
+          <w:noProof/>
+        </w:rPr>
+        <w:t xml:space="preserve">Fagin, Ronald. “Multivalued dependencies and a new normal form for relational databases.” </w:t>
+      </w:r>
+      <w:r>
+        <w:rPr>
+          <w:i/>
+          <w:iCs/>
+          <w:noProof/>
+        </w:rPr>
+        <w:t>ACM Transactions on Database Systems (TODS)</w:t>
+      </w:r>
+      <w:r>
+        <w:rPr>
+          <w:noProof/>
+        </w:rPr>
+        <w:t xml:space="preserve"> 2.3 (1977): 262-278.</w:t>
+      </w:r>
+      <w:bookmarkEnd w:id="5"/>
     </w:p>
     <w:p>
       <w:pPr>
@@ -5081,13 +5349,13 @@
                   <w:iCs/>
                   <w:noProof/>
                 </w:rPr>
-                <w:t>Communications of the ACM, 13.6</w:t>
+                <w:t>Communications of the ACM</w:t>
               </w:r>
               <w:r>
                 <w:rPr>
                   <w:noProof/>
                 </w:rPr>
-                <w:t xml:space="preserve"> (1970): 377-387.</w:t>
+                <w:t xml:space="preserve"> 13.6 (1970): 377-387.</w:t>
               </w:r>
             </w:p>
             <w:p>
@@ -5102,7 +5370,50 @@
                 <w:rPr>
                   <w:noProof/>
                 </w:rPr>
-                <w:t>—. “Further Normalization of the Data Base Relational Model.” (1972).</w:t>
+                <w:t xml:space="preserve">—. “Further Normalization of the Data Base Relational Model.” </w:t>
+              </w:r>
+              <w:r>
+                <w:rPr>
+                  <w:i/>
+                  <w:iCs/>
+                  <w:noProof/>
+                </w:rPr>
+                <w:t>Courant Computer Science Symposium 6: Data Base Systems</w:t>
+              </w:r>
+              <w:r>
+                <w:rPr>
+                  <w:noProof/>
+                </w:rPr>
+                <w:t xml:space="preserve"> (1972): 65-95.</w:t>
+              </w:r>
+            </w:p>
+            <w:p>
+              <w:pPr>
+                <w:pStyle w:val="af0"/>
+                <w:ind w:left="720" w:hanging="720"/>
+                <w:rPr>
+                  <w:noProof/>
+                </w:rPr>
+              </w:pPr>
+              <w:r>
+                <w:rPr>
+                  <w:noProof/>
+                </w:rPr>
+                <w:t xml:space="preserve">Fagin, Ronald. “Multivalued dependencies and a new normal form for relational databases.” </w:t>
+              </w:r>
+              <w:r>
+                <w:rPr>
+                  <w:i/>
+                  <w:iCs/>
+                  <w:noProof/>
+                </w:rPr>
+                <w:t>ACM Transactions on Database Systems (TODS)</w:t>
+              </w:r>
+              <w:r>
+                <w:rPr>
+                  <w:noProof/>
+                </w:rPr>
+                <w:t xml:space="preserve"> 2.3 (1977): 262-278.</w:t>
               </w:r>
             </w:p>
             <w:p>
@@ -5125,13 +5436,13 @@
                   <w:iCs/>
                   <w:noProof/>
                 </w:rPr>
-                <w:t>Communications of the ACM, 26.2</w:t>
+                <w:t>Communications of the ACM</w:t>
               </w:r>
               <w:r>
                 <w:rPr>
                   <w:noProof/>
                 </w:rPr>
-                <w:t xml:space="preserve"> (1983): 120-125.</w:t>
+                <w:t xml:space="preserve"> 26.2 (1983): 120-125.</w:t>
               </w:r>
             </w:p>
             <w:p>
@@ -5146,7 +5457,21 @@
                 <w:rPr>
                   <w:noProof/>
                 </w:rPr>
-                <w:t>Yang, Chao-Chih. “Relational Databases.” Englewood Cliffs: Prentice-Hall, 1986. 12-19.</w:t>
+                <w:t xml:space="preserve">Yang, Chao-Chih. “The Relational Model of Databases.” </w:t>
+              </w:r>
+              <w:r>
+                <w:rPr>
+                  <w:i/>
+                  <w:iCs/>
+                  <w:noProof/>
+                </w:rPr>
+                <w:t>Relational Databases</w:t>
+              </w:r>
+              <w:r>
+                <w:rPr>
+                  <w:noProof/>
+                </w:rPr>
+                <w:t>. Englewood Cliffs: Prentice-Hall, 1986. 12-19.</w:t>
               </w:r>
             </w:p>
             <w:p>
@@ -7939,566 +8264,6 @@
 </w:styles>
 </file>
 
-<file path=word/glossary/document.xml><?xml version="1.0" encoding="utf-8"?>
-<w:glossaryDocument xmlns:wpc="http://schemas.microsoft.com/office/word/2010/wordprocessingCanvas" xmlns:mc="http://schemas.openxmlformats.org/markup-compatibility/2006" xmlns:o="urn:schemas-microsoft-com:office:office" xmlns:r="http://schemas.openxmlformats.org/officeDocument/2006/relationships" xmlns:m="http://schemas.openxmlformats.org/officeDocument/2006/math" xmlns:v="urn:schemas-microsoft-com:vml" xmlns:wp14="http://schemas.microsoft.com/office/word/2010/wordprocessingDrawing" xmlns:wp="http://schemas.openxmlformats.org/drawingml/2006/wordprocessingDrawing" xmlns:w10="urn:schemas-microsoft-com:office:word" xmlns:w="http://schemas.openxmlformats.org/wordprocessingml/2006/main" xmlns:w14="http://schemas.microsoft.com/office/word/2010/wordml" xmlns:w15="http://schemas.microsoft.com/office/word/2012/wordml" xmlns:wpg="http://schemas.microsoft.com/office/word/2010/wordprocessingGroup" xmlns:wpi="http://schemas.microsoft.com/office/word/2010/wordprocessingInk" xmlns:wne="http://schemas.microsoft.com/office/word/2006/wordml" xmlns:wps="http://schemas.microsoft.com/office/word/2010/wordprocessingShape" mc:Ignorable="w14 w15 wp14"/>
-</file>
-
-<file path=word/glossary/fontTable.xml><?xml version="1.0" encoding="utf-8"?>
-<w:fonts xmlns:mc="http://schemas.openxmlformats.org/markup-compatibility/2006" xmlns:r="http://schemas.openxmlformats.org/officeDocument/2006/relationships" xmlns:w="http://schemas.openxmlformats.org/wordprocessingml/2006/main" xmlns:w14="http://schemas.microsoft.com/office/word/2010/wordml" xmlns:w15="http://schemas.microsoft.com/office/word/2012/wordml" mc:Ignorable="w14 w15">
-  <w:font w:name="Symbol">
-    <w:panose1 w:val="05050102010706020507"/>
-    <w:charset w:val="02"/>
-    <w:family w:val="roman"/>
-    <w:pitch w:val="variable"/>
-    <w:sig w:usb0="00000000" w:usb1="10000000" w:usb2="00000000" w:usb3="00000000" w:csb0="80000000" w:csb1="00000000"/>
-  </w:font>
-  <w:font w:name="Times New Roman">
-    <w:panose1 w:val="02020603050405020304"/>
-    <w:charset w:val="CC"/>
-    <w:family w:val="roman"/>
-    <w:pitch w:val="variable"/>
-    <w:sig w:usb0="E0002EFF" w:usb1="C0007843" w:usb2="00000009" w:usb3="00000000" w:csb0="000001FF" w:csb1="00000000"/>
-  </w:font>
-  <w:font w:name="Courier New">
-    <w:panose1 w:val="02070309020205020404"/>
-    <w:charset w:val="CC"/>
-    <w:family w:val="modern"/>
-    <w:pitch w:val="fixed"/>
-    <w:sig w:usb0="E0002AFF" w:usb1="C0007843" w:usb2="00000009" w:usb3="00000000" w:csb0="000001FF" w:csb1="00000000"/>
-  </w:font>
-  <w:font w:name="Wingdings">
-    <w:panose1 w:val="05000000000000000000"/>
-    <w:charset w:val="02"/>
-    <w:family w:val="auto"/>
-    <w:pitch w:val="variable"/>
-    <w:sig w:usb0="00000000" w:usb1="10000000" w:usb2="00000000" w:usb3="00000000" w:csb0="80000000" w:csb1="00000000"/>
-  </w:font>
-  <w:font w:name="Calibri">
-    <w:panose1 w:val="020F0502020204030204"/>
-    <w:charset w:val="CC"/>
-    <w:family w:val="swiss"/>
-    <w:pitch w:val="variable"/>
-    <w:sig w:usb0="E00002FF" w:usb1="4000ACFF" w:usb2="00000001" w:usb3="00000000" w:csb0="0000019F" w:csb1="00000000"/>
-  </w:font>
-  <w:font w:name="Courier">
-    <w:panose1 w:val="02070409020205020404"/>
-    <w:charset w:val="00"/>
-    <w:family w:val="modern"/>
-    <w:notTrueType/>
-    <w:pitch w:val="fixed"/>
-    <w:sig w:usb0="00000003" w:usb1="00000000" w:usb2="00000000" w:usb3="00000000" w:csb0="00000001" w:csb1="00000000"/>
-  </w:font>
-  <w:font w:name="Tahoma">
-    <w:panose1 w:val="020B0604030504040204"/>
-    <w:charset w:val="CC"/>
-    <w:family w:val="swiss"/>
-    <w:pitch w:val="variable"/>
-    <w:sig w:usb0="E1002EFF" w:usb1="C000605B" w:usb2="00000029" w:usb3="00000000" w:csb0="000101FF" w:csb1="00000000"/>
-  </w:font>
-  <w:font w:name="Cambria Math">
-    <w:panose1 w:val="02040503050406030204"/>
-    <w:charset w:val="CC"/>
-    <w:family w:val="roman"/>
-    <w:pitch w:val="variable"/>
-    <w:sig w:usb0="E00002FF" w:usb1="420024FF" w:usb2="00000000" w:usb3="00000000" w:csb0="0000019F" w:csb1="00000000"/>
-  </w:font>
-  <w:font w:name="Cambria">
-    <w:panose1 w:val="02040503050406030204"/>
-    <w:charset w:val="CC"/>
-    <w:family w:val="roman"/>
-    <w:pitch w:val="variable"/>
-    <w:sig w:usb0="E00002FF" w:usb1="400004FF" w:usb2="00000000" w:usb3="00000000" w:csb0="0000019F" w:csb1="00000000"/>
-  </w:font>
-  <w:font w:name="Calibri Light">
-    <w:panose1 w:val="020F0302020204030204"/>
-    <w:charset w:val="CC"/>
-    <w:family w:val="swiss"/>
-    <w:pitch w:val="variable"/>
-    <w:sig w:usb0="A00002EF" w:usb1="4000207B" w:usb2="00000000" w:usb3="00000000" w:csb0="0000019F" w:csb1="00000000"/>
-  </w:font>
-</w:fonts>
-</file>
-
-<file path=word/glossary/settings.xml><?xml version="1.0" encoding="utf-8"?>
-<w:settings xmlns:mc="http://schemas.openxmlformats.org/markup-compatibility/2006" xmlns:o="urn:schemas-microsoft-com:office:office" xmlns:r="http://schemas.openxmlformats.org/officeDocument/2006/relationships" xmlns:m="http://schemas.openxmlformats.org/officeDocument/2006/math" xmlns:v="urn:schemas-microsoft-com:vml" xmlns:w10="urn:schemas-microsoft-com:office:word" xmlns:w="http://schemas.openxmlformats.org/wordprocessingml/2006/main" xmlns:w14="http://schemas.microsoft.com/office/word/2010/wordml" xmlns:w15="http://schemas.microsoft.com/office/word/2012/wordml" xmlns:sl="http://schemas.openxmlformats.org/schemaLibrary/2006/main" mc:Ignorable="w14 w15">
-  <w:view w:val="normal"/>
-  <w:defaultTabStop w:val="720"/>
-  <w:characterSpacingControl w:val="doNotCompress"/>
-  <w:compat>
-    <w:useFELayout/>
-    <w:compatSetting w:name="compatibilityMode" w:uri="http://schemas.microsoft.com/office/word" w:val="15"/>
-    <w:compatSetting w:name="overrideTableStyleFontSizeAndJustification" w:uri="http://schemas.microsoft.com/office/word" w:val="1"/>
-    <w:compatSetting w:name="enableOpenTypeFeatures" w:uri="http://schemas.microsoft.com/office/word" w:val="1"/>
-    <w:compatSetting w:name="doNotFlipMirrorIndents" w:uri="http://schemas.microsoft.com/office/word" w:val="1"/>
-    <w:compatSetting w:name="differentiateMultirowTableHeaders" w:uri="http://schemas.microsoft.com/office/word" w:val="1"/>
-  </w:compat>
-  <w:rsids>
-    <w:rsidRoot w:val="00222904"/>
-    <w:rsid w:val="00222904"/>
-    <w:rsid w:val="00EE0AD1"/>
-  </w:rsids>
-  <m:mathPr>
-    <m:mathFont m:val="Cambria Math"/>
-    <m:brkBin m:val="before"/>
-    <m:brkBinSub m:val="--"/>
-    <m:smallFrac m:val="0"/>
-    <m:dispDef/>
-    <m:lMargin m:val="0"/>
-    <m:rMargin m:val="0"/>
-    <m:defJc m:val="centerGroup"/>
-    <m:wrapIndent m:val="1440"/>
-    <m:intLim m:val="subSup"/>
-    <m:naryLim m:val="undOvr"/>
-  </m:mathPr>
-  <w:themeFontLang w:val="mk-MK"/>
-  <w:clrSchemeMapping w:bg1="light1" w:t1="dark1" w:bg2="light2" w:t2="dark2" w:accent1="accent1" w:accent2="accent2" w:accent3="accent3" w:accent4="accent4" w:accent5="accent5" w:accent6="accent6" w:hyperlink="hyperlink" w:followedHyperlink="followedHyperlink"/>
-  <w:decimalSymbol w:val=","/>
-  <w:listSeparator w:val=";"/>
-  <w15:chartTrackingRefBased/>
-</w:settings>
-</file>
-
-<file path=word/glossary/styles.xml><?xml version="1.0" encoding="utf-8"?>
-<w:styles xmlns:mc="http://schemas.openxmlformats.org/markup-compatibility/2006" xmlns:r="http://schemas.openxmlformats.org/officeDocument/2006/relationships" xmlns:w="http://schemas.openxmlformats.org/wordprocessingml/2006/main" xmlns:w14="http://schemas.microsoft.com/office/word/2010/wordml" xmlns:w15="http://schemas.microsoft.com/office/word/2012/wordml" mc:Ignorable="w14 w15">
-  <w:docDefaults>
-    <w:rPrDefault>
-      <w:rPr>
-        <w:rFonts w:asciiTheme="minorHAnsi" w:eastAsiaTheme="minorEastAsia" w:hAnsiTheme="minorHAnsi" w:cstheme="minorBidi"/>
-        <w:sz w:val="22"/>
-        <w:szCs w:val="22"/>
-        <w:lang w:val="mk-MK" w:eastAsia="mk-MK" w:bidi="ar-SA"/>
-      </w:rPr>
-    </w:rPrDefault>
-    <w:pPrDefault>
-      <w:pPr>
-        <w:spacing w:after="160" w:line="259" w:lineRule="auto"/>
-      </w:pPr>
-    </w:pPrDefault>
-  </w:docDefaults>
-  <w:latentStyles w:defLockedState="0" w:defUIPriority="99" w:defSemiHidden="0" w:defUnhideWhenUsed="0" w:defQFormat="0" w:count="371">
-    <w:lsdException w:name="Normal" w:uiPriority="0" w:qFormat="1"/>
-    <w:lsdException w:name="heading 1" w:uiPriority="9" w:qFormat="1"/>
-    <w:lsdException w:name="heading 2" w:semiHidden="1" w:uiPriority="9" w:unhideWhenUsed="1" w:qFormat="1"/>
-    <w:lsdException w:name="heading 3" w:semiHidden="1" w:uiPriority="9" w:unhideWhenUsed="1" w:qFormat="1"/>
-    <w:lsdException w:name="heading 4" w:semiHidden="1" w:uiPriority="9" w:unhideWhenUsed="1" w:qFormat="1"/>
-    <w:lsdException w:name="heading 5" w:semiHidden="1" w:uiPriority="9" w:unhideWhenUsed="1" w:qFormat="1"/>
-    <w:lsdException w:name="heading 6" w:semiHidden="1" w:uiPriority="9" w:unhideWhenUsed="1" w:qFormat="1"/>
-    <w:lsdException w:name="heading 7" w:semiHidden="1" w:uiPriority="9" w:unhideWhenUsed="1" w:qFormat="1"/>
-    <w:lsdException w:name="heading 8" w:semiHidden="1" w:uiPriority="9" w:unhideWhenUsed="1" w:qFormat="1"/>
-    <w:lsdException w:name="heading 9" w:semiHidden="1" w:uiPriority="9" w:unhideWhenUsed="1" w:qFormat="1"/>
-    <w:lsdException w:name="index 1" w:semiHidden="1" w:unhideWhenUsed="1"/>
-    <w:lsdException w:name="index 2" w:semiHidden="1" w:unhideWhenUsed="1"/>
-    <w:lsdException w:name="index 3" w:semiHidden="1" w:unhideWhenUsed="1"/>
-    <w:lsdException w:name="index 4" w:semiHidden="1" w:unhideWhenUsed="1"/>
-    <w:lsdException w:name="index 5" w:semiHidden="1" w:unhideWhenUsed="1"/>
-    <w:lsdException w:name="index 6" w:semiHidden="1" w:unhideWhenUsed="1"/>
-    <w:lsdException w:name="index 7" w:semiHidden="1" w:unhideWhenUsed="1"/>
-    <w:lsdException w:name="index 8" w:semiHidden="1" w:unhideWhenUsed="1"/>
-    <w:lsdException w:name="index 9" w:semiHidden="1" w:unhideWhenUsed="1"/>
-    <w:lsdException w:name="toc 1" w:semiHidden="1" w:uiPriority="39" w:unhideWhenUsed="1"/>
-    <w:lsdException w:name="toc 2" w:semiHidden="1" w:uiPriority="39" w:unhideWhenUsed="1"/>
-    <w:lsdException w:name="toc 3" w:semiHidden="1" w:uiPriority="39" w:unhideWhenUsed="1"/>
-    <w:lsdException w:name="toc 4" w:semiHidden="1" w:uiPriority="39" w:unhideWhenUsed="1"/>
-    <w:lsdException w:name="toc 5" w:semiHidden="1" w:uiPriority="39" w:unhideWhenUsed="1"/>
-    <w:lsdException w:name="toc 6" w:semiHidden="1" w:uiPriority="39" w:unhideWhenUsed="1"/>
-    <w:lsdException w:name="toc 7" w:semiHidden="1" w:uiPriority="39" w:unhideWhenUsed="1"/>
-    <w:lsdException w:name="toc 8" w:semiHidden="1" w:uiPriority="39" w:unhideWhenUsed="1"/>
-    <w:lsdException w:name="toc 9" w:semiHidden="1" w:uiPriority="39" w:unhideWhenUsed="1"/>
-    <w:lsdException w:name="Normal Indent" w:semiHidden="1" w:unhideWhenUsed="1"/>
-    <w:lsdException w:name="footnote text" w:semiHidden="1" w:unhideWhenUsed="1"/>
-    <w:lsdException w:name="annotation text" w:semiHidden="1" w:unhideWhenUsed="1"/>
-    <w:lsdException w:name="header" w:semiHidden="1" w:unhideWhenUsed="1"/>
-    <w:lsdException w:name="footer" w:semiHidden="1" w:unhideWhenUsed="1"/>
-    <w:lsdException w:name="index heading" w:semiHidden="1" w:unhideWhenUsed="1"/>
-    <w:lsdException w:name="caption" w:semiHidden="1" w:uiPriority="35" w:unhideWhenUsed="1" w:qFormat="1"/>
-    <w:lsdException w:name="table of figures" w:semiHidden="1" w:unhideWhenUsed="1"/>
-    <w:lsdException w:name="envelope address" w:semiHidden="1" w:unhideWhenUsed="1"/>
-    <w:lsdException w:name="envelope return" w:semiHidden="1" w:unhideWhenUsed="1"/>
-    <w:lsdException w:name="footnote reference" w:semiHidden="1" w:unhideWhenUsed="1"/>
-    <w:lsdException w:name="annotation reference" w:semiHidden="1" w:unhideWhenUsed="1"/>
-    <w:lsdException w:name="line number" w:semiHidden="1" w:unhideWhenUsed="1"/>
-    <w:lsdException w:name="page number" w:semiHidden="1" w:unhideWhenUsed="1"/>
-    <w:lsdException w:name="endnote reference" w:semiHidden="1" w:unhideWhenUsed="1"/>
-    <w:lsdException w:name="endnote text" w:semiHidden="1" w:unhideWhenUsed="1"/>
-    <w:lsdException w:name="table of authorities" w:semiHidden="1" w:unhideWhenUsed="1"/>
-    <w:lsdException w:name="macro" w:semiHidden="1" w:unhideWhenUsed="1"/>
-    <w:lsdException w:name="toa heading" w:semiHidden="1" w:unhideWhenUsed="1"/>
-    <w:lsdException w:name="List" w:semiHidden="1" w:unhideWhenUsed="1"/>
-    <w:lsdException w:name="List Bullet" w:semiHidden="1" w:unhideWhenUsed="1"/>
-    <w:lsdException w:name="List Number" w:semiHidden="1" w:unhideWhenUsed="1"/>
-    <w:lsdException w:name="List 2" w:semiHidden="1" w:unhideWhenUsed="1"/>
-    <w:lsdException w:name="List 3" w:semiHidden="1" w:unhideWhenUsed="1"/>
-    <w:lsdException w:name="List 4" w:semiHidden="1" w:unhideWhenUsed="1"/>
-    <w:lsdException w:name="List 5" w:semiHidden="1" w:unhideWhenUsed="1"/>
-    <w:lsdException w:name="List Bullet 2" w:semiHidden="1" w:unhideWhenUsed="1"/>
-    <w:lsdException w:name="List Bullet 3" w:semiHidden="1" w:unhideWhenUsed="1"/>
-    <w:lsdException w:name="List Bullet 4" w:semiHidden="1" w:unhideWhenUsed="1"/>
-    <w:lsdException w:name="List Bullet 5" w:semiHidden="1" w:unhideWhenUsed="1"/>
-    <w:lsdException w:name="List Number 2" w:semiHidden="1" w:unhideWhenUsed="1"/>
-    <w:lsdException w:name="List Number 3" w:semiHidden="1" w:unhideWhenUsed="1"/>
-    <w:lsdException w:name="List Number 4" w:semiHidden="1" w:unhideWhenUsed="1"/>
-    <w:lsdException w:name="List Number 5" w:semiHidden="1" w:unhideWhenUsed="1"/>
-    <w:lsdException w:name="Title" w:uiPriority="10" w:qFormat="1"/>
-    <w:lsdException w:name="Closing" w:semiHidden="1" w:unhideWhenUsed="1"/>
-    <w:lsdException w:name="Signature" w:semiHidden="1" w:unhideWhenUsed="1"/>
-    <w:lsdException w:name="Default Paragraph Font" w:semiHidden="1" w:uiPriority="1" w:unhideWhenUsed="1"/>
-    <w:lsdException w:name="Body Text" w:semiHidden="1" w:unhideWhenUsed="1"/>
-    <w:lsdException w:name="Body Text Indent" w:semiHidden="1" w:unhideWhenUsed="1"/>
-    <w:lsdException w:name="List Continue" w:semiHidden="1" w:unhideWhenUsed="1"/>
-    <w:lsdException w:name="List Continue 2" w:semiHidden="1" w:unhideWhenUsed="1"/>
-    <w:lsdException w:name="List Continue 3" w:semiHidden="1" w:unhideWhenUsed="1"/>
-    <w:lsdException w:name="List Continue 4" w:semiHidden="1" w:unhideWhenUsed="1"/>
-    <w:lsdException w:name="List Continue 5" w:semiHidden="1" w:unhideWhenUsed="1"/>
-    <w:lsdException w:name="Message Header" w:semiHidden="1" w:unhideWhenUsed="1"/>
-    <w:lsdException w:name="Subtitle" w:uiPriority="11" w:qFormat="1"/>
-    <w:lsdException w:name="Salutation" w:semiHidden="1" w:unhideWhenUsed="1"/>
-    <w:lsdException w:name="Date" w:semiHidden="1" w:unhideWhenUsed="1"/>
-    <w:lsdException w:name="Body Text First Indent" w:semiHidden="1" w:unhideWhenUsed="1"/>
-    <w:lsdException w:name="Body Text First Indent 2" w:semiHidden="1" w:unhideWhenUsed="1"/>
-    <w:lsdException w:name="Note Heading" w:semiHidden="1" w:unhideWhenUsed="1"/>
-    <w:lsdException w:name="Body Text 2" w:semiHidden="1" w:unhideWhenUsed="1"/>
-    <w:lsdException w:name="Body Text 3" w:semiHidden="1" w:unhideWhenUsed="1"/>
-    <w:lsdException w:name="Body Text Indent 2" w:semiHidden="1" w:unhideWhenUsed="1"/>
-    <w:lsdException w:name="Body Text Indent 3" w:semiHidden="1" w:unhideWhenUsed="1"/>
-    <w:lsdException w:name="Block Text" w:semiHidden="1" w:unhideWhenUsed="1"/>
-    <w:lsdException w:name="Hyperlink" w:semiHidden="1" w:unhideWhenUsed="1"/>
-    <w:lsdException w:name="FollowedHyperlink" w:semiHidden="1" w:unhideWhenUsed="1"/>
-    <w:lsdException w:name="Strong" w:uiPriority="22" w:qFormat="1"/>
-    <w:lsdException w:name="Emphasis" w:uiPriority="20" w:qFormat="1"/>
-    <w:lsdException w:name="Document Map" w:semiHidden="1" w:unhideWhenUsed="1"/>
-    <w:lsdException w:name="Plain Text" w:semiHidden="1" w:unhideWhenUsed="1"/>
-    <w:lsdException w:name="E-mail Signature" w:semiHidden="1" w:unhideWhenUsed="1"/>
-    <w:lsdException w:name="HTML Top of Form" w:semiHidden="1" w:unhideWhenUsed="1"/>
-    <w:lsdException w:name="HTML Bottom of Form" w:semiHidden="1" w:unhideWhenUsed="1"/>
-    <w:lsdException w:name="Normal (Web)" w:semiHidden="1" w:unhideWhenUsed="1"/>
-    <w:lsdException w:name="HTML Acronym" w:semiHidden="1" w:unhideWhenUsed="1"/>
-    <w:lsdException w:name="HTML Address" w:semiHidden="1" w:unhideWhenUsed="1"/>
-    <w:lsdException w:name="HTML Cite" w:semiHidden="1" w:unhideWhenUsed="1"/>
-    <w:lsdException w:name="HTML Code" w:semiHidden="1" w:unhideWhenUsed="1"/>
-    <w:lsdException w:name="HTML Definition" w:semiHidden="1" w:unhideWhenUsed="1"/>
-    <w:lsdException w:name="HTML Keyboard" w:semiHidden="1" w:unhideWhenUsed="1"/>
-    <w:lsdException w:name="HTML Preformatted" w:semiHidden="1" w:unhideWhenUsed="1"/>
-    <w:lsdException w:name="HTML Sample" w:semiHidden="1" w:unhideWhenUsed="1"/>
-    <w:lsdException w:name="HTML Typewriter" w:semiHidden="1" w:unhideWhenUsed="1"/>
-    <w:lsdException w:name="HTML Variable" w:semiHidden="1" w:unhideWhenUsed="1"/>
-    <w:lsdException w:name="Normal Table" w:semiHidden="1" w:unhideWhenUsed="1"/>
-    <w:lsdException w:name="annotation subject" w:semiHidden="1" w:unhideWhenUsed="1"/>
-    <w:lsdException w:name="No List" w:semiHidden="1" w:unhideWhenUsed="1"/>
-    <w:lsdException w:name="Outline List 1" w:semiHidden="1" w:unhideWhenUsed="1"/>
-    <w:lsdException w:name="Outline List 2" w:semiHidden="1" w:unhideWhenUsed="1"/>
-    <w:lsdException w:name="Outline List 3" w:semiHidden="1" w:unhideWhenUsed="1"/>
-    <w:lsdException w:name="Table Simple 1" w:semiHidden="1" w:unhideWhenUsed="1"/>
-    <w:lsdException w:name="Table Simple 2" w:semiHidden="1" w:unhideWhenUsed="1"/>
-    <w:lsdException w:name="Table Simple 3" w:semiHidden="1" w:unhideWhenUsed="1"/>
-    <w:lsdException w:name="Table Classic 1" w:semiHidden="1" w:unhideWhenUsed="1"/>
-    <w:lsdException w:name="Table Classic 2" w:semiHidden="1" w:unhideWhenUsed="1"/>
-    <w:lsdException w:name="Table Classic 3" w:semiHidden="1" w:unhideWhenUsed="1"/>
-    <w:lsdException w:name="Table Classic 4" w:semiHidden="1" w:unhideWhenUsed="1"/>
-    <w:lsdException w:name="Table Colorful 1" w:semiHidden="1" w:unhideWhenUsed="1"/>
-    <w:lsdException w:name="Table Colorful 2" w:semiHidden="1" w:unhideWhenUsed="1"/>
-    <w:lsdException w:name="Table Colorful 3" w:semiHidden="1" w:unhideWhenUsed="1"/>
-    <w:lsdException w:name="Table Columns 1" w:semiHidden="1" w:unhideWhenUsed="1"/>
-    <w:lsdException w:name="Table Columns 2" w:semiHidden="1" w:unhideWhenUsed="1"/>
-    <w:lsdException w:name="Table Columns 3" w:semiHidden="1" w:unhideWhenUsed="1"/>
-    <w:lsdException w:name="Table Columns 4" w:semiHidden="1" w:unhideWhenUsed="1"/>
-    <w:lsdException w:name="Table Columns 5" w:semiHidden="1" w:unhideWhenUsed="1"/>
-    <w:lsdException w:name="Table Grid 1" w:semiHidden="1" w:unhideWhenUsed="1"/>
-    <w:lsdException w:name="Table Grid 2" w:semiHidden="1" w:unhideWhenUsed="1"/>
-    <w:lsdException w:name="Table Grid 3" w:semiHidden="1" w:unhideWhenUsed="1"/>
-    <w:lsdException w:name="Table Grid 4" w:semiHidden="1" w:unhideWhenUsed="1"/>
-    <w:lsdException w:name="Table Grid 5" w:semiHidden="1" w:unhideWhenUsed="1"/>
-    <w:lsdException w:name="Table Grid 6" w:semiHidden="1" w:unhideWhenUsed="1"/>
-    <w:lsdException w:name="Table Grid 7" w:semiHidden="1" w:unhideWhenUsed="1"/>
-    <w:lsdException w:name="Table Grid 8" w:semiHidden="1" w:unhideWhenUsed="1"/>
-    <w:lsdException w:name="Table List 1" w:semiHidden="1" w:unhideWhenUsed="1"/>
-    <w:lsdException w:name="Table List 2" w:semiHidden="1" w:unhideWhenUsed="1"/>
-    <w:lsdException w:name="Table List 3" w:semiHidden="1" w:unhideWhenUsed="1"/>
-    <w:lsdException w:name="Table List 4" w:semiHidden="1" w:unhideWhenUsed="1"/>
-    <w:lsdException w:name="Table List 5" w:semiHidden="1" w:unhideWhenUsed="1"/>
-    <w:lsdException w:name="Table List 6" w:semiHidden="1" w:unhideWhenUsed="1"/>
-    <w:lsdException w:name="Table List 7" w:semiHidden="1" w:unhideWhenUsed="1"/>
-    <w:lsdException w:name="Table List 8" w:semiHidden="1" w:unhideWhenUsed="1"/>
-    <w:lsdException w:name="Table 3D effects 1" w:semiHidden="1" w:unhideWhenUsed="1"/>
-    <w:lsdException w:name="Table 3D effects 2" w:semiHidden="1" w:unhideWhenUsed="1"/>
-    <w:lsdException w:name="Table 3D effects 3" w:semiHidden="1" w:unhideWhenUsed="1"/>
-    <w:lsdException w:name="Table Contemporary" w:semiHidden="1" w:unhideWhenUsed="1"/>
-    <w:lsdException w:name="Table Elegant" w:semiHidden="1" w:unhideWhenUsed="1"/>
-    <w:lsdException w:name="Table Professional" w:semiHidden="1" w:unhideWhenUsed="1"/>
-    <w:lsdException w:name="Table Subtle 1" w:semiHidden="1" w:unhideWhenUsed="1"/>
-    <w:lsdException w:name="Table Subtle 2" w:semiHidden="1" w:unhideWhenUsed="1"/>
-    <w:lsdException w:name="Table Web 1" w:semiHidden="1" w:unhideWhenUsed="1"/>
-    <w:lsdException w:name="Table Web 2" w:semiHidden="1" w:unhideWhenUsed="1"/>
-    <w:lsdException w:name="Table Web 3" w:semiHidden="1" w:unhideWhenUsed="1"/>
-    <w:lsdException w:name="Balloon Text" w:semiHidden="1" w:unhideWhenUsed="1"/>
-    <w:lsdException w:name="Table Grid" w:uiPriority="39"/>
-    <w:lsdException w:name="Table Theme" w:semiHidden="1" w:unhideWhenUsed="1"/>
-    <w:lsdException w:name="Placeholder Text" w:semiHidden="1"/>
-    <w:lsdException w:name="No Spacing" w:uiPriority="1" w:qFormat="1"/>
-    <w:lsdException w:name="Light Shading" w:uiPriority="60"/>
-    <w:lsdException w:name="Light List" w:uiPriority="61"/>
-    <w:lsdException w:name="Light Grid" w:uiPriority="62"/>
-    <w:lsdException w:name="Medium Shading 1" w:uiPriority="63"/>
-    <w:lsdException w:name="Medium Shading 2" w:uiPriority="64"/>
-    <w:lsdException w:name="Medium List 1" w:uiPriority="65"/>
-    <w:lsdException w:name="Medium List 2" w:uiPriority="66"/>
-    <w:lsdException w:name="Medium Grid 1" w:uiPriority="67"/>
-    <w:lsdException w:name="Medium Grid 2" w:uiPriority="68"/>
-    <w:lsdException w:name="Medium Grid 3" w:uiPriority="69"/>
-    <w:lsdException w:name="Dark List" w:uiPriority="70"/>
-    <w:lsdException w:name="Colorful Shading" w:uiPriority="71"/>
-    <w:lsdException w:name="Colorful List" w:uiPriority="72"/>
-    <w:lsdException w:name="Colorful Grid" w:uiPriority="73"/>
-    <w:lsdException w:name="Light Shading Accent 1" w:uiPriority="60"/>
-    <w:lsdException w:name="Light List Accent 1" w:uiPriority="61"/>
-    <w:lsdException w:name="Light Grid Accent 1" w:uiPriority="62"/>
-    <w:lsdException w:name="Medium Shading 1 Accent 1" w:uiPriority="63"/>
-    <w:lsdException w:name="Medium Shading 2 Accent 1" w:uiPriority="64"/>
-    <w:lsdException w:name="Medium List 1 Accent 1" w:uiPriority="65"/>
-    <w:lsdException w:name="Revision" w:semiHidden="1"/>
-    <w:lsdException w:name="List Paragraph" w:uiPriority="34" w:qFormat="1"/>
-    <w:lsdException w:name="Quote" w:uiPriority="29" w:qFormat="1"/>
-    <w:lsdException w:name="Intense Quote" w:uiPriority="30" w:qFormat="1"/>
-    <w:lsdException w:name="Medium List 2 Accent 1" w:uiPriority="66"/>
-    <w:lsdException w:name="Medium Grid 1 Accent 1" w:uiPriority="67"/>
-    <w:lsdException w:name="Medium Grid 2 Accent 1" w:uiPriority="68"/>
-    <w:lsdException w:name="Medium Grid 3 Accent 1" w:uiPriority="69"/>
-    <w:lsdException w:name="Dark List Accent 1" w:uiPriority="70"/>
-    <w:lsdException w:name="Colorful Shading Accent 1" w:uiPriority="71"/>
-    <w:lsdException w:name="Colorful List Accent 1" w:uiPriority="72"/>
-    <w:lsdException w:name="Colorful Grid Accent 1" w:uiPriority="73"/>
-    <w:lsdException w:name="Light Shading Accent 2" w:uiPriority="60"/>
-    <w:lsdException w:name="Light List Accent 2" w:uiPriority="61"/>
-    <w:lsdException w:name="Light Grid Accent 2" w:uiPriority="62"/>
-    <w:lsdException w:name="Medium Shading 1 Accent 2" w:uiPriority="63"/>
-    <w:lsdException w:name="Medium Shading 2 Accent 2" w:uiPriority="64"/>
-    <w:lsdException w:name="Medium List 1 Accent 2" w:uiPriority="65"/>
-    <w:lsdException w:name="Medium List 2 Accent 2" w:uiPriority="66"/>
-    <w:lsdException w:name="Medium Grid 1 Accent 2" w:uiPriority="67"/>
-    <w:lsdException w:name="Medium Grid 2 Accent 2" w:uiPriority="68"/>
-    <w:lsdException w:name="Medium Grid 3 Accent 2" w:uiPriority="69"/>
-    <w:lsdException w:name="Dark List Accent 2" w:uiPriority="70"/>
-    <w:lsdException w:name="Colorful Shading Accent 2" w:uiPriority="71"/>
-    <w:lsdException w:name="Colorful List Accent 2" w:uiPriority="72"/>
-    <w:lsdException w:name="Colorful Grid Accent 2" w:uiPriority="73"/>
-    <w:lsdException w:name="Light Shading Accent 3" w:uiPriority="60"/>
-    <w:lsdException w:name="Light List Accent 3" w:uiPriority="61"/>
-    <w:lsdException w:name="Light Grid Accent 3" w:uiPriority="62"/>
-    <w:lsdException w:name="Medium Shading 1 Accent 3" w:uiPriority="63"/>
-    <w:lsdException w:name="Medium Shading 2 Accent 3" w:uiPriority="64"/>
-    <w:lsdException w:name="Medium List 1 Accent 3" w:uiPriority="65"/>
-    <w:lsdException w:name="Medium List 2 Accent 3" w:uiPriority="66"/>
-    <w:lsdException w:name="Medium Grid 1 Accent 3" w:uiPriority="67"/>
-    <w:lsdException w:name="Medium Grid 2 Accent 3" w:uiPriority="68"/>
-    <w:lsdException w:name="Medium Grid 3 Accent 3" w:uiPriority="69"/>
-    <w:lsdException w:name="Dark List Accent 3" w:uiPriority="70"/>
-    <w:lsdException w:name="Colorful Shading Accent 3" w:uiPriority="71"/>
-    <w:lsdException w:name="Colorful List Accent 3" w:uiPriority="72"/>
-    <w:lsdException w:name="Colorful Grid Accent 3" w:uiPriority="73"/>
-    <w:lsdException w:name="Light Shading Accent 4" w:uiPriority="60"/>
-    <w:lsdException w:name="Light List Accent 4" w:uiPriority="61"/>
-    <w:lsdException w:name="Light Grid Accent 4" w:uiPriority="62"/>
-    <w:lsdException w:name="Medium Shading 1 Accent 4" w:uiPriority="63"/>
-    <w:lsdException w:name="Medium Shading 2 Accent 4" w:uiPriority="64"/>
-    <w:lsdException w:name="Medium List 1 Accent 4" w:uiPriority="65"/>
-    <w:lsdException w:name="Medium List 2 Accent 4" w:uiPriority="66"/>
-    <w:lsdException w:name="Medium Grid 1 Accent 4" w:uiPriority="67"/>
-    <w:lsdException w:name="Medium Grid 2 Accent 4" w:uiPriority="68"/>
-    <w:lsdException w:name="Medium Grid 3 Accent 4" w:uiPriority="69"/>
-    <w:lsdException w:name="Dark List Accent 4" w:uiPriority="70"/>
-    <w:lsdException w:name="Colorful Shading Accent 4" w:uiPriority="71"/>
-    <w:lsdException w:name="Colorful List Accent 4" w:uiPriority="72"/>
-    <w:lsdException w:name="Colorful Grid Accent 4" w:uiPriority="73"/>
-    <w:lsdException w:name="Light Shading Accent 5" w:uiPriority="60"/>
-    <w:lsdException w:name="Light List Accent 5" w:uiPriority="61"/>
-    <w:lsdException w:name="Light Grid Accent 5" w:uiPriority="62"/>
-    <w:lsdException w:name="Medium Shading 1 Accent 5" w:uiPriority="63"/>
-    <w:lsdException w:name="Medium Shading 2 Accent 5" w:uiPriority="64"/>
-    <w:lsdException w:name="Medium List 1 Accent 5" w:uiPriority="65"/>
-    <w:lsdException w:name="Medium List 2 Accent 5" w:uiPriority="66"/>
-    <w:lsdException w:name="Medium Grid 1 Accent 5" w:uiPriority="67"/>
-    <w:lsdException w:name="Medium Grid 2 Accent 5" w:uiPriority="68"/>
-    <w:lsdException w:name="Medium Grid 3 Accent 5" w:uiPriority="69"/>
-    <w:lsdException w:name="Dark List Accent 5" w:uiPriority="70"/>
-    <w:lsdException w:name="Colorful Shading Accent 5" w:uiPriority="71"/>
-    <w:lsdException w:name="Colorful List Accent 5" w:uiPriority="72"/>
-    <w:lsdException w:name="Colorful Grid Accent 5" w:uiPriority="73"/>
-    <w:lsdException w:name="Light Shading Accent 6" w:uiPriority="60"/>
-    <w:lsdException w:name="Light List Accent 6" w:uiPriority="61"/>
-    <w:lsdException w:name="Light Grid Accent 6" w:uiPriority="62"/>
-    <w:lsdException w:name="Medium Shading 1 Accent 6" w:uiPriority="63"/>
-    <w:lsdException w:name="Medium Shading 2 Accent 6" w:uiPriority="64"/>
-    <w:lsdException w:name="Medium List 1 Accent 6" w:uiPriority="65"/>
-    <w:lsdException w:name="Medium List 2 Accent 6" w:uiPriority="66"/>
-    <w:lsdException w:name="Medium Grid 1 Accent 6" w:uiPriority="67"/>
-    <w:lsdException w:name="Medium Grid 2 Accent 6" w:uiPriority="68"/>
-    <w:lsdException w:name="Medium Grid 3 Accent 6" w:uiPriority="69"/>
-    <w:lsdException w:name="Dark List Accent 6" w:uiPriority="70"/>
-    <w:lsdException w:name="Colorful Shading Accent 6" w:uiPriority="71"/>
-    <w:lsdException w:name="Colorful List Accent 6" w:uiPriority="72"/>
-    <w:lsdException w:name="Colorful Grid Accent 6" w:uiPriority="73"/>
-    <w:lsdException w:name="Subtle Emphasis" w:uiPriority="19" w:qFormat="1"/>
-    <w:lsdException w:name="Intense Emphasis" w:uiPriority="21" w:qFormat="1"/>
-    <w:lsdException w:name="Subtle Reference" w:uiPriority="31" w:qFormat="1"/>
-    <w:lsdException w:name="Intense Reference" w:uiPriority="32" w:qFormat="1"/>
-    <w:lsdException w:name="Book Title" w:uiPriority="33" w:qFormat="1"/>
-    <w:lsdException w:name="Bibliography" w:semiHidden="1" w:uiPriority="37" w:unhideWhenUsed="1"/>
-    <w:lsdException w:name="TOC Heading" w:semiHidden="1" w:uiPriority="39" w:unhideWhenUsed="1" w:qFormat="1"/>
-    <w:lsdException w:name="Plain Table 1" w:uiPriority="41"/>
-    <w:lsdException w:name="Plain Table 2" w:uiPriority="42"/>
-    <w:lsdException w:name="Plain Table 3" w:uiPriority="43"/>
-    <w:lsdException w:name="Plain Table 4" w:uiPriority="44"/>
-    <w:lsdException w:name="Plain Table 5" w:uiPriority="45"/>
-    <w:lsdException w:name="Grid Table Light" w:uiPriority="40"/>
-    <w:lsdException w:name="Grid Table 1 Light" w:uiPriority="46"/>
-    <w:lsdException w:name="Grid Table 2" w:uiPriority="47"/>
-    <w:lsdException w:name="Grid Table 3" w:uiPriority="48"/>
-    <w:lsdException w:name="Grid Table 4" w:uiPriority="49"/>
-    <w:lsdException w:name="Grid Table 5 Dark" w:uiPriority="50"/>
-    <w:lsdException w:name="Grid Table 6 Colorful" w:uiPriority="51"/>
-    <w:lsdException w:name="Grid Table 7 Colorful" w:uiPriority="52"/>
-    <w:lsdException w:name="Grid Table 1 Light Accent 1" w:uiPriority="46"/>
-    <w:lsdException w:name="Grid Table 2 Accent 1" w:uiPriority="47"/>
-    <w:lsdException w:name="Grid Table 3 Accent 1" w:uiPriority="48"/>
-    <w:lsdException w:name="Grid Table 4 Accent 1" w:uiPriority="49"/>
-    <w:lsdException w:name="Grid Table 5 Dark Accent 1" w:uiPriority="50"/>
-    <w:lsdException w:name="Grid Table 6 Colorful Accent 1" w:uiPriority="51"/>
-    <w:lsdException w:name="Grid Table 7 Colorful Accent 1" w:uiPriority="52"/>
-    <w:lsdException w:name="Grid Table 1 Light Accent 2" w:uiPriority="46"/>
-    <w:lsdException w:name="Grid Table 2 Accent 2" w:uiPriority="47"/>
-    <w:lsdException w:name="Grid Table 3 Accent 2" w:uiPriority="48"/>
-    <w:lsdException w:name="Grid Table 4 Accent 2" w:uiPriority="49"/>
-    <w:lsdException w:name="Grid Table 5 Dark Accent 2" w:uiPriority="50"/>
-    <w:lsdException w:name="Grid Table 6 Colorful Accent 2" w:uiPriority="51"/>
-    <w:lsdException w:name="Grid Table 7 Colorful Accent 2" w:uiPriority="52"/>
-    <w:lsdException w:name="Grid Table 1 Light Accent 3" w:uiPriority="46"/>
-    <w:lsdException w:name="Grid Table 2 Accent 3" w:uiPriority="47"/>
-    <w:lsdException w:name="Grid Table 3 Accent 3" w:uiPriority="48"/>
-    <w:lsdException w:name="Grid Table 4 Accent 3" w:uiPriority="49"/>
-    <w:lsdException w:name="Grid Table 5 Dark Accent 3" w:uiPriority="50"/>
-    <w:lsdException w:name="Grid Table 6 Colorful Accent 3" w:uiPriority="51"/>
-    <w:lsdException w:name="Grid Table 7 Colorful Accent 3" w:uiPriority="52"/>
-    <w:lsdException w:name="Grid Table 1 Light Accent 4" w:uiPriority="46"/>
-    <w:lsdException w:name="Grid Table 2 Accent 4" w:uiPriority="47"/>
-    <w:lsdException w:name="Grid Table 3 Accent 4" w:uiPriority="48"/>
-    <w:lsdException w:name="Grid Table 4 Accent 4" w:uiPriority="49"/>
-    <w:lsdException w:name="Grid Table 5 Dark Accent 4" w:uiPriority="50"/>
-    <w:lsdException w:name="Grid Table 6 Colorful Accent 4" w:uiPriority="51"/>
-    <w:lsdException w:name="Grid Table 7 Colorful Accent 4" w:uiPriority="52"/>
-    <w:lsdException w:name="Grid Table 1 Light Accent 5" w:uiPriority="46"/>
-    <w:lsdException w:name="Grid Table 2 Accent 5" w:uiPriority="47"/>
-    <w:lsdException w:name="Grid Table 3 Accent 5" w:uiPriority="48"/>
-    <w:lsdException w:name="Grid Table 4 Accent 5" w:uiPriority="49"/>
-    <w:lsdException w:name="Grid Table 5 Dark Accent 5" w:uiPriority="50"/>
-    <w:lsdException w:name="Grid Table 6 Colorful Accent 5" w:uiPriority="51"/>
-    <w:lsdException w:name="Grid Table 7 Colorful Accent 5" w:uiPriority="52"/>
-    <w:lsdException w:name="Grid Table 1 Light Accent 6" w:uiPriority="46"/>
-    <w:lsdException w:name="Grid Table 2 Accent 6" w:uiPriority="47"/>
-    <w:lsdException w:name="Grid Table 3 Accent 6" w:uiPriority="48"/>
-    <w:lsdException w:name="Grid Table 4 Accent 6" w:uiPriority="49"/>
-    <w:lsdException w:name="Grid Table 5 Dark Accent 6" w:uiPriority="50"/>
-    <w:lsdException w:name="Grid Table 6 Colorful Accent 6" w:uiPriority="51"/>
-    <w:lsdException w:name="Grid Table 7 Colorful Accent 6" w:uiPriority="52"/>
-    <w:lsdException w:name="List Table 1 Light" w:uiPriority="46"/>
-    <w:lsdException w:name="List Table 2" w:uiPriority="47"/>
-    <w:lsdException w:name="List Table 3" w:uiPriority="48"/>
-    <w:lsdException w:name="List Table 4" w:uiPriority="49"/>
-    <w:lsdException w:name="List Table 5 Dark" w:uiPriority="50"/>
-    <w:lsdException w:name="List Table 6 Colorful" w:uiPriority="51"/>
-    <w:lsdException w:name="List Table 7 Colorful" w:uiPriority="52"/>
-    <w:lsdException w:name="List Table 1 Light Accent 1" w:uiPriority="46"/>
-    <w:lsdException w:name="List Table 2 Accent 1" w:uiPriority="47"/>
-    <w:lsdException w:name="List Table 3 Accent 1" w:uiPriority="48"/>
-    <w:lsdException w:name="List Table 4 Accent 1" w:uiPriority="49"/>
-    <w:lsdException w:name="List Table 5 Dark Accent 1" w:uiPriority="50"/>
-    <w:lsdException w:name="List Table 6 Colorful Accent 1" w:uiPriority="51"/>
-    <w:lsdException w:name="List Table 7 Colorful Accent 1" w:uiPriority="52"/>
-    <w:lsdException w:name="List Table 1 Light Accent 2" w:uiPriority="46"/>
-    <w:lsdException w:name="List Table 2 Accent 2" w:uiPriority="47"/>
-    <w:lsdException w:name="List Table 3 Accent 2" w:uiPriority="48"/>
-    <w:lsdException w:name="List Table 4 Accent 2" w:uiPriority="49"/>
-    <w:lsdException w:name="List Table 5 Dark Accent 2" w:uiPriority="50"/>
-    <w:lsdException w:name="List Table 6 Colorful Accent 2" w:uiPriority="51"/>
-    <w:lsdException w:name="List Table 7 Colorful Accent 2" w:uiPriority="52"/>
-    <w:lsdException w:name="List Table 1 Light Accent 3" w:uiPriority="46"/>
-    <w:lsdException w:name="List Table 2 Accent 3" w:uiPriority="47"/>
-    <w:lsdException w:name="List Table 3 Accent 3" w:uiPriority="48"/>
-    <w:lsdException w:name="List Table 4 Accent 3" w:uiPriority="49"/>
-    <w:lsdException w:name="List Table 5 Dark Accent 3" w:uiPriority="50"/>
-    <w:lsdException w:name="List Table 6 Colorful Accent 3" w:uiPriority="51"/>
-    <w:lsdException w:name="List Table 7 Colorful Accent 3" w:uiPriority="52"/>
-    <w:lsdException w:name="List Table 1 Light Accent 4" w:uiPriority="46"/>
-    <w:lsdException w:name="List Table 2 Accent 4" w:uiPriority="47"/>
-    <w:lsdException w:name="List Table 3 Accent 4" w:uiPriority="48"/>
-    <w:lsdException w:name="List Table 4 Accent 4" w:uiPriority="49"/>
-    <w:lsdException w:name="List Table 5 Dark Accent 4" w:uiPriority="50"/>
-    <w:lsdException w:name="List Table 6 Colorful Accent 4" w:uiPriority="51"/>
-    <w:lsdException w:name="List Table 7 Colorful Accent 4" w:uiPriority="52"/>
-    <w:lsdException w:name="List Table 1 Light Accent 5" w:uiPriority="46"/>
-    <w:lsdException w:name="List Table 2 Accent 5" w:uiPriority="47"/>
-    <w:lsdException w:name="List Table 3 Accent 5" w:uiPriority="48"/>
-    <w:lsdException w:name="List Table 4 Accent 5" w:uiPriority="49"/>
-    <w:lsdException w:name="List Table 5 Dark Accent 5" w:uiPriority="50"/>
-    <w:lsdException w:name="List Table 6 Colorful Accent 5" w:uiPriority="51"/>
-    <w:lsdException w:name="List Table 7 Colorful Accent 5" w:uiPriority="52"/>
-    <w:lsdException w:name="List Table 1 Light Accent 6" w:uiPriority="46"/>
-    <w:lsdException w:name="List Table 2 Accent 6" w:uiPriority="47"/>
-    <w:lsdException w:name="List Table 3 Accent 6" w:uiPriority="48"/>
-    <w:lsdException w:name="List Table 4 Accent 6" w:uiPriority="49"/>
-    <w:lsdException w:name="List Table 5 Dark Accent 6" w:uiPriority="50"/>
-    <w:lsdException w:name="List Table 6 Colorful Accent 6" w:uiPriority="51"/>
-    <w:lsdException w:name="List Table 7 Colorful Accent 6" w:uiPriority="52"/>
-  </w:latentStyles>
-  <w:style w:type="paragraph" w:default="1" w:styleId="a">
-    <w:name w:val="Normal"/>
-    <w:qFormat/>
-  </w:style>
-  <w:style w:type="character" w:default="1" w:styleId="a0">
-    <w:name w:val="Default Paragraph Font"/>
-    <w:uiPriority w:val="1"/>
-    <w:semiHidden/>
-    <w:unhideWhenUsed/>
-  </w:style>
-  <w:style w:type="table" w:default="1" w:styleId="a1">
-    <w:name w:val="Normal Table"/>
-    <w:uiPriority w:val="99"/>
-    <w:semiHidden/>
-    <w:unhideWhenUsed/>
-    <w:tblPr>
-      <w:tblInd w:w="0" w:type="dxa"/>
-      <w:tblCellMar>
-        <w:top w:w="0" w:type="dxa"/>
-        <w:left w:w="108" w:type="dxa"/>
-        <w:bottom w:w="0" w:type="dxa"/>
-        <w:right w:w="108" w:type="dxa"/>
-      </w:tblCellMar>
-    </w:tblPr>
-  </w:style>
-  <w:style w:type="numbering" w:default="1" w:styleId="a2">
-    <w:name w:val="No List"/>
-    <w:uiPriority w:val="99"/>
-    <w:semiHidden/>
-    <w:unhideWhenUsed/>
-  </w:style>
-  <w:style w:type="character" w:styleId="a3">
-    <w:name w:val="Placeholder Text"/>
-    <w:basedOn w:val="a0"/>
-    <w:uiPriority w:val="99"/>
-    <w:semiHidden/>
-    <w:rsid w:val="00222904"/>
-    <w:rPr>
-      <w:color w:val="808080"/>
-    </w:rPr>
-  </w:style>
-</w:styles>
-</file>
-
-<file path=word/glossary/webSettings.xml><?xml version="1.0" encoding="utf-8"?>
-<w:webSettings xmlns:mc="http://schemas.openxmlformats.org/markup-compatibility/2006" xmlns:r="http://schemas.openxmlformats.org/officeDocument/2006/relationships" xmlns:w="http://schemas.openxmlformats.org/wordprocessingml/2006/main" xmlns:w14="http://schemas.microsoft.com/office/word/2010/wordml" xmlns:w15="http://schemas.microsoft.com/office/word/2012/wordml" mc:Ignorable="w14 w15">
-  <w:optimizeForBrowser/>
-  <w:allowPNG/>
-</w:webSettings>
-</file>
-
 <file path=word/theme/theme1.xml><?xml version="1.0" encoding="utf-8"?>
 <a:theme xmlns:a="http://schemas.openxmlformats.org/drawingml/2006/main" name="Larissa-Design">
   <a:themeElements>
@@ -8785,28 +8550,31 @@
 <file path=customXml/item1.xml><?xml version="1.0" encoding="utf-8"?>
 <b:Sources xmlns:b="http://schemas.openxmlformats.org/officeDocument/2006/bibliography" xmlns="http://schemas.openxmlformats.org/officeDocument/2006/bibliography" SelectedStyle="\MLASeventhEditionOfficeOnline.xsl" StyleName="MLA" Version="7">
   <b:Source>
-    <b:Tag>Cod72</b:Tag>
+    <b:Tag>Fag77</b:Tag>
     <b:SourceType>JournalArticle</b:SourceType>
-    <b:Guid>{6E65C9C7-FA44-474F-B3F9-3D6C7EEFBC1A}</b:Guid>
+    <b:Guid>{E89D3E22-EC77-4CA5-9D2F-A5D278AC9EDD}</b:Guid>
     <b:Author>
       <b:Author>
         <b:NameList>
           <b:Person>
-            <b:Last>Codd</b:Last>
-            <b:First>Edgar</b:First>
-            <b:Middle>Frank</b:Middle>
+            <b:Last>Fagin</b:Last>
+            <b:First>Ronald</b:First>
           </b:Person>
         </b:NameList>
       </b:Author>
     </b:Author>
-    <b:Title>Further Normalization of the Data Base Relational Model</b:Title>
-    <b:Year>1972</b:Year>
+    <b:Title>Multivalued dependencies and a new normal form for relational databases</b:Title>
+    <b:JournalName>ACM Transactions on Database Systems (TODS)</b:JournalName>
+    <b:Year>1977</b:Year>
+    <b:Pages>262-278</b:Pages>
+    <b:Volume>2</b:Volume>
+    <b:Issue>3</b:Issue>
     <b:RefOrder>1</b:RefOrder>
   </b:Source>
   <b:Source>
     <b:Tag>Cod70</b:Tag>
     <b:SourceType>JournalArticle</b:SourceType>
-    <b:Guid>{45521B55-29B1-430D-A357-B22C1DDE400E}</b:Guid>
+    <b:Guid>{46B4EE90-5979-4E0E-AF65-440E06C038B4}</b:Guid>
     <b:Author>
       <b:Author>
         <b:NameList>
@@ -8820,35 +8588,47 @@
     </b:Author>
     <b:Title>A relational model of data for large shared data banks</b:Title>
     <b:Year>1970</b:Year>
-    <b:JournalName>Communications of the ACM, 13.6</b:JournalName>
+    <b:JournalName>Communications of the ACM</b:JournalName>
     <b:Pages>377-387</b:Pages>
+    <b:Volume>13</b:Volume>
+    <b:Issue>6</b:Issue>
     <b:RefOrder>2</b:RefOrder>
   </b:Source>
   <b:Source>
-    <b:Tag>Yan86</b:Tag>
-    <b:SourceType>BookSection</b:SourceType>
-    <b:Guid>{C5A6A549-2C16-476B-8E7A-B33BE810E65F}</b:Guid>
+    <b:Tag>Cod72</b:Tag>
+    <b:SourceType>JournalArticle</b:SourceType>
+    <b:Guid>{28532293-16AD-4DCB-BC12-F6FF089A5DF8}</b:Guid>
     <b:Author>
       <b:Author>
         <b:NameList>
           <b:Person>
-            <b:Last>Yang</b:Last>
-            <b:First>Chao-Chih</b:First>
+            <b:Last>Codd</b:Last>
+            <b:First>Edgar</b:First>
+            <b:Middle>Frank</b:Middle>
           </b:Person>
         </b:NameList>
       </b:Author>
+      <b:Editor>
+        <b:NameList>
+          <b:Person>
+            <b:Last>Rustin</b:Last>
+            <b:First>Randall</b:First>
+          </b:Person>
+        </b:NameList>
+      </b:Editor>
     </b:Author>
-    <b:Title>Relational Databases</b:Title>
-    <b:Year>1986</b:Year>
-    <b:Pages>12-19</b:Pages>
-    <b:City>Englewood Cliffs</b:City>
-    <b:Publisher>Prentice-Hall</b:Publisher>
+    <b:Title>Further Normalization of the Data Base Relational Model</b:Title>
+    <b:Year>1972</b:Year>
+    <b:JournalName>Courant Computer Science Symposium 6: Data Base Systems</b:JournalName>
+    <b:Pages>65-95</b:Pages>
+    <b:City>Englwood Cliffs</b:City>
+    <b:Publisher>Prentice Hall</b:Publisher>
     <b:RefOrder>3</b:RefOrder>
   </b:Source>
   <b:Source>
     <b:Tag>Ken83</b:Tag>
     <b:SourceType>JournalArticle</b:SourceType>
-    <b:Guid>{199CB811-D29E-4247-8195-B104E5FF5FAB}</b:Guid>
+    <b:Guid>{7D1589D8-5DDC-4C54-88A7-97BA047D54C1}</b:Guid>
     <b:Author>
       <b:Author>
         <b:NameList>
@@ -8860,16 +8640,42 @@
       </b:Author>
     </b:Author>
     <b:Title>A Simple Guide to Five Normal Forms in Relational Database Theory</b:Title>
-    <b:JournalName>Communications of the ACM, 26.2</b:JournalName>
+    <b:JournalName>Communications of the ACM</b:JournalName>
     <b:Year>1983</b:Year>
     <b:Pages>120-125</b:Pages>
+    <b:Volume>26</b:Volume>
+    <b:Issue>2</b:Issue>
     <b:RefOrder>4</b:RefOrder>
+  </b:Source>
+  <b:Source>
+    <b:Tag>Yan86</b:Tag>
+    <b:SourceType>BookSection</b:SourceType>
+    <b:Guid>{E01D7DC1-C688-4AA7-A8FF-9717243CA022}</b:Guid>
+    <b:Author>
+      <b:Author>
+        <b:NameList>
+          <b:Person>
+            <b:Last>Yang</b:Last>
+            <b:First>Chao-Chih</b:First>
+          </b:Person>
+        </b:NameList>
+      </b:Author>
+    </b:Author>
+    <b:Title>The Relational Model of Databases</b:Title>
+    <b:Year>1986</b:Year>
+    <b:Pages>12-19</b:Pages>
+    <b:City>Englewood Cliffs</b:City>
+    <b:Publisher>Prentice-Hall</b:Publisher>
+    <b:BookTitle>Relational Databases</b:BookTitle>
+    <b:ChapterNumber>1</b:ChapterNumber>
+    <b:StateProvince>New Jersey</b:StateProvince>
+    <b:RefOrder>5</b:RefOrder>
   </b:Source>
 </b:Sources>
 </file>
 
 <file path=customXml/itemProps1.xml><?xml version="1.0" encoding="utf-8"?>
-<ds:datastoreItem xmlns:ds="http://schemas.openxmlformats.org/officeDocument/2006/customXml" ds:itemID="{153B9BB0-AAC4-4EA6-90B0-4FDA88FA5CEA}">
+<ds:datastoreItem xmlns:ds="http://schemas.openxmlformats.org/officeDocument/2006/customXml" ds:itemID="{4934FA40-B9CC-45D7-974C-05D90F2FD448}">
   <ds:schemaRefs>
     <ds:schemaRef ds:uri="http://schemas.openxmlformats.org/officeDocument/2006/bibliography"/>
   </ds:schemaRefs>

</xml_diff>

<commit_message>
Stavena definicija za 4NF
</commit_message>
<xml_diff>
--- a/teoretski proekt visoki normalni formi.docx
+++ b/teoretski proekt visoki normalni formi.docx
@@ -4989,13 +4989,7 @@
         <w:t xml:space="preserve">Дополнително, од секоја ФЗ можеме да изведеме и ПВЗ така што ако важи </w:t>
       </w:r>
       <w:r>
-        <w:t>X</w:t>
-      </w:r>
-      <w:r>
-        <w:t>→</w:t>
-      </w:r>
-      <w:r>
-        <w:t xml:space="preserve">Y, </w:t>
+        <w:t xml:space="preserve">X→Y, </w:t>
       </w:r>
       <w:r>
         <w:rPr>
@@ -5004,13 +4998,7 @@
         <w:t xml:space="preserve">важи и </w:t>
       </w:r>
       <w:r>
-        <w:t>X</w:t>
-      </w:r>
-      <w:r>
-        <w:t>→→</w:t>
-      </w:r>
-      <w:r>
-        <w:t>Y (</w:t>
+        <w:t>X→→Y (</w:t>
       </w:r>
       <w:r>
         <w:rPr>
@@ -5072,41 +5060,359 @@
         <w:rPr>
           <w:lang w:val="mk-MK"/>
         </w:rPr>
-        <w:t>Че</w:t>
+        <w:t xml:space="preserve">Четврта </w:t>
+      </w:r>
+      <w:r>
+        <w:rPr>
+          <w:lang w:val="mk-MK"/>
+        </w:rPr>
+        <w:t>нормална</w:t>
+      </w:r>
+      <w:r>
+        <w:rPr>
+          <w:lang w:val="mk-MK"/>
+        </w:rPr>
+        <w:t xml:space="preserve"> форма, формално</w:t>
+      </w:r>
+    </w:p>
+    <w:p>
+      <w:pPr>
+        <w:rPr>
+          <w:lang w:val="mk-MK"/>
+        </w:rPr>
+      </w:pPr>
+      <w:r>
+        <w:rPr>
+          <w:lang w:val="mk-MK"/>
+        </w:rPr>
+        <w:t>За да дефинираме четврта нормална форма ќе дефинираме и т.н. тривијални повеќевредносни зависности.</w:t>
+      </w:r>
+      <w:r>
+        <w:t xml:space="preserve"> </w:t>
+      </w:r>
+      <w:r>
+        <w:rPr>
+          <w:lang w:val="mk-MK"/>
+        </w:rPr>
+        <w:t xml:space="preserve">Тривијални зависности се оние што важат за било која инстанца на една релација. </w:t>
+      </w:r>
+      <w:r>
+        <w:rPr>
+          <w:lang w:val="mk-MK"/>
+        </w:rPr>
+        <w:t xml:space="preserve">Нека е дадена релација </w:t>
+      </w:r>
+      <w:r>
+        <w:rPr>
+          <w:i/>
+        </w:rPr>
+        <w:t>r(R)</w:t>
+      </w:r>
+      <w:r>
+        <w:rPr>
+          <w:lang w:val="mk-MK"/>
+        </w:rPr>
+        <w:t xml:space="preserve"> и </w:t>
+      </w:r>
+      <w:r>
+        <w:rPr>
+          <w:i/>
+        </w:rPr>
+        <w:t>X, Y</w:t>
+      </w:r>
+      <w:r>
+        <w:t xml:space="preserve"> </w:t>
+      </w:r>
+      <w:r>
+        <w:rPr>
+          <w:lang w:val="mk-MK"/>
+        </w:rPr>
+        <w:t xml:space="preserve">се подмножества на атрибути, </w:t>
+      </w:r>
+      <w:r>
+        <w:rPr>
+          <w:i/>
+        </w:rPr>
+        <w:t>X,Y</w:t>
+      </w:r>
+      <w:r>
+        <w:rPr>
+          <w:i/>
+        </w:rPr>
+        <w:t xml:space="preserve"> </w:t>
+      </w:r>
+      <w:r>
+        <w:rPr>
+          <w:rFonts w:ascii="Cambria Math" w:hAnsi="Cambria Math" w:cs="Cambria Math"/>
+        </w:rPr>
+        <w:t xml:space="preserve">⊆ </w:t>
+      </w:r>
+      <w:r>
+        <w:rPr>
+          <w:i/>
+        </w:rPr>
+        <w:t>R</w:t>
+      </w:r>
+      <w:r>
+        <w:rPr>
+          <w:i/>
+          <w:lang w:val="mk-MK"/>
+        </w:rPr>
+        <w:t>.</w:t>
+      </w:r>
+      <w:r>
+        <w:rPr>
+          <w:lang w:val="mk-MK"/>
+        </w:rPr>
+        <w:t xml:space="preserve"> Тогаш тривијални се зависностите:</w:t>
+      </w:r>
+    </w:p>
+    <w:p>
+      <w:pPr>
+        <w:pStyle w:val="numitem"/>
+        <w:numPr>
+          <w:ilvl w:val="0"/>
+          <w:numId w:val="23"/>
+        </w:numPr>
+        <w:rPr>
+          <w:lang w:val="mk-MK"/>
+        </w:rPr>
+      </w:pPr>
+      <w:r>
+        <w:t>X→→</w:t>
+      </w:r>
+      <w:r>
+        <w:rPr>
+          <w:rFonts w:ascii="Cambria Math" w:hAnsi="Cambria Math" w:cs="Cambria Math"/>
+        </w:rPr>
+        <w:t>∅</w:t>
+      </w:r>
+      <w:r>
+        <w:rPr>
+          <w:rFonts w:ascii="Cambria Math" w:hAnsi="Cambria Math" w:cs="Cambria Math"/>
+        </w:rPr>
+        <w:t xml:space="preserve"> (</w:t>
+      </w:r>
+      <w:r>
+        <w:t>Y</w:t>
+      </w:r>
+      <w:r>
+        <w:rPr>
+          <w:rFonts w:ascii="Cambria Math" w:hAnsi="Cambria Math" w:cs="Cambria Math"/>
+        </w:rPr>
+        <w:t>=</w:t>
+      </w:r>
+      <w:r>
+        <w:rPr>
+          <w:rFonts w:ascii="Cambria Math" w:hAnsi="Cambria Math" w:cs="Cambria Math"/>
+        </w:rPr>
+        <w:t>∅</w:t>
+      </w:r>
+      <w:r>
+        <w:t>)</w:t>
+      </w:r>
+    </w:p>
+    <w:p>
+      <w:pPr>
+        <w:pStyle w:val="numitem"/>
+        <w:numPr>
+          <w:ilvl w:val="0"/>
+          <w:numId w:val="23"/>
+        </w:numPr>
+        <w:rPr>
+          <w:lang w:val="mk-MK"/>
+        </w:rPr>
+      </w:pPr>
+      <w:r>
+        <w:t>X→→</w:t>
+      </w:r>
+      <w:r>
+        <w:t xml:space="preserve">Y, Y </w:t>
+      </w:r>
+      <w:r>
+        <w:rPr>
+          <w:rFonts w:ascii="Cambria Math" w:hAnsi="Cambria Math" w:cs="Cambria Math"/>
+        </w:rPr>
+        <w:t>⊆</w:t>
+      </w:r>
+      <w:r>
+        <w:t xml:space="preserve"> </w:t>
+      </w:r>
+      <w:r>
+        <w:t>X</w:t>
+      </w:r>
+    </w:p>
+    <w:p>
+      <w:pPr>
+        <w:pStyle w:val="numitem"/>
+        <w:numPr>
+          <w:ilvl w:val="0"/>
+          <w:numId w:val="23"/>
+        </w:numPr>
+        <w:rPr>
+          <w:lang w:val="mk-MK"/>
+        </w:rPr>
+      </w:pPr>
+      <w:r>
+        <w:t>X→→</w:t>
+      </w:r>
+      <w:r>
+        <w:t xml:space="preserve">Y, </w:t>
+      </w:r>
+      <w:r>
+        <w:t>X</w:t>
+      </w:r>
+      <w:r>
+        <w:t xml:space="preserve"> </w:t>
+      </w:r>
+      <w:r>
+        <w:rPr>
+          <w:rFonts w:ascii="Cambria Math" w:hAnsi="Cambria Math" w:cs="Cambria Math"/>
+        </w:rPr>
+        <w:t>∪</w:t>
+      </w:r>
+      <w:r>
+        <w:rPr>
+          <w:rFonts w:ascii="Cambria Math" w:hAnsi="Cambria Math" w:cs="Cambria Math"/>
+        </w:rPr>
+        <w:t xml:space="preserve"> </w:t>
+      </w:r>
+      <w:r>
+        <w:t>Y</w:t>
+      </w:r>
+      <w:r>
+        <w:t xml:space="preserve"> = R.</w:t>
+      </w:r>
+    </w:p>
+    <w:p>
+      <w:pPr>
+        <w:rPr>
+          <w:lang w:val="mk-MK"/>
+        </w:rPr>
+      </w:pPr>
+      <w:r>
+        <w:rPr>
+          <w:lang w:val="mk-MK"/>
+        </w:rPr>
+        <w:lastRenderedPageBreak/>
+        <w:t xml:space="preserve">Додека пак дефиницијата за 4-та нормална форма е следнава. Релацијата </w:t>
+      </w:r>
+      <w:r>
+        <w:t>r(R)</w:t>
+      </w:r>
+      <w:r>
+        <w:rPr>
+          <w:lang w:val="mk-MK"/>
+        </w:rPr>
+        <w:t xml:space="preserve"> задоволува 4-та нормална форма ако сите ПВЗ</w:t>
+      </w:r>
+      <w:r>
+        <w:t xml:space="preserve"> </w:t>
+      </w:r>
+      <w:r>
+        <w:rPr>
+          <w:lang w:val="mk-MK"/>
+        </w:rPr>
+        <w:t>oд форма</w:t>
+      </w:r>
+      <w:r>
+        <w:t xml:space="preserve"> </w:t>
+      </w:r>
+      <w:r>
+        <w:t>X→→Y</w:t>
+      </w:r>
+      <w:r>
+        <w:rPr>
+          <w:lang w:val="mk-MK"/>
+        </w:rPr>
+        <w:t xml:space="preserve"> се:</w:t>
+      </w:r>
+    </w:p>
+    <w:p>
+      <w:pPr>
+        <w:pStyle w:val="numitem"/>
+        <w:numPr>
+          <w:ilvl w:val="0"/>
+          <w:numId w:val="24"/>
+        </w:numPr>
+        <w:rPr>
+          <w:lang w:val="mk-MK"/>
+        </w:rPr>
+      </w:pPr>
+      <w:r>
+        <w:rPr>
+          <w:lang w:val="mk-MK"/>
+        </w:rPr>
+        <w:t>Тривијални повеќевредносни зависности или;</w:t>
+      </w:r>
+    </w:p>
+    <w:p>
+      <w:pPr>
+        <w:pStyle w:val="numitem"/>
+        <w:numPr>
+          <w:ilvl w:val="0"/>
+          <w:numId w:val="24"/>
+        </w:numPr>
+        <w:rPr>
+          <w:lang w:val="mk-MK"/>
+        </w:rPr>
+      </w:pPr>
+      <w:r>
+        <w:t xml:space="preserve">X </w:t>
+      </w:r>
+      <w:r>
+        <w:rPr>
+          <w:lang w:val="mk-MK"/>
+        </w:rPr>
+        <w:t>е суперклуч на релацијата.</w:t>
+      </w:r>
+    </w:p>
+    <w:p>
+      <w:pPr>
+        <w:rPr>
+          <w:lang w:val="mk-MK"/>
+        </w:rPr>
+      </w:pPr>
+      <w:r>
+        <w:rPr>
+          <w:lang w:val="mk-MK"/>
+        </w:rPr>
+        <w:t>ПВЗ од втората точка</w:t>
+      </w:r>
+      <w:r>
+        <w:rPr>
+          <w:lang w:val="mk-MK"/>
+        </w:rPr>
+        <w:t xml:space="preserve"> се всушност оние изведени од функциските зависности на таа релација (кои пак го одредуваат клучот)</w:t>
+      </w:r>
+      <w:r>
+        <w:rPr>
+          <w:lang w:val="mk-MK"/>
+        </w:rPr>
+        <w:t>.</w:t>
+      </w:r>
+      <w:r>
+        <w:rPr>
+          <w:lang w:val="mk-MK"/>
+        </w:rPr>
+        <w:t xml:space="preserve"> Дефиницијата за 4-та НФ е многу слична со онаа за БКНФ, ФЗ од дефиницијата за БКНФ се заменети со ПВЗ.</w:t>
+      </w:r>
+    </w:p>
+    <w:p>
+      <w:pPr>
+        <w:pStyle w:val="heading1"/>
+        <w:rPr>
+          <w:lang w:val="mk-MK"/>
+        </w:rPr>
+      </w:pPr>
+      <w:r>
+        <w:rPr>
+          <w:lang w:val="mk-MK"/>
+        </w:rPr>
+        <w:t>5-та нормална форма</w:t>
       </w:r>
       <w:bookmarkStart w:id="0" w:name="_GoBack"/>
       <w:bookmarkEnd w:id="0"/>
-      <w:r>
-        <w:rPr>
-          <w:lang w:val="mk-MK"/>
-        </w:rPr>
-        <w:t xml:space="preserve">тврта </w:t>
-      </w:r>
-      <w:r>
-        <w:rPr>
-          <w:lang w:val="mk-MK"/>
-        </w:rPr>
-        <w:t>нормална</w:t>
-      </w:r>
-      <w:r>
-        <w:rPr>
-          <w:lang w:val="mk-MK"/>
-        </w:rPr>
-        <w:t xml:space="preserve"> форма, формално</w:t>
-      </w:r>
-    </w:p>
-    <w:p>
-      <w:pPr>
-        <w:rPr>
-          <w:lang w:val="mk-MK"/>
-        </w:rPr>
-      </w:pPr>
-      <w:r>
-        <w:rPr>
-          <w:lang w:val="mk-MK"/>
-        </w:rPr>
-        <w:t>За да дефинираме четврта нормална форма ќе дефинираме и т.н. тривијални повеќевредносни зависности.</w:t>
-      </w:r>
     </w:p>
     <w:p>
       <w:pPr>
@@ -5156,7 +5462,6 @@
         <w:rPr>
           <w:noProof/>
         </w:rPr>
-        <w:lastRenderedPageBreak/>
         <w:t xml:space="preserve">Yang, Chao-Chih. “The Relational Model of Databases.” </w:t>
       </w:r>
       <w:r>
@@ -6978,6 +7283,66 @@
   </w:num>
   <w:num w:numId="22">
     <w:abstractNumId w:val="12"/>
+  </w:num>
+  <w:num w:numId="23">
+    <w:abstractNumId w:val="11"/>
+    <w:lvlOverride w:ilvl="0">
+      <w:startOverride w:val="1"/>
+    </w:lvlOverride>
+    <w:lvlOverride w:ilvl="1">
+      <w:startOverride w:val="1"/>
+    </w:lvlOverride>
+    <w:lvlOverride w:ilvl="2">
+      <w:startOverride w:val="1"/>
+    </w:lvlOverride>
+    <w:lvlOverride w:ilvl="3">
+      <w:startOverride w:val="1"/>
+    </w:lvlOverride>
+    <w:lvlOverride w:ilvl="4">
+      <w:startOverride w:val="1"/>
+    </w:lvlOverride>
+    <w:lvlOverride w:ilvl="5">
+      <w:startOverride w:val="1"/>
+    </w:lvlOverride>
+    <w:lvlOverride w:ilvl="6">
+      <w:startOverride w:val="1"/>
+    </w:lvlOverride>
+    <w:lvlOverride w:ilvl="7">
+      <w:startOverride w:val="1"/>
+    </w:lvlOverride>
+    <w:lvlOverride w:ilvl="8">
+      <w:startOverride w:val="1"/>
+    </w:lvlOverride>
+  </w:num>
+  <w:num w:numId="24">
+    <w:abstractNumId w:val="11"/>
+    <w:lvlOverride w:ilvl="0">
+      <w:startOverride w:val="1"/>
+    </w:lvlOverride>
+    <w:lvlOverride w:ilvl="1">
+      <w:startOverride w:val="1"/>
+    </w:lvlOverride>
+    <w:lvlOverride w:ilvl="2">
+      <w:startOverride w:val="1"/>
+    </w:lvlOverride>
+    <w:lvlOverride w:ilvl="3">
+      <w:startOverride w:val="1"/>
+    </w:lvlOverride>
+    <w:lvlOverride w:ilvl="4">
+      <w:startOverride w:val="1"/>
+    </w:lvlOverride>
+    <w:lvlOverride w:ilvl="5">
+      <w:startOverride w:val="1"/>
+    </w:lvlOverride>
+    <w:lvlOverride w:ilvl="6">
+      <w:startOverride w:val="1"/>
+    </w:lvlOverride>
+    <w:lvlOverride w:ilvl="7">
+      <w:startOverride w:val="1"/>
+    </w:lvlOverride>
+    <w:lvlOverride w:ilvl="8">
+      <w:startOverride w:val="1"/>
+    </w:lvlOverride>
   </w:num>
   <w:numIdMacAtCleanup w:val="13"/>
 </w:numbering>
@@ -8264,6 +8629,566 @@
 </w:styles>
 </file>
 
+<file path=word/glossary/document.xml><?xml version="1.0" encoding="utf-8"?>
+<w:glossaryDocument xmlns:wpc="http://schemas.microsoft.com/office/word/2010/wordprocessingCanvas" xmlns:mc="http://schemas.openxmlformats.org/markup-compatibility/2006" xmlns:o="urn:schemas-microsoft-com:office:office" xmlns:r="http://schemas.openxmlformats.org/officeDocument/2006/relationships" xmlns:m="http://schemas.openxmlformats.org/officeDocument/2006/math" xmlns:v="urn:schemas-microsoft-com:vml" xmlns:wp14="http://schemas.microsoft.com/office/word/2010/wordprocessingDrawing" xmlns:wp="http://schemas.openxmlformats.org/drawingml/2006/wordprocessingDrawing" xmlns:w10="urn:schemas-microsoft-com:office:word" xmlns:w="http://schemas.openxmlformats.org/wordprocessingml/2006/main" xmlns:w14="http://schemas.microsoft.com/office/word/2010/wordml" xmlns:w15="http://schemas.microsoft.com/office/word/2012/wordml" xmlns:wpg="http://schemas.microsoft.com/office/word/2010/wordprocessingGroup" xmlns:wpi="http://schemas.microsoft.com/office/word/2010/wordprocessingInk" xmlns:wne="http://schemas.microsoft.com/office/word/2006/wordml" xmlns:wps="http://schemas.microsoft.com/office/word/2010/wordprocessingShape" mc:Ignorable="w14 w15 wp14"/>
+</file>
+
+<file path=word/glossary/fontTable.xml><?xml version="1.0" encoding="utf-8"?>
+<w:fonts xmlns:mc="http://schemas.openxmlformats.org/markup-compatibility/2006" xmlns:r="http://schemas.openxmlformats.org/officeDocument/2006/relationships" xmlns:w="http://schemas.openxmlformats.org/wordprocessingml/2006/main" xmlns:w14="http://schemas.microsoft.com/office/word/2010/wordml" xmlns:w15="http://schemas.microsoft.com/office/word/2012/wordml" mc:Ignorable="w14 w15">
+  <w:font w:name="Symbol">
+    <w:panose1 w:val="05050102010706020507"/>
+    <w:charset w:val="02"/>
+    <w:family w:val="roman"/>
+    <w:pitch w:val="variable"/>
+    <w:sig w:usb0="00000000" w:usb1="10000000" w:usb2="00000000" w:usb3="00000000" w:csb0="80000000" w:csb1="00000000"/>
+  </w:font>
+  <w:font w:name="Times New Roman">
+    <w:panose1 w:val="02020603050405020304"/>
+    <w:charset w:val="CC"/>
+    <w:family w:val="roman"/>
+    <w:pitch w:val="variable"/>
+    <w:sig w:usb0="E0002EFF" w:usb1="C0007843" w:usb2="00000009" w:usb3="00000000" w:csb0="000001FF" w:csb1="00000000"/>
+  </w:font>
+  <w:font w:name="Courier New">
+    <w:panose1 w:val="02070309020205020404"/>
+    <w:charset w:val="CC"/>
+    <w:family w:val="modern"/>
+    <w:pitch w:val="fixed"/>
+    <w:sig w:usb0="E0002AFF" w:usb1="C0007843" w:usb2="00000009" w:usb3="00000000" w:csb0="000001FF" w:csb1="00000000"/>
+  </w:font>
+  <w:font w:name="Wingdings">
+    <w:panose1 w:val="05000000000000000000"/>
+    <w:charset w:val="02"/>
+    <w:family w:val="auto"/>
+    <w:pitch w:val="variable"/>
+    <w:sig w:usb0="00000000" w:usb1="10000000" w:usb2="00000000" w:usb3="00000000" w:csb0="80000000" w:csb1="00000000"/>
+  </w:font>
+  <w:font w:name="Calibri">
+    <w:panose1 w:val="020F0502020204030204"/>
+    <w:charset w:val="CC"/>
+    <w:family w:val="swiss"/>
+    <w:pitch w:val="variable"/>
+    <w:sig w:usb0="E00002FF" w:usb1="4000ACFF" w:usb2="00000001" w:usb3="00000000" w:csb0="0000019F" w:csb1="00000000"/>
+  </w:font>
+  <w:font w:name="Courier">
+    <w:panose1 w:val="02070409020205020404"/>
+    <w:charset w:val="00"/>
+    <w:family w:val="modern"/>
+    <w:notTrueType/>
+    <w:pitch w:val="fixed"/>
+    <w:sig w:usb0="00000003" w:usb1="00000000" w:usb2="00000000" w:usb3="00000000" w:csb0="00000001" w:csb1="00000000"/>
+  </w:font>
+  <w:font w:name="Tahoma">
+    <w:panose1 w:val="020B0604030504040204"/>
+    <w:charset w:val="CC"/>
+    <w:family w:val="swiss"/>
+    <w:pitch w:val="variable"/>
+    <w:sig w:usb0="E1002EFF" w:usb1="C000605B" w:usb2="00000029" w:usb3="00000000" w:csb0="000101FF" w:csb1="00000000"/>
+  </w:font>
+  <w:font w:name="Cambria Math">
+    <w:panose1 w:val="02040503050406030204"/>
+    <w:charset w:val="CC"/>
+    <w:family w:val="roman"/>
+    <w:pitch w:val="variable"/>
+    <w:sig w:usb0="E00002FF" w:usb1="420024FF" w:usb2="00000000" w:usb3="00000000" w:csb0="0000019F" w:csb1="00000000"/>
+  </w:font>
+  <w:font w:name="Cambria">
+    <w:panose1 w:val="02040503050406030204"/>
+    <w:charset w:val="CC"/>
+    <w:family w:val="roman"/>
+    <w:pitch w:val="variable"/>
+    <w:sig w:usb0="E00002FF" w:usb1="400004FF" w:usb2="00000000" w:usb3="00000000" w:csb0="0000019F" w:csb1="00000000"/>
+  </w:font>
+  <w:font w:name="Calibri Light">
+    <w:panose1 w:val="020F0302020204030204"/>
+    <w:charset w:val="CC"/>
+    <w:family w:val="swiss"/>
+    <w:pitch w:val="variable"/>
+    <w:sig w:usb0="A00002EF" w:usb1="4000207B" w:usb2="00000000" w:usb3="00000000" w:csb0="0000019F" w:csb1="00000000"/>
+  </w:font>
+</w:fonts>
+</file>
+
+<file path=word/glossary/settings.xml><?xml version="1.0" encoding="utf-8"?>
+<w:settings xmlns:mc="http://schemas.openxmlformats.org/markup-compatibility/2006" xmlns:o="urn:schemas-microsoft-com:office:office" xmlns:r="http://schemas.openxmlformats.org/officeDocument/2006/relationships" xmlns:m="http://schemas.openxmlformats.org/officeDocument/2006/math" xmlns:v="urn:schemas-microsoft-com:vml" xmlns:w10="urn:schemas-microsoft-com:office:word" xmlns:w="http://schemas.openxmlformats.org/wordprocessingml/2006/main" xmlns:w14="http://schemas.microsoft.com/office/word/2010/wordml" xmlns:w15="http://schemas.microsoft.com/office/word/2012/wordml" xmlns:sl="http://schemas.openxmlformats.org/schemaLibrary/2006/main" mc:Ignorable="w14 w15">
+  <w:view w:val="normal"/>
+  <w:defaultTabStop w:val="720"/>
+  <w:characterSpacingControl w:val="doNotCompress"/>
+  <w:compat>
+    <w:useFELayout/>
+    <w:compatSetting w:name="compatibilityMode" w:uri="http://schemas.microsoft.com/office/word" w:val="15"/>
+    <w:compatSetting w:name="overrideTableStyleFontSizeAndJustification" w:uri="http://schemas.microsoft.com/office/word" w:val="1"/>
+    <w:compatSetting w:name="enableOpenTypeFeatures" w:uri="http://schemas.microsoft.com/office/word" w:val="1"/>
+    <w:compatSetting w:name="doNotFlipMirrorIndents" w:uri="http://schemas.microsoft.com/office/word" w:val="1"/>
+    <w:compatSetting w:name="differentiateMultirowTableHeaders" w:uri="http://schemas.microsoft.com/office/word" w:val="1"/>
+  </w:compat>
+  <w:rsids>
+    <w:rsidRoot w:val="00A019D4"/>
+    <w:rsid w:val="00957601"/>
+    <w:rsid w:val="00A019D4"/>
+  </w:rsids>
+  <m:mathPr>
+    <m:mathFont m:val="Cambria Math"/>
+    <m:brkBin m:val="before"/>
+    <m:brkBinSub m:val="--"/>
+    <m:smallFrac m:val="0"/>
+    <m:dispDef/>
+    <m:lMargin m:val="0"/>
+    <m:rMargin m:val="0"/>
+    <m:defJc m:val="centerGroup"/>
+    <m:wrapIndent m:val="1440"/>
+    <m:intLim m:val="subSup"/>
+    <m:naryLim m:val="undOvr"/>
+  </m:mathPr>
+  <w:themeFontLang w:val="mk-MK"/>
+  <w:clrSchemeMapping w:bg1="light1" w:t1="dark1" w:bg2="light2" w:t2="dark2" w:accent1="accent1" w:accent2="accent2" w:accent3="accent3" w:accent4="accent4" w:accent5="accent5" w:accent6="accent6" w:hyperlink="hyperlink" w:followedHyperlink="followedHyperlink"/>
+  <w:decimalSymbol w:val=","/>
+  <w:listSeparator w:val=";"/>
+  <w15:chartTrackingRefBased/>
+</w:settings>
+</file>
+
+<file path=word/glossary/styles.xml><?xml version="1.0" encoding="utf-8"?>
+<w:styles xmlns:mc="http://schemas.openxmlformats.org/markup-compatibility/2006" xmlns:r="http://schemas.openxmlformats.org/officeDocument/2006/relationships" xmlns:w="http://schemas.openxmlformats.org/wordprocessingml/2006/main" xmlns:w14="http://schemas.microsoft.com/office/word/2010/wordml" xmlns:w15="http://schemas.microsoft.com/office/word/2012/wordml" mc:Ignorable="w14 w15">
+  <w:docDefaults>
+    <w:rPrDefault>
+      <w:rPr>
+        <w:rFonts w:asciiTheme="minorHAnsi" w:eastAsiaTheme="minorEastAsia" w:hAnsiTheme="minorHAnsi" w:cstheme="minorBidi"/>
+        <w:sz w:val="22"/>
+        <w:szCs w:val="22"/>
+        <w:lang w:val="mk-MK" w:eastAsia="mk-MK" w:bidi="ar-SA"/>
+      </w:rPr>
+    </w:rPrDefault>
+    <w:pPrDefault>
+      <w:pPr>
+        <w:spacing w:after="160" w:line="259" w:lineRule="auto"/>
+      </w:pPr>
+    </w:pPrDefault>
+  </w:docDefaults>
+  <w:latentStyles w:defLockedState="0" w:defUIPriority="99" w:defSemiHidden="0" w:defUnhideWhenUsed="0" w:defQFormat="0" w:count="371">
+    <w:lsdException w:name="Normal" w:uiPriority="0" w:qFormat="1"/>
+    <w:lsdException w:name="heading 1" w:uiPriority="9" w:qFormat="1"/>
+    <w:lsdException w:name="heading 2" w:semiHidden="1" w:uiPriority="9" w:unhideWhenUsed="1" w:qFormat="1"/>
+    <w:lsdException w:name="heading 3" w:semiHidden="1" w:uiPriority="9" w:unhideWhenUsed="1" w:qFormat="1"/>
+    <w:lsdException w:name="heading 4" w:semiHidden="1" w:uiPriority="9" w:unhideWhenUsed="1" w:qFormat="1"/>
+    <w:lsdException w:name="heading 5" w:semiHidden="1" w:uiPriority="9" w:unhideWhenUsed="1" w:qFormat="1"/>
+    <w:lsdException w:name="heading 6" w:semiHidden="1" w:uiPriority="9" w:unhideWhenUsed="1" w:qFormat="1"/>
+    <w:lsdException w:name="heading 7" w:semiHidden="1" w:uiPriority="9" w:unhideWhenUsed="1" w:qFormat="1"/>
+    <w:lsdException w:name="heading 8" w:semiHidden="1" w:uiPriority="9" w:unhideWhenUsed="1" w:qFormat="1"/>
+    <w:lsdException w:name="heading 9" w:semiHidden="1" w:uiPriority="9" w:unhideWhenUsed="1" w:qFormat="1"/>
+    <w:lsdException w:name="index 1" w:semiHidden="1" w:unhideWhenUsed="1"/>
+    <w:lsdException w:name="index 2" w:semiHidden="1" w:unhideWhenUsed="1"/>
+    <w:lsdException w:name="index 3" w:semiHidden="1" w:unhideWhenUsed="1"/>
+    <w:lsdException w:name="index 4" w:semiHidden="1" w:unhideWhenUsed="1"/>
+    <w:lsdException w:name="index 5" w:semiHidden="1" w:unhideWhenUsed="1"/>
+    <w:lsdException w:name="index 6" w:semiHidden="1" w:unhideWhenUsed="1"/>
+    <w:lsdException w:name="index 7" w:semiHidden="1" w:unhideWhenUsed="1"/>
+    <w:lsdException w:name="index 8" w:semiHidden="1" w:unhideWhenUsed="1"/>
+    <w:lsdException w:name="index 9" w:semiHidden="1" w:unhideWhenUsed="1"/>
+    <w:lsdException w:name="toc 1" w:semiHidden="1" w:uiPriority="39" w:unhideWhenUsed="1"/>
+    <w:lsdException w:name="toc 2" w:semiHidden="1" w:uiPriority="39" w:unhideWhenUsed="1"/>
+    <w:lsdException w:name="toc 3" w:semiHidden="1" w:uiPriority="39" w:unhideWhenUsed="1"/>
+    <w:lsdException w:name="toc 4" w:semiHidden="1" w:uiPriority="39" w:unhideWhenUsed="1"/>
+    <w:lsdException w:name="toc 5" w:semiHidden="1" w:uiPriority="39" w:unhideWhenUsed="1"/>
+    <w:lsdException w:name="toc 6" w:semiHidden="1" w:uiPriority="39" w:unhideWhenUsed="1"/>
+    <w:lsdException w:name="toc 7" w:semiHidden="1" w:uiPriority="39" w:unhideWhenUsed="1"/>
+    <w:lsdException w:name="toc 8" w:semiHidden="1" w:uiPriority="39" w:unhideWhenUsed="1"/>
+    <w:lsdException w:name="toc 9" w:semiHidden="1" w:uiPriority="39" w:unhideWhenUsed="1"/>
+    <w:lsdException w:name="Normal Indent" w:semiHidden="1" w:unhideWhenUsed="1"/>
+    <w:lsdException w:name="footnote text" w:semiHidden="1" w:unhideWhenUsed="1"/>
+    <w:lsdException w:name="annotation text" w:semiHidden="1" w:unhideWhenUsed="1"/>
+    <w:lsdException w:name="header" w:semiHidden="1" w:unhideWhenUsed="1"/>
+    <w:lsdException w:name="footer" w:semiHidden="1" w:unhideWhenUsed="1"/>
+    <w:lsdException w:name="index heading" w:semiHidden="1" w:unhideWhenUsed="1"/>
+    <w:lsdException w:name="caption" w:semiHidden="1" w:uiPriority="35" w:unhideWhenUsed="1" w:qFormat="1"/>
+    <w:lsdException w:name="table of figures" w:semiHidden="1" w:unhideWhenUsed="1"/>
+    <w:lsdException w:name="envelope address" w:semiHidden="1" w:unhideWhenUsed="1"/>
+    <w:lsdException w:name="envelope return" w:semiHidden="1" w:unhideWhenUsed="1"/>
+    <w:lsdException w:name="footnote reference" w:semiHidden="1" w:unhideWhenUsed="1"/>
+    <w:lsdException w:name="annotation reference" w:semiHidden="1" w:unhideWhenUsed="1"/>
+    <w:lsdException w:name="line number" w:semiHidden="1" w:unhideWhenUsed="1"/>
+    <w:lsdException w:name="page number" w:semiHidden="1" w:unhideWhenUsed="1"/>
+    <w:lsdException w:name="endnote reference" w:semiHidden="1" w:unhideWhenUsed="1"/>
+    <w:lsdException w:name="endnote text" w:semiHidden="1" w:unhideWhenUsed="1"/>
+    <w:lsdException w:name="table of authorities" w:semiHidden="1" w:unhideWhenUsed="1"/>
+    <w:lsdException w:name="macro" w:semiHidden="1" w:unhideWhenUsed="1"/>
+    <w:lsdException w:name="toa heading" w:semiHidden="1" w:unhideWhenUsed="1"/>
+    <w:lsdException w:name="List" w:semiHidden="1" w:unhideWhenUsed="1"/>
+    <w:lsdException w:name="List Bullet" w:semiHidden="1" w:unhideWhenUsed="1"/>
+    <w:lsdException w:name="List Number" w:semiHidden="1" w:unhideWhenUsed="1"/>
+    <w:lsdException w:name="List 2" w:semiHidden="1" w:unhideWhenUsed="1"/>
+    <w:lsdException w:name="List 3" w:semiHidden="1" w:unhideWhenUsed="1"/>
+    <w:lsdException w:name="List 4" w:semiHidden="1" w:unhideWhenUsed="1"/>
+    <w:lsdException w:name="List 5" w:semiHidden="1" w:unhideWhenUsed="1"/>
+    <w:lsdException w:name="List Bullet 2" w:semiHidden="1" w:unhideWhenUsed="1"/>
+    <w:lsdException w:name="List Bullet 3" w:semiHidden="1" w:unhideWhenUsed="1"/>
+    <w:lsdException w:name="List Bullet 4" w:semiHidden="1" w:unhideWhenUsed="1"/>
+    <w:lsdException w:name="List Bullet 5" w:semiHidden="1" w:unhideWhenUsed="1"/>
+    <w:lsdException w:name="List Number 2" w:semiHidden="1" w:unhideWhenUsed="1"/>
+    <w:lsdException w:name="List Number 3" w:semiHidden="1" w:unhideWhenUsed="1"/>
+    <w:lsdException w:name="List Number 4" w:semiHidden="1" w:unhideWhenUsed="1"/>
+    <w:lsdException w:name="List Number 5" w:semiHidden="1" w:unhideWhenUsed="1"/>
+    <w:lsdException w:name="Title" w:uiPriority="10" w:qFormat="1"/>
+    <w:lsdException w:name="Closing" w:semiHidden="1" w:unhideWhenUsed="1"/>
+    <w:lsdException w:name="Signature" w:semiHidden="1" w:unhideWhenUsed="1"/>
+    <w:lsdException w:name="Default Paragraph Font" w:semiHidden="1" w:uiPriority="1" w:unhideWhenUsed="1"/>
+    <w:lsdException w:name="Body Text" w:semiHidden="1" w:unhideWhenUsed="1"/>
+    <w:lsdException w:name="Body Text Indent" w:semiHidden="1" w:unhideWhenUsed="1"/>
+    <w:lsdException w:name="List Continue" w:semiHidden="1" w:unhideWhenUsed="1"/>
+    <w:lsdException w:name="List Continue 2" w:semiHidden="1" w:unhideWhenUsed="1"/>
+    <w:lsdException w:name="List Continue 3" w:semiHidden="1" w:unhideWhenUsed="1"/>
+    <w:lsdException w:name="List Continue 4" w:semiHidden="1" w:unhideWhenUsed="1"/>
+    <w:lsdException w:name="List Continue 5" w:semiHidden="1" w:unhideWhenUsed="1"/>
+    <w:lsdException w:name="Message Header" w:semiHidden="1" w:unhideWhenUsed="1"/>
+    <w:lsdException w:name="Subtitle" w:uiPriority="11" w:qFormat="1"/>
+    <w:lsdException w:name="Salutation" w:semiHidden="1" w:unhideWhenUsed="1"/>
+    <w:lsdException w:name="Date" w:semiHidden="1" w:unhideWhenUsed="1"/>
+    <w:lsdException w:name="Body Text First Indent" w:semiHidden="1" w:unhideWhenUsed="1"/>
+    <w:lsdException w:name="Body Text First Indent 2" w:semiHidden="1" w:unhideWhenUsed="1"/>
+    <w:lsdException w:name="Note Heading" w:semiHidden="1" w:unhideWhenUsed="1"/>
+    <w:lsdException w:name="Body Text 2" w:semiHidden="1" w:unhideWhenUsed="1"/>
+    <w:lsdException w:name="Body Text 3" w:semiHidden="1" w:unhideWhenUsed="1"/>
+    <w:lsdException w:name="Body Text Indent 2" w:semiHidden="1" w:unhideWhenUsed="1"/>
+    <w:lsdException w:name="Body Text Indent 3" w:semiHidden="1" w:unhideWhenUsed="1"/>
+    <w:lsdException w:name="Block Text" w:semiHidden="1" w:unhideWhenUsed="1"/>
+    <w:lsdException w:name="Hyperlink" w:semiHidden="1" w:unhideWhenUsed="1"/>
+    <w:lsdException w:name="FollowedHyperlink" w:semiHidden="1" w:unhideWhenUsed="1"/>
+    <w:lsdException w:name="Strong" w:uiPriority="22" w:qFormat="1"/>
+    <w:lsdException w:name="Emphasis" w:uiPriority="20" w:qFormat="1"/>
+    <w:lsdException w:name="Document Map" w:semiHidden="1" w:unhideWhenUsed="1"/>
+    <w:lsdException w:name="Plain Text" w:semiHidden="1" w:unhideWhenUsed="1"/>
+    <w:lsdException w:name="E-mail Signature" w:semiHidden="1" w:unhideWhenUsed="1"/>
+    <w:lsdException w:name="HTML Top of Form" w:semiHidden="1" w:unhideWhenUsed="1"/>
+    <w:lsdException w:name="HTML Bottom of Form" w:semiHidden="1" w:unhideWhenUsed="1"/>
+    <w:lsdException w:name="Normal (Web)" w:semiHidden="1" w:unhideWhenUsed="1"/>
+    <w:lsdException w:name="HTML Acronym" w:semiHidden="1" w:unhideWhenUsed="1"/>
+    <w:lsdException w:name="HTML Address" w:semiHidden="1" w:unhideWhenUsed="1"/>
+    <w:lsdException w:name="HTML Cite" w:semiHidden="1" w:unhideWhenUsed="1"/>
+    <w:lsdException w:name="HTML Code" w:semiHidden="1" w:unhideWhenUsed="1"/>
+    <w:lsdException w:name="HTML Definition" w:semiHidden="1" w:unhideWhenUsed="1"/>
+    <w:lsdException w:name="HTML Keyboard" w:semiHidden="1" w:unhideWhenUsed="1"/>
+    <w:lsdException w:name="HTML Preformatted" w:semiHidden="1" w:unhideWhenUsed="1"/>
+    <w:lsdException w:name="HTML Sample" w:semiHidden="1" w:unhideWhenUsed="1"/>
+    <w:lsdException w:name="HTML Typewriter" w:semiHidden="1" w:unhideWhenUsed="1"/>
+    <w:lsdException w:name="HTML Variable" w:semiHidden="1" w:unhideWhenUsed="1"/>
+    <w:lsdException w:name="Normal Table" w:semiHidden="1" w:unhideWhenUsed="1"/>
+    <w:lsdException w:name="annotation subject" w:semiHidden="1" w:unhideWhenUsed="1"/>
+    <w:lsdException w:name="No List" w:semiHidden="1" w:unhideWhenUsed="1"/>
+    <w:lsdException w:name="Outline List 1" w:semiHidden="1" w:unhideWhenUsed="1"/>
+    <w:lsdException w:name="Outline List 2" w:semiHidden="1" w:unhideWhenUsed="1"/>
+    <w:lsdException w:name="Outline List 3" w:semiHidden="1" w:unhideWhenUsed="1"/>
+    <w:lsdException w:name="Table Simple 1" w:semiHidden="1" w:unhideWhenUsed="1"/>
+    <w:lsdException w:name="Table Simple 2" w:semiHidden="1" w:unhideWhenUsed="1"/>
+    <w:lsdException w:name="Table Simple 3" w:semiHidden="1" w:unhideWhenUsed="1"/>
+    <w:lsdException w:name="Table Classic 1" w:semiHidden="1" w:unhideWhenUsed="1"/>
+    <w:lsdException w:name="Table Classic 2" w:semiHidden="1" w:unhideWhenUsed="1"/>
+    <w:lsdException w:name="Table Classic 3" w:semiHidden="1" w:unhideWhenUsed="1"/>
+    <w:lsdException w:name="Table Classic 4" w:semiHidden="1" w:unhideWhenUsed="1"/>
+    <w:lsdException w:name="Table Colorful 1" w:semiHidden="1" w:unhideWhenUsed="1"/>
+    <w:lsdException w:name="Table Colorful 2" w:semiHidden="1" w:unhideWhenUsed="1"/>
+    <w:lsdException w:name="Table Colorful 3" w:semiHidden="1" w:unhideWhenUsed="1"/>
+    <w:lsdException w:name="Table Columns 1" w:semiHidden="1" w:unhideWhenUsed="1"/>
+    <w:lsdException w:name="Table Columns 2" w:semiHidden="1" w:unhideWhenUsed="1"/>
+    <w:lsdException w:name="Table Columns 3" w:semiHidden="1" w:unhideWhenUsed="1"/>
+    <w:lsdException w:name="Table Columns 4" w:semiHidden="1" w:unhideWhenUsed="1"/>
+    <w:lsdException w:name="Table Columns 5" w:semiHidden="1" w:unhideWhenUsed="1"/>
+    <w:lsdException w:name="Table Grid 1" w:semiHidden="1" w:unhideWhenUsed="1"/>
+    <w:lsdException w:name="Table Grid 2" w:semiHidden="1" w:unhideWhenUsed="1"/>
+    <w:lsdException w:name="Table Grid 3" w:semiHidden="1" w:unhideWhenUsed="1"/>
+    <w:lsdException w:name="Table Grid 4" w:semiHidden="1" w:unhideWhenUsed="1"/>
+    <w:lsdException w:name="Table Grid 5" w:semiHidden="1" w:unhideWhenUsed="1"/>
+    <w:lsdException w:name="Table Grid 6" w:semiHidden="1" w:unhideWhenUsed="1"/>
+    <w:lsdException w:name="Table Grid 7" w:semiHidden="1" w:unhideWhenUsed="1"/>
+    <w:lsdException w:name="Table Grid 8" w:semiHidden="1" w:unhideWhenUsed="1"/>
+    <w:lsdException w:name="Table List 1" w:semiHidden="1" w:unhideWhenUsed="1"/>
+    <w:lsdException w:name="Table List 2" w:semiHidden="1" w:unhideWhenUsed="1"/>
+    <w:lsdException w:name="Table List 3" w:semiHidden="1" w:unhideWhenUsed="1"/>
+    <w:lsdException w:name="Table List 4" w:semiHidden="1" w:unhideWhenUsed="1"/>
+    <w:lsdException w:name="Table List 5" w:semiHidden="1" w:unhideWhenUsed="1"/>
+    <w:lsdException w:name="Table List 6" w:semiHidden="1" w:unhideWhenUsed="1"/>
+    <w:lsdException w:name="Table List 7" w:semiHidden="1" w:unhideWhenUsed="1"/>
+    <w:lsdException w:name="Table List 8" w:semiHidden="1" w:unhideWhenUsed="1"/>
+    <w:lsdException w:name="Table 3D effects 1" w:semiHidden="1" w:unhideWhenUsed="1"/>
+    <w:lsdException w:name="Table 3D effects 2" w:semiHidden="1" w:unhideWhenUsed="1"/>
+    <w:lsdException w:name="Table 3D effects 3" w:semiHidden="1" w:unhideWhenUsed="1"/>
+    <w:lsdException w:name="Table Contemporary" w:semiHidden="1" w:unhideWhenUsed="1"/>
+    <w:lsdException w:name="Table Elegant" w:semiHidden="1" w:unhideWhenUsed="1"/>
+    <w:lsdException w:name="Table Professional" w:semiHidden="1" w:unhideWhenUsed="1"/>
+    <w:lsdException w:name="Table Subtle 1" w:semiHidden="1" w:unhideWhenUsed="1"/>
+    <w:lsdException w:name="Table Subtle 2" w:semiHidden="1" w:unhideWhenUsed="1"/>
+    <w:lsdException w:name="Table Web 1" w:semiHidden="1" w:unhideWhenUsed="1"/>
+    <w:lsdException w:name="Table Web 2" w:semiHidden="1" w:unhideWhenUsed="1"/>
+    <w:lsdException w:name="Table Web 3" w:semiHidden="1" w:unhideWhenUsed="1"/>
+    <w:lsdException w:name="Balloon Text" w:semiHidden="1" w:unhideWhenUsed="1"/>
+    <w:lsdException w:name="Table Grid" w:uiPriority="39"/>
+    <w:lsdException w:name="Table Theme" w:semiHidden="1" w:unhideWhenUsed="1"/>
+    <w:lsdException w:name="Placeholder Text" w:semiHidden="1"/>
+    <w:lsdException w:name="No Spacing" w:uiPriority="1" w:qFormat="1"/>
+    <w:lsdException w:name="Light Shading" w:uiPriority="60"/>
+    <w:lsdException w:name="Light List" w:uiPriority="61"/>
+    <w:lsdException w:name="Light Grid" w:uiPriority="62"/>
+    <w:lsdException w:name="Medium Shading 1" w:uiPriority="63"/>
+    <w:lsdException w:name="Medium Shading 2" w:uiPriority="64"/>
+    <w:lsdException w:name="Medium List 1" w:uiPriority="65"/>
+    <w:lsdException w:name="Medium List 2" w:uiPriority="66"/>
+    <w:lsdException w:name="Medium Grid 1" w:uiPriority="67"/>
+    <w:lsdException w:name="Medium Grid 2" w:uiPriority="68"/>
+    <w:lsdException w:name="Medium Grid 3" w:uiPriority="69"/>
+    <w:lsdException w:name="Dark List" w:uiPriority="70"/>
+    <w:lsdException w:name="Colorful Shading" w:uiPriority="71"/>
+    <w:lsdException w:name="Colorful List" w:uiPriority="72"/>
+    <w:lsdException w:name="Colorful Grid" w:uiPriority="73"/>
+    <w:lsdException w:name="Light Shading Accent 1" w:uiPriority="60"/>
+    <w:lsdException w:name="Light List Accent 1" w:uiPriority="61"/>
+    <w:lsdException w:name="Light Grid Accent 1" w:uiPriority="62"/>
+    <w:lsdException w:name="Medium Shading 1 Accent 1" w:uiPriority="63"/>
+    <w:lsdException w:name="Medium Shading 2 Accent 1" w:uiPriority="64"/>
+    <w:lsdException w:name="Medium List 1 Accent 1" w:uiPriority="65"/>
+    <w:lsdException w:name="Revision" w:semiHidden="1"/>
+    <w:lsdException w:name="List Paragraph" w:uiPriority="34" w:qFormat="1"/>
+    <w:lsdException w:name="Quote" w:uiPriority="29" w:qFormat="1"/>
+    <w:lsdException w:name="Intense Quote" w:uiPriority="30" w:qFormat="1"/>
+    <w:lsdException w:name="Medium List 2 Accent 1" w:uiPriority="66"/>
+    <w:lsdException w:name="Medium Grid 1 Accent 1" w:uiPriority="67"/>
+    <w:lsdException w:name="Medium Grid 2 Accent 1" w:uiPriority="68"/>
+    <w:lsdException w:name="Medium Grid 3 Accent 1" w:uiPriority="69"/>
+    <w:lsdException w:name="Dark List Accent 1" w:uiPriority="70"/>
+    <w:lsdException w:name="Colorful Shading Accent 1" w:uiPriority="71"/>
+    <w:lsdException w:name="Colorful List Accent 1" w:uiPriority="72"/>
+    <w:lsdException w:name="Colorful Grid Accent 1" w:uiPriority="73"/>
+    <w:lsdException w:name="Light Shading Accent 2" w:uiPriority="60"/>
+    <w:lsdException w:name="Light List Accent 2" w:uiPriority="61"/>
+    <w:lsdException w:name="Light Grid Accent 2" w:uiPriority="62"/>
+    <w:lsdException w:name="Medium Shading 1 Accent 2" w:uiPriority="63"/>
+    <w:lsdException w:name="Medium Shading 2 Accent 2" w:uiPriority="64"/>
+    <w:lsdException w:name="Medium List 1 Accent 2" w:uiPriority="65"/>
+    <w:lsdException w:name="Medium List 2 Accent 2" w:uiPriority="66"/>
+    <w:lsdException w:name="Medium Grid 1 Accent 2" w:uiPriority="67"/>
+    <w:lsdException w:name="Medium Grid 2 Accent 2" w:uiPriority="68"/>
+    <w:lsdException w:name="Medium Grid 3 Accent 2" w:uiPriority="69"/>
+    <w:lsdException w:name="Dark List Accent 2" w:uiPriority="70"/>
+    <w:lsdException w:name="Colorful Shading Accent 2" w:uiPriority="71"/>
+    <w:lsdException w:name="Colorful List Accent 2" w:uiPriority="72"/>
+    <w:lsdException w:name="Colorful Grid Accent 2" w:uiPriority="73"/>
+    <w:lsdException w:name="Light Shading Accent 3" w:uiPriority="60"/>
+    <w:lsdException w:name="Light List Accent 3" w:uiPriority="61"/>
+    <w:lsdException w:name="Light Grid Accent 3" w:uiPriority="62"/>
+    <w:lsdException w:name="Medium Shading 1 Accent 3" w:uiPriority="63"/>
+    <w:lsdException w:name="Medium Shading 2 Accent 3" w:uiPriority="64"/>
+    <w:lsdException w:name="Medium List 1 Accent 3" w:uiPriority="65"/>
+    <w:lsdException w:name="Medium List 2 Accent 3" w:uiPriority="66"/>
+    <w:lsdException w:name="Medium Grid 1 Accent 3" w:uiPriority="67"/>
+    <w:lsdException w:name="Medium Grid 2 Accent 3" w:uiPriority="68"/>
+    <w:lsdException w:name="Medium Grid 3 Accent 3" w:uiPriority="69"/>
+    <w:lsdException w:name="Dark List Accent 3" w:uiPriority="70"/>
+    <w:lsdException w:name="Colorful Shading Accent 3" w:uiPriority="71"/>
+    <w:lsdException w:name="Colorful List Accent 3" w:uiPriority="72"/>
+    <w:lsdException w:name="Colorful Grid Accent 3" w:uiPriority="73"/>
+    <w:lsdException w:name="Light Shading Accent 4" w:uiPriority="60"/>
+    <w:lsdException w:name="Light List Accent 4" w:uiPriority="61"/>
+    <w:lsdException w:name="Light Grid Accent 4" w:uiPriority="62"/>
+    <w:lsdException w:name="Medium Shading 1 Accent 4" w:uiPriority="63"/>
+    <w:lsdException w:name="Medium Shading 2 Accent 4" w:uiPriority="64"/>
+    <w:lsdException w:name="Medium List 1 Accent 4" w:uiPriority="65"/>
+    <w:lsdException w:name="Medium List 2 Accent 4" w:uiPriority="66"/>
+    <w:lsdException w:name="Medium Grid 1 Accent 4" w:uiPriority="67"/>
+    <w:lsdException w:name="Medium Grid 2 Accent 4" w:uiPriority="68"/>
+    <w:lsdException w:name="Medium Grid 3 Accent 4" w:uiPriority="69"/>
+    <w:lsdException w:name="Dark List Accent 4" w:uiPriority="70"/>
+    <w:lsdException w:name="Colorful Shading Accent 4" w:uiPriority="71"/>
+    <w:lsdException w:name="Colorful List Accent 4" w:uiPriority="72"/>
+    <w:lsdException w:name="Colorful Grid Accent 4" w:uiPriority="73"/>
+    <w:lsdException w:name="Light Shading Accent 5" w:uiPriority="60"/>
+    <w:lsdException w:name="Light List Accent 5" w:uiPriority="61"/>
+    <w:lsdException w:name="Light Grid Accent 5" w:uiPriority="62"/>
+    <w:lsdException w:name="Medium Shading 1 Accent 5" w:uiPriority="63"/>
+    <w:lsdException w:name="Medium Shading 2 Accent 5" w:uiPriority="64"/>
+    <w:lsdException w:name="Medium List 1 Accent 5" w:uiPriority="65"/>
+    <w:lsdException w:name="Medium List 2 Accent 5" w:uiPriority="66"/>
+    <w:lsdException w:name="Medium Grid 1 Accent 5" w:uiPriority="67"/>
+    <w:lsdException w:name="Medium Grid 2 Accent 5" w:uiPriority="68"/>
+    <w:lsdException w:name="Medium Grid 3 Accent 5" w:uiPriority="69"/>
+    <w:lsdException w:name="Dark List Accent 5" w:uiPriority="70"/>
+    <w:lsdException w:name="Colorful Shading Accent 5" w:uiPriority="71"/>
+    <w:lsdException w:name="Colorful List Accent 5" w:uiPriority="72"/>
+    <w:lsdException w:name="Colorful Grid Accent 5" w:uiPriority="73"/>
+    <w:lsdException w:name="Light Shading Accent 6" w:uiPriority="60"/>
+    <w:lsdException w:name="Light List Accent 6" w:uiPriority="61"/>
+    <w:lsdException w:name="Light Grid Accent 6" w:uiPriority="62"/>
+    <w:lsdException w:name="Medium Shading 1 Accent 6" w:uiPriority="63"/>
+    <w:lsdException w:name="Medium Shading 2 Accent 6" w:uiPriority="64"/>
+    <w:lsdException w:name="Medium List 1 Accent 6" w:uiPriority="65"/>
+    <w:lsdException w:name="Medium List 2 Accent 6" w:uiPriority="66"/>
+    <w:lsdException w:name="Medium Grid 1 Accent 6" w:uiPriority="67"/>
+    <w:lsdException w:name="Medium Grid 2 Accent 6" w:uiPriority="68"/>
+    <w:lsdException w:name="Medium Grid 3 Accent 6" w:uiPriority="69"/>
+    <w:lsdException w:name="Dark List Accent 6" w:uiPriority="70"/>
+    <w:lsdException w:name="Colorful Shading Accent 6" w:uiPriority="71"/>
+    <w:lsdException w:name="Colorful List Accent 6" w:uiPriority="72"/>
+    <w:lsdException w:name="Colorful Grid Accent 6" w:uiPriority="73"/>
+    <w:lsdException w:name="Subtle Emphasis" w:uiPriority="19" w:qFormat="1"/>
+    <w:lsdException w:name="Intense Emphasis" w:uiPriority="21" w:qFormat="1"/>
+    <w:lsdException w:name="Subtle Reference" w:uiPriority="31" w:qFormat="1"/>
+    <w:lsdException w:name="Intense Reference" w:uiPriority="32" w:qFormat="1"/>
+    <w:lsdException w:name="Book Title" w:uiPriority="33" w:qFormat="1"/>
+    <w:lsdException w:name="Bibliography" w:semiHidden="1" w:uiPriority="37" w:unhideWhenUsed="1"/>
+    <w:lsdException w:name="TOC Heading" w:semiHidden="1" w:uiPriority="39" w:unhideWhenUsed="1" w:qFormat="1"/>
+    <w:lsdException w:name="Plain Table 1" w:uiPriority="41"/>
+    <w:lsdException w:name="Plain Table 2" w:uiPriority="42"/>
+    <w:lsdException w:name="Plain Table 3" w:uiPriority="43"/>
+    <w:lsdException w:name="Plain Table 4" w:uiPriority="44"/>
+    <w:lsdException w:name="Plain Table 5" w:uiPriority="45"/>
+    <w:lsdException w:name="Grid Table Light" w:uiPriority="40"/>
+    <w:lsdException w:name="Grid Table 1 Light" w:uiPriority="46"/>
+    <w:lsdException w:name="Grid Table 2" w:uiPriority="47"/>
+    <w:lsdException w:name="Grid Table 3" w:uiPriority="48"/>
+    <w:lsdException w:name="Grid Table 4" w:uiPriority="49"/>
+    <w:lsdException w:name="Grid Table 5 Dark" w:uiPriority="50"/>
+    <w:lsdException w:name="Grid Table 6 Colorful" w:uiPriority="51"/>
+    <w:lsdException w:name="Grid Table 7 Colorful" w:uiPriority="52"/>
+    <w:lsdException w:name="Grid Table 1 Light Accent 1" w:uiPriority="46"/>
+    <w:lsdException w:name="Grid Table 2 Accent 1" w:uiPriority="47"/>
+    <w:lsdException w:name="Grid Table 3 Accent 1" w:uiPriority="48"/>
+    <w:lsdException w:name="Grid Table 4 Accent 1" w:uiPriority="49"/>
+    <w:lsdException w:name="Grid Table 5 Dark Accent 1" w:uiPriority="50"/>
+    <w:lsdException w:name="Grid Table 6 Colorful Accent 1" w:uiPriority="51"/>
+    <w:lsdException w:name="Grid Table 7 Colorful Accent 1" w:uiPriority="52"/>
+    <w:lsdException w:name="Grid Table 1 Light Accent 2" w:uiPriority="46"/>
+    <w:lsdException w:name="Grid Table 2 Accent 2" w:uiPriority="47"/>
+    <w:lsdException w:name="Grid Table 3 Accent 2" w:uiPriority="48"/>
+    <w:lsdException w:name="Grid Table 4 Accent 2" w:uiPriority="49"/>
+    <w:lsdException w:name="Grid Table 5 Dark Accent 2" w:uiPriority="50"/>
+    <w:lsdException w:name="Grid Table 6 Colorful Accent 2" w:uiPriority="51"/>
+    <w:lsdException w:name="Grid Table 7 Colorful Accent 2" w:uiPriority="52"/>
+    <w:lsdException w:name="Grid Table 1 Light Accent 3" w:uiPriority="46"/>
+    <w:lsdException w:name="Grid Table 2 Accent 3" w:uiPriority="47"/>
+    <w:lsdException w:name="Grid Table 3 Accent 3" w:uiPriority="48"/>
+    <w:lsdException w:name="Grid Table 4 Accent 3" w:uiPriority="49"/>
+    <w:lsdException w:name="Grid Table 5 Dark Accent 3" w:uiPriority="50"/>
+    <w:lsdException w:name="Grid Table 6 Colorful Accent 3" w:uiPriority="51"/>
+    <w:lsdException w:name="Grid Table 7 Colorful Accent 3" w:uiPriority="52"/>
+    <w:lsdException w:name="Grid Table 1 Light Accent 4" w:uiPriority="46"/>
+    <w:lsdException w:name="Grid Table 2 Accent 4" w:uiPriority="47"/>
+    <w:lsdException w:name="Grid Table 3 Accent 4" w:uiPriority="48"/>
+    <w:lsdException w:name="Grid Table 4 Accent 4" w:uiPriority="49"/>
+    <w:lsdException w:name="Grid Table 5 Dark Accent 4" w:uiPriority="50"/>
+    <w:lsdException w:name="Grid Table 6 Colorful Accent 4" w:uiPriority="51"/>
+    <w:lsdException w:name="Grid Table 7 Colorful Accent 4" w:uiPriority="52"/>
+    <w:lsdException w:name="Grid Table 1 Light Accent 5" w:uiPriority="46"/>
+    <w:lsdException w:name="Grid Table 2 Accent 5" w:uiPriority="47"/>
+    <w:lsdException w:name="Grid Table 3 Accent 5" w:uiPriority="48"/>
+    <w:lsdException w:name="Grid Table 4 Accent 5" w:uiPriority="49"/>
+    <w:lsdException w:name="Grid Table 5 Dark Accent 5" w:uiPriority="50"/>
+    <w:lsdException w:name="Grid Table 6 Colorful Accent 5" w:uiPriority="51"/>
+    <w:lsdException w:name="Grid Table 7 Colorful Accent 5" w:uiPriority="52"/>
+    <w:lsdException w:name="Grid Table 1 Light Accent 6" w:uiPriority="46"/>
+    <w:lsdException w:name="Grid Table 2 Accent 6" w:uiPriority="47"/>
+    <w:lsdException w:name="Grid Table 3 Accent 6" w:uiPriority="48"/>
+    <w:lsdException w:name="Grid Table 4 Accent 6" w:uiPriority="49"/>
+    <w:lsdException w:name="Grid Table 5 Dark Accent 6" w:uiPriority="50"/>
+    <w:lsdException w:name="Grid Table 6 Colorful Accent 6" w:uiPriority="51"/>
+    <w:lsdException w:name="Grid Table 7 Colorful Accent 6" w:uiPriority="52"/>
+    <w:lsdException w:name="List Table 1 Light" w:uiPriority="46"/>
+    <w:lsdException w:name="List Table 2" w:uiPriority="47"/>
+    <w:lsdException w:name="List Table 3" w:uiPriority="48"/>
+    <w:lsdException w:name="List Table 4" w:uiPriority="49"/>
+    <w:lsdException w:name="List Table 5 Dark" w:uiPriority="50"/>
+    <w:lsdException w:name="List Table 6 Colorful" w:uiPriority="51"/>
+    <w:lsdException w:name="List Table 7 Colorful" w:uiPriority="52"/>
+    <w:lsdException w:name="List Table 1 Light Accent 1" w:uiPriority="46"/>
+    <w:lsdException w:name="List Table 2 Accent 1" w:uiPriority="47"/>
+    <w:lsdException w:name="List Table 3 Accent 1" w:uiPriority="48"/>
+    <w:lsdException w:name="List Table 4 Accent 1" w:uiPriority="49"/>
+    <w:lsdException w:name="List Table 5 Dark Accent 1" w:uiPriority="50"/>
+    <w:lsdException w:name="List Table 6 Colorful Accent 1" w:uiPriority="51"/>
+    <w:lsdException w:name="List Table 7 Colorful Accent 1" w:uiPriority="52"/>
+    <w:lsdException w:name="List Table 1 Light Accent 2" w:uiPriority="46"/>
+    <w:lsdException w:name="List Table 2 Accent 2" w:uiPriority="47"/>
+    <w:lsdException w:name="List Table 3 Accent 2" w:uiPriority="48"/>
+    <w:lsdException w:name="List Table 4 Accent 2" w:uiPriority="49"/>
+    <w:lsdException w:name="List Table 5 Dark Accent 2" w:uiPriority="50"/>
+    <w:lsdException w:name="List Table 6 Colorful Accent 2" w:uiPriority="51"/>
+    <w:lsdException w:name="List Table 7 Colorful Accent 2" w:uiPriority="52"/>
+    <w:lsdException w:name="List Table 1 Light Accent 3" w:uiPriority="46"/>
+    <w:lsdException w:name="List Table 2 Accent 3" w:uiPriority="47"/>
+    <w:lsdException w:name="List Table 3 Accent 3" w:uiPriority="48"/>
+    <w:lsdException w:name="List Table 4 Accent 3" w:uiPriority="49"/>
+    <w:lsdException w:name="List Table 5 Dark Accent 3" w:uiPriority="50"/>
+    <w:lsdException w:name="List Table 6 Colorful Accent 3" w:uiPriority="51"/>
+    <w:lsdException w:name="List Table 7 Colorful Accent 3" w:uiPriority="52"/>
+    <w:lsdException w:name="List Table 1 Light Accent 4" w:uiPriority="46"/>
+    <w:lsdException w:name="List Table 2 Accent 4" w:uiPriority="47"/>
+    <w:lsdException w:name="List Table 3 Accent 4" w:uiPriority="48"/>
+    <w:lsdException w:name="List Table 4 Accent 4" w:uiPriority="49"/>
+    <w:lsdException w:name="List Table 5 Dark Accent 4" w:uiPriority="50"/>
+    <w:lsdException w:name="List Table 6 Colorful Accent 4" w:uiPriority="51"/>
+    <w:lsdException w:name="List Table 7 Colorful Accent 4" w:uiPriority="52"/>
+    <w:lsdException w:name="List Table 1 Light Accent 5" w:uiPriority="46"/>
+    <w:lsdException w:name="List Table 2 Accent 5" w:uiPriority="47"/>
+    <w:lsdException w:name="List Table 3 Accent 5" w:uiPriority="48"/>
+    <w:lsdException w:name="List Table 4 Accent 5" w:uiPriority="49"/>
+    <w:lsdException w:name="List Table 5 Dark Accent 5" w:uiPriority="50"/>
+    <w:lsdException w:name="List Table 6 Colorful Accent 5" w:uiPriority="51"/>
+    <w:lsdException w:name="List Table 7 Colorful Accent 5" w:uiPriority="52"/>
+    <w:lsdException w:name="List Table 1 Light Accent 6" w:uiPriority="46"/>
+    <w:lsdException w:name="List Table 2 Accent 6" w:uiPriority="47"/>
+    <w:lsdException w:name="List Table 3 Accent 6" w:uiPriority="48"/>
+    <w:lsdException w:name="List Table 4 Accent 6" w:uiPriority="49"/>
+    <w:lsdException w:name="List Table 5 Dark Accent 6" w:uiPriority="50"/>
+    <w:lsdException w:name="List Table 6 Colorful Accent 6" w:uiPriority="51"/>
+    <w:lsdException w:name="List Table 7 Colorful Accent 6" w:uiPriority="52"/>
+  </w:latentStyles>
+  <w:style w:type="paragraph" w:default="1" w:styleId="a">
+    <w:name w:val="Normal"/>
+    <w:qFormat/>
+  </w:style>
+  <w:style w:type="character" w:default="1" w:styleId="a0">
+    <w:name w:val="Default Paragraph Font"/>
+    <w:uiPriority w:val="1"/>
+    <w:semiHidden/>
+    <w:unhideWhenUsed/>
+  </w:style>
+  <w:style w:type="table" w:default="1" w:styleId="a1">
+    <w:name w:val="Normal Table"/>
+    <w:uiPriority w:val="99"/>
+    <w:semiHidden/>
+    <w:unhideWhenUsed/>
+    <w:tblPr>
+      <w:tblInd w:w="0" w:type="dxa"/>
+      <w:tblCellMar>
+        <w:top w:w="0" w:type="dxa"/>
+        <w:left w:w="108" w:type="dxa"/>
+        <w:bottom w:w="0" w:type="dxa"/>
+        <w:right w:w="108" w:type="dxa"/>
+      </w:tblCellMar>
+    </w:tblPr>
+  </w:style>
+  <w:style w:type="numbering" w:default="1" w:styleId="a2">
+    <w:name w:val="No List"/>
+    <w:uiPriority w:val="99"/>
+    <w:semiHidden/>
+    <w:unhideWhenUsed/>
+  </w:style>
+  <w:style w:type="character" w:styleId="a3">
+    <w:name w:val="Placeholder Text"/>
+    <w:basedOn w:val="a0"/>
+    <w:uiPriority w:val="99"/>
+    <w:semiHidden/>
+    <w:rsid w:val="00A019D4"/>
+    <w:rPr>
+      <w:color w:val="808080"/>
+    </w:rPr>
+  </w:style>
+</w:styles>
+</file>
+
+<file path=word/glossary/webSettings.xml><?xml version="1.0" encoding="utf-8"?>
+<w:webSettings xmlns:mc="http://schemas.openxmlformats.org/markup-compatibility/2006" xmlns:r="http://schemas.openxmlformats.org/officeDocument/2006/relationships" xmlns:w="http://schemas.openxmlformats.org/wordprocessingml/2006/main" xmlns:w14="http://schemas.microsoft.com/office/word/2010/wordml" xmlns:w15="http://schemas.microsoft.com/office/word/2012/wordml" mc:Ignorable="w14 w15">
+  <w:optimizeForBrowser/>
+  <w:allowPNG/>
+</w:webSettings>
+</file>
+
 <file path=word/theme/theme1.xml><?xml version="1.0" encoding="utf-8"?>
 <a:theme xmlns:a="http://schemas.openxmlformats.org/drawingml/2006/main" name="Larissa-Design">
   <a:themeElements>
@@ -8675,7 +9600,7 @@
 </file>
 
 <file path=customXml/itemProps1.xml><?xml version="1.0" encoding="utf-8"?>
-<ds:datastoreItem xmlns:ds="http://schemas.openxmlformats.org/officeDocument/2006/customXml" ds:itemID="{4934FA40-B9CC-45D7-974C-05D90F2FD448}">
+<ds:datastoreItem xmlns:ds="http://schemas.openxmlformats.org/officeDocument/2006/customXml" ds:itemID="{DA8CCD55-0ED4-4D24-A7DC-2F0E887F773E}">
   <ds:schemaRefs>
     <ds:schemaRef ds:uri="http://schemas.openxmlformats.org/officeDocument/2006/bibliography"/>
   </ds:schemaRefs>

</xml_diff>

<commit_message>
Staveno poglavje za neformalen opis na 5NF
</commit_message>
<xml_diff>
--- a/teoretski proekt visoki normalni formi.docx
+++ b/teoretski proekt visoki normalni formi.docx
@@ -4824,25 +4824,19 @@
         <w:rPr>
           <w:lang w:val="mk-MK"/>
         </w:rPr>
-        <w:t>Оваа зависност ни гаран</w:t>
-      </w:r>
-      <w:r>
-        <w:rPr>
-          <w:lang w:val="mk-MK"/>
-        </w:rPr>
-        <w:t>т</w:t>
-      </w:r>
-      <w:r>
-        <w:rPr>
-          <w:lang w:val="mk-MK"/>
-        </w:rPr>
-        <w:t>и</w:t>
-      </w:r>
-      <w:r>
-        <w:rPr>
-          <w:lang w:val="mk-MK"/>
-        </w:rPr>
-        <w:t xml:space="preserve">а дека фактот </w:t>
+        <w:t xml:space="preserve">Оваа зависност ни </w:t>
+      </w:r>
+      <w:r>
+        <w:rPr>
+          <w:lang w:val="mk-MK"/>
+        </w:rPr>
+        <w:t>гарантира</w:t>
+      </w:r>
+      <w:r>
+        <w:rPr>
+          <w:lang w:val="mk-MK"/>
+        </w:rPr>
+        <w:t xml:space="preserve"> дека фактот </w:t>
       </w:r>
       <w:r>
         <w:t xml:space="preserve">Y </w:t>
@@ -4964,7 +4958,19 @@
         <w:rPr>
           <w:lang w:val="mk-MK"/>
         </w:rPr>
-        <w:t xml:space="preserve">, па автоматски важи и ПВД </w:t>
+        <w:t>, па автоматски важи и ПВ</w:t>
+      </w:r>
+      <w:r>
+        <w:rPr>
+          <w:lang w:val="mk-MK"/>
+        </w:rPr>
+        <w:t>З</w:t>
+      </w:r>
+      <w:r>
+        <w:rPr>
+          <w:lang w:val="mk-MK"/>
+        </w:rPr>
+        <w:t xml:space="preserve"> </w:t>
       </w:r>
       <w:r>
         <w:t>X</w:t>
@@ -5094,13 +5100,7 @@
         <w:rPr>
           <w:lang w:val="mk-MK"/>
         </w:rPr>
-        <w:t xml:space="preserve">Тривијални зависности се оние што важат за било која инстанца на една релација. </w:t>
-      </w:r>
-      <w:r>
-        <w:rPr>
-          <w:lang w:val="mk-MK"/>
-        </w:rPr>
-        <w:t xml:space="preserve">Нека е дадена релација </w:t>
+        <w:t xml:space="preserve">Тривијални зависности се оние што важат за било која инстанца на една релација. Нека е дадена релација </w:t>
       </w:r>
       <w:r>
         <w:rPr>
@@ -5164,7 +5164,20 @@
         <w:rPr>
           <w:lang w:val="mk-MK"/>
         </w:rPr>
-        <w:t xml:space="preserve"> Тогаш тривијални се зависностите:</w:t>
+        <w:t xml:space="preserve"> Тогаш </w:t>
+      </w:r>
+      <w:r>
+        <w:rPr>
+          <w:b/>
+          <w:lang w:val="mk-MK"/>
+        </w:rPr>
+        <w:t>тривијални се зависностите</w:t>
+      </w:r>
+      <w:r>
+        <w:rPr>
+          <w:lang w:val="mk-MK"/>
+        </w:rPr>
+        <w:t>:</w:t>
       </w:r>
     </w:p>
     <w:p>
@@ -5224,10 +5237,7 @@
         </w:rPr>
       </w:pPr>
       <w:r>
-        <w:t>X→→</w:t>
-      </w:r>
-      <w:r>
-        <w:t xml:space="preserve">Y, Y </w:t>
+        <w:t xml:space="preserve">X→→Y, Y </w:t>
       </w:r>
       <w:r>
         <w:rPr>
@@ -5254,10 +5264,7 @@
         </w:rPr>
       </w:pPr>
       <w:r>
-        <w:t>X→→</w:t>
-      </w:r>
-      <w:r>
-        <w:t xml:space="preserve">Y, </w:t>
+        <w:t xml:space="preserve">X→→Y, </w:t>
       </w:r>
       <w:r>
         <w:t>X</w:t>
@@ -5316,10 +5323,7 @@
         <w:t>oд форма</w:t>
       </w:r>
       <w:r>
-        <w:t xml:space="preserve"> </w:t>
-      </w:r>
-      <w:r>
-        <w:t>X→→Y</w:t>
+        <w:t xml:space="preserve"> X→→Y</w:t>
       </w:r>
       <w:r>
         <w:rPr>
@@ -5397,9 +5401,73 @@
         </w:rPr>
         <w:t xml:space="preserve"> Дефиницијата за 4-та НФ е многу слична со онаа за БКНФ, ФЗ од дефиницијата за БКНФ се заменети со ПВЗ.</w:t>
       </w:r>
+      <w:r>
+        <w:t xml:space="preserve"> </w:t>
+      </w:r>
     </w:p>
     <w:p>
       <w:pPr>
+        <w:rPr>
+          <w:lang w:val="mk-MK"/>
+        </w:rPr>
+      </w:pPr>
+      <w:r>
+        <w:rPr>
+          <w:lang w:val="mk-MK"/>
+        </w:rPr>
+        <w:t xml:space="preserve">Нормализација до 4-та НФ на релација која ја нарушува </w:t>
+      </w:r>
+      <w:r>
+        <w:rPr>
+          <w:lang w:val="mk-MK"/>
+        </w:rPr>
+        <w:t>оваа</w:t>
+      </w:r>
+      <w:r>
+        <w:rPr>
+          <w:lang w:val="mk-MK"/>
+        </w:rPr>
+        <w:t xml:space="preserve"> нормална форма се прави со </w:t>
+      </w:r>
+      <w:r>
+        <w:rPr>
+          <w:lang w:val="mk-MK"/>
+        </w:rPr>
+        <w:t>декомпозиција</w:t>
+      </w:r>
+      <w:r>
+        <w:rPr>
+          <w:lang w:val="mk-MK"/>
+        </w:rPr>
+        <w:t xml:space="preserve">. Од првичната релација ги </w:t>
+      </w:r>
+      <w:r>
+        <w:rPr>
+          <w:lang w:val="mk-MK"/>
+        </w:rPr>
+        <w:t>влечеме</w:t>
+      </w:r>
+      <w:r>
+        <w:rPr>
+          <w:lang w:val="mk-MK"/>
+        </w:rPr>
+        <w:t xml:space="preserve"> (проектираме) сите атрибути во ПВЗ, и тие од лево и тие од десно, во нова релација, а во првичната ги </w:t>
+      </w:r>
+      <w:r>
+        <w:rPr>
+          <w:lang w:val="mk-MK"/>
+        </w:rPr>
+        <w:t>отстрануваме</w:t>
+      </w:r>
+      <w:r>
+        <w:rPr>
+          <w:lang w:val="mk-MK"/>
+        </w:rPr>
+        <w:t xml:space="preserve"> тие од десно (тие од лево остануваат).</w:t>
+      </w:r>
+    </w:p>
+    <w:p>
+      <w:pPr>
         <w:pStyle w:val="heading1"/>
         <w:rPr>
           <w:lang w:val="mk-MK"/>
@@ -5411,8 +5479,1867 @@
         </w:rPr>
         <w:t>5-та нормална форма</w:t>
       </w:r>
+    </w:p>
+    <w:p>
+      <w:pPr>
+        <w:rPr>
+          <w:lang w:val="mk-MK"/>
+        </w:rPr>
+      </w:pPr>
+      <w:r>
+        <w:rPr>
+          <w:lang w:val="mk-MK"/>
+        </w:rPr>
+        <w:t xml:space="preserve">Оваа НФ повторно се справува со </w:t>
+      </w:r>
+      <w:r>
+        <w:rPr>
+          <w:lang w:val="mk-MK"/>
+        </w:rPr>
+        <w:t xml:space="preserve">отстранување на повторување кога имаме </w:t>
+      </w:r>
+      <w:r>
+        <w:rPr>
+          <w:lang w:val="mk-MK"/>
+        </w:rPr>
+        <w:t>повеќевредносни факти</w:t>
+      </w:r>
+      <w:r>
+        <w:rPr>
+          <w:lang w:val="mk-MK"/>
+        </w:rPr>
+        <w:t xml:space="preserve"> кои не може да се разрешат со 4-та НФ. Ќе дадеме пример </w:t>
+      </w:r>
+      <w:r>
+        <w:t>[</w:t>
+      </w:r>
+      <w:r>
+        <w:fldChar w:fldCharType="begin"/>
+      </w:r>
+      <w:r>
+        <w:instrText xml:space="preserve"> REF _Ref412843698 \r \h </w:instrText>
+      </w:r>
+      <w:r>
+        <w:fldChar w:fldCharType="separate"/>
+      </w:r>
+      <w:r>
+        <w:t>4</w:t>
+      </w:r>
+      <w:r>
+        <w:fldChar w:fldCharType="end"/>
+      </w:r>
+      <w:r>
+        <w:t>]</w:t>
+      </w:r>
+      <w:r>
+        <w:rPr>
+          <w:lang w:val="mk-MK"/>
+        </w:rPr>
+        <w:t>.</w:t>
+      </w:r>
+    </w:p>
+    <w:p>
+      <w:pPr>
+        <w:rPr>
+          <w:lang w:val="mk-MK"/>
+        </w:rPr>
+      </w:pPr>
+      <w:r>
+        <w:rPr>
+          <w:lang w:val="mk-MK"/>
+        </w:rPr>
+        <w:t>Нека е дадена следнава релација што ни означува дека еден продажен агент продава таков и таков производ за таа и таа компанија.</w:t>
+      </w:r>
+    </w:p>
+    <w:p>
+      <w:pPr>
+        <w:pStyle w:val="tablecaption"/>
+      </w:pPr>
+      <w:r>
+        <w:rPr>
+          <w:b/>
+          <w:lang w:val="mk-MK"/>
+        </w:rPr>
+        <w:t xml:space="preserve">Скица </w:t>
+      </w:r>
+      <w:r>
+        <w:rPr>
+          <w:b/>
+          <w:lang w:val="mk-MK"/>
+        </w:rPr>
+        <w:fldChar w:fldCharType="begin"/>
+      </w:r>
+      <w:r>
+        <w:rPr>
+          <w:b/>
+          <w:lang w:val="mk-MK"/>
+        </w:rPr>
+        <w:instrText xml:space="preserve"> SEQ "Table" \* MERGEFORMAT </w:instrText>
+      </w:r>
+      <w:r>
+        <w:rPr>
+          <w:b/>
+          <w:lang w:val="mk-MK"/>
+        </w:rPr>
+        <w:fldChar w:fldCharType="separate"/>
+      </w:r>
+      <w:r>
+        <w:rPr>
+          <w:b/>
+          <w:noProof/>
+          <w:lang w:val="mk-MK"/>
+        </w:rPr>
+        <w:t>8</w:t>
+      </w:r>
+      <w:r>
+        <w:rPr>
+          <w:b/>
+          <w:lang w:val="mk-MK"/>
+        </w:rPr>
+        <w:fldChar w:fldCharType="end"/>
+      </w:r>
+      <w:r>
+        <w:rPr>
+          <w:b/>
+          <w:lang w:val="mk-MK"/>
+        </w:rPr>
+        <w:t>.</w:t>
+      </w:r>
+      <w:r>
+        <w:rPr>
+          <w:b/>
+          <w:lang w:val="mk-MK"/>
+        </w:rPr>
+        <w:t xml:space="preserve"> </w:t>
+      </w:r>
+      <w:r>
+        <w:rPr>
+          <w:lang w:val="mk-MK"/>
+        </w:rPr>
+        <w:t>Релација агент што продава производ за одредена компанија.</w:t>
+      </w:r>
+    </w:p>
+    <w:tbl>
+      <w:tblPr>
+        <w:tblStyle w:val="af2"/>
+        <w:tblW w:w="0" w:type="auto"/>
+        <w:jc w:val="center"/>
+        <w:tblLook w:val="04A0" w:firstRow="1" w:lastRow="0" w:firstColumn="1" w:lastColumn="0" w:noHBand="0" w:noVBand="1"/>
+      </w:tblPr>
+      <w:tblGrid>
+        <w:gridCol w:w="865"/>
+        <w:gridCol w:w="1472"/>
+        <w:gridCol w:w="1275"/>
+      </w:tblGrid>
+      <w:tr>
+        <w:trPr>
+          <w:jc w:val="center"/>
+        </w:trPr>
+        <w:tc>
+          <w:tcPr>
+            <w:tcW w:w="0" w:type="auto"/>
+          </w:tcPr>
+          <w:p>
+            <w:pPr>
+              <w:ind w:firstLine="0"/>
+              <w:rPr>
+                <w:lang w:val="mk-MK"/>
+              </w:rPr>
+            </w:pPr>
+            <w:r>
+              <w:rPr>
+                <w:lang w:val="mk-MK"/>
+              </w:rPr>
+              <w:t>АГЕНТ</w:t>
+            </w:r>
+          </w:p>
+        </w:tc>
+        <w:tc>
+          <w:tcPr>
+            <w:tcW w:w="0" w:type="auto"/>
+          </w:tcPr>
+          <w:p>
+            <w:pPr>
+              <w:ind w:firstLine="0"/>
+              <w:rPr>
+                <w:lang w:val="mk-MK"/>
+              </w:rPr>
+            </w:pPr>
+            <w:r>
+              <w:rPr>
+                <w:lang w:val="mk-MK"/>
+              </w:rPr>
+              <w:t>КОМПАНИЈА</w:t>
+            </w:r>
+          </w:p>
+        </w:tc>
+        <w:tc>
+          <w:tcPr>
+            <w:tcW w:w="0" w:type="auto"/>
+          </w:tcPr>
+          <w:p>
+            <w:pPr>
+              <w:ind w:firstLine="0"/>
+              <w:rPr>
+                <w:lang w:val="mk-MK"/>
+              </w:rPr>
+            </w:pPr>
+            <w:r>
+              <w:rPr>
+                <w:lang w:val="mk-MK"/>
+              </w:rPr>
+              <w:t>ПРОИЗВОД</w:t>
+            </w:r>
+          </w:p>
+        </w:tc>
+      </w:tr>
+      <w:tr>
+        <w:trPr>
+          <w:jc w:val="center"/>
+        </w:trPr>
+        <w:tc>
+          <w:tcPr>
+            <w:tcW w:w="0" w:type="auto"/>
+          </w:tcPr>
+          <w:p>
+            <w:pPr>
+              <w:ind w:firstLine="0"/>
+              <w:rPr>
+                <w:lang w:val="mk-MK"/>
+              </w:rPr>
+            </w:pPr>
+            <w:r>
+              <w:rPr>
+                <w:lang w:val="mk-MK"/>
+              </w:rPr>
+              <w:t>Трпе</w:t>
+            </w:r>
+          </w:p>
+        </w:tc>
+        <w:tc>
+          <w:tcPr>
+            <w:tcW w:w="0" w:type="auto"/>
+          </w:tcPr>
+          <w:p>
+            <w:pPr>
+              <w:ind w:firstLine="0"/>
+              <w:rPr>
+                <w:lang w:val="mk-MK"/>
+              </w:rPr>
+            </w:pPr>
+            <w:r>
+              <w:rPr>
+                <w:lang w:val="mk-MK"/>
+              </w:rPr>
+              <w:t>Застава</w:t>
+            </w:r>
+          </w:p>
+        </w:tc>
+        <w:tc>
+          <w:tcPr>
+            <w:tcW w:w="0" w:type="auto"/>
+          </w:tcPr>
+          <w:p>
+            <w:pPr>
+              <w:ind w:firstLine="0"/>
+              <w:rPr>
+                <w:lang w:val="mk-MK"/>
+              </w:rPr>
+            </w:pPr>
+            <w:r>
+              <w:rPr>
+                <w:lang w:val="mk-MK"/>
+              </w:rPr>
+              <w:t>Кола</w:t>
+            </w:r>
+          </w:p>
+        </w:tc>
+      </w:tr>
+      <w:tr>
+        <w:trPr>
+          <w:jc w:val="center"/>
+        </w:trPr>
+        <w:tc>
+          <w:tcPr>
+            <w:tcW w:w="0" w:type="auto"/>
+          </w:tcPr>
+          <w:p>
+            <w:pPr>
+              <w:ind w:firstLine="0"/>
+              <w:rPr>
+                <w:lang w:val="mk-MK"/>
+              </w:rPr>
+            </w:pPr>
+            <w:r>
+              <w:rPr>
+                <w:lang w:val="mk-MK"/>
+              </w:rPr>
+              <w:t>Трпе</w:t>
+            </w:r>
+          </w:p>
+        </w:tc>
+        <w:tc>
+          <w:tcPr>
+            <w:tcW w:w="0" w:type="auto"/>
+          </w:tcPr>
+          <w:p>
+            <w:pPr>
+              <w:ind w:firstLine="0"/>
+              <w:rPr>
+                <w:lang w:val="mk-MK"/>
+              </w:rPr>
+            </w:pPr>
+            <w:r>
+              <w:rPr>
+                <w:lang w:val="mk-MK"/>
+              </w:rPr>
+              <w:t>Мерцедес</w:t>
+            </w:r>
+          </w:p>
+        </w:tc>
+        <w:tc>
+          <w:tcPr>
+            <w:tcW w:w="0" w:type="auto"/>
+          </w:tcPr>
+          <w:p>
+            <w:pPr>
+              <w:ind w:firstLine="0"/>
+              <w:rPr>
+                <w:lang w:val="mk-MK"/>
+              </w:rPr>
+            </w:pPr>
+            <w:r>
+              <w:rPr>
+                <w:lang w:val="mk-MK"/>
+              </w:rPr>
+              <w:t>Автобус</w:t>
+            </w:r>
+          </w:p>
+        </w:tc>
+      </w:tr>
+    </w:tbl>
+    <w:p>
+      <w:pPr>
+        <w:rPr>
+          <w:lang w:val="mk-MK"/>
+        </w:rPr>
+      </w:pPr>
+      <w:r>
+        <w:rPr>
+          <w:lang w:val="mk-MK"/>
+        </w:rPr>
+        <w:t>Тука се` е во ред. Но што ако имаме ограничување што ни вели дека еден агент</w:t>
+      </w:r>
+      <w:r>
+        <w:rPr>
+          <w:lang w:val="mk-MK"/>
+        </w:rPr>
+        <w:t xml:space="preserve"> агент може да продава некои производи, дека една компанија произведува одредени производи и дека агентот за една компанија ќе ги продава производите кои тој може да ги продава но и компанијата да ги произведува.</w:t>
+      </w:r>
+    </w:p>
+    <w:p>
+      <w:pPr>
+        <w:pStyle w:val="tablecaption"/>
+      </w:pPr>
+      <w:r>
+        <w:rPr>
+          <w:b/>
+          <w:lang w:val="mk-MK"/>
+        </w:rPr>
+        <w:t xml:space="preserve">Скица </w:t>
+      </w:r>
+      <w:r>
+        <w:rPr>
+          <w:b/>
+          <w:lang w:val="mk-MK"/>
+        </w:rPr>
+        <w:fldChar w:fldCharType="begin"/>
+      </w:r>
+      <w:r>
+        <w:rPr>
+          <w:b/>
+          <w:lang w:val="mk-MK"/>
+        </w:rPr>
+        <w:instrText xml:space="preserve"> SEQ "Table" \* MERGEFORMAT </w:instrText>
+      </w:r>
+      <w:r>
+        <w:rPr>
+          <w:b/>
+          <w:lang w:val="mk-MK"/>
+        </w:rPr>
+        <w:fldChar w:fldCharType="separate"/>
+      </w:r>
+      <w:r>
+        <w:rPr>
+          <w:b/>
+          <w:noProof/>
+          <w:lang w:val="mk-MK"/>
+        </w:rPr>
+        <w:t>9</w:t>
+      </w:r>
+      <w:r>
+        <w:rPr>
+          <w:b/>
+          <w:lang w:val="mk-MK"/>
+        </w:rPr>
+        <w:fldChar w:fldCharType="end"/>
+      </w:r>
+      <w:r>
+        <w:rPr>
+          <w:b/>
+          <w:lang w:val="mk-MK"/>
+        </w:rPr>
+        <w:t>.</w:t>
+      </w:r>
+      <w:r>
+        <w:rPr>
+          <w:b/>
+          <w:lang w:val="mk-MK"/>
+        </w:rPr>
+        <w:t xml:space="preserve"> </w:t>
+      </w:r>
+      <w:r>
+        <w:rPr>
+          <w:lang w:val="mk-MK"/>
+        </w:rPr>
+        <w:t xml:space="preserve">Релација агент што продава производ за одредена </w:t>
+      </w:r>
+      <w:r>
+        <w:rPr>
+          <w:lang w:val="mk-MK"/>
+        </w:rPr>
+        <w:t>компанија со ограничувања</w:t>
+      </w:r>
+      <w:r>
+        <w:rPr>
+          <w:lang w:val="mk-MK"/>
+        </w:rPr>
+        <w:t>.</w:t>
+      </w:r>
+    </w:p>
+    <w:tbl>
+      <w:tblPr>
+        <w:tblStyle w:val="af2"/>
+        <w:tblW w:w="0" w:type="auto"/>
+        <w:jc w:val="center"/>
+        <w:tblLook w:val="04A0" w:firstRow="1" w:lastRow="0" w:firstColumn="1" w:lastColumn="0" w:noHBand="0" w:noVBand="1"/>
+      </w:tblPr>
+      <w:tblGrid>
+        <w:gridCol w:w="865"/>
+        <w:gridCol w:w="1472"/>
+        <w:gridCol w:w="1275"/>
+      </w:tblGrid>
+      <w:tr>
+        <w:trPr>
+          <w:jc w:val="center"/>
+        </w:trPr>
+        <w:tc>
+          <w:tcPr>
+            <w:tcW w:w="0" w:type="auto"/>
+          </w:tcPr>
+          <w:p>
+            <w:pPr>
+              <w:ind w:firstLine="0"/>
+              <w:rPr>
+                <w:lang w:val="mk-MK"/>
+              </w:rPr>
+            </w:pPr>
+            <w:r>
+              <w:rPr>
+                <w:lang w:val="mk-MK"/>
+              </w:rPr>
+              <w:t>АГЕНТ</w:t>
+            </w:r>
+          </w:p>
+        </w:tc>
+        <w:tc>
+          <w:tcPr>
+            <w:tcW w:w="0" w:type="auto"/>
+          </w:tcPr>
+          <w:p>
+            <w:pPr>
+              <w:ind w:firstLine="0"/>
+              <w:rPr>
+                <w:lang w:val="mk-MK"/>
+              </w:rPr>
+            </w:pPr>
+            <w:r>
+              <w:rPr>
+                <w:lang w:val="mk-MK"/>
+              </w:rPr>
+              <w:t>КОМПАНИЈА</w:t>
+            </w:r>
+          </w:p>
+        </w:tc>
+        <w:tc>
+          <w:tcPr>
+            <w:tcW w:w="0" w:type="auto"/>
+          </w:tcPr>
+          <w:p>
+            <w:pPr>
+              <w:ind w:firstLine="0"/>
+              <w:rPr>
+                <w:lang w:val="mk-MK"/>
+              </w:rPr>
+            </w:pPr>
+            <w:r>
+              <w:rPr>
+                <w:lang w:val="mk-MK"/>
+              </w:rPr>
+              <w:t>ПРОИЗВОД</w:t>
+            </w:r>
+          </w:p>
+        </w:tc>
+      </w:tr>
+      <w:tr>
+        <w:trPr>
+          <w:jc w:val="center"/>
+        </w:trPr>
+        <w:tc>
+          <w:tcPr>
+            <w:tcW w:w="0" w:type="auto"/>
+          </w:tcPr>
+          <w:p>
+            <w:pPr>
+              <w:ind w:firstLine="0"/>
+              <w:rPr>
+                <w:lang w:val="mk-MK"/>
+              </w:rPr>
+            </w:pPr>
+            <w:r>
+              <w:rPr>
+                <w:lang w:val="mk-MK"/>
+              </w:rPr>
+              <w:t>Трпе</w:t>
+            </w:r>
+          </w:p>
+        </w:tc>
+        <w:tc>
+          <w:tcPr>
+            <w:tcW w:w="0" w:type="auto"/>
+          </w:tcPr>
+          <w:p>
+            <w:pPr>
+              <w:ind w:firstLine="0"/>
+              <w:rPr>
+                <w:lang w:val="mk-MK"/>
+              </w:rPr>
+            </w:pPr>
+            <w:r>
+              <w:rPr>
+                <w:lang w:val="mk-MK"/>
+              </w:rPr>
+              <w:t>Застава</w:t>
+            </w:r>
+          </w:p>
+        </w:tc>
+        <w:tc>
+          <w:tcPr>
+            <w:tcW w:w="0" w:type="auto"/>
+          </w:tcPr>
+          <w:p>
+            <w:pPr>
+              <w:ind w:firstLine="0"/>
+              <w:rPr>
+                <w:lang w:val="mk-MK"/>
+              </w:rPr>
+            </w:pPr>
+            <w:r>
+              <w:rPr>
+                <w:lang w:val="mk-MK"/>
+              </w:rPr>
+              <w:t>Кола</w:t>
+            </w:r>
+          </w:p>
+        </w:tc>
+      </w:tr>
+      <w:tr>
+        <w:trPr>
+          <w:jc w:val="center"/>
+        </w:trPr>
+        <w:tc>
+          <w:tcPr>
+            <w:tcW w:w="0" w:type="auto"/>
+          </w:tcPr>
+          <w:p>
+            <w:pPr>
+              <w:ind w:firstLine="0"/>
+              <w:rPr>
+                <w:lang w:val="mk-MK"/>
+              </w:rPr>
+            </w:pPr>
+            <w:r>
+              <w:rPr>
+                <w:lang w:val="mk-MK"/>
+              </w:rPr>
+              <w:t>Трпе</w:t>
+            </w:r>
+          </w:p>
+        </w:tc>
+        <w:tc>
+          <w:tcPr>
+            <w:tcW w:w="0" w:type="auto"/>
+          </w:tcPr>
+          <w:p>
+            <w:pPr>
+              <w:ind w:firstLine="0"/>
+              <w:rPr>
+                <w:lang w:val="mk-MK"/>
+              </w:rPr>
+            </w:pPr>
+            <w:r>
+              <w:rPr>
+                <w:lang w:val="mk-MK"/>
+              </w:rPr>
+              <w:t>Застава</w:t>
+            </w:r>
+          </w:p>
+        </w:tc>
+        <w:tc>
+          <w:tcPr>
+            <w:tcW w:w="0" w:type="auto"/>
+          </w:tcPr>
+          <w:p>
+            <w:pPr>
+              <w:ind w:firstLine="0"/>
+              <w:rPr>
+                <w:lang w:val="mk-MK"/>
+              </w:rPr>
+            </w:pPr>
+            <w:r>
+              <w:rPr>
+                <w:lang w:val="mk-MK"/>
+              </w:rPr>
+              <w:t>Автобус</w:t>
+            </w:r>
+          </w:p>
+        </w:tc>
+      </w:tr>
+      <w:tr>
+        <w:trPr>
+          <w:jc w:val="center"/>
+        </w:trPr>
+        <w:tc>
+          <w:tcPr>
+            <w:tcW w:w="0" w:type="auto"/>
+          </w:tcPr>
+          <w:p>
+            <w:pPr>
+              <w:ind w:firstLine="0"/>
+              <w:rPr>
+                <w:lang w:val="mk-MK"/>
+              </w:rPr>
+            </w:pPr>
+            <w:r>
+              <w:rPr>
+                <w:lang w:val="mk-MK"/>
+              </w:rPr>
+              <w:t>Трпе</w:t>
+            </w:r>
+          </w:p>
+        </w:tc>
+        <w:tc>
+          <w:tcPr>
+            <w:tcW w:w="0" w:type="auto"/>
+          </w:tcPr>
+          <w:p>
+            <w:pPr>
+              <w:ind w:firstLine="0"/>
+              <w:rPr>
+                <w:lang w:val="mk-MK"/>
+              </w:rPr>
+            </w:pPr>
+            <w:r>
+              <w:rPr>
+                <w:lang w:val="mk-MK"/>
+              </w:rPr>
+              <w:t>Мерцедес</w:t>
+            </w:r>
+          </w:p>
+        </w:tc>
+        <w:tc>
+          <w:tcPr>
+            <w:tcW w:w="0" w:type="auto"/>
+          </w:tcPr>
+          <w:p>
+            <w:pPr>
+              <w:ind w:firstLine="0"/>
+              <w:rPr>
+                <w:lang w:val="mk-MK"/>
+              </w:rPr>
+            </w:pPr>
+            <w:r>
+              <w:rPr>
+                <w:lang w:val="mk-MK"/>
+              </w:rPr>
+              <w:t>Кола</w:t>
+            </w:r>
+          </w:p>
+        </w:tc>
+      </w:tr>
+      <w:tr>
+        <w:trPr>
+          <w:jc w:val="center"/>
+        </w:trPr>
+        <w:tc>
+          <w:tcPr>
+            <w:tcW w:w="0" w:type="auto"/>
+          </w:tcPr>
+          <w:p>
+            <w:pPr>
+              <w:ind w:firstLine="0"/>
+              <w:rPr>
+                <w:lang w:val="mk-MK"/>
+              </w:rPr>
+            </w:pPr>
+            <w:r>
+              <w:rPr>
+                <w:lang w:val="mk-MK"/>
+              </w:rPr>
+              <w:t>Трпе</w:t>
+            </w:r>
+          </w:p>
+        </w:tc>
+        <w:tc>
+          <w:tcPr>
+            <w:tcW w:w="0" w:type="auto"/>
+          </w:tcPr>
+          <w:p>
+            <w:pPr>
+              <w:ind w:firstLine="0"/>
+              <w:rPr>
+                <w:lang w:val="mk-MK"/>
+              </w:rPr>
+            </w:pPr>
+            <w:r>
+              <w:rPr>
+                <w:lang w:val="mk-MK"/>
+              </w:rPr>
+              <w:t>Мерцедес</w:t>
+            </w:r>
+          </w:p>
+        </w:tc>
+        <w:tc>
+          <w:tcPr>
+            <w:tcW w:w="0" w:type="auto"/>
+          </w:tcPr>
+          <w:p>
+            <w:pPr>
+              <w:ind w:firstLine="0"/>
+              <w:rPr>
+                <w:lang w:val="mk-MK"/>
+              </w:rPr>
+            </w:pPr>
+            <w:r>
+              <w:rPr>
+                <w:lang w:val="mk-MK"/>
+              </w:rPr>
+              <w:t>Автобус</w:t>
+            </w:r>
+          </w:p>
+        </w:tc>
+      </w:tr>
+      <w:tr>
+        <w:trPr>
+          <w:jc w:val="center"/>
+        </w:trPr>
+        <w:tc>
+          <w:tcPr>
+            <w:tcW w:w="0" w:type="auto"/>
+          </w:tcPr>
+          <w:p>
+            <w:pPr>
+              <w:ind w:firstLine="0"/>
+              <w:rPr>
+                <w:lang w:val="mk-MK"/>
+              </w:rPr>
+            </w:pPr>
+            <w:r>
+              <w:rPr>
+                <w:lang w:val="mk-MK"/>
+              </w:rPr>
+              <w:t>Џони</w:t>
+            </w:r>
+          </w:p>
+        </w:tc>
+        <w:tc>
+          <w:tcPr>
+            <w:tcW w:w="0" w:type="auto"/>
+          </w:tcPr>
+          <w:p>
+            <w:pPr>
+              <w:ind w:firstLine="0"/>
+              <w:rPr>
+                <w:lang w:val="mk-MK"/>
+              </w:rPr>
+            </w:pPr>
+            <w:r>
+              <w:rPr>
+                <w:lang w:val="mk-MK"/>
+              </w:rPr>
+              <w:t>Застава</w:t>
+            </w:r>
+          </w:p>
+        </w:tc>
+        <w:tc>
+          <w:tcPr>
+            <w:tcW w:w="0" w:type="auto"/>
+          </w:tcPr>
+          <w:p>
+            <w:pPr>
+              <w:ind w:firstLine="0"/>
+              <w:rPr>
+                <w:lang w:val="mk-MK"/>
+              </w:rPr>
+            </w:pPr>
+            <w:r>
+              <w:rPr>
+                <w:lang w:val="mk-MK"/>
+              </w:rPr>
+              <w:t>Кола</w:t>
+            </w:r>
+          </w:p>
+        </w:tc>
+      </w:tr>
+    </w:tbl>
+    <w:p>
+      <w:pPr>
+        <w:rPr>
+          <w:lang w:val="mk-MK"/>
+        </w:rPr>
+      </w:pPr>
+      <w:r>
+        <w:rPr>
+          <w:lang w:val="mk-MK"/>
+        </w:rPr>
+        <w:t xml:space="preserve">Од описот на ограничувањата и од примерот се гледа дека релацијата во скица 9 може да се раздели на три релации кои ако се спојат меѓу себе со циклично спојување </w:t>
+      </w:r>
+      <w:r>
+        <w:t>[1]</w:t>
+      </w:r>
+      <w:r>
+        <w:rPr>
+          <w:lang w:val="mk-MK"/>
+        </w:rPr>
+        <w:t xml:space="preserve"> ќе се добие истата на скицата.</w:t>
+      </w:r>
+    </w:p>
+    <w:p>
+      <w:pPr>
+        <w:pStyle w:val="tablecaption"/>
+        <w:rPr>
+          <w:lang w:val="mk-MK"/>
+        </w:rPr>
+      </w:pPr>
+      <w:r>
+        <w:rPr>
+          <w:b/>
+          <w:lang w:val="mk-MK"/>
+        </w:rPr>
+        <w:lastRenderedPageBreak/>
+        <w:t xml:space="preserve">Скица </w:t>
+      </w:r>
+      <w:r>
+        <w:rPr>
+          <w:b/>
+          <w:lang w:val="mk-MK"/>
+        </w:rPr>
+        <w:fldChar w:fldCharType="begin"/>
+      </w:r>
+      <w:r>
+        <w:rPr>
+          <w:b/>
+          <w:lang w:val="mk-MK"/>
+        </w:rPr>
+        <w:instrText xml:space="preserve"> SEQ "Table" \* MERGEFORMAT </w:instrText>
+      </w:r>
+      <w:r>
+        <w:rPr>
+          <w:b/>
+          <w:lang w:val="mk-MK"/>
+        </w:rPr>
+        <w:fldChar w:fldCharType="separate"/>
+      </w:r>
+      <w:r>
+        <w:rPr>
+          <w:b/>
+          <w:noProof/>
+          <w:lang w:val="mk-MK"/>
+        </w:rPr>
+        <w:t>10</w:t>
+      </w:r>
+      <w:r>
+        <w:rPr>
+          <w:b/>
+          <w:lang w:val="mk-MK"/>
+        </w:rPr>
+        <w:fldChar w:fldCharType="end"/>
+      </w:r>
+      <w:r>
+        <w:rPr>
+          <w:b/>
+          <w:lang w:val="mk-MK"/>
+        </w:rPr>
+        <w:t>.</w:t>
+      </w:r>
+      <w:r>
+        <w:t xml:space="preserve"> </w:t>
+      </w:r>
+      <w:r>
+        <w:rPr>
+          <w:lang w:val="mk-MK"/>
+        </w:rPr>
+        <w:t>Разделување на релацијата од скица 9 на три релации.</w:t>
+      </w:r>
+    </w:p>
+    <w:tbl>
+      <w:tblPr>
+        <w:tblStyle w:val="af2"/>
+        <w:tblW w:w="0" w:type="auto"/>
+        <w:jc w:val="center"/>
+        <w:tblLook w:val="04A0" w:firstRow="1" w:lastRow="0" w:firstColumn="1" w:lastColumn="0" w:noHBand="0" w:noVBand="1"/>
+      </w:tblPr>
+      <w:tblGrid>
+        <w:gridCol w:w="865"/>
+        <w:gridCol w:w="1058"/>
+        <w:gridCol w:w="230"/>
+        <w:gridCol w:w="1118"/>
+        <w:gridCol w:w="1275"/>
+        <w:gridCol w:w="222"/>
+        <w:gridCol w:w="865"/>
+        <w:gridCol w:w="1275"/>
+      </w:tblGrid>
+      <w:tr>
+        <w:trPr>
+          <w:jc w:val="center"/>
+        </w:trPr>
+        <w:tc>
+          <w:tcPr>
+            <w:tcW w:w="0" w:type="auto"/>
+            <w:tcBorders>
+              <w:bottom w:val="single" w:sz="4" w:space="0" w:color="auto"/>
+            </w:tcBorders>
+          </w:tcPr>
+          <w:p>
+            <w:pPr>
+              <w:ind w:firstLine="0"/>
+              <w:rPr>
+                <w:lang w:val="mk-MK"/>
+              </w:rPr>
+            </w:pPr>
+            <w:r>
+              <w:rPr>
+                <w:lang w:val="mk-MK"/>
+              </w:rPr>
+              <w:t>АГЕНТ</w:t>
+            </w:r>
+          </w:p>
+        </w:tc>
+        <w:tc>
+          <w:tcPr>
+            <w:tcW w:w="0" w:type="auto"/>
+            <w:tcBorders>
+              <w:bottom w:val="single" w:sz="4" w:space="0" w:color="auto"/>
+            </w:tcBorders>
+          </w:tcPr>
+          <w:p>
+            <w:pPr>
+              <w:ind w:firstLine="0"/>
+              <w:rPr>
+                <w:lang w:val="mk-MK"/>
+              </w:rPr>
+            </w:pPr>
+            <w:r>
+              <w:rPr>
+                <w:lang w:val="mk-MK"/>
+              </w:rPr>
+              <w:t>КОМП.</w:t>
+            </w:r>
+          </w:p>
+        </w:tc>
+        <w:tc>
+          <w:tcPr>
+            <w:tcW w:w="230" w:type="dxa"/>
+            <w:tcBorders>
+              <w:top w:val="nil"/>
+              <w:bottom w:val="nil"/>
+            </w:tcBorders>
+          </w:tcPr>
+          <w:p>
+            <w:pPr>
+              <w:ind w:firstLine="0"/>
+              <w:rPr>
+                <w:lang w:val="mk-MK"/>
+              </w:rPr>
+            </w:pPr>
+          </w:p>
+        </w:tc>
+        <w:tc>
+          <w:tcPr>
+            <w:tcW w:w="1118" w:type="dxa"/>
+            <w:tcBorders>
+              <w:bottom w:val="single" w:sz="4" w:space="0" w:color="auto"/>
+            </w:tcBorders>
+          </w:tcPr>
+          <w:p>
+            <w:pPr>
+              <w:ind w:firstLine="0"/>
+              <w:rPr>
+                <w:lang w:val="mk-MK"/>
+              </w:rPr>
+            </w:pPr>
+            <w:r>
+              <w:rPr>
+                <w:lang w:val="mk-MK"/>
+              </w:rPr>
+              <w:t>КОМП.</w:t>
+            </w:r>
+          </w:p>
+        </w:tc>
+        <w:tc>
+          <w:tcPr>
+            <w:tcW w:w="0" w:type="auto"/>
+            <w:tcBorders>
+              <w:bottom w:val="single" w:sz="4" w:space="0" w:color="auto"/>
+            </w:tcBorders>
+          </w:tcPr>
+          <w:p>
+            <w:pPr>
+              <w:ind w:firstLine="0"/>
+              <w:rPr>
+                <w:lang w:val="mk-MK"/>
+              </w:rPr>
+            </w:pPr>
+            <w:r>
+              <w:rPr>
+                <w:lang w:val="mk-MK"/>
+              </w:rPr>
+              <w:t>ПРОИЗВОД</w:t>
+            </w:r>
+          </w:p>
+        </w:tc>
+        <w:tc>
+          <w:tcPr>
+            <w:tcW w:w="0" w:type="auto"/>
+            <w:tcBorders>
+              <w:top w:val="nil"/>
+              <w:bottom w:val="nil"/>
+            </w:tcBorders>
+          </w:tcPr>
+          <w:p>
+            <w:pPr>
+              <w:ind w:firstLine="0"/>
+              <w:rPr>
+                <w:lang w:val="mk-MK"/>
+              </w:rPr>
+            </w:pPr>
+          </w:p>
+        </w:tc>
+        <w:tc>
+          <w:tcPr>
+            <w:tcW w:w="0" w:type="auto"/>
+            <w:tcBorders>
+              <w:bottom w:val="single" w:sz="4" w:space="0" w:color="auto"/>
+            </w:tcBorders>
+          </w:tcPr>
+          <w:p>
+            <w:pPr>
+              <w:ind w:firstLine="0"/>
+              <w:rPr>
+                <w:lang w:val="mk-MK"/>
+              </w:rPr>
+            </w:pPr>
+            <w:r>
+              <w:rPr>
+                <w:lang w:val="mk-MK"/>
+              </w:rPr>
+              <w:t>АГЕНТ</w:t>
+            </w:r>
+          </w:p>
+        </w:tc>
+        <w:tc>
+          <w:tcPr>
+            <w:tcW w:w="0" w:type="auto"/>
+            <w:tcBorders>
+              <w:bottom w:val="single" w:sz="4" w:space="0" w:color="auto"/>
+            </w:tcBorders>
+          </w:tcPr>
+          <w:p>
+            <w:pPr>
+              <w:ind w:firstLine="0"/>
+              <w:rPr>
+                <w:lang w:val="mk-MK"/>
+              </w:rPr>
+            </w:pPr>
+            <w:r>
+              <w:rPr>
+                <w:lang w:val="mk-MK"/>
+              </w:rPr>
+              <w:t>ПРОИЗВОД</w:t>
+            </w:r>
+          </w:p>
+        </w:tc>
+      </w:tr>
+      <w:tr>
+        <w:trPr>
+          <w:jc w:val="center"/>
+        </w:trPr>
+        <w:tc>
+          <w:tcPr>
+            <w:tcW w:w="0" w:type="auto"/>
+            <w:tcBorders>
+              <w:bottom w:val="single" w:sz="4" w:space="0" w:color="auto"/>
+            </w:tcBorders>
+          </w:tcPr>
+          <w:p>
+            <w:pPr>
+              <w:ind w:firstLine="0"/>
+              <w:rPr>
+                <w:lang w:val="mk-MK"/>
+              </w:rPr>
+            </w:pPr>
+            <w:r>
+              <w:rPr>
+                <w:lang w:val="mk-MK"/>
+              </w:rPr>
+              <w:t>Трпе</w:t>
+            </w:r>
+          </w:p>
+        </w:tc>
+        <w:tc>
+          <w:tcPr>
+            <w:tcW w:w="0" w:type="auto"/>
+            <w:tcBorders>
+              <w:bottom w:val="single" w:sz="4" w:space="0" w:color="auto"/>
+            </w:tcBorders>
+          </w:tcPr>
+          <w:p>
+            <w:pPr>
+              <w:ind w:firstLine="0"/>
+              <w:rPr>
+                <w:lang w:val="mk-MK"/>
+              </w:rPr>
+            </w:pPr>
+            <w:r>
+              <w:rPr>
+                <w:lang w:val="mk-MK"/>
+              </w:rPr>
+              <w:t>Застава</w:t>
+            </w:r>
+          </w:p>
+        </w:tc>
+        <w:tc>
+          <w:tcPr>
+            <w:tcW w:w="230" w:type="dxa"/>
+            <w:tcBorders>
+              <w:top w:val="nil"/>
+              <w:bottom w:val="nil"/>
+            </w:tcBorders>
+          </w:tcPr>
+          <w:p>
+            <w:pPr>
+              <w:ind w:firstLine="0"/>
+              <w:rPr>
+                <w:lang w:val="mk-MK"/>
+              </w:rPr>
+            </w:pPr>
+          </w:p>
+        </w:tc>
+        <w:tc>
+          <w:tcPr>
+            <w:tcW w:w="1118" w:type="dxa"/>
+            <w:tcBorders>
+              <w:bottom w:val="single" w:sz="4" w:space="0" w:color="auto"/>
+            </w:tcBorders>
+          </w:tcPr>
+          <w:p>
+            <w:pPr>
+              <w:ind w:firstLine="0"/>
+              <w:rPr>
+                <w:lang w:val="mk-MK"/>
+              </w:rPr>
+            </w:pPr>
+            <w:r>
+              <w:rPr>
+                <w:lang w:val="mk-MK"/>
+              </w:rPr>
+              <w:t>Застава</w:t>
+            </w:r>
+          </w:p>
+        </w:tc>
+        <w:tc>
+          <w:tcPr>
+            <w:tcW w:w="0" w:type="auto"/>
+            <w:tcBorders>
+              <w:bottom w:val="single" w:sz="4" w:space="0" w:color="auto"/>
+            </w:tcBorders>
+          </w:tcPr>
+          <w:p>
+            <w:pPr>
+              <w:ind w:firstLine="0"/>
+              <w:rPr>
+                <w:lang w:val="mk-MK"/>
+              </w:rPr>
+            </w:pPr>
+            <w:r>
+              <w:rPr>
+                <w:lang w:val="mk-MK"/>
+              </w:rPr>
+              <w:t>Кола</w:t>
+            </w:r>
+          </w:p>
+        </w:tc>
+        <w:tc>
+          <w:tcPr>
+            <w:tcW w:w="0" w:type="auto"/>
+            <w:tcBorders>
+              <w:top w:val="nil"/>
+              <w:bottom w:val="nil"/>
+            </w:tcBorders>
+          </w:tcPr>
+          <w:p>
+            <w:pPr>
+              <w:ind w:firstLine="0"/>
+              <w:rPr>
+                <w:lang w:val="mk-MK"/>
+              </w:rPr>
+            </w:pPr>
+          </w:p>
+        </w:tc>
+        <w:tc>
+          <w:tcPr>
+            <w:tcW w:w="0" w:type="auto"/>
+            <w:tcBorders>
+              <w:bottom w:val="single" w:sz="4" w:space="0" w:color="auto"/>
+            </w:tcBorders>
+          </w:tcPr>
+          <w:p>
+            <w:pPr>
+              <w:ind w:firstLine="0"/>
+              <w:rPr>
+                <w:lang w:val="mk-MK"/>
+              </w:rPr>
+            </w:pPr>
+            <w:r>
+              <w:rPr>
+                <w:lang w:val="mk-MK"/>
+              </w:rPr>
+              <w:t>Трпе</w:t>
+            </w:r>
+          </w:p>
+        </w:tc>
+        <w:tc>
+          <w:tcPr>
+            <w:tcW w:w="0" w:type="auto"/>
+            <w:tcBorders>
+              <w:bottom w:val="single" w:sz="4" w:space="0" w:color="auto"/>
+            </w:tcBorders>
+          </w:tcPr>
+          <w:p>
+            <w:pPr>
+              <w:ind w:firstLine="0"/>
+              <w:rPr>
+                <w:lang w:val="mk-MK"/>
+              </w:rPr>
+            </w:pPr>
+            <w:r>
+              <w:rPr>
+                <w:lang w:val="mk-MK"/>
+              </w:rPr>
+              <w:t>Кола</w:t>
+            </w:r>
+          </w:p>
+        </w:tc>
+      </w:tr>
+      <w:tr>
+        <w:trPr>
+          <w:jc w:val="center"/>
+        </w:trPr>
+        <w:tc>
+          <w:tcPr>
+            <w:tcW w:w="0" w:type="auto"/>
+            <w:tcBorders>
+              <w:bottom w:val="single" w:sz="4" w:space="0" w:color="auto"/>
+            </w:tcBorders>
+          </w:tcPr>
+          <w:p>
+            <w:pPr>
+              <w:ind w:firstLine="0"/>
+              <w:rPr>
+                <w:lang w:val="mk-MK"/>
+              </w:rPr>
+            </w:pPr>
+            <w:r>
+              <w:rPr>
+                <w:lang w:val="mk-MK"/>
+              </w:rPr>
+              <w:t>Трпе</w:t>
+            </w:r>
+          </w:p>
+        </w:tc>
+        <w:tc>
+          <w:tcPr>
+            <w:tcW w:w="0" w:type="auto"/>
+            <w:tcBorders>
+              <w:bottom w:val="single" w:sz="4" w:space="0" w:color="auto"/>
+            </w:tcBorders>
+          </w:tcPr>
+          <w:p>
+            <w:pPr>
+              <w:ind w:firstLine="0"/>
+              <w:rPr>
+                <w:lang w:val="mk-MK"/>
+              </w:rPr>
+            </w:pPr>
+            <w:r>
+              <w:rPr>
+                <w:lang w:val="mk-MK"/>
+              </w:rPr>
+              <w:t>Мерцедес</w:t>
+            </w:r>
+          </w:p>
+        </w:tc>
+        <w:tc>
+          <w:tcPr>
+            <w:tcW w:w="230" w:type="dxa"/>
+            <w:tcBorders>
+              <w:top w:val="nil"/>
+              <w:bottom w:val="nil"/>
+            </w:tcBorders>
+          </w:tcPr>
+          <w:p>
+            <w:pPr>
+              <w:ind w:firstLine="0"/>
+              <w:rPr>
+                <w:lang w:val="mk-MK"/>
+              </w:rPr>
+            </w:pPr>
+          </w:p>
+        </w:tc>
+        <w:tc>
+          <w:tcPr>
+            <w:tcW w:w="1118" w:type="dxa"/>
+            <w:tcBorders>
+              <w:bottom w:val="single" w:sz="4" w:space="0" w:color="auto"/>
+            </w:tcBorders>
+          </w:tcPr>
+          <w:p>
+            <w:pPr>
+              <w:ind w:firstLine="0"/>
+              <w:rPr>
+                <w:lang w:val="mk-MK"/>
+              </w:rPr>
+            </w:pPr>
+            <w:r>
+              <w:rPr>
+                <w:lang w:val="mk-MK"/>
+              </w:rPr>
+              <w:t>Застава</w:t>
+            </w:r>
+          </w:p>
+        </w:tc>
+        <w:tc>
+          <w:tcPr>
+            <w:tcW w:w="0" w:type="auto"/>
+            <w:tcBorders>
+              <w:bottom w:val="single" w:sz="4" w:space="0" w:color="auto"/>
+            </w:tcBorders>
+          </w:tcPr>
+          <w:p>
+            <w:pPr>
+              <w:ind w:firstLine="0"/>
+              <w:rPr>
+                <w:lang w:val="mk-MK"/>
+              </w:rPr>
+            </w:pPr>
+            <w:r>
+              <w:rPr>
+                <w:lang w:val="mk-MK"/>
+              </w:rPr>
+              <w:t>Автобус</w:t>
+            </w:r>
+          </w:p>
+        </w:tc>
+        <w:tc>
+          <w:tcPr>
+            <w:tcW w:w="0" w:type="auto"/>
+            <w:tcBorders>
+              <w:top w:val="nil"/>
+              <w:bottom w:val="nil"/>
+            </w:tcBorders>
+          </w:tcPr>
+          <w:p>
+            <w:pPr>
+              <w:ind w:firstLine="0"/>
+              <w:rPr>
+                <w:lang w:val="mk-MK"/>
+              </w:rPr>
+            </w:pPr>
+          </w:p>
+        </w:tc>
+        <w:tc>
+          <w:tcPr>
+            <w:tcW w:w="0" w:type="auto"/>
+            <w:tcBorders>
+              <w:bottom w:val="single" w:sz="4" w:space="0" w:color="auto"/>
+            </w:tcBorders>
+          </w:tcPr>
+          <w:p>
+            <w:pPr>
+              <w:ind w:firstLine="0"/>
+              <w:rPr>
+                <w:lang w:val="mk-MK"/>
+              </w:rPr>
+            </w:pPr>
+            <w:r>
+              <w:rPr>
+                <w:lang w:val="mk-MK"/>
+              </w:rPr>
+              <w:t>Трпе</w:t>
+            </w:r>
+          </w:p>
+        </w:tc>
+        <w:tc>
+          <w:tcPr>
+            <w:tcW w:w="0" w:type="auto"/>
+            <w:tcBorders>
+              <w:bottom w:val="single" w:sz="4" w:space="0" w:color="auto"/>
+            </w:tcBorders>
+          </w:tcPr>
+          <w:p>
+            <w:pPr>
+              <w:ind w:firstLine="0"/>
+              <w:rPr>
+                <w:lang w:val="mk-MK"/>
+              </w:rPr>
+            </w:pPr>
+            <w:r>
+              <w:rPr>
+                <w:lang w:val="mk-MK"/>
+              </w:rPr>
+              <w:t>Автобус</w:t>
+            </w:r>
+          </w:p>
+        </w:tc>
+      </w:tr>
+      <w:tr>
+        <w:trPr>
+          <w:jc w:val="center"/>
+        </w:trPr>
+        <w:tc>
+          <w:tcPr>
+            <w:tcW w:w="0" w:type="auto"/>
+            <w:tcBorders>
+              <w:top w:val="single" w:sz="4" w:space="0" w:color="auto"/>
+              <w:left w:val="single" w:sz="4" w:space="0" w:color="auto"/>
+              <w:bottom w:val="single" w:sz="4" w:space="0" w:color="auto"/>
+              <w:right w:val="single" w:sz="4" w:space="0" w:color="auto"/>
+            </w:tcBorders>
+          </w:tcPr>
+          <w:p>
+            <w:pPr>
+              <w:ind w:firstLine="0"/>
+              <w:rPr>
+                <w:lang w:val="mk-MK"/>
+              </w:rPr>
+            </w:pPr>
+            <w:r>
+              <w:rPr>
+                <w:lang w:val="mk-MK"/>
+              </w:rPr>
+              <w:t>Џони</w:t>
+            </w:r>
+          </w:p>
+        </w:tc>
+        <w:tc>
+          <w:tcPr>
+            <w:tcW w:w="0" w:type="auto"/>
+            <w:tcBorders>
+              <w:top w:val="single" w:sz="4" w:space="0" w:color="auto"/>
+              <w:left w:val="single" w:sz="4" w:space="0" w:color="auto"/>
+              <w:bottom w:val="single" w:sz="4" w:space="0" w:color="auto"/>
+              <w:right w:val="single" w:sz="4" w:space="0" w:color="auto"/>
+            </w:tcBorders>
+          </w:tcPr>
+          <w:p>
+            <w:pPr>
+              <w:ind w:firstLine="0"/>
+              <w:rPr>
+                <w:lang w:val="mk-MK"/>
+              </w:rPr>
+            </w:pPr>
+            <w:r>
+              <w:rPr>
+                <w:lang w:val="mk-MK"/>
+              </w:rPr>
+              <w:t>Застава</w:t>
+            </w:r>
+          </w:p>
+        </w:tc>
+        <w:tc>
+          <w:tcPr>
+            <w:tcW w:w="230" w:type="dxa"/>
+            <w:tcBorders>
+              <w:top w:val="nil"/>
+              <w:left w:val="single" w:sz="4" w:space="0" w:color="auto"/>
+              <w:bottom w:val="nil"/>
+              <w:right w:val="single" w:sz="4" w:space="0" w:color="auto"/>
+            </w:tcBorders>
+          </w:tcPr>
+          <w:p>
+            <w:pPr>
+              <w:ind w:firstLine="0"/>
+              <w:jc w:val="center"/>
+              <w:rPr>
+                <w:lang w:val="mk-MK"/>
+              </w:rPr>
+            </w:pPr>
+          </w:p>
+        </w:tc>
+        <w:tc>
+          <w:tcPr>
+            <w:tcW w:w="1118" w:type="dxa"/>
+            <w:tcBorders>
+              <w:top w:val="single" w:sz="4" w:space="0" w:color="auto"/>
+              <w:left w:val="single" w:sz="4" w:space="0" w:color="auto"/>
+              <w:bottom w:val="single" w:sz="4" w:space="0" w:color="auto"/>
+              <w:right w:val="single" w:sz="4" w:space="0" w:color="auto"/>
+            </w:tcBorders>
+          </w:tcPr>
+          <w:p>
+            <w:pPr>
+              <w:ind w:firstLine="0"/>
+              <w:rPr>
+                <w:lang w:val="mk-MK"/>
+              </w:rPr>
+            </w:pPr>
+            <w:r>
+              <w:rPr>
+                <w:lang w:val="mk-MK"/>
+              </w:rPr>
+              <w:t>Мерцедес</w:t>
+            </w:r>
+          </w:p>
+        </w:tc>
+        <w:tc>
+          <w:tcPr>
+            <w:tcW w:w="0" w:type="auto"/>
+            <w:tcBorders>
+              <w:top w:val="single" w:sz="4" w:space="0" w:color="auto"/>
+              <w:left w:val="single" w:sz="4" w:space="0" w:color="auto"/>
+              <w:bottom w:val="single" w:sz="4" w:space="0" w:color="auto"/>
+              <w:right w:val="single" w:sz="4" w:space="0" w:color="auto"/>
+            </w:tcBorders>
+          </w:tcPr>
+          <w:p>
+            <w:pPr>
+              <w:ind w:firstLine="0"/>
+              <w:rPr>
+                <w:lang w:val="mk-MK"/>
+              </w:rPr>
+            </w:pPr>
+            <w:r>
+              <w:rPr>
+                <w:lang w:val="mk-MK"/>
+              </w:rPr>
+              <w:t>Кола</w:t>
+            </w:r>
+          </w:p>
+        </w:tc>
+        <w:tc>
+          <w:tcPr>
+            <w:tcW w:w="0" w:type="auto"/>
+            <w:tcBorders>
+              <w:top w:val="nil"/>
+              <w:left w:val="single" w:sz="4" w:space="0" w:color="auto"/>
+              <w:bottom w:val="nil"/>
+              <w:right w:val="single" w:sz="4" w:space="0" w:color="auto"/>
+            </w:tcBorders>
+          </w:tcPr>
+          <w:p>
+            <w:pPr>
+              <w:ind w:firstLine="0"/>
+              <w:jc w:val="center"/>
+              <w:rPr>
+                <w:lang w:val="mk-MK"/>
+              </w:rPr>
+            </w:pPr>
+          </w:p>
+        </w:tc>
+        <w:tc>
+          <w:tcPr>
+            <w:tcW w:w="0" w:type="auto"/>
+            <w:tcBorders>
+              <w:top w:val="single" w:sz="4" w:space="0" w:color="auto"/>
+              <w:left w:val="single" w:sz="4" w:space="0" w:color="auto"/>
+              <w:bottom w:val="single" w:sz="4" w:space="0" w:color="auto"/>
+              <w:right w:val="single" w:sz="4" w:space="0" w:color="auto"/>
+            </w:tcBorders>
+          </w:tcPr>
+          <w:p>
+            <w:pPr>
+              <w:ind w:firstLine="0"/>
+              <w:rPr>
+                <w:lang w:val="mk-MK"/>
+              </w:rPr>
+            </w:pPr>
+            <w:r>
+              <w:rPr>
+                <w:lang w:val="mk-MK"/>
+              </w:rPr>
+              <w:t>Џони</w:t>
+            </w:r>
+          </w:p>
+        </w:tc>
+        <w:tc>
+          <w:tcPr>
+            <w:tcW w:w="0" w:type="auto"/>
+            <w:tcBorders>
+              <w:top w:val="single" w:sz="4" w:space="0" w:color="auto"/>
+              <w:left w:val="single" w:sz="4" w:space="0" w:color="auto"/>
+              <w:bottom w:val="single" w:sz="4" w:space="0" w:color="auto"/>
+              <w:right w:val="single" w:sz="4" w:space="0" w:color="auto"/>
+            </w:tcBorders>
+          </w:tcPr>
+          <w:p>
+            <w:pPr>
+              <w:ind w:firstLine="0"/>
+              <w:rPr>
+                <w:lang w:val="mk-MK"/>
+              </w:rPr>
+            </w:pPr>
+            <w:r>
+              <w:rPr>
+                <w:lang w:val="mk-MK"/>
+              </w:rPr>
+              <w:t>Кола</w:t>
+            </w:r>
+          </w:p>
+        </w:tc>
+      </w:tr>
+      <w:tr>
+        <w:trPr>
+          <w:jc w:val="center"/>
+        </w:trPr>
+        <w:tc>
+          <w:tcPr>
+            <w:tcW w:w="0" w:type="auto"/>
+            <w:tcBorders>
+              <w:top w:val="single" w:sz="4" w:space="0" w:color="auto"/>
+              <w:left w:val="single" w:sz="4" w:space="0" w:color="auto"/>
+              <w:bottom w:val="single" w:sz="4" w:space="0" w:color="auto"/>
+              <w:right w:val="single" w:sz="4" w:space="0" w:color="auto"/>
+            </w:tcBorders>
+          </w:tcPr>
+          <w:p>
+            <w:pPr>
+              <w:ind w:firstLine="0"/>
+              <w:rPr>
+                <w:lang w:val="mk-MK"/>
+              </w:rPr>
+            </w:pPr>
+          </w:p>
+        </w:tc>
+        <w:tc>
+          <w:tcPr>
+            <w:tcW w:w="0" w:type="auto"/>
+            <w:tcBorders>
+              <w:top w:val="single" w:sz="4" w:space="0" w:color="auto"/>
+              <w:left w:val="single" w:sz="4" w:space="0" w:color="auto"/>
+              <w:bottom w:val="single" w:sz="4" w:space="0" w:color="auto"/>
+              <w:right w:val="single" w:sz="4" w:space="0" w:color="auto"/>
+            </w:tcBorders>
+          </w:tcPr>
+          <w:p>
+            <w:pPr>
+              <w:ind w:firstLine="0"/>
+              <w:rPr>
+                <w:lang w:val="mk-MK"/>
+              </w:rPr>
+            </w:pPr>
+          </w:p>
+        </w:tc>
+        <w:tc>
+          <w:tcPr>
+            <w:tcW w:w="230" w:type="dxa"/>
+            <w:tcBorders>
+              <w:top w:val="nil"/>
+              <w:left w:val="single" w:sz="4" w:space="0" w:color="auto"/>
+              <w:bottom w:val="nil"/>
+              <w:right w:val="single" w:sz="4" w:space="0" w:color="auto"/>
+            </w:tcBorders>
+          </w:tcPr>
+          <w:p>
+            <w:pPr>
+              <w:ind w:firstLine="0"/>
+              <w:jc w:val="center"/>
+              <w:rPr>
+                <w:lang w:val="mk-MK"/>
+              </w:rPr>
+            </w:pPr>
+          </w:p>
+        </w:tc>
+        <w:tc>
+          <w:tcPr>
+            <w:tcW w:w="1118" w:type="dxa"/>
+            <w:tcBorders>
+              <w:top w:val="single" w:sz="4" w:space="0" w:color="auto"/>
+              <w:left w:val="single" w:sz="4" w:space="0" w:color="auto"/>
+              <w:bottom w:val="single" w:sz="4" w:space="0" w:color="auto"/>
+              <w:right w:val="single" w:sz="4" w:space="0" w:color="auto"/>
+            </w:tcBorders>
+          </w:tcPr>
+          <w:p>
+            <w:pPr>
+              <w:ind w:firstLine="0"/>
+              <w:rPr>
+                <w:lang w:val="mk-MK"/>
+              </w:rPr>
+            </w:pPr>
+            <w:r>
+              <w:rPr>
+                <w:lang w:val="mk-MK"/>
+              </w:rPr>
+              <w:t>Мерцедес</w:t>
+            </w:r>
+          </w:p>
+        </w:tc>
+        <w:tc>
+          <w:tcPr>
+            <w:tcW w:w="0" w:type="auto"/>
+            <w:tcBorders>
+              <w:top w:val="single" w:sz="4" w:space="0" w:color="auto"/>
+              <w:left w:val="single" w:sz="4" w:space="0" w:color="auto"/>
+              <w:bottom w:val="single" w:sz="4" w:space="0" w:color="auto"/>
+              <w:right w:val="single" w:sz="4" w:space="0" w:color="auto"/>
+            </w:tcBorders>
+          </w:tcPr>
+          <w:p>
+            <w:pPr>
+              <w:ind w:firstLine="0"/>
+              <w:rPr>
+                <w:lang w:val="mk-MK"/>
+              </w:rPr>
+            </w:pPr>
+            <w:r>
+              <w:rPr>
+                <w:lang w:val="mk-MK"/>
+              </w:rPr>
+              <w:t>Автобус</w:t>
+            </w:r>
+          </w:p>
+        </w:tc>
+        <w:tc>
+          <w:tcPr>
+            <w:tcW w:w="0" w:type="auto"/>
+            <w:tcBorders>
+              <w:top w:val="nil"/>
+              <w:left w:val="single" w:sz="4" w:space="0" w:color="auto"/>
+              <w:bottom w:val="nil"/>
+              <w:right w:val="single" w:sz="4" w:space="0" w:color="auto"/>
+            </w:tcBorders>
+          </w:tcPr>
+          <w:p>
+            <w:pPr>
+              <w:ind w:firstLine="0"/>
+              <w:jc w:val="center"/>
+              <w:rPr>
+                <w:lang w:val="mk-MK"/>
+              </w:rPr>
+            </w:pPr>
+          </w:p>
+        </w:tc>
+        <w:tc>
+          <w:tcPr>
+            <w:tcW w:w="0" w:type="auto"/>
+            <w:tcBorders>
+              <w:top w:val="single" w:sz="4" w:space="0" w:color="auto"/>
+              <w:left w:val="single" w:sz="4" w:space="0" w:color="auto"/>
+              <w:bottom w:val="single" w:sz="4" w:space="0" w:color="auto"/>
+              <w:right w:val="single" w:sz="4" w:space="0" w:color="auto"/>
+            </w:tcBorders>
+          </w:tcPr>
+          <w:p>
+            <w:pPr>
+              <w:ind w:firstLine="0"/>
+              <w:jc w:val="center"/>
+              <w:rPr>
+                <w:lang w:val="mk-MK"/>
+              </w:rPr>
+            </w:pPr>
+          </w:p>
+        </w:tc>
+        <w:tc>
+          <w:tcPr>
+            <w:tcW w:w="0" w:type="auto"/>
+            <w:tcBorders>
+              <w:top w:val="single" w:sz="4" w:space="0" w:color="auto"/>
+              <w:left w:val="single" w:sz="4" w:space="0" w:color="auto"/>
+              <w:bottom w:val="single" w:sz="4" w:space="0" w:color="auto"/>
+              <w:right w:val="single" w:sz="4" w:space="0" w:color="auto"/>
+            </w:tcBorders>
+          </w:tcPr>
+          <w:p>
+            <w:pPr>
+              <w:ind w:firstLine="0"/>
+              <w:jc w:val="center"/>
+              <w:rPr>
+                <w:lang w:val="mk-MK"/>
+              </w:rPr>
+            </w:pPr>
+          </w:p>
+        </w:tc>
+      </w:tr>
+    </w:tbl>
+    <w:p>
+      <w:pPr>
+        <w:rPr>
+          <w:lang w:val="mk-MK"/>
+        </w:rPr>
+      </w:pPr>
+    </w:p>
+    <w:p>
+      <w:pPr>
+        <w:rPr>
+          <w:lang w:val="mk-MK"/>
+        </w:rPr>
+      </w:pPr>
+      <w:r>
+        <w:rPr>
+          <w:lang w:val="mk-MK"/>
+        </w:rPr>
+        <w:t>Една релација е во 5-та НФ ако не може да се раздели на помали релации кои споени назад ќе ја дадат првичната. Не ја земаме во предвид декомпозицијата каде клучовите на помалите релации се исти како клучот на првичната зашто таа декомпозиција е секогаш можна, на некој начин е тривијална.</w:t>
+      </w:r>
+    </w:p>
+    <w:p>
+      <w:pPr>
+        <w:pStyle w:val="heading1"/>
+        <w:rPr>
+          <w:lang w:val="mk-MK"/>
+        </w:rPr>
+      </w:pPr>
+      <w:r>
+        <w:rPr>
+          <w:lang w:val="mk-MK"/>
+        </w:rPr>
+        <w:t>Зависности на проекција-и-спојување</w:t>
+      </w:r>
+    </w:p>
+    <w:p>
+      <w:pPr>
+        <w:rPr>
+          <w:lang w:val="mk-MK"/>
+        </w:rPr>
+      </w:pPr>
       <w:bookmarkStart w:id="0" w:name="_GoBack"/>
       <w:bookmarkEnd w:id="0"/>
+    </w:p>
+    <w:p>
+      <w:pPr>
+        <w:rPr>
+          <w:lang w:val="mk-MK"/>
+        </w:rPr>
+      </w:pPr>
     </w:p>
     <w:p>
       <w:pPr>
@@ -5762,6 +7689,7 @@
                 <w:rPr>
                   <w:noProof/>
                 </w:rPr>
+                <w:lastRenderedPageBreak/>
                 <w:t xml:space="preserve">Yang, Chao-Chih. “The Relational Model of Databases.” </w:t>
               </w:r>
               <w:r>
@@ -7887,7 +9815,6 @@
   <w:style w:type="character" w:default="1" w:styleId="a2">
     <w:name w:val="Default Paragraph Font"/>
     <w:uiPriority w:val="1"/>
-    <w:semiHidden/>
     <w:unhideWhenUsed/>
   </w:style>
   <w:style w:type="table" w:default="1" w:styleId="a3">
@@ -8629,566 +10556,6 @@
 </w:styles>
 </file>
 
-<file path=word/glossary/document.xml><?xml version="1.0" encoding="utf-8"?>
-<w:glossaryDocument xmlns:wpc="http://schemas.microsoft.com/office/word/2010/wordprocessingCanvas" xmlns:mc="http://schemas.openxmlformats.org/markup-compatibility/2006" xmlns:o="urn:schemas-microsoft-com:office:office" xmlns:r="http://schemas.openxmlformats.org/officeDocument/2006/relationships" xmlns:m="http://schemas.openxmlformats.org/officeDocument/2006/math" xmlns:v="urn:schemas-microsoft-com:vml" xmlns:wp14="http://schemas.microsoft.com/office/word/2010/wordprocessingDrawing" xmlns:wp="http://schemas.openxmlformats.org/drawingml/2006/wordprocessingDrawing" xmlns:w10="urn:schemas-microsoft-com:office:word" xmlns:w="http://schemas.openxmlformats.org/wordprocessingml/2006/main" xmlns:w14="http://schemas.microsoft.com/office/word/2010/wordml" xmlns:w15="http://schemas.microsoft.com/office/word/2012/wordml" xmlns:wpg="http://schemas.microsoft.com/office/word/2010/wordprocessingGroup" xmlns:wpi="http://schemas.microsoft.com/office/word/2010/wordprocessingInk" xmlns:wne="http://schemas.microsoft.com/office/word/2006/wordml" xmlns:wps="http://schemas.microsoft.com/office/word/2010/wordprocessingShape" mc:Ignorable="w14 w15 wp14"/>
-</file>
-
-<file path=word/glossary/fontTable.xml><?xml version="1.0" encoding="utf-8"?>
-<w:fonts xmlns:mc="http://schemas.openxmlformats.org/markup-compatibility/2006" xmlns:r="http://schemas.openxmlformats.org/officeDocument/2006/relationships" xmlns:w="http://schemas.openxmlformats.org/wordprocessingml/2006/main" xmlns:w14="http://schemas.microsoft.com/office/word/2010/wordml" xmlns:w15="http://schemas.microsoft.com/office/word/2012/wordml" mc:Ignorable="w14 w15">
-  <w:font w:name="Symbol">
-    <w:panose1 w:val="05050102010706020507"/>
-    <w:charset w:val="02"/>
-    <w:family w:val="roman"/>
-    <w:pitch w:val="variable"/>
-    <w:sig w:usb0="00000000" w:usb1="10000000" w:usb2="00000000" w:usb3="00000000" w:csb0="80000000" w:csb1="00000000"/>
-  </w:font>
-  <w:font w:name="Times New Roman">
-    <w:panose1 w:val="02020603050405020304"/>
-    <w:charset w:val="CC"/>
-    <w:family w:val="roman"/>
-    <w:pitch w:val="variable"/>
-    <w:sig w:usb0="E0002EFF" w:usb1="C0007843" w:usb2="00000009" w:usb3="00000000" w:csb0="000001FF" w:csb1="00000000"/>
-  </w:font>
-  <w:font w:name="Courier New">
-    <w:panose1 w:val="02070309020205020404"/>
-    <w:charset w:val="CC"/>
-    <w:family w:val="modern"/>
-    <w:pitch w:val="fixed"/>
-    <w:sig w:usb0="E0002AFF" w:usb1="C0007843" w:usb2="00000009" w:usb3="00000000" w:csb0="000001FF" w:csb1="00000000"/>
-  </w:font>
-  <w:font w:name="Wingdings">
-    <w:panose1 w:val="05000000000000000000"/>
-    <w:charset w:val="02"/>
-    <w:family w:val="auto"/>
-    <w:pitch w:val="variable"/>
-    <w:sig w:usb0="00000000" w:usb1="10000000" w:usb2="00000000" w:usb3="00000000" w:csb0="80000000" w:csb1="00000000"/>
-  </w:font>
-  <w:font w:name="Calibri">
-    <w:panose1 w:val="020F0502020204030204"/>
-    <w:charset w:val="CC"/>
-    <w:family w:val="swiss"/>
-    <w:pitch w:val="variable"/>
-    <w:sig w:usb0="E00002FF" w:usb1="4000ACFF" w:usb2="00000001" w:usb3="00000000" w:csb0="0000019F" w:csb1="00000000"/>
-  </w:font>
-  <w:font w:name="Courier">
-    <w:panose1 w:val="02070409020205020404"/>
-    <w:charset w:val="00"/>
-    <w:family w:val="modern"/>
-    <w:notTrueType/>
-    <w:pitch w:val="fixed"/>
-    <w:sig w:usb0="00000003" w:usb1="00000000" w:usb2="00000000" w:usb3="00000000" w:csb0="00000001" w:csb1="00000000"/>
-  </w:font>
-  <w:font w:name="Tahoma">
-    <w:panose1 w:val="020B0604030504040204"/>
-    <w:charset w:val="CC"/>
-    <w:family w:val="swiss"/>
-    <w:pitch w:val="variable"/>
-    <w:sig w:usb0="E1002EFF" w:usb1="C000605B" w:usb2="00000029" w:usb3="00000000" w:csb0="000101FF" w:csb1="00000000"/>
-  </w:font>
-  <w:font w:name="Cambria Math">
-    <w:panose1 w:val="02040503050406030204"/>
-    <w:charset w:val="CC"/>
-    <w:family w:val="roman"/>
-    <w:pitch w:val="variable"/>
-    <w:sig w:usb0="E00002FF" w:usb1="420024FF" w:usb2="00000000" w:usb3="00000000" w:csb0="0000019F" w:csb1="00000000"/>
-  </w:font>
-  <w:font w:name="Cambria">
-    <w:panose1 w:val="02040503050406030204"/>
-    <w:charset w:val="CC"/>
-    <w:family w:val="roman"/>
-    <w:pitch w:val="variable"/>
-    <w:sig w:usb0="E00002FF" w:usb1="400004FF" w:usb2="00000000" w:usb3="00000000" w:csb0="0000019F" w:csb1="00000000"/>
-  </w:font>
-  <w:font w:name="Calibri Light">
-    <w:panose1 w:val="020F0302020204030204"/>
-    <w:charset w:val="CC"/>
-    <w:family w:val="swiss"/>
-    <w:pitch w:val="variable"/>
-    <w:sig w:usb0="A00002EF" w:usb1="4000207B" w:usb2="00000000" w:usb3="00000000" w:csb0="0000019F" w:csb1="00000000"/>
-  </w:font>
-</w:fonts>
-</file>
-
-<file path=word/glossary/settings.xml><?xml version="1.0" encoding="utf-8"?>
-<w:settings xmlns:mc="http://schemas.openxmlformats.org/markup-compatibility/2006" xmlns:o="urn:schemas-microsoft-com:office:office" xmlns:r="http://schemas.openxmlformats.org/officeDocument/2006/relationships" xmlns:m="http://schemas.openxmlformats.org/officeDocument/2006/math" xmlns:v="urn:schemas-microsoft-com:vml" xmlns:w10="urn:schemas-microsoft-com:office:word" xmlns:w="http://schemas.openxmlformats.org/wordprocessingml/2006/main" xmlns:w14="http://schemas.microsoft.com/office/word/2010/wordml" xmlns:w15="http://schemas.microsoft.com/office/word/2012/wordml" xmlns:sl="http://schemas.openxmlformats.org/schemaLibrary/2006/main" mc:Ignorable="w14 w15">
-  <w:view w:val="normal"/>
-  <w:defaultTabStop w:val="720"/>
-  <w:characterSpacingControl w:val="doNotCompress"/>
-  <w:compat>
-    <w:useFELayout/>
-    <w:compatSetting w:name="compatibilityMode" w:uri="http://schemas.microsoft.com/office/word" w:val="15"/>
-    <w:compatSetting w:name="overrideTableStyleFontSizeAndJustification" w:uri="http://schemas.microsoft.com/office/word" w:val="1"/>
-    <w:compatSetting w:name="enableOpenTypeFeatures" w:uri="http://schemas.microsoft.com/office/word" w:val="1"/>
-    <w:compatSetting w:name="doNotFlipMirrorIndents" w:uri="http://schemas.microsoft.com/office/word" w:val="1"/>
-    <w:compatSetting w:name="differentiateMultirowTableHeaders" w:uri="http://schemas.microsoft.com/office/word" w:val="1"/>
-  </w:compat>
-  <w:rsids>
-    <w:rsidRoot w:val="00A019D4"/>
-    <w:rsid w:val="00957601"/>
-    <w:rsid w:val="00A019D4"/>
-  </w:rsids>
-  <m:mathPr>
-    <m:mathFont m:val="Cambria Math"/>
-    <m:brkBin m:val="before"/>
-    <m:brkBinSub m:val="--"/>
-    <m:smallFrac m:val="0"/>
-    <m:dispDef/>
-    <m:lMargin m:val="0"/>
-    <m:rMargin m:val="0"/>
-    <m:defJc m:val="centerGroup"/>
-    <m:wrapIndent m:val="1440"/>
-    <m:intLim m:val="subSup"/>
-    <m:naryLim m:val="undOvr"/>
-  </m:mathPr>
-  <w:themeFontLang w:val="mk-MK"/>
-  <w:clrSchemeMapping w:bg1="light1" w:t1="dark1" w:bg2="light2" w:t2="dark2" w:accent1="accent1" w:accent2="accent2" w:accent3="accent3" w:accent4="accent4" w:accent5="accent5" w:accent6="accent6" w:hyperlink="hyperlink" w:followedHyperlink="followedHyperlink"/>
-  <w:decimalSymbol w:val=","/>
-  <w:listSeparator w:val=";"/>
-  <w15:chartTrackingRefBased/>
-</w:settings>
-</file>
-
-<file path=word/glossary/styles.xml><?xml version="1.0" encoding="utf-8"?>
-<w:styles xmlns:mc="http://schemas.openxmlformats.org/markup-compatibility/2006" xmlns:r="http://schemas.openxmlformats.org/officeDocument/2006/relationships" xmlns:w="http://schemas.openxmlformats.org/wordprocessingml/2006/main" xmlns:w14="http://schemas.microsoft.com/office/word/2010/wordml" xmlns:w15="http://schemas.microsoft.com/office/word/2012/wordml" mc:Ignorable="w14 w15">
-  <w:docDefaults>
-    <w:rPrDefault>
-      <w:rPr>
-        <w:rFonts w:asciiTheme="minorHAnsi" w:eastAsiaTheme="minorEastAsia" w:hAnsiTheme="minorHAnsi" w:cstheme="minorBidi"/>
-        <w:sz w:val="22"/>
-        <w:szCs w:val="22"/>
-        <w:lang w:val="mk-MK" w:eastAsia="mk-MK" w:bidi="ar-SA"/>
-      </w:rPr>
-    </w:rPrDefault>
-    <w:pPrDefault>
-      <w:pPr>
-        <w:spacing w:after="160" w:line="259" w:lineRule="auto"/>
-      </w:pPr>
-    </w:pPrDefault>
-  </w:docDefaults>
-  <w:latentStyles w:defLockedState="0" w:defUIPriority="99" w:defSemiHidden="0" w:defUnhideWhenUsed="0" w:defQFormat="0" w:count="371">
-    <w:lsdException w:name="Normal" w:uiPriority="0" w:qFormat="1"/>
-    <w:lsdException w:name="heading 1" w:uiPriority="9" w:qFormat="1"/>
-    <w:lsdException w:name="heading 2" w:semiHidden="1" w:uiPriority="9" w:unhideWhenUsed="1" w:qFormat="1"/>
-    <w:lsdException w:name="heading 3" w:semiHidden="1" w:uiPriority="9" w:unhideWhenUsed="1" w:qFormat="1"/>
-    <w:lsdException w:name="heading 4" w:semiHidden="1" w:uiPriority="9" w:unhideWhenUsed="1" w:qFormat="1"/>
-    <w:lsdException w:name="heading 5" w:semiHidden="1" w:uiPriority="9" w:unhideWhenUsed="1" w:qFormat="1"/>
-    <w:lsdException w:name="heading 6" w:semiHidden="1" w:uiPriority="9" w:unhideWhenUsed="1" w:qFormat="1"/>
-    <w:lsdException w:name="heading 7" w:semiHidden="1" w:uiPriority="9" w:unhideWhenUsed="1" w:qFormat="1"/>
-    <w:lsdException w:name="heading 8" w:semiHidden="1" w:uiPriority="9" w:unhideWhenUsed="1" w:qFormat="1"/>
-    <w:lsdException w:name="heading 9" w:semiHidden="1" w:uiPriority="9" w:unhideWhenUsed="1" w:qFormat="1"/>
-    <w:lsdException w:name="index 1" w:semiHidden="1" w:unhideWhenUsed="1"/>
-    <w:lsdException w:name="index 2" w:semiHidden="1" w:unhideWhenUsed="1"/>
-    <w:lsdException w:name="index 3" w:semiHidden="1" w:unhideWhenUsed="1"/>
-    <w:lsdException w:name="index 4" w:semiHidden="1" w:unhideWhenUsed="1"/>
-    <w:lsdException w:name="index 5" w:semiHidden="1" w:unhideWhenUsed="1"/>
-    <w:lsdException w:name="index 6" w:semiHidden="1" w:unhideWhenUsed="1"/>
-    <w:lsdException w:name="index 7" w:semiHidden="1" w:unhideWhenUsed="1"/>
-    <w:lsdException w:name="index 8" w:semiHidden="1" w:unhideWhenUsed="1"/>
-    <w:lsdException w:name="index 9" w:semiHidden="1" w:unhideWhenUsed="1"/>
-    <w:lsdException w:name="toc 1" w:semiHidden="1" w:uiPriority="39" w:unhideWhenUsed="1"/>
-    <w:lsdException w:name="toc 2" w:semiHidden="1" w:uiPriority="39" w:unhideWhenUsed="1"/>
-    <w:lsdException w:name="toc 3" w:semiHidden="1" w:uiPriority="39" w:unhideWhenUsed="1"/>
-    <w:lsdException w:name="toc 4" w:semiHidden="1" w:uiPriority="39" w:unhideWhenUsed="1"/>
-    <w:lsdException w:name="toc 5" w:semiHidden="1" w:uiPriority="39" w:unhideWhenUsed="1"/>
-    <w:lsdException w:name="toc 6" w:semiHidden="1" w:uiPriority="39" w:unhideWhenUsed="1"/>
-    <w:lsdException w:name="toc 7" w:semiHidden="1" w:uiPriority="39" w:unhideWhenUsed="1"/>
-    <w:lsdException w:name="toc 8" w:semiHidden="1" w:uiPriority="39" w:unhideWhenUsed="1"/>
-    <w:lsdException w:name="toc 9" w:semiHidden="1" w:uiPriority="39" w:unhideWhenUsed="1"/>
-    <w:lsdException w:name="Normal Indent" w:semiHidden="1" w:unhideWhenUsed="1"/>
-    <w:lsdException w:name="footnote text" w:semiHidden="1" w:unhideWhenUsed="1"/>
-    <w:lsdException w:name="annotation text" w:semiHidden="1" w:unhideWhenUsed="1"/>
-    <w:lsdException w:name="header" w:semiHidden="1" w:unhideWhenUsed="1"/>
-    <w:lsdException w:name="footer" w:semiHidden="1" w:unhideWhenUsed="1"/>
-    <w:lsdException w:name="index heading" w:semiHidden="1" w:unhideWhenUsed="1"/>
-    <w:lsdException w:name="caption" w:semiHidden="1" w:uiPriority="35" w:unhideWhenUsed="1" w:qFormat="1"/>
-    <w:lsdException w:name="table of figures" w:semiHidden="1" w:unhideWhenUsed="1"/>
-    <w:lsdException w:name="envelope address" w:semiHidden="1" w:unhideWhenUsed="1"/>
-    <w:lsdException w:name="envelope return" w:semiHidden="1" w:unhideWhenUsed="1"/>
-    <w:lsdException w:name="footnote reference" w:semiHidden="1" w:unhideWhenUsed="1"/>
-    <w:lsdException w:name="annotation reference" w:semiHidden="1" w:unhideWhenUsed="1"/>
-    <w:lsdException w:name="line number" w:semiHidden="1" w:unhideWhenUsed="1"/>
-    <w:lsdException w:name="page number" w:semiHidden="1" w:unhideWhenUsed="1"/>
-    <w:lsdException w:name="endnote reference" w:semiHidden="1" w:unhideWhenUsed="1"/>
-    <w:lsdException w:name="endnote text" w:semiHidden="1" w:unhideWhenUsed="1"/>
-    <w:lsdException w:name="table of authorities" w:semiHidden="1" w:unhideWhenUsed="1"/>
-    <w:lsdException w:name="macro" w:semiHidden="1" w:unhideWhenUsed="1"/>
-    <w:lsdException w:name="toa heading" w:semiHidden="1" w:unhideWhenUsed="1"/>
-    <w:lsdException w:name="List" w:semiHidden="1" w:unhideWhenUsed="1"/>
-    <w:lsdException w:name="List Bullet" w:semiHidden="1" w:unhideWhenUsed="1"/>
-    <w:lsdException w:name="List Number" w:semiHidden="1" w:unhideWhenUsed="1"/>
-    <w:lsdException w:name="List 2" w:semiHidden="1" w:unhideWhenUsed="1"/>
-    <w:lsdException w:name="List 3" w:semiHidden="1" w:unhideWhenUsed="1"/>
-    <w:lsdException w:name="List 4" w:semiHidden="1" w:unhideWhenUsed="1"/>
-    <w:lsdException w:name="List 5" w:semiHidden="1" w:unhideWhenUsed="1"/>
-    <w:lsdException w:name="List Bullet 2" w:semiHidden="1" w:unhideWhenUsed="1"/>
-    <w:lsdException w:name="List Bullet 3" w:semiHidden="1" w:unhideWhenUsed="1"/>
-    <w:lsdException w:name="List Bullet 4" w:semiHidden="1" w:unhideWhenUsed="1"/>
-    <w:lsdException w:name="List Bullet 5" w:semiHidden="1" w:unhideWhenUsed="1"/>
-    <w:lsdException w:name="List Number 2" w:semiHidden="1" w:unhideWhenUsed="1"/>
-    <w:lsdException w:name="List Number 3" w:semiHidden="1" w:unhideWhenUsed="1"/>
-    <w:lsdException w:name="List Number 4" w:semiHidden="1" w:unhideWhenUsed="1"/>
-    <w:lsdException w:name="List Number 5" w:semiHidden="1" w:unhideWhenUsed="1"/>
-    <w:lsdException w:name="Title" w:uiPriority="10" w:qFormat="1"/>
-    <w:lsdException w:name="Closing" w:semiHidden="1" w:unhideWhenUsed="1"/>
-    <w:lsdException w:name="Signature" w:semiHidden="1" w:unhideWhenUsed="1"/>
-    <w:lsdException w:name="Default Paragraph Font" w:semiHidden="1" w:uiPriority="1" w:unhideWhenUsed="1"/>
-    <w:lsdException w:name="Body Text" w:semiHidden="1" w:unhideWhenUsed="1"/>
-    <w:lsdException w:name="Body Text Indent" w:semiHidden="1" w:unhideWhenUsed="1"/>
-    <w:lsdException w:name="List Continue" w:semiHidden="1" w:unhideWhenUsed="1"/>
-    <w:lsdException w:name="List Continue 2" w:semiHidden="1" w:unhideWhenUsed="1"/>
-    <w:lsdException w:name="List Continue 3" w:semiHidden="1" w:unhideWhenUsed="1"/>
-    <w:lsdException w:name="List Continue 4" w:semiHidden="1" w:unhideWhenUsed="1"/>
-    <w:lsdException w:name="List Continue 5" w:semiHidden="1" w:unhideWhenUsed="1"/>
-    <w:lsdException w:name="Message Header" w:semiHidden="1" w:unhideWhenUsed="1"/>
-    <w:lsdException w:name="Subtitle" w:uiPriority="11" w:qFormat="1"/>
-    <w:lsdException w:name="Salutation" w:semiHidden="1" w:unhideWhenUsed="1"/>
-    <w:lsdException w:name="Date" w:semiHidden="1" w:unhideWhenUsed="1"/>
-    <w:lsdException w:name="Body Text First Indent" w:semiHidden="1" w:unhideWhenUsed="1"/>
-    <w:lsdException w:name="Body Text First Indent 2" w:semiHidden="1" w:unhideWhenUsed="1"/>
-    <w:lsdException w:name="Note Heading" w:semiHidden="1" w:unhideWhenUsed="1"/>
-    <w:lsdException w:name="Body Text 2" w:semiHidden="1" w:unhideWhenUsed="1"/>
-    <w:lsdException w:name="Body Text 3" w:semiHidden="1" w:unhideWhenUsed="1"/>
-    <w:lsdException w:name="Body Text Indent 2" w:semiHidden="1" w:unhideWhenUsed="1"/>
-    <w:lsdException w:name="Body Text Indent 3" w:semiHidden="1" w:unhideWhenUsed="1"/>
-    <w:lsdException w:name="Block Text" w:semiHidden="1" w:unhideWhenUsed="1"/>
-    <w:lsdException w:name="Hyperlink" w:semiHidden="1" w:unhideWhenUsed="1"/>
-    <w:lsdException w:name="FollowedHyperlink" w:semiHidden="1" w:unhideWhenUsed="1"/>
-    <w:lsdException w:name="Strong" w:uiPriority="22" w:qFormat="1"/>
-    <w:lsdException w:name="Emphasis" w:uiPriority="20" w:qFormat="1"/>
-    <w:lsdException w:name="Document Map" w:semiHidden="1" w:unhideWhenUsed="1"/>
-    <w:lsdException w:name="Plain Text" w:semiHidden="1" w:unhideWhenUsed="1"/>
-    <w:lsdException w:name="E-mail Signature" w:semiHidden="1" w:unhideWhenUsed="1"/>
-    <w:lsdException w:name="HTML Top of Form" w:semiHidden="1" w:unhideWhenUsed="1"/>
-    <w:lsdException w:name="HTML Bottom of Form" w:semiHidden="1" w:unhideWhenUsed="1"/>
-    <w:lsdException w:name="Normal (Web)" w:semiHidden="1" w:unhideWhenUsed="1"/>
-    <w:lsdException w:name="HTML Acronym" w:semiHidden="1" w:unhideWhenUsed="1"/>
-    <w:lsdException w:name="HTML Address" w:semiHidden="1" w:unhideWhenUsed="1"/>
-    <w:lsdException w:name="HTML Cite" w:semiHidden="1" w:unhideWhenUsed="1"/>
-    <w:lsdException w:name="HTML Code" w:semiHidden="1" w:unhideWhenUsed="1"/>
-    <w:lsdException w:name="HTML Definition" w:semiHidden="1" w:unhideWhenUsed="1"/>
-    <w:lsdException w:name="HTML Keyboard" w:semiHidden="1" w:unhideWhenUsed="1"/>
-    <w:lsdException w:name="HTML Preformatted" w:semiHidden="1" w:unhideWhenUsed="1"/>
-    <w:lsdException w:name="HTML Sample" w:semiHidden="1" w:unhideWhenUsed="1"/>
-    <w:lsdException w:name="HTML Typewriter" w:semiHidden="1" w:unhideWhenUsed="1"/>
-    <w:lsdException w:name="HTML Variable" w:semiHidden="1" w:unhideWhenUsed="1"/>
-    <w:lsdException w:name="Normal Table" w:semiHidden="1" w:unhideWhenUsed="1"/>
-    <w:lsdException w:name="annotation subject" w:semiHidden="1" w:unhideWhenUsed="1"/>
-    <w:lsdException w:name="No List" w:semiHidden="1" w:unhideWhenUsed="1"/>
-    <w:lsdException w:name="Outline List 1" w:semiHidden="1" w:unhideWhenUsed="1"/>
-    <w:lsdException w:name="Outline List 2" w:semiHidden="1" w:unhideWhenUsed="1"/>
-    <w:lsdException w:name="Outline List 3" w:semiHidden="1" w:unhideWhenUsed="1"/>
-    <w:lsdException w:name="Table Simple 1" w:semiHidden="1" w:unhideWhenUsed="1"/>
-    <w:lsdException w:name="Table Simple 2" w:semiHidden="1" w:unhideWhenUsed="1"/>
-    <w:lsdException w:name="Table Simple 3" w:semiHidden="1" w:unhideWhenUsed="1"/>
-    <w:lsdException w:name="Table Classic 1" w:semiHidden="1" w:unhideWhenUsed="1"/>
-    <w:lsdException w:name="Table Classic 2" w:semiHidden="1" w:unhideWhenUsed="1"/>
-    <w:lsdException w:name="Table Classic 3" w:semiHidden="1" w:unhideWhenUsed="1"/>
-    <w:lsdException w:name="Table Classic 4" w:semiHidden="1" w:unhideWhenUsed="1"/>
-    <w:lsdException w:name="Table Colorful 1" w:semiHidden="1" w:unhideWhenUsed="1"/>
-    <w:lsdException w:name="Table Colorful 2" w:semiHidden="1" w:unhideWhenUsed="1"/>
-    <w:lsdException w:name="Table Colorful 3" w:semiHidden="1" w:unhideWhenUsed="1"/>
-    <w:lsdException w:name="Table Columns 1" w:semiHidden="1" w:unhideWhenUsed="1"/>
-    <w:lsdException w:name="Table Columns 2" w:semiHidden="1" w:unhideWhenUsed="1"/>
-    <w:lsdException w:name="Table Columns 3" w:semiHidden="1" w:unhideWhenUsed="1"/>
-    <w:lsdException w:name="Table Columns 4" w:semiHidden="1" w:unhideWhenUsed="1"/>
-    <w:lsdException w:name="Table Columns 5" w:semiHidden="1" w:unhideWhenUsed="1"/>
-    <w:lsdException w:name="Table Grid 1" w:semiHidden="1" w:unhideWhenUsed="1"/>
-    <w:lsdException w:name="Table Grid 2" w:semiHidden="1" w:unhideWhenUsed="1"/>
-    <w:lsdException w:name="Table Grid 3" w:semiHidden="1" w:unhideWhenUsed="1"/>
-    <w:lsdException w:name="Table Grid 4" w:semiHidden="1" w:unhideWhenUsed="1"/>
-    <w:lsdException w:name="Table Grid 5" w:semiHidden="1" w:unhideWhenUsed="1"/>
-    <w:lsdException w:name="Table Grid 6" w:semiHidden="1" w:unhideWhenUsed="1"/>
-    <w:lsdException w:name="Table Grid 7" w:semiHidden="1" w:unhideWhenUsed="1"/>
-    <w:lsdException w:name="Table Grid 8" w:semiHidden="1" w:unhideWhenUsed="1"/>
-    <w:lsdException w:name="Table List 1" w:semiHidden="1" w:unhideWhenUsed="1"/>
-    <w:lsdException w:name="Table List 2" w:semiHidden="1" w:unhideWhenUsed="1"/>
-    <w:lsdException w:name="Table List 3" w:semiHidden="1" w:unhideWhenUsed="1"/>
-    <w:lsdException w:name="Table List 4" w:semiHidden="1" w:unhideWhenUsed="1"/>
-    <w:lsdException w:name="Table List 5" w:semiHidden="1" w:unhideWhenUsed="1"/>
-    <w:lsdException w:name="Table List 6" w:semiHidden="1" w:unhideWhenUsed="1"/>
-    <w:lsdException w:name="Table List 7" w:semiHidden="1" w:unhideWhenUsed="1"/>
-    <w:lsdException w:name="Table List 8" w:semiHidden="1" w:unhideWhenUsed="1"/>
-    <w:lsdException w:name="Table 3D effects 1" w:semiHidden="1" w:unhideWhenUsed="1"/>
-    <w:lsdException w:name="Table 3D effects 2" w:semiHidden="1" w:unhideWhenUsed="1"/>
-    <w:lsdException w:name="Table 3D effects 3" w:semiHidden="1" w:unhideWhenUsed="1"/>
-    <w:lsdException w:name="Table Contemporary" w:semiHidden="1" w:unhideWhenUsed="1"/>
-    <w:lsdException w:name="Table Elegant" w:semiHidden="1" w:unhideWhenUsed="1"/>
-    <w:lsdException w:name="Table Professional" w:semiHidden="1" w:unhideWhenUsed="1"/>
-    <w:lsdException w:name="Table Subtle 1" w:semiHidden="1" w:unhideWhenUsed="1"/>
-    <w:lsdException w:name="Table Subtle 2" w:semiHidden="1" w:unhideWhenUsed="1"/>
-    <w:lsdException w:name="Table Web 1" w:semiHidden="1" w:unhideWhenUsed="1"/>
-    <w:lsdException w:name="Table Web 2" w:semiHidden="1" w:unhideWhenUsed="1"/>
-    <w:lsdException w:name="Table Web 3" w:semiHidden="1" w:unhideWhenUsed="1"/>
-    <w:lsdException w:name="Balloon Text" w:semiHidden="1" w:unhideWhenUsed="1"/>
-    <w:lsdException w:name="Table Grid" w:uiPriority="39"/>
-    <w:lsdException w:name="Table Theme" w:semiHidden="1" w:unhideWhenUsed="1"/>
-    <w:lsdException w:name="Placeholder Text" w:semiHidden="1"/>
-    <w:lsdException w:name="No Spacing" w:uiPriority="1" w:qFormat="1"/>
-    <w:lsdException w:name="Light Shading" w:uiPriority="60"/>
-    <w:lsdException w:name="Light List" w:uiPriority="61"/>
-    <w:lsdException w:name="Light Grid" w:uiPriority="62"/>
-    <w:lsdException w:name="Medium Shading 1" w:uiPriority="63"/>
-    <w:lsdException w:name="Medium Shading 2" w:uiPriority="64"/>
-    <w:lsdException w:name="Medium List 1" w:uiPriority="65"/>
-    <w:lsdException w:name="Medium List 2" w:uiPriority="66"/>
-    <w:lsdException w:name="Medium Grid 1" w:uiPriority="67"/>
-    <w:lsdException w:name="Medium Grid 2" w:uiPriority="68"/>
-    <w:lsdException w:name="Medium Grid 3" w:uiPriority="69"/>
-    <w:lsdException w:name="Dark List" w:uiPriority="70"/>
-    <w:lsdException w:name="Colorful Shading" w:uiPriority="71"/>
-    <w:lsdException w:name="Colorful List" w:uiPriority="72"/>
-    <w:lsdException w:name="Colorful Grid" w:uiPriority="73"/>
-    <w:lsdException w:name="Light Shading Accent 1" w:uiPriority="60"/>
-    <w:lsdException w:name="Light List Accent 1" w:uiPriority="61"/>
-    <w:lsdException w:name="Light Grid Accent 1" w:uiPriority="62"/>
-    <w:lsdException w:name="Medium Shading 1 Accent 1" w:uiPriority="63"/>
-    <w:lsdException w:name="Medium Shading 2 Accent 1" w:uiPriority="64"/>
-    <w:lsdException w:name="Medium List 1 Accent 1" w:uiPriority="65"/>
-    <w:lsdException w:name="Revision" w:semiHidden="1"/>
-    <w:lsdException w:name="List Paragraph" w:uiPriority="34" w:qFormat="1"/>
-    <w:lsdException w:name="Quote" w:uiPriority="29" w:qFormat="1"/>
-    <w:lsdException w:name="Intense Quote" w:uiPriority="30" w:qFormat="1"/>
-    <w:lsdException w:name="Medium List 2 Accent 1" w:uiPriority="66"/>
-    <w:lsdException w:name="Medium Grid 1 Accent 1" w:uiPriority="67"/>
-    <w:lsdException w:name="Medium Grid 2 Accent 1" w:uiPriority="68"/>
-    <w:lsdException w:name="Medium Grid 3 Accent 1" w:uiPriority="69"/>
-    <w:lsdException w:name="Dark List Accent 1" w:uiPriority="70"/>
-    <w:lsdException w:name="Colorful Shading Accent 1" w:uiPriority="71"/>
-    <w:lsdException w:name="Colorful List Accent 1" w:uiPriority="72"/>
-    <w:lsdException w:name="Colorful Grid Accent 1" w:uiPriority="73"/>
-    <w:lsdException w:name="Light Shading Accent 2" w:uiPriority="60"/>
-    <w:lsdException w:name="Light List Accent 2" w:uiPriority="61"/>
-    <w:lsdException w:name="Light Grid Accent 2" w:uiPriority="62"/>
-    <w:lsdException w:name="Medium Shading 1 Accent 2" w:uiPriority="63"/>
-    <w:lsdException w:name="Medium Shading 2 Accent 2" w:uiPriority="64"/>
-    <w:lsdException w:name="Medium List 1 Accent 2" w:uiPriority="65"/>
-    <w:lsdException w:name="Medium List 2 Accent 2" w:uiPriority="66"/>
-    <w:lsdException w:name="Medium Grid 1 Accent 2" w:uiPriority="67"/>
-    <w:lsdException w:name="Medium Grid 2 Accent 2" w:uiPriority="68"/>
-    <w:lsdException w:name="Medium Grid 3 Accent 2" w:uiPriority="69"/>
-    <w:lsdException w:name="Dark List Accent 2" w:uiPriority="70"/>
-    <w:lsdException w:name="Colorful Shading Accent 2" w:uiPriority="71"/>
-    <w:lsdException w:name="Colorful List Accent 2" w:uiPriority="72"/>
-    <w:lsdException w:name="Colorful Grid Accent 2" w:uiPriority="73"/>
-    <w:lsdException w:name="Light Shading Accent 3" w:uiPriority="60"/>
-    <w:lsdException w:name="Light List Accent 3" w:uiPriority="61"/>
-    <w:lsdException w:name="Light Grid Accent 3" w:uiPriority="62"/>
-    <w:lsdException w:name="Medium Shading 1 Accent 3" w:uiPriority="63"/>
-    <w:lsdException w:name="Medium Shading 2 Accent 3" w:uiPriority="64"/>
-    <w:lsdException w:name="Medium List 1 Accent 3" w:uiPriority="65"/>
-    <w:lsdException w:name="Medium List 2 Accent 3" w:uiPriority="66"/>
-    <w:lsdException w:name="Medium Grid 1 Accent 3" w:uiPriority="67"/>
-    <w:lsdException w:name="Medium Grid 2 Accent 3" w:uiPriority="68"/>
-    <w:lsdException w:name="Medium Grid 3 Accent 3" w:uiPriority="69"/>
-    <w:lsdException w:name="Dark List Accent 3" w:uiPriority="70"/>
-    <w:lsdException w:name="Colorful Shading Accent 3" w:uiPriority="71"/>
-    <w:lsdException w:name="Colorful List Accent 3" w:uiPriority="72"/>
-    <w:lsdException w:name="Colorful Grid Accent 3" w:uiPriority="73"/>
-    <w:lsdException w:name="Light Shading Accent 4" w:uiPriority="60"/>
-    <w:lsdException w:name="Light List Accent 4" w:uiPriority="61"/>
-    <w:lsdException w:name="Light Grid Accent 4" w:uiPriority="62"/>
-    <w:lsdException w:name="Medium Shading 1 Accent 4" w:uiPriority="63"/>
-    <w:lsdException w:name="Medium Shading 2 Accent 4" w:uiPriority="64"/>
-    <w:lsdException w:name="Medium List 1 Accent 4" w:uiPriority="65"/>
-    <w:lsdException w:name="Medium List 2 Accent 4" w:uiPriority="66"/>
-    <w:lsdException w:name="Medium Grid 1 Accent 4" w:uiPriority="67"/>
-    <w:lsdException w:name="Medium Grid 2 Accent 4" w:uiPriority="68"/>
-    <w:lsdException w:name="Medium Grid 3 Accent 4" w:uiPriority="69"/>
-    <w:lsdException w:name="Dark List Accent 4" w:uiPriority="70"/>
-    <w:lsdException w:name="Colorful Shading Accent 4" w:uiPriority="71"/>
-    <w:lsdException w:name="Colorful List Accent 4" w:uiPriority="72"/>
-    <w:lsdException w:name="Colorful Grid Accent 4" w:uiPriority="73"/>
-    <w:lsdException w:name="Light Shading Accent 5" w:uiPriority="60"/>
-    <w:lsdException w:name="Light List Accent 5" w:uiPriority="61"/>
-    <w:lsdException w:name="Light Grid Accent 5" w:uiPriority="62"/>
-    <w:lsdException w:name="Medium Shading 1 Accent 5" w:uiPriority="63"/>
-    <w:lsdException w:name="Medium Shading 2 Accent 5" w:uiPriority="64"/>
-    <w:lsdException w:name="Medium List 1 Accent 5" w:uiPriority="65"/>
-    <w:lsdException w:name="Medium List 2 Accent 5" w:uiPriority="66"/>
-    <w:lsdException w:name="Medium Grid 1 Accent 5" w:uiPriority="67"/>
-    <w:lsdException w:name="Medium Grid 2 Accent 5" w:uiPriority="68"/>
-    <w:lsdException w:name="Medium Grid 3 Accent 5" w:uiPriority="69"/>
-    <w:lsdException w:name="Dark List Accent 5" w:uiPriority="70"/>
-    <w:lsdException w:name="Colorful Shading Accent 5" w:uiPriority="71"/>
-    <w:lsdException w:name="Colorful List Accent 5" w:uiPriority="72"/>
-    <w:lsdException w:name="Colorful Grid Accent 5" w:uiPriority="73"/>
-    <w:lsdException w:name="Light Shading Accent 6" w:uiPriority="60"/>
-    <w:lsdException w:name="Light List Accent 6" w:uiPriority="61"/>
-    <w:lsdException w:name="Light Grid Accent 6" w:uiPriority="62"/>
-    <w:lsdException w:name="Medium Shading 1 Accent 6" w:uiPriority="63"/>
-    <w:lsdException w:name="Medium Shading 2 Accent 6" w:uiPriority="64"/>
-    <w:lsdException w:name="Medium List 1 Accent 6" w:uiPriority="65"/>
-    <w:lsdException w:name="Medium List 2 Accent 6" w:uiPriority="66"/>
-    <w:lsdException w:name="Medium Grid 1 Accent 6" w:uiPriority="67"/>
-    <w:lsdException w:name="Medium Grid 2 Accent 6" w:uiPriority="68"/>
-    <w:lsdException w:name="Medium Grid 3 Accent 6" w:uiPriority="69"/>
-    <w:lsdException w:name="Dark List Accent 6" w:uiPriority="70"/>
-    <w:lsdException w:name="Colorful Shading Accent 6" w:uiPriority="71"/>
-    <w:lsdException w:name="Colorful List Accent 6" w:uiPriority="72"/>
-    <w:lsdException w:name="Colorful Grid Accent 6" w:uiPriority="73"/>
-    <w:lsdException w:name="Subtle Emphasis" w:uiPriority="19" w:qFormat="1"/>
-    <w:lsdException w:name="Intense Emphasis" w:uiPriority="21" w:qFormat="1"/>
-    <w:lsdException w:name="Subtle Reference" w:uiPriority="31" w:qFormat="1"/>
-    <w:lsdException w:name="Intense Reference" w:uiPriority="32" w:qFormat="1"/>
-    <w:lsdException w:name="Book Title" w:uiPriority="33" w:qFormat="1"/>
-    <w:lsdException w:name="Bibliography" w:semiHidden="1" w:uiPriority="37" w:unhideWhenUsed="1"/>
-    <w:lsdException w:name="TOC Heading" w:semiHidden="1" w:uiPriority="39" w:unhideWhenUsed="1" w:qFormat="1"/>
-    <w:lsdException w:name="Plain Table 1" w:uiPriority="41"/>
-    <w:lsdException w:name="Plain Table 2" w:uiPriority="42"/>
-    <w:lsdException w:name="Plain Table 3" w:uiPriority="43"/>
-    <w:lsdException w:name="Plain Table 4" w:uiPriority="44"/>
-    <w:lsdException w:name="Plain Table 5" w:uiPriority="45"/>
-    <w:lsdException w:name="Grid Table Light" w:uiPriority="40"/>
-    <w:lsdException w:name="Grid Table 1 Light" w:uiPriority="46"/>
-    <w:lsdException w:name="Grid Table 2" w:uiPriority="47"/>
-    <w:lsdException w:name="Grid Table 3" w:uiPriority="48"/>
-    <w:lsdException w:name="Grid Table 4" w:uiPriority="49"/>
-    <w:lsdException w:name="Grid Table 5 Dark" w:uiPriority="50"/>
-    <w:lsdException w:name="Grid Table 6 Colorful" w:uiPriority="51"/>
-    <w:lsdException w:name="Grid Table 7 Colorful" w:uiPriority="52"/>
-    <w:lsdException w:name="Grid Table 1 Light Accent 1" w:uiPriority="46"/>
-    <w:lsdException w:name="Grid Table 2 Accent 1" w:uiPriority="47"/>
-    <w:lsdException w:name="Grid Table 3 Accent 1" w:uiPriority="48"/>
-    <w:lsdException w:name="Grid Table 4 Accent 1" w:uiPriority="49"/>
-    <w:lsdException w:name="Grid Table 5 Dark Accent 1" w:uiPriority="50"/>
-    <w:lsdException w:name="Grid Table 6 Colorful Accent 1" w:uiPriority="51"/>
-    <w:lsdException w:name="Grid Table 7 Colorful Accent 1" w:uiPriority="52"/>
-    <w:lsdException w:name="Grid Table 1 Light Accent 2" w:uiPriority="46"/>
-    <w:lsdException w:name="Grid Table 2 Accent 2" w:uiPriority="47"/>
-    <w:lsdException w:name="Grid Table 3 Accent 2" w:uiPriority="48"/>
-    <w:lsdException w:name="Grid Table 4 Accent 2" w:uiPriority="49"/>
-    <w:lsdException w:name="Grid Table 5 Dark Accent 2" w:uiPriority="50"/>
-    <w:lsdException w:name="Grid Table 6 Colorful Accent 2" w:uiPriority="51"/>
-    <w:lsdException w:name="Grid Table 7 Colorful Accent 2" w:uiPriority="52"/>
-    <w:lsdException w:name="Grid Table 1 Light Accent 3" w:uiPriority="46"/>
-    <w:lsdException w:name="Grid Table 2 Accent 3" w:uiPriority="47"/>
-    <w:lsdException w:name="Grid Table 3 Accent 3" w:uiPriority="48"/>
-    <w:lsdException w:name="Grid Table 4 Accent 3" w:uiPriority="49"/>
-    <w:lsdException w:name="Grid Table 5 Dark Accent 3" w:uiPriority="50"/>
-    <w:lsdException w:name="Grid Table 6 Colorful Accent 3" w:uiPriority="51"/>
-    <w:lsdException w:name="Grid Table 7 Colorful Accent 3" w:uiPriority="52"/>
-    <w:lsdException w:name="Grid Table 1 Light Accent 4" w:uiPriority="46"/>
-    <w:lsdException w:name="Grid Table 2 Accent 4" w:uiPriority="47"/>
-    <w:lsdException w:name="Grid Table 3 Accent 4" w:uiPriority="48"/>
-    <w:lsdException w:name="Grid Table 4 Accent 4" w:uiPriority="49"/>
-    <w:lsdException w:name="Grid Table 5 Dark Accent 4" w:uiPriority="50"/>
-    <w:lsdException w:name="Grid Table 6 Colorful Accent 4" w:uiPriority="51"/>
-    <w:lsdException w:name="Grid Table 7 Colorful Accent 4" w:uiPriority="52"/>
-    <w:lsdException w:name="Grid Table 1 Light Accent 5" w:uiPriority="46"/>
-    <w:lsdException w:name="Grid Table 2 Accent 5" w:uiPriority="47"/>
-    <w:lsdException w:name="Grid Table 3 Accent 5" w:uiPriority="48"/>
-    <w:lsdException w:name="Grid Table 4 Accent 5" w:uiPriority="49"/>
-    <w:lsdException w:name="Grid Table 5 Dark Accent 5" w:uiPriority="50"/>
-    <w:lsdException w:name="Grid Table 6 Colorful Accent 5" w:uiPriority="51"/>
-    <w:lsdException w:name="Grid Table 7 Colorful Accent 5" w:uiPriority="52"/>
-    <w:lsdException w:name="Grid Table 1 Light Accent 6" w:uiPriority="46"/>
-    <w:lsdException w:name="Grid Table 2 Accent 6" w:uiPriority="47"/>
-    <w:lsdException w:name="Grid Table 3 Accent 6" w:uiPriority="48"/>
-    <w:lsdException w:name="Grid Table 4 Accent 6" w:uiPriority="49"/>
-    <w:lsdException w:name="Grid Table 5 Dark Accent 6" w:uiPriority="50"/>
-    <w:lsdException w:name="Grid Table 6 Colorful Accent 6" w:uiPriority="51"/>
-    <w:lsdException w:name="Grid Table 7 Colorful Accent 6" w:uiPriority="52"/>
-    <w:lsdException w:name="List Table 1 Light" w:uiPriority="46"/>
-    <w:lsdException w:name="List Table 2" w:uiPriority="47"/>
-    <w:lsdException w:name="List Table 3" w:uiPriority="48"/>
-    <w:lsdException w:name="List Table 4" w:uiPriority="49"/>
-    <w:lsdException w:name="List Table 5 Dark" w:uiPriority="50"/>
-    <w:lsdException w:name="List Table 6 Colorful" w:uiPriority="51"/>
-    <w:lsdException w:name="List Table 7 Colorful" w:uiPriority="52"/>
-    <w:lsdException w:name="List Table 1 Light Accent 1" w:uiPriority="46"/>
-    <w:lsdException w:name="List Table 2 Accent 1" w:uiPriority="47"/>
-    <w:lsdException w:name="List Table 3 Accent 1" w:uiPriority="48"/>
-    <w:lsdException w:name="List Table 4 Accent 1" w:uiPriority="49"/>
-    <w:lsdException w:name="List Table 5 Dark Accent 1" w:uiPriority="50"/>
-    <w:lsdException w:name="List Table 6 Colorful Accent 1" w:uiPriority="51"/>
-    <w:lsdException w:name="List Table 7 Colorful Accent 1" w:uiPriority="52"/>
-    <w:lsdException w:name="List Table 1 Light Accent 2" w:uiPriority="46"/>
-    <w:lsdException w:name="List Table 2 Accent 2" w:uiPriority="47"/>
-    <w:lsdException w:name="List Table 3 Accent 2" w:uiPriority="48"/>
-    <w:lsdException w:name="List Table 4 Accent 2" w:uiPriority="49"/>
-    <w:lsdException w:name="List Table 5 Dark Accent 2" w:uiPriority="50"/>
-    <w:lsdException w:name="List Table 6 Colorful Accent 2" w:uiPriority="51"/>
-    <w:lsdException w:name="List Table 7 Colorful Accent 2" w:uiPriority="52"/>
-    <w:lsdException w:name="List Table 1 Light Accent 3" w:uiPriority="46"/>
-    <w:lsdException w:name="List Table 2 Accent 3" w:uiPriority="47"/>
-    <w:lsdException w:name="List Table 3 Accent 3" w:uiPriority="48"/>
-    <w:lsdException w:name="List Table 4 Accent 3" w:uiPriority="49"/>
-    <w:lsdException w:name="List Table 5 Dark Accent 3" w:uiPriority="50"/>
-    <w:lsdException w:name="List Table 6 Colorful Accent 3" w:uiPriority="51"/>
-    <w:lsdException w:name="List Table 7 Colorful Accent 3" w:uiPriority="52"/>
-    <w:lsdException w:name="List Table 1 Light Accent 4" w:uiPriority="46"/>
-    <w:lsdException w:name="List Table 2 Accent 4" w:uiPriority="47"/>
-    <w:lsdException w:name="List Table 3 Accent 4" w:uiPriority="48"/>
-    <w:lsdException w:name="List Table 4 Accent 4" w:uiPriority="49"/>
-    <w:lsdException w:name="List Table 5 Dark Accent 4" w:uiPriority="50"/>
-    <w:lsdException w:name="List Table 6 Colorful Accent 4" w:uiPriority="51"/>
-    <w:lsdException w:name="List Table 7 Colorful Accent 4" w:uiPriority="52"/>
-    <w:lsdException w:name="List Table 1 Light Accent 5" w:uiPriority="46"/>
-    <w:lsdException w:name="List Table 2 Accent 5" w:uiPriority="47"/>
-    <w:lsdException w:name="List Table 3 Accent 5" w:uiPriority="48"/>
-    <w:lsdException w:name="List Table 4 Accent 5" w:uiPriority="49"/>
-    <w:lsdException w:name="List Table 5 Dark Accent 5" w:uiPriority="50"/>
-    <w:lsdException w:name="List Table 6 Colorful Accent 5" w:uiPriority="51"/>
-    <w:lsdException w:name="List Table 7 Colorful Accent 5" w:uiPriority="52"/>
-    <w:lsdException w:name="List Table 1 Light Accent 6" w:uiPriority="46"/>
-    <w:lsdException w:name="List Table 2 Accent 6" w:uiPriority="47"/>
-    <w:lsdException w:name="List Table 3 Accent 6" w:uiPriority="48"/>
-    <w:lsdException w:name="List Table 4 Accent 6" w:uiPriority="49"/>
-    <w:lsdException w:name="List Table 5 Dark Accent 6" w:uiPriority="50"/>
-    <w:lsdException w:name="List Table 6 Colorful Accent 6" w:uiPriority="51"/>
-    <w:lsdException w:name="List Table 7 Colorful Accent 6" w:uiPriority="52"/>
-  </w:latentStyles>
-  <w:style w:type="paragraph" w:default="1" w:styleId="a">
-    <w:name w:val="Normal"/>
-    <w:qFormat/>
-  </w:style>
-  <w:style w:type="character" w:default="1" w:styleId="a0">
-    <w:name w:val="Default Paragraph Font"/>
-    <w:uiPriority w:val="1"/>
-    <w:semiHidden/>
-    <w:unhideWhenUsed/>
-  </w:style>
-  <w:style w:type="table" w:default="1" w:styleId="a1">
-    <w:name w:val="Normal Table"/>
-    <w:uiPriority w:val="99"/>
-    <w:semiHidden/>
-    <w:unhideWhenUsed/>
-    <w:tblPr>
-      <w:tblInd w:w="0" w:type="dxa"/>
-      <w:tblCellMar>
-        <w:top w:w="0" w:type="dxa"/>
-        <w:left w:w="108" w:type="dxa"/>
-        <w:bottom w:w="0" w:type="dxa"/>
-        <w:right w:w="108" w:type="dxa"/>
-      </w:tblCellMar>
-    </w:tblPr>
-  </w:style>
-  <w:style w:type="numbering" w:default="1" w:styleId="a2">
-    <w:name w:val="No List"/>
-    <w:uiPriority w:val="99"/>
-    <w:semiHidden/>
-    <w:unhideWhenUsed/>
-  </w:style>
-  <w:style w:type="character" w:styleId="a3">
-    <w:name w:val="Placeholder Text"/>
-    <w:basedOn w:val="a0"/>
-    <w:uiPriority w:val="99"/>
-    <w:semiHidden/>
-    <w:rsid w:val="00A019D4"/>
-    <w:rPr>
-      <w:color w:val="808080"/>
-    </w:rPr>
-  </w:style>
-</w:styles>
-</file>
-
-<file path=word/glossary/webSettings.xml><?xml version="1.0" encoding="utf-8"?>
-<w:webSettings xmlns:mc="http://schemas.openxmlformats.org/markup-compatibility/2006" xmlns:r="http://schemas.openxmlformats.org/officeDocument/2006/relationships" xmlns:w="http://schemas.openxmlformats.org/wordprocessingml/2006/main" xmlns:w14="http://schemas.microsoft.com/office/word/2010/wordml" xmlns:w15="http://schemas.microsoft.com/office/word/2012/wordml" mc:Ignorable="w14 w15">
-  <w:optimizeForBrowser/>
-  <w:allowPNG/>
-</w:webSettings>
-</file>
-
 <file path=word/theme/theme1.xml><?xml version="1.0" encoding="utf-8"?>
 <a:theme xmlns:a="http://schemas.openxmlformats.org/drawingml/2006/main" name="Larissa-Design">
   <a:themeElements>
@@ -9600,7 +10967,7 @@
 </file>
 
 <file path=customXml/itemProps1.xml><?xml version="1.0" encoding="utf-8"?>
-<ds:datastoreItem xmlns:ds="http://schemas.openxmlformats.org/officeDocument/2006/customXml" ds:itemID="{DA8CCD55-0ED4-4D24-A7DC-2F0E887F773E}">
+<ds:datastoreItem xmlns:ds="http://schemas.openxmlformats.org/officeDocument/2006/customXml" ds:itemID="{074220A9-4E2B-4EAD-BC10-E96A3775530C}">
   <ds:schemaRefs>
     <ds:schemaRef ds:uri="http://schemas.openxmlformats.org/officeDocument/2006/bibliography"/>
   </ds:schemaRefs>

</xml_diff>

<commit_message>
Stavena def za zavis. na spojuvanje i 5NF
</commit_message>
<xml_diff>
--- a/teoretski proekt visoki normalni formi.docx
+++ b/teoretski proekt visoki normalni formi.docx
@@ -28,7 +28,19 @@
         <w:rPr>
           <w:lang w:val="mk-MK"/>
         </w:rPr>
-        <w:t>Високи нормални форми, 4-та, 5-та и домен-клуч</w:t>
+        <w:t>Високи нормални форми, 4-та и</w:t>
+      </w:r>
+      <w:r>
+        <w:rPr>
+          <w:lang w:val="mk-MK"/>
+        </w:rPr>
+        <w:t xml:space="preserve"> 5-</w:t>
+      </w:r>
+      <w:r>
+        <w:rPr>
+          <w:lang w:val="mk-MK"/>
+        </w:rPr>
+        <w:t>та</w:t>
       </w:r>
     </w:p>
     <w:p>
@@ -107,7 +119,21 @@
         <w:rPr>
           <w:lang w:val="mk-MK"/>
         </w:rPr>
-        <w:t xml:space="preserve"> За овој проект ќе ги дефинираме и опишеме 4-та нормална форма, 5-та нормална форма и форма на домен-клуч. Заедно со нив и ќе ги дефинираме и опишеме на информативен и јасен начин повеќевредносни зависности</w:t>
+        <w:t xml:space="preserve"> За овој проект ќе ги дефинираме и опишеме 4-та нормална форма, 5-та нормална форма. Заедно со нив и ќе ги дефинираме и опишеме на информативен и јасен начин </w:t>
+      </w:r>
+      <w:proofErr w:type="spellStart"/>
+      <w:r>
+        <w:rPr>
+          <w:lang w:val="mk-MK"/>
+        </w:rPr>
+        <w:t>повеќевредносни</w:t>
+      </w:r>
+      <w:proofErr w:type="spellEnd"/>
+      <w:r>
+        <w:rPr>
+          <w:lang w:val="mk-MK"/>
+        </w:rPr>
+        <w:t xml:space="preserve"> зависности</w:t>
       </w:r>
       <w:r>
         <w:rPr>
@@ -149,7 +175,33 @@
         <w:rPr>
           <w:lang w:val="mk-MK"/>
         </w:rPr>
-        <w:t>нормализација, четврта нормална форма, петта нормална форма, нормална форма на домен-клуч, повеќевредносни зависности, зависности на спојување.</w:t>
+        <w:t>нормализација, четврта нормал</w:t>
+      </w:r>
+      <w:r>
+        <w:rPr>
+          <w:lang w:val="mk-MK"/>
+        </w:rPr>
+        <w:t>на форма, петта нормална форма</w:t>
+      </w:r>
+      <w:r>
+        <w:rPr>
+          <w:lang w:val="mk-MK"/>
+        </w:rPr>
+        <w:t xml:space="preserve">, </w:t>
+      </w:r>
+      <w:proofErr w:type="spellStart"/>
+      <w:r>
+        <w:rPr>
+          <w:lang w:val="mk-MK"/>
+        </w:rPr>
+        <w:t>повеќевредносни</w:t>
+      </w:r>
+      <w:proofErr w:type="spellEnd"/>
+      <w:r>
+        <w:rPr>
+          <w:lang w:val="mk-MK"/>
+        </w:rPr>
+        <w:t xml:space="preserve"> зависности, зависности на спојување.</w:t>
       </w:r>
     </w:p>
     <w:p>
@@ -176,7 +228,21 @@
         <w:rPr>
           <w:lang w:val="mk-MK"/>
         </w:rPr>
-        <w:t>Кога беше предложен релациониот модел во 1970 од Е. Ф. Код</w:t>
+        <w:t xml:space="preserve">Кога беше предложен </w:t>
+      </w:r>
+      <w:proofErr w:type="spellStart"/>
+      <w:r>
+        <w:rPr>
+          <w:lang w:val="mk-MK"/>
+        </w:rPr>
+        <w:t>релациониот</w:t>
+      </w:r>
+      <w:proofErr w:type="spellEnd"/>
+      <w:r>
+        <w:rPr>
+          <w:lang w:val="mk-MK"/>
+        </w:rPr>
+        <w:t xml:space="preserve"> модел во 1970 од Е. Ф. Код</w:t>
       </w:r>
       <w:r>
         <w:t xml:space="preserve"> [</w:t>
@@ -239,13 +305,41 @@
         <w:rPr>
           <w:lang w:val="mk-MK"/>
         </w:rPr>
-        <w:t>Тоа значи дека елементот во некоја н-торк</w:t>
-      </w:r>
-      <w:r>
-        <w:rPr>
-          <w:lang w:val="mk-MK"/>
-        </w:rPr>
-        <w:t xml:space="preserve">а е множество од други н-торки. </w:t>
+        <w:t xml:space="preserve">Тоа значи дека елементот во некоја </w:t>
+      </w:r>
+      <w:proofErr w:type="spellStart"/>
+      <w:r>
+        <w:rPr>
+          <w:lang w:val="mk-MK"/>
+        </w:rPr>
+        <w:t>н-торк</w:t>
+      </w:r>
+      <w:r>
+        <w:rPr>
+          <w:lang w:val="mk-MK"/>
+        </w:rPr>
+        <w:t>а</w:t>
+      </w:r>
+      <w:proofErr w:type="spellEnd"/>
+      <w:r>
+        <w:rPr>
+          <w:lang w:val="mk-MK"/>
+        </w:rPr>
+        <w:t xml:space="preserve"> е множество од други </w:t>
+      </w:r>
+      <w:proofErr w:type="spellStart"/>
+      <w:r>
+        <w:rPr>
+          <w:lang w:val="mk-MK"/>
+        </w:rPr>
+        <w:t>н-торки</w:t>
+      </w:r>
+      <w:proofErr w:type="spellEnd"/>
+      <w:r>
+        <w:rPr>
+          <w:lang w:val="mk-MK"/>
+        </w:rPr>
+        <w:t xml:space="preserve">. </w:t>
       </w:r>
       <w:r>
         <w:rPr>
@@ -277,17 +371,33 @@
         </w:rPr>
         <w:t xml:space="preserve">нивните </w:t>
       </w:r>
+      <w:proofErr w:type="spellStart"/>
       <w:r>
         <w:rPr>
           <w:lang w:val="mk-MK"/>
         </w:rPr>
         <w:t>н-торки</w:t>
       </w:r>
-      <w:r>
-        <w:rPr>
-          <w:lang w:val="mk-MK"/>
-        </w:rPr>
-        <w:t xml:space="preserve"> се атомични, не се множество од вредности туку се една вредност. Ваквите нормални релации се многу полесни за преставување, можат да се претстават како </w:t>
+      <w:proofErr w:type="spellEnd"/>
+      <w:r>
+        <w:rPr>
+          <w:lang w:val="mk-MK"/>
+        </w:rPr>
+        <w:t xml:space="preserve"> се </w:t>
+      </w:r>
+      <w:proofErr w:type="spellStart"/>
+      <w:r>
+        <w:rPr>
+          <w:lang w:val="mk-MK"/>
+        </w:rPr>
+        <w:t>атомични</w:t>
+      </w:r>
+      <w:proofErr w:type="spellEnd"/>
+      <w:r>
+        <w:rPr>
+          <w:lang w:val="mk-MK"/>
+        </w:rPr>
+        <w:t xml:space="preserve">, не се множество од вредности туку се една вредност. Ваквите нормални релации се многу полесни за преставување, можат да се претстават како </w:t>
       </w:r>
       <w:r>
         <w:rPr>
@@ -369,14 +479,23 @@
         <w:rPr>
           <w:lang w:val="mk-MK"/>
         </w:rPr>
-        <w:t xml:space="preserve"> множество од н-торки</w:t>
-      </w:r>
+        <w:t xml:space="preserve"> множество од </w:t>
+      </w:r>
+      <w:proofErr w:type="spellStart"/>
+      <w:r>
+        <w:rPr>
+          <w:lang w:val="mk-MK"/>
+        </w:rPr>
+        <w:t>н-торки</w:t>
+      </w:r>
+      <w:proofErr w:type="spellEnd"/>
       <w:r>
         <w:rPr>
           <w:lang w:val="mk-MK"/>
         </w:rPr>
         <w:t xml:space="preserve"> (</w:t>
       </w:r>
+      <w:proofErr w:type="spellStart"/>
       <w:r>
         <w:rPr>
           <w:i/>
@@ -384,6 +503,7 @@
         </w:rPr>
         <w:t>инстанца</w:t>
       </w:r>
+      <w:proofErr w:type="spellEnd"/>
       <w:r>
         <w:rPr>
           <w:lang w:val="mk-MK"/>
@@ -456,7 +576,21 @@
         <w:rPr>
           <w:lang w:val="mk-MK"/>
         </w:rPr>
-        <w:t xml:space="preserve"> н-торка има </w:t>
+        <w:t xml:space="preserve"> </w:t>
+      </w:r>
+      <w:proofErr w:type="spellStart"/>
+      <w:r>
+        <w:rPr>
+          <w:lang w:val="mk-MK"/>
+        </w:rPr>
+        <w:t>н-торка</w:t>
+      </w:r>
+      <w:proofErr w:type="spellEnd"/>
+      <w:r>
+        <w:rPr>
+          <w:lang w:val="mk-MK"/>
+        </w:rPr>
+        <w:t xml:space="preserve"> има </w:t>
       </w:r>
       <w:r>
         <w:rPr>
@@ -501,7 +635,21 @@
         <w:rPr>
           <w:lang w:val="mk-MK"/>
         </w:rPr>
-        <w:t>често се користат наизменично, иако формално се различни, атрибут е само име, идентификација или значење на вредностите во една н-торка, додека домен на атрибут се сите негови вредности.</w:t>
+        <w:t xml:space="preserve">често се користат наизменично, иако формално се различни, атрибут е само име, идентификација или значење на вредностите во една </w:t>
+      </w:r>
+      <w:proofErr w:type="spellStart"/>
+      <w:r>
+        <w:rPr>
+          <w:lang w:val="mk-MK"/>
+        </w:rPr>
+        <w:t>н-торка</w:t>
+      </w:r>
+      <w:proofErr w:type="spellEnd"/>
+      <w:r>
+        <w:rPr>
+          <w:lang w:val="mk-MK"/>
+        </w:rPr>
+        <w:t>, додека домен на атрибут се сите негови вредности.</w:t>
       </w:r>
     </w:p>
     <w:p>
@@ -565,32 +713,88 @@
         <w:rPr>
           <w:lang w:val="mk-MK"/>
         </w:rPr>
-        <w:t xml:space="preserve"> Велиме дека кај ненормализирани табели имаме повторување на податоци кое пак доведува до аномалии на внес, на ажурирање и </w:t>
+        <w:t xml:space="preserve"> Велиме дека кај </w:t>
+      </w:r>
+      <w:proofErr w:type="spellStart"/>
+      <w:r>
+        <w:rPr>
+          <w:lang w:val="mk-MK"/>
+        </w:rPr>
+        <w:t>ненормализирани</w:t>
+      </w:r>
+      <w:proofErr w:type="spellEnd"/>
+      <w:r>
+        <w:rPr>
+          <w:lang w:val="mk-MK"/>
+        </w:rPr>
+        <w:t xml:space="preserve"> табели имаме повторување на податоци кое пак доведува до аномалии на </w:t>
+      </w:r>
+      <w:proofErr w:type="spellStart"/>
+      <w:r>
+        <w:rPr>
+          <w:lang w:val="mk-MK"/>
+        </w:rPr>
+        <w:t>внес</w:t>
+      </w:r>
+      <w:proofErr w:type="spellEnd"/>
+      <w:r>
+        <w:rPr>
+          <w:lang w:val="mk-MK"/>
+        </w:rPr>
+        <w:t>, на ажурирање и на бришење</w:t>
+      </w:r>
+      <w:r>
+        <w:rPr>
+          <w:lang w:val="mk-MK"/>
+        </w:rPr>
+        <w:t xml:space="preserve"> и со нормализирање во повисока НФ отстрануваме некои аномалии</w:t>
+      </w:r>
+      <w:r>
+        <w:rPr>
+          <w:lang w:val="mk-MK"/>
+        </w:rPr>
+        <w:t>.</w:t>
+      </w:r>
+      <w:r>
+        <w:rPr>
+          <w:lang w:val="mk-MK"/>
+        </w:rPr>
+        <w:t xml:space="preserve"> Потоа задаваме ограничување дека </w:t>
+      </w:r>
+      <w:proofErr w:type="spellStart"/>
+      <w:r>
+        <w:rPr>
+          <w:lang w:val="mk-MK"/>
+        </w:rPr>
+        <w:t>релационите</w:t>
+      </w:r>
+      <w:proofErr w:type="spellEnd"/>
+      <w:r>
+        <w:rPr>
+          <w:lang w:val="mk-MK"/>
+        </w:rPr>
+        <w:t xml:space="preserve"> бази на податоци мора да </w:t>
       </w:r>
       <w:r>
         <w:rPr>
           <w:lang w:val="mk-MK"/>
         </w:rPr>
         <w:lastRenderedPageBreak/>
-        <w:t>на бришење</w:t>
-      </w:r>
-      <w:r>
-        <w:rPr>
-          <w:lang w:val="mk-MK"/>
-        </w:rPr>
-        <w:t xml:space="preserve"> и со нормализирање во повисока НФ отстрануваме некои аномалии</w:t>
-      </w:r>
-      <w:r>
-        <w:rPr>
-          <w:lang w:val="mk-MK"/>
-        </w:rPr>
-        <w:t>.</w:t>
-      </w:r>
-      <w:r>
-        <w:rPr>
-          <w:lang w:val="mk-MK"/>
-        </w:rPr>
-        <w:t xml:space="preserve"> Потоа задаваме ограничување дека релационите бази на податоци мора да содржат табели во прва нормална форма, односно не дозволуваме сложени домени т.е. повеќевредносни атрибути. Тука пак имаме повторување на податоци (само сме овозможиле релацијата да се да се прикажува во правоаголна табела) и пак може да се јават аномалиите. Над табели во прва нормална форма дефинираме функциска зависност која многу јасно ни кажува за кои атрибути може да видиме повторување</w:t>
+        <w:t xml:space="preserve">содржат табели во прва нормална форма, односно не дозволуваме сложени домени т.е. </w:t>
+      </w:r>
+      <w:proofErr w:type="spellStart"/>
+      <w:r>
+        <w:rPr>
+          <w:lang w:val="mk-MK"/>
+        </w:rPr>
+        <w:t>повеќевредносни</w:t>
+      </w:r>
+      <w:proofErr w:type="spellEnd"/>
+      <w:r>
+        <w:rPr>
+          <w:lang w:val="mk-MK"/>
+        </w:rPr>
+        <w:t xml:space="preserve"> атрибути. Тука пак имаме повторување на податоци (само сме овозможиле релацијата да се да се прикажува во правоаголна табела) и пак може да се јават аномалиите. Над табели во прва нормална форма дефинираме функциска зависност која многу јасно ни кажува за кои атрибути може да видиме повторување</w:t>
       </w:r>
       <w:r>
         <w:rPr>
@@ -645,7 +849,14 @@
         <w:rPr>
           <w:lang w:val="mk-MK"/>
         </w:rPr>
-        <w:t>Од теорија на ФЗ посебно ќе ги спомнам 3-те аксиоми на Арм</w:t>
+        <w:t xml:space="preserve">Од теорија на ФЗ посебно ќе ги спомнам 3-те аксиоми на </w:t>
+      </w:r>
+      <w:proofErr w:type="spellStart"/>
+      <w:r>
+        <w:rPr>
+          <w:lang w:val="mk-MK"/>
+        </w:rPr>
+        <w:t>Арм</w:t>
       </w:r>
       <w:r>
         <w:rPr>
@@ -653,11 +864,20 @@
         </w:rPr>
         <w:t>стронг</w:t>
       </w:r>
-      <w:r>
-        <w:rPr>
-          <w:lang w:val="mk-MK"/>
-        </w:rPr>
-        <w:t xml:space="preserve">, 3-те изведени својства од нив, затворач или </w:t>
+      <w:proofErr w:type="spellEnd"/>
+      <w:r>
+        <w:rPr>
+          <w:lang w:val="mk-MK"/>
+        </w:rPr>
+        <w:t xml:space="preserve">, 3-те </w:t>
+      </w:r>
+      <w:bookmarkStart w:id="0" w:name="_GoBack"/>
+      <w:bookmarkEnd w:id="0"/>
+      <w:r>
+        <w:rPr>
+          <w:lang w:val="mk-MK"/>
+        </w:rPr>
+        <w:t xml:space="preserve">изведени својства од нив, затворач или </w:t>
       </w:r>
       <w:r>
         <w:rPr>
@@ -669,7 +889,21 @@
         <w:rPr>
           <w:lang w:val="mk-MK"/>
         </w:rPr>
-        <w:t xml:space="preserve"> на ФЗ и минимална т.е. канонична покривка.</w:t>
+        <w:t xml:space="preserve"> на ФЗ и минимална т.е. </w:t>
+      </w:r>
+      <w:proofErr w:type="spellStart"/>
+      <w:r>
+        <w:rPr>
+          <w:lang w:val="mk-MK"/>
+        </w:rPr>
+        <w:t>канонична</w:t>
+      </w:r>
+      <w:proofErr w:type="spellEnd"/>
+      <w:r>
+        <w:rPr>
+          <w:lang w:val="mk-MK"/>
+        </w:rPr>
+        <w:t xml:space="preserve"> покривка.</w:t>
       </w:r>
     </w:p>
     <w:p>
@@ -682,7 +916,21 @@
         <w:rPr>
           <w:lang w:val="mk-MK"/>
         </w:rPr>
-        <w:t>Во понатамошниот тек ќе дефинираме повеќевредносни зависности кои ни се потребни пак за дефиниција на 4-та нормална форма и зависности па проекција и спојување кои ни се потребни за 5-та нормална форма. На самиот крај ќе зборуваме и за НФ домен-клуч.</w:t>
+        <w:t xml:space="preserve">Во понатамошниот тек ќе дефинираме </w:t>
+      </w:r>
+      <w:proofErr w:type="spellStart"/>
+      <w:r>
+        <w:rPr>
+          <w:lang w:val="mk-MK"/>
+        </w:rPr>
+        <w:t>повеќевредносни</w:t>
+      </w:r>
+      <w:proofErr w:type="spellEnd"/>
+      <w:r>
+        <w:rPr>
+          <w:lang w:val="mk-MK"/>
+        </w:rPr>
+        <w:t xml:space="preserve"> зависности кои ни се потребни пак за дефиниција на 4-та нормална форма и зависности па проекција и спојување кои ни се потребни за 5-та нормална форма.</w:t>
       </w:r>
     </w:p>
     <w:p>
@@ -709,7 +957,105 @@
         <w:rPr>
           <w:lang w:val="mk-MK"/>
         </w:rPr>
-        <w:t>Во ЕР-модел разликуваме ентитети и врски. Врските можат да имаат различни кардиналности и тоа: еден-еден, еден-многу, многу-еден и многу-многу. Во релациониот модел имаме само релации – и ентитетите и врските се пресликуваат во релации. Тука можеме исто да зборуваме за врски, или факти, но не помеѓу ентитети туку помеѓу атрибути</w:t>
+        <w:t xml:space="preserve">Во </w:t>
+      </w:r>
+      <w:proofErr w:type="spellStart"/>
+      <w:r>
+        <w:rPr>
+          <w:lang w:val="mk-MK"/>
+        </w:rPr>
+        <w:t>ЕР-модел</w:t>
+      </w:r>
+      <w:proofErr w:type="spellEnd"/>
+      <w:r>
+        <w:rPr>
+          <w:lang w:val="mk-MK"/>
+        </w:rPr>
+        <w:t xml:space="preserve"> разликуваме ентитети и врски. Врските можат да имаат различни </w:t>
+      </w:r>
+      <w:proofErr w:type="spellStart"/>
+      <w:r>
+        <w:rPr>
+          <w:lang w:val="mk-MK"/>
+        </w:rPr>
+        <w:t>кардиналности</w:t>
+      </w:r>
+      <w:proofErr w:type="spellEnd"/>
+      <w:r>
+        <w:rPr>
+          <w:lang w:val="mk-MK"/>
+        </w:rPr>
+        <w:t xml:space="preserve"> и тоа: </w:t>
+      </w:r>
+      <w:proofErr w:type="spellStart"/>
+      <w:r>
+        <w:rPr>
+          <w:lang w:val="mk-MK"/>
+        </w:rPr>
+        <w:t>еден-еден</w:t>
+      </w:r>
+      <w:proofErr w:type="spellEnd"/>
+      <w:r>
+        <w:rPr>
+          <w:lang w:val="mk-MK"/>
+        </w:rPr>
+        <w:t xml:space="preserve">, </w:t>
+      </w:r>
+      <w:proofErr w:type="spellStart"/>
+      <w:r>
+        <w:rPr>
+          <w:lang w:val="mk-MK"/>
+        </w:rPr>
+        <w:t>еден-многу</w:t>
+      </w:r>
+      <w:proofErr w:type="spellEnd"/>
+      <w:r>
+        <w:rPr>
+          <w:lang w:val="mk-MK"/>
+        </w:rPr>
+        <w:t xml:space="preserve">, </w:t>
+      </w:r>
+      <w:proofErr w:type="spellStart"/>
+      <w:r>
+        <w:rPr>
+          <w:lang w:val="mk-MK"/>
+        </w:rPr>
+        <w:t>многу-еден</w:t>
+      </w:r>
+      <w:proofErr w:type="spellEnd"/>
+      <w:r>
+        <w:rPr>
+          <w:lang w:val="mk-MK"/>
+        </w:rPr>
+        <w:t xml:space="preserve"> и </w:t>
+      </w:r>
+      <w:proofErr w:type="spellStart"/>
+      <w:r>
+        <w:rPr>
+          <w:lang w:val="mk-MK"/>
+        </w:rPr>
+        <w:t>многу-многу</w:t>
+      </w:r>
+      <w:proofErr w:type="spellEnd"/>
+      <w:r>
+        <w:rPr>
+          <w:lang w:val="mk-MK"/>
+        </w:rPr>
+        <w:t xml:space="preserve">. Во </w:t>
+      </w:r>
+      <w:proofErr w:type="spellStart"/>
+      <w:r>
+        <w:rPr>
+          <w:lang w:val="mk-MK"/>
+        </w:rPr>
+        <w:t>релациониот</w:t>
+      </w:r>
+      <w:proofErr w:type="spellEnd"/>
+      <w:r>
+        <w:rPr>
+          <w:lang w:val="mk-MK"/>
+        </w:rPr>
+        <w:t xml:space="preserve"> модел имаме само релации – и ентитетите и врските се пресликуваат во релации. Тука можеме исто да зборуваме за врски, или факти, но не помеѓу ентитети туку помеѓу атрибути</w:t>
       </w:r>
       <w:r>
         <w:rPr>
@@ -1141,6 +1487,7 @@
         </w:rPr>
         <w:t xml:space="preserve"> е </w:t>
       </w:r>
+      <w:proofErr w:type="spellStart"/>
       <w:r>
         <w:rPr>
           <w:b/>
@@ -1148,6 +1495,7 @@
         </w:rPr>
         <w:t>еден-многу</w:t>
       </w:r>
+      <w:proofErr w:type="spellEnd"/>
       <w:r>
         <w:rPr>
           <w:b/>
@@ -1161,6 +1509,7 @@
         </w:rPr>
         <w:t xml:space="preserve">или </w:t>
       </w:r>
+      <w:proofErr w:type="spellStart"/>
       <w:r>
         <w:rPr>
           <w:b/>
@@ -1168,6 +1517,7 @@
         </w:rPr>
         <w:t>еден-еден</w:t>
       </w:r>
+      <w:proofErr w:type="spellEnd"/>
       <w:r>
         <w:rPr>
           <w:lang w:val="mk-MK"/>
@@ -1222,16 +1572,25 @@
         </w:rPr>
         <w:t xml:space="preserve">Y e </w:t>
       </w:r>
+      <w:proofErr w:type="spellStart"/>
       <w:r>
         <w:rPr>
           <w:b/>
           <w:lang w:val="mk-MK"/>
         </w:rPr>
-        <w:t>повеќевредносен факт за</w:t>
-      </w:r>
+        <w:t>повеќевредносен</w:t>
+      </w:r>
+      <w:proofErr w:type="spellEnd"/>
       <w:r>
         <w:rPr>
           <w:b/>
+          <w:lang w:val="mk-MK"/>
+        </w:rPr>
+        <w:t xml:space="preserve"> факт за</w:t>
+      </w:r>
+      <w:r>
+        <w:rPr>
+          <w:b/>
         </w:rPr>
         <w:t xml:space="preserve"> X</w:t>
       </w:r>
@@ -1259,6 +1618,7 @@
         </w:rPr>
         <w:t xml:space="preserve"> е </w:t>
       </w:r>
+      <w:proofErr w:type="spellStart"/>
       <w:r>
         <w:rPr>
           <w:b/>
@@ -1266,12 +1626,14 @@
         </w:rPr>
         <w:t>многу-еден</w:t>
       </w:r>
+      <w:proofErr w:type="spellEnd"/>
       <w:r>
         <w:rPr>
           <w:lang w:val="mk-MK"/>
         </w:rPr>
         <w:t xml:space="preserve"> или </w:t>
       </w:r>
+      <w:proofErr w:type="spellStart"/>
       <w:r>
         <w:rPr>
           <w:b/>
@@ -1279,6 +1641,7 @@
         </w:rPr>
         <w:t>многу-многу</w:t>
       </w:r>
+      <w:proofErr w:type="spellEnd"/>
       <w:r>
         <w:rPr>
           <w:b/>
@@ -1314,11 +1677,19 @@
         </w:rPr>
         <w:t xml:space="preserve">Забележуваме имаме три различни изрази за иста работа, факти, функциски зависности и </w:t>
       </w:r>
-      <w:r>
-        <w:rPr>
-          <w:lang w:val="mk-MK"/>
-        </w:rPr>
-        <w:t>кардиналности на врски. Ќе поставиме поврзување меѓу сите три.</w:t>
+      <w:proofErr w:type="spellStart"/>
+      <w:r>
+        <w:rPr>
+          <w:lang w:val="mk-MK"/>
+        </w:rPr>
+        <w:t>кардиналности</w:t>
+      </w:r>
+      <w:proofErr w:type="spellEnd"/>
+      <w:r>
+        <w:rPr>
+          <w:lang w:val="mk-MK"/>
+        </w:rPr>
+        <w:t xml:space="preserve"> на врски. Ќе поставиме поврзување меѓу сите три.</w:t>
       </w:r>
     </w:p>
     <w:p>
@@ -1331,7 +1702,6 @@
         <w:rPr>
           <w:lang w:val="mk-MK"/>
         </w:rPr>
-        <w:lastRenderedPageBreak/>
         <w:t xml:space="preserve">Нека </w:t>
       </w:r>
       <w:r>
@@ -1376,7 +1746,21 @@
         <w:rPr>
           <w:lang w:val="mk-MK"/>
         </w:rPr>
-        <w:t>е еден-еден, што е еквивалентно на „</w:t>
+        <w:t xml:space="preserve">е </w:t>
+      </w:r>
+      <w:proofErr w:type="spellStart"/>
+      <w:r>
+        <w:rPr>
+          <w:lang w:val="mk-MK"/>
+        </w:rPr>
+        <w:t>еден-еден</w:t>
+      </w:r>
+      <w:proofErr w:type="spellEnd"/>
+      <w:r>
+        <w:rPr>
+          <w:lang w:val="mk-MK"/>
+        </w:rPr>
+        <w:t>, што е еквивалентно на „</w:t>
       </w:r>
       <w:r>
         <w:t xml:space="preserve">Q e </w:t>
@@ -1456,6 +1840,7 @@
         </w:rPr>
       </w:pPr>
       <w:r>
+        <w:lastRenderedPageBreak/>
         <w:t xml:space="preserve">Q </w:t>
       </w:r>
       <w:r>
@@ -1471,7 +1856,21 @@
         <w:rPr>
           <w:lang w:val="mk-MK"/>
         </w:rPr>
-        <w:t>е еден-многу што е еквивалентно на „</w:t>
+        <w:t xml:space="preserve">е </w:t>
+      </w:r>
+      <w:proofErr w:type="spellStart"/>
+      <w:r>
+        <w:rPr>
+          <w:lang w:val="mk-MK"/>
+        </w:rPr>
+        <w:t>еден-многу</w:t>
+      </w:r>
+      <w:proofErr w:type="spellEnd"/>
+      <w:r>
+        <w:rPr>
+          <w:lang w:val="mk-MK"/>
+        </w:rPr>
+        <w:t xml:space="preserve"> што е еквивалентно на „</w:t>
       </w:r>
       <w:r>
         <w:t xml:space="preserve">Q e </w:t>
@@ -1498,7 +1897,21 @@
         <w:rPr>
           <w:lang w:val="mk-MK"/>
         </w:rPr>
-        <w:t xml:space="preserve"> е повеќевредносен факт за </w:t>
+        <w:t xml:space="preserve"> е </w:t>
+      </w:r>
+      <w:proofErr w:type="spellStart"/>
+      <w:r>
+        <w:rPr>
+          <w:lang w:val="mk-MK"/>
+        </w:rPr>
+        <w:t>повеќевредносен</w:t>
+      </w:r>
+      <w:proofErr w:type="spellEnd"/>
+      <w:r>
+        <w:rPr>
+          <w:lang w:val="mk-MK"/>
+        </w:rPr>
+        <w:t xml:space="preserve"> факт за </w:t>
       </w:r>
       <w:r>
         <w:t>Q</w:t>
@@ -1507,7 +1920,21 @@
         <w:rPr>
           <w:lang w:val="mk-MK"/>
         </w:rPr>
-        <w:t xml:space="preserve">“ што пак е еквивалето со „важи ФЗ </w:t>
+        <w:t xml:space="preserve">“ што пак е </w:t>
+      </w:r>
+      <w:proofErr w:type="spellStart"/>
+      <w:r>
+        <w:rPr>
+          <w:lang w:val="mk-MK"/>
+        </w:rPr>
+        <w:t>еквивалето</w:t>
+      </w:r>
+      <w:proofErr w:type="spellEnd"/>
+      <w:r>
+        <w:rPr>
+          <w:lang w:val="mk-MK"/>
+        </w:rPr>
+        <w:t xml:space="preserve"> со „важи ФЗ </w:t>
       </w:r>
       <w:r>
         <w:t>E</w:t>
@@ -1572,7 +1999,21 @@
         <w:rPr>
           <w:lang w:val="mk-MK"/>
         </w:rPr>
-        <w:t>е многу-еден, обратното од точка 2.</w:t>
+        <w:t xml:space="preserve">е </w:t>
+      </w:r>
+      <w:proofErr w:type="spellStart"/>
+      <w:r>
+        <w:rPr>
+          <w:lang w:val="mk-MK"/>
+        </w:rPr>
+        <w:t>многу-еден</w:t>
+      </w:r>
+      <w:proofErr w:type="spellEnd"/>
+      <w:r>
+        <w:rPr>
+          <w:lang w:val="mk-MK"/>
+        </w:rPr>
+        <w:t>, обратното од точка 2.</w:t>
       </w:r>
     </w:p>
     <w:p>
@@ -1598,7 +2039,35 @@
         <w:rPr>
           <w:lang w:val="mk-MK"/>
         </w:rPr>
-        <w:t>е многу-многу што е значи едното е повеќевредносен факт за другото и другото е за првото. Поинаку кажано меѓу двата атрибути нема никаква функциска зависност.</w:t>
+        <w:t xml:space="preserve">е </w:t>
+      </w:r>
+      <w:proofErr w:type="spellStart"/>
+      <w:r>
+        <w:rPr>
+          <w:lang w:val="mk-MK"/>
+        </w:rPr>
+        <w:t>многу-многу</w:t>
+      </w:r>
+      <w:proofErr w:type="spellEnd"/>
+      <w:r>
+        <w:rPr>
+          <w:lang w:val="mk-MK"/>
+        </w:rPr>
+        <w:t xml:space="preserve"> што е значи едното е </w:t>
+      </w:r>
+      <w:proofErr w:type="spellStart"/>
+      <w:r>
+        <w:rPr>
+          <w:lang w:val="mk-MK"/>
+        </w:rPr>
+        <w:t>повеќевредносен</w:t>
+      </w:r>
+      <w:proofErr w:type="spellEnd"/>
+      <w:r>
+        <w:rPr>
+          <w:lang w:val="mk-MK"/>
+        </w:rPr>
+        <w:t xml:space="preserve"> факт за другото и другото е за првото. Поинаку кажано меѓу двата атрибути нема никаква функциска зависност.</w:t>
       </w:r>
     </w:p>
     <w:p>
@@ -1611,7 +2080,35 @@
         <w:rPr>
           <w:lang w:val="mk-MK"/>
         </w:rPr>
-        <w:t>Треба да забележиме дека функцски зависности се јавуваат кај единичните факти и не се јавуваат кај фактите со повеќе вредности, па така прва, втора, трета и Бојс-Кодова нормална форма се занимаваат само со ваквите факти.</w:t>
+        <w:t xml:space="preserve">Треба да забележиме дека </w:t>
+      </w:r>
+      <w:proofErr w:type="spellStart"/>
+      <w:r>
+        <w:rPr>
+          <w:lang w:val="mk-MK"/>
+        </w:rPr>
+        <w:t>функцски</w:t>
+      </w:r>
+      <w:proofErr w:type="spellEnd"/>
+      <w:r>
+        <w:rPr>
+          <w:lang w:val="mk-MK"/>
+        </w:rPr>
+        <w:t xml:space="preserve"> зависности се јавуваат кај единичните факти и не се јавуваат кај фактите со повеќе вредности, па така прва, втора, трета и </w:t>
+      </w:r>
+      <w:proofErr w:type="spellStart"/>
+      <w:r>
+        <w:rPr>
+          <w:lang w:val="mk-MK"/>
+        </w:rPr>
+        <w:t>Бојс-Кодова</w:t>
+      </w:r>
+      <w:proofErr w:type="spellEnd"/>
+      <w:r>
+        <w:rPr>
+          <w:lang w:val="mk-MK"/>
+        </w:rPr>
+        <w:t xml:space="preserve"> нормална форма се занимаваат само со ваквите факти.</w:t>
       </w:r>
     </w:p>
     <w:p>
@@ -1682,7 +2179,35 @@
         <w:rPr>
           <w:lang w:val="mk-MK"/>
         </w:rPr>
-        <w:t xml:space="preserve">Неформално оваа НФ вели дека една релација не смее да содржи два независни повеќевредносни факти. Ќе дадеме примери извадени и преведени од труд на Кент </w:t>
+        <w:t xml:space="preserve">Неформално оваа НФ вели дека една релација не смее да содржи два независни </w:t>
+      </w:r>
+      <w:proofErr w:type="spellStart"/>
+      <w:r>
+        <w:rPr>
+          <w:lang w:val="mk-MK"/>
+        </w:rPr>
+        <w:t>повеќевредносни</w:t>
+      </w:r>
+      <w:proofErr w:type="spellEnd"/>
+      <w:r>
+        <w:rPr>
+          <w:lang w:val="mk-MK"/>
+        </w:rPr>
+        <w:t xml:space="preserve"> факти. Ќе дадеме примери извадени и преведени од труд на </w:t>
+      </w:r>
+      <w:proofErr w:type="spellStart"/>
+      <w:r>
+        <w:rPr>
+          <w:lang w:val="mk-MK"/>
+        </w:rPr>
+        <w:t>Кент</w:t>
+      </w:r>
+      <w:proofErr w:type="spellEnd"/>
+      <w:r>
+        <w:rPr>
+          <w:lang w:val="mk-MK"/>
+        </w:rPr>
+        <w:t xml:space="preserve"> </w:t>
       </w:r>
       <w:r>
         <w:t>[4].</w:t>
@@ -1756,7 +2281,21 @@
         <w:rPr>
           <w:lang w:val="mk-MK"/>
         </w:rPr>
-        <w:t>Пример за табела со два независни повеќевредносни факти</w:t>
+        <w:t xml:space="preserve">Пример за табела со два независни </w:t>
+      </w:r>
+      <w:proofErr w:type="spellStart"/>
+      <w:r>
+        <w:rPr>
+          <w:lang w:val="mk-MK"/>
+        </w:rPr>
+        <w:t>повеќевредносни</w:t>
+      </w:r>
+      <w:proofErr w:type="spellEnd"/>
+      <w:r>
+        <w:rPr>
+          <w:lang w:val="mk-MK"/>
+        </w:rPr>
+        <w:t xml:space="preserve"> факти</w:t>
       </w:r>
       <w:r>
         <w:rPr>
@@ -1915,7 +2454,21 @@
         <w:rPr>
           <w:lang w:val="mk-MK"/>
         </w:rPr>
-        <w:t xml:space="preserve"> многу-многу врски, едната е вработен има некакви вештини, а другата е дека вработен зборува одредени јазици. Четврта нормална форма вели дека таквите врски треба да се наоѓаат во посебни релации прикажани во </w:t>
+        <w:t xml:space="preserve"> </w:t>
+      </w:r>
+      <w:proofErr w:type="spellStart"/>
+      <w:r>
+        <w:rPr>
+          <w:lang w:val="mk-MK"/>
+        </w:rPr>
+        <w:t>многу-многу</w:t>
+      </w:r>
+      <w:proofErr w:type="spellEnd"/>
+      <w:r>
+        <w:rPr>
+          <w:lang w:val="mk-MK"/>
+        </w:rPr>
+        <w:t xml:space="preserve"> врски, едната е вработен има некакви вештини, а другата е дека вработен зборува одредени јазици. Четврта нормална форма вели дека таквите врски треба да се наоѓаат во посебни релации прикажани во </w:t>
       </w:r>
       <w:r>
         <w:rPr>
@@ -2287,7 +2840,39 @@
           <w:b/>
           <w:lang w:val="mk-MK"/>
         </w:rPr>
-        <w:t xml:space="preserve"> Дисјунктна форма, еден запис има инфрмација само за една врска</w:t>
+        <w:t xml:space="preserve"> </w:t>
+      </w:r>
+      <w:proofErr w:type="spellStart"/>
+      <w:r>
+        <w:rPr>
+          <w:b/>
+          <w:lang w:val="mk-MK"/>
+        </w:rPr>
+        <w:t>Дисјунктна</w:t>
+      </w:r>
+      <w:proofErr w:type="spellEnd"/>
+      <w:r>
+        <w:rPr>
+          <w:b/>
+          <w:lang w:val="mk-MK"/>
+        </w:rPr>
+        <w:t xml:space="preserve"> форма, еден запис има </w:t>
+      </w:r>
+      <w:proofErr w:type="spellStart"/>
+      <w:r>
+        <w:rPr>
+          <w:b/>
+          <w:lang w:val="mk-MK"/>
+        </w:rPr>
+        <w:t>инфрмација</w:t>
+      </w:r>
+      <w:proofErr w:type="spellEnd"/>
+      <w:r>
+        <w:rPr>
+          <w:b/>
+          <w:lang w:val="mk-MK"/>
+        </w:rPr>
+        <w:t xml:space="preserve"> само за една врска</w:t>
       </w:r>
     </w:p>
     <w:tbl>
@@ -2563,7 +3148,6 @@
               <w:rPr>
                 <w:lang w:val="mk-MK"/>
               </w:rPr>
-              <w:lastRenderedPageBreak/>
               <w:t>Трпе</w:t>
             </w:r>
           </w:p>
@@ -2670,6 +3254,7 @@
         <w:rPr>
           <w:lang w:val="mk-MK"/>
         </w:rPr>
+        <w:lastRenderedPageBreak/>
         <w:t xml:space="preserve"> </w:t>
       </w:r>
       <w:r>
@@ -2727,7 +3312,23 @@
           <w:b/>
           <w:lang w:val="mk-MK"/>
         </w:rPr>
-        <w:t xml:space="preserve"> Случајна мешавина, минимален број на записи, без НУЛ т.е. дозволени повторувања</w:t>
+        <w:t xml:space="preserve"> Случајна </w:t>
+      </w:r>
+      <w:proofErr w:type="spellStart"/>
+      <w:r>
+        <w:rPr>
+          <w:b/>
+          <w:lang w:val="mk-MK"/>
+        </w:rPr>
+        <w:t>мешавина</w:t>
+      </w:r>
+      <w:proofErr w:type="spellEnd"/>
+      <w:r>
+        <w:rPr>
+          <w:b/>
+          <w:lang w:val="mk-MK"/>
+        </w:rPr>
+        <w:t>, минимален број на записи, без НУЛ т.е. дозволени повторувања</w:t>
       </w:r>
       <w:r>
         <w:rPr>
@@ -3061,7 +3662,23 @@
           <w:b/>
           <w:lang w:val="mk-MK"/>
         </w:rPr>
-        <w:t xml:space="preserve"> Случајна мешавина, минимален број на записи, со НУЛ т.е. без повторувања</w:t>
+        <w:t xml:space="preserve"> Случајна </w:t>
+      </w:r>
+      <w:proofErr w:type="spellStart"/>
+      <w:r>
+        <w:rPr>
+          <w:b/>
+          <w:lang w:val="mk-MK"/>
+        </w:rPr>
+        <w:t>мешавина</w:t>
+      </w:r>
+      <w:proofErr w:type="spellEnd"/>
+      <w:r>
+        <w:rPr>
+          <w:b/>
+          <w:lang w:val="mk-MK"/>
+        </w:rPr>
+        <w:t>, минимален број на записи, со НУЛ т.е. без повторувања</w:t>
       </w:r>
       <w:r>
         <w:rPr>
@@ -3389,7 +4006,23 @@
           <w:b/>
           <w:lang w:val="mk-MK"/>
         </w:rPr>
-        <w:t xml:space="preserve"> Целосно случајна мешавина, некои записи имаат НУЛ некои немаат.</w:t>
+        <w:t xml:space="preserve"> Целосно случајна </w:t>
+      </w:r>
+      <w:proofErr w:type="spellStart"/>
+      <w:r>
+        <w:rPr>
+          <w:b/>
+          <w:lang w:val="mk-MK"/>
+        </w:rPr>
+        <w:t>мешавина</w:t>
+      </w:r>
+      <w:proofErr w:type="spellEnd"/>
+      <w:r>
+        <w:rPr>
+          <w:b/>
+          <w:lang w:val="mk-MK"/>
+        </w:rPr>
+        <w:t>, некои записи имаат НУЛ некои немаат.</w:t>
       </w:r>
     </w:p>
     <w:tbl>
@@ -3766,7 +4399,23 @@
           <w:b/>
           <w:lang w:val="mk-MK"/>
         </w:rPr>
-        <w:t xml:space="preserve"> Декартов производ на двете разделени релации од скица 2.</w:t>
+        <w:t xml:space="preserve"> </w:t>
+      </w:r>
+      <w:proofErr w:type="spellStart"/>
+      <w:r>
+        <w:rPr>
+          <w:b/>
+          <w:lang w:val="mk-MK"/>
+        </w:rPr>
+        <w:t>Декартов</w:t>
+      </w:r>
+      <w:proofErr w:type="spellEnd"/>
+      <w:r>
+        <w:rPr>
+          <w:b/>
+          <w:lang w:val="mk-MK"/>
+        </w:rPr>
+        <w:t xml:space="preserve"> производ на двете разделени релации од скица 2.</w:t>
       </w:r>
     </w:p>
     <w:tbl>
@@ -4233,8 +4882,23 @@
         <w:rPr>
           <w:lang w:val="mk-MK"/>
         </w:rPr>
-        <w:t xml:space="preserve">Записите во скица 3 се слични како да водиме две посебни релации. Сепак тука можеме да имаме проблем со интерпретација на празните вредности односно вредноси </w:t>
-      </w:r>
+        <w:t xml:space="preserve">Записите во скица 3 се слични како да водиме две посебни релации. Сепак тука можеме да имаме проблем со интерпретација на празните вредности односно </w:t>
+      </w:r>
+      <w:proofErr w:type="spellStart"/>
+      <w:r>
+        <w:rPr>
+          <w:lang w:val="mk-MK"/>
+        </w:rPr>
+        <w:t>вредноси</w:t>
+      </w:r>
+      <w:proofErr w:type="spellEnd"/>
+      <w:r>
+        <w:rPr>
+          <w:lang w:val="mk-MK"/>
+        </w:rPr>
+        <w:t xml:space="preserve"> </w:t>
+      </w:r>
+      <w:proofErr w:type="spellStart"/>
       <w:r>
         <w:rPr>
           <w:lang w:val="mk-MK"/>
@@ -4245,14 +4909,71 @@
         <w:rPr>
           <w:lang w:val="mk-MK"/>
         </w:rPr>
-        <w:t xml:space="preserve">ул – дали нул значи дека вработениот нема вештина или нуловите ги игнорираме. Во скиците 4, 5 и 6 освен проблеми со интерпретација на нул ги имаме 3-те аномалии на внес, ажурирање и бришење. Во нив има и друг проблем на интерпретација што се јавува ако </w:t>
-      </w:r>
-      <w:r>
-        <w:rPr>
-          <w:lang w:val="mk-MK"/>
-        </w:rPr>
-        <w:t>двете независни бинарни врски ги интерпретираме како една терциерна</w:t>
-      </w:r>
+        <w:t>ул</w:t>
+      </w:r>
+      <w:proofErr w:type="spellEnd"/>
+      <w:r>
+        <w:rPr>
+          <w:lang w:val="mk-MK"/>
+        </w:rPr>
+        <w:t xml:space="preserve"> – дали </w:t>
+      </w:r>
+      <w:proofErr w:type="spellStart"/>
+      <w:r>
+        <w:rPr>
+          <w:lang w:val="mk-MK"/>
+        </w:rPr>
+        <w:t>нул</w:t>
+      </w:r>
+      <w:proofErr w:type="spellEnd"/>
+      <w:r>
+        <w:rPr>
+          <w:lang w:val="mk-MK"/>
+        </w:rPr>
+        <w:t xml:space="preserve"> значи дека вработениот нема вештина или нуловите ги игнорираме. Во скиците 4, 5 и 6 освен проблеми со интерпретација на </w:t>
+      </w:r>
+      <w:proofErr w:type="spellStart"/>
+      <w:r>
+        <w:rPr>
+          <w:lang w:val="mk-MK"/>
+        </w:rPr>
+        <w:t>нул</w:t>
+      </w:r>
+      <w:proofErr w:type="spellEnd"/>
+      <w:r>
+        <w:rPr>
+          <w:lang w:val="mk-MK"/>
+        </w:rPr>
+        <w:t xml:space="preserve"> ги имаме 3-те аномалии на </w:t>
+      </w:r>
+      <w:proofErr w:type="spellStart"/>
+      <w:r>
+        <w:rPr>
+          <w:lang w:val="mk-MK"/>
+        </w:rPr>
+        <w:t>внес</w:t>
+      </w:r>
+      <w:proofErr w:type="spellEnd"/>
+      <w:r>
+        <w:rPr>
+          <w:lang w:val="mk-MK"/>
+        </w:rPr>
+        <w:t xml:space="preserve">, ажурирање и бришење. Во нив има и друг проблем на интерпретација што се јавува ако </w:t>
+      </w:r>
+      <w:r>
+        <w:rPr>
+          <w:lang w:val="mk-MK"/>
+        </w:rPr>
+        <w:t xml:space="preserve">двете независни бинарни врски ги интерпретираме како една </w:t>
+      </w:r>
+      <w:proofErr w:type="spellStart"/>
+      <w:r>
+        <w:rPr>
+          <w:lang w:val="mk-MK"/>
+        </w:rPr>
+        <w:t>терциерна</w:t>
+      </w:r>
+      <w:proofErr w:type="spellEnd"/>
       <w:r>
         <w:rPr>
           <w:lang w:val="mk-MK"/>
@@ -4276,8 +4997,14 @@
         <w:rPr>
           <w:lang w:val="mk-MK"/>
         </w:rPr>
+        <w:t xml:space="preserve">Скица 7 ни е од посебен интерес зашто не води кон следното поглавје. Тука секоја вештина на Трпе се јавува заедно со секој јазик што Трпе го зборува со што автоматски губиме било какво значење помеѓу вештини и јазици. За еден вработен секој негов јазик ќе биде поврзан со истите (сите) вештини и обратно, </w:t>
+      </w:r>
+      <w:r>
+        <w:rPr>
+          <w:lang w:val="mk-MK"/>
+        </w:rPr>
         <w:lastRenderedPageBreak/>
-        <w:t>Скица 7 ни е од посебен интерес зашто не води кон следното поглавје. Тука секоја вештина на Трпе се јавува заедно со секој јазик што Трпе го зборува со што автоматски губиме било какво значење помеѓу вештини и јазици. За еден вработен секој негов јазик ќе биде поврзан со истите (сите) вештини и обратно, секоја негова вештина е поврзана со истите (сите) јазици. Табелата на скица 7 ни е добар пример за</w:t>
+        <w:t>секоја негова вештина е поврзана со истите (сите) јазици. Табелата на скица 7 ни е добар пример за</w:t>
       </w:r>
       <w:r>
         <w:rPr>
@@ -4289,7 +5016,21 @@
         <w:rPr>
           <w:lang w:val="mk-MK"/>
         </w:rPr>
-        <w:t>табела што задоволува повеќевредносна зависност</w:t>
+        <w:t xml:space="preserve">табела што задоволува </w:t>
+      </w:r>
+      <w:proofErr w:type="spellStart"/>
+      <w:r>
+        <w:rPr>
+          <w:lang w:val="mk-MK"/>
+        </w:rPr>
+        <w:t>повеќевредносна</w:t>
+      </w:r>
+      <w:proofErr w:type="spellEnd"/>
+      <w:r>
+        <w:rPr>
+          <w:lang w:val="mk-MK"/>
+        </w:rPr>
+        <w:t xml:space="preserve"> зависност</w:t>
       </w:r>
       <w:r>
         <w:rPr>
@@ -4305,11 +5046,19 @@
           <w:lang w:val="mk-MK"/>
         </w:rPr>
       </w:pPr>
-      <w:r>
-        <w:rPr>
-          <w:lang w:val="mk-MK"/>
-        </w:rPr>
-        <w:t>Повеќевредносни зависности</w:t>
+      <w:proofErr w:type="spellStart"/>
+      <w:r>
+        <w:rPr>
+          <w:lang w:val="mk-MK"/>
+        </w:rPr>
+        <w:t>Повеќевредносни</w:t>
+      </w:r>
+      <w:proofErr w:type="spellEnd"/>
+      <w:r>
+        <w:rPr>
+          <w:lang w:val="mk-MK"/>
+        </w:rPr>
+        <w:t xml:space="preserve"> зависности</w:t>
       </w:r>
     </w:p>
     <w:p>
@@ -4318,11 +5067,19 @@
           <w:lang w:val="mk-MK"/>
         </w:rPr>
       </w:pPr>
-      <w:r>
-        <w:rPr>
-          <w:lang w:val="mk-MK"/>
-        </w:rPr>
-        <w:t>Повеќевредносна зависност</w:t>
+      <w:proofErr w:type="spellStart"/>
+      <w:r>
+        <w:rPr>
+          <w:lang w:val="mk-MK"/>
+        </w:rPr>
+        <w:t>Повеќевредносна</w:t>
+      </w:r>
+      <w:proofErr w:type="spellEnd"/>
+      <w:r>
+        <w:rPr>
+          <w:lang w:val="mk-MK"/>
+        </w:rPr>
+        <w:t xml:space="preserve"> зависност</w:t>
       </w:r>
       <w:r>
         <w:t xml:space="preserve"> [</w:t>
@@ -4440,7 +5197,21 @@
         <w:rPr>
           <w:lang w:val="mk-MK"/>
         </w:rPr>
-        <w:t xml:space="preserve">Велиме дека важи повеќевредносната зависност </w:t>
+        <w:t xml:space="preserve">Велиме дека важи </w:t>
+      </w:r>
+      <w:proofErr w:type="spellStart"/>
+      <w:r>
+        <w:rPr>
+          <w:lang w:val="mk-MK"/>
+        </w:rPr>
+        <w:t>повеќевредносната</w:t>
+      </w:r>
+      <w:proofErr w:type="spellEnd"/>
+      <w:r>
+        <w:rPr>
+          <w:lang w:val="mk-MK"/>
+        </w:rPr>
+        <w:t xml:space="preserve"> зависност </w:t>
       </w:r>
       <w:r>
         <w:rPr>
@@ -4494,7 +5265,21 @@
         <w:rPr>
           <w:lang w:val="mk-MK"/>
         </w:rPr>
-        <w:t xml:space="preserve">ако за било кои две н-торки </w:t>
+        <w:t xml:space="preserve">ако за било кои две </w:t>
+      </w:r>
+      <w:proofErr w:type="spellStart"/>
+      <w:r>
+        <w:rPr>
+          <w:lang w:val="mk-MK"/>
+        </w:rPr>
+        <w:t>н-торки</w:t>
+      </w:r>
+      <w:proofErr w:type="spellEnd"/>
+      <w:r>
+        <w:rPr>
+          <w:lang w:val="mk-MK"/>
+        </w:rPr>
+        <w:t xml:space="preserve"> </w:t>
       </w:r>
       <w:r>
         <w:t xml:space="preserve">r1 </w:t>
@@ -4533,7 +5318,21 @@
         <w:rPr>
           <w:lang w:val="mk-MK"/>
         </w:rPr>
-        <w:t xml:space="preserve">постои н-торка </w:t>
+        <w:t xml:space="preserve">постои </w:t>
+      </w:r>
+      <w:proofErr w:type="spellStart"/>
+      <w:r>
+        <w:rPr>
+          <w:lang w:val="mk-MK"/>
+        </w:rPr>
+        <w:t>н-торка</w:t>
+      </w:r>
+      <w:proofErr w:type="spellEnd"/>
+      <w:r>
+        <w:rPr>
+          <w:lang w:val="mk-MK"/>
+        </w:rPr>
+        <w:t xml:space="preserve"> </w:t>
       </w:r>
       <w:r>
         <w:t>r3</w:t>
@@ -4654,7 +5453,21 @@
         <w:rPr>
           <w:lang w:val="mk-MK"/>
         </w:rPr>
-        <w:t xml:space="preserve">Последица од дефиницијата е и дека постои и н-торка </w:t>
+        <w:t xml:space="preserve">Последица од дефиницијата е и дека постои и </w:t>
+      </w:r>
+      <w:proofErr w:type="spellStart"/>
+      <w:r>
+        <w:rPr>
+          <w:lang w:val="mk-MK"/>
+        </w:rPr>
+        <w:t>н-торка</w:t>
+      </w:r>
+      <w:proofErr w:type="spellEnd"/>
+      <w:r>
+        <w:rPr>
+          <w:lang w:val="mk-MK"/>
+        </w:rPr>
+        <w:t xml:space="preserve"> </w:t>
       </w:r>
       <w:r>
         <w:t>r4</w:t>
@@ -4740,7 +5553,21 @@
         <w:rPr>
           <w:lang w:val="mk-MK"/>
         </w:rPr>
-        <w:t xml:space="preserve">За што всушност ни служат овие зависности? Тие означуваат повеќевредносни факти. </w:t>
+        <w:t xml:space="preserve">За што всушност ни служат овие зависности? Тие означуваат </w:t>
+      </w:r>
+      <w:proofErr w:type="spellStart"/>
+      <w:r>
+        <w:rPr>
+          <w:lang w:val="mk-MK"/>
+        </w:rPr>
+        <w:t>повеќевредносни</w:t>
+      </w:r>
+      <w:proofErr w:type="spellEnd"/>
+      <w:r>
+        <w:rPr>
+          <w:lang w:val="mk-MK"/>
+        </w:rPr>
+        <w:t xml:space="preserve"> факти. </w:t>
       </w:r>
       <w:r>
         <w:t xml:space="preserve">Y </w:t>
@@ -4749,7 +5576,21 @@
         <w:rPr>
           <w:lang w:val="mk-MK"/>
         </w:rPr>
-        <w:t xml:space="preserve">да е едновредносен факт за </w:t>
+        <w:t xml:space="preserve">да е </w:t>
+      </w:r>
+      <w:proofErr w:type="spellStart"/>
+      <w:r>
+        <w:rPr>
+          <w:lang w:val="mk-MK"/>
+        </w:rPr>
+        <w:t>едновредносен</w:t>
+      </w:r>
+      <w:proofErr w:type="spellEnd"/>
+      <w:r>
+        <w:rPr>
+          <w:lang w:val="mk-MK"/>
+        </w:rPr>
+        <w:t xml:space="preserve"> факт за </w:t>
       </w:r>
       <w:r>
         <w:t xml:space="preserve">X </w:t>
@@ -4782,7 +5623,21 @@
         <w:rPr>
           <w:lang w:val="mk-MK"/>
         </w:rPr>
-        <w:t xml:space="preserve">е повеќевредносен факт за </w:t>
+        <w:t xml:space="preserve">е </w:t>
+      </w:r>
+      <w:proofErr w:type="spellStart"/>
+      <w:r>
+        <w:rPr>
+          <w:lang w:val="mk-MK"/>
+        </w:rPr>
+        <w:t>повеќевредносен</w:t>
+      </w:r>
+      <w:proofErr w:type="spellEnd"/>
+      <w:r>
+        <w:rPr>
+          <w:lang w:val="mk-MK"/>
+        </w:rPr>
+        <w:t xml:space="preserve"> факт за </w:t>
       </w:r>
       <w:r>
         <w:t xml:space="preserve">X, </w:t>
@@ -4919,7 +5774,21 @@
         <w:rPr>
           <w:lang w:val="mk-MK"/>
         </w:rPr>
-        <w:t xml:space="preserve">Треба да забележиме и дека во н-торките </w:t>
+        <w:t xml:space="preserve">Треба да забележиме и дека во </w:t>
+      </w:r>
+      <w:proofErr w:type="spellStart"/>
+      <w:r>
+        <w:rPr>
+          <w:lang w:val="mk-MK"/>
+        </w:rPr>
+        <w:t>н-торките</w:t>
+      </w:r>
+      <w:proofErr w:type="spellEnd"/>
+      <w:r>
+        <w:rPr>
+          <w:lang w:val="mk-MK"/>
+        </w:rPr>
+        <w:t xml:space="preserve"> </w:t>
       </w:r>
       <w:r>
         <w:t>r1</w:t>
@@ -5091,7 +5960,21 @@
         <w:rPr>
           <w:lang w:val="mk-MK"/>
         </w:rPr>
-        <w:t>За да дефинираме четврта нормална форма ќе дефинираме и т.н. тривијални повеќевредносни зависности.</w:t>
+        <w:t xml:space="preserve">За да дефинираме четврта нормална форма ќе дефинираме и т.н. тривијални </w:t>
+      </w:r>
+      <w:proofErr w:type="spellStart"/>
+      <w:r>
+        <w:rPr>
+          <w:lang w:val="mk-MK"/>
+        </w:rPr>
+        <w:t>повеќевредносни</w:t>
+      </w:r>
+      <w:proofErr w:type="spellEnd"/>
+      <w:r>
+        <w:rPr>
+          <w:lang w:val="mk-MK"/>
+        </w:rPr>
+        <w:t xml:space="preserve"> зависности.</w:t>
       </w:r>
       <w:r>
         <w:t xml:space="preserve"> </w:t>
@@ -5100,7 +5983,21 @@
         <w:rPr>
           <w:lang w:val="mk-MK"/>
         </w:rPr>
-        <w:t xml:space="preserve">Тривијални зависности се оние што важат за било која инстанца на една релација. Нека е дадена релација </w:t>
+        <w:t xml:space="preserve">Тривијални зависности се оние што важат за било која </w:t>
+      </w:r>
+      <w:proofErr w:type="spellStart"/>
+      <w:r>
+        <w:rPr>
+          <w:lang w:val="mk-MK"/>
+        </w:rPr>
+        <w:t>инстанца</w:t>
+      </w:r>
+      <w:proofErr w:type="spellEnd"/>
+      <w:r>
+        <w:rPr>
+          <w:lang w:val="mk-MK"/>
+        </w:rPr>
+        <w:t xml:space="preserve"> на една релација. Нека е дадена релација </w:t>
       </w:r>
       <w:r>
         <w:rPr>
@@ -5301,7 +6198,6 @@
         <w:rPr>
           <w:lang w:val="mk-MK"/>
         </w:rPr>
-        <w:lastRenderedPageBreak/>
         <w:t xml:space="preserve">Додека пак дефиницијата за 4-та нормална форма е следнава. Релацијата </w:t>
       </w:r>
       <w:r>
@@ -5316,11 +6212,19 @@
       <w:r>
         <w:t xml:space="preserve"> </w:t>
       </w:r>
-      <w:r>
-        <w:rPr>
-          <w:lang w:val="mk-MK"/>
-        </w:rPr>
-        <w:t>oд форма</w:t>
+      <w:proofErr w:type="spellStart"/>
+      <w:r>
+        <w:rPr>
+          <w:lang w:val="mk-MK"/>
+        </w:rPr>
+        <w:t>oд</w:t>
+      </w:r>
+      <w:proofErr w:type="spellEnd"/>
+      <w:r>
+        <w:rPr>
+          <w:lang w:val="mk-MK"/>
+        </w:rPr>
+        <w:t xml:space="preserve"> форма</w:t>
       </w:r>
       <w:r>
         <w:t xml:space="preserve"> X→→Y</w:t>
@@ -5347,7 +6251,21 @@
         <w:rPr>
           <w:lang w:val="mk-MK"/>
         </w:rPr>
-        <w:t>Тривијални повеќевредносни зависности или;</w:t>
+        <w:t xml:space="preserve">Тривијални </w:t>
+      </w:r>
+      <w:proofErr w:type="spellStart"/>
+      <w:r>
+        <w:rPr>
+          <w:lang w:val="mk-MK"/>
+        </w:rPr>
+        <w:t>повеќевредносни</w:t>
+      </w:r>
+      <w:proofErr w:type="spellEnd"/>
+      <w:r>
+        <w:rPr>
+          <w:lang w:val="mk-MK"/>
+        </w:rPr>
+        <w:t xml:space="preserve"> зависности или;</w:t>
       </w:r>
     </w:p>
     <w:p>
@@ -5362,13 +6280,28 @@
         </w:rPr>
       </w:pPr>
       <w:r>
+        <w:lastRenderedPageBreak/>
         <w:t xml:space="preserve">X </w:t>
       </w:r>
       <w:r>
         <w:rPr>
           <w:lang w:val="mk-MK"/>
         </w:rPr>
-        <w:t>е суперклуч на релацијата.</w:t>
+        <w:t xml:space="preserve">е </w:t>
+      </w:r>
+      <w:proofErr w:type="spellStart"/>
+      <w:r>
+        <w:rPr>
+          <w:lang w:val="mk-MK"/>
+        </w:rPr>
+        <w:t>суперклуч</w:t>
+      </w:r>
+      <w:proofErr w:type="spellEnd"/>
+      <w:r>
+        <w:rPr>
+          <w:lang w:val="mk-MK"/>
+        </w:rPr>
+        <w:t xml:space="preserve"> на релацијата.</w:t>
       </w:r>
     </w:p>
     <w:p>
@@ -5498,11 +6431,19 @@
         </w:rPr>
         <w:t xml:space="preserve">отстранување на повторување кога имаме </w:t>
       </w:r>
-      <w:r>
-        <w:rPr>
-          <w:lang w:val="mk-MK"/>
-        </w:rPr>
-        <w:t>повеќевредносни факти</w:t>
+      <w:proofErr w:type="spellStart"/>
+      <w:r>
+        <w:rPr>
+          <w:lang w:val="mk-MK"/>
+        </w:rPr>
+        <w:t>повеќевредносни</w:t>
+      </w:r>
+      <w:proofErr w:type="spellEnd"/>
+      <w:r>
+        <w:rPr>
+          <w:lang w:val="mk-MK"/>
+        </w:rPr>
+        <w:t xml:space="preserve"> факти</w:t>
       </w:r>
       <w:r>
         <w:rPr>
@@ -5727,12 +6668,14 @@
                 <w:lang w:val="mk-MK"/>
               </w:rPr>
             </w:pPr>
+            <w:proofErr w:type="spellStart"/>
             <w:r>
               <w:rPr>
                 <w:lang w:val="mk-MK"/>
               </w:rPr>
               <w:t>Застава</w:t>
             </w:r>
+            <w:proofErr w:type="spellEnd"/>
           </w:p>
         </w:tc>
         <w:tc>
@@ -5834,7 +6777,21 @@
         <w:rPr>
           <w:lang w:val="mk-MK"/>
         </w:rPr>
-        <w:t xml:space="preserve"> агент може да продава некои производи, дека една компанија произведува одредени производи и дека агентот за една компанија ќе ги продава производите кои тој може да ги продава но и компанијата да ги произведува.</w:t>
+        <w:t xml:space="preserve"> </w:t>
+      </w:r>
+      <w:proofErr w:type="spellStart"/>
+      <w:r>
+        <w:rPr>
+          <w:lang w:val="mk-MK"/>
+        </w:rPr>
+        <w:t>агент</w:t>
+      </w:r>
+      <w:proofErr w:type="spellEnd"/>
+      <w:r>
+        <w:rPr>
+          <w:lang w:val="mk-MK"/>
+        </w:rPr>
+        <w:t xml:space="preserve"> може да продава некои производи, дека една компанија произведува одредени производи и дека агентот за една компанија ќе ги продава производите кои тој може да ги продава но и компанијата да ги произведува.</w:t>
       </w:r>
     </w:p>
     <w:p>
@@ -6025,12 +6982,14 @@
                 <w:lang w:val="mk-MK"/>
               </w:rPr>
             </w:pPr>
+            <w:proofErr w:type="spellStart"/>
             <w:r>
               <w:rPr>
                 <w:lang w:val="mk-MK"/>
               </w:rPr>
               <w:t>Застава</w:t>
             </w:r>
+            <w:proofErr w:type="spellEnd"/>
           </w:p>
         </w:tc>
         <w:tc>
@@ -6087,12 +7046,14 @@
                 <w:lang w:val="mk-MK"/>
               </w:rPr>
             </w:pPr>
+            <w:proofErr w:type="spellStart"/>
             <w:r>
               <w:rPr>
                 <w:lang w:val="mk-MK"/>
               </w:rPr>
               <w:t>Застава</w:t>
             </w:r>
+            <w:proofErr w:type="spellEnd"/>
           </w:p>
         </w:tc>
         <w:tc>
@@ -6273,12 +7234,14 @@
                 <w:lang w:val="mk-MK"/>
               </w:rPr>
             </w:pPr>
+            <w:proofErr w:type="spellStart"/>
             <w:r>
               <w:rPr>
                 <w:lang w:val="mk-MK"/>
               </w:rPr>
               <w:t>Застава</w:t>
             </w:r>
+            <w:proofErr w:type="spellEnd"/>
           </w:p>
         </w:tc>
         <w:tc>
@@ -6336,7 +7299,6 @@
           <w:b/>
           <w:lang w:val="mk-MK"/>
         </w:rPr>
-        <w:lastRenderedPageBreak/>
         <w:t xml:space="preserve">Скица </w:t>
       </w:r>
       <w:r>
@@ -6620,12 +7582,14 @@
                 <w:lang w:val="mk-MK"/>
               </w:rPr>
             </w:pPr>
+            <w:proofErr w:type="spellStart"/>
             <w:r>
               <w:rPr>
                 <w:lang w:val="mk-MK"/>
               </w:rPr>
               <w:t>Застава</w:t>
             </w:r>
+            <w:proofErr w:type="spellEnd"/>
           </w:p>
         </w:tc>
         <w:tc>
@@ -6659,12 +7623,14 @@
                 <w:lang w:val="mk-MK"/>
               </w:rPr>
             </w:pPr>
+            <w:proofErr w:type="spellStart"/>
             <w:r>
               <w:rPr>
                 <w:lang w:val="mk-MK"/>
               </w:rPr>
               <w:t>Застава</w:t>
             </w:r>
+            <w:proofErr w:type="spellEnd"/>
           </w:p>
         </w:tc>
         <w:tc>
@@ -6830,12 +7796,14 @@
                 <w:lang w:val="mk-MK"/>
               </w:rPr>
             </w:pPr>
+            <w:proofErr w:type="spellStart"/>
             <w:r>
               <w:rPr>
                 <w:lang w:val="mk-MK"/>
               </w:rPr>
               <w:t>Застава</w:t>
             </w:r>
+            <w:proofErr w:type="spellEnd"/>
           </w:p>
         </w:tc>
         <w:tc>
@@ -6968,12 +7936,14 @@
                 <w:lang w:val="mk-MK"/>
               </w:rPr>
             </w:pPr>
+            <w:proofErr w:type="spellStart"/>
             <w:r>
               <w:rPr>
                 <w:lang w:val="mk-MK"/>
               </w:rPr>
               <w:t>Застава</w:t>
             </w:r>
+            <w:proofErr w:type="spellEnd"/>
           </w:p>
         </w:tc>
         <w:tc>
@@ -7322,46 +8292,821 @@
         <w:rPr>
           <w:lang w:val="mk-MK"/>
         </w:rPr>
-        <w:t>Зависности на проекција-и-спојување</w:t>
+        <w:t xml:space="preserve">Зависности на проекција и </w:t>
+      </w:r>
+      <w:r>
+        <w:rPr>
+          <w:lang w:val="mk-MK"/>
+        </w:rPr>
+        <w:t>спојување</w:t>
       </w:r>
     </w:p>
     <w:p>
-      <w:pPr>
-        <w:rPr>
-          <w:lang w:val="mk-MK"/>
-        </w:rPr>
-      </w:pPr>
-      <w:bookmarkStart w:id="0" w:name="_GoBack"/>
-      <w:bookmarkEnd w:id="0"/>
+      <w:r>
+        <w:rPr>
+          <w:lang w:val="mk-MK"/>
+        </w:rPr>
+        <w:t xml:space="preserve">Нека е дадена релација </w:t>
+      </w:r>
+      <w:r>
+        <w:t>r(R)</w:t>
+      </w:r>
+      <w:r>
+        <w:rPr>
+          <w:lang w:val="mk-MK"/>
+        </w:rPr>
+        <w:t xml:space="preserve"> и нека </w:t>
+      </w:r>
+      <w:r>
+        <w:t>X</w:t>
+      </w:r>
+      <w:r>
+        <w:rPr>
+          <w:vertAlign w:val="subscript"/>
+        </w:rPr>
+        <w:t>1</w:t>
+      </w:r>
+      <w:r>
+        <w:t>,</w:t>
+      </w:r>
+      <w:r>
+        <w:t xml:space="preserve"> </w:t>
+      </w:r>
+      <w:r>
+        <w:t>X</w:t>
+      </w:r>
+      <w:r>
+        <w:rPr>
+          <w:vertAlign w:val="subscript"/>
+        </w:rPr>
+        <w:t>2</w:t>
+      </w:r>
+      <w:r>
+        <w:t>,…,</w:t>
+      </w:r>
+      <w:r>
+        <w:t xml:space="preserve"> </w:t>
+      </w:r>
+      <w:proofErr w:type="spellStart"/>
+      <w:r>
+        <w:t>X</w:t>
+      </w:r>
+      <w:r>
+        <w:rPr>
+          <w:vertAlign w:val="subscript"/>
+        </w:rPr>
+        <w:t>n</w:t>
+      </w:r>
+      <w:proofErr w:type="spellEnd"/>
+      <w:r>
+        <w:t xml:space="preserve"> </w:t>
+      </w:r>
+      <w:r>
+        <w:rPr>
+          <w:rFonts w:ascii="Cambria Math" w:hAnsi="Cambria Math" w:cs="Cambria Math"/>
+        </w:rPr>
+        <w:t>⊆</w:t>
+      </w:r>
+      <w:r>
+        <w:rPr>
+          <w:rFonts w:ascii="Cambria Math" w:hAnsi="Cambria Math" w:cs="Cambria Math"/>
+        </w:rPr>
+        <w:t xml:space="preserve"> </w:t>
+      </w:r>
+      <w:r>
+        <w:t xml:space="preserve">R </w:t>
+      </w:r>
+      <w:r>
+        <w:rPr>
+          <w:lang w:val="mk-MK"/>
+        </w:rPr>
+        <w:t xml:space="preserve">се подмножества на атрибути од шемата на релацијата. Велиме дека релацијата </w:t>
+      </w:r>
+      <w:r>
+        <w:t>r</w:t>
+      </w:r>
+      <w:r>
+        <w:rPr>
+          <w:lang w:val="mk-MK"/>
+        </w:rPr>
+        <w:t xml:space="preserve"> задоволува зависност на проекција и спојување (ЗПС) ако таа е еднаква на природното спојување од релациите што се проекции кон атрибутите </w:t>
+      </w:r>
+      <w:r>
+        <w:t>X</w:t>
+      </w:r>
+      <w:r>
+        <w:rPr>
+          <w:vertAlign w:val="subscript"/>
+        </w:rPr>
+        <w:t>1</w:t>
+      </w:r>
+      <w:r>
+        <w:t>,</w:t>
+      </w:r>
+      <w:r>
+        <w:t xml:space="preserve"> </w:t>
+      </w:r>
+      <w:r>
+        <w:t>X</w:t>
+      </w:r>
+      <w:r>
+        <w:rPr>
+          <w:vertAlign w:val="subscript"/>
+        </w:rPr>
+        <w:t>2</w:t>
+      </w:r>
+      <w:r>
+        <w:t>,…,</w:t>
+      </w:r>
+      <w:r>
+        <w:t xml:space="preserve"> </w:t>
+      </w:r>
+      <w:proofErr w:type="spellStart"/>
+      <w:r>
+        <w:t>X</w:t>
+      </w:r>
+      <w:r>
+        <w:rPr>
+          <w:vertAlign w:val="subscript"/>
+        </w:rPr>
+        <w:t>n</w:t>
+      </w:r>
+      <w:proofErr w:type="spellEnd"/>
+      <w:r>
+        <w:t>.</w:t>
+      </w:r>
     </w:p>
     <w:p>
       <w:pPr>
-        <w:rPr>
-          <w:lang w:val="mk-MK"/>
-        </w:rPr>
-      </w:pPr>
+        <w:pStyle w:val="equation"/>
+        <w:rPr>
+          <w:lang w:val="mk-MK"/>
+        </w:rPr>
+      </w:pPr>
+      <w:r>
+        <w:rPr>
+          <w:lang w:val="mk-MK"/>
+        </w:rPr>
+        <w:tab/>
+      </w:r>
+      <m:oMath>
+        <m:r>
+          <w:rPr>
+            <w:rFonts w:ascii="Cambria Math" w:hAnsi="Cambria Math"/>
+            <w:lang w:val="mk-MK"/>
+          </w:rPr>
+          <m:t>⋈</m:t>
+        </m:r>
+        <m:d>
+          <m:dPr>
+            <m:ctrlPr>
+              <w:rPr>
+                <w:rFonts w:ascii="Cambria Math" w:hAnsi="Cambria Math"/>
+                <w:i/>
+                <w:lang w:val="mk-MK"/>
+              </w:rPr>
+            </m:ctrlPr>
+          </m:dPr>
+          <m:e>
+            <m:sSub>
+              <m:sSubPr>
+                <m:ctrlPr>
+                  <w:rPr>
+                    <w:rFonts w:ascii="Cambria Math" w:hAnsi="Cambria Math"/>
+                    <w:i/>
+                    <w:lang w:val="mk-MK"/>
+                  </w:rPr>
+                </m:ctrlPr>
+              </m:sSubPr>
+              <m:e>
+                <m:r>
+                  <w:rPr>
+                    <w:rFonts w:ascii="Cambria Math" w:hAnsi="Cambria Math"/>
+                    <w:lang w:val="mk-MK"/>
+                  </w:rPr>
+                  <m:t>X</m:t>
+                </m:r>
+              </m:e>
+              <m:sub>
+                <m:r>
+                  <w:rPr>
+                    <w:rFonts w:ascii="Cambria Math" w:hAnsi="Cambria Math"/>
+                    <w:lang w:val="mk-MK"/>
+                  </w:rPr>
+                  <m:t>1</m:t>
+                </m:r>
+              </m:sub>
+            </m:sSub>
+            <m:r>
+              <w:rPr>
+                <w:rFonts w:ascii="Cambria Math" w:hAnsi="Cambria Math"/>
+                <w:lang w:val="mk-MK"/>
+              </w:rPr>
+              <m:t>,…</m:t>
+            </m:r>
+            <m:r>
+              <w:rPr>
+                <w:rFonts w:ascii="Cambria Math" w:hAnsi="Cambria Math"/>
+                <w:lang w:val="mk-MK"/>
+              </w:rPr>
+              <m:t>,</m:t>
+            </m:r>
+            <m:sSub>
+              <m:sSubPr>
+                <m:ctrlPr>
+                  <w:rPr>
+                    <w:rFonts w:ascii="Cambria Math" w:hAnsi="Cambria Math"/>
+                    <w:i/>
+                    <w:lang w:val="mk-MK"/>
+                  </w:rPr>
+                </m:ctrlPr>
+              </m:sSubPr>
+              <m:e>
+                <m:r>
+                  <w:rPr>
+                    <w:rFonts w:ascii="Cambria Math" w:hAnsi="Cambria Math"/>
+                    <w:lang w:val="mk-MK"/>
+                  </w:rPr>
+                  <m:t>X</m:t>
+                </m:r>
+              </m:e>
+              <m:sub>
+                <m:r>
+                  <w:rPr>
+                    <w:rFonts w:ascii="Cambria Math" w:hAnsi="Cambria Math"/>
+                    <w:lang w:val="mk-MK"/>
+                  </w:rPr>
+                  <m:t>n</m:t>
+                </m:r>
+              </m:sub>
+            </m:sSub>
+          </m:e>
+        </m:d>
+        <m:r>
+          <w:rPr>
+            <w:rFonts w:ascii="Cambria Math" w:hAnsi="Cambria Math"/>
+            <w:lang w:val="mk-MK"/>
+          </w:rPr>
+          <m:t>⇔</m:t>
+        </m:r>
+        <m:sSub>
+          <m:sSubPr>
+            <m:ctrlPr>
+              <w:rPr>
+                <w:rFonts w:ascii="Cambria Math" w:hAnsi="Cambria Math"/>
+                <w:i/>
+                <w:lang w:val="mk-MK"/>
+              </w:rPr>
+            </m:ctrlPr>
+          </m:sSubPr>
+          <m:e>
+            <m:r>
+              <w:rPr>
+                <w:rFonts w:ascii="Cambria Math" w:hAnsi="Cambria Math"/>
+                <w:lang w:val="mk-MK"/>
+              </w:rPr>
+              <m:t>π</m:t>
+            </m:r>
+          </m:e>
+          <m:sub>
+            <m:sSub>
+              <m:sSubPr>
+                <m:ctrlPr>
+                  <w:rPr>
+                    <w:rFonts w:ascii="Cambria Math" w:hAnsi="Cambria Math"/>
+                    <w:i/>
+                    <w:lang w:val="mk-MK"/>
+                  </w:rPr>
+                </m:ctrlPr>
+              </m:sSubPr>
+              <m:e>
+                <m:r>
+                  <w:rPr>
+                    <w:rFonts w:ascii="Cambria Math" w:hAnsi="Cambria Math"/>
+                    <w:lang w:val="mk-MK"/>
+                  </w:rPr>
+                  <m:t>X</m:t>
+                </m:r>
+              </m:e>
+              <m:sub>
+                <m:r>
+                  <w:rPr>
+                    <w:rFonts w:ascii="Cambria Math" w:hAnsi="Cambria Math"/>
+                    <w:lang w:val="mk-MK"/>
+                  </w:rPr>
+                  <m:t>1</m:t>
+                </m:r>
+              </m:sub>
+            </m:sSub>
+          </m:sub>
+        </m:sSub>
+        <m:d>
+          <m:dPr>
+            <m:ctrlPr>
+              <w:rPr>
+                <w:rFonts w:ascii="Cambria Math" w:hAnsi="Cambria Math"/>
+                <w:i/>
+                <w:lang w:val="mk-MK"/>
+              </w:rPr>
+            </m:ctrlPr>
+          </m:dPr>
+          <m:e>
+            <m:r>
+              <w:rPr>
+                <w:rFonts w:ascii="Cambria Math" w:hAnsi="Cambria Math"/>
+                <w:lang w:val="mk-MK"/>
+              </w:rPr>
+              <m:t>r</m:t>
+            </m:r>
+          </m:e>
+        </m:d>
+        <m:r>
+          <w:rPr>
+            <w:rFonts w:ascii="Cambria Math" w:hAnsi="Cambria Math"/>
+            <w:lang w:val="mk-MK"/>
+          </w:rPr>
+          <m:t>⋈</m:t>
+        </m:r>
+        <m:sSub>
+          <m:sSubPr>
+            <m:ctrlPr>
+              <w:rPr>
+                <w:rFonts w:ascii="Cambria Math" w:hAnsi="Cambria Math"/>
+                <w:i/>
+                <w:lang w:val="mk-MK"/>
+              </w:rPr>
+            </m:ctrlPr>
+          </m:sSubPr>
+          <m:e>
+            <m:r>
+              <w:rPr>
+                <w:rFonts w:ascii="Cambria Math" w:hAnsi="Cambria Math"/>
+                <w:lang w:val="mk-MK"/>
+              </w:rPr>
+              <m:t>π</m:t>
+            </m:r>
+          </m:e>
+          <m:sub>
+            <m:sSub>
+              <m:sSubPr>
+                <m:ctrlPr>
+                  <w:rPr>
+                    <w:rFonts w:ascii="Cambria Math" w:hAnsi="Cambria Math"/>
+                    <w:i/>
+                    <w:lang w:val="mk-MK"/>
+                  </w:rPr>
+                </m:ctrlPr>
+              </m:sSubPr>
+              <m:e>
+                <m:r>
+                  <w:rPr>
+                    <w:rFonts w:ascii="Cambria Math" w:hAnsi="Cambria Math"/>
+                    <w:lang w:val="mk-MK"/>
+                  </w:rPr>
+                  <m:t>X</m:t>
+                </m:r>
+              </m:e>
+              <m:sub>
+                <m:r>
+                  <w:rPr>
+                    <w:rFonts w:ascii="Cambria Math" w:hAnsi="Cambria Math"/>
+                    <w:lang w:val="mk-MK"/>
+                  </w:rPr>
+                  <m:t>2</m:t>
+                </m:r>
+              </m:sub>
+            </m:sSub>
+          </m:sub>
+        </m:sSub>
+        <m:d>
+          <m:dPr>
+            <m:ctrlPr>
+              <w:rPr>
+                <w:rFonts w:ascii="Cambria Math" w:hAnsi="Cambria Math"/>
+                <w:i/>
+                <w:lang w:val="mk-MK"/>
+              </w:rPr>
+            </m:ctrlPr>
+          </m:dPr>
+          <m:e>
+            <m:r>
+              <w:rPr>
+                <w:rFonts w:ascii="Cambria Math" w:hAnsi="Cambria Math"/>
+                <w:lang w:val="mk-MK"/>
+              </w:rPr>
+              <m:t>r</m:t>
+            </m:r>
+          </m:e>
+        </m:d>
+        <m:r>
+          <w:rPr>
+            <w:rFonts w:ascii="Cambria Math" w:hAnsi="Cambria Math"/>
+            <w:lang w:val="mk-MK"/>
+          </w:rPr>
+          <m:t>⋈</m:t>
+        </m:r>
+        <m:r>
+          <w:rPr>
+            <w:rFonts w:ascii="Cambria Math" w:hAnsi="Cambria Math"/>
+            <w:lang w:val="mk-MK"/>
+          </w:rPr>
+          <m:t>…</m:t>
+        </m:r>
+        <m:r>
+          <w:rPr>
+            <w:rFonts w:ascii="Cambria Math" w:hAnsi="Cambria Math"/>
+            <w:lang w:val="mk-MK"/>
+          </w:rPr>
+          <m:t>⋈</m:t>
+        </m:r>
+        <m:sSub>
+          <m:sSubPr>
+            <m:ctrlPr>
+              <w:rPr>
+                <w:rFonts w:ascii="Cambria Math" w:hAnsi="Cambria Math"/>
+                <w:i/>
+                <w:lang w:val="mk-MK"/>
+              </w:rPr>
+            </m:ctrlPr>
+          </m:sSubPr>
+          <m:e>
+            <m:r>
+              <w:rPr>
+                <w:rFonts w:ascii="Cambria Math" w:hAnsi="Cambria Math"/>
+                <w:lang w:val="mk-MK"/>
+              </w:rPr>
+              <m:t>π</m:t>
+            </m:r>
+          </m:e>
+          <m:sub>
+            <m:r>
+              <w:rPr>
+                <w:rFonts w:ascii="Cambria Math" w:hAnsi="Cambria Math"/>
+                <w:lang w:val="mk-MK"/>
+              </w:rPr>
+              <m:t>n</m:t>
+            </m:r>
+          </m:sub>
+        </m:sSub>
+        <m:d>
+          <m:dPr>
+            <m:ctrlPr>
+              <w:rPr>
+                <w:rFonts w:ascii="Cambria Math" w:hAnsi="Cambria Math"/>
+                <w:i/>
+                <w:lang w:val="mk-MK"/>
+              </w:rPr>
+            </m:ctrlPr>
+          </m:dPr>
+          <m:e>
+            <m:r>
+              <w:rPr>
+                <w:rFonts w:ascii="Cambria Math" w:hAnsi="Cambria Math"/>
+                <w:lang w:val="mk-MK"/>
+              </w:rPr>
+              <m:t>r</m:t>
+            </m:r>
+          </m:e>
+        </m:d>
+        <m:r>
+          <w:rPr>
+            <w:rFonts w:ascii="Cambria Math" w:hAnsi="Cambria Math"/>
+            <w:lang w:val="mk-MK"/>
+          </w:rPr>
+          <m:t>=r</m:t>
+        </m:r>
+      </m:oMath>
     </w:p>
     <w:p>
-      <w:pPr>
-        <w:pStyle w:val="heading1"/>
-        <w:rPr>
-          <w:lang w:val="mk-MK"/>
-        </w:rPr>
-      </w:pPr>
-      <w:r>
-        <w:rPr>
-          <w:lang w:val="mk-MK"/>
-        </w:rPr>
-        <w:t>Референции</w:t>
+      <w:r>
+        <w:rPr>
+          <w:lang w:val="mk-MK"/>
+        </w:rPr>
+        <w:t xml:space="preserve">Викаме дека една релација е ограничена со ЗПС ако не смееме да вметнеме </w:t>
+      </w:r>
+      <w:proofErr w:type="spellStart"/>
+      <w:r>
+        <w:rPr>
+          <w:lang w:val="mk-MK"/>
+        </w:rPr>
+        <w:t>н-торка</w:t>
+      </w:r>
+      <w:proofErr w:type="spellEnd"/>
+      <w:r>
+        <w:rPr>
+          <w:lang w:val="mk-MK"/>
+        </w:rPr>
+        <w:t xml:space="preserve"> во неа што ќе ја наруши еднаквоста погоре т.е. после проекција и спојување мора да се добива истата релација за да важи зависноста.</w:t>
+      </w:r>
+      <w:r>
+        <w:rPr>
+          <w:lang w:val="mk-MK"/>
+        </w:rPr>
+        <w:t xml:space="preserve"> Велиме дека една зависност е тривијална ако некое од подмножествата на атрибути е целото множество </w:t>
+      </w:r>
+      <w:r>
+        <w:t>R.</w:t>
       </w:r>
     </w:p>
     <w:p>
       <w:pPr>
+        <w:pStyle w:val="heading1"/>
+        <w:rPr>
+          <w:lang w:val="mk-MK"/>
+        </w:rPr>
+      </w:pPr>
+      <w:r>
+        <w:rPr>
+          <w:lang w:val="mk-MK"/>
+        </w:rPr>
+        <w:t>Петта нормална форма, формално</w:t>
+      </w:r>
+    </w:p>
+    <w:p>
+      <w:pPr>
+        <w:rPr>
+          <w:lang w:val="mk-MK"/>
+        </w:rPr>
+      </w:pPr>
+      <w:r>
+        <w:rPr>
+          <w:lang w:val="mk-MK"/>
+        </w:rPr>
+        <w:t xml:space="preserve">Формално, една релација </w:t>
+      </w:r>
+      <w:r>
+        <w:t>r(R)</w:t>
+      </w:r>
+      <w:r>
+        <w:rPr>
+          <w:lang w:val="mk-MK"/>
+        </w:rPr>
+        <w:t xml:space="preserve"> е во 5-та НФ ако сите ЗПС од форма </w:t>
+      </w:r>
+      <w:r>
+        <w:rPr>
+          <w:rFonts w:ascii="Cambria Math" w:hAnsi="Cambria Math" w:cs="Cambria Math"/>
+          <w:lang w:val="mk-MK"/>
+        </w:rPr>
+        <w:t>⋈</w:t>
+      </w:r>
+      <w:r>
+        <w:rPr>
+          <w:lang w:val="mk-MK"/>
+        </w:rPr>
+        <w:t>(</w:t>
+      </w:r>
+      <w:r>
+        <w:t xml:space="preserve"> </w:t>
+      </w:r>
+      <w:r>
+        <w:t>X</w:t>
+      </w:r>
+      <w:r>
+        <w:rPr>
+          <w:vertAlign w:val="subscript"/>
+        </w:rPr>
+        <w:t>1</w:t>
+      </w:r>
+      <w:r>
+        <w:rPr>
+          <w:lang w:val="mk-MK"/>
+        </w:rPr>
+        <w:t>,</w:t>
+      </w:r>
+      <w:r>
+        <w:rPr>
+          <w:lang w:val="mk-MK"/>
+        </w:rPr>
+        <w:t xml:space="preserve"> </w:t>
+      </w:r>
+      <w:r>
+        <w:rPr>
+          <w:lang w:val="mk-MK"/>
+        </w:rPr>
+        <w:t>…,</w:t>
+      </w:r>
+      <w:r>
+        <w:rPr>
+          <w:lang w:val="mk-MK"/>
+        </w:rPr>
+        <w:t xml:space="preserve"> </w:t>
+      </w:r>
+      <w:proofErr w:type="spellStart"/>
+      <w:r>
+        <w:t>X</w:t>
+      </w:r>
+      <w:r>
+        <w:rPr>
+          <w:vertAlign w:val="subscript"/>
+        </w:rPr>
+        <w:t>n</w:t>
+      </w:r>
+      <w:proofErr w:type="spellEnd"/>
+      <w:r>
+        <w:rPr>
+          <w:lang w:val="mk-MK"/>
+        </w:rPr>
+        <w:t>)</w:t>
+      </w:r>
+      <w:r>
+        <w:rPr>
+          <w:lang w:val="mk-MK"/>
+        </w:rPr>
+        <w:t xml:space="preserve"> се:</w:t>
+      </w:r>
+    </w:p>
+    <w:p>
+      <w:pPr>
+        <w:pStyle w:val="numitem"/>
+        <w:numPr>
+          <w:ilvl w:val="0"/>
+          <w:numId w:val="25"/>
+        </w:numPr>
+        <w:rPr>
+          <w:lang w:val="mk-MK"/>
+        </w:rPr>
+      </w:pPr>
+      <w:r>
+        <w:rPr>
+          <w:lang w:val="mk-MK"/>
+        </w:rPr>
+        <w:t xml:space="preserve">Тривијални зависности (некое </w:t>
+      </w:r>
+      <w:r>
+        <w:t>X</w:t>
+      </w:r>
+      <w:r>
+        <w:rPr>
+          <w:vertAlign w:val="subscript"/>
+        </w:rPr>
+        <w:t xml:space="preserve">i </w:t>
+      </w:r>
+      <w:r>
+        <w:t>= R</w:t>
+      </w:r>
+      <w:r>
+        <w:rPr>
+          <w:lang w:val="mk-MK"/>
+        </w:rPr>
+        <w:t>)</w:t>
+      </w:r>
+      <w:r>
+        <w:t xml:space="preserve"> </w:t>
+      </w:r>
+      <w:proofErr w:type="spellStart"/>
+      <w:r>
+        <w:t>или</w:t>
+      </w:r>
+      <w:proofErr w:type="spellEnd"/>
+      <w:r>
+        <w:t>;</w:t>
+      </w:r>
+    </w:p>
+    <w:p>
+      <w:pPr>
+        <w:pStyle w:val="numitem"/>
+        <w:numPr>
+          <w:ilvl w:val="0"/>
+          <w:numId w:val="25"/>
+        </w:numPr>
+        <w:rPr>
+          <w:lang w:val="mk-MK"/>
+        </w:rPr>
+      </w:pPr>
+      <w:r>
+        <w:rPr>
+          <w:lang w:val="mk-MK"/>
+        </w:rPr>
+        <w:t xml:space="preserve">Сите </w:t>
+      </w:r>
+      <w:r>
+        <w:t>X</w:t>
+      </w:r>
+      <w:r>
+        <w:rPr>
+          <w:vertAlign w:val="subscript"/>
+        </w:rPr>
+        <w:t>1</w:t>
+      </w:r>
+      <w:r>
+        <w:rPr>
+          <w:lang w:val="mk-MK"/>
+        </w:rPr>
+        <w:t>,</w:t>
+      </w:r>
+      <w:r>
+        <w:rPr>
+          <w:lang w:val="mk-MK"/>
+        </w:rPr>
+        <w:t xml:space="preserve"> </w:t>
+      </w:r>
+      <w:r>
+        <w:rPr>
+          <w:lang w:val="mk-MK"/>
+        </w:rPr>
+        <w:t>…,</w:t>
+      </w:r>
+      <w:r>
+        <w:rPr>
+          <w:lang w:val="mk-MK"/>
+        </w:rPr>
+        <w:t xml:space="preserve"> </w:t>
+      </w:r>
+      <w:proofErr w:type="spellStart"/>
+      <w:r>
+        <w:t>X</w:t>
+      </w:r>
+      <w:r>
+        <w:rPr>
+          <w:vertAlign w:val="subscript"/>
+        </w:rPr>
+        <w:t>n</w:t>
+      </w:r>
+      <w:proofErr w:type="spellEnd"/>
+      <w:r>
+        <w:rPr>
+          <w:vertAlign w:val="subscript"/>
+          <w:lang w:val="mk-MK"/>
+        </w:rPr>
+        <w:t xml:space="preserve"> </w:t>
+      </w:r>
+      <w:r>
+        <w:rPr>
+          <w:lang w:val="mk-MK"/>
+        </w:rPr>
+        <w:t xml:space="preserve">се </w:t>
+      </w:r>
+      <w:proofErr w:type="spellStart"/>
+      <w:r>
+        <w:rPr>
+          <w:lang w:val="mk-MK"/>
+        </w:rPr>
+        <w:t>суперклуч</w:t>
+      </w:r>
+      <w:proofErr w:type="spellEnd"/>
+      <w:r>
+        <w:rPr>
+          <w:lang w:val="mk-MK"/>
+        </w:rPr>
+        <w:t xml:space="preserve"> во </w:t>
+      </w:r>
+      <w:r>
+        <w:t>R.</w:t>
+      </w:r>
+    </w:p>
+    <w:p>
+      <w:pPr>
+        <w:rPr>
+          <w:lang w:val="mk-MK"/>
+        </w:rPr>
+      </w:pPr>
+      <w:r>
+        <w:rPr>
+          <w:lang w:val="mk-MK"/>
+        </w:rPr>
+        <w:t>Дефиницијата е слична како за 4-та НФ. Дозволуваме да има зависности кои не се од посебен интерес, тие секако важат.</w:t>
+      </w:r>
+    </w:p>
+    <w:p>
+      <w:pPr>
+        <w:rPr>
+          <w:lang w:val="mk-MK"/>
+        </w:rPr>
+      </w:pPr>
+      <w:r>
+        <w:rPr>
+          <w:lang w:val="mk-MK"/>
+        </w:rPr>
+        <w:t xml:space="preserve"> </w:t>
+      </w:r>
+    </w:p>
+    <w:p>
+      <w:pPr>
+        <w:pStyle w:val="heading1"/>
+        <w:rPr>
+          <w:lang w:val="mk-MK"/>
+        </w:rPr>
+      </w:pPr>
+      <w:r>
+        <w:rPr>
+          <w:lang w:val="mk-MK"/>
+        </w:rPr>
+        <w:t>Референции</w:t>
+      </w:r>
+    </w:p>
+    <w:p>
+      <w:pPr>
         <w:pStyle w:val="referenceitem"/>
       </w:pPr>
       <w:bookmarkStart w:id="1" w:name="_Ref412843638"/>
-      <w:r>
-        <w:t xml:space="preserve">Codd, Edgar Frank. “A relational model of data for large shared data banks.” </w:t>
+      <w:proofErr w:type="spellStart"/>
+      <w:r>
+        <w:t>Codd</w:t>
+      </w:r>
+      <w:proofErr w:type="spellEnd"/>
+      <w:r>
+        <w:t xml:space="preserve">, Edgar Frank. “A relational model of data for large shared data banks.” </w:t>
       </w:r>
       <w:r>
         <w:rPr>
@@ -7421,8 +9166,13 @@
         </w:rPr>
       </w:pPr>
       <w:bookmarkStart w:id="3" w:name="_Ref412843682"/>
-      <w:r>
-        <w:t xml:space="preserve">Codd, Edgar Frank. </w:t>
+      <w:proofErr w:type="spellStart"/>
+      <w:r>
+        <w:t>Codd</w:t>
+      </w:r>
+      <w:proofErr w:type="spellEnd"/>
+      <w:r>
+        <w:t xml:space="preserve">, Edgar Frank. </w:t>
       </w:r>
       <w:bookmarkEnd w:id="3"/>
       <w:r>
@@ -7487,6 +9237,7 @@
         <w:rPr>
           <w:noProof/>
         </w:rPr>
+        <w:lastRenderedPageBreak/>
         <w:t xml:space="preserve">Fagin, Ronald. “Multivalued dependencies and a new normal form for relational databases.” </w:t>
       </w:r>
       <w:r>
@@ -7689,7 +9440,6 @@
                 <w:rPr>
                   <w:noProof/>
                 </w:rPr>
-                <w:lastRenderedPageBreak/>
                 <w:t xml:space="preserve">Yang, Chao-Chih. “The Relational Model of Databases.” </w:t>
               </w:r>
               <w:r>
@@ -9243,6 +10993,36 @@
     </w:lvlOverride>
   </w:num>
   <w:num w:numId="24">
+    <w:abstractNumId w:val="11"/>
+    <w:lvlOverride w:ilvl="0">
+      <w:startOverride w:val="1"/>
+    </w:lvlOverride>
+    <w:lvlOverride w:ilvl="1">
+      <w:startOverride w:val="1"/>
+    </w:lvlOverride>
+    <w:lvlOverride w:ilvl="2">
+      <w:startOverride w:val="1"/>
+    </w:lvlOverride>
+    <w:lvlOverride w:ilvl="3">
+      <w:startOverride w:val="1"/>
+    </w:lvlOverride>
+    <w:lvlOverride w:ilvl="4">
+      <w:startOverride w:val="1"/>
+    </w:lvlOverride>
+    <w:lvlOverride w:ilvl="5">
+      <w:startOverride w:val="1"/>
+    </w:lvlOverride>
+    <w:lvlOverride w:ilvl="6">
+      <w:startOverride w:val="1"/>
+    </w:lvlOverride>
+    <w:lvlOverride w:ilvl="7">
+      <w:startOverride w:val="1"/>
+    </w:lvlOverride>
+    <w:lvlOverride w:ilvl="8">
+      <w:startOverride w:val="1"/>
+    </w:lvlOverride>
+  </w:num>
+  <w:num w:numId="25">
     <w:abstractNumId w:val="11"/>
     <w:lvlOverride w:ilvl="0">
       <w:startOverride w:val="1"/>
@@ -9815,6 +11595,7 @@
   <w:style w:type="character" w:default="1" w:styleId="a2">
     <w:name w:val="Default Paragraph Font"/>
     <w:uiPriority w:val="1"/>
+    <w:semiHidden/>
     <w:unhideWhenUsed/>
   </w:style>
   <w:style w:type="table" w:default="1" w:styleId="a3">
@@ -10556,6 +12337,566 @@
 </w:styles>
 </file>
 
+<file path=word/glossary/document.xml><?xml version="1.0" encoding="utf-8"?>
+<w:glossaryDocument xmlns:wpc="http://schemas.microsoft.com/office/word/2010/wordprocessingCanvas" xmlns:mc="http://schemas.openxmlformats.org/markup-compatibility/2006" xmlns:o="urn:schemas-microsoft-com:office:office" xmlns:r="http://schemas.openxmlformats.org/officeDocument/2006/relationships" xmlns:m="http://schemas.openxmlformats.org/officeDocument/2006/math" xmlns:v="urn:schemas-microsoft-com:vml" xmlns:wp14="http://schemas.microsoft.com/office/word/2010/wordprocessingDrawing" xmlns:wp="http://schemas.openxmlformats.org/drawingml/2006/wordprocessingDrawing" xmlns:w10="urn:schemas-microsoft-com:office:word" xmlns:w="http://schemas.openxmlformats.org/wordprocessingml/2006/main" xmlns:w14="http://schemas.microsoft.com/office/word/2010/wordml" xmlns:w15="http://schemas.microsoft.com/office/word/2012/wordml" xmlns:wpg="http://schemas.microsoft.com/office/word/2010/wordprocessingGroup" xmlns:wpi="http://schemas.microsoft.com/office/word/2010/wordprocessingInk" xmlns:wne="http://schemas.microsoft.com/office/word/2006/wordml" xmlns:wps="http://schemas.microsoft.com/office/word/2010/wordprocessingShape" mc:Ignorable="w14 w15 wp14"/>
+</file>
+
+<file path=word/glossary/fontTable.xml><?xml version="1.0" encoding="utf-8"?>
+<w:fonts xmlns:mc="http://schemas.openxmlformats.org/markup-compatibility/2006" xmlns:r="http://schemas.openxmlformats.org/officeDocument/2006/relationships" xmlns:w="http://schemas.openxmlformats.org/wordprocessingml/2006/main" xmlns:w14="http://schemas.microsoft.com/office/word/2010/wordml" xmlns:w15="http://schemas.microsoft.com/office/word/2012/wordml" mc:Ignorable="w14 w15">
+  <w:font w:name="Symbol">
+    <w:panose1 w:val="05050102010706020507"/>
+    <w:charset w:val="02"/>
+    <w:family w:val="roman"/>
+    <w:pitch w:val="variable"/>
+    <w:sig w:usb0="00000000" w:usb1="10000000" w:usb2="00000000" w:usb3="00000000" w:csb0="80000000" w:csb1="00000000"/>
+  </w:font>
+  <w:font w:name="Times New Roman">
+    <w:panose1 w:val="02020603050405020304"/>
+    <w:charset w:val="CC"/>
+    <w:family w:val="roman"/>
+    <w:pitch w:val="variable"/>
+    <w:sig w:usb0="E0002EFF" w:usb1="C0007843" w:usb2="00000009" w:usb3="00000000" w:csb0="000001FF" w:csb1="00000000"/>
+  </w:font>
+  <w:font w:name="Courier New">
+    <w:panose1 w:val="02070309020205020404"/>
+    <w:charset w:val="CC"/>
+    <w:family w:val="modern"/>
+    <w:pitch w:val="fixed"/>
+    <w:sig w:usb0="E0002AFF" w:usb1="C0007843" w:usb2="00000009" w:usb3="00000000" w:csb0="000001FF" w:csb1="00000000"/>
+  </w:font>
+  <w:font w:name="Wingdings">
+    <w:panose1 w:val="05000000000000000000"/>
+    <w:charset w:val="02"/>
+    <w:family w:val="auto"/>
+    <w:pitch w:val="variable"/>
+    <w:sig w:usb0="00000000" w:usb1="10000000" w:usb2="00000000" w:usb3="00000000" w:csb0="80000000" w:csb1="00000000"/>
+  </w:font>
+  <w:font w:name="Calibri">
+    <w:panose1 w:val="020F0502020204030204"/>
+    <w:charset w:val="CC"/>
+    <w:family w:val="swiss"/>
+    <w:pitch w:val="variable"/>
+    <w:sig w:usb0="E00002FF" w:usb1="4000ACFF" w:usb2="00000001" w:usb3="00000000" w:csb0="0000019F" w:csb1="00000000"/>
+  </w:font>
+  <w:font w:name="Courier">
+    <w:panose1 w:val="02070409020205020404"/>
+    <w:charset w:val="00"/>
+    <w:family w:val="modern"/>
+    <w:notTrueType/>
+    <w:pitch w:val="fixed"/>
+    <w:sig w:usb0="00000003" w:usb1="00000000" w:usb2="00000000" w:usb3="00000000" w:csb0="00000001" w:csb1="00000000"/>
+  </w:font>
+  <w:font w:name="Tahoma">
+    <w:panose1 w:val="020B0604030504040204"/>
+    <w:charset w:val="CC"/>
+    <w:family w:val="swiss"/>
+    <w:pitch w:val="variable"/>
+    <w:sig w:usb0="E1002EFF" w:usb1="C000605B" w:usb2="00000029" w:usb3="00000000" w:csb0="000101FF" w:csb1="00000000"/>
+  </w:font>
+  <w:font w:name="Cambria Math">
+    <w:panose1 w:val="02040503050406030204"/>
+    <w:charset w:val="CC"/>
+    <w:family w:val="roman"/>
+    <w:pitch w:val="variable"/>
+    <w:sig w:usb0="E00002FF" w:usb1="420024FF" w:usb2="00000000" w:usb3="00000000" w:csb0="0000019F" w:csb1="00000000"/>
+  </w:font>
+  <w:font w:name="Cambria">
+    <w:panose1 w:val="02040503050406030204"/>
+    <w:charset w:val="CC"/>
+    <w:family w:val="roman"/>
+    <w:pitch w:val="variable"/>
+    <w:sig w:usb0="E00002FF" w:usb1="400004FF" w:usb2="00000000" w:usb3="00000000" w:csb0="0000019F" w:csb1="00000000"/>
+  </w:font>
+  <w:font w:name="Calibri Light">
+    <w:panose1 w:val="020F0302020204030204"/>
+    <w:charset w:val="CC"/>
+    <w:family w:val="swiss"/>
+    <w:pitch w:val="variable"/>
+    <w:sig w:usb0="A00002EF" w:usb1="4000207B" w:usb2="00000000" w:usb3="00000000" w:csb0="0000019F" w:csb1="00000000"/>
+  </w:font>
+</w:fonts>
+</file>
+
+<file path=word/glossary/settings.xml><?xml version="1.0" encoding="utf-8"?>
+<w:settings xmlns:mc="http://schemas.openxmlformats.org/markup-compatibility/2006" xmlns:o="urn:schemas-microsoft-com:office:office" xmlns:r="http://schemas.openxmlformats.org/officeDocument/2006/relationships" xmlns:m="http://schemas.openxmlformats.org/officeDocument/2006/math" xmlns:v="urn:schemas-microsoft-com:vml" xmlns:w10="urn:schemas-microsoft-com:office:word" xmlns:w="http://schemas.openxmlformats.org/wordprocessingml/2006/main" xmlns:w14="http://schemas.microsoft.com/office/word/2010/wordml" xmlns:w15="http://schemas.microsoft.com/office/word/2012/wordml" xmlns:sl="http://schemas.openxmlformats.org/schemaLibrary/2006/main" mc:Ignorable="w14 w15">
+  <w:view w:val="normal"/>
+  <w:defaultTabStop w:val="720"/>
+  <w:characterSpacingControl w:val="doNotCompress"/>
+  <w:compat>
+    <w:useFELayout/>
+    <w:compatSetting w:name="compatibilityMode" w:uri="http://schemas.microsoft.com/office/word" w:val="15"/>
+    <w:compatSetting w:name="overrideTableStyleFontSizeAndJustification" w:uri="http://schemas.microsoft.com/office/word" w:val="1"/>
+    <w:compatSetting w:name="enableOpenTypeFeatures" w:uri="http://schemas.microsoft.com/office/word" w:val="1"/>
+    <w:compatSetting w:name="doNotFlipMirrorIndents" w:uri="http://schemas.microsoft.com/office/word" w:val="1"/>
+    <w:compatSetting w:name="differentiateMultirowTableHeaders" w:uri="http://schemas.microsoft.com/office/word" w:val="1"/>
+  </w:compat>
+  <w:rsids>
+    <w:rsidRoot w:val="00C24570"/>
+    <w:rsid w:val="00C24570"/>
+    <w:rsid w:val="00FB47DD"/>
+  </w:rsids>
+  <m:mathPr>
+    <m:mathFont m:val="Cambria Math"/>
+    <m:brkBin m:val="before"/>
+    <m:brkBinSub m:val="--"/>
+    <m:smallFrac m:val="0"/>
+    <m:dispDef/>
+    <m:lMargin m:val="0"/>
+    <m:rMargin m:val="0"/>
+    <m:defJc m:val="centerGroup"/>
+    <m:wrapIndent m:val="1440"/>
+    <m:intLim m:val="subSup"/>
+    <m:naryLim m:val="undOvr"/>
+  </m:mathPr>
+  <w:themeFontLang w:val="mk-MK"/>
+  <w:clrSchemeMapping w:bg1="light1" w:t1="dark1" w:bg2="light2" w:t2="dark2" w:accent1="accent1" w:accent2="accent2" w:accent3="accent3" w:accent4="accent4" w:accent5="accent5" w:accent6="accent6" w:hyperlink="hyperlink" w:followedHyperlink="followedHyperlink"/>
+  <w:decimalSymbol w:val=","/>
+  <w:listSeparator w:val=";"/>
+  <w15:chartTrackingRefBased/>
+</w:settings>
+</file>
+
+<file path=word/glossary/styles.xml><?xml version="1.0" encoding="utf-8"?>
+<w:styles xmlns:mc="http://schemas.openxmlformats.org/markup-compatibility/2006" xmlns:r="http://schemas.openxmlformats.org/officeDocument/2006/relationships" xmlns:w="http://schemas.openxmlformats.org/wordprocessingml/2006/main" xmlns:w14="http://schemas.microsoft.com/office/word/2010/wordml" xmlns:w15="http://schemas.microsoft.com/office/word/2012/wordml" mc:Ignorable="w14 w15">
+  <w:docDefaults>
+    <w:rPrDefault>
+      <w:rPr>
+        <w:rFonts w:asciiTheme="minorHAnsi" w:eastAsiaTheme="minorEastAsia" w:hAnsiTheme="minorHAnsi" w:cstheme="minorBidi"/>
+        <w:sz w:val="22"/>
+        <w:szCs w:val="22"/>
+        <w:lang w:val="mk-MK" w:eastAsia="mk-MK" w:bidi="ar-SA"/>
+      </w:rPr>
+    </w:rPrDefault>
+    <w:pPrDefault>
+      <w:pPr>
+        <w:spacing w:after="160" w:line="259" w:lineRule="auto"/>
+      </w:pPr>
+    </w:pPrDefault>
+  </w:docDefaults>
+  <w:latentStyles w:defLockedState="0" w:defUIPriority="99" w:defSemiHidden="0" w:defUnhideWhenUsed="0" w:defQFormat="0" w:count="371">
+    <w:lsdException w:name="Normal" w:uiPriority="0" w:qFormat="1"/>
+    <w:lsdException w:name="heading 1" w:uiPriority="9" w:qFormat="1"/>
+    <w:lsdException w:name="heading 2" w:semiHidden="1" w:uiPriority="9" w:unhideWhenUsed="1" w:qFormat="1"/>
+    <w:lsdException w:name="heading 3" w:semiHidden="1" w:uiPriority="9" w:unhideWhenUsed="1" w:qFormat="1"/>
+    <w:lsdException w:name="heading 4" w:semiHidden="1" w:uiPriority="9" w:unhideWhenUsed="1" w:qFormat="1"/>
+    <w:lsdException w:name="heading 5" w:semiHidden="1" w:uiPriority="9" w:unhideWhenUsed="1" w:qFormat="1"/>
+    <w:lsdException w:name="heading 6" w:semiHidden="1" w:uiPriority="9" w:unhideWhenUsed="1" w:qFormat="1"/>
+    <w:lsdException w:name="heading 7" w:semiHidden="1" w:uiPriority="9" w:unhideWhenUsed="1" w:qFormat="1"/>
+    <w:lsdException w:name="heading 8" w:semiHidden="1" w:uiPriority="9" w:unhideWhenUsed="1" w:qFormat="1"/>
+    <w:lsdException w:name="heading 9" w:semiHidden="1" w:uiPriority="9" w:unhideWhenUsed="1" w:qFormat="1"/>
+    <w:lsdException w:name="index 1" w:semiHidden="1" w:unhideWhenUsed="1"/>
+    <w:lsdException w:name="index 2" w:semiHidden="1" w:unhideWhenUsed="1"/>
+    <w:lsdException w:name="index 3" w:semiHidden="1" w:unhideWhenUsed="1"/>
+    <w:lsdException w:name="index 4" w:semiHidden="1" w:unhideWhenUsed="1"/>
+    <w:lsdException w:name="index 5" w:semiHidden="1" w:unhideWhenUsed="1"/>
+    <w:lsdException w:name="index 6" w:semiHidden="1" w:unhideWhenUsed="1"/>
+    <w:lsdException w:name="index 7" w:semiHidden="1" w:unhideWhenUsed="1"/>
+    <w:lsdException w:name="index 8" w:semiHidden="1" w:unhideWhenUsed="1"/>
+    <w:lsdException w:name="index 9" w:semiHidden="1" w:unhideWhenUsed="1"/>
+    <w:lsdException w:name="toc 1" w:semiHidden="1" w:uiPriority="39" w:unhideWhenUsed="1"/>
+    <w:lsdException w:name="toc 2" w:semiHidden="1" w:uiPriority="39" w:unhideWhenUsed="1"/>
+    <w:lsdException w:name="toc 3" w:semiHidden="1" w:uiPriority="39" w:unhideWhenUsed="1"/>
+    <w:lsdException w:name="toc 4" w:semiHidden="1" w:uiPriority="39" w:unhideWhenUsed="1"/>
+    <w:lsdException w:name="toc 5" w:semiHidden="1" w:uiPriority="39" w:unhideWhenUsed="1"/>
+    <w:lsdException w:name="toc 6" w:semiHidden="1" w:uiPriority="39" w:unhideWhenUsed="1"/>
+    <w:lsdException w:name="toc 7" w:semiHidden="1" w:uiPriority="39" w:unhideWhenUsed="1"/>
+    <w:lsdException w:name="toc 8" w:semiHidden="1" w:uiPriority="39" w:unhideWhenUsed="1"/>
+    <w:lsdException w:name="toc 9" w:semiHidden="1" w:uiPriority="39" w:unhideWhenUsed="1"/>
+    <w:lsdException w:name="Normal Indent" w:semiHidden="1" w:unhideWhenUsed="1"/>
+    <w:lsdException w:name="footnote text" w:semiHidden="1" w:unhideWhenUsed="1"/>
+    <w:lsdException w:name="annotation text" w:semiHidden="1" w:unhideWhenUsed="1"/>
+    <w:lsdException w:name="header" w:semiHidden="1" w:unhideWhenUsed="1"/>
+    <w:lsdException w:name="footer" w:semiHidden="1" w:unhideWhenUsed="1"/>
+    <w:lsdException w:name="index heading" w:semiHidden="1" w:unhideWhenUsed="1"/>
+    <w:lsdException w:name="caption" w:semiHidden="1" w:uiPriority="35" w:unhideWhenUsed="1" w:qFormat="1"/>
+    <w:lsdException w:name="table of figures" w:semiHidden="1" w:unhideWhenUsed="1"/>
+    <w:lsdException w:name="envelope address" w:semiHidden="1" w:unhideWhenUsed="1"/>
+    <w:lsdException w:name="envelope return" w:semiHidden="1" w:unhideWhenUsed="1"/>
+    <w:lsdException w:name="footnote reference" w:semiHidden="1" w:unhideWhenUsed="1"/>
+    <w:lsdException w:name="annotation reference" w:semiHidden="1" w:unhideWhenUsed="1"/>
+    <w:lsdException w:name="line number" w:semiHidden="1" w:unhideWhenUsed="1"/>
+    <w:lsdException w:name="page number" w:semiHidden="1" w:unhideWhenUsed="1"/>
+    <w:lsdException w:name="endnote reference" w:semiHidden="1" w:unhideWhenUsed="1"/>
+    <w:lsdException w:name="endnote text" w:semiHidden="1" w:unhideWhenUsed="1"/>
+    <w:lsdException w:name="table of authorities" w:semiHidden="1" w:unhideWhenUsed="1"/>
+    <w:lsdException w:name="macro" w:semiHidden="1" w:unhideWhenUsed="1"/>
+    <w:lsdException w:name="toa heading" w:semiHidden="1" w:unhideWhenUsed="1"/>
+    <w:lsdException w:name="List" w:semiHidden="1" w:unhideWhenUsed="1"/>
+    <w:lsdException w:name="List Bullet" w:semiHidden="1" w:unhideWhenUsed="1"/>
+    <w:lsdException w:name="List Number" w:semiHidden="1" w:unhideWhenUsed="1"/>
+    <w:lsdException w:name="List 2" w:semiHidden="1" w:unhideWhenUsed="1"/>
+    <w:lsdException w:name="List 3" w:semiHidden="1" w:unhideWhenUsed="1"/>
+    <w:lsdException w:name="List 4" w:semiHidden="1" w:unhideWhenUsed="1"/>
+    <w:lsdException w:name="List 5" w:semiHidden="1" w:unhideWhenUsed="1"/>
+    <w:lsdException w:name="List Bullet 2" w:semiHidden="1" w:unhideWhenUsed="1"/>
+    <w:lsdException w:name="List Bullet 3" w:semiHidden="1" w:unhideWhenUsed="1"/>
+    <w:lsdException w:name="List Bullet 4" w:semiHidden="1" w:unhideWhenUsed="1"/>
+    <w:lsdException w:name="List Bullet 5" w:semiHidden="1" w:unhideWhenUsed="1"/>
+    <w:lsdException w:name="List Number 2" w:semiHidden="1" w:unhideWhenUsed="1"/>
+    <w:lsdException w:name="List Number 3" w:semiHidden="1" w:unhideWhenUsed="1"/>
+    <w:lsdException w:name="List Number 4" w:semiHidden="1" w:unhideWhenUsed="1"/>
+    <w:lsdException w:name="List Number 5" w:semiHidden="1" w:unhideWhenUsed="1"/>
+    <w:lsdException w:name="Title" w:uiPriority="10" w:qFormat="1"/>
+    <w:lsdException w:name="Closing" w:semiHidden="1" w:unhideWhenUsed="1"/>
+    <w:lsdException w:name="Signature" w:semiHidden="1" w:unhideWhenUsed="1"/>
+    <w:lsdException w:name="Default Paragraph Font" w:semiHidden="1" w:uiPriority="1" w:unhideWhenUsed="1"/>
+    <w:lsdException w:name="Body Text" w:semiHidden="1" w:unhideWhenUsed="1"/>
+    <w:lsdException w:name="Body Text Indent" w:semiHidden="1" w:unhideWhenUsed="1"/>
+    <w:lsdException w:name="List Continue" w:semiHidden="1" w:unhideWhenUsed="1"/>
+    <w:lsdException w:name="List Continue 2" w:semiHidden="1" w:unhideWhenUsed="1"/>
+    <w:lsdException w:name="List Continue 3" w:semiHidden="1" w:unhideWhenUsed="1"/>
+    <w:lsdException w:name="List Continue 4" w:semiHidden="1" w:unhideWhenUsed="1"/>
+    <w:lsdException w:name="List Continue 5" w:semiHidden="1" w:unhideWhenUsed="1"/>
+    <w:lsdException w:name="Message Header" w:semiHidden="1" w:unhideWhenUsed="1"/>
+    <w:lsdException w:name="Subtitle" w:uiPriority="11" w:qFormat="1"/>
+    <w:lsdException w:name="Salutation" w:semiHidden="1" w:unhideWhenUsed="1"/>
+    <w:lsdException w:name="Date" w:semiHidden="1" w:unhideWhenUsed="1"/>
+    <w:lsdException w:name="Body Text First Indent" w:semiHidden="1" w:unhideWhenUsed="1"/>
+    <w:lsdException w:name="Body Text First Indent 2" w:semiHidden="1" w:unhideWhenUsed="1"/>
+    <w:lsdException w:name="Note Heading" w:semiHidden="1" w:unhideWhenUsed="1"/>
+    <w:lsdException w:name="Body Text 2" w:semiHidden="1" w:unhideWhenUsed="1"/>
+    <w:lsdException w:name="Body Text 3" w:semiHidden="1" w:unhideWhenUsed="1"/>
+    <w:lsdException w:name="Body Text Indent 2" w:semiHidden="1" w:unhideWhenUsed="1"/>
+    <w:lsdException w:name="Body Text Indent 3" w:semiHidden="1" w:unhideWhenUsed="1"/>
+    <w:lsdException w:name="Block Text" w:semiHidden="1" w:unhideWhenUsed="1"/>
+    <w:lsdException w:name="Hyperlink" w:semiHidden="1" w:unhideWhenUsed="1"/>
+    <w:lsdException w:name="FollowedHyperlink" w:semiHidden="1" w:unhideWhenUsed="1"/>
+    <w:lsdException w:name="Strong" w:uiPriority="22" w:qFormat="1"/>
+    <w:lsdException w:name="Emphasis" w:uiPriority="20" w:qFormat="1"/>
+    <w:lsdException w:name="Document Map" w:semiHidden="1" w:unhideWhenUsed="1"/>
+    <w:lsdException w:name="Plain Text" w:semiHidden="1" w:unhideWhenUsed="1"/>
+    <w:lsdException w:name="E-mail Signature" w:semiHidden="1" w:unhideWhenUsed="1"/>
+    <w:lsdException w:name="HTML Top of Form" w:semiHidden="1" w:unhideWhenUsed="1"/>
+    <w:lsdException w:name="HTML Bottom of Form" w:semiHidden="1" w:unhideWhenUsed="1"/>
+    <w:lsdException w:name="Normal (Web)" w:semiHidden="1" w:unhideWhenUsed="1"/>
+    <w:lsdException w:name="HTML Acronym" w:semiHidden="1" w:unhideWhenUsed="1"/>
+    <w:lsdException w:name="HTML Address" w:semiHidden="1" w:unhideWhenUsed="1"/>
+    <w:lsdException w:name="HTML Cite" w:semiHidden="1" w:unhideWhenUsed="1"/>
+    <w:lsdException w:name="HTML Code" w:semiHidden="1" w:unhideWhenUsed="1"/>
+    <w:lsdException w:name="HTML Definition" w:semiHidden="1" w:unhideWhenUsed="1"/>
+    <w:lsdException w:name="HTML Keyboard" w:semiHidden="1" w:unhideWhenUsed="1"/>
+    <w:lsdException w:name="HTML Preformatted" w:semiHidden="1" w:unhideWhenUsed="1"/>
+    <w:lsdException w:name="HTML Sample" w:semiHidden="1" w:unhideWhenUsed="1"/>
+    <w:lsdException w:name="HTML Typewriter" w:semiHidden="1" w:unhideWhenUsed="1"/>
+    <w:lsdException w:name="HTML Variable" w:semiHidden="1" w:unhideWhenUsed="1"/>
+    <w:lsdException w:name="Normal Table" w:semiHidden="1" w:unhideWhenUsed="1"/>
+    <w:lsdException w:name="annotation subject" w:semiHidden="1" w:unhideWhenUsed="1"/>
+    <w:lsdException w:name="No List" w:semiHidden="1" w:unhideWhenUsed="1"/>
+    <w:lsdException w:name="Outline List 1" w:semiHidden="1" w:unhideWhenUsed="1"/>
+    <w:lsdException w:name="Outline List 2" w:semiHidden="1" w:unhideWhenUsed="1"/>
+    <w:lsdException w:name="Outline List 3" w:semiHidden="1" w:unhideWhenUsed="1"/>
+    <w:lsdException w:name="Table Simple 1" w:semiHidden="1" w:unhideWhenUsed="1"/>
+    <w:lsdException w:name="Table Simple 2" w:semiHidden="1" w:unhideWhenUsed="1"/>
+    <w:lsdException w:name="Table Simple 3" w:semiHidden="1" w:unhideWhenUsed="1"/>
+    <w:lsdException w:name="Table Classic 1" w:semiHidden="1" w:unhideWhenUsed="1"/>
+    <w:lsdException w:name="Table Classic 2" w:semiHidden="1" w:unhideWhenUsed="1"/>
+    <w:lsdException w:name="Table Classic 3" w:semiHidden="1" w:unhideWhenUsed="1"/>
+    <w:lsdException w:name="Table Classic 4" w:semiHidden="1" w:unhideWhenUsed="1"/>
+    <w:lsdException w:name="Table Colorful 1" w:semiHidden="1" w:unhideWhenUsed="1"/>
+    <w:lsdException w:name="Table Colorful 2" w:semiHidden="1" w:unhideWhenUsed="1"/>
+    <w:lsdException w:name="Table Colorful 3" w:semiHidden="1" w:unhideWhenUsed="1"/>
+    <w:lsdException w:name="Table Columns 1" w:semiHidden="1" w:unhideWhenUsed="1"/>
+    <w:lsdException w:name="Table Columns 2" w:semiHidden="1" w:unhideWhenUsed="1"/>
+    <w:lsdException w:name="Table Columns 3" w:semiHidden="1" w:unhideWhenUsed="1"/>
+    <w:lsdException w:name="Table Columns 4" w:semiHidden="1" w:unhideWhenUsed="1"/>
+    <w:lsdException w:name="Table Columns 5" w:semiHidden="1" w:unhideWhenUsed="1"/>
+    <w:lsdException w:name="Table Grid 1" w:semiHidden="1" w:unhideWhenUsed="1"/>
+    <w:lsdException w:name="Table Grid 2" w:semiHidden="1" w:unhideWhenUsed="1"/>
+    <w:lsdException w:name="Table Grid 3" w:semiHidden="1" w:unhideWhenUsed="1"/>
+    <w:lsdException w:name="Table Grid 4" w:semiHidden="1" w:unhideWhenUsed="1"/>
+    <w:lsdException w:name="Table Grid 5" w:semiHidden="1" w:unhideWhenUsed="1"/>
+    <w:lsdException w:name="Table Grid 6" w:semiHidden="1" w:unhideWhenUsed="1"/>
+    <w:lsdException w:name="Table Grid 7" w:semiHidden="1" w:unhideWhenUsed="1"/>
+    <w:lsdException w:name="Table Grid 8" w:semiHidden="1" w:unhideWhenUsed="1"/>
+    <w:lsdException w:name="Table List 1" w:semiHidden="1" w:unhideWhenUsed="1"/>
+    <w:lsdException w:name="Table List 2" w:semiHidden="1" w:unhideWhenUsed="1"/>
+    <w:lsdException w:name="Table List 3" w:semiHidden="1" w:unhideWhenUsed="1"/>
+    <w:lsdException w:name="Table List 4" w:semiHidden="1" w:unhideWhenUsed="1"/>
+    <w:lsdException w:name="Table List 5" w:semiHidden="1" w:unhideWhenUsed="1"/>
+    <w:lsdException w:name="Table List 6" w:semiHidden="1" w:unhideWhenUsed="1"/>
+    <w:lsdException w:name="Table List 7" w:semiHidden="1" w:unhideWhenUsed="1"/>
+    <w:lsdException w:name="Table List 8" w:semiHidden="1" w:unhideWhenUsed="1"/>
+    <w:lsdException w:name="Table 3D effects 1" w:semiHidden="1" w:unhideWhenUsed="1"/>
+    <w:lsdException w:name="Table 3D effects 2" w:semiHidden="1" w:unhideWhenUsed="1"/>
+    <w:lsdException w:name="Table 3D effects 3" w:semiHidden="1" w:unhideWhenUsed="1"/>
+    <w:lsdException w:name="Table Contemporary" w:semiHidden="1" w:unhideWhenUsed="1"/>
+    <w:lsdException w:name="Table Elegant" w:semiHidden="1" w:unhideWhenUsed="1"/>
+    <w:lsdException w:name="Table Professional" w:semiHidden="1" w:unhideWhenUsed="1"/>
+    <w:lsdException w:name="Table Subtle 1" w:semiHidden="1" w:unhideWhenUsed="1"/>
+    <w:lsdException w:name="Table Subtle 2" w:semiHidden="1" w:unhideWhenUsed="1"/>
+    <w:lsdException w:name="Table Web 1" w:semiHidden="1" w:unhideWhenUsed="1"/>
+    <w:lsdException w:name="Table Web 2" w:semiHidden="1" w:unhideWhenUsed="1"/>
+    <w:lsdException w:name="Table Web 3" w:semiHidden="1" w:unhideWhenUsed="1"/>
+    <w:lsdException w:name="Balloon Text" w:semiHidden="1" w:unhideWhenUsed="1"/>
+    <w:lsdException w:name="Table Grid" w:uiPriority="39"/>
+    <w:lsdException w:name="Table Theme" w:semiHidden="1" w:unhideWhenUsed="1"/>
+    <w:lsdException w:name="Placeholder Text" w:semiHidden="1"/>
+    <w:lsdException w:name="No Spacing" w:uiPriority="1" w:qFormat="1"/>
+    <w:lsdException w:name="Light Shading" w:uiPriority="60"/>
+    <w:lsdException w:name="Light List" w:uiPriority="61"/>
+    <w:lsdException w:name="Light Grid" w:uiPriority="62"/>
+    <w:lsdException w:name="Medium Shading 1" w:uiPriority="63"/>
+    <w:lsdException w:name="Medium Shading 2" w:uiPriority="64"/>
+    <w:lsdException w:name="Medium List 1" w:uiPriority="65"/>
+    <w:lsdException w:name="Medium List 2" w:uiPriority="66"/>
+    <w:lsdException w:name="Medium Grid 1" w:uiPriority="67"/>
+    <w:lsdException w:name="Medium Grid 2" w:uiPriority="68"/>
+    <w:lsdException w:name="Medium Grid 3" w:uiPriority="69"/>
+    <w:lsdException w:name="Dark List" w:uiPriority="70"/>
+    <w:lsdException w:name="Colorful Shading" w:uiPriority="71"/>
+    <w:lsdException w:name="Colorful List" w:uiPriority="72"/>
+    <w:lsdException w:name="Colorful Grid" w:uiPriority="73"/>
+    <w:lsdException w:name="Light Shading Accent 1" w:uiPriority="60"/>
+    <w:lsdException w:name="Light List Accent 1" w:uiPriority="61"/>
+    <w:lsdException w:name="Light Grid Accent 1" w:uiPriority="62"/>
+    <w:lsdException w:name="Medium Shading 1 Accent 1" w:uiPriority="63"/>
+    <w:lsdException w:name="Medium Shading 2 Accent 1" w:uiPriority="64"/>
+    <w:lsdException w:name="Medium List 1 Accent 1" w:uiPriority="65"/>
+    <w:lsdException w:name="Revision" w:semiHidden="1"/>
+    <w:lsdException w:name="List Paragraph" w:uiPriority="34" w:qFormat="1"/>
+    <w:lsdException w:name="Quote" w:uiPriority="29" w:qFormat="1"/>
+    <w:lsdException w:name="Intense Quote" w:uiPriority="30" w:qFormat="1"/>
+    <w:lsdException w:name="Medium List 2 Accent 1" w:uiPriority="66"/>
+    <w:lsdException w:name="Medium Grid 1 Accent 1" w:uiPriority="67"/>
+    <w:lsdException w:name="Medium Grid 2 Accent 1" w:uiPriority="68"/>
+    <w:lsdException w:name="Medium Grid 3 Accent 1" w:uiPriority="69"/>
+    <w:lsdException w:name="Dark List Accent 1" w:uiPriority="70"/>
+    <w:lsdException w:name="Colorful Shading Accent 1" w:uiPriority="71"/>
+    <w:lsdException w:name="Colorful List Accent 1" w:uiPriority="72"/>
+    <w:lsdException w:name="Colorful Grid Accent 1" w:uiPriority="73"/>
+    <w:lsdException w:name="Light Shading Accent 2" w:uiPriority="60"/>
+    <w:lsdException w:name="Light List Accent 2" w:uiPriority="61"/>
+    <w:lsdException w:name="Light Grid Accent 2" w:uiPriority="62"/>
+    <w:lsdException w:name="Medium Shading 1 Accent 2" w:uiPriority="63"/>
+    <w:lsdException w:name="Medium Shading 2 Accent 2" w:uiPriority="64"/>
+    <w:lsdException w:name="Medium List 1 Accent 2" w:uiPriority="65"/>
+    <w:lsdException w:name="Medium List 2 Accent 2" w:uiPriority="66"/>
+    <w:lsdException w:name="Medium Grid 1 Accent 2" w:uiPriority="67"/>
+    <w:lsdException w:name="Medium Grid 2 Accent 2" w:uiPriority="68"/>
+    <w:lsdException w:name="Medium Grid 3 Accent 2" w:uiPriority="69"/>
+    <w:lsdException w:name="Dark List Accent 2" w:uiPriority="70"/>
+    <w:lsdException w:name="Colorful Shading Accent 2" w:uiPriority="71"/>
+    <w:lsdException w:name="Colorful List Accent 2" w:uiPriority="72"/>
+    <w:lsdException w:name="Colorful Grid Accent 2" w:uiPriority="73"/>
+    <w:lsdException w:name="Light Shading Accent 3" w:uiPriority="60"/>
+    <w:lsdException w:name="Light List Accent 3" w:uiPriority="61"/>
+    <w:lsdException w:name="Light Grid Accent 3" w:uiPriority="62"/>
+    <w:lsdException w:name="Medium Shading 1 Accent 3" w:uiPriority="63"/>
+    <w:lsdException w:name="Medium Shading 2 Accent 3" w:uiPriority="64"/>
+    <w:lsdException w:name="Medium List 1 Accent 3" w:uiPriority="65"/>
+    <w:lsdException w:name="Medium List 2 Accent 3" w:uiPriority="66"/>
+    <w:lsdException w:name="Medium Grid 1 Accent 3" w:uiPriority="67"/>
+    <w:lsdException w:name="Medium Grid 2 Accent 3" w:uiPriority="68"/>
+    <w:lsdException w:name="Medium Grid 3 Accent 3" w:uiPriority="69"/>
+    <w:lsdException w:name="Dark List Accent 3" w:uiPriority="70"/>
+    <w:lsdException w:name="Colorful Shading Accent 3" w:uiPriority="71"/>
+    <w:lsdException w:name="Colorful List Accent 3" w:uiPriority="72"/>
+    <w:lsdException w:name="Colorful Grid Accent 3" w:uiPriority="73"/>
+    <w:lsdException w:name="Light Shading Accent 4" w:uiPriority="60"/>
+    <w:lsdException w:name="Light List Accent 4" w:uiPriority="61"/>
+    <w:lsdException w:name="Light Grid Accent 4" w:uiPriority="62"/>
+    <w:lsdException w:name="Medium Shading 1 Accent 4" w:uiPriority="63"/>
+    <w:lsdException w:name="Medium Shading 2 Accent 4" w:uiPriority="64"/>
+    <w:lsdException w:name="Medium List 1 Accent 4" w:uiPriority="65"/>
+    <w:lsdException w:name="Medium List 2 Accent 4" w:uiPriority="66"/>
+    <w:lsdException w:name="Medium Grid 1 Accent 4" w:uiPriority="67"/>
+    <w:lsdException w:name="Medium Grid 2 Accent 4" w:uiPriority="68"/>
+    <w:lsdException w:name="Medium Grid 3 Accent 4" w:uiPriority="69"/>
+    <w:lsdException w:name="Dark List Accent 4" w:uiPriority="70"/>
+    <w:lsdException w:name="Colorful Shading Accent 4" w:uiPriority="71"/>
+    <w:lsdException w:name="Colorful List Accent 4" w:uiPriority="72"/>
+    <w:lsdException w:name="Colorful Grid Accent 4" w:uiPriority="73"/>
+    <w:lsdException w:name="Light Shading Accent 5" w:uiPriority="60"/>
+    <w:lsdException w:name="Light List Accent 5" w:uiPriority="61"/>
+    <w:lsdException w:name="Light Grid Accent 5" w:uiPriority="62"/>
+    <w:lsdException w:name="Medium Shading 1 Accent 5" w:uiPriority="63"/>
+    <w:lsdException w:name="Medium Shading 2 Accent 5" w:uiPriority="64"/>
+    <w:lsdException w:name="Medium List 1 Accent 5" w:uiPriority="65"/>
+    <w:lsdException w:name="Medium List 2 Accent 5" w:uiPriority="66"/>
+    <w:lsdException w:name="Medium Grid 1 Accent 5" w:uiPriority="67"/>
+    <w:lsdException w:name="Medium Grid 2 Accent 5" w:uiPriority="68"/>
+    <w:lsdException w:name="Medium Grid 3 Accent 5" w:uiPriority="69"/>
+    <w:lsdException w:name="Dark List Accent 5" w:uiPriority="70"/>
+    <w:lsdException w:name="Colorful Shading Accent 5" w:uiPriority="71"/>
+    <w:lsdException w:name="Colorful List Accent 5" w:uiPriority="72"/>
+    <w:lsdException w:name="Colorful Grid Accent 5" w:uiPriority="73"/>
+    <w:lsdException w:name="Light Shading Accent 6" w:uiPriority="60"/>
+    <w:lsdException w:name="Light List Accent 6" w:uiPriority="61"/>
+    <w:lsdException w:name="Light Grid Accent 6" w:uiPriority="62"/>
+    <w:lsdException w:name="Medium Shading 1 Accent 6" w:uiPriority="63"/>
+    <w:lsdException w:name="Medium Shading 2 Accent 6" w:uiPriority="64"/>
+    <w:lsdException w:name="Medium List 1 Accent 6" w:uiPriority="65"/>
+    <w:lsdException w:name="Medium List 2 Accent 6" w:uiPriority="66"/>
+    <w:lsdException w:name="Medium Grid 1 Accent 6" w:uiPriority="67"/>
+    <w:lsdException w:name="Medium Grid 2 Accent 6" w:uiPriority="68"/>
+    <w:lsdException w:name="Medium Grid 3 Accent 6" w:uiPriority="69"/>
+    <w:lsdException w:name="Dark List Accent 6" w:uiPriority="70"/>
+    <w:lsdException w:name="Colorful Shading Accent 6" w:uiPriority="71"/>
+    <w:lsdException w:name="Colorful List Accent 6" w:uiPriority="72"/>
+    <w:lsdException w:name="Colorful Grid Accent 6" w:uiPriority="73"/>
+    <w:lsdException w:name="Subtle Emphasis" w:uiPriority="19" w:qFormat="1"/>
+    <w:lsdException w:name="Intense Emphasis" w:uiPriority="21" w:qFormat="1"/>
+    <w:lsdException w:name="Subtle Reference" w:uiPriority="31" w:qFormat="1"/>
+    <w:lsdException w:name="Intense Reference" w:uiPriority="32" w:qFormat="1"/>
+    <w:lsdException w:name="Book Title" w:uiPriority="33" w:qFormat="1"/>
+    <w:lsdException w:name="Bibliography" w:semiHidden="1" w:uiPriority="37" w:unhideWhenUsed="1"/>
+    <w:lsdException w:name="TOC Heading" w:semiHidden="1" w:uiPriority="39" w:unhideWhenUsed="1" w:qFormat="1"/>
+    <w:lsdException w:name="Plain Table 1" w:uiPriority="41"/>
+    <w:lsdException w:name="Plain Table 2" w:uiPriority="42"/>
+    <w:lsdException w:name="Plain Table 3" w:uiPriority="43"/>
+    <w:lsdException w:name="Plain Table 4" w:uiPriority="44"/>
+    <w:lsdException w:name="Plain Table 5" w:uiPriority="45"/>
+    <w:lsdException w:name="Grid Table Light" w:uiPriority="40"/>
+    <w:lsdException w:name="Grid Table 1 Light" w:uiPriority="46"/>
+    <w:lsdException w:name="Grid Table 2" w:uiPriority="47"/>
+    <w:lsdException w:name="Grid Table 3" w:uiPriority="48"/>
+    <w:lsdException w:name="Grid Table 4" w:uiPriority="49"/>
+    <w:lsdException w:name="Grid Table 5 Dark" w:uiPriority="50"/>
+    <w:lsdException w:name="Grid Table 6 Colorful" w:uiPriority="51"/>
+    <w:lsdException w:name="Grid Table 7 Colorful" w:uiPriority="52"/>
+    <w:lsdException w:name="Grid Table 1 Light Accent 1" w:uiPriority="46"/>
+    <w:lsdException w:name="Grid Table 2 Accent 1" w:uiPriority="47"/>
+    <w:lsdException w:name="Grid Table 3 Accent 1" w:uiPriority="48"/>
+    <w:lsdException w:name="Grid Table 4 Accent 1" w:uiPriority="49"/>
+    <w:lsdException w:name="Grid Table 5 Dark Accent 1" w:uiPriority="50"/>
+    <w:lsdException w:name="Grid Table 6 Colorful Accent 1" w:uiPriority="51"/>
+    <w:lsdException w:name="Grid Table 7 Colorful Accent 1" w:uiPriority="52"/>
+    <w:lsdException w:name="Grid Table 1 Light Accent 2" w:uiPriority="46"/>
+    <w:lsdException w:name="Grid Table 2 Accent 2" w:uiPriority="47"/>
+    <w:lsdException w:name="Grid Table 3 Accent 2" w:uiPriority="48"/>
+    <w:lsdException w:name="Grid Table 4 Accent 2" w:uiPriority="49"/>
+    <w:lsdException w:name="Grid Table 5 Dark Accent 2" w:uiPriority="50"/>
+    <w:lsdException w:name="Grid Table 6 Colorful Accent 2" w:uiPriority="51"/>
+    <w:lsdException w:name="Grid Table 7 Colorful Accent 2" w:uiPriority="52"/>
+    <w:lsdException w:name="Grid Table 1 Light Accent 3" w:uiPriority="46"/>
+    <w:lsdException w:name="Grid Table 2 Accent 3" w:uiPriority="47"/>
+    <w:lsdException w:name="Grid Table 3 Accent 3" w:uiPriority="48"/>
+    <w:lsdException w:name="Grid Table 4 Accent 3" w:uiPriority="49"/>
+    <w:lsdException w:name="Grid Table 5 Dark Accent 3" w:uiPriority="50"/>
+    <w:lsdException w:name="Grid Table 6 Colorful Accent 3" w:uiPriority="51"/>
+    <w:lsdException w:name="Grid Table 7 Colorful Accent 3" w:uiPriority="52"/>
+    <w:lsdException w:name="Grid Table 1 Light Accent 4" w:uiPriority="46"/>
+    <w:lsdException w:name="Grid Table 2 Accent 4" w:uiPriority="47"/>
+    <w:lsdException w:name="Grid Table 3 Accent 4" w:uiPriority="48"/>
+    <w:lsdException w:name="Grid Table 4 Accent 4" w:uiPriority="49"/>
+    <w:lsdException w:name="Grid Table 5 Dark Accent 4" w:uiPriority="50"/>
+    <w:lsdException w:name="Grid Table 6 Colorful Accent 4" w:uiPriority="51"/>
+    <w:lsdException w:name="Grid Table 7 Colorful Accent 4" w:uiPriority="52"/>
+    <w:lsdException w:name="Grid Table 1 Light Accent 5" w:uiPriority="46"/>
+    <w:lsdException w:name="Grid Table 2 Accent 5" w:uiPriority="47"/>
+    <w:lsdException w:name="Grid Table 3 Accent 5" w:uiPriority="48"/>
+    <w:lsdException w:name="Grid Table 4 Accent 5" w:uiPriority="49"/>
+    <w:lsdException w:name="Grid Table 5 Dark Accent 5" w:uiPriority="50"/>
+    <w:lsdException w:name="Grid Table 6 Colorful Accent 5" w:uiPriority="51"/>
+    <w:lsdException w:name="Grid Table 7 Colorful Accent 5" w:uiPriority="52"/>
+    <w:lsdException w:name="Grid Table 1 Light Accent 6" w:uiPriority="46"/>
+    <w:lsdException w:name="Grid Table 2 Accent 6" w:uiPriority="47"/>
+    <w:lsdException w:name="Grid Table 3 Accent 6" w:uiPriority="48"/>
+    <w:lsdException w:name="Grid Table 4 Accent 6" w:uiPriority="49"/>
+    <w:lsdException w:name="Grid Table 5 Dark Accent 6" w:uiPriority="50"/>
+    <w:lsdException w:name="Grid Table 6 Colorful Accent 6" w:uiPriority="51"/>
+    <w:lsdException w:name="Grid Table 7 Colorful Accent 6" w:uiPriority="52"/>
+    <w:lsdException w:name="List Table 1 Light" w:uiPriority="46"/>
+    <w:lsdException w:name="List Table 2" w:uiPriority="47"/>
+    <w:lsdException w:name="List Table 3" w:uiPriority="48"/>
+    <w:lsdException w:name="List Table 4" w:uiPriority="49"/>
+    <w:lsdException w:name="List Table 5 Dark" w:uiPriority="50"/>
+    <w:lsdException w:name="List Table 6 Colorful" w:uiPriority="51"/>
+    <w:lsdException w:name="List Table 7 Colorful" w:uiPriority="52"/>
+    <w:lsdException w:name="List Table 1 Light Accent 1" w:uiPriority="46"/>
+    <w:lsdException w:name="List Table 2 Accent 1" w:uiPriority="47"/>
+    <w:lsdException w:name="List Table 3 Accent 1" w:uiPriority="48"/>
+    <w:lsdException w:name="List Table 4 Accent 1" w:uiPriority="49"/>
+    <w:lsdException w:name="List Table 5 Dark Accent 1" w:uiPriority="50"/>
+    <w:lsdException w:name="List Table 6 Colorful Accent 1" w:uiPriority="51"/>
+    <w:lsdException w:name="List Table 7 Colorful Accent 1" w:uiPriority="52"/>
+    <w:lsdException w:name="List Table 1 Light Accent 2" w:uiPriority="46"/>
+    <w:lsdException w:name="List Table 2 Accent 2" w:uiPriority="47"/>
+    <w:lsdException w:name="List Table 3 Accent 2" w:uiPriority="48"/>
+    <w:lsdException w:name="List Table 4 Accent 2" w:uiPriority="49"/>
+    <w:lsdException w:name="List Table 5 Dark Accent 2" w:uiPriority="50"/>
+    <w:lsdException w:name="List Table 6 Colorful Accent 2" w:uiPriority="51"/>
+    <w:lsdException w:name="List Table 7 Colorful Accent 2" w:uiPriority="52"/>
+    <w:lsdException w:name="List Table 1 Light Accent 3" w:uiPriority="46"/>
+    <w:lsdException w:name="List Table 2 Accent 3" w:uiPriority="47"/>
+    <w:lsdException w:name="List Table 3 Accent 3" w:uiPriority="48"/>
+    <w:lsdException w:name="List Table 4 Accent 3" w:uiPriority="49"/>
+    <w:lsdException w:name="List Table 5 Dark Accent 3" w:uiPriority="50"/>
+    <w:lsdException w:name="List Table 6 Colorful Accent 3" w:uiPriority="51"/>
+    <w:lsdException w:name="List Table 7 Colorful Accent 3" w:uiPriority="52"/>
+    <w:lsdException w:name="List Table 1 Light Accent 4" w:uiPriority="46"/>
+    <w:lsdException w:name="List Table 2 Accent 4" w:uiPriority="47"/>
+    <w:lsdException w:name="List Table 3 Accent 4" w:uiPriority="48"/>
+    <w:lsdException w:name="List Table 4 Accent 4" w:uiPriority="49"/>
+    <w:lsdException w:name="List Table 5 Dark Accent 4" w:uiPriority="50"/>
+    <w:lsdException w:name="List Table 6 Colorful Accent 4" w:uiPriority="51"/>
+    <w:lsdException w:name="List Table 7 Colorful Accent 4" w:uiPriority="52"/>
+    <w:lsdException w:name="List Table 1 Light Accent 5" w:uiPriority="46"/>
+    <w:lsdException w:name="List Table 2 Accent 5" w:uiPriority="47"/>
+    <w:lsdException w:name="List Table 3 Accent 5" w:uiPriority="48"/>
+    <w:lsdException w:name="List Table 4 Accent 5" w:uiPriority="49"/>
+    <w:lsdException w:name="List Table 5 Dark Accent 5" w:uiPriority="50"/>
+    <w:lsdException w:name="List Table 6 Colorful Accent 5" w:uiPriority="51"/>
+    <w:lsdException w:name="List Table 7 Colorful Accent 5" w:uiPriority="52"/>
+    <w:lsdException w:name="List Table 1 Light Accent 6" w:uiPriority="46"/>
+    <w:lsdException w:name="List Table 2 Accent 6" w:uiPriority="47"/>
+    <w:lsdException w:name="List Table 3 Accent 6" w:uiPriority="48"/>
+    <w:lsdException w:name="List Table 4 Accent 6" w:uiPriority="49"/>
+    <w:lsdException w:name="List Table 5 Dark Accent 6" w:uiPriority="50"/>
+    <w:lsdException w:name="List Table 6 Colorful Accent 6" w:uiPriority="51"/>
+    <w:lsdException w:name="List Table 7 Colorful Accent 6" w:uiPriority="52"/>
+  </w:latentStyles>
+  <w:style w:type="paragraph" w:default="1" w:styleId="a">
+    <w:name w:val="Normal"/>
+    <w:qFormat/>
+  </w:style>
+  <w:style w:type="character" w:default="1" w:styleId="a0">
+    <w:name w:val="Default Paragraph Font"/>
+    <w:uiPriority w:val="1"/>
+    <w:semiHidden/>
+    <w:unhideWhenUsed/>
+  </w:style>
+  <w:style w:type="table" w:default="1" w:styleId="a1">
+    <w:name w:val="Normal Table"/>
+    <w:uiPriority w:val="99"/>
+    <w:semiHidden/>
+    <w:unhideWhenUsed/>
+    <w:tblPr>
+      <w:tblInd w:w="0" w:type="dxa"/>
+      <w:tblCellMar>
+        <w:top w:w="0" w:type="dxa"/>
+        <w:left w:w="108" w:type="dxa"/>
+        <w:bottom w:w="0" w:type="dxa"/>
+        <w:right w:w="108" w:type="dxa"/>
+      </w:tblCellMar>
+    </w:tblPr>
+  </w:style>
+  <w:style w:type="numbering" w:default="1" w:styleId="a2">
+    <w:name w:val="No List"/>
+    <w:uiPriority w:val="99"/>
+    <w:semiHidden/>
+    <w:unhideWhenUsed/>
+  </w:style>
+  <w:style w:type="character" w:styleId="a3">
+    <w:name w:val="Placeholder Text"/>
+    <w:basedOn w:val="a0"/>
+    <w:uiPriority w:val="99"/>
+    <w:semiHidden/>
+    <w:rsid w:val="00C24570"/>
+    <w:rPr>
+      <w:color w:val="808080"/>
+    </w:rPr>
+  </w:style>
+</w:styles>
+</file>
+
+<file path=word/glossary/webSettings.xml><?xml version="1.0" encoding="utf-8"?>
+<w:webSettings xmlns:mc="http://schemas.openxmlformats.org/markup-compatibility/2006" xmlns:r="http://schemas.openxmlformats.org/officeDocument/2006/relationships" xmlns:w="http://schemas.openxmlformats.org/wordprocessingml/2006/main" xmlns:w14="http://schemas.microsoft.com/office/word/2010/wordml" xmlns:w15="http://schemas.microsoft.com/office/word/2012/wordml" mc:Ignorable="w14 w15">
+  <w:optimizeForBrowser/>
+  <w:allowPNG/>
+</w:webSettings>
+</file>
+
 <file path=word/theme/theme1.xml><?xml version="1.0" encoding="utf-8"?>
 <a:theme xmlns:a="http://schemas.openxmlformats.org/drawingml/2006/main" name="Larissa-Design">
   <a:themeElements>
@@ -10967,7 +13308,7 @@
 </file>
 
 <file path=customXml/itemProps1.xml><?xml version="1.0" encoding="utf-8"?>
-<ds:datastoreItem xmlns:ds="http://schemas.openxmlformats.org/officeDocument/2006/customXml" ds:itemID="{074220A9-4E2B-4EAD-BC10-E96A3775530C}">
+<ds:datastoreItem xmlns:ds="http://schemas.openxmlformats.org/officeDocument/2006/customXml" ds:itemID="{50455E5B-B4E1-41DB-B763-2DA652F39638}">
   <ds:schemaRefs>
     <ds:schemaRef ds:uri="http://schemas.openxmlformats.org/officeDocument/2006/bibliography"/>
   </ds:schemaRefs>

</xml_diff>

<commit_message>
Sredeni referenci, spremno za prakjanje ver1
</commit_message>
<xml_diff>
--- a/teoretski proekt visoki normalni formi.docx
+++ b/teoretski proekt visoki normalni formi.docx
@@ -146,7 +146,21 @@
         <w:rPr>
           <w:lang w:val="mk-MK"/>
         </w:rPr>
-        <w:t>начин повеќевредносни зависности</w:t>
+        <w:t xml:space="preserve">начин </w:t>
+      </w:r>
+      <w:proofErr w:type="spellStart"/>
+      <w:r>
+        <w:rPr>
+          <w:lang w:val="mk-MK"/>
+        </w:rPr>
+        <w:t>повеќевредносни</w:t>
+      </w:r>
+      <w:proofErr w:type="spellEnd"/>
+      <w:r>
+        <w:rPr>
+          <w:lang w:val="mk-MK"/>
+        </w:rPr>
+        <w:t xml:space="preserve"> зависности</w:t>
       </w:r>
       <w:r>
         <w:rPr>
@@ -200,7 +214,21 @@
         <w:rPr>
           <w:lang w:val="mk-MK"/>
         </w:rPr>
-        <w:t>, повеќевредносни зависности, зависности на спојување.</w:t>
+        <w:t xml:space="preserve">, </w:t>
+      </w:r>
+      <w:proofErr w:type="spellStart"/>
+      <w:r>
+        <w:rPr>
+          <w:lang w:val="mk-MK"/>
+        </w:rPr>
+        <w:t>повеќевредносни</w:t>
+      </w:r>
+      <w:proofErr w:type="spellEnd"/>
+      <w:r>
+        <w:rPr>
+          <w:lang w:val="mk-MK"/>
+        </w:rPr>
+        <w:t xml:space="preserve"> зависности, зависности на спојување.</w:t>
       </w:r>
     </w:p>
     <w:p>
@@ -227,7 +255,21 @@
         <w:rPr>
           <w:lang w:val="mk-MK"/>
         </w:rPr>
-        <w:t>Кога беше предложен релациониот модел во 1970 од Е. Ф. Код</w:t>
+        <w:t xml:space="preserve">Кога беше предложен </w:t>
+      </w:r>
+      <w:proofErr w:type="spellStart"/>
+      <w:r>
+        <w:rPr>
+          <w:lang w:val="mk-MK"/>
+        </w:rPr>
+        <w:t>релациониот</w:t>
+      </w:r>
+      <w:proofErr w:type="spellEnd"/>
+      <w:r>
+        <w:rPr>
+          <w:lang w:val="mk-MK"/>
+        </w:rPr>
+        <w:t xml:space="preserve"> модел во 1970 од Е. Ф. Код</w:t>
       </w:r>
       <w:r>
         <w:t xml:space="preserve"> [</w:t>
@@ -290,13 +332,41 @@
         <w:rPr>
           <w:lang w:val="mk-MK"/>
         </w:rPr>
-        <w:t>Тоа значи дека елементот во некоја н-торк</w:t>
-      </w:r>
-      <w:r>
-        <w:rPr>
-          <w:lang w:val="mk-MK"/>
-        </w:rPr>
-        <w:t xml:space="preserve">а е множество од други н-торки. </w:t>
+        <w:t xml:space="preserve">Тоа значи дека елементот во некоја </w:t>
+      </w:r>
+      <w:proofErr w:type="spellStart"/>
+      <w:r>
+        <w:rPr>
+          <w:lang w:val="mk-MK"/>
+        </w:rPr>
+        <w:t>н-торк</w:t>
+      </w:r>
+      <w:r>
+        <w:rPr>
+          <w:lang w:val="mk-MK"/>
+        </w:rPr>
+        <w:t>а</w:t>
+      </w:r>
+      <w:proofErr w:type="spellEnd"/>
+      <w:r>
+        <w:rPr>
+          <w:lang w:val="mk-MK"/>
+        </w:rPr>
+        <w:t xml:space="preserve"> е множество од други </w:t>
+      </w:r>
+      <w:proofErr w:type="spellStart"/>
+      <w:r>
+        <w:rPr>
+          <w:lang w:val="mk-MK"/>
+        </w:rPr>
+        <w:t>н-торки</w:t>
+      </w:r>
+      <w:proofErr w:type="spellEnd"/>
+      <w:r>
+        <w:rPr>
+          <w:lang w:val="mk-MK"/>
+        </w:rPr>
+        <w:t xml:space="preserve">. </w:t>
       </w:r>
       <w:r>
         <w:rPr>
@@ -328,17 +398,33 @@
         </w:rPr>
         <w:t xml:space="preserve">нивните </w:t>
       </w:r>
+      <w:proofErr w:type="spellStart"/>
       <w:r>
         <w:rPr>
           <w:lang w:val="mk-MK"/>
         </w:rPr>
         <w:t>н-торки</w:t>
       </w:r>
-      <w:r>
-        <w:rPr>
-          <w:lang w:val="mk-MK"/>
-        </w:rPr>
-        <w:t xml:space="preserve"> се атомични, не се множество од вредности туку се една вредност. Ваквите нормални релации се многу полесни за преставување, можат да се претстават како </w:t>
+      <w:proofErr w:type="spellEnd"/>
+      <w:r>
+        <w:rPr>
+          <w:lang w:val="mk-MK"/>
+        </w:rPr>
+        <w:t xml:space="preserve"> се </w:t>
+      </w:r>
+      <w:proofErr w:type="spellStart"/>
+      <w:r>
+        <w:rPr>
+          <w:lang w:val="mk-MK"/>
+        </w:rPr>
+        <w:t>атомични</w:t>
+      </w:r>
+      <w:proofErr w:type="spellEnd"/>
+      <w:r>
+        <w:rPr>
+          <w:lang w:val="mk-MK"/>
+        </w:rPr>
+        <w:t xml:space="preserve">, не се множество од вредности туку се една вредност. Ваквите нормални релации се многу полесни за преставување, можат да се претстават како </w:t>
       </w:r>
       <w:r>
         <w:rPr>
@@ -420,14 +506,23 @@
         <w:rPr>
           <w:lang w:val="mk-MK"/>
         </w:rPr>
-        <w:t xml:space="preserve"> множество од н-торки</w:t>
-      </w:r>
+        <w:t xml:space="preserve"> множество од </w:t>
+      </w:r>
+      <w:proofErr w:type="spellStart"/>
+      <w:r>
+        <w:rPr>
+          <w:lang w:val="mk-MK"/>
+        </w:rPr>
+        <w:t>н-торки</w:t>
+      </w:r>
+      <w:proofErr w:type="spellEnd"/>
       <w:r>
         <w:rPr>
           <w:lang w:val="mk-MK"/>
         </w:rPr>
         <w:t xml:space="preserve"> (</w:t>
       </w:r>
+      <w:proofErr w:type="spellStart"/>
       <w:r>
         <w:rPr>
           <w:i/>
@@ -435,6 +530,7 @@
         </w:rPr>
         <w:t>инстанца</w:t>
       </w:r>
+      <w:proofErr w:type="spellEnd"/>
       <w:r>
         <w:rPr>
           <w:lang w:val="mk-MK"/>
@@ -507,7 +603,21 @@
         <w:rPr>
           <w:lang w:val="mk-MK"/>
         </w:rPr>
-        <w:t xml:space="preserve"> н-торка има </w:t>
+        <w:t xml:space="preserve"> </w:t>
+      </w:r>
+      <w:proofErr w:type="spellStart"/>
+      <w:r>
+        <w:rPr>
+          <w:lang w:val="mk-MK"/>
+        </w:rPr>
+        <w:t>н-торка</w:t>
+      </w:r>
+      <w:proofErr w:type="spellEnd"/>
+      <w:r>
+        <w:rPr>
+          <w:lang w:val="mk-MK"/>
+        </w:rPr>
+        <w:t xml:space="preserve"> има </w:t>
       </w:r>
       <w:r>
         <w:rPr>
@@ -552,7 +662,21 @@
         <w:rPr>
           <w:lang w:val="mk-MK"/>
         </w:rPr>
-        <w:t>често се користат наизменично, иако формално се различни, атрибут е само име, идентификација или значење на вредностите во една н-торка, додека домен на атрибут се сите негови вредности.</w:t>
+        <w:t xml:space="preserve">често се користат наизменично, иако формално се различни, атрибут е само име, идентификација или значење на вредностите во една </w:t>
+      </w:r>
+      <w:proofErr w:type="spellStart"/>
+      <w:r>
+        <w:rPr>
+          <w:lang w:val="mk-MK"/>
+        </w:rPr>
+        <w:t>н-торка</w:t>
+      </w:r>
+      <w:proofErr w:type="spellEnd"/>
+      <w:r>
+        <w:rPr>
+          <w:lang w:val="mk-MK"/>
+        </w:rPr>
+        <w:t>, додека домен на атрибут се сите негови вредности.</w:t>
       </w:r>
     </w:p>
     <w:p>
@@ -616,7 +740,35 @@
         <w:rPr>
           <w:lang w:val="mk-MK"/>
         </w:rPr>
-        <w:t xml:space="preserve"> Велиме дека кај ненормализирани табели имаме повторување на податоци кое пак доведува до аномалии на внес, на ажурирање и на бришење</w:t>
+        <w:t xml:space="preserve"> Велиме дека кај </w:t>
+      </w:r>
+      <w:proofErr w:type="spellStart"/>
+      <w:r>
+        <w:rPr>
+          <w:lang w:val="mk-MK"/>
+        </w:rPr>
+        <w:t>ненормализирани</w:t>
+      </w:r>
+      <w:proofErr w:type="spellEnd"/>
+      <w:r>
+        <w:rPr>
+          <w:lang w:val="mk-MK"/>
+        </w:rPr>
+        <w:t xml:space="preserve"> табели имаме повторување на податоци кое пак доведува до аномалии на </w:t>
+      </w:r>
+      <w:proofErr w:type="spellStart"/>
+      <w:r>
+        <w:rPr>
+          <w:lang w:val="mk-MK"/>
+        </w:rPr>
+        <w:t>внес</w:t>
+      </w:r>
+      <w:proofErr w:type="spellEnd"/>
+      <w:r>
+        <w:rPr>
+          <w:lang w:val="mk-MK"/>
+        </w:rPr>
+        <w:t>, на ажурирање и на бришење</w:t>
       </w:r>
       <w:r>
         <w:rPr>
@@ -634,14 +786,42 @@
         <w:rPr>
           <w:lang w:val="mk-MK"/>
         </w:rPr>
-        <w:t xml:space="preserve"> Потоа задаваме ограничување дека релационите бази на податоци мора да </w:t>
+        <w:t xml:space="preserve"> Потоа задаваме ограничување дека </w:t>
+      </w:r>
+      <w:proofErr w:type="spellStart"/>
+      <w:r>
+        <w:rPr>
+          <w:lang w:val="mk-MK"/>
+        </w:rPr>
+        <w:t>релационите</w:t>
+      </w:r>
+      <w:proofErr w:type="spellEnd"/>
+      <w:r>
+        <w:rPr>
+          <w:lang w:val="mk-MK"/>
+        </w:rPr>
+        <w:t xml:space="preserve"> бази на податоци мора да </w:t>
       </w:r>
       <w:r>
         <w:rPr>
           <w:lang w:val="mk-MK"/>
         </w:rPr>
         <w:lastRenderedPageBreak/>
-        <w:t>содржат табели во прва нормална форма, односно не дозволуваме сложени домени т.е. повеќевредносни атрибути. Тука пак имаме повторување на податоци (само сме овозможиле релацијата да се да се прикажува во правоаголна табела) и пак може да се јават аномалиите. Над табели во прва нормална форма дефинираме функциска зависност која многу јасно ни кажува за кои атрибути може да видиме повторување</w:t>
+        <w:t xml:space="preserve">содржат табели во прва нормална форма, односно не дозволуваме сложени домени т.е. </w:t>
+      </w:r>
+      <w:proofErr w:type="spellStart"/>
+      <w:r>
+        <w:rPr>
+          <w:lang w:val="mk-MK"/>
+        </w:rPr>
+        <w:t>повеќевредносни</w:t>
+      </w:r>
+      <w:proofErr w:type="spellEnd"/>
+      <w:r>
+        <w:rPr>
+          <w:lang w:val="mk-MK"/>
+        </w:rPr>
+        <w:t xml:space="preserve"> атрибути. Тука пак имаме повторување на податоци (само сме овозможиле релацијата да се да се прикажува во правоаголна табела) и пак може да се јават аномалиите. Над табели во прва нормална форма дефинираме функциска зависност која многу јасно ни кажува за кои атрибути може да видиме повторување</w:t>
       </w:r>
       <w:r>
         <w:rPr>
@@ -696,7 +876,14 @@
         <w:rPr>
           <w:lang w:val="mk-MK"/>
         </w:rPr>
-        <w:t>Од теорија на ФЗ посебно ќе ги спомнам 3-те аксиоми на Арм</w:t>
+        <w:t xml:space="preserve">Од теорија на ФЗ посебно ќе ги спомнам 3-те аксиоми на </w:t>
+      </w:r>
+      <w:proofErr w:type="spellStart"/>
+      <w:r>
+        <w:rPr>
+          <w:lang w:val="mk-MK"/>
+        </w:rPr>
+        <w:t>Арм</w:t>
       </w:r>
       <w:r>
         <w:rPr>
@@ -704,6 +891,7 @@
         </w:rPr>
         <w:t>стронг</w:t>
       </w:r>
+      <w:proofErr w:type="spellEnd"/>
       <w:r>
         <w:rPr>
           <w:lang w:val="mk-MK"/>
@@ -720,7 +908,21 @@
         <w:rPr>
           <w:lang w:val="mk-MK"/>
         </w:rPr>
-        <w:t xml:space="preserve"> на ФЗ и минимална т.е. канонична покривка.</w:t>
+        <w:t xml:space="preserve"> на ФЗ и минимална т.е. </w:t>
+      </w:r>
+      <w:proofErr w:type="spellStart"/>
+      <w:r>
+        <w:rPr>
+          <w:lang w:val="mk-MK"/>
+        </w:rPr>
+        <w:t>канонична</w:t>
+      </w:r>
+      <w:proofErr w:type="spellEnd"/>
+      <w:r>
+        <w:rPr>
+          <w:lang w:val="mk-MK"/>
+        </w:rPr>
+        <w:t xml:space="preserve"> покривка.</w:t>
       </w:r>
     </w:p>
     <w:p>
@@ -733,7 +935,21 @@
         <w:rPr>
           <w:lang w:val="mk-MK"/>
         </w:rPr>
-        <w:t>Во понатамошниот тек ќе дефинираме повеќевредносни зависности кои ни се потребни пак за дефиниција на 4-та нормална форма и зависности па проекција и спојување кои ни се потребни за 5-та нормална форма.</w:t>
+        <w:t xml:space="preserve">Во понатамошниот тек ќе дефинираме </w:t>
+      </w:r>
+      <w:proofErr w:type="spellStart"/>
+      <w:r>
+        <w:rPr>
+          <w:lang w:val="mk-MK"/>
+        </w:rPr>
+        <w:t>повеќевредносни</w:t>
+      </w:r>
+      <w:proofErr w:type="spellEnd"/>
+      <w:r>
+        <w:rPr>
+          <w:lang w:val="mk-MK"/>
+        </w:rPr>
+        <w:t xml:space="preserve"> зависности кои ни се потребни пак за дефиниција на 4-та нормална форма и зависности па проекција и спојување кои ни се потребни за 5-та нормална форма.</w:t>
       </w:r>
     </w:p>
     <w:p>
@@ -760,7 +976,105 @@
         <w:rPr>
           <w:lang w:val="mk-MK"/>
         </w:rPr>
-        <w:t>Во ЕР-модел разликуваме ентитети и врски. Врските можат да имаат различни кардиналности и тоа: еден-еден, еден-многу, многу-еден и многу-многу. Во релациониот модел имаме само релации – и ентитетите и врските се пресликуваат во релации. Тука можеме исто да зборуваме за врски, или факти, но не помеѓу ентитети туку помеѓу атрибути</w:t>
+        <w:t xml:space="preserve">Во </w:t>
+      </w:r>
+      <w:proofErr w:type="spellStart"/>
+      <w:r>
+        <w:rPr>
+          <w:lang w:val="mk-MK"/>
+        </w:rPr>
+        <w:t>ЕР-модел</w:t>
+      </w:r>
+      <w:proofErr w:type="spellEnd"/>
+      <w:r>
+        <w:rPr>
+          <w:lang w:val="mk-MK"/>
+        </w:rPr>
+        <w:t xml:space="preserve"> разликуваме ентитети и врски. Врските можат да имаат различни </w:t>
+      </w:r>
+      <w:proofErr w:type="spellStart"/>
+      <w:r>
+        <w:rPr>
+          <w:lang w:val="mk-MK"/>
+        </w:rPr>
+        <w:t>кардиналности</w:t>
+      </w:r>
+      <w:proofErr w:type="spellEnd"/>
+      <w:r>
+        <w:rPr>
+          <w:lang w:val="mk-MK"/>
+        </w:rPr>
+        <w:t xml:space="preserve"> и тоа: </w:t>
+      </w:r>
+      <w:proofErr w:type="spellStart"/>
+      <w:r>
+        <w:rPr>
+          <w:lang w:val="mk-MK"/>
+        </w:rPr>
+        <w:t>еден-еден</w:t>
+      </w:r>
+      <w:proofErr w:type="spellEnd"/>
+      <w:r>
+        <w:rPr>
+          <w:lang w:val="mk-MK"/>
+        </w:rPr>
+        <w:t xml:space="preserve">, </w:t>
+      </w:r>
+      <w:proofErr w:type="spellStart"/>
+      <w:r>
+        <w:rPr>
+          <w:lang w:val="mk-MK"/>
+        </w:rPr>
+        <w:t>еден-многу</w:t>
+      </w:r>
+      <w:proofErr w:type="spellEnd"/>
+      <w:r>
+        <w:rPr>
+          <w:lang w:val="mk-MK"/>
+        </w:rPr>
+        <w:t xml:space="preserve">, </w:t>
+      </w:r>
+      <w:proofErr w:type="spellStart"/>
+      <w:r>
+        <w:rPr>
+          <w:lang w:val="mk-MK"/>
+        </w:rPr>
+        <w:t>многу-еден</w:t>
+      </w:r>
+      <w:proofErr w:type="spellEnd"/>
+      <w:r>
+        <w:rPr>
+          <w:lang w:val="mk-MK"/>
+        </w:rPr>
+        <w:t xml:space="preserve"> и </w:t>
+      </w:r>
+      <w:proofErr w:type="spellStart"/>
+      <w:r>
+        <w:rPr>
+          <w:lang w:val="mk-MK"/>
+        </w:rPr>
+        <w:t>многу-многу</w:t>
+      </w:r>
+      <w:proofErr w:type="spellEnd"/>
+      <w:r>
+        <w:rPr>
+          <w:lang w:val="mk-MK"/>
+        </w:rPr>
+        <w:t xml:space="preserve">. Во </w:t>
+      </w:r>
+      <w:proofErr w:type="spellStart"/>
+      <w:r>
+        <w:rPr>
+          <w:lang w:val="mk-MK"/>
+        </w:rPr>
+        <w:t>релациониот</w:t>
+      </w:r>
+      <w:proofErr w:type="spellEnd"/>
+      <w:r>
+        <w:rPr>
+          <w:lang w:val="mk-MK"/>
+        </w:rPr>
+        <w:t xml:space="preserve"> модел имаме само релации – и ентитетите и врските се пресликуваат во релации. Тука можеме исто да зборуваме за врски, или факти, но не помеѓу ентитети туку помеѓу атрибути</w:t>
       </w:r>
       <w:r>
         <w:rPr>
@@ -1192,6 +1506,7 @@
         </w:rPr>
         <w:t xml:space="preserve"> е </w:t>
       </w:r>
+      <w:proofErr w:type="spellStart"/>
       <w:r>
         <w:rPr>
           <w:b/>
@@ -1199,6 +1514,7 @@
         </w:rPr>
         <w:t>еден-многу</w:t>
       </w:r>
+      <w:proofErr w:type="spellEnd"/>
       <w:r>
         <w:rPr>
           <w:b/>
@@ -1212,6 +1528,7 @@
         </w:rPr>
         <w:t xml:space="preserve">или </w:t>
       </w:r>
+      <w:proofErr w:type="spellStart"/>
       <w:r>
         <w:rPr>
           <w:b/>
@@ -1219,6 +1536,7 @@
         </w:rPr>
         <w:t>еден-еден</w:t>
       </w:r>
+      <w:proofErr w:type="spellEnd"/>
       <w:r>
         <w:rPr>
           <w:lang w:val="mk-MK"/>
@@ -1273,16 +1591,25 @@
         </w:rPr>
         <w:t xml:space="preserve">Y e </w:t>
       </w:r>
+      <w:proofErr w:type="spellStart"/>
       <w:r>
         <w:rPr>
           <w:b/>
           <w:lang w:val="mk-MK"/>
         </w:rPr>
-        <w:t>повеќевредносен факт за</w:t>
-      </w:r>
+        <w:t>повеќевредносен</w:t>
+      </w:r>
+      <w:proofErr w:type="spellEnd"/>
       <w:r>
         <w:rPr>
           <w:b/>
+          <w:lang w:val="mk-MK"/>
+        </w:rPr>
+        <w:t xml:space="preserve"> факт за</w:t>
+      </w:r>
+      <w:r>
+        <w:rPr>
+          <w:b/>
         </w:rPr>
         <w:t xml:space="preserve"> X</w:t>
       </w:r>
@@ -1310,6 +1637,7 @@
         </w:rPr>
         <w:t xml:space="preserve"> е </w:t>
       </w:r>
+      <w:proofErr w:type="spellStart"/>
       <w:r>
         <w:rPr>
           <w:b/>
@@ -1317,12 +1645,14 @@
         </w:rPr>
         <w:t>многу-еден</w:t>
       </w:r>
+      <w:proofErr w:type="spellEnd"/>
       <w:r>
         <w:rPr>
           <w:lang w:val="mk-MK"/>
         </w:rPr>
         <w:t xml:space="preserve"> или </w:t>
       </w:r>
+      <w:proofErr w:type="spellStart"/>
       <w:r>
         <w:rPr>
           <w:b/>
@@ -1330,6 +1660,7 @@
         </w:rPr>
         <w:t>многу-многу</w:t>
       </w:r>
+      <w:proofErr w:type="spellEnd"/>
       <w:r>
         <w:rPr>
           <w:b/>
@@ -1365,11 +1696,19 @@
         </w:rPr>
         <w:t xml:space="preserve">Забележуваме имаме три различни изрази за иста работа, факти, функциски зависности и </w:t>
       </w:r>
-      <w:r>
-        <w:rPr>
-          <w:lang w:val="mk-MK"/>
-        </w:rPr>
-        <w:t>кардиналности на врски. Ќе поставиме поврзување меѓу сите три.</w:t>
+      <w:proofErr w:type="spellStart"/>
+      <w:r>
+        <w:rPr>
+          <w:lang w:val="mk-MK"/>
+        </w:rPr>
+        <w:t>кардиналности</w:t>
+      </w:r>
+      <w:proofErr w:type="spellEnd"/>
+      <w:r>
+        <w:rPr>
+          <w:lang w:val="mk-MK"/>
+        </w:rPr>
+        <w:t xml:space="preserve"> на врски. Ќе поставиме поврзување меѓу сите три.</w:t>
       </w:r>
     </w:p>
     <w:p>
@@ -1426,7 +1765,21 @@
         <w:rPr>
           <w:lang w:val="mk-MK"/>
         </w:rPr>
-        <w:t>е еден-еден, што е еквивалентно на „</w:t>
+        <w:t xml:space="preserve">е </w:t>
+      </w:r>
+      <w:proofErr w:type="spellStart"/>
+      <w:r>
+        <w:rPr>
+          <w:lang w:val="mk-MK"/>
+        </w:rPr>
+        <w:t>еден-еден</w:t>
+      </w:r>
+      <w:proofErr w:type="spellEnd"/>
+      <w:r>
+        <w:rPr>
+          <w:lang w:val="mk-MK"/>
+        </w:rPr>
+        <w:t>, што е еквивалентно на „</w:t>
       </w:r>
       <w:r>
         <w:t xml:space="preserve">Q e </w:t>
@@ -1522,7 +1875,21 @@
         <w:rPr>
           <w:lang w:val="mk-MK"/>
         </w:rPr>
-        <w:t>е еден-многу што е еквивалентно на „</w:t>
+        <w:t xml:space="preserve">е </w:t>
+      </w:r>
+      <w:proofErr w:type="spellStart"/>
+      <w:r>
+        <w:rPr>
+          <w:lang w:val="mk-MK"/>
+        </w:rPr>
+        <w:t>еден-многу</w:t>
+      </w:r>
+      <w:proofErr w:type="spellEnd"/>
+      <w:r>
+        <w:rPr>
+          <w:lang w:val="mk-MK"/>
+        </w:rPr>
+        <w:t xml:space="preserve"> што е еквивалентно на „</w:t>
       </w:r>
       <w:r>
         <w:t xml:space="preserve">Q e </w:t>
@@ -1549,7 +1916,21 @@
         <w:rPr>
           <w:lang w:val="mk-MK"/>
         </w:rPr>
-        <w:t xml:space="preserve"> е повеќевредносен факт за </w:t>
+        <w:t xml:space="preserve"> е </w:t>
+      </w:r>
+      <w:proofErr w:type="spellStart"/>
+      <w:r>
+        <w:rPr>
+          <w:lang w:val="mk-MK"/>
+        </w:rPr>
+        <w:t>повеќевредносен</w:t>
+      </w:r>
+      <w:proofErr w:type="spellEnd"/>
+      <w:r>
+        <w:rPr>
+          <w:lang w:val="mk-MK"/>
+        </w:rPr>
+        <w:t xml:space="preserve"> факт за </w:t>
       </w:r>
       <w:r>
         <w:t>Q</w:t>
@@ -1635,7 +2016,21 @@
         <w:rPr>
           <w:lang w:val="mk-MK"/>
         </w:rPr>
-        <w:t>е многу-еден, обратното од точка 2.</w:t>
+        <w:t xml:space="preserve">е </w:t>
+      </w:r>
+      <w:proofErr w:type="spellStart"/>
+      <w:r>
+        <w:rPr>
+          <w:lang w:val="mk-MK"/>
+        </w:rPr>
+        <w:t>многу-еден</w:t>
+      </w:r>
+      <w:proofErr w:type="spellEnd"/>
+      <w:r>
+        <w:rPr>
+          <w:lang w:val="mk-MK"/>
+        </w:rPr>
+        <w:t>, обратното од точка 2.</w:t>
       </w:r>
     </w:p>
     <w:p>
@@ -1661,7 +2056,35 @@
         <w:rPr>
           <w:lang w:val="mk-MK"/>
         </w:rPr>
-        <w:t>е многу-многу што е значи едното е повеќевредносен факт за другото и другото е за првото. Поинаку кажано меѓу двата атрибути нема никаква функциска зависност.</w:t>
+        <w:t xml:space="preserve">е </w:t>
+      </w:r>
+      <w:proofErr w:type="spellStart"/>
+      <w:r>
+        <w:rPr>
+          <w:lang w:val="mk-MK"/>
+        </w:rPr>
+        <w:t>многу-многу</w:t>
+      </w:r>
+      <w:proofErr w:type="spellEnd"/>
+      <w:r>
+        <w:rPr>
+          <w:lang w:val="mk-MK"/>
+        </w:rPr>
+        <w:t xml:space="preserve"> што е значи едното е </w:t>
+      </w:r>
+      <w:proofErr w:type="spellStart"/>
+      <w:r>
+        <w:rPr>
+          <w:lang w:val="mk-MK"/>
+        </w:rPr>
+        <w:t>повеќевредносен</w:t>
+      </w:r>
+      <w:proofErr w:type="spellEnd"/>
+      <w:r>
+        <w:rPr>
+          <w:lang w:val="mk-MK"/>
+        </w:rPr>
+        <w:t xml:space="preserve"> факт за другото и другото е за првото. Поинаку кажано меѓу двата атрибути нема никаква функциска зависност.</w:t>
       </w:r>
     </w:p>
     <w:p>
@@ -1674,7 +2097,35 @@
         <w:rPr>
           <w:lang w:val="mk-MK"/>
         </w:rPr>
-        <w:t>Треба да забележиме дека функцски зависности се јавуваат кај единичните факти и не се јавуваат кај фактите со повеќе вредности, па така прва, втора, трета и Бојс-Кодова нормална форма се занимаваат само со ваквите факти.</w:t>
+        <w:t xml:space="preserve">Треба да забележиме дека </w:t>
+      </w:r>
+      <w:proofErr w:type="spellStart"/>
+      <w:r>
+        <w:rPr>
+          <w:lang w:val="mk-MK"/>
+        </w:rPr>
+        <w:t>функцски</w:t>
+      </w:r>
+      <w:proofErr w:type="spellEnd"/>
+      <w:r>
+        <w:rPr>
+          <w:lang w:val="mk-MK"/>
+        </w:rPr>
+        <w:t xml:space="preserve"> зависности се јавуваат кај единичните факти и не се јавуваат кај фактите со повеќе вредности, па така прва, втора, трета и </w:t>
+      </w:r>
+      <w:proofErr w:type="spellStart"/>
+      <w:r>
+        <w:rPr>
+          <w:lang w:val="mk-MK"/>
+        </w:rPr>
+        <w:t>Бојс-Кодова</w:t>
+      </w:r>
+      <w:proofErr w:type="spellEnd"/>
+      <w:r>
+        <w:rPr>
+          <w:lang w:val="mk-MK"/>
+        </w:rPr>
+        <w:t xml:space="preserve"> нормална форма се занимаваат само со ваквите факти.</w:t>
       </w:r>
     </w:p>
     <w:p>
@@ -1745,10 +2196,56 @@
         <w:rPr>
           <w:lang w:val="mk-MK"/>
         </w:rPr>
-        <w:t xml:space="preserve">Неформално оваа НФ вели дека една релација не смее да содржи два независни повеќевредносни факти. Ќе дадеме примери извадени и преведени од труд на Кент </w:t>
-      </w:r>
-      <w:r>
-        <w:t>[4].</w:t>
+        <w:t xml:space="preserve">Неформално оваа НФ вели дека една релација не смее да содржи два независни </w:t>
+      </w:r>
+      <w:proofErr w:type="spellStart"/>
+      <w:r>
+        <w:rPr>
+          <w:lang w:val="mk-MK"/>
+        </w:rPr>
+        <w:t>повеќевредносни</w:t>
+      </w:r>
+      <w:proofErr w:type="spellEnd"/>
+      <w:r>
+        <w:rPr>
+          <w:lang w:val="mk-MK"/>
+        </w:rPr>
+        <w:t xml:space="preserve"> факти. Ќе дадеме примери извадени и преведени од труд на </w:t>
+      </w:r>
+      <w:proofErr w:type="spellStart"/>
+      <w:r>
+        <w:rPr>
+          <w:lang w:val="mk-MK"/>
+        </w:rPr>
+        <w:t>Кент</w:t>
+      </w:r>
+      <w:proofErr w:type="spellEnd"/>
+      <w:r>
+        <w:rPr>
+          <w:lang w:val="mk-MK"/>
+        </w:rPr>
+        <w:t xml:space="preserve"> </w:t>
+      </w:r>
+      <w:r>
+        <w:t>[</w:t>
+      </w:r>
+      <w:r>
+        <w:fldChar w:fldCharType="begin"/>
+      </w:r>
+      <w:r>
+        <w:instrText xml:space="preserve"> REF _Ref412843698 \r \h </w:instrText>
+      </w:r>
+      <w:r>
+        <w:fldChar w:fldCharType="separate"/>
+      </w:r>
+      <w:r>
+        <w:t>4</w:t>
+      </w:r>
+      <w:r>
+        <w:fldChar w:fldCharType="end"/>
+      </w:r>
+      <w:r>
+        <w:t>].</w:t>
       </w:r>
     </w:p>
     <w:p>
@@ -1819,7 +2316,21 @@
         <w:rPr>
           <w:lang w:val="mk-MK"/>
         </w:rPr>
-        <w:t>Пример за табела со два независни повеќевредносни факти</w:t>
+        <w:t xml:space="preserve">Пример за табела со два независни </w:t>
+      </w:r>
+      <w:proofErr w:type="spellStart"/>
+      <w:r>
+        <w:rPr>
+          <w:lang w:val="mk-MK"/>
+        </w:rPr>
+        <w:t>повеќевредносни</w:t>
+      </w:r>
+      <w:proofErr w:type="spellEnd"/>
+      <w:r>
+        <w:rPr>
+          <w:lang w:val="mk-MK"/>
+        </w:rPr>
+        <w:t xml:space="preserve"> факти</w:t>
       </w:r>
       <w:r>
         <w:rPr>
@@ -1990,7 +2501,21 @@
         <w:rPr>
           <w:lang w:val="mk-MK"/>
         </w:rPr>
-        <w:t xml:space="preserve"> многу-многу врски, едната е вработен има некакви вештини, а другата е дека вработен зборува одредени јазици. Четврта нормална форма вели дека таквите врски треба да се наоѓаат во посебни релации прикажани во </w:t>
+        <w:t xml:space="preserve"> </w:t>
+      </w:r>
+      <w:proofErr w:type="spellStart"/>
+      <w:r>
+        <w:rPr>
+          <w:lang w:val="mk-MK"/>
+        </w:rPr>
+        <w:t>многу-многу</w:t>
+      </w:r>
+      <w:proofErr w:type="spellEnd"/>
+      <w:r>
+        <w:rPr>
+          <w:lang w:val="mk-MK"/>
+        </w:rPr>
+        <w:t xml:space="preserve"> врски, едната е вработен има некакви вештини, а другата е дека вработен зборува одредени јазици. Четврта нормална форма вели дека таквите врски треба да се наоѓаат во посебни релации прикажани во </w:t>
       </w:r>
       <w:r>
         <w:rPr>
@@ -2362,7 +2887,23 @@
           <w:b/>
           <w:lang w:val="mk-MK"/>
         </w:rPr>
-        <w:t xml:space="preserve"> Дисјунктна форма, еден запис има </w:t>
+        <w:t xml:space="preserve"> </w:t>
+      </w:r>
+      <w:proofErr w:type="spellStart"/>
+      <w:r>
+        <w:rPr>
+          <w:b/>
+          <w:lang w:val="mk-MK"/>
+        </w:rPr>
+        <w:t>Дисјунктна</w:t>
+      </w:r>
+      <w:proofErr w:type="spellEnd"/>
+      <w:r>
+        <w:rPr>
+          <w:b/>
+          <w:lang w:val="mk-MK"/>
+        </w:rPr>
+        <w:t xml:space="preserve"> форма, еден запис има </w:t>
       </w:r>
       <w:r>
         <w:rPr>
@@ -2816,7 +3357,23 @@
           <w:b/>
           <w:lang w:val="mk-MK"/>
         </w:rPr>
-        <w:t xml:space="preserve"> Случајна мешавина, минимален број на записи, без НУЛ т.е. дозволени повторувања</w:t>
+        <w:t xml:space="preserve"> Случајна </w:t>
+      </w:r>
+      <w:proofErr w:type="spellStart"/>
+      <w:r>
+        <w:rPr>
+          <w:b/>
+          <w:lang w:val="mk-MK"/>
+        </w:rPr>
+        <w:t>мешавина</w:t>
+      </w:r>
+      <w:proofErr w:type="spellEnd"/>
+      <w:r>
+        <w:rPr>
+          <w:b/>
+          <w:lang w:val="mk-MK"/>
+        </w:rPr>
+        <w:t>, минимален број на записи, без НУЛ т.е. дозволени повторувања</w:t>
       </w:r>
       <w:r>
         <w:rPr>
@@ -3150,7 +3707,23 @@
           <w:b/>
           <w:lang w:val="mk-MK"/>
         </w:rPr>
-        <w:t xml:space="preserve"> Случајна мешавина, минимален број на записи, со НУЛ т.е. без повторувања</w:t>
+        <w:t xml:space="preserve"> Случајна </w:t>
+      </w:r>
+      <w:proofErr w:type="spellStart"/>
+      <w:r>
+        <w:rPr>
+          <w:b/>
+          <w:lang w:val="mk-MK"/>
+        </w:rPr>
+        <w:t>мешавина</w:t>
+      </w:r>
+      <w:proofErr w:type="spellEnd"/>
+      <w:r>
+        <w:rPr>
+          <w:b/>
+          <w:lang w:val="mk-MK"/>
+        </w:rPr>
+        <w:t>, минимален број на записи, со НУЛ т.е. без повторувања</w:t>
       </w:r>
       <w:r>
         <w:rPr>
@@ -3478,7 +4051,23 @@
           <w:b/>
           <w:lang w:val="mk-MK"/>
         </w:rPr>
-        <w:t xml:space="preserve"> Целосно случајна мешавина, некои записи имаат НУЛ некои немаат.</w:t>
+        <w:t xml:space="preserve"> Целосно случајна </w:t>
+      </w:r>
+      <w:proofErr w:type="spellStart"/>
+      <w:r>
+        <w:rPr>
+          <w:b/>
+          <w:lang w:val="mk-MK"/>
+        </w:rPr>
+        <w:t>мешавина</w:t>
+      </w:r>
+      <w:proofErr w:type="spellEnd"/>
+      <w:r>
+        <w:rPr>
+          <w:b/>
+          <w:lang w:val="mk-MK"/>
+        </w:rPr>
+        <w:t>, некои записи имаат НУЛ некои немаат.</w:t>
       </w:r>
     </w:p>
     <w:tbl>
@@ -3855,7 +4444,23 @@
           <w:b/>
           <w:lang w:val="mk-MK"/>
         </w:rPr>
-        <w:t xml:space="preserve"> Декартов производ на двете разделени релации од скица 2.</w:t>
+        <w:t xml:space="preserve"> </w:t>
+      </w:r>
+      <w:proofErr w:type="spellStart"/>
+      <w:r>
+        <w:rPr>
+          <w:b/>
+          <w:lang w:val="mk-MK"/>
+        </w:rPr>
+        <w:t>Декартов</w:t>
+      </w:r>
+      <w:proofErr w:type="spellEnd"/>
+      <w:r>
+        <w:rPr>
+          <w:b/>
+          <w:lang w:val="mk-MK"/>
+        </w:rPr>
+        <w:t xml:space="preserve"> производ на двете разделени релации од скица 2.</w:t>
       </w:r>
     </w:p>
     <w:tbl>
@@ -4336,6 +4941,7 @@
         </w:rPr>
         <w:t xml:space="preserve"> </w:t>
       </w:r>
+      <w:proofErr w:type="spellStart"/>
       <w:r>
         <w:rPr>
           <w:lang w:val="mk-MK"/>
@@ -4346,7 +4952,42 @@
         <w:rPr>
           <w:lang w:val="mk-MK"/>
         </w:rPr>
-        <w:t xml:space="preserve">ул – дали нул значи дека вработениот нема вештина или нуловите ги игнорираме. Во скиците 4, 5 и 6 освен проблеми со интерпретација на нул ги имаме 3-те аномалии на </w:t>
+        <w:t>ул</w:t>
+      </w:r>
+      <w:proofErr w:type="spellEnd"/>
+      <w:r>
+        <w:rPr>
+          <w:lang w:val="mk-MK"/>
+        </w:rPr>
+        <w:t xml:space="preserve"> – дали </w:t>
+      </w:r>
+      <w:proofErr w:type="spellStart"/>
+      <w:r>
+        <w:rPr>
+          <w:lang w:val="mk-MK"/>
+        </w:rPr>
+        <w:t>нул</w:t>
+      </w:r>
+      <w:proofErr w:type="spellEnd"/>
+      <w:r>
+        <w:rPr>
+          <w:lang w:val="mk-MK"/>
+        </w:rPr>
+        <w:t xml:space="preserve"> значи дека вработениот нема вештина или нуловите ги игнорираме. Во скиците 4, 5 и 6 освен проблеми со интерпретација на </w:t>
+      </w:r>
+      <w:proofErr w:type="spellStart"/>
+      <w:r>
+        <w:rPr>
+          <w:lang w:val="mk-MK"/>
+        </w:rPr>
+        <w:t>нул</w:t>
+      </w:r>
+      <w:proofErr w:type="spellEnd"/>
+      <w:r>
+        <w:rPr>
+          <w:lang w:val="mk-MK"/>
+        </w:rPr>
+        <w:t xml:space="preserve"> ги имаме 3-те аномалии на </w:t>
       </w:r>
       <w:r>
         <w:rPr>
@@ -4364,8 +5005,16 @@
         <w:rPr>
           <w:lang w:val="mk-MK"/>
         </w:rPr>
-        <w:t>двете независни бинарни врски ги интерпретираме како една терциерна</w:t>
-      </w:r>
+        <w:t xml:space="preserve">двете независни бинарни врски ги интерпретираме како една </w:t>
+      </w:r>
+      <w:proofErr w:type="spellStart"/>
+      <w:r>
+        <w:rPr>
+          <w:lang w:val="mk-MK"/>
+        </w:rPr>
+        <w:t>терциерна</w:t>
+      </w:r>
+      <w:proofErr w:type="spellEnd"/>
       <w:r>
         <w:rPr>
           <w:lang w:val="mk-MK"/>
@@ -4408,7 +5057,21 @@
         <w:rPr>
           <w:lang w:val="mk-MK"/>
         </w:rPr>
-        <w:t>табела што задоволува повеќевредносна зависност</w:t>
+        <w:t xml:space="preserve">табела што задоволува </w:t>
+      </w:r>
+      <w:proofErr w:type="spellStart"/>
+      <w:r>
+        <w:rPr>
+          <w:lang w:val="mk-MK"/>
+        </w:rPr>
+        <w:t>повеќевредносна</w:t>
+      </w:r>
+      <w:proofErr w:type="spellEnd"/>
+      <w:r>
+        <w:rPr>
+          <w:lang w:val="mk-MK"/>
+        </w:rPr>
+        <w:t xml:space="preserve"> зависност</w:t>
       </w:r>
       <w:r>
         <w:rPr>
@@ -4424,11 +5087,19 @@
           <w:lang w:val="mk-MK"/>
         </w:rPr>
       </w:pPr>
-      <w:r>
-        <w:rPr>
-          <w:lang w:val="mk-MK"/>
-        </w:rPr>
-        <w:t>Повеќевредносни зависности</w:t>
+      <w:proofErr w:type="spellStart"/>
+      <w:r>
+        <w:rPr>
+          <w:lang w:val="mk-MK"/>
+        </w:rPr>
+        <w:t>Повеќевредносни</w:t>
+      </w:r>
+      <w:proofErr w:type="spellEnd"/>
+      <w:r>
+        <w:rPr>
+          <w:lang w:val="mk-MK"/>
+        </w:rPr>
+        <w:t xml:space="preserve"> зависности</w:t>
       </w:r>
     </w:p>
     <w:p>
@@ -4437,11 +5108,19 @@
           <w:lang w:val="mk-MK"/>
         </w:rPr>
       </w:pPr>
-      <w:r>
-        <w:rPr>
-          <w:lang w:val="mk-MK"/>
-        </w:rPr>
-        <w:t>Повеќевредносна зависност</w:t>
+      <w:proofErr w:type="spellStart"/>
+      <w:r>
+        <w:rPr>
+          <w:lang w:val="mk-MK"/>
+        </w:rPr>
+        <w:t>Повеќевредносна</w:t>
+      </w:r>
+      <w:proofErr w:type="spellEnd"/>
+      <w:r>
+        <w:rPr>
+          <w:lang w:val="mk-MK"/>
+        </w:rPr>
+        <w:t xml:space="preserve"> зависност</w:t>
       </w:r>
       <w:r>
         <w:t xml:space="preserve"> [</w:t>
@@ -4559,7 +5238,21 @@
         <w:rPr>
           <w:lang w:val="mk-MK"/>
         </w:rPr>
-        <w:t xml:space="preserve">Велиме дека важи повеќевредносната зависност </w:t>
+        <w:t xml:space="preserve">Велиме дека важи </w:t>
+      </w:r>
+      <w:proofErr w:type="spellStart"/>
+      <w:r>
+        <w:rPr>
+          <w:lang w:val="mk-MK"/>
+        </w:rPr>
+        <w:t>повеќевредносната</w:t>
+      </w:r>
+      <w:proofErr w:type="spellEnd"/>
+      <w:r>
+        <w:rPr>
+          <w:lang w:val="mk-MK"/>
+        </w:rPr>
+        <w:t xml:space="preserve"> зависност </w:t>
       </w:r>
       <w:r>
         <w:rPr>
@@ -4619,7 +5312,21 @@
         <w:rPr>
           <w:lang w:val="mk-MK"/>
         </w:rPr>
-        <w:t xml:space="preserve">ако за било кои две н-торки </w:t>
+        <w:t xml:space="preserve">ако за било кои две </w:t>
+      </w:r>
+      <w:proofErr w:type="spellStart"/>
+      <w:r>
+        <w:rPr>
+          <w:lang w:val="mk-MK"/>
+        </w:rPr>
+        <w:t>н-торки</w:t>
+      </w:r>
+      <w:proofErr w:type="spellEnd"/>
+      <w:r>
+        <w:rPr>
+          <w:lang w:val="mk-MK"/>
+        </w:rPr>
+        <w:t xml:space="preserve"> </w:t>
       </w:r>
       <w:r>
         <w:t>r</w:t>
@@ -4676,7 +5383,21 @@
         <w:rPr>
           <w:lang w:val="mk-MK"/>
         </w:rPr>
-        <w:t xml:space="preserve">постои н-торка </w:t>
+        <w:t xml:space="preserve">постои </w:t>
+      </w:r>
+      <w:proofErr w:type="spellStart"/>
+      <w:r>
+        <w:rPr>
+          <w:lang w:val="mk-MK"/>
+        </w:rPr>
+        <w:t>н-торка</w:t>
+      </w:r>
+      <w:proofErr w:type="spellEnd"/>
+      <w:r>
+        <w:rPr>
+          <w:lang w:val="mk-MK"/>
+        </w:rPr>
+        <w:t xml:space="preserve"> </w:t>
       </w:r>
       <w:r>
         <w:t>r</w:t>
@@ -4818,7 +5539,21 @@
         <w:rPr>
           <w:lang w:val="mk-MK"/>
         </w:rPr>
-        <w:t xml:space="preserve">Последица од дефиницијата е и дека постои и н-торка </w:t>
+        <w:t xml:space="preserve">Последица од дефиницијата е и дека постои и </w:t>
+      </w:r>
+      <w:proofErr w:type="spellStart"/>
+      <w:r>
+        <w:rPr>
+          <w:lang w:val="mk-MK"/>
+        </w:rPr>
+        <w:t>н-торка</w:t>
+      </w:r>
+      <w:proofErr w:type="spellEnd"/>
+      <w:r>
+        <w:rPr>
+          <w:lang w:val="mk-MK"/>
+        </w:rPr>
+        <w:t xml:space="preserve"> </w:t>
       </w:r>
       <w:r>
         <w:t>r</w:t>
@@ -4943,7 +5678,21 @@
         <w:rPr>
           <w:lang w:val="mk-MK"/>
         </w:rPr>
-        <w:t xml:space="preserve">За што всушност ни служат овие зависности? Тие означуваат повеќевредносни факти. </w:t>
+        <w:t xml:space="preserve">За што всушност ни служат овие зависности? Тие означуваат </w:t>
+      </w:r>
+      <w:proofErr w:type="spellStart"/>
+      <w:r>
+        <w:rPr>
+          <w:lang w:val="mk-MK"/>
+        </w:rPr>
+        <w:t>повеќевредносни</w:t>
+      </w:r>
+      <w:proofErr w:type="spellEnd"/>
+      <w:r>
+        <w:rPr>
+          <w:lang w:val="mk-MK"/>
+        </w:rPr>
+        <w:t xml:space="preserve"> факти. </w:t>
       </w:r>
       <w:r>
         <w:t xml:space="preserve">Y </w:t>
@@ -4952,7 +5701,21 @@
         <w:rPr>
           <w:lang w:val="mk-MK"/>
         </w:rPr>
-        <w:t xml:space="preserve">да е едновредносен факт за </w:t>
+        <w:t xml:space="preserve">да е </w:t>
+      </w:r>
+      <w:proofErr w:type="spellStart"/>
+      <w:r>
+        <w:rPr>
+          <w:lang w:val="mk-MK"/>
+        </w:rPr>
+        <w:t>едновредносен</w:t>
+      </w:r>
+      <w:proofErr w:type="spellEnd"/>
+      <w:r>
+        <w:rPr>
+          <w:lang w:val="mk-MK"/>
+        </w:rPr>
+        <w:t xml:space="preserve"> факт за </w:t>
       </w:r>
       <w:r>
         <w:t xml:space="preserve">X </w:t>
@@ -4985,7 +5748,21 @@
         <w:rPr>
           <w:lang w:val="mk-MK"/>
         </w:rPr>
-        <w:t xml:space="preserve">е повеќевредносен факт за </w:t>
+        <w:t xml:space="preserve">е </w:t>
+      </w:r>
+      <w:proofErr w:type="spellStart"/>
+      <w:r>
+        <w:rPr>
+          <w:lang w:val="mk-MK"/>
+        </w:rPr>
+        <w:t>повеќевредносен</w:t>
+      </w:r>
+      <w:proofErr w:type="spellEnd"/>
+      <w:r>
+        <w:rPr>
+          <w:lang w:val="mk-MK"/>
+        </w:rPr>
+        <w:t xml:space="preserve"> факт за </w:t>
       </w:r>
       <w:r>
         <w:t xml:space="preserve">X, </w:t>
@@ -5122,7 +5899,21 @@
         <w:rPr>
           <w:lang w:val="mk-MK"/>
         </w:rPr>
-        <w:t xml:space="preserve">Треба да забележиме и дека во н-торките </w:t>
+        <w:t xml:space="preserve">Треба да забележиме и дека во </w:t>
+      </w:r>
+      <w:proofErr w:type="spellStart"/>
+      <w:r>
+        <w:rPr>
+          <w:lang w:val="mk-MK"/>
+        </w:rPr>
+        <w:t>н-торките</w:t>
+      </w:r>
+      <w:proofErr w:type="spellEnd"/>
+      <w:r>
+        <w:rPr>
+          <w:lang w:val="mk-MK"/>
+        </w:rPr>
+        <w:t xml:space="preserve"> </w:t>
       </w:r>
       <w:r>
         <w:t>r</w:t>
@@ -5313,7 +6104,50 @@
         <w:rPr>
           <w:lang w:val="mk-MK"/>
         </w:rPr>
-        <w:t>За да дефинираме четврта нормална форма ќе дефинираме и т.н. тривијални повеќевредносни зависности.</w:t>
+        <w:t>За да дефинираме четврта нормална форма</w:t>
+      </w:r>
+      <w:r>
+        <w:t xml:space="preserve"> [</w:t>
+      </w:r>
+      <w:bookmarkStart w:id="0" w:name="_GoBack"/>
+      <w:bookmarkEnd w:id="0"/>
+      <w:r>
+        <w:fldChar w:fldCharType="begin"/>
+      </w:r>
+      <w:r>
+        <w:instrText xml:space="preserve"> REF _Ref413023280 \r \h </w:instrText>
+      </w:r>
+      <w:r>
+        <w:fldChar w:fldCharType="separate"/>
+      </w:r>
+      <w:r>
+        <w:t>5</w:t>
+      </w:r>
+      <w:r>
+        <w:fldChar w:fldCharType="end"/>
+      </w:r>
+      <w:r>
+        <w:t>]</w:t>
+      </w:r>
+      <w:r>
+        <w:rPr>
+          <w:lang w:val="mk-MK"/>
+        </w:rPr>
+        <w:t xml:space="preserve"> ќе дефинираме и т.н. тривијални </w:t>
+      </w:r>
+      <w:proofErr w:type="spellStart"/>
+      <w:r>
+        <w:rPr>
+          <w:lang w:val="mk-MK"/>
+        </w:rPr>
+        <w:t>повеќевредносни</w:t>
+      </w:r>
+      <w:proofErr w:type="spellEnd"/>
+      <w:r>
+        <w:rPr>
+          <w:lang w:val="mk-MK"/>
+        </w:rPr>
+        <w:t xml:space="preserve"> зависности.</w:t>
       </w:r>
       <w:r>
         <w:t xml:space="preserve"> </w:t>
@@ -5322,7 +6156,21 @@
         <w:rPr>
           <w:lang w:val="mk-MK"/>
         </w:rPr>
-        <w:t xml:space="preserve">Тривијални зависности се оние што важат за било која инстанца на една релација. Нека е дадена релација </w:t>
+        <w:t xml:space="preserve">Тривијални зависности се оние што важат за било која </w:t>
+      </w:r>
+      <w:proofErr w:type="spellStart"/>
+      <w:r>
+        <w:rPr>
+          <w:lang w:val="mk-MK"/>
+        </w:rPr>
+        <w:t>инстанца</w:t>
+      </w:r>
+      <w:proofErr w:type="spellEnd"/>
+      <w:r>
+        <w:rPr>
+          <w:lang w:val="mk-MK"/>
+        </w:rPr>
+        <w:t xml:space="preserve"> на една релација. Нека е дадена релација </w:t>
       </w:r>
       <w:r>
         <w:rPr>
@@ -5515,14 +6363,36 @@
     </w:p>
     <w:p>
       <w:pPr>
-        <w:rPr>
-          <w:lang w:val="mk-MK"/>
-        </w:rPr>
-      </w:pPr>
-      <w:r>
-        <w:rPr>
-          <w:lang w:val="mk-MK"/>
-        </w:rPr>
+        <w:overflowPunct/>
+        <w:autoSpaceDE/>
+        <w:autoSpaceDN/>
+        <w:adjustRightInd/>
+        <w:spacing w:after="200" w:line="276" w:lineRule="auto"/>
+        <w:ind w:firstLine="0"/>
+        <w:jc w:val="left"/>
+        <w:textAlignment w:val="auto"/>
+        <w:rPr>
+          <w:lang w:val="mk-MK"/>
+        </w:rPr>
+      </w:pPr>
+      <w:r>
+        <w:rPr>
+          <w:lang w:val="mk-MK"/>
+        </w:rPr>
+        <w:br w:type="page"/>
+      </w:r>
+    </w:p>
+    <w:p>
+      <w:pPr>
+        <w:rPr>
+          <w:lang w:val="mk-MK"/>
+        </w:rPr>
+      </w:pPr>
+      <w:r>
+        <w:rPr>
+          <w:lang w:val="mk-MK"/>
+        </w:rPr>
+        <w:lastRenderedPageBreak/>
         <w:t xml:space="preserve">Додека пак дефиницијата за 4-та нормална форма е следнава. Релацијата </w:t>
       </w:r>
       <w:r>
@@ -5577,7 +6447,21 @@
         <w:rPr>
           <w:lang w:val="mk-MK"/>
         </w:rPr>
-        <w:t>Тривијални повеќевредносни зависности или;</w:t>
+        <w:t xml:space="preserve">Тривијални </w:t>
+      </w:r>
+      <w:proofErr w:type="spellStart"/>
+      <w:r>
+        <w:rPr>
+          <w:lang w:val="mk-MK"/>
+        </w:rPr>
+        <w:t>повеќевредносни</w:t>
+      </w:r>
+      <w:proofErr w:type="spellEnd"/>
+      <w:r>
+        <w:rPr>
+          <w:lang w:val="mk-MK"/>
+        </w:rPr>
+        <w:t xml:space="preserve"> зависности или;</w:t>
       </w:r>
     </w:p>
     <w:p>
@@ -5592,14 +6476,27 @@
         </w:rPr>
       </w:pPr>
       <w:r>
-        <w:lastRenderedPageBreak/>
         <w:t xml:space="preserve">X </w:t>
       </w:r>
       <w:r>
         <w:rPr>
           <w:lang w:val="mk-MK"/>
         </w:rPr>
-        <w:t>е суперклуч на релацијата.</w:t>
+        <w:t xml:space="preserve">е </w:t>
+      </w:r>
+      <w:proofErr w:type="spellStart"/>
+      <w:r>
+        <w:rPr>
+          <w:lang w:val="mk-MK"/>
+        </w:rPr>
+        <w:t>суперклуч</w:t>
+      </w:r>
+      <w:proofErr w:type="spellEnd"/>
+      <w:r>
+        <w:rPr>
+          <w:lang w:val="mk-MK"/>
+        </w:rPr>
+        <w:t xml:space="preserve"> на релацијата.</w:t>
       </w:r>
     </w:p>
     <w:p>
@@ -5729,11 +6626,19 @@
         </w:rPr>
         <w:t xml:space="preserve">отстранување на повторување кога имаме </w:t>
       </w:r>
-      <w:r>
-        <w:rPr>
-          <w:lang w:val="mk-MK"/>
-        </w:rPr>
-        <w:t>повеќевредносни факти</w:t>
+      <w:proofErr w:type="spellStart"/>
+      <w:r>
+        <w:rPr>
+          <w:lang w:val="mk-MK"/>
+        </w:rPr>
+        <w:t>повеќевредносни</w:t>
+      </w:r>
+      <w:proofErr w:type="spellEnd"/>
+      <w:r>
+        <w:rPr>
+          <w:lang w:val="mk-MK"/>
+        </w:rPr>
+        <w:t xml:space="preserve"> факти</w:t>
       </w:r>
       <w:r>
         <w:rPr>
@@ -5958,12 +6863,14 @@
                 <w:lang w:val="mk-MK"/>
               </w:rPr>
             </w:pPr>
+            <w:proofErr w:type="spellStart"/>
             <w:r>
               <w:rPr>
                 <w:lang w:val="mk-MK"/>
               </w:rPr>
               <w:t>Застава</w:t>
             </w:r>
+            <w:proofErr w:type="spellEnd"/>
           </w:p>
         </w:tc>
         <w:tc>
@@ -6256,12 +7163,14 @@
                 <w:lang w:val="mk-MK"/>
               </w:rPr>
             </w:pPr>
+            <w:proofErr w:type="spellStart"/>
             <w:r>
               <w:rPr>
                 <w:lang w:val="mk-MK"/>
               </w:rPr>
               <w:t>Застава</w:t>
             </w:r>
+            <w:proofErr w:type="spellEnd"/>
           </w:p>
         </w:tc>
         <w:tc>
@@ -6318,12 +7227,14 @@
                 <w:lang w:val="mk-MK"/>
               </w:rPr>
             </w:pPr>
+            <w:proofErr w:type="spellStart"/>
             <w:r>
               <w:rPr>
                 <w:lang w:val="mk-MK"/>
               </w:rPr>
               <w:t>Застава</w:t>
             </w:r>
+            <w:proofErr w:type="spellEnd"/>
           </w:p>
         </w:tc>
         <w:tc>
@@ -6504,12 +7415,14 @@
                 <w:lang w:val="mk-MK"/>
               </w:rPr>
             </w:pPr>
+            <w:proofErr w:type="spellStart"/>
             <w:r>
               <w:rPr>
                 <w:lang w:val="mk-MK"/>
               </w:rPr>
               <w:t>Застава</w:t>
             </w:r>
+            <w:proofErr w:type="spellEnd"/>
           </w:p>
         </w:tc>
         <w:tc>
@@ -6546,7 +7459,25 @@
         <w:t xml:space="preserve">Од описот на ограничувањата и од примерот се гледа дека релацијата во скица 9 може да се раздели на три релации кои ако се спојат меѓу себе со циклично спојување </w:t>
       </w:r>
       <w:r>
-        <w:t>[1]</w:t>
+        <w:t>[</w:t>
+      </w:r>
+      <w:r>
+        <w:fldChar w:fldCharType="begin"/>
+      </w:r>
+      <w:r>
+        <w:instrText xml:space="preserve"> REF _Ref412843638 \r \h </w:instrText>
+      </w:r>
+      <w:r>
+        <w:fldChar w:fldCharType="separate"/>
+      </w:r>
+      <w:r>
+        <w:t>1</w:t>
+      </w:r>
+      <w:r>
+        <w:fldChar w:fldCharType="end"/>
+      </w:r>
+      <w:r>
+        <w:t>]</w:t>
       </w:r>
       <w:r>
         <w:rPr>
@@ -6567,6 +7498,7 @@
           <w:b/>
           <w:lang w:val="mk-MK"/>
         </w:rPr>
+        <w:lastRenderedPageBreak/>
         <w:t xml:space="preserve">Скица </w:t>
       </w:r>
       <w:r>
@@ -6850,12 +7782,14 @@
                 <w:lang w:val="mk-MK"/>
               </w:rPr>
             </w:pPr>
+            <w:proofErr w:type="spellStart"/>
             <w:r>
               <w:rPr>
                 <w:lang w:val="mk-MK"/>
               </w:rPr>
               <w:t>Застава</w:t>
             </w:r>
+            <w:proofErr w:type="spellEnd"/>
           </w:p>
         </w:tc>
         <w:tc>
@@ -6889,12 +7823,14 @@
                 <w:lang w:val="mk-MK"/>
               </w:rPr>
             </w:pPr>
+            <w:proofErr w:type="spellStart"/>
             <w:r>
               <w:rPr>
                 <w:lang w:val="mk-MK"/>
               </w:rPr>
               <w:t>Застава</w:t>
             </w:r>
+            <w:proofErr w:type="spellEnd"/>
           </w:p>
         </w:tc>
         <w:tc>
@@ -7060,12 +7996,14 @@
                 <w:lang w:val="mk-MK"/>
               </w:rPr>
             </w:pPr>
+            <w:proofErr w:type="spellStart"/>
             <w:r>
               <w:rPr>
                 <w:lang w:val="mk-MK"/>
               </w:rPr>
               <w:t>Застава</w:t>
             </w:r>
+            <w:proofErr w:type="spellEnd"/>
           </w:p>
         </w:tc>
         <w:tc>
@@ -7198,12 +8136,14 @@
                 <w:lang w:val="mk-MK"/>
               </w:rPr>
             </w:pPr>
+            <w:proofErr w:type="spellStart"/>
             <w:r>
               <w:rPr>
                 <w:lang w:val="mk-MK"/>
               </w:rPr>
               <w:t>Застава</w:t>
             </w:r>
+            <w:proofErr w:type="spellEnd"/>
           </w:p>
         </w:tc>
         <w:tc>
@@ -7607,6 +8547,7 @@
       <w:r>
         <w:t xml:space="preserve"> </w:t>
       </w:r>
+      <w:proofErr w:type="spellStart"/>
       <w:r>
         <w:t>X</w:t>
       </w:r>
@@ -7616,6 +8557,7 @@
         </w:rPr>
         <w:t>n</w:t>
       </w:r>
+      <w:proofErr w:type="spellEnd"/>
       <w:r>
         <w:t xml:space="preserve"> </w:t>
       </w:r>
@@ -7641,7 +8583,34 @@
         <w:rPr>
           <w:lang w:val="mk-MK"/>
         </w:rPr>
-        <w:t xml:space="preserve"> задоволува зависност на проекција и спојување (ЗПС) ако таа е еднаква на природното спојување од релациите што се проекции кон атрибутите </w:t>
+        <w:t xml:space="preserve"> задоволува зависност на проекција и спојување (ЗПС)</w:t>
+      </w:r>
+      <w:r>
+        <w:t xml:space="preserve"> [</w:t>
+      </w:r>
+      <w:r>
+        <w:fldChar w:fldCharType="begin"/>
+      </w:r>
+      <w:r>
+        <w:instrText xml:space="preserve"> REF _Ref413250906 \r \h </w:instrText>
+      </w:r>
+      <w:r>
+        <w:fldChar w:fldCharType="separate"/>
+      </w:r>
+      <w:r>
+        <w:t>6</w:t>
+      </w:r>
+      <w:r>
+        <w:fldChar w:fldCharType="end"/>
+      </w:r>
+      <w:r>
+        <w:t>]</w:t>
+      </w:r>
+      <w:r>
+        <w:rPr>
+          <w:lang w:val="mk-MK"/>
+        </w:rPr>
+        <w:t xml:space="preserve"> ако таа е еднаква на природното спојување од релациите што се проекции кон атрибутите </w:t>
       </w:r>
       <w:r>
         <w:t>X</w:t>
@@ -7673,6 +8642,7 @@
       <w:r>
         <w:t xml:space="preserve"> </w:t>
       </w:r>
+      <w:proofErr w:type="spellStart"/>
       <w:r>
         <w:t>X</w:t>
       </w:r>
@@ -7682,6 +8652,7 @@
         </w:rPr>
         <w:t>n</w:t>
       </w:r>
+      <w:proofErr w:type="spellEnd"/>
       <w:r>
         <w:t>.</w:t>
       </w:r>
@@ -8011,7 +8982,21 @@
         <w:rPr>
           <w:lang w:val="mk-MK"/>
         </w:rPr>
-        <w:t>Викаме дека една релација е ограничена со ЗПС ако не смееме да вметнеме н-торка во неа што ќе ја наруши еднаквоста погоре т.е. после проекција и спојување мора да се добива истата релација за да важи зависноста.</w:t>
+        <w:t xml:space="preserve">Викаме дека една релација е ограничена со ЗПС ако не смееме да вметнеме </w:t>
+      </w:r>
+      <w:proofErr w:type="spellStart"/>
+      <w:r>
+        <w:rPr>
+          <w:lang w:val="mk-MK"/>
+        </w:rPr>
+        <w:t>н-торка</w:t>
+      </w:r>
+      <w:proofErr w:type="spellEnd"/>
+      <w:r>
+        <w:rPr>
+          <w:lang w:val="mk-MK"/>
+        </w:rPr>
+        <w:t xml:space="preserve"> во неа што ќе ја наруши еднаквоста погоре т.е. после проекција и спојување мора да се добива истата релација за да важи зависноста.</w:t>
       </w:r>
       <w:r>
         <w:rPr>
@@ -8056,7 +9041,34 @@
         <w:rPr>
           <w:lang w:val="mk-MK"/>
         </w:rPr>
-        <w:t xml:space="preserve"> е во 5-та НФ ако сите ЗПС од форма </w:t>
+        <w:t xml:space="preserve"> е во 5-та НФ</w:t>
+      </w:r>
+      <w:r>
+        <w:t xml:space="preserve"> [</w:t>
+      </w:r>
+      <w:r>
+        <w:fldChar w:fldCharType="begin"/>
+      </w:r>
+      <w:r>
+        <w:instrText xml:space="preserve"> REF _Ref413250906 \r \h </w:instrText>
+      </w:r>
+      <w:r>
+        <w:fldChar w:fldCharType="separate"/>
+      </w:r>
+      <w:r>
+        <w:t>6</w:t>
+      </w:r>
+      <w:r>
+        <w:fldChar w:fldCharType="end"/>
+      </w:r>
+      <w:r>
+        <w:t>]</w:t>
+      </w:r>
+      <w:r>
+        <w:rPr>
+          <w:lang w:val="mk-MK"/>
+        </w:rPr>
+        <w:t xml:space="preserve"> ако сите ЗПС од форма </w:t>
       </w:r>
       <w:r>
         <w:rPr>
@@ -8084,7 +9096,11 @@
         <w:t>1</w:t>
       </w:r>
       <w:r>
-        <w:t>, …, X</w:t>
+        <w:t xml:space="preserve">, …, </w:t>
+      </w:r>
+      <w:proofErr w:type="spellStart"/>
+      <w:r>
+        <w:t>X</w:t>
       </w:r>
       <w:r>
         <w:rPr>
@@ -8092,6 +9108,7 @@
         </w:rPr>
         <w:t>n</w:t>
       </w:r>
+      <w:proofErr w:type="spellEnd"/>
       <w:r>
         <w:rPr>
           <w:lang w:val="mk-MK"/>
@@ -8141,7 +9158,15 @@
         <w:t>)</w:t>
       </w:r>
       <w:r>
-        <w:t xml:space="preserve"> или;</w:t>
+        <w:t xml:space="preserve"> </w:t>
+      </w:r>
+      <w:proofErr w:type="spellStart"/>
+      <w:r>
+        <w:t>или</w:t>
+      </w:r>
+      <w:proofErr w:type="spellEnd"/>
+      <w:r>
+        <w:t>;</w:t>
       </w:r>
     </w:p>
     <w:p>
@@ -8161,7 +9186,6 @@
         </w:rPr>
         <w:t xml:space="preserve">Сите </w:t>
       </w:r>
-      <w:bookmarkStart w:id="0" w:name="_GoBack"/>
       <w:r>
         <w:t>X</w:t>
       </w:r>
@@ -8172,7 +9196,11 @@
         <w:t>1</w:t>
       </w:r>
       <w:r>
-        <w:t>, …, X</w:t>
+        <w:t xml:space="preserve">, …, </w:t>
+      </w:r>
+      <w:proofErr w:type="spellStart"/>
+      <w:r>
+        <w:t>X</w:t>
       </w:r>
       <w:r>
         <w:rPr>
@@ -8180,6 +9208,7 @@
         </w:rPr>
         <w:t>n</w:t>
       </w:r>
+      <w:proofErr w:type="spellEnd"/>
       <w:r>
         <w:rPr>
           <w:vertAlign w:val="subscript"/>
@@ -8187,12 +9216,25 @@
         </w:rPr>
         <w:t xml:space="preserve"> </w:t>
       </w:r>
-      <w:bookmarkEnd w:id="0"/>
-      <w:r>
-        <w:rPr>
-          <w:lang w:val="mk-MK"/>
-        </w:rPr>
-        <w:t xml:space="preserve">се суперклуч во </w:t>
+      <w:r>
+        <w:rPr>
+          <w:lang w:val="mk-MK"/>
+        </w:rPr>
+        <w:t xml:space="preserve">се </w:t>
+      </w:r>
+      <w:proofErr w:type="spellStart"/>
+      <w:r>
+        <w:rPr>
+          <w:lang w:val="mk-MK"/>
+        </w:rPr>
+        <w:t>суперклуч</w:t>
+      </w:r>
+      <w:proofErr w:type="spellEnd"/>
+      <w:r>
+        <w:rPr>
+          <w:lang w:val="mk-MK"/>
+        </w:rPr>
+        <w:t xml:space="preserve"> во </w:t>
       </w:r>
       <w:r>
         <w:t>R.</w:t>
@@ -8231,20 +9273,27 @@
           <w:lang w:val="mk-MK"/>
         </w:rPr>
       </w:pPr>
-      <w:r>
-        <w:rPr>
-          <w:lang w:val="mk-MK"/>
-        </w:rPr>
-        <w:t>Референции</w:t>
-      </w:r>
+      <w:proofErr w:type="spellStart"/>
+      <w:r>
+        <w:rPr>
+          <w:lang w:val="mk-MK"/>
+        </w:rPr>
+        <w:t>Референци</w:t>
+      </w:r>
+      <w:proofErr w:type="spellEnd"/>
     </w:p>
     <w:p>
       <w:pPr>
         <w:pStyle w:val="referenceitem"/>
       </w:pPr>
       <w:bookmarkStart w:id="1" w:name="_Ref412843638"/>
-      <w:r>
-        <w:t xml:space="preserve">Codd, Edgar Frank. “A relational model of data for large shared data banks.” </w:t>
+      <w:proofErr w:type="spellStart"/>
+      <w:r>
+        <w:t>Codd</w:t>
+      </w:r>
+      <w:proofErr w:type="spellEnd"/>
+      <w:r>
+        <w:t xml:space="preserve">, Edgar Frank. “A relational model of data for large shared data banks.” </w:t>
       </w:r>
       <w:r>
         <w:rPr>
@@ -8272,6 +9321,7 @@
         <w:rPr>
           <w:noProof/>
         </w:rPr>
+        <w:lastRenderedPageBreak/>
         <w:t xml:space="preserve">Yang, Chao-Chih. “The Relational Model of Databases.” </w:t>
       </w:r>
       <w:r>
@@ -8304,8 +9354,13 @@
         </w:rPr>
       </w:pPr>
       <w:bookmarkStart w:id="3" w:name="_Ref412843682"/>
-      <w:r>
-        <w:t xml:space="preserve">Codd, Edgar Frank. </w:t>
+      <w:proofErr w:type="spellStart"/>
+      <w:r>
+        <w:t>Codd</w:t>
+      </w:r>
+      <w:proofErr w:type="spellEnd"/>
+      <w:r>
+        <w:t xml:space="preserve">, Edgar Frank. </w:t>
       </w:r>
       <w:bookmarkEnd w:id="3"/>
       <w:r>
@@ -8370,7 +9425,6 @@
         <w:rPr>
           <w:noProof/>
         </w:rPr>
-        <w:lastRenderedPageBreak/>
         <w:t xml:space="preserve">Fagin, Ronald. “Multivalued dependencies and a new normal form for relational databases.” </w:t>
       </w:r>
       <w:r>
@@ -8396,221 +9450,34 @@
           <w:lang w:val="mk-MK"/>
         </w:rPr>
       </w:pPr>
-    </w:p>
-    <w:sdt>
-      <w:sdtPr>
-        <w:rPr>
-          <w:b w:val="0"/>
-          <w:sz w:val="20"/>
-          <w:lang w:val="mk-MK"/>
-        </w:rPr>
-        <w:id w:val="538246896"/>
-        <w:docPartObj>
-          <w:docPartGallery w:val="Bibliographies"/>
-          <w:docPartUnique/>
-        </w:docPartObj>
-      </w:sdtPr>
-      <w:sdtEndPr>
-        <w:rPr>
-          <w:lang w:val="en-US"/>
-        </w:rPr>
-      </w:sdtEndPr>
-      <w:sdtContent>
-        <w:p>
-          <w:pPr>
-            <w:pStyle w:val="1"/>
-          </w:pPr>
-          <w:r>
-            <w:rPr>
-              <w:lang w:val="mk-MK"/>
-            </w:rPr>
-            <w:t>Референции</w:t>
-          </w:r>
-        </w:p>
-        <w:sdt>
-          <w:sdtPr>
-            <w:id w:val="-573587230"/>
-            <w:bibliography/>
-          </w:sdtPr>
-          <w:sdtEndPr/>
-          <w:sdtContent>
-            <w:p>
-              <w:pPr>
-                <w:pStyle w:val="af0"/>
-                <w:ind w:left="720" w:hanging="720"/>
-                <w:rPr>
-                  <w:noProof/>
-                  <w:sz w:val="24"/>
-                  <w:szCs w:val="24"/>
-                </w:rPr>
-              </w:pPr>
-              <w:r>
-                <w:fldChar w:fldCharType="begin"/>
-              </w:r>
-              <w:r>
-                <w:instrText>BIBLIOGRAPHY</w:instrText>
-              </w:r>
-              <w:r>
-                <w:fldChar w:fldCharType="separate"/>
-              </w:r>
-              <w:r>
-                <w:rPr>
-                  <w:noProof/>
-                </w:rPr>
-                <w:t xml:space="preserve">Codd, Edgar Frank. “A relational model of data for large shared data banks.” </w:t>
-              </w:r>
-              <w:r>
-                <w:rPr>
-                  <w:i/>
-                  <w:iCs/>
-                  <w:noProof/>
-                </w:rPr>
-                <w:t>Communications of the ACM</w:t>
-              </w:r>
-              <w:r>
-                <w:rPr>
-                  <w:noProof/>
-                </w:rPr>
-                <w:t xml:space="preserve"> 13.6 (1970): 377-387.</w:t>
-              </w:r>
-            </w:p>
-            <w:p>
-              <w:pPr>
-                <w:pStyle w:val="af0"/>
-                <w:ind w:left="720" w:hanging="720"/>
-                <w:rPr>
-                  <w:noProof/>
-                </w:rPr>
-              </w:pPr>
-              <w:r>
-                <w:rPr>
-                  <w:noProof/>
-                </w:rPr>
-                <w:t xml:space="preserve">—. “Further Normalization of the Data Base Relational Model.” </w:t>
-              </w:r>
-              <w:r>
-                <w:rPr>
-                  <w:i/>
-                  <w:iCs/>
-                  <w:noProof/>
-                </w:rPr>
-                <w:t>Courant Computer Science Symposium 6: Data Base Systems</w:t>
-              </w:r>
-              <w:r>
-                <w:rPr>
-                  <w:noProof/>
-                </w:rPr>
-                <w:t xml:space="preserve"> (1972): 65-95.</w:t>
-              </w:r>
-            </w:p>
-            <w:p>
-              <w:pPr>
-                <w:pStyle w:val="af0"/>
-                <w:ind w:left="720" w:hanging="720"/>
-                <w:rPr>
-                  <w:noProof/>
-                </w:rPr>
-              </w:pPr>
-              <w:r>
-                <w:rPr>
-                  <w:noProof/>
-                </w:rPr>
-                <w:t xml:space="preserve">Fagin, Ronald. “Multivalued dependencies and a new normal form for relational databases.” </w:t>
-              </w:r>
-              <w:r>
-                <w:rPr>
-                  <w:i/>
-                  <w:iCs/>
-                  <w:noProof/>
-                </w:rPr>
-                <w:t>ACM Transactions on Database Systems (TODS)</w:t>
-              </w:r>
-              <w:r>
-                <w:rPr>
-                  <w:noProof/>
-                </w:rPr>
-                <w:t xml:space="preserve"> 2.3 (1977): 262-278.</w:t>
-              </w:r>
-            </w:p>
-            <w:p>
-              <w:pPr>
-                <w:pStyle w:val="af0"/>
-                <w:ind w:left="720" w:hanging="720"/>
-                <w:rPr>
-                  <w:noProof/>
-                </w:rPr>
-              </w:pPr>
-              <w:r>
-                <w:rPr>
-                  <w:noProof/>
-                </w:rPr>
-                <w:t xml:space="preserve">Kent, William. “A Simple Guide to Five Normal Forms in Relational Database Theory.” </w:t>
-              </w:r>
-              <w:r>
-                <w:rPr>
-                  <w:i/>
-                  <w:iCs/>
-                  <w:noProof/>
-                </w:rPr>
-                <w:t>Communications of the ACM</w:t>
-              </w:r>
-              <w:r>
-                <w:rPr>
-                  <w:noProof/>
-                </w:rPr>
-                <w:t xml:space="preserve"> 26.2 (1983): 120-125.</w:t>
-              </w:r>
-            </w:p>
-            <w:p>
-              <w:pPr>
-                <w:pStyle w:val="af0"/>
-                <w:ind w:left="720" w:hanging="720"/>
-                <w:rPr>
-                  <w:noProof/>
-                </w:rPr>
-              </w:pPr>
-              <w:r>
-                <w:rPr>
-                  <w:noProof/>
-                </w:rPr>
-                <w:t xml:space="preserve">Yang, Chao-Chih. “The Relational Model of Databases.” </w:t>
-              </w:r>
-              <w:r>
-                <w:rPr>
-                  <w:i/>
-                  <w:iCs/>
-                  <w:noProof/>
-                </w:rPr>
-                <w:t>Relational Databases</w:t>
-              </w:r>
-              <w:r>
-                <w:rPr>
-                  <w:noProof/>
-                </w:rPr>
-                <w:t>. Englewood Cliffs: Prentice-Hall, 1986. 12-19.</w:t>
-              </w:r>
-            </w:p>
-            <w:p>
-              <w:r>
-                <w:rPr>
-                  <w:b/>
-                  <w:bCs/>
-                </w:rPr>
-                <w:fldChar w:fldCharType="end"/>
-              </w:r>
-            </w:p>
-          </w:sdtContent>
-        </w:sdt>
-      </w:sdtContent>
-    </w:sdt>
-    <w:p/>
-    <w:p/>
-    <w:p>
-      <w:pPr>
-        <w:rPr>
-          <w:lang w:val="mk-MK"/>
-        </w:rPr>
-      </w:pPr>
+      <w:bookmarkStart w:id="6" w:name="_Ref413250906"/>
+      <w:r>
+        <w:rPr>
+          <w:noProof/>
+        </w:rPr>
+        <w:t xml:space="preserve">Fagin, Ronald. “Normal forms and relational database operators.” </w:t>
+      </w:r>
+      <w:r>
+        <w:rPr>
+          <w:i/>
+          <w:iCs/>
+          <w:noProof/>
+        </w:rPr>
+        <w:t>ACM SIGMOD international conference on Management of data</w:t>
+      </w:r>
+      <w:r>
+        <w:rPr>
+          <w:noProof/>
+        </w:rPr>
+        <w:t>. Ур. A. Bernstein. ACM, 1979. 153-160.</w:t>
+      </w:r>
+      <w:bookmarkEnd w:id="6"/>
+      <w:r>
+        <w:rPr>
+          <w:lang w:val="mk-MK"/>
+        </w:rPr>
+        <w:t xml:space="preserve"> </w:t>
+      </w:r>
     </w:p>
     <w:sectPr>
       <w:footerReference w:type="first" r:id="rId9"/>
@@ -11877,11 +12744,40 @@
     <b:StateProvince>New Jersey</b:StateProvince>
     <b:RefOrder>5</b:RefOrder>
   </b:Source>
+  <b:Source>
+    <b:Tag>Ron79</b:Tag>
+    <b:SourceType>ConferenceProceedings</b:SourceType>
+    <b:Guid>{271748A2-8F80-46FC-A578-F661863E36C2}</b:Guid>
+    <b:Author>
+      <b:Author>
+        <b:NameList>
+          <b:Person>
+            <b:Last>Fagin</b:Last>
+            <b:First>Ronald</b:First>
+          </b:Person>
+        </b:NameList>
+      </b:Author>
+      <b:Editor>
+        <b:NameList>
+          <b:Person>
+            <b:Last>Bernstein</b:Last>
+            <b:First>A.</b:First>
+          </b:Person>
+        </b:NameList>
+      </b:Editor>
+    </b:Author>
+    <b:Title>Normal forms and relational database operators</b:Title>
+    <b:Year>1979</b:Year>
+    <b:Pages>153-160</b:Pages>
+    <b:ConferenceName>ACM SIGMOD international conference on Management of data</b:ConferenceName>
+    <b:Publisher>ACM</b:Publisher>
+    <b:RefOrder>6</b:RefOrder>
+  </b:Source>
 </b:Sources>
 </file>
 
 <file path=customXml/itemProps1.xml><?xml version="1.0" encoding="utf-8"?>
-<ds:datastoreItem xmlns:ds="http://schemas.openxmlformats.org/officeDocument/2006/customXml" ds:itemID="{2D38768B-6FD6-4088-B46E-1009F3064EC7}">
+<ds:datastoreItem xmlns:ds="http://schemas.openxmlformats.org/officeDocument/2006/customXml" ds:itemID="{6F64055F-D963-46A2-BD61-8047ABD3AE5A}">
   <ds:schemaRefs>
     <ds:schemaRef ds:uri="http://schemas.openxmlformats.org/officeDocument/2006/bibliography"/>
   </ds:schemaRefs>

</xml_diff>